<commit_message>
Updates to judge disposal page DJ sdo
</commit_message>
<xml_diff>
--- a/docker/docmosis/templates/CV-UNS-DEC-ENG-01132.docx
+++ b/docker/docmosis/templates/CV-UNS-DEC-ENG-01132.docx
@@ -1,6 +1,6 @@
 
 <file path=word/document.xml><?xml version="1.0" encoding="utf-8"?>
-<w:document xmlns:wpc="http://schemas.microsoft.com/office/word/2010/wordprocessingCanvas" xmlns:cx="http://schemas.microsoft.com/office/drawing/2014/chartex" xmlns:cx1="http://schemas.microsoft.com/office/drawing/2015/9/8/chartex" xmlns:cx2="http://schemas.microsoft.com/office/drawing/2015/10/21/chartex" xmlns:cx3="http://schemas.microsoft.com/office/drawing/2016/5/9/chartex" xmlns:cx4="http://schemas.microsoft.com/office/drawing/2016/5/10/chartex" xmlns:cx5="http://schemas.microsoft.com/office/drawing/2016/5/11/chartex" xmlns:cx6="http://schemas.microsoft.com/office/drawing/2016/5/12/chartex" xmlns:cx7="http://schemas.microsoft.com/office/drawing/2016/5/13/chartex" xmlns:cx8="http://schemas.microsoft.com/office/drawing/2016/5/14/chartex" xmlns:mc="http://schemas.openxmlformats.org/markup-compatibility/2006" xmlns:aink="http://schemas.microsoft.com/office/drawing/2016/ink" xmlns:am3d="http://schemas.microsoft.com/office/drawing/2017/model3d" xmlns:o="urn:schemas-microsoft-com:office:office" xmlns:oel="http://schemas.microsoft.com/office/2019/extlst" xmlns:r="http://schemas.openxmlformats.org/officeDocument/2006/relationships" xmlns:m="http://schemas.openxmlformats.org/officeDocument/2006/math" xmlns:v="urn:schemas-microsoft-com:vml" xmlns:wp14="http://schemas.microsoft.com/office/word/2010/wordprocessingDrawing" xmlns:wp="http://schemas.openxmlformats.org/drawingml/2006/wordprocessingDrawing" xmlns:w10="urn:schemas-microsoft-com:office:word" xmlns:w="http://schemas.openxmlformats.org/wordprocessingml/2006/main" xmlns:w14="http://schemas.microsoft.com/office/word/2010/wordml" xmlns:w15="http://schemas.microsoft.com/office/word/2012/wordml" xmlns:w16cex="http://schemas.microsoft.com/office/word/2018/wordml/cex" xmlns:w16cid="http://schemas.microsoft.com/office/word/2016/wordml/cid" xmlns:w16="http://schemas.microsoft.com/office/word/2018/wordml" xmlns:w16sdtdh="http://schemas.microsoft.com/office/word/2020/wordml/sdtdatahash" xmlns:w16se="http://schemas.microsoft.com/office/word/2015/wordml/symex" xmlns:wpg="http://schemas.microsoft.com/office/word/2010/wordprocessingGroup" xmlns:wpi="http://schemas.microsoft.com/office/word/2010/wordprocessingInk" xmlns:wne="http://schemas.microsoft.com/office/word/2006/wordml" xmlns:wps="http://schemas.microsoft.com/office/word/2010/wordprocessingShape" mc:Ignorable="w14 w15 w16se w16cid w16 w16cex w16sdtdh wp14">
+<w:document xmlns:wpc="http://schemas.microsoft.com/office/word/2010/wordprocessingCanvas" xmlns:cx="http://schemas.microsoft.com/office/drawing/2014/chartex" xmlns:cx1="http://schemas.microsoft.com/office/drawing/2015/9/8/chartex" xmlns:cx2="http://schemas.microsoft.com/office/drawing/2015/10/21/chartex" xmlns:cx3="http://schemas.microsoft.com/office/drawing/2016/5/9/chartex" xmlns:cx4="http://schemas.microsoft.com/office/drawing/2016/5/10/chartex" xmlns:cx5="http://schemas.microsoft.com/office/drawing/2016/5/11/chartex" xmlns:cx6="http://schemas.microsoft.com/office/drawing/2016/5/12/chartex" xmlns:cx7="http://schemas.microsoft.com/office/drawing/2016/5/13/chartex" xmlns:cx8="http://schemas.microsoft.com/office/drawing/2016/5/14/chartex" xmlns:mc="http://schemas.openxmlformats.org/markup-compatibility/2006" xmlns:aink="http://schemas.microsoft.com/office/drawing/2016/ink" xmlns:am3d="http://schemas.microsoft.com/office/drawing/2017/model3d" xmlns:o="urn:schemas-microsoft-com:office:office" xmlns:r="http://schemas.openxmlformats.org/officeDocument/2006/relationships" xmlns:m="http://schemas.openxmlformats.org/officeDocument/2006/math" xmlns:v="urn:schemas-microsoft-com:vml" xmlns:wp14="http://schemas.microsoft.com/office/word/2010/wordprocessingDrawing" xmlns:wp="http://schemas.openxmlformats.org/drawingml/2006/wordprocessingDrawing" xmlns:w10="urn:schemas-microsoft-com:office:word" xmlns:w="http://schemas.openxmlformats.org/wordprocessingml/2006/main" xmlns:w14="http://schemas.microsoft.com/office/word/2010/wordml" xmlns:w15="http://schemas.microsoft.com/office/word/2012/wordml" xmlns:w16cex="http://schemas.microsoft.com/office/word/2018/wordml/cex" xmlns:w16cid="http://schemas.microsoft.com/office/word/2016/wordml/cid" xmlns:w16="http://schemas.microsoft.com/office/word/2018/wordml" xmlns:w16sdtdh="http://schemas.microsoft.com/office/word/2020/wordml/sdtdatahash" xmlns:w16se="http://schemas.microsoft.com/office/word/2015/wordml/symex" xmlns:wpg="http://schemas.microsoft.com/office/word/2010/wordprocessingGroup" xmlns:wpi="http://schemas.microsoft.com/office/word/2010/wordprocessingInk" xmlns:wne="http://schemas.microsoft.com/office/word/2006/wordml" xmlns:wps="http://schemas.microsoft.com/office/word/2010/wordprocessingShape" mc:Ignorable="w14 w15 w16se w16cid w16 w16cex w16sdtdh wp14">
   <w:body>
     <w:p>
       <w:pPr>
@@ -61,12 +61,14 @@
         </w:rPr>
         <w:t xml:space="preserve"> </w:t>
       </w:r>
+      <w:proofErr w:type="spellStart"/>
       <w:r>
         <w:rPr>
           <w:rFonts w:ascii="Tahoma" w:hAnsi="Tahoma" w:cs="Tahoma"/>
         </w:rPr>
         <w:t>caseNumber</w:t>
       </w:r>
+      <w:proofErr w:type="spellEnd"/>
       <w:r>
         <w:rPr>
           <w:rFonts w:ascii="Tahoma" w:hAnsi="Tahoma" w:cs="Tahoma"/>
@@ -96,7 +98,47 @@
           <w:bCs/>
           <w:color w:val="000000" w:themeColor="text1"/>
         </w:rPr>
-        <w:t xml:space="preserve">&lt;&lt; {dateFormat($nowUTC </w:t>
+        <w:t>&lt;&lt; {</w:t>
+      </w:r>
+      <w:proofErr w:type="spellStart"/>
+      <w:r>
+        <w:rPr>
+          <w:rFonts w:ascii="Arial" w:hAnsi="Arial" w:cs="Arial"/>
+          <w:b/>
+          <w:bCs/>
+          <w:color w:val="000000" w:themeColor="text1"/>
+        </w:rPr>
+        <w:t>dateFormat</w:t>
+      </w:r>
+      <w:proofErr w:type="spellEnd"/>
+      <w:r>
+        <w:rPr>
+          <w:rFonts w:ascii="Arial" w:hAnsi="Arial" w:cs="Arial"/>
+          <w:b/>
+          <w:bCs/>
+          <w:color w:val="000000" w:themeColor="text1"/>
+        </w:rPr>
+        <w:t>($</w:t>
+      </w:r>
+      <w:proofErr w:type="spellStart"/>
+      <w:r>
+        <w:rPr>
+          <w:rFonts w:ascii="Arial" w:hAnsi="Arial" w:cs="Arial"/>
+          <w:b/>
+          <w:bCs/>
+          <w:color w:val="000000" w:themeColor="text1"/>
+        </w:rPr>
+        <w:t>nowUTC</w:t>
+      </w:r>
+      <w:proofErr w:type="spellEnd"/>
+      <w:r>
+        <w:rPr>
+          <w:rFonts w:ascii="Arial" w:hAnsi="Arial" w:cs="Arial"/>
+          <w:b/>
+          <w:bCs/>
+          <w:color w:val="000000" w:themeColor="text1"/>
+        </w:rPr>
+        <w:t xml:space="preserve"> </w:t>
       </w:r>
       <w:r>
         <w:rPr>
@@ -105,7 +147,27 @@
           <w:bCs/>
           <w:color w:val="000000" w:themeColor="text1"/>
         </w:rPr>
-        <w:t>,‘d MMMM yyyy’)}</w:t>
+        <w:t xml:space="preserve">,‘d MMMM </w:t>
+      </w:r>
+      <w:proofErr w:type="spellStart"/>
+      <w:r>
+        <w:rPr>
+          <w:rFonts w:ascii="Arial" w:eastAsia="Times New Roman" w:hAnsi="Arial" w:cs="Arial"/>
+          <w:b/>
+          <w:bCs/>
+          <w:color w:val="000000" w:themeColor="text1"/>
+        </w:rPr>
+        <w:t>yyyy</w:t>
+      </w:r>
+      <w:proofErr w:type="spellEnd"/>
+      <w:r>
+        <w:rPr>
+          <w:rFonts w:ascii="Arial" w:eastAsia="Times New Roman" w:hAnsi="Arial" w:cs="Arial"/>
+          <w:b/>
+          <w:bCs/>
+          <w:color w:val="000000" w:themeColor="text1"/>
+        </w:rPr>
+        <w:t>’)}</w:t>
       </w:r>
       <w:r>
         <w:rPr>
@@ -193,7 +255,7 @@
                           <pic:cNvPicPr/>
                         </pic:nvPicPr>
                         <pic:blipFill>
-                          <a:blip r:embed="rId5"/>
+                          <a:blip r:embed="rId8"/>
                           <a:stretch>
                             <a:fillRect/>
                           </a:stretch>
@@ -304,7 +366,7 @@
               </wp:inline>
             </w:drawing>
           </mc:Choice>
-          <mc:Fallback>
+          <mc:Fallback xmlns:oel="http://schemas.microsoft.com/office/2019/extlst">
             <w:pict>
               <v:group w14:anchorId="60B89AC2" id="Group 2791" o:spid="_x0000_s1026" style="width:467.95pt;height:68.75pt;mso-position-horizontal-relative:char;mso-position-vertical-relative:line" coordsize="59429,8731" o:gfxdata="UEsDBBQABgAIAAAAIQDa9j37DQEAABQCAAATAAAAW0NvbnRlbnRfVHlwZXNdLnhtbJSRwU7DMAyG&#10;70i8Q5QralN2QAi13YGOIyA0HiBK3DajcaI4lO3tSbtNgolN4pjY3+/PSbnc2oGNEMg4rPhtXnAG&#10;qJw22FX8ff2U3XNGUaKWg0Oo+A6IL+vrq3K980As0UgV72P0D0KQ6sFKyp0HTJXWBStjOoZOeKk+&#10;ZAdiURR3QjmMgDGLUwavywZa+TlEttqm673JxnecPe77plEVN3biNx46Lv5EAgx0wkjvB6NkTMuJ&#10;EfWJWHaQyhM591BvPN0k8zMTpspvqZ8DDtxLes1gNLBXGeKztEld6EACFq5xKr+cMUlaylzbGgV5&#10;E2g1U0enc9nafWGA8b/hTcLeYDymi/lP628AAAD//wMAUEsDBBQABgAIAAAAIQA4/SH/1gAAAJQB&#10;AAALAAAAX3JlbHMvLnJlbHOkkMFqwzAMhu+DvYPRfXGawxijTi+j0GvpHsDYimMaW0Yy2fr2M4PB&#10;MnrbUb/Q94l/f/hMi1qRJVI2sOt6UJgd+ZiDgffL8ekFlFSbvV0oo4EbChzGx4f9GRdb25HMsYhq&#10;lCwG5lrLq9biZkxWOiqY22YiTra2kYMu1l1tQD30/bPm3wwYN0x18gb45AdQl1tp5j/sFB2T0FQ7&#10;R0nTNEV3j6o9feQzro1iOWA14Fm+Q8a1a8+Bvu/d/dMb2JY5uiPbhG/ktn4cqGU/er3pcvwCAAD/&#10;/wMAUEsDBBQABgAIAAAAIQBAxjtKSQMAAPkKAAAOAAAAZHJzL2Uyb0RvYy54bWzsVttu2zgQfS/Q&#10;fyD03sh212ksxOnDZhsssGiDtvsBNEVZwlIkQdK3v+8ZkpLdOM22eSj60ACRh5eZOTw8Q/L67b5X&#10;bCud74xeFtOLScGkFqbu9HpZ/Pv53aurgvnAdc2V0XJZHKQv3t68fHG9s5WcmdaoWjqGINpXO7ss&#10;2hBsVZZetLLn/sJYqTHYGNfzgKZbl7XjO0TvVTmbTC7LnXG1dUZI79F7mwaLmxi/aaQIH5rGy8DU&#10;sgC2EL8uflf0LW+uebV23LadyDD4M1D0vNNIOoa65YGzjevOQvWdcMabJlwI05emaToh4xqwmunk&#10;wWrunNnYuJZ1tVvbkSZQ+4CnZ4cV77f3jnX1spi9WUwLpnmPXYqJWewBQTu7rjDvztlP9t7ljnVq&#10;0Zr3jevpF6th+0jtYaRW7gMT6Jwv/pgtLucFExi7evN6Opsn7kWLDTpzE+1fTzuWQ9qS0I1gbCcq&#10;/GemYJ0x9f+KglfYOFnkIP13xei5+29jX2FTLQ/dqlNdOESBYvsIlN7ed+LepcaR9OnlQDmGKStD&#10;DxgmF5pFPmiW1P4qxEp19l2nFPFOdgYLZT9QxiPrTaq7NWLTSx1SGTmpgNto33bWF8xVsl9JqML9&#10;XU/TRvngZBAtJWyQ+CNKi5DxahyIKI/ACLOHYB6RyHwyW6B6C3YulMur+RWNkE6yndIMKrPOhztp&#10;ekYGAAIHOOYV3/7jM6JhSiYugYjogIn0jLPGD5ShdUbaD5XTp5ZbCQgU9rizC6whFVMcZ2hjHXnO&#10;WEf+Wwwlbk4L5dFKikHHWuCV2CRyTgnBoVQnakBSO1hirweTKHzyfISkyY+Cksl2x3qmvt5s5WcT&#10;RwNV8ljrw+4C4HGO0qdzTzSAWWkMBqWJ4hpTo/N0cUoTisUcxwgTHBdHA/1GHeDM1HWSjNKIQZQn&#10;BUQrHJQkqEp/lA0OPuCdRj/v1qs/lWNbTldF/KMdi6gwlXyS7rPX5JteNJUr2/IcK4fJCWLIHIlm&#10;ynhLjWByWJHRpKsKBz6IGi4sQBqdIiyjw+ivcc3GhCerJXNl6kM6S6gF+f+sOpg9qIPZ7zqItfK7&#10;DqDjX6IO4hMC76tYmfktSA+40zbs0xfrzRcAAAD//wMAUEsDBAoAAAAAAAAAIQA4mI0yQjoAAEI6&#10;AAAUAAAAZHJzL21lZGlhL2ltYWdlMS5qcGf/2P/gABBKRklGAAEBAQBIAEgAAP/bAEMAAwICAwIC&#10;AwMDAwQDAwQFCAUFBAQFCgcHBggMCgwMCwoLCw0OEhANDhEOCwsQFhARExQVFRUMDxcYFhQYEhQV&#10;FP/bAEMBAwQEBQQFCQUFCRQNCw0UFBQUFBQUFBQUFBQUFBQUFBQUFBQUFBQUFBQUFBQUFBQUFBQU&#10;FBQUFBQUFBQUFBQUFP/AABEIAOEA4QMBIgACEQEDEQH/xAAfAAABBQEBAQEBAQAAAAAAAAAAAQID&#10;BAUGBwgJCgv/xAC1EAACAQMDAgQDBQUEBAAAAX0BAgMABBEFEiExQQYTUWEHInEUMoGRoQgjQrHB&#10;FVLR8CQzYnKCCQoWFxgZGiUmJygpKjQ1Njc4OTpDREVGR0hJSlNUVVZXWFlaY2RlZmdoaWpzdHV2&#10;d3h5eoOEhYaHiImKkpOUlZaXmJmaoqOkpaanqKmqsrO0tba3uLm6wsPExcbHyMnK0tPU1dbX2Nna&#10;4eLj5OXm5+jp6vHy8/T19vf4+fr/xAAfAQADAQEBAQEBAQEBAAAAAAAAAQIDBAUGBwgJCgv/xAC1&#10;EQACAQIEBAMEBwUEBAABAncAAQIDEQQFITEGEkFRB2FxEyIygQgUQpGhscEJIzNS8BVictEKFiQ0&#10;4SXxFxgZGiYnKCkqNTY3ODk6Q0RFRkdISUpTVFVWV1hZWmNkZWZnaGlqc3R1dnd4eXqCg4SFhoeI&#10;iYqSk5SVlpeYmZqio6Slpqeoqaqys7S1tre4ubrCw8TFxsfIycrS09TV1tfY2dri4+Tl5ufo6ery&#10;8/T19vf4+fr/2gAMAwEAAhEDEQA/AP1RAoPWgGg9aAACjbQDRuoAMc0u0UmeaXIoAQrxRjjrUU08&#10;dvE8krrHGgLM7nAUDkkk9BXz3rf7VV1441S58P8AwP8ADL/EvVLeQw3PiCSY2vhzT3HB8y9wfPYZ&#10;B8u3Dk+ooA+hpJFjVmZgqqMkk4AHvXiHiz9sb4baDrM+g6JqN78QfE8XDaF4Isn1a5U9CHaLMUWD&#10;18x1xWHH+yvrHxPP2v43+Ob7xurtv/4RXRS+leH4e+wwxt5tzg/xTyHP90V7n4T8E+H/AAHo8Oke&#10;G9E0/QNLiGI7LTLVLeFf+AoAKAPEW+IX7Q3j6MHw18M/D/w9sm5S98dawbu6ZT0P2OyBCn2ab6gV&#10;IfgP8XvFHPiv9oDVrSB+WsvBWg2elonqBLKJ5T9dw+lfQo4HSj0oA+fR+xR4O1KFo/Enir4h+MN3&#10;3hrPjO/2t9UhkjT/AMdqD/h3z+z83zT/AA3sb2Q9ZL68urhyfXc8pPPf1r6KzzSZ6cUAfO3/AA73&#10;/Z542fC/SoW7PDNcRuPoyyA1LH+w38NtJh2eHLvxl4Rbs2heMdTgA9MIZmT/AMdr6EB6UuelAHzy&#10;v7NvxB8OMW8I/tCeNbUf88PFFpZa5D9Dvijkx9HB96b/AGx+0t4DZmvNA8D/ABUsE4X+xrybQdQc&#10;evlz+bCT7eYo9xX0OOtHrxQB8+af+2l4P0e9i074j6P4h+EOpSOIk/4TLTzDZSv3Ed9GXt2HuXX6&#10;V7rpesWOvabBf6bewahY3Ch4bq1lWWKVT0KupII9wafqGnWuq2M1neW0N5ZzKUlt7iMPG6nqGUgg&#10;j2IrwfWP2O9B0PUrjW/hTruq/B3xBI3mP/wjbBtKuH/6b6bJmBx/uBG/2qAPoM9aU9K+az8fvHnw&#10;RPkfG3wokugRnb/wsDwbFJc6cq/3ry0OZ7TgDLDzI8nqBXvvhnxVo/jTQ7TWdA1Sz1rSLtPMt76w&#10;nWaGZfVXUkGgDWxz+FH+FGefwo/woANtBXijdQW4oAMc0EUZ5oJoAXaKKMiigBNtG2jP+c0ZGf8A&#10;69AABRtoWjdQAY5rzn4xfHLwz8FdJtJdYe4v9Y1KQ2+k+HtKi+0alqk//PK3hByx6ZY4VerEVzfx&#10;q+Ptx4Q1yy8CeBNLj8X/ABU1aLzbTRzIVttPgzg3t/IP9Tbqen8Uh+VAScix8F/2e7X4f6teeMPE&#10;2pyeNfidqsYTUfFF9GFKJ1+zWkXS2t1PSNeT1Yk9ADibf4KeNv2iJ49U+NlydE8KMwktfhhot2fs&#10;5A5U6ndIQbp+mYUxEMD7/NfRGi6Fp3hvSbXTdJsLbTNNtYxFb2dnEsUMKDoqIoAUewFX+NtLkf5N&#10;AAVo20ZH+TSUAKF4o29KAR/k0ZHH+NABt5pAvIpcj/JpMjj/ABoAXGcUbaAen+NJQAAc0u3mkB5/&#10;+vS5H+TQAY5o9aP4qM9f8aAGugYEEAgivnvxT+zHd+C9cu/F/wAENXg8AeJJ5DPfaBLGX8Pa03f7&#10;RbL/AKmQ8fv4NrDnIbNfQtLkf5NAHjXwh/aJs/HWvz+C/FOj3HgL4m2Ufm3XhrUnDCeMdbiynGFu&#10;oOvzpyvRlWvZMZH4V578ZPgl4Z+N3h+HTtehnt76yl+06XrWnSm31DS7gfdntph8yMDjjlWxhgRX&#10;nfw7+MHib4Z+MtP+GPxkuIZNUvn8nw342t4vJsvEOBnyZVHFvegdY87ZOSnpQB9D7aCvFANBI/ya&#10;ADHNGMUZ5/8Ar0Z/zmgBdoopM/5zRQAfh+tHPp+tKvSg5oAT8K8W+Pnxq1PwfeaV4E8CWMOu/FPx&#10;IjHTLGck2+n24O2TUbwjlbeMnp1kbCLyTjo/jl8YLH4K+B31aS0l1fWbydNO0XQ7U/6Rql/LxDbR&#10;+7Hlm/hVWY9Kw/2ffgzffD2x1LxN4xu4tb+J/ih1uvEGqx58tCP9VZ2+fu28AOxB3OWPLcAGp8D/&#10;AIG6Z8GdDuh9qm1/xbrEgvPEHie+AN3qt3jl3P8ADGvRIh8qLgAdSfTvw/Wj0pf4qAEP3RRz6frQ&#10;fuil5xQAnPp+tJTuaT0oABnHT9aOeOP1peaTnigA59P1rg/i98TpvhH4PuvEn/CJ6/4ts7JGmu7f&#10;w6kEtzDEoyZPLkljLgdwm44BOK73nNfnj8YPG/7SGjftxeL9K+CGkweIdIk0zTJdWtNYRTpkEnlM&#10;FdpGdDG5UEYRssB91towAel/Bn/gpf4K/aC8YxeGPAnw/wDH2s6qyGWUizs44baIEAyyyNdbUQEg&#10;ZPUkAAk4r7BVtwBx+Ga/Ez9lO+/aM8DyfHOX4M+DvDt5rFvq62+uCONZbmydHuNsdnHI4V0VhJhc&#10;OTtXg1+lP/BP3Vta1/8AZR8Hal4jnurnX7qXUJdQmvcidrg30/mbweQ27II4xjGBigD6KHXp+tLz&#10;6frQvWl55oAT+Kj14/Wl7mk9aAEPXp+tLz6frQ3Wl5oATv07etcp8Sfhv4e+Lfg3UfC3ijTk1PRr&#10;5NskTkqyMDlJEcco6sAyupBUgEV1ff8ACj/CgD52+FPxE8RfCnx1Z/CH4n6jLqtzdBz4R8ZXAC/2&#10;7Agyba4I4F9EvXoJVG8c5B+iM57frXC/GT4R6J8bvAd74Y1wTQxyMtxZ6haHZdafdId0N1A/VJY2&#10;wQR7g8EiuM/Z5+LGt67ca38OfH3lwfE3wiI0v5Ihsh1i0biDUrcf3JQCHUfckDKccUAe3d+n60fh&#10;+tH8VKe1AB+H60UtFADcj3qG4mjtoXlldUjRSzuzYVQOSSewFTDHrXzv+1Rrd944vvDPwP0C6ltt&#10;T8ctI+tXlu2H0/QYcfbZM/wtLuS3TPeVj/DQBnfBW3f9or4pXPxt1WNz4T0oz6V4AsZhgeTkpdat&#10;g/xXBUpGe0S5/jzX0xkYqhoei2HhvRrHSNLtY7DTbGBLW1tYBtSGJFCoijsAAAPpWhxQAmRnvS5H&#10;vRxnrS/jQA0mjcPelP3RRxQAhI96+TP2sP8Agop4J/ZQ8daV4S1TRNW8Ratc2yX10unNGi2sDMVU&#10;5cjc52sQowMAZIzXj3/BTj4S/Gb43a54Sf4U3N14g8P6WskGo6RompJHLbXpfKyzJ5i5+TABP3Nr&#10;dN2T5z+1FffArwL4A+G2k/tCW2o/EH466Holvaaja+HtSZJyn31ivbjO3gNjdzIclhwwNAHvv7TX&#10;/BUDwt8BbzwVBo/hm88XjxLo9t4gWT7ULNIbKfPlYyjFpCFbK8BccnJ49V8Zft5fB34c+DfA3iPx&#10;P4jl0aHxhp0OqadZm0lnuRbyKDvkSMNsAzjJ6kHGcGvzO+J37fnwc+M0nhq28Xfsz2l/p/hyBLLT&#10;Db+KpraSC1TASH91Au5AAMIxIHOOpzs/Fz4sfs0/tua94On1vXte+BeqaHYx6NGsumJfaa9mjlo4&#10;kaJh5RUu4DlQoB5BwKAP2O8PeItN8V6Hp+s6ReRahpWoQJdWt3btujmicBldT3BBFfIP/BQL42fF&#10;v4Y2Vh4e+CfgfV7/AF/W4mutT8S6Xor3n2WNf3caKVRlMxweWyVUDAywI+cP2uvhp8WdUsPhRpv7&#10;Nutaz4p+FOi6JBp1jP4N1bzCl4jtuluWhcfMy7CGbCr8w+XmvRf2z9M/an8B/CH4b+MPCnivXJdS&#10;0/Qbex8ZafoIWUpeKoZrwIqkuCWZXZeBtU4AJIAOd+Jd58YP2XtU+EniL4OfD3U7241/w9BqHjnT&#10;bTRZbhNT1D5WkN2VUtHPmSX5gQwJPBHFfoz4A1iDxF4N0fWINIuNBGpWyX76ddW5gnt5JRvdJUwC&#10;JAzNuyOTk96/Dn4Y/tG/tffGLxdZ+G/CfjPxfquqXMgTakYEcIJwXlcptjQd2YgCvrj9vz4S/tMS&#10;aX8KdM8Eav4q8WWOm6Qltq15oNw8c8+qhh5lzMI2VtrDGwnhcHoTkgH2b8dv2t/hb+zbfaTZePvE&#10;y6Re6oC9vaxW0tzL5YbaZWWNSVTORk9SDjODXjX7W3/BSTwx+zVd+D7XStAk8cyeIrBNYiuLW+W3&#10;txZOxEciSbX3l8MQMAADk84r5u/a0+FPwt8XeB/hpq/x4+M6eF/i7omgW2na5Z6ZCmrXd3tLPseG&#10;NspKC7Ayk7SSSQRg15h8WP2z/wBm3xN4N8G+D4/gVq3jfS/B1mmn6Vf63rZ0u5MKgAh2t97MrEbi&#10;pOMk4AoA+3vjN/wU68AfCHwP8O/EH9gazrU3jTTV1e2sITHE9rbk7SZWY43btygLkHYTkDGfp34V&#10;fEzRvjD8O9A8aeHnmk0fWrRbq389Nkig5BVxk4ZWBUgEjIOCa/ILxb+2x+z7+0RH4T0b4pfBHUfD&#10;WkeHY1stNvPCutCR7S1wB5Rj8uLdGMA45Iwcck59H/a2+DPxE+OR+Fus/s0T3GvfB6z0eKx0e18O&#10;6l9nTTbmORt7Sq7oyvgpl2ywKENg9QD9ZCRS5HvXFfCFtQh+HPhvTdd1u11/xPpum21nrF7azCQS&#10;XiRKsxJHcuGPIBPXArtuPX9aAGkjPfpRke/Sl4z17UcevagAyMV4V+0x8ONZvIdH+JfgW2874jeC&#10;TJc2dqvyjV7Jv+PrTZD3EqDKZ+7IqEYya90pWxj/AOvQBy3wx+I2i/FrwDoPjDw/cG50jWLVbmB2&#10;GGXPDI47OjBkYdmUiupyPevmvwMrfs//ALS2q+CGxD4H+Ipn1/w8vSOz1dAG1CzX0Eq4uUXgZE2K&#10;+lMjjn9aADI96KX8aKAI5JFjjZmYKoGSx4AHrXzp+yun/CzvEfjn443ZMqeKrs6V4cLf8sdCspHj&#10;hK9x58vnTkd9yelbv7Y3ivUtB+B+o6LoUxg8T+Mbq38J6Q65ytxev5TSAjkeXEZpM9vLzXq3gvwn&#10;p/gPwhonhvSYvI0vR7KGwtYwPuxRIEUceyigDbBFHFH4UfhQAZGaXIpPwo/CgALcVgePdEvvE3gf&#10;xFo+lai2j6nqGnXFpa6gmd1rLJEypKMc5ViG/Ct89Oleb/tEeAdb+KXwQ8beEvDeqDRdb1jTJrS0&#10;vHdkVHYdGZeQrDKkjOAx4PSgD82/2Uf2dfid+xc3xT+MnifVdJOh6H4evo1ttN1RL2PV7oYMW8Ic&#10;BVkAPz4fLYwMmvA/2J/2X9S/bm+NniHWvGWq3smhWMg1LxBqCt/pF5NM7FIVcghS5VyW/hVDjkjH&#10;snwt/ZB+I3wP/Zp/aWt/FOqaXBLceHQo8Nafqcd5JugkEzXEiRkhMIrKufmO45AwM+4f8EUrezX4&#10;C+OZo0H29/EuyZu5jFrCYx9Ms/5mgD6t8I/sa/A/wXpKWGm/CvwqYVUIZL3S47uZx/tSzBnb8TXD&#10;/Eb/AIJt/s+/EaNzJ4DtvDt02cXXhuVrBk+iJ+7P4oa+nx06UenFAH536f8A8Eg7PwXr/wBv8BfG&#10;vxh4PQtk/Z0UT47DzYniz+K0/wDbsuPGv7H37KegS+E/ij4y1TxFP4ogS68Qa1qRuLqVDbTkxDI2&#10;rHlVOwDqMkk81+hv4V8Bf8Fof+TYPDnb/iqrf/0muaAPnr4i/tE+PvB/jf4GWvhr9pm7+I9v4ols&#10;ZdbsbIW0ZsnaeENG5iXKq+912PhxsOevH2d+0D+wzrvxo1y/vtK+O/xA8KaffSGSbQxfyXVghJ5W&#10;KMSIUX/ZJYDtgcV+ffx+tdXh+IH7Ljan8FNO+EqH7AIrqxnhlOq/v7bJcRAFCow22TLjzjk1+24+&#10;nc0AfBPw9/4I5/CDw7cC68U6z4i8a3O7LRT3C2du/uViG8/9/K+k/DH7HXwP8H2f2XTfhT4SVMYL&#10;3WlRXUpHvJKGY/ia9jHXpS/hQB8TftTf8Ew/hl8WPBupXXgLw9Y+B/G0ETS2MmlILezuZAMiGaEf&#10;IFbpvUAqSDyAQfhz/gmt458WReLPiL8CrbVZtCl8ZaHqMFi7kg6dq0UDgSjHKnYHDbefkXuBX7ef&#10;41+Nn7O3hldS/wCCs3jVNGcWtnY6r4jna4hAItwYp4xJ+Ekq/jQB7d/wTR/Y5+Jn7PXxe8Y6t4v1&#10;bS7OxGnnT5dJ07Uo7t7mYyK6SyKmfLChWwXwx3kYxmv0lLDBr8uv2B/2Ifiv8KP2m5/H2s+I9KvP&#10;DFot7Bc6jpmrLef228ilQrBSSPnKyt5mCGUcE81+ov4UAGRn8KM/yoPXp2pPw7UALuoJGKPwoPTp&#10;QB45+1T8NtR+I3wlu5vDo2+NfDdxF4j8Nz4+ZdQtT5iIPaVd8LDoVlNdp8JfiNpvxe+GnhnxnpR/&#10;0DW7CK9RD96Isvzxt/tI25D7qa65vpXzr+zUv/CuPid8W/hMwENjpmqr4o0GLoBp2pbpHRB/dju0&#10;uV9tw9qAPozIoo/CigD52+IW3x9+2R8MvDRG+y8HaLf+L7qM4KtczEWNnkeqhrph9Ae1fRGAMcV8&#10;9/Adv+Eo/aM+P/ionzYLbUtM8KWjddiWdmJpVH/ba8kz9BX0IevSgAAoxxR+FH4UAG3kUuOc0n4U&#10;fhQAFeKhuImkt5ERzE7KQrgZKnHB/Cpj06UfhQB+Rnwd/Y38R/sv/tNDxp8Z/iD4X0LwTdPqFrLf&#10;6lrCpJ4kS4ikjeIxthvm8wO+/wC6QMZODXo3/BPnRb39lf8Aal+IHwT1mbztG8S2ia54W1UMHh1O&#10;GLcUeJxwxaCQk46GFvavRf8Ago1+w/qX7TF94f8AGGneNdI8KxeHrCa3vx4hd4rNLff5hmEighCO&#10;Q2RggLyMc8/8I/iD8NPGy/Cr4KfDi2uviv4s+HaQXn/CdQu2n2WkLEyiaZZyGeRH3eWIFVkkUhS2&#10;BuAB+hIAxWRH4o0iXxLL4eTU7N9dhtkvZNNE6/aFgZiqymPO7YWVhuxjIxTdB8UaV4mbUl0u+hvW&#10;029k0+8WJuYLhApaNh2YBlP0YHvX5Kf8FGPFHi/9nX9vjwv8T9MnuLaGaws7izlQnZNFCTFc2x9Q&#10;RncvpKD3FAH7CcV8ef8ABRvwla/EX4OpBrPhHxL4l8G6Lcf2ze3/AIO1C0S7tniWWNw0MysXRQ7F&#10;imSMHIAUmt4f8FIPgg3xgtPh3H4guJtTuLlLIapDb79OS5cgCEzhuu4hSwBQHq1fFfhL9sr4y/DP&#10;9pn4y/Dnwh4If4r+H5fGGsyr4f8As8sktqHvJfM2SRhtkbEksHUrkkjGTkA4T4Za14G/aN+KngDS&#10;NItfjZ4/1/w6IptGsdS1rTGt7S3gkV/ndowI48ogZicnCjJO0V+0OjahLf2cRuoY7TUBGjXVkk6z&#10;G3dhnYWGM+xwM9a/DP8AY6+N3xF/Z3j+KPiDwB8I28XXRSG1vLopPPHoSCWdhHIkQ3MpIOTuX/VD&#10;mvqb9iH9s+y8KfBf4tfGH4x67NPe6p4sht828G+W4m+xqI7eCMYACohwMgKqkk9yAfpjcXMVnbyz&#10;zSLDDEpd5JGCqqgZJJPAAHeqfh3xFpfi7Q7PWNE1C11bSryMTW17ZSrLDMh6MjrkMPcV+XP/AAUI&#10;/b08N/Gb9mPQ9P8AhlrVxHbeI9Tktdbt5kMF5bwwxq/kSIDwsjSIcglWCEZPzCvtP9gHwjqngf8A&#10;Y++Gela0kkV//Z7XZjmBDRpPNJNGpB6EJIvHagD1z4pfEDTvhT8OfEnjHV3CadolhNfS5OC+xSQg&#10;92OFHuwr8nPgL8HY5P2ffil438deOtE+HHxB+MUElt4abXb9bJprZ7hZ53OfmEdw+I92MbBnkMK/&#10;Q/8AaWvtF8dfDPWGj8Pf8LM0TwrrEcviTwzZX/kPMLeNZ2iKlds7R74ZTbsyq+ACc/Kfhz42/CXw&#10;P/wU4+JGgeJvhJ8UNH0jVLXSY9PvvCviGGS3u7WGJ2YSQxKCHAEhBC/KMD5ueAD3T/gmT+yF8Rv2&#10;ZYfGl943vrS3ttaFulpo9heC5jzGXJuGK/KCQwUYySM5xxX3cQPSuW+GPgtPhv8ADnwv4UjvZtRj&#10;0PS7bTVvLj/WTiGJY97ehO3OO1dR+FABjn8KP8KD16dqT8O1AC7aUgYpPwoPTpQAY5r54+MKr4D/&#10;AGpvgz40X9za6+l/4I1KTs3mx/a7IH6TW0ij/rrX0P8AhXz7+3NCdP8AgDd+K4UJvfBur6X4ngK5&#10;yv2W8iaUj/tiZR+NAHv/AJw9aKp/29pv/QQtf+/q/wCNFAHhf7FATUvhr4q8Sqd3/CSeNvEGqBz/&#10;ABL9vkgQ/wDfECV9CHNfOv8AwT5y37Hvw3nbl7q0nu5D6vLdTO315Y896+iT16UAC0fw0fhR+FAB&#10;6Uv8VJ+FH4UAB+6KXnFIenSjt92gDN8R6BYeLNB1LRdVtY73S9Qt5LS6tpBlZYnUq6n6gkV+NXwe&#10;+IWu/wDBOX49/GL4d6b4Lv8Axz4s1MQWvhuGGFnNwis8kMrqgLupikDFYwSWQjK8kftOe/Ffnp/w&#10;VX/Z58Ra9p/hP4x/Dy11I+M/C8y2tzJoqubv7MWLxTIIxuzFJnkdFlJPC8AHzN8B/iP+0H4Xt/jD&#10;4O1XSfEXh7xp8ULa41PQ7zVrOWxabV1O+dLd3CqsstuJVQAgho4gMcVwnxc/Yd+MXhH9lmx+Kfi7&#10;xI91p0Ziv7nwzqE9wbrT1uGWMSMJOBISYw6DBGRnJXFeqfD3/gsB4w8O6Tb6J8T/AIe6d421DTZE&#10;dL4y/YrgTRkFJJI2jdBIDzuUIQe2a4X9oD9v3xf+25NpHwz26B8L/Bep6hCLu61C8Zk4bKtc3BUA&#10;RIcNhUHIGSeKAPXP+CcPwB/Z0+OHwcij8RQwXPxR07Vvtd35movBdRpHKrweTHuCtCygKx2nksCQ&#10;duPqT4+/Hv4UfsK/D3xvceHrqxuPiD4ov73V49MgmSa8utQuZGfzp9vKwxl+N2PlQKuSa/OL4yfs&#10;4/s7fBz4Z3dzY/H2Txx8QfJ3WNh4btI5bV5uwdlZhGuerGQNjop6V8x/DzWvDug+NtK1LxboMnir&#10;QIJxJe6TFetaNdJ3XzVBK+vHXpkUAfUP/BOX9rLS/wBm34zXX/CXzyQ+FPFVqtrqF/hmNrOsrNFc&#10;MByVBZ1bAyA+eduD+n/iL9mP9n34paDqGtXTabqHhLVNdj8W3Is9VSPTpbpbVoDIWjYAI6sXcBhl&#10;hk9SD+dH7cH7Sn7OXxa+GPhPSvh58PJIPEttp8UdtqUcQ04aNCCf9FdVBFyQQ3H3Ru3K5JIr5N+C&#10;2m+Bde8fafpnxI8Rap4Y8H3BYXOoaXbC4eJsfISnPy56kKxHoaAPVviD8H/CHxg/bUuvh98Cri3h&#10;8N6pqiWul3E8zvaxFYg07o5yzRKySlepIAxkEV9Q+DPhz8cv2Dv2gNU8XeJvEt74v8B2Wgzajqup&#10;NcTta6i8ivFa2m2U83TXXkhVGWCnd93IrxH4qfBvwN+zSug/Fn4H/tAaD4u1DSL6C4g0mR401JGL&#10;YDLGpPmL2dWRPlJznpXt2l/8Fpru90S3i8V/CLS9Z1W3dJ457XUjFAJk5SRY5IpCjBuQQxI7GgDj&#10;v2Z/2qvjZ+yhqni/xL8Rvhn4r1jwH4qvpNY1We80ye28i9lODOkkibMPlEKsQCAmCCMH3T/gjz+z&#10;3/Zvh3xH8ZdWsfKu9ckk07RAy8R2qvmeRcjo8gCA+kTetfLnjr49/HX/AIKS+PND8F2dhPpfhK5v&#10;4ojpujW8zWNsCwzcXcv/AC02DLZYgDHyqCa/a34e+BtK+GngjRPCmhwfZtI0azisraPvsRQAT6k4&#10;yT3JNAHRt1peaaevSl/CgA7/AIUf4UHr07Un4dqACnc0n4UHp0oAP4q84/aQ8PjxX+z78StH2eYb&#10;7w3qMCj/AGjbSbf/AB7Fej/hWfr1sl9ouoW8gzHLbyxtj0KEH+dAH4f/APDZ2t/9BGX/AL7NFfFN&#10;FAH9D3/BPf8A5M1+FyEYaPTpInB7MtxKrD8wa+iCOelfPf7Dccel/BK78Oqct4c8Ua9pDA8bRHqc&#10;5QY7fI6V9CEewoATgDnA/GvMv2iPi7N8C/hhc+Ml0xNVt7O+sYLuNpjF5UE91HA8uQpzsEu7HGcd&#10;RWH8VfhT8WPHXiwzeGvjLL4A8LeRGh03TfD1tc3bSDO9vtMxO0HjAC8V4t8cP2EbnxN8G/G51D4n&#10;/Ev4geI/7IuZdPsdU1s/Y5LpIy8Si0hRUbLqAAc9RQB9pY+bpS/hXMfDPUNR1f4d+Fr3WbOew1e5&#10;0q1lvLS6UrLDM0KmRHB5DBsgg+ldR+VACFeKNvt+tB6dKMewoACPakI4pSOOgo20AfiD+2jH8b/2&#10;tv2tPEvgSw8G3d1/wi949nY6TpsQMUEBxsup5yAuZU2vucgAMFHTntfhn/wRY8e65bw3PjjxppHh&#10;UMNzWemwtqE6j0Y5jQH6Mw96/YKO1hilmlSFFlmIMjqoBfAwMnvgcc1PjpwKAPgLwr/wRm+DulRq&#10;da1/xVrs2PmH2qG2jJ9lSMkD/gVejaT/AMErf2bdNUCbwRc6icfeu9avMn/viVf8mvrjHsKTHTgU&#10;AfLE3/BMP9mqeMofhuqfLtDLrWoZX6fv/euV1v8A4JHfs9apu+y6TrmjFu9lrEjY+glD19ogdOBS&#10;+nFAH5leOP8AgiX4XvIZZPCPxH1fTZuSkOtWUV2hPoXjMZA98Gvkf41f8Ew/jj8Gbe41K20aHxpo&#10;9vmQ3nhmRp5UUc5aAhZRjGTtVgPWv3s79BR17UAfIP8AwTF+L3jj4wfs6i68a2CrJpOoSaXZartE&#10;T6hFGq5Z4wANyMdhf+Ig5+YMT9fY68VBbWsVqpjiiSJNxbaihRknJPHcnmp8deBQAhHPSlxx0oI5&#10;6Up+goATv07UhHHTtSkc9B0pDyMEcEUAeYfCn4s3fxF8dfFHRpLGCCx8I65Fo9vcxOzNcE2kM8hc&#10;HgFWl28elennBHSvif4efsR6B8TvFXxU8YePdM8TaF4i1PxtqUlhdWGsXOnu+nqUW3dVjcKVbaxD&#10;FckY7V6L4b/Yls/BviPS9W0X4u/Fi3hsrqO4bSbnxS9zZXCqwJjkjdCSjAbTznFAH0pjnpVPVplt&#10;9LvJXbYqQuxYnoApOauAYauI+OGvjwp8GfHutFgn9naBf3e7OMbLeRh+ooA/mc/tm+/5+pPzor3b&#10;/hmfUv8Anyk/75ooA/aD9m5T4c+MP7QfhFj/AKjxXB4giHTMWoWMMhI9vNhmH1U19BkHPWvnrVgf&#10;Af7cGgXbN5dh8QPCU+l7QeHvtNm+0R59zBcz49oz6V9Dbfc0ARSSrBG7yMERQWZmOAAOpJ7V4B8Q&#10;v25Phf4M1xvDujahe/EbxhyE8OeB7VtUuiw4IYx/u0wSM7mBHpXoPxm+Bvhf49+HrHQvGEd9d6Nb&#10;3a3b2VrfzWsd1hWXy5vLYF4zuztJ6gV80ftDaL8Ov2NfGnwd+Ivhy00PwXpGmajLoGtabYokD3Wl&#10;3igPMYx88xglSOQkAtgnrQB9Y/DXxNq/jLwTpms674au/B2q3aM02iX0ySzW2HYKGZPlJKhWwOm7&#10;B5Brqdp9a8U+C/7TWn/HjxRd23hjwh4qXwrDaGeHxhqmmmy0+8k3KBHAJCJHyGLbtoHyn2r2zHvQ&#10;A0g0YOOtKV4oxx1NAAQeeaOaCOOpo9KAAA460mDxzTgPc0mOnJoAMHPWkweOadj3NJjpyaAEwcjm&#10;l5oA6cml9KAGgHPWjBz1pQPc0Ae5oAOaQg+tO7mkx15NACEHPWlwcdaCOetKR7mgBpBz17VzvxC8&#10;daN8MfBWteLPEN19i0XR7SS9u5sbisaDJCjqWPAAHUkDvXR456npXzb+3fovibxN8HNN0bQPCmqe&#10;MNOuvEOmy6/p+jeW1y2mQTCeYIjsu9mMUaBRnO7nigCn4d/bw8K20g/4WR4X8R/B21urJ9S0y+8Y&#10;W6RW+oQrtLLG0bN++AZSYSN2CMZr174a/Hr4c/GHKeCfG2h+Jp1h+0Pa6depJPFHkLueLO9BllHz&#10;AdRXx140/ae+GXxg/ak+EcXjBbrwDofhOz1LV57Px9p50wtqUgjgtoiJflJRfMkDAlchecjFfaXg&#10;jwr4Bju7nxZ4Q0rw+tzq0apPrWiW8G68RSSA00Q/eAEk8k0Adlg5614J+3NeTRfsw+L9KtJNuoeI&#10;vsvh20UHlpL26itsD6LIx+gNe+Y56mvnf9ojb40+OHwK8AL88X9t3Hi+/C87LfToD5W4ejXNxAB/&#10;un0oA9N/4Ud4M/6A8f50V2/lt/faigDwD9tCwuNH+G2j/EfT4nm1L4ca3a+KPLiHzy2cZMV9GPY2&#10;0sx/4AK9407ULfVtPtr6zmW4s7mJZoZkOVdGAKsD6EEGm6xpNpr2k3mmahAl1YXkL29xBIMrJG6l&#10;XUj0IJH414T+x3rF5ofhHXvhRrc7Ta/8NdROh75fv3GmkeZptx9Gt2VP96JqAPf5I/MjKEkBgRlS&#10;QR9COleF/Dv9ir4U/DvXG8QPoUni3xU7+Y/iLxdcNql8WycEPLlUIzgFFBr3j8a+cP22PiZ47+GP&#10;gXQbvwlqNj4Y0XUdWi0zX/F91bG7fQLeZgiXSw5CsAx2lmJC7l45yoB1vx4/am+Hv7OOnwt4q1R5&#10;dXuEL2fh/S4vtOo3SjkskIOQgAJLttX5TznivTfCvijTPG3hvS9f0W8j1DSNTto7u0uoTlJYnUMr&#10;D6g18X+FvhLp37Gf7Q2ieINTvLnxp4Y+JEMWh3/jDxFsub+w1j5jEzzkZW3ugfL2D5Qypk4xXtn7&#10;O/wr8S/AzxV408FwwJN8KTONW8Kz/aF36cZ2Y3GneX97y0fLo3QLJjJPQA95PTrRg460Hp1o/GgA&#10;IOOtHpR+NJQA4Z9aTB45oHTrR6c0ALz60mDxzR+NIOo5oAUA8c0vpzSDtzR+NAAAfWgA+tIOvWl/&#10;GgBfXmkweeaPxo9eaAA5z1pTn1pp69aX8aADn17V87+Ov2qrz4M+NNStfiZ4B1fw/wCBftGzTvHW&#10;mH+0tPMfABu1iXzLVs56qw9+ten/ABg8WeKvBPg99W8H+DZPHmpw3Efm6PDfpaTNb5PmvGzgqzqO&#10;iHG7pmuP+E/7VHw7+NF3caDDey6B4rhUpfeEPFFv9h1ODj5laCT/AFg55KFl5oA7u3/4Qn40eEYL&#10;pF0Txt4Zvk3xSMsV9aTKeuM7lPvVvwN8PvDnwy8PR6F4U0Wz8PaNHLJMljYQiKFHdizkKOBkkniv&#10;m/4J6DonhH9tT4k6P8NoY7HwOvh61ufEWn6eQNOtteedvL8tF+WOVrcEuq4H3SRmvrM9OtACHI75&#10;r50+Dch+Jn7Tnxa8f/63S/D62/gLSJlPVoD9o1BuveeWOPI/54exx6L+0F8VU+DPwh8R+Kki+2aj&#10;aweTptkoy13fSsIrWEDqS8roOO2T2pn7Ovwtk+DPwb8NeFrq4+2atb25n1S8Jybi/mYzXUpPfdK7&#10;ke2KAPS9ooo/GigBMn2r5u+PzH4I/Fvwn8bbcGLQJUTwv412/dWwlkzaXrdv9HnbDNyfLmbsK+kg&#10;ayPFXhnS/GnhvVNA1m0jv9J1O2ks7u1lGVlikUq6n6gmgDVR9ygggg9CO9Y3i7wtpfjrwzqvh3W7&#10;OPUNI1S2ktLu1lGVlidSrL+R69jg14n+zD4q1LwXqmr/AAQ8X3ctz4j8IwrJo2pXR+fWtDJ221zn&#10;+KSL/US+jIp/ir6GzxQB5j8EfhbqXw3+Fej+DfE+tR+M/wCxpGisb+6tgJPsschNosm4kNJGgRd4&#10;xkqD15Pp35UZ5FKWAoAaTRuPtXzT4i/aW8bfED4ha34N+BvhHS/FX/CPzG01vxX4gv3tNItLsdbW&#10;Mxq0k8q/xbBhTwa6r4N/HrV/FHjTUfh38QvDKeCfiPYWY1FLO3u/tdjqllu2farSbCllDEKyMAyE&#10;jrzgA9tyeelG6lJGKT0oAATjtSZPHSnAjFJkcUAGTntSbjx0p2RSZHHNACZOR0pd1APSlz0oAaCc&#10;9qNx9qUdaXI55oATdSEn2p3rSetACEnNeWfHb47WvwZ03R7a20i78V+MfEFwbHQPDOnsqz6jOF3P&#10;l2+WOJF+Z5W4UepIFeplhmvlf9pbV0+DX7RHww+MGvW8s/gOz0++8N6vfxoZBor3TxNDduoBIjZk&#10;MbOPugjrkCgBtz+1L8TfhFNbah8a/hRD4b8FXMiRy+KPDOrDVINLZiAv2yParqmSAZVyoPY5r2L4&#10;k/A74aftAaXZP4v8LaP4rtfLWW0vJUBlVGAIMU6EOqkEH5WweKj+LHxP+Hel/BnXfEninWNMvfA1&#10;xp8qzyLOk0V7C6EeVHtJ8xpAdqquSSRisD9i/wAM6/4N/Zb+G2j+J45rfV7XSUDW9yf3tvEWZoIn&#10;4GGSJo0IxwVIoA7z4Z/Cfwj8HfDKeHvBWgWfh3R1kMxtrNMb5DjLuxJZ2IAG5iTwOeK68scHpS7q&#10;8o/aL+MU/wAI/Asb6LZDV/G2vXKaP4a0ccm7v5eELDtFGMySN0CIeeRQBwuvsfj9+1FpmhxHzvBX&#10;wqkTVdTYHMd3r8sZ+yQeh+zRM0zYPDyRgjivpAZ4rzn4BfCGD4J/Dax8PfbG1XVpJJL/AFnV5B+8&#10;1LUZm33Ny/uzk4B6KFHavSPSgBMn2opciigBPyoJ+lH5UjfhQB45+0V8I9V8dafpHinwXPBp3xN8&#10;JzNfaBezcR3AIxPYznvBcINjf3TsYcrXQ/BL4yaX8bfA0OvadDNp95DK9jquj3fFzpl9H8s1rMvU&#10;Mjd/4lKsODXoQHHavnn4vfDvxB8M/HFx8ZPhlp8mp6tJEkXizwjbkKPEVpGMLLEOgvYVzsP/AC0U&#10;GMnpQB9D557VneILe9utC1GHTZ1g1GS2lS2lPRJShCMfo2DWL8N/iR4d+Lfg3TvFPhfUY9T0a+Qm&#10;OVQVZGBw8ciHlHVgVZGAKkEGur/KgD5O/YX8feCvBP7NOl+HdS1Sx8MeI/C/n23irT9XuUt7q0vx&#10;K7TyT7yCQ5O4PyCpGDxgep6b4J8L/Fb4neC/jXoniP8AtezstEvNO08WLK9pPHcSIWl3jnI8srg8&#10;fQjnU+IP7N/wv+KmuQaz4v8AAXh/xHq0ICreahYJJKVHRWbGXUdlbIq58VPEi/B34J+L9f0bToET&#10;w1oN3fWdhbRBIh5EDuiBVAAXKgYA4FAHMfE/9rz4T/B/xM3h3xP4tSDXEi+0Tafp9lc381vHjO+Z&#10;beNzEMEH58cc9K9A8A/ETwz8UvDNp4j8I67Y+INEuciK8sZhIhI6qe6sO6nBHcV5X+xp8MbDwD8C&#10;PDepmVdS8S+KrSHxDr2uPhp9RvLlBM7u/VlXftUdAF6cmuN+HNjZeGf2/wD4iaR4SiSz0G88HWWq&#10;eI7K2AS3TV2uWWGTYOFke3yW4y3BNAH1WCcdqMnjpXn+vfGLR9C+L/hX4cSWt5c654gsLzUo5LdF&#10;MNrBb7AWmJYFQ7PtXAOSCDiuv1DXNO0m4sYL6/tbOa+m+z2sdxMqNcS7S2xASNzYBOBk4BoA0cnP&#10;akyeORRnntRnGM7RQAoPTpR+VJ6dKNw7YP0oAAee1Lz6isbVPFei6Hqem6dqWr2Gn6hqkjQ2FpdX&#10;KRy3bgZKxIxBcgckKDXD/GL4yn4Y698PNDtNK/tbVfGXiCPRoUM/lLbxCNpZ7g/KSwREPyjGSw5F&#10;AHqOee1eV/tO/Fy5+BfwJ8YeN7K1S9v9LtVFpDKf3bTyyLFEX/2A8ik45wDXqanIzxXKfFX4b6P8&#10;X/h34h8G69GZNJ1qzezn2nDoG6Op7MrBWHuooA8S8I/sctHc6L4q8VfFHx7rHxAimhvb/VrLXZLW&#10;1nYEM9uloo8pLY8rsC5x3ya9i8O/EDwn8U9Q8aeGbOSPVJfD95/ZGtWN3bEIHeJX2FXGHRlfGcFT&#10;gjnFfPngr40fFr4C6LD4G+IXwr8W/Ee/01fsmleLvBNpHd2+rQKMRPcqzqbaXbtDlsgkE59fQP2Y&#10;/hn4o0DUPiD8Q/HVlbaP4v8AH2pw39xotpMJk0y2ggEFtbtIOJJQgJdl4JbA6UATeHP2IfgZ4R8X&#10;QeJdJ+G2i2urW8vnwNtkeGGTOQ8cDMY0YHBBVRjtivc+np0oP3u3SqmpajbaPp9zfX1xDZ2dtE08&#10;9xM4SOKNRlnZjwFABJJ6CgCj4u8WaT4F8N6l4g1zUINK0bTbd7q7vLhsJFGoyzH/AA6k4A5NeGfA&#10;fwzq3xc8cP8AHXxnp82mzXFs9l4L0C8XEmkaU5Ba4kXtc3WFZu6R7Ez1FYuj2t1+2h4wsPEd/BLb&#10;fArQbtbrRrC4Qo3iy9jb5byZDz9ijYZijYfvW+dhgKK+psYXtQAvftR+VJ/F2pfyoAXP0opPyooA&#10;P89KP89KARRuGaAAf54oP+eKARRxQB87fET4U+J/hT401H4nfCC0W8uL9xP4p8ClxFb67gYNzbE/&#10;LDegD733ZcAPzgn0/wCEfxk8MfGzwwNb8M3zSpFIba9sLqMw3mn3K/ft7mFvmilU8FT9RkEGu6JB&#10;4rxL4rfs8y654o/4T/4d62PAnxNijCPqUcXmWWsRL9231GAYE0fYSDEidVbjFAHtp/zxVS/sLbVb&#10;G4sruCO5tbiNoZoZU3JIjAhlIPUEEgj3rxb4c/tMw3nie28CfEzSD8OfiPINsGn3kwew1jHBl0+6&#10;4WZTkHyziVc4KnGa903A0AfMGj/s7/Fz4Q2L+G/hV8UtMtvAw3Lp+l+L9FfUbjRUJJ8u3nSVDJGu&#10;flSUHaABkivTPgL8BtN+Beg6mg1O88S+JtcuzqOveJdTx9q1O6IxvYDhEUfKka8KPUkk+pkjFHBF&#10;AHy/8JYz4+/be+NHiq5XMXhHTNM8H6bu6jzEN5dNjtl2jGe4FN+ImPiX+3Z8MvDKjztP8B6Be+Lb&#10;0dUF1cEWlqG/2gPMcD8a6Px/+zXrs3xI1X4gfC74hXPw58T61DDDrcMumRalp2p+Su2KSSBypWVV&#10;+XejDgYx1zu/AX4Ay/CS88TeIdf8T3Xjnx/4omil1jxFd2yWwkWJSsMEMKZWKJAThQTyST2AAPDv&#10;24fFPxM0j41/Ca3+GWr3dtqmnaZrXiCfRI5nWDXEtfsrm0kReGLJ5oXIOC3HJrqvin8epPHPhf8A&#10;Zv8AFPgLXbiz0fxl4402G4MD7fOtGguHmtZR7NHsZf7ye1dN4z8K6xqn7bHw312PSrt9C0zwlrCT&#10;ap5LG3jmlmtwkW/GFkIBIBwSAcZwa+f/ABl8GfF3wy/a8+HHhvQtEub/AOEuq+M28aWk8ELyQ6Le&#10;fZZ0u4HIBWON3ZJUzgAswHegD66+L3gfx541g0yLwZ8SW+HUULSfb5oNEt9QnuVIXYEaY7YtuGyd&#10;rZz2xXzX+zJ8Ldc+JHjTx/P4/wDip8Qde1zwL41n0yCyTWzZ2E9vGsU1tLJbwogYur/MpO04xjFf&#10;bgI2gH0r50+EXh3VvB/7X3xzEmnXcfh/xHaaLrVpeG3YW5uFhkt50EmNpf8AdoxUcgHJoA9N+Mnw&#10;R8I/Hbwm2g+LtM+2Qo/nWl5Cxju7Ccfdnt5h80cinBBHXGCCOK+VfDOj+P8Aw7+2p8I/B3xR1628&#10;T2OgaLrt74S8SMhjudXd0hiZLpPu/aIYfMy65DK27qTX3SCM1wnj74P6D8R/FHgrxBqjXcWqeENS&#10;bU9MuLOURkO0ZjeNzgkxup+ZRjOBzjigDux/nij1/wAKBgUZHNACED0/Sl7f/WoJGa8p+L/7RXhr&#10;4R3VnopjvPE3jbUh/wASzwjoUf2jUbw/3tgOIoh3lkKoADySMUAd34s8WaN4F8O3+va/qdro+jWE&#10;Rmur68kEcUSDuzH8gOpJAHNfOlro+v8A7aF9b3/iLT73wx8CoJVns9Au0aC+8WFTlJ7tOGhss4ZI&#10;D80vDPhcLWz4X+A/ib4ueItP8Z/HOW0u5bKUXOj/AA/06Uy6PpDj7ss7Ef6bcj++w8tDnYvQ19GD&#10;AFAFeztIdPtYba2hjt7aFFjiiiQKiKBgKoHAAAAAFWT/AJ4o3UEjFAB3/wDrUf56UZGaMg0AL/np&#10;RRkUUAJzQc5oB9jQT7GgA5o5oB9qM+1ABzRzRnnoaXPtQBynxE+GPhb4teGbjw94w0Kz8QaPOdzW&#10;14m7aw6OjDDI47OpDDsa8Vj8D/GT9n5s+CNVPxe8DRcjwv4nvBFrdmn9201BhtnUdkuADgACSvpQ&#10;txRnI6GgDxz4a/tVeA/iJrX/AAjk15deD/Gq483wn4rtzp2pKfRI3+WYf7UTOCOc17EGzXIfEb4S&#10;+DPi7op0nxn4Z03xJYdUj1C3WQxH+9G/3o2/2lIPvXkkf7NXjX4cnzPhP8W9a0exj5j8M+MY/wC3&#10;tLAHSNHkZbmFf92U49O1AH0WucUc8V87r8YPjf4DjK+NPg1H4qto/wDWat8OdYjud3/bld+VKPor&#10;PU0P7c/wrsWSHxVea58Pb0nBtvGOgXmm7TnGDK8Zi/JzQB9BYNJg8dfzrznw7+0h8KfFgT+xviV4&#10;S1Jn6Jb63bM//fO/I/Ku4tde028jElvf2s8fTfHOjD8waAL4zxRjmqk2rWVsjNLdwxKoyzPKoA+u&#10;TXJ698cPh14UDHWvHnhnSNuc/btYtocY9mcUAdsuc0vNeB3n7c3wWjuJLXSfGH/CXagPu2XhTT7r&#10;V5XPoPs8bgfiQPeqf/DRHxL8aIR4B+BXiLym4GpeOr2DQrdM9G8rMtww9vLH1FAH0QzYrzj4q/tB&#10;eAfgxHAvivxHbWOo3OBaaTAGuNQu2PQQ2sYaVyTxwuPUivOW+Dfxo+JgB+IHxZTwnpsgxJoPw0sz&#10;aMfZtQuN8x9CUWOvQvhZ+zr8O/g3NPdeFvDNrZ6tc83Ws3Ja61G5J6mW6lLStk84LY9qAPOG1742&#10;fH5vJ0PTJfgf4Jk4bV9aijuPEd3Gf+eNpkxWeRkbpS7jghBXpPwh+Afg/wCClneN4fsJptX1A+Zq&#10;ev6pO13qepSd3uLh8u/PO3hR2UV6R06CnE+xoATnP4UnP6Uueeh6UZ9j0oAOaGzijdQTx0NABzRz&#10;RnnoaCfY0ALzRRn2ooAF6UN0oooAF6UN0oooAO4o/ioooAQ/dFL60UUADdKPSiigCKX7hqnr3/IB&#10;1D/r3f8A9BoooA/D39s//kaNR/66N/Ovixfvj60UUAaPiL/kNXn+/wD0r2/9mf8A5Dlj/vr/ADoo&#10;oA/ef4F/8k30r/cruk++/wDvUUUASr0o9aKKAEbrSt0oooAP8KT/AAoooAdSN0oooAP4qD2oooAW&#10;iiigD//ZUEsDBBQABgAIAAAAIQCDyumD3QAAAAUBAAAPAAAAZHJzL2Rvd25yZXYueG1sTI9BS8NA&#10;EIXvgv9hGcGb3cQQtTGbUop6KkJbofQ2zU6T0OxuyG6T9N87etHLg+E93vsmX0ymFQP1vnFWQTyL&#10;QJAtnW5speBr9/7wAsIHtBpbZ0nBlTwsitubHDPtRruhYRsqwSXWZ6igDqHLpPRlTQb9zHVk2Tu5&#10;3mDgs6+k7nHkctPKxyh6kgYbyws1drSqqTxvL0bBx4jjMonfhvX5tLoedunnfh2TUvd30/IVRKAp&#10;/IXhB5/RoWCmo7tY7UWrgB8Jv8rePEnnII4cSp5TkEUu/9MX3wAAAP//AwBQSwMEFAAGAAgAAAAh&#10;ADedwRi6AAAAIQEAABkAAABkcnMvX3JlbHMvZTJvRG9jLnhtbC5yZWxzhI/LCsIwEEX3gv8QZm/T&#10;uhCRpm5EcCv1A4ZkmkabB0kU+/cG3CgILude7jlMu3/aiT0oJuOdgKaqgZGTXhmnBVz642oLLGV0&#10;CifvSMBMCfbdctGeacJcRmk0IbFCcUnAmHPYcZ7kSBZT5QO50gw+WszljJoHlDfUxNd1veHxkwHd&#10;F5OdlIB4Ug2wfg7F/J/th8FIOnh5t+TyDwU3trgLEKOmLMCSMvgOm+oaNPCu5V+PdS8AAAD//wMA&#10;UEsBAi0AFAAGAAgAAAAhANr2PfsNAQAAFAIAABMAAAAAAAAAAAAAAAAAAAAAAFtDb250ZW50X1R5&#10;cGVzXS54bWxQSwECLQAUAAYACAAAACEAOP0h/9YAAACUAQAACwAAAAAAAAAAAAAAAAA+AQAAX3Jl&#10;bHMvLnJlbHNQSwECLQAUAAYACAAAACEAQMY7SkkDAAD5CgAADgAAAAAAAAAAAAAAAAA9AgAAZHJz&#10;L2Uyb0RvYy54bWxQSwECLQAKAAAAAAAAACEAOJiNMkI6AABCOgAAFAAAAAAAAAAAAAAAAACyBQAA&#10;ZHJzL21lZGlhL2ltYWdlMS5qcGdQSwECLQAUAAYACAAAACEAg8rpg90AAAAFAQAADwAAAAAAAAAA&#10;AAAAAAAmQAAAZHJzL2Rvd25yZXYueG1sUEsBAi0AFAAGAAgAAAAhADedwRi6AAAAIQEAABkAAAAA&#10;AAAAAAAAAAAAMEEAAGRycy9fcmVscy9lMm9Eb2MueG1sLnJlbHNQSwUGAAAAAAYABgB8AQAAIUIA&#10;AAAA&#10;">
                 <v:shapetype id="_x0000_t75" coordsize="21600,21600" o:spt="75" o:preferrelative="t" path="m@4@5l@4@11@9@11@9@5xe" filled="f" stroked="f">
@@ -327,7 +389,7 @@
                   <o:lock v:ext="edit" aspectratio="t"/>
                 </v:shapetype>
                 <v:shape id="Picture 16" o:spid="_x0000_s1027" type="#_x0000_t75" style="position:absolute;left:50292;width:6858;height:6858;visibility:visible;mso-wrap-style:square" o:gfxdata="UEsDBBQABgAIAAAAIQDb4fbL7gAAAIUBAAATAAAAW0NvbnRlbnRfVHlwZXNdLnhtbHyQz07DMAyH&#10;70i8Q+QralM4IITa7kDhCAiNB7ASt43WOlEcyvb2pNu4IODoPz9/n1xv9vOkForiPDdwXVagiI23&#10;jocG3rdPxR0oScgWJ8/UwIEENu3lRb09BBKV0ywNjCmFe63FjDSjlD4Q50nv44wpl3HQAc0OB9I3&#10;VXWrjedEnIq03oC27qjHjympx31un0wiTQLq4bS4shrAECZnMGVTvbD9QSnOhDInjzsyuiBXWQP0&#10;r4R18jfgnHvJr4nOknrFmJ5xzhraRtHWf3Kkpfz/yGo5S+H73hkquyhdjr3R8m2lj09svwAAAP//&#10;AwBQSwMEFAAGAAgAAAAhAFr0LFu/AAAAFQEAAAsAAABfcmVscy8ucmVsc2zPwWrDMAwG4Ptg72B0&#10;X5TuUMaI01uh19I+gLGVxCy2jGSy9e1nemrHjpL4P0nD4SetZiPRyNnCruvBUPYcYp4tXC/Htw8w&#10;Wl0ObuVMFm6kcBhfX4Yzra62kC6xqGlKVgtLreUTUf1CyWnHhXKbTCzJ1VbKjMX5LzcTvvf9HuXR&#10;gPHJNKdgQU5hB+ZyK23zHztFL6w81c5zQp6m6P9TMfB3PtPWFCczVQtB9N4U2rp2HOA44NMz4y8A&#10;AAD//wMAUEsDBBQABgAIAAAAIQALRy8cwgAAANsAAAAPAAAAZHJzL2Rvd25yZXYueG1sRE9Na8JA&#10;EL0L/odlhN50Y0GR1E0QsdpSq2h76W3IjkkwOxt2tyb9992C0Ns83ucs89404kbO15YVTCcJCOLC&#10;6ppLBZ8fz+MFCB+QNTaWScEPeciz4WCJqbYdn+h2DqWIIexTVFCF0KZS+qIig35iW+LIXawzGCJ0&#10;pdQOuxhuGvmYJHNpsObYUGFL64qK6/nbKHjjk+vsdrN/3eHsiO/aH3Zfe6UeRv3qCUSgPvyL7+4X&#10;HefP4e+XeIDMfgEAAP//AwBQSwECLQAUAAYACAAAACEA2+H2y+4AAACFAQAAEwAAAAAAAAAAAAAA&#10;AAAAAAAAW0NvbnRlbnRfVHlwZXNdLnhtbFBLAQItABQABgAIAAAAIQBa9CxbvwAAABUBAAALAAAA&#10;AAAAAAAAAAAAAB8BAABfcmVscy8ucmVsc1BLAQItABQABgAIAAAAIQALRy8cwgAAANsAAAAPAAAA&#10;AAAAAAAAAAAAAAcCAABkcnMvZG93bnJldi54bWxQSwUGAAAAAAMAAwC3AAAA9gIAAAAA&#10;">
-                  <v:imagedata r:id="rId6" o:title=""/>
+                  <v:imagedata r:id="rId9" o:title=""/>
                 </v:shape>
                 <v:shape id="Shape 90" o:spid="_x0000_s1028" style="position:absolute;top:8731;width:59429;height:0;visibility:visible;mso-wrap-style:square;v-text-anchor:top" coordsize="5942965,0" o:gfxdata="UEsDBBQABgAIAAAAIQDb4fbL7gAAAIUBAAATAAAAW0NvbnRlbnRfVHlwZXNdLnhtbHyQz07DMAyH&#10;70i8Q+QralM4IITa7kDhCAiNB7ASt43WOlEcyvb2pNu4IODoPz9/n1xv9vOkForiPDdwXVagiI23&#10;jocG3rdPxR0oScgWJ8/UwIEENu3lRb09BBKV0ywNjCmFe63FjDSjlD4Q50nv44wpl3HQAc0OB9I3&#10;VXWrjedEnIq03oC27qjHjympx31un0wiTQLq4bS4shrAECZnMGVTvbD9QSnOhDInjzsyuiBXWQP0&#10;r4R18jfgnHvJr4nOknrFmJ5xzhraRtHWf3Kkpfz/yGo5S+H73hkquyhdjr3R8m2lj09svwAAAP//&#10;AwBQSwMEFAAGAAgAAAAhAFr0LFu/AAAAFQEAAAsAAABfcmVscy8ucmVsc2zPwWrDMAwG4Ptg72B0&#10;X5TuUMaI01uh19I+gLGVxCy2jGSy9e1nemrHjpL4P0nD4SetZiPRyNnCruvBUPYcYp4tXC/Htw8w&#10;Wl0ObuVMFm6kcBhfX4Yzra62kC6xqGlKVgtLreUTUf1CyWnHhXKbTCzJ1VbKjMX5LzcTvvf9HuXR&#10;gPHJNKdgQU5hB+ZyK23zHztFL6w81c5zQp6m6P9TMfB3PtPWFCczVQtB9N4U2rp2HOA44NMz4y8A&#10;AAD//wMAUEsDBBQABgAIAAAAIQB5xzX9wAAAANsAAAAPAAAAZHJzL2Rvd25yZXYueG1sRE/LSsNA&#10;FN0L/sNwhe7MxFJaTTMJoSB004Jp0e0lc5sEM3dCZszDr3cWQpeH807z2XRipMG1lhW8RDEI4srq&#10;lmsF18v78ysI55E1dpZJwUIO8uzxIcVE24k/aCx9LUIIuwQVNN73iZSuasigi2xPHLibHQz6AIda&#10;6gGnEG46uY7jrTTYcmhosKdDQ9V3+WMUlLybijp2ZM6/hf763JwW57VSq6e52IPwNPu7+N991Are&#10;wvrwJfwAmf0BAAD//wMAUEsBAi0AFAAGAAgAAAAhANvh9svuAAAAhQEAABMAAAAAAAAAAAAAAAAA&#10;AAAAAFtDb250ZW50X1R5cGVzXS54bWxQSwECLQAUAAYACAAAACEAWvQsW78AAAAVAQAACwAAAAAA&#10;AAAAAAAAAAAfAQAAX3JlbHMvLnJlbHNQSwECLQAUAAYACAAAACEAecc1/cAAAADbAAAADwAAAAAA&#10;AAAAAAAAAAAHAgAAZHJzL2Rvd25yZXYueG1sUEsFBgAAAAADAAMAtwAAAPQCAAAAAA==&#10;" path="m5942965,l,e" filled="f">
                   <v:path arrowok="t" textboxrect="0,0,5942965,0"/>
@@ -553,7 +615,7 @@
               </wp:inline>
             </w:drawing>
           </mc:Choice>
-          <mc:Fallback>
+          <mc:Fallback xmlns:oel="http://schemas.microsoft.com/office/2019/extlst">
             <w:pict>
               <v:group w14:anchorId="36C48C52" id="Group 2792" o:spid="_x0000_s1026" style="width:467.95pt;height:.75pt;mso-position-horizontal-relative:char;mso-position-vertical-relative:line" coordsize="59429,95" o:gfxdata="UEsDBBQABgAIAAAAIQC2gziS/gAAAOEBAAATAAAAW0NvbnRlbnRfVHlwZXNdLnhtbJSRQU7DMBBF&#10;90jcwfIWJU67QAgl6YK0S0CoHGBkTxKLZGx5TGhvj5O2G0SRWNoz/78nu9wcxkFMGNg6quQqL6RA&#10;0s5Y6ir5vt9lD1JwBDIwOMJKHpHlpr69KfdHjyxSmriSfYz+USnWPY7AufNIadK6MEJMx9ApD/oD&#10;OlTrorhX2lFEilmcO2RdNtjC5xDF9pCuTyYBB5bi6bQ4syoJ3g9WQ0ymaiLzg5KdCXlKLjvcW893&#10;SUOqXwnz5DrgnHtJTxOsQfEKIT7DmDSUCaxw7Rqn8787ZsmRM9e2VmPeBN4uqYvTtW7jvijg9N/y&#10;JsXecLq0q+WD6m8AAAD//wMAUEsDBBQABgAIAAAAIQA4/SH/1gAAAJQBAAALAAAAX3JlbHMvLnJl&#10;bHOkkMFqwzAMhu+DvYPRfXGawxijTi+j0GvpHsDYimMaW0Yy2fr2M4PBMnrbUb/Q94l/f/hMi1qR&#10;JVI2sOt6UJgd+ZiDgffL8ekFlFSbvV0oo4EbChzGx4f9GRdb25HMsYhqlCwG5lrLq9biZkxWOiqY&#10;22YiTra2kYMu1l1tQD30/bPm3wwYN0x18gb45AdQl1tp5j/sFB2T0FQ7R0nTNEV3j6o9feQzro1i&#10;OWA14Fm+Q8a1a8+Bvu/d/dMb2JY5uiPbhG/ktn4cqGU/er3pcvwCAAD//wMAUEsDBBQABgAIAAAA&#10;IQBQpCIFcQIAAMYIAAAOAAAAZHJzL2Uyb0RvYy54bWzsVs2O2yAQvlfqOyDujRNvs22sOHvotrlU&#10;7Wp3+wAEg20JAwISJ2/fYfwTK6vuIZWqHjYHPDD/38xA1nfHRpGDcL42OqeL2ZwSobkpal3m9Nfz&#10;tw+fKfGB6YIpo0VOT8LTu837d+vWZiI1lVGFcASMaJ+1NqdVCDZLEs8r0TA/M1ZoYErjGhZg68qk&#10;cKwF641K0vn8NmmNK6wzXHgPp/cdk27QvpSCh59SehGIyinEFnB1uO7immzWLCsds1XN+zDYFVE0&#10;rNbgdDR1zwIje1e/MNXU3BlvZJhx0yRGypoLzAGyWcwvstk6s7eYS5m1pR1hAmgvcLraLP9xeHCk&#10;LnKaflqllGjWQJXQMcETAKi1ZQZyW2ef7IPrD8puF3M+StfEL2RDjgjtaYRWHAPhcLhcfUxXt0tK&#10;OPBWy3TZIc8rKM8LJV59fU0tGVwmMbIxkNZCC/kzSv7vUHqqmBUIvo/Z9yitFgNGyCewR0BQZoTH&#10;Zx6QugobbMkxQ5bxvQ9bYRBgdvjuQ9exxUCxaqD4UQ+kg75/teMtC1EvRhhJ0p4rFM8acxDPBrkh&#10;Vmes3lBYCPAso/RUFqZsItXxQDy62ax7Al0DPU1O6RgFtgbhDK4CqVjAmYIp0AWkDQpKwycWusMX&#10;qXBSIoaq9KOQ0MoQ7wL1vCt3X5QjBxaHH3+xWGgGRKOOrJUateZ/1IqiTNmK9bZ6M70DNNlbipIC&#10;751Ls7yPprt8YIQBqOEKgpBGJQzL6DDqa7g40eEk20juTHHCcURAoPPjpP6LEbi5GIGbtxF4GwFo&#10;4f9iBPBNgMcSh7J/2ONrPN0DPf37sfkNAAD//wMAUEsDBBQABgAIAAAAIQAKJd2X2wAAAAMBAAAP&#10;AAAAZHJzL2Rvd25yZXYueG1sTI9BS8NAEIXvgv9hGcGb3cQSsWk2pRT1VARbQXqbJtMkNDsbstsk&#10;/feOXvTyYHiP977JVpNt1UC9bxwbiGcRKOLClQ1XBj73rw/PoHxALrF1TAau5GGV395kmJZu5A8a&#10;dqFSUsI+RQN1CF2qtS9qsuhnriMW7+R6i0HOvtJlj6OU21Y/RtGTttiwLNTY0aam4ry7WANvI47r&#10;efwybM+nzfWwT96/tjEZc383rZegAk3hLww/+IIOuTAd3YVLr1oD8kj4VfEW82QB6iihBHSe6f/s&#10;+TcAAAD//wMAUEsBAi0AFAAGAAgAAAAhALaDOJL+AAAA4QEAABMAAAAAAAAAAAAAAAAAAAAAAFtD&#10;b250ZW50X1R5cGVzXS54bWxQSwECLQAUAAYACAAAACEAOP0h/9YAAACUAQAACwAAAAAAAAAAAAAA&#10;AAAvAQAAX3JlbHMvLnJlbHNQSwECLQAUAAYACAAAACEAUKQiBXECAADGCAAADgAAAAAAAAAAAAAA&#10;AAAuAgAAZHJzL2Uyb0RvYy54bWxQSwECLQAUAAYACAAAACEACiXdl9sAAAADAQAADwAAAAAAAAAA&#10;AAAAAADLBAAAZHJzL2Rvd25yZXYueG1sUEsFBgAAAAAEAAQA8wAAANMFAAAAAA==&#10;">
                 <v:shape id="Shape 91" o:spid="_x0000_s1027" style="position:absolute;width:59429;height:0;visibility:visible;mso-wrap-style:square;v-text-anchor:top" coordsize="5942965,0" o:gfxdata="UEsDBBQABgAIAAAAIQDb4fbL7gAAAIUBAAATAAAAW0NvbnRlbnRfVHlwZXNdLnhtbHyQz07DMAyH&#10;70i8Q+QralM4IITa7kDhCAiNB7ASt43WOlEcyvb2pNu4IODoPz9/n1xv9vOkForiPDdwXVagiI23&#10;jocG3rdPxR0oScgWJ8/UwIEENu3lRb09BBKV0ywNjCmFe63FjDSjlD4Q50nv44wpl3HQAc0OB9I3&#10;VXWrjedEnIq03oC27qjHjympx31un0wiTQLq4bS4shrAECZnMGVTvbD9QSnOhDInjzsyuiBXWQP0&#10;r4R18jfgnHvJr4nOknrFmJ5xzhraRtHWf3Kkpfz/yGo5S+H73hkquyhdjr3R8m2lj09svwAAAP//&#10;AwBQSwMEFAAGAAgAAAAhAFr0LFu/AAAAFQEAAAsAAABfcmVscy8ucmVsc2zPwWrDMAwG4Ptg72B0&#10;X5TuUMaI01uh19I+gLGVxCy2jGSy9e1nemrHjpL4P0nD4SetZiPRyNnCruvBUPYcYp4tXC/Htw8w&#10;Wl0ObuVMFm6kcBhfX4Yzra62kC6xqGlKVgtLreUTUf1CyWnHhXKbTCzJ1VbKjMX5LzcTvvf9HuXR&#10;gPHJNKdgQU5hB+ZyK23zHztFL6w81c5zQp6m6P9TMfB3PtPWFCczVQtB9N4U2rp2HOA44NMz4y8A&#10;AAD//wMAUEsDBBQABgAIAAAAIQAWi5BmwwAAANsAAAAPAAAAZHJzL2Rvd25yZXYueG1sRI9Ba8JA&#10;FITvQv/D8gredJMiWmM2IRQKvVholHp9ZJ9JaPZtyG5N9Nd3hYLHYWa+YdJ8Mp240OBaywriZQSC&#10;uLK65VrB8fC+eAXhPLLGzjIpuJKDPHuapZhoO/IXXUpfiwBhl6CCxvs+kdJVDRl0S9sTB+9sB4M+&#10;yKGWesAxwE0nX6JoLQ22HBYa7Omtoeqn/DUKSt6MRR05Mp+3Qp++V/ur81qp+fNU7EB4mvwj/N/+&#10;0Aq2Mdy/hB8gsz8AAAD//wMAUEsBAi0AFAAGAAgAAAAhANvh9svuAAAAhQEAABMAAAAAAAAAAAAA&#10;AAAAAAAAAFtDb250ZW50X1R5cGVzXS54bWxQSwECLQAUAAYACAAAACEAWvQsW78AAAAVAQAACwAA&#10;AAAAAAAAAAAAAAAfAQAAX3JlbHMvLnJlbHNQSwECLQAUAAYACAAAACEAFouQZsMAAADbAAAADwAA&#10;AAAAAAAAAAAAAAAHAgAAZHJzL2Rvd25yZXYueG1sUEsFBgAAAAADAAMAtwAAAPcCAAAAAA==&#10;" path="m5942965,l,e" filled="f">
@@ -595,7 +657,25 @@
           <w:snapToGrid w:val="0"/>
           <w:lang w:val="en-US"/>
         </w:rPr>
-        <w:t> You must comply with the terms imposed upon you by this order otherwise your claim or the defence of it is liable to be struck out or some other sanction imposed. If you cannot comply, you are expected to make formal application to the court before any deadline imposed upon you expires.</w:t>
+        <w:t xml:space="preserve"> You must comply with the terms imposed upon you by this order otherwise your claim or the </w:t>
+      </w:r>
+      <w:proofErr w:type="spellStart"/>
+      <w:r>
+        <w:rPr>
+          <w:rFonts w:ascii="Arial" w:hAnsi="Arial"/>
+          <w:snapToGrid w:val="0"/>
+          <w:lang w:val="en-US"/>
+        </w:rPr>
+        <w:t>defence</w:t>
+      </w:r>
+      <w:proofErr w:type="spellEnd"/>
+      <w:r>
+        <w:rPr>
+          <w:rFonts w:ascii="Arial" w:hAnsi="Arial"/>
+          <w:snapToGrid w:val="0"/>
+          <w:lang w:val="en-US"/>
+        </w:rPr>
+        <w:t xml:space="preserve"> of it is liable to be struck out or some other sanction imposed. If you cannot comply, you are expected to make formal application to the court before any deadline imposed upon you expires.</w:t>
       </w:r>
     </w:p>
     <w:p/>
@@ -807,6 +887,55 @@
     </w:p>
     <w:p>
       <w:pPr>
+        <w:rPr>
+          <w:rFonts w:ascii="Arial" w:hAnsi="Arial" w:cs="Arial"/>
+        </w:rPr>
+      </w:pPr>
+      <w:bookmarkStart w:id="1" w:name="_Hlk108692174"/>
+      <w:r>
+        <w:rPr>
+          <w:rFonts w:ascii="Arial" w:hAnsi="Arial" w:cs="Arial"/>
+        </w:rPr>
+        <w:t xml:space="preserve">&lt;&lt; </w:t>
+      </w:r>
+      <w:proofErr w:type="spellStart"/>
+      <w:r>
+        <w:rPr>
+          <w:rFonts w:ascii="Arial" w:hAnsi="Arial" w:cs="Arial"/>
+        </w:rPr>
+        <w:t>cs_</w:t>
+      </w:r>
+      <w:r>
+        <w:rPr>
+          <w:rFonts w:ascii="Arial" w:hAnsi="Arial" w:cs="Arial"/>
+        </w:rPr>
+        <w:t>disposalHearingDisclosureOfDocumentsDJAddSection</w:t>
+      </w:r>
+      <w:proofErr w:type="spellEnd"/>
+      <w:r>
+        <w:rPr>
+          <w:rFonts w:ascii="Arial" w:hAnsi="Arial" w:cs="Arial"/>
+        </w:rPr>
+        <w:t>&gt;&gt;</w:t>
+      </w:r>
+    </w:p>
+    <w:bookmarkEnd w:id="1"/>
+    <w:p>
+      <w:pPr>
+        <w:rPr>
+          <w:rFonts w:ascii="Arial" w:hAnsi="Arial" w:cs="Arial"/>
+        </w:rPr>
+      </w:pPr>
+      <w:r>
+        <w:rPr>
+          <w:rFonts w:ascii="Arial" w:hAnsi="Arial" w:cs="Arial"/>
+          <w:b/>
+        </w:rPr>
+        <w:t>Disclosure of documents</w:t>
+      </w:r>
+    </w:p>
+    <w:p>
+      <w:pPr>
         <w:pStyle w:val="ListParagraph"/>
         <w:numPr>
           <w:ilvl w:val="0"/>
@@ -821,62 +950,64 @@
         <w:rPr>
           <w:rFonts w:ascii="Arial" w:hAnsi="Arial" w:cs="Arial"/>
         </w:rPr>
-        <w:t xml:space="preserve">The damages awarded shall be subject to a deduction of </w:t>
-      </w:r>
-      <w:r>
-        <w:rPr>
-          <w:rFonts w:ascii="Arial" w:hAnsi="Arial" w:cs="Arial"/>
-          <w:b/>
-          <w:bCs/>
-        </w:rPr>
-        <w:t>30%</w:t>
-      </w:r>
-      <w:r>
-        <w:rPr>
-          <w:rFonts w:ascii="Arial" w:hAnsi="Arial" w:cs="Arial"/>
-        </w:rPr>
-        <w:t xml:space="preserve"> for contributory negligence.</w:t>
-      </w:r>
-    </w:p>
-    <w:p>
-      <w:pPr>
-        <w:rPr>
-          <w:rFonts w:ascii="Arial" w:hAnsi="Arial" w:cs="Arial"/>
-        </w:rPr>
-      </w:pPr>
-      <w:bookmarkStart w:id="1" w:name="_Hlk108692174"/>
-      <w:r>
-        <w:rPr>
-          <w:rFonts w:ascii="Arial" w:hAnsi="Arial" w:cs="Arial"/>
-        </w:rPr>
-        <w:t>&lt;&lt; cs_</w:t>
-      </w:r>
-      <w:r>
-        <w:rPr>
-          <w:rFonts w:ascii="Arial" w:hAnsi="Arial" w:cs="Arial"/>
-        </w:rPr>
-        <w:t>disposalHearingDisclosureOfDocumentsDJAddSection</w:t>
-      </w:r>
-      <w:r>
-        <w:rPr>
-          <w:rFonts w:ascii="Arial" w:hAnsi="Arial" w:cs="Arial"/>
-        </w:rPr>
-        <w:t>&gt;&gt;</w:t>
-      </w:r>
-    </w:p>
-    <w:bookmarkEnd w:id="1"/>
-    <w:p>
-      <w:pPr>
-        <w:rPr>
-          <w:rFonts w:ascii="Arial" w:hAnsi="Arial" w:cs="Arial"/>
-        </w:rPr>
-      </w:pPr>
-      <w:r>
-        <w:rPr>
-          <w:rFonts w:ascii="Arial" w:hAnsi="Arial" w:cs="Arial"/>
-          <w:b/>
-        </w:rPr>
-        <w:t>Disclosure of documents</w:t>
+        <w:t xml:space="preserve">&lt;&lt; </w:t>
+      </w:r>
+      <w:proofErr w:type="spellStart"/>
+      <w:r>
+        <w:rPr>
+          <w:rFonts w:ascii="Arial" w:hAnsi="Arial" w:cs="Arial"/>
+        </w:rPr>
+        <w:t>disposalHearingDisclosureOfDocumentsDJ</w:t>
+      </w:r>
+      <w:r>
+        <w:rPr>
+          <w:rFonts w:ascii="Arial" w:hAnsi="Arial" w:cs="Arial"/>
+        </w:rPr>
+        <w:t>.input</w:t>
+      </w:r>
+      <w:proofErr w:type="spellEnd"/>
+      <w:r>
+        <w:rPr>
+          <w:rFonts w:ascii="Arial" w:hAnsi="Arial" w:cs="Arial"/>
+        </w:rPr>
+        <w:t xml:space="preserve"> &gt;&gt;</w:t>
+      </w:r>
+      <w:r>
+        <w:t xml:space="preserve"> </w:t>
+      </w:r>
+      <w:r>
+        <w:rPr>
+          <w:rFonts w:ascii="Arial" w:hAnsi="Arial" w:cs="Arial"/>
+          <w:b/>
+          <w:bCs/>
+        </w:rPr>
+        <w:t xml:space="preserve">&lt;&lt; </w:t>
+      </w:r>
+      <w:proofErr w:type="spellStart"/>
+      <w:r>
+        <w:rPr>
+          <w:rFonts w:ascii="Arial" w:hAnsi="Arial" w:cs="Arial"/>
+          <w:b/>
+          <w:bCs/>
+        </w:rPr>
+        <w:t>disposalHearingDisclosureOfDocumentsDJ.date</w:t>
+      </w:r>
+      <w:proofErr w:type="spellEnd"/>
+      <w:r>
+        <w:rPr>
+          <w:rFonts w:ascii="Arial" w:hAnsi="Arial" w:cs="Arial"/>
+          <w:b/>
+          <w:bCs/>
+        </w:rPr>
+        <w:t xml:space="preserve"> &gt;&gt;</w:t>
+      </w:r>
+      <w:r>
+        <w:rPr>
+          <w:rFonts w:ascii="Arial" w:hAnsi="Arial" w:cs="Arial"/>
+          <w:b/>
+          <w:bCs/>
+        </w:rPr>
+        <w:t>.</w:t>
       </w:r>
     </w:p>
     <w:p>
@@ -895,30 +1026,42 @@
         <w:rPr>
           <w:rFonts w:ascii="Arial" w:hAnsi="Arial" w:cs="Arial"/>
         </w:rPr>
+        <w:t>The parties must upload to the Digital Portal copies of those documents which they wish the court to consider when deciding the amount of damages</w:t>
+      </w:r>
+      <w:r>
+        <w:t xml:space="preserve">, </w:t>
+      </w:r>
+      <w:r>
+        <w:rPr>
+          <w:rFonts w:ascii="Arial" w:hAnsi="Arial" w:cs="Arial"/>
+        </w:rPr>
+        <w:t xml:space="preserve">by 4pm on </w:t>
+      </w:r>
+      <w:r>
+        <w:rPr>
+          <w:rFonts w:ascii="Arial" w:hAnsi="Arial" w:cs="Arial"/>
+          <w:b/>
+          <w:bCs/>
+        </w:rPr>
         <w:t xml:space="preserve">&lt;&lt; </w:t>
       </w:r>
-      <w:r>
-        <w:rPr>
-          <w:rFonts w:ascii="Arial" w:hAnsi="Arial" w:cs="Arial"/>
-        </w:rPr>
-        <w:t>disposalHearingDisclosureOfDocumentsDJ</w:t>
-      </w:r>
-      <w:r>
-        <w:rPr>
-          <w:rFonts w:ascii="Arial" w:hAnsi="Arial" w:cs="Arial"/>
-        </w:rPr>
-        <w:t>.input &gt;&gt;</w:t>
-      </w:r>
-      <w:r>
-        <w:t xml:space="preserve"> </w:t>
-      </w:r>
-      <w:r>
-        <w:rPr>
-          <w:rFonts w:ascii="Arial" w:hAnsi="Arial" w:cs="Arial"/>
-          <w:b/>
-          <w:bCs/>
-        </w:rPr>
-        <w:t>&lt;&lt; disposalHearingDisclosureOfDocumentsDJ.date &gt;&gt;</w:t>
+      <w:proofErr w:type="spellStart"/>
+      <w:r>
+        <w:rPr>
+          <w:rFonts w:ascii="Arial" w:hAnsi="Arial" w:cs="Arial"/>
+          <w:b/>
+          <w:bCs/>
+        </w:rPr>
+        <w:t>disposalHearingDisclosureOfDocumentsDJ.date</w:t>
+      </w:r>
+      <w:proofErr w:type="spellEnd"/>
+      <w:r>
+        <w:rPr>
+          <w:rFonts w:ascii="Arial" w:hAnsi="Arial" w:cs="Arial"/>
+          <w:b/>
+          <w:bCs/>
+        </w:rPr>
+        <w:t xml:space="preserve"> &gt;&gt;</w:t>
       </w:r>
       <w:r>
         <w:rPr>
@@ -927,6 +1070,92 @@
           <w:bCs/>
         </w:rPr>
         <w:t>.</w:t>
+      </w:r>
+    </w:p>
+    <w:p>
+      <w:pPr>
+        <w:rPr>
+          <w:rFonts w:ascii="Arial" w:hAnsi="Arial" w:cs="Arial"/>
+        </w:rPr>
+      </w:pPr>
+      <w:r>
+        <w:rPr>
+          <w:rFonts w:ascii="Arial" w:hAnsi="Arial" w:cs="Arial"/>
+        </w:rPr>
+        <w:t>&lt;&lt;</w:t>
+      </w:r>
+      <w:proofErr w:type="spellStart"/>
+      <w:r>
+        <w:rPr>
+          <w:rFonts w:ascii="Arial" w:hAnsi="Arial" w:cs="Arial"/>
+        </w:rPr>
+        <w:t>es_</w:t>
+      </w:r>
+      <w:r>
+        <w:rPr>
+          <w:rFonts w:ascii="Arial" w:hAnsi="Arial" w:cs="Arial"/>
+        </w:rPr>
+        <w:t>disposalHearingDisclosureOfDocumentsDJAddSection</w:t>
+      </w:r>
+      <w:proofErr w:type="spellEnd"/>
+      <w:r>
+        <w:rPr>
+          <w:rFonts w:ascii="Arial" w:hAnsi="Arial" w:cs="Arial"/>
+        </w:rPr>
+        <w:t xml:space="preserve"> </w:t>
+      </w:r>
+      <w:r>
+        <w:rPr>
+          <w:rFonts w:ascii="Arial" w:hAnsi="Arial" w:cs="Arial"/>
+        </w:rPr>
+        <w:t>&gt;&gt;</w:t>
+      </w:r>
+    </w:p>
+    <w:p>
+      <w:pPr>
+        <w:rPr>
+          <w:rFonts w:ascii="Arial" w:hAnsi="Arial" w:cs="Arial"/>
+        </w:rPr>
+      </w:pPr>
+      <w:r>
+        <w:rPr>
+          <w:rFonts w:ascii="Arial" w:hAnsi="Arial" w:cs="Arial"/>
+        </w:rPr>
+        <w:t xml:space="preserve">&lt;&lt; </w:t>
+      </w:r>
+      <w:proofErr w:type="spellStart"/>
+      <w:r>
+        <w:rPr>
+          <w:rFonts w:ascii="Arial" w:hAnsi="Arial" w:cs="Arial"/>
+        </w:rPr>
+        <w:t>cs_</w:t>
+      </w:r>
+      <w:r>
+        <w:rPr>
+          <w:rFonts w:ascii="Arial" w:hAnsi="Arial" w:cs="Arial"/>
+        </w:rPr>
+        <w:t>disposalHearingWitnessOfFactDJAddSection</w:t>
+      </w:r>
+      <w:proofErr w:type="spellEnd"/>
+      <w:r>
+        <w:rPr>
+          <w:rFonts w:ascii="Arial" w:hAnsi="Arial" w:cs="Arial"/>
+        </w:rPr>
+        <w:t>&gt;&gt;</w:t>
+      </w:r>
+    </w:p>
+    <w:p>
+      <w:pPr>
+        <w:rPr>
+          <w:rFonts w:ascii="Arial" w:hAnsi="Arial" w:cs="Arial"/>
+        </w:rPr>
+      </w:pPr>
+      <w:r>
+        <w:rPr>
+          <w:rFonts w:ascii="Arial" w:hAnsi="Arial" w:cs="Arial"/>
+          <w:b/>
+        </w:rPr>
+        <w:t>Witnesses of fact</w:t>
       </w:r>
     </w:p>
     <w:p>
@@ -945,96 +1174,33 @@
         <w:rPr>
           <w:rFonts w:ascii="Arial" w:hAnsi="Arial" w:cs="Arial"/>
         </w:rPr>
-        <w:t>The parties must upload to the Digital Portal copies of those documents which they wish the court to consider when deciding the amount of damages</w:t>
-      </w:r>
-      <w:r>
-        <w:t xml:space="preserve">, </w:t>
-      </w:r>
-      <w:r>
-        <w:rPr>
-          <w:rFonts w:ascii="Arial" w:hAnsi="Arial" w:cs="Arial"/>
-        </w:rPr>
-        <w:t xml:space="preserve">by 4pm on </w:t>
-      </w:r>
-      <w:r>
-        <w:rPr>
-          <w:rFonts w:ascii="Arial" w:hAnsi="Arial" w:cs="Arial"/>
-          <w:b/>
-          <w:bCs/>
-        </w:rPr>
-        <w:t>&lt;&lt; disposalHearingDisclosureOfDocumentsDJ.date &gt;&gt;</w:t>
-      </w:r>
-      <w:r>
-        <w:rPr>
-          <w:rFonts w:ascii="Arial" w:hAnsi="Arial" w:cs="Arial"/>
-          <w:b/>
-          <w:bCs/>
-        </w:rPr>
-        <w:t>.</w:t>
-      </w:r>
-    </w:p>
-    <w:p>
-      <w:pPr>
-        <w:rPr>
-          <w:rFonts w:ascii="Arial" w:hAnsi="Arial" w:cs="Arial"/>
-        </w:rPr>
-      </w:pPr>
-      <w:r>
-        <w:rPr>
-          <w:rFonts w:ascii="Arial" w:hAnsi="Arial" w:cs="Arial"/>
-        </w:rPr>
-        <w:t>&lt;&lt;es_</w:t>
-      </w:r>
-      <w:r>
-        <w:rPr>
-          <w:rFonts w:ascii="Arial" w:hAnsi="Arial" w:cs="Arial"/>
-        </w:rPr>
-        <w:t xml:space="preserve">disposalHearingDisclosureOfDocumentsDJAddSection </w:t>
-      </w:r>
-      <w:r>
-        <w:rPr>
-          <w:rFonts w:ascii="Arial" w:hAnsi="Arial" w:cs="Arial"/>
-        </w:rPr>
-        <w:t>&gt;&gt;</w:t>
-      </w:r>
-    </w:p>
-    <w:p>
-      <w:pPr>
-        <w:rPr>
-          <w:rFonts w:ascii="Arial" w:hAnsi="Arial" w:cs="Arial"/>
-        </w:rPr>
-      </w:pPr>
-      <w:r>
-        <w:rPr>
-          <w:rFonts w:ascii="Arial" w:hAnsi="Arial" w:cs="Arial"/>
-        </w:rPr>
-        <w:t>&lt;&lt; cs_</w:t>
-      </w:r>
-      <w:r>
-        <w:rPr>
-          <w:rFonts w:ascii="Arial" w:hAnsi="Arial" w:cs="Arial"/>
-        </w:rPr>
-        <w:t>disposalHearingWitnessOfFactDJAddSection</w:t>
-      </w:r>
-      <w:r>
-        <w:rPr>
-          <w:rFonts w:ascii="Arial" w:hAnsi="Arial" w:cs="Arial"/>
-        </w:rPr>
-        <w:t>&gt;&gt;</w:t>
-      </w:r>
-    </w:p>
-    <w:p>
-      <w:pPr>
-        <w:rPr>
-          <w:rFonts w:ascii="Arial" w:hAnsi="Arial" w:cs="Arial"/>
-        </w:rPr>
-      </w:pPr>
-      <w:r>
-        <w:rPr>
-          <w:rFonts w:ascii="Arial" w:hAnsi="Arial" w:cs="Arial"/>
-          <w:b/>
-        </w:rPr>
-        <w:t>Witnesses of fact</w:t>
+        <w:lastRenderedPageBreak/>
+        <w:t>&lt;&lt; disposalHearingWitnessOfFactDJ.input1 &gt;&gt;</w:t>
+      </w:r>
+      <w:r>
+        <w:t xml:space="preserve"> </w:t>
+      </w:r>
+      <w:r>
+        <w:rPr>
+          <w:rFonts w:ascii="Arial" w:hAnsi="Arial" w:cs="Arial"/>
+          <w:b/>
+          <w:bCs/>
+        </w:rPr>
+        <w:t>&lt;&lt; disposalHearingWitnessOfFactDJ.date1 &gt;&gt;</w:t>
+      </w:r>
+      <w:r>
+        <w:rPr>
+          <w:rFonts w:ascii="Arial" w:hAnsi="Arial" w:cs="Arial"/>
+          <w:b/>
+          <w:bCs/>
+        </w:rPr>
+        <w:t xml:space="preserve">. </w:t>
+      </w:r>
+      <w:r>
+        <w:rPr>
+          <w:rFonts w:ascii="Arial" w:hAnsi="Arial" w:cs="Arial"/>
+        </w:rPr>
+        <w:t>&lt;&lt; disposalHearingWitnessOfFactDJ.input2 &gt;&gt;</w:t>
       </w:r>
     </w:p>
     <w:p>
@@ -1053,33 +1219,64 @@
         <w:rPr>
           <w:rFonts w:ascii="Arial" w:hAnsi="Arial" w:cs="Arial"/>
         </w:rPr>
-        <w:lastRenderedPageBreak/>
-        <w:t>&lt;&lt; disposalHearingWitnessOfFactDJ.input1 &gt;&gt;</w:t>
-      </w:r>
-      <w:r>
-        <w:t xml:space="preserve"> </w:t>
-      </w:r>
-      <w:r>
-        <w:rPr>
-          <w:rFonts w:ascii="Arial" w:hAnsi="Arial" w:cs="Arial"/>
-          <w:b/>
-          <w:bCs/>
-        </w:rPr>
-        <w:t>&lt;&lt; disposalHearingWitnessOfFactDJ.date1 &gt;&gt;</w:t>
-      </w:r>
-      <w:r>
-        <w:rPr>
-          <w:rFonts w:ascii="Arial" w:hAnsi="Arial" w:cs="Arial"/>
-          <w:b/>
-          <w:bCs/>
-        </w:rPr>
-        <w:t xml:space="preserve">. </w:t>
-      </w:r>
-      <w:r>
-        <w:rPr>
-          <w:rFonts w:ascii="Arial" w:hAnsi="Arial" w:cs="Arial"/>
-        </w:rPr>
-        <w:t>&lt;&lt; disposalHearingWitnessOfFactDJ.input2 &gt;&gt;</w:t>
+        <w:t>&lt;&lt; disposalHearingWitnessOfFactDJ.input</w:t>
+      </w:r>
+      <w:r>
+        <w:rPr>
+          <w:rFonts w:ascii="Arial" w:hAnsi="Arial" w:cs="Arial"/>
+        </w:rPr>
+        <w:t>3</w:t>
+      </w:r>
+      <w:r>
+        <w:rPr>
+          <w:rFonts w:ascii="Arial" w:hAnsi="Arial" w:cs="Arial"/>
+        </w:rPr>
+        <w:t xml:space="preserve"> &gt;&gt;</w:t>
+      </w:r>
+      <w:r>
+        <w:t xml:space="preserve"> </w:t>
+      </w:r>
+      <w:r>
+        <w:rPr>
+          <w:rFonts w:ascii="Arial" w:hAnsi="Arial" w:cs="Arial"/>
+          <w:b/>
+          <w:bCs/>
+        </w:rPr>
+        <w:t>&lt;&lt; disposalHearingWitnessOfFactDJ.date</w:t>
+      </w:r>
+      <w:r>
+        <w:rPr>
+          <w:rFonts w:ascii="Arial" w:hAnsi="Arial" w:cs="Arial"/>
+          <w:b/>
+          <w:bCs/>
+        </w:rPr>
+        <w:t>2</w:t>
+      </w:r>
+      <w:r>
+        <w:rPr>
+          <w:rFonts w:ascii="Arial" w:hAnsi="Arial" w:cs="Arial"/>
+          <w:b/>
+          <w:bCs/>
+        </w:rPr>
+        <w:t xml:space="preserve"> &gt;&gt;. </w:t>
+      </w:r>
+      <w:r>
+        <w:rPr>
+          <w:rFonts w:ascii="Arial" w:hAnsi="Arial" w:cs="Arial"/>
+        </w:rPr>
+        <w:t>&lt;&lt; disposalHearingWitnessOfFactDJ.input</w:t>
+      </w:r>
+      <w:r>
+        <w:rPr>
+          <w:rFonts w:ascii="Arial" w:hAnsi="Arial" w:cs="Arial"/>
+        </w:rPr>
+        <w:t>4</w:t>
+      </w:r>
+      <w:r>
+        <w:rPr>
+          <w:rFonts w:ascii="Arial" w:hAnsi="Arial" w:cs="Arial"/>
+        </w:rPr>
+        <w:t xml:space="preserve"> &gt;&gt;</w:t>
       </w:r>
     </w:p>
     <w:p>
@@ -1098,29 +1295,163 @@
         <w:rPr>
           <w:rFonts w:ascii="Arial" w:hAnsi="Arial" w:cs="Arial"/>
         </w:rPr>
-        <w:t xml:space="preserve">The claimant must upload to the Digital Portal copies of the witness statements of all witnesses whose evidence they wish the court to consider when deciding the amount of damages by by 4pm on </w:t>
-      </w:r>
-      <w:r>
-        <w:rPr>
-          <w:rFonts w:ascii="Arial" w:hAnsi="Arial" w:cs="Arial"/>
-          <w:b/>
-          <w:bCs/>
-        </w:rPr>
-        <w:t>&lt;&lt; disposalHearingWitnessOfFactDJ.date1 &gt;&gt;</w:t>
-      </w:r>
-      <w:r>
-        <w:rPr>
-          <w:rFonts w:ascii="Arial" w:hAnsi="Arial" w:cs="Arial"/>
-          <w:b/>
-          <w:bCs/>
-        </w:rPr>
-        <w:t xml:space="preserve">. </w:t>
-      </w:r>
-      <w:r>
-        <w:rPr>
-          <w:rFonts w:ascii="Arial" w:hAnsi="Arial" w:cs="Arial"/>
-        </w:rPr>
-        <w:t>&lt;&lt; disposalHearingWitnessOfFactDJ.input2 &gt;&gt;</w:t>
+        <w:t>&lt;&lt; disposalHearingWitnessOfFactDJ.input</w:t>
+      </w:r>
+      <w:r>
+        <w:rPr>
+          <w:rFonts w:ascii="Arial" w:hAnsi="Arial" w:cs="Arial"/>
+        </w:rPr>
+        <w:t>5</w:t>
+      </w:r>
+      <w:r>
+        <w:rPr>
+          <w:rFonts w:ascii="Arial" w:hAnsi="Arial" w:cs="Arial"/>
+        </w:rPr>
+        <w:t xml:space="preserve"> &gt;&gt;</w:t>
+      </w:r>
+      <w:r>
+        <w:t xml:space="preserve"> </w:t>
+      </w:r>
+      <w:r>
+        <w:rPr>
+          <w:rFonts w:ascii="Arial" w:hAnsi="Arial" w:cs="Arial"/>
+          <w:b/>
+          <w:bCs/>
+        </w:rPr>
+        <w:t>&lt;&lt; disposalHearingWitnessOfFactDJ.date</w:t>
+      </w:r>
+      <w:r>
+        <w:rPr>
+          <w:rFonts w:ascii="Arial" w:hAnsi="Arial" w:cs="Arial"/>
+          <w:b/>
+          <w:bCs/>
+        </w:rPr>
+        <w:t>3</w:t>
+      </w:r>
+      <w:r>
+        <w:rPr>
+          <w:rFonts w:ascii="Arial" w:hAnsi="Arial" w:cs="Arial"/>
+          <w:b/>
+          <w:bCs/>
+        </w:rPr>
+        <w:t xml:space="preserve"> &gt;&gt;. </w:t>
+      </w:r>
+      <w:r>
+        <w:rPr>
+          <w:rFonts w:ascii="Arial" w:hAnsi="Arial" w:cs="Arial"/>
+        </w:rPr>
+        <w:t>&lt;&lt; disposalHearingWitnessOfFactDJ.input</w:t>
+      </w:r>
+      <w:r>
+        <w:rPr>
+          <w:rFonts w:ascii="Arial" w:hAnsi="Arial" w:cs="Arial"/>
+        </w:rPr>
+        <w:t>6</w:t>
+      </w:r>
+      <w:r>
+        <w:rPr>
+          <w:rFonts w:ascii="Arial" w:hAnsi="Arial" w:cs="Arial"/>
+        </w:rPr>
+        <w:t xml:space="preserve"> &gt;&gt;</w:t>
+      </w:r>
+      <w:r>
+        <w:rPr>
+          <w:rFonts w:ascii="Arial" w:hAnsi="Arial" w:cs="Arial"/>
+        </w:rPr>
+        <w:t>.</w:t>
+      </w:r>
+    </w:p>
+    <w:p>
+      <w:pPr>
+        <w:rPr>
+          <w:rFonts w:ascii="Arial" w:hAnsi="Arial" w:cs="Arial"/>
+        </w:rPr>
+      </w:pPr>
+      <w:r>
+        <w:rPr>
+          <w:rFonts w:ascii="Arial" w:hAnsi="Arial" w:cs="Arial"/>
+        </w:rPr>
+        <w:t xml:space="preserve">&lt;&lt; </w:t>
+      </w:r>
+      <w:proofErr w:type="spellStart"/>
+      <w:r>
+        <w:rPr>
+          <w:rFonts w:ascii="Arial" w:hAnsi="Arial" w:cs="Arial"/>
+        </w:rPr>
+        <w:t>es_</w:t>
+      </w:r>
+      <w:r>
+        <w:rPr>
+          <w:rFonts w:ascii="Arial" w:hAnsi="Arial" w:cs="Arial"/>
+        </w:rPr>
+        <w:t>disposalHearingWitnessOfFactDJAddSection</w:t>
+      </w:r>
+      <w:proofErr w:type="spellEnd"/>
+      <w:r>
+        <w:rPr>
+          <w:rFonts w:ascii="Arial" w:hAnsi="Arial" w:cs="Arial"/>
+        </w:rPr>
+        <w:t xml:space="preserve"> </w:t>
+      </w:r>
+      <w:r>
+        <w:rPr>
+          <w:rFonts w:ascii="Arial" w:hAnsi="Arial" w:cs="Arial"/>
+        </w:rPr>
+        <w:t>&gt;&gt;</w:t>
+      </w:r>
+    </w:p>
+    <w:p>
+      <w:pPr>
+        <w:rPr>
+          <w:rFonts w:ascii="Arial" w:hAnsi="Arial" w:cs="Arial"/>
+        </w:rPr>
+      </w:pPr>
+      <w:r>
+        <w:rPr>
+          <w:rFonts w:ascii="Arial" w:hAnsi="Arial" w:cs="Arial"/>
+        </w:rPr>
+        <w:t>&lt;&lt;</w:t>
+      </w:r>
+      <w:proofErr w:type="spellStart"/>
+      <w:r>
+        <w:rPr>
+          <w:rFonts w:ascii="Arial" w:hAnsi="Arial" w:cs="Arial"/>
+        </w:rPr>
+        <w:t>c</w:t>
+      </w:r>
+      <w:r>
+        <w:rPr>
+          <w:rFonts w:ascii="Arial" w:hAnsi="Arial" w:cs="Arial"/>
+        </w:rPr>
+        <w:t>s_</w:t>
+      </w:r>
+      <w:r>
+        <w:rPr>
+          <w:rFonts w:ascii="Arial" w:hAnsi="Arial" w:cs="Arial"/>
+        </w:rPr>
+        <w:t>disposalHearingMedicalEvidenceDJAddSection</w:t>
+      </w:r>
+      <w:proofErr w:type="spellEnd"/>
+      <w:r>
+        <w:rPr>
+          <w:rFonts w:ascii="Arial" w:hAnsi="Arial" w:cs="Arial"/>
+        </w:rPr>
+        <w:t>&gt;&gt;</w:t>
+      </w:r>
+    </w:p>
+    <w:p>
+      <w:pPr>
+        <w:rPr>
+          <w:rFonts w:ascii="Arial" w:hAnsi="Arial" w:cs="Arial"/>
+          <w:b/>
+        </w:rPr>
+      </w:pPr>
+      <w:r>
+        <w:rPr>
+          <w:rFonts w:ascii="Arial" w:hAnsi="Arial" w:cs="Arial"/>
+          <w:b/>
+        </w:rPr>
+        <w:t xml:space="preserve">Medical evidence </w:t>
       </w:r>
     </w:p>
     <w:p>
@@ -1139,28 +1470,33 @@
         <w:rPr>
           <w:rFonts w:ascii="Arial" w:hAnsi="Arial" w:cs="Arial"/>
         </w:rPr>
-        <w:t>&lt;&lt; disposalHearingWitnessOfFactDJ.input3 &gt;&gt;</w:t>
-      </w:r>
-      <w:r>
-        <w:t xml:space="preserve"> </w:t>
-      </w:r>
-      <w:r>
-        <w:rPr>
-          <w:rFonts w:ascii="Arial" w:hAnsi="Arial" w:cs="Arial"/>
-          <w:b/>
-          <w:bCs/>
-        </w:rPr>
-        <w:t xml:space="preserve">&lt;&lt; disposalHearingWitnessOfFactDJ.date2 &gt;&gt; </w:t>
-      </w:r>
-      <w:r>
-        <w:rPr>
-          <w:rFonts w:ascii="Arial" w:hAnsi="Arial" w:cs="Arial"/>
-        </w:rPr>
-        <w:t>&lt;&lt; disposalHearingWitnessOfFactDJ.input4 &gt;&gt;</w:t>
-      </w:r>
-      <w:r>
-        <w:rPr>
-          <w:rFonts w:ascii="Arial" w:hAnsi="Arial" w:cs="Arial"/>
+        <w:t>&lt;&lt; disposalHearingMedicalEvidenceDJ.input1&gt;&gt;</w:t>
+      </w:r>
+      <w:r>
+        <w:rPr>
+          <w:rFonts w:ascii="Arial" w:hAnsi="Arial" w:cs="Arial"/>
+        </w:rPr>
+        <w:t xml:space="preserve"> </w:t>
+      </w:r>
+      <w:r>
+        <w:rPr>
+          <w:rFonts w:ascii="Arial" w:hAnsi="Arial" w:cs="Arial"/>
+        </w:rPr>
+        <w:t xml:space="preserve">&lt;&lt;  </w:t>
+      </w:r>
+      <w:r>
+        <w:rPr>
+          <w:rFonts w:ascii="Arial" w:hAnsi="Arial" w:cs="Arial"/>
+          <w:b/>
+          <w:bCs/>
+        </w:rPr>
+        <w:t>disposalHearingMedicalEvidenceDJ.date1&gt;&gt;</w:t>
+      </w:r>
+      <w:r>
+        <w:rPr>
+          <w:rFonts w:ascii="Arial" w:hAnsi="Arial" w:cs="Arial"/>
+          <w:b/>
+          <w:bCs/>
         </w:rPr>
         <w:t>.</w:t>
       </w:r>
@@ -1175,14 +1511,16 @@
         <w:rPr>
           <w:rFonts w:ascii="Arial" w:hAnsi="Arial" w:cs="Arial"/>
         </w:rPr>
-        <w:t>&lt;&lt; es_</w:t>
-      </w:r>
-      <w:r>
-        <w:rPr>
-          <w:rFonts w:ascii="Arial" w:hAnsi="Arial" w:cs="Arial"/>
-        </w:rPr>
-        <w:t xml:space="preserve">disposalHearingWitnessOfFactDJAddSection </w:t>
-      </w:r>
+        <w:t>&lt;&lt;</w:t>
+      </w:r>
+      <w:proofErr w:type="spellStart"/>
+      <w:r>
+        <w:rPr>
+          <w:rFonts w:ascii="Arial" w:hAnsi="Arial" w:cs="Arial"/>
+        </w:rPr>
+        <w:t>es_disposalHearingMedicalEvidenceDJAddSection</w:t>
+      </w:r>
+      <w:proofErr w:type="spellEnd"/>
       <w:r>
         <w:rPr>
           <w:rFonts w:ascii="Arial" w:hAnsi="Arial" w:cs="Arial"/>
@@ -1202,24 +1540,14 @@
         </w:rPr>
         <w:t>&lt;&lt;</w:t>
       </w:r>
-      <w:r>
-        <w:rPr>
-          <w:rFonts w:ascii="Arial" w:hAnsi="Arial" w:cs="Arial"/>
-        </w:rPr>
-        <w:t>c</w:t>
-      </w:r>
-      <w:r>
-        <w:rPr>
-          <w:rFonts w:ascii="Arial" w:hAnsi="Arial" w:cs="Arial"/>
-        </w:rPr>
-        <w:t>s_</w:t>
-      </w:r>
-      <w:r>
-        <w:rPr>
-          <w:rFonts w:ascii="Arial" w:hAnsi="Arial" w:cs="Arial"/>
-        </w:rPr>
-        <w:t>disposalHearingMedicalEvidenceDJAddSection</w:t>
-      </w:r>
+      <w:proofErr w:type="spellStart"/>
+      <w:r>
+        <w:rPr>
+          <w:rFonts w:ascii="Arial" w:hAnsi="Arial" w:cs="Arial"/>
+        </w:rPr>
+        <w:t>cs_disposalHearingQuestionsToExpertsDJAddSection</w:t>
+      </w:r>
+      <w:proofErr w:type="spellEnd"/>
       <w:r>
         <w:rPr>
           <w:rFonts w:ascii="Arial" w:hAnsi="Arial" w:cs="Arial"/>
@@ -1231,15 +1559,21 @@
       <w:pPr>
         <w:rPr>
           <w:rFonts w:ascii="Arial" w:hAnsi="Arial" w:cs="Arial"/>
-          <w:b/>
-        </w:rPr>
-      </w:pPr>
-      <w:r>
-        <w:rPr>
-          <w:rFonts w:ascii="Arial" w:hAnsi="Arial" w:cs="Arial"/>
-          <w:b/>
-        </w:rPr>
-        <w:t xml:space="preserve">Medical evidence </w:t>
+        </w:rPr>
+      </w:pPr>
+    </w:p>
+    <w:p>
+      <w:pPr>
+        <w:rPr>
+          <w:rFonts w:ascii="Arial" w:hAnsi="Arial" w:cs="Arial"/>
+        </w:rPr>
+      </w:pPr>
+      <w:r>
+        <w:rPr>
+          <w:rFonts w:ascii="Arial" w:hAnsi="Arial" w:cs="Arial"/>
+          <w:b/>
+        </w:rPr>
+        <w:t>Questions to experts</w:t>
       </w:r>
     </w:p>
     <w:p>
@@ -1258,82 +1592,137 @@
         <w:rPr>
           <w:rFonts w:ascii="Arial" w:hAnsi="Arial" w:cs="Arial"/>
         </w:rPr>
-        <w:t>&lt;&lt; disposalHearingMedicalEvidenceDJ.input1&gt;&gt;</w:t>
-      </w:r>
-      <w:r>
-        <w:rPr>
-          <w:rFonts w:ascii="Arial" w:hAnsi="Arial" w:cs="Arial"/>
-        </w:rPr>
-        <w:t xml:space="preserve"> </w:t>
-      </w:r>
-      <w:r>
-        <w:rPr>
-          <w:rFonts w:ascii="Arial" w:hAnsi="Arial" w:cs="Arial"/>
-        </w:rPr>
-        <w:t xml:space="preserve">&lt;&lt; disposalHearingMedicalEvidenceDJ.input2&gt;&gt; &lt;&lt; </w:t>
-      </w:r>
-      <w:r>
-        <w:rPr>
-          <w:rFonts w:ascii="Arial" w:hAnsi="Arial" w:cs="Arial"/>
-          <w:b/>
-          <w:bCs/>
-        </w:rPr>
-        <w:t>disposalHearingMedicalEvidenceDJ.date1&gt;&gt;</w:t>
-      </w:r>
-      <w:r>
-        <w:rPr>
-          <w:rFonts w:ascii="Arial" w:hAnsi="Arial" w:cs="Arial"/>
-          <w:b/>
-          <w:bCs/>
-        </w:rPr>
-        <w:t>.</w:t>
-      </w:r>
-    </w:p>
-    <w:p>
-      <w:pPr>
-        <w:rPr>
-          <w:rFonts w:ascii="Arial" w:hAnsi="Arial" w:cs="Arial"/>
-        </w:rPr>
-      </w:pPr>
-      <w:r>
-        <w:rPr>
-          <w:rFonts w:ascii="Arial" w:hAnsi="Arial" w:cs="Arial"/>
-        </w:rPr>
-        <w:t>&lt;&lt;es_disposalHearingMedicalEvidenceDJAddSection&gt;&gt;</w:t>
-      </w:r>
-    </w:p>
-    <w:p>
-      <w:pPr>
-        <w:rPr>
-          <w:rFonts w:ascii="Arial" w:hAnsi="Arial" w:cs="Arial"/>
-        </w:rPr>
-      </w:pPr>
-      <w:r>
-        <w:rPr>
-          <w:rFonts w:ascii="Arial" w:hAnsi="Arial" w:cs="Arial"/>
-        </w:rPr>
-        <w:t>&lt;&lt;cs_disposalHearingQuestionsToExpertsDJAddSection&gt;&gt;</w:t>
-      </w:r>
-    </w:p>
-    <w:p>
-      <w:pPr>
-        <w:rPr>
-          <w:rFonts w:ascii="Arial" w:hAnsi="Arial" w:cs="Arial"/>
-        </w:rPr>
-      </w:pPr>
-    </w:p>
-    <w:p>
-      <w:pPr>
-        <w:rPr>
-          <w:rFonts w:ascii="Arial" w:hAnsi="Arial" w:cs="Arial"/>
-        </w:rPr>
-      </w:pPr>
-      <w:r>
-        <w:rPr>
-          <w:rFonts w:ascii="Arial" w:hAnsi="Arial" w:cs="Arial"/>
-          <w:b/>
-        </w:rPr>
-        <w:t>Questions to experts</w:t>
+        <w:t xml:space="preserve">Any questions which are to be addressed to an expert must be sent to the expert directly and uploaded to the Digital Portal by 4pm on </w:t>
+      </w:r>
+      <w:r>
+        <w:rPr>
+          <w:rFonts w:ascii="Arial" w:hAnsi="Arial" w:cs="Arial"/>
+          <w:b/>
+          <w:bCs/>
+        </w:rPr>
+        <w:t>&lt;&lt;</w:t>
+      </w:r>
+      <w:r>
+        <w:rPr>
+          <w:rFonts w:ascii="Arial" w:hAnsi="Arial" w:cs="Arial"/>
+          <w:b/>
+          <w:bCs/>
+        </w:rPr>
+        <w:t xml:space="preserve"> </w:t>
+      </w:r>
+      <w:proofErr w:type="spellStart"/>
+      <w:r>
+        <w:rPr>
+          <w:rFonts w:ascii="Arial" w:hAnsi="Arial" w:cs="Arial"/>
+          <w:b/>
+          <w:bCs/>
+        </w:rPr>
+        <w:t>disposalHearingQuestionsToExpertsDJ.date</w:t>
+      </w:r>
+      <w:proofErr w:type="spellEnd"/>
+      <w:r>
+        <w:rPr>
+          <w:rFonts w:ascii="Arial" w:hAnsi="Arial" w:cs="Arial"/>
+          <w:b/>
+          <w:bCs/>
+        </w:rPr>
+        <w:t xml:space="preserve"> </w:t>
+      </w:r>
+      <w:r>
+        <w:rPr>
+          <w:rFonts w:ascii="Arial" w:hAnsi="Arial" w:cs="Arial"/>
+          <w:b/>
+          <w:bCs/>
+        </w:rPr>
+        <w:t>&gt;&gt;</w:t>
+      </w:r>
+      <w:r>
+        <w:rPr>
+          <w:rFonts w:ascii="Arial" w:hAnsi="Arial" w:cs="Arial"/>
+        </w:rPr>
+        <w:t>. The answers to the questions shall be answered by the Expert within 14 days and uploaded to the Digital Portal within 21 days.</w:t>
+      </w:r>
+    </w:p>
+    <w:p>
+      <w:pPr>
+        <w:rPr>
+          <w:rFonts w:ascii="Arial" w:hAnsi="Arial" w:cs="Arial"/>
+        </w:rPr>
+      </w:pPr>
+      <w:r>
+        <w:rPr>
+          <w:rFonts w:ascii="Arial" w:hAnsi="Arial" w:cs="Arial"/>
+        </w:rPr>
+        <w:t>&lt;&lt;</w:t>
+      </w:r>
+      <w:proofErr w:type="spellStart"/>
+      <w:r>
+        <w:rPr>
+          <w:rFonts w:ascii="Arial" w:hAnsi="Arial" w:cs="Arial"/>
+        </w:rPr>
+        <w:t>es_disposalHearingQuestionsToExpertsDJAddSection</w:t>
+      </w:r>
+      <w:proofErr w:type="spellEnd"/>
+      <w:r>
+        <w:rPr>
+          <w:rFonts w:ascii="Arial" w:hAnsi="Arial" w:cs="Arial"/>
+        </w:rPr>
+        <w:t>&gt;&gt;</w:t>
+      </w:r>
+    </w:p>
+    <w:p>
+      <w:pPr>
+        <w:rPr>
+          <w:rFonts w:ascii="Arial" w:hAnsi="Arial" w:cs="Arial"/>
+        </w:rPr>
+      </w:pPr>
+      <w:r>
+        <w:rPr>
+          <w:rFonts w:ascii="Arial" w:hAnsi="Arial" w:cs="Arial"/>
+        </w:rPr>
+        <w:t>&lt;&lt;</w:t>
+      </w:r>
+      <w:proofErr w:type="spellStart"/>
+      <w:r>
+        <w:rPr>
+          <w:rFonts w:ascii="Arial" w:hAnsi="Arial" w:cs="Arial"/>
+        </w:rPr>
+        <w:t>cs_disposalHearingSchedulesOfLossDJAddSection</w:t>
+      </w:r>
+      <w:proofErr w:type="spellEnd"/>
+      <w:r>
+        <w:rPr>
+          <w:rFonts w:ascii="Arial" w:hAnsi="Arial" w:cs="Arial"/>
+        </w:rPr>
+        <w:t>&gt;&gt;</w:t>
+      </w:r>
+    </w:p>
+    <w:p>
+      <w:pPr>
+        <w:rPr>
+          <w:rFonts w:ascii="Arial" w:hAnsi="Arial" w:cs="Arial"/>
+        </w:rPr>
+      </w:pPr>
+    </w:p>
+    <w:p>
+      <w:pPr>
+        <w:rPr>
+          <w:rFonts w:ascii="Arial" w:hAnsi="Arial" w:cs="Arial"/>
+        </w:rPr>
+      </w:pPr>
+      <w:r>
+        <w:rPr>
+          <w:rFonts w:ascii="Arial" w:hAnsi="Arial" w:cs="Arial"/>
+          <w:b/>
+        </w:rPr>
+        <w:t>Schedules or counter-schedules of loss</w:t>
+      </w:r>
+      <w:r>
+        <w:rPr>
+          <w:rFonts w:ascii="Arial" w:hAnsi="Arial" w:cs="Arial"/>
+          <w:b/>
+        </w:rPr>
+        <w:t xml:space="preserve"> </w:t>
       </w:r>
     </w:p>
     <w:p>
@@ -1352,45 +1741,29 @@
         <w:rPr>
           <w:rFonts w:ascii="Arial" w:hAnsi="Arial" w:cs="Arial"/>
         </w:rPr>
-        <w:t xml:space="preserve">Any questions which are to be addressed to an expert must be sent to the expert directly and uploaded to the Digital Portal by 4pm on </w:t>
-      </w:r>
-      <w:r>
-        <w:rPr>
-          <w:rFonts w:ascii="Arial" w:hAnsi="Arial" w:cs="Arial"/>
-          <w:b/>
-          <w:bCs/>
-        </w:rPr>
         <w:t>&lt;&lt;</w:t>
       </w:r>
       <w:r>
         <w:rPr>
           <w:rFonts w:ascii="Arial" w:hAnsi="Arial" w:cs="Arial"/>
-          <w:b/>
-          <w:bCs/>
-        </w:rPr>
-        <w:t xml:space="preserve"> </w:t>
-      </w:r>
-      <w:r>
-        <w:rPr>
-          <w:rFonts w:ascii="Arial" w:hAnsi="Arial" w:cs="Arial"/>
-          <w:b/>
-          <w:bCs/>
-        </w:rPr>
-        <w:t>disposalHearingQuestionsToExpertsDJ.date</w:t>
-      </w:r>
-      <w:r>
-        <w:rPr>
-          <w:rFonts w:ascii="Arial" w:hAnsi="Arial" w:cs="Arial"/>
-          <w:b/>
-          <w:bCs/>
-        </w:rPr>
-        <w:t xml:space="preserve"> </w:t>
-      </w:r>
-      <w:r>
-        <w:rPr>
-          <w:rFonts w:ascii="Arial" w:hAnsi="Arial" w:cs="Arial"/>
-          <w:b/>
-          <w:bCs/>
+        </w:rPr>
+        <w:t xml:space="preserve"> </w:t>
+      </w:r>
+      <w:r>
+        <w:rPr>
+          <w:rFonts w:ascii="Arial" w:hAnsi="Arial" w:cs="Arial"/>
+        </w:rPr>
+        <w:t>disposalHearingSchedulesOfLossDJ.input1</w:t>
+      </w:r>
+      <w:r>
+        <w:rPr>
+          <w:rFonts w:ascii="Arial" w:hAnsi="Arial" w:cs="Arial"/>
+        </w:rPr>
+        <w:t xml:space="preserve"> </w:t>
+      </w:r>
+      <w:r>
+        <w:rPr>
+          <w:rFonts w:ascii="Arial" w:hAnsi="Arial" w:cs="Arial"/>
         </w:rPr>
         <w:t>&gt;&gt;</w:t>
       </w:r>
@@ -1398,61 +1771,21 @@
         <w:rPr>
           <w:rFonts w:ascii="Arial" w:hAnsi="Arial" w:cs="Arial"/>
         </w:rPr>
-        <w:t>. The answers to the questions shall be answered by the Expert within 14 days and uploaded to the Digital Portal within 21 days.</w:t>
-      </w:r>
-    </w:p>
-    <w:p>
-      <w:pPr>
-        <w:rPr>
-          <w:rFonts w:ascii="Arial" w:hAnsi="Arial" w:cs="Arial"/>
-        </w:rPr>
-      </w:pPr>
-      <w:r>
-        <w:rPr>
-          <w:rFonts w:ascii="Arial" w:hAnsi="Arial" w:cs="Arial"/>
-        </w:rPr>
-        <w:t>&lt;&lt;es_disposalHearingQuestionsToExpertsDJAddSection&gt;&gt;</w:t>
-      </w:r>
-    </w:p>
-    <w:p>
-      <w:pPr>
-        <w:rPr>
-          <w:rFonts w:ascii="Arial" w:hAnsi="Arial" w:cs="Arial"/>
-        </w:rPr>
-      </w:pPr>
-      <w:r>
-        <w:rPr>
-          <w:rFonts w:ascii="Arial" w:hAnsi="Arial" w:cs="Arial"/>
-        </w:rPr>
-        <w:t>&lt;&lt;cs_disposalHearingSchedulesOfLossDJAddSection&gt;&gt;</w:t>
-      </w:r>
-    </w:p>
-    <w:p>
-      <w:pPr>
-        <w:rPr>
-          <w:rFonts w:ascii="Arial" w:hAnsi="Arial" w:cs="Arial"/>
-        </w:rPr>
-      </w:pPr>
-    </w:p>
-    <w:p>
-      <w:pPr>
-        <w:rPr>
-          <w:rFonts w:ascii="Arial" w:hAnsi="Arial" w:cs="Arial"/>
-        </w:rPr>
-      </w:pPr>
-      <w:r>
-        <w:rPr>
-          <w:rFonts w:ascii="Arial" w:hAnsi="Arial" w:cs="Arial"/>
-          <w:b/>
-        </w:rPr>
-        <w:t>Schedules or counter-schedules of loss</w:t>
-      </w:r>
-      <w:r>
-        <w:rPr>
-          <w:rFonts w:ascii="Arial" w:hAnsi="Arial" w:cs="Arial"/>
-          <w:b/>
-        </w:rPr>
-        <w:t xml:space="preserve"> </w:t>
+        <w:t xml:space="preserve"> </w:t>
+      </w:r>
+      <w:r>
+        <w:rPr>
+          <w:rFonts w:ascii="Arial" w:hAnsi="Arial" w:cs="Arial"/>
+          <w:b/>
+          <w:bCs/>
+        </w:rPr>
+        <w:t>&lt;&lt;disposalHearingSchedulesOfLossDJ.date1&gt;&gt;</w:t>
+      </w:r>
+      <w:r>
+        <w:rPr>
+          <w:rFonts w:ascii="Arial" w:hAnsi="Arial" w:cs="Arial"/>
+        </w:rPr>
+        <w:t>.</w:t>
       </w:r>
     </w:p>
     <w:p>
@@ -1483,33 +1816,59 @@
         <w:rPr>
           <w:rFonts w:ascii="Arial" w:hAnsi="Arial" w:cs="Arial"/>
         </w:rPr>
-        <w:t>disposalHearingSchedulesOfLossDJ.input1</w:t>
-      </w:r>
-      <w:r>
-        <w:rPr>
-          <w:rFonts w:ascii="Arial" w:hAnsi="Arial" w:cs="Arial"/>
-        </w:rPr>
-        <w:t xml:space="preserve"> </w:t>
-      </w:r>
-      <w:r>
-        <w:rPr>
-          <w:rFonts w:ascii="Arial" w:hAnsi="Arial" w:cs="Arial"/>
+        <w:t>disposalHearingSchedulesOfLossDJ.input2</w:t>
+      </w:r>
+      <w:r>
+        <w:rPr>
+          <w:rFonts w:ascii="Arial" w:hAnsi="Arial" w:cs="Arial"/>
+        </w:rPr>
+        <w:t xml:space="preserve"> </w:t>
+      </w:r>
+      <w:r>
+        <w:rPr>
+          <w:rFonts w:ascii="Arial" w:hAnsi="Arial" w:cs="Arial"/>
+        </w:rPr>
+        <w:t xml:space="preserve">&gt;&gt; </w:t>
+      </w:r>
+      <w:r>
+        <w:rPr>
+          <w:rFonts w:ascii="Arial" w:hAnsi="Arial" w:cs="Arial"/>
+          <w:b/>
+          <w:bCs/>
+        </w:rPr>
+        <w:t>&lt;&lt;</w:t>
+      </w:r>
+      <w:r>
+        <w:rPr>
+          <w:rFonts w:ascii="Arial" w:hAnsi="Arial" w:cs="Arial"/>
+          <w:b/>
+          <w:bCs/>
+        </w:rPr>
+        <w:t xml:space="preserve"> </w:t>
+      </w:r>
+      <w:r>
+        <w:rPr>
+          <w:rFonts w:ascii="Arial" w:hAnsi="Arial" w:cs="Arial"/>
+          <w:b/>
+          <w:bCs/>
+        </w:rPr>
+        <w:t>disposalHearingSchedulesOfLossDJ.date2</w:t>
+      </w:r>
+      <w:r>
+        <w:rPr>
+          <w:rFonts w:ascii="Arial" w:hAnsi="Arial" w:cs="Arial"/>
+          <w:b/>
+          <w:bCs/>
+        </w:rPr>
+        <w:t xml:space="preserve"> </w:t>
+      </w:r>
+      <w:r>
+        <w:rPr>
+          <w:rFonts w:ascii="Arial" w:hAnsi="Arial" w:cs="Arial"/>
+          <w:b/>
+          <w:bCs/>
         </w:rPr>
         <w:t>&gt;&gt;</w:t>
-      </w:r>
-      <w:r>
-        <w:rPr>
-          <w:rFonts w:ascii="Arial" w:hAnsi="Arial" w:cs="Arial"/>
-        </w:rPr>
-        <w:t xml:space="preserve"> </w:t>
-      </w:r>
-      <w:r>
-        <w:rPr>
-          <w:rFonts w:ascii="Arial" w:hAnsi="Arial" w:cs="Arial"/>
-          <w:b/>
-          <w:bCs/>
-        </w:rPr>
-        <w:t>&lt;&lt;disposalHearingSchedulesOfLossDJ.date1&gt;&gt;</w:t>
       </w:r>
       <w:r>
         <w:rPr>
@@ -1534,33 +1893,152 @@
         <w:rPr>
           <w:rFonts w:ascii="Arial" w:hAnsi="Arial" w:cs="Arial"/>
         </w:rPr>
-        <w:t xml:space="preserve">If </w:t>
-      </w:r>
-      <w:r>
-        <w:rPr>
-          <w:rFonts w:ascii="Arial" w:hAnsi="Arial" w:cs="Arial"/>
-        </w:rPr>
-        <w:t>there is a claim for ongoing or future loss in the original schedule of losses, the claimant must upload to the Digital Portal an up-to-date schedule of loss by 4pm on</w:t>
-      </w:r>
-      <w:r>
-        <w:rPr>
-          <w:rFonts w:ascii="Arial" w:hAnsi="Arial" w:cs="Arial"/>
-        </w:rPr>
-        <w:t xml:space="preserve"> </w:t>
-      </w:r>
-      <w:r>
-        <w:rPr>
-          <w:rFonts w:ascii="Arial" w:hAnsi="Arial" w:cs="Arial"/>
-          <w:b/>
-          <w:bCs/>
-        </w:rPr>
-        <w:t>&lt;&lt;disposalHearingSchedulesOfLossDJ.date1&gt;&gt;</w:t>
+        <w:t>&lt;&lt;</w:t>
+      </w:r>
+      <w:r>
+        <w:rPr>
+          <w:rFonts w:ascii="Arial" w:hAnsi="Arial" w:cs="Arial"/>
+        </w:rPr>
+        <w:t xml:space="preserve"> </w:t>
+      </w:r>
+      <w:r>
+        <w:rPr>
+          <w:rFonts w:ascii="Arial" w:hAnsi="Arial" w:cs="Arial"/>
+        </w:rPr>
+        <w:t>disposalHearingSchedulesOfLossDJ.input</w:t>
+      </w:r>
+      <w:r>
+        <w:rPr>
+          <w:rFonts w:ascii="Arial" w:hAnsi="Arial" w:cs="Arial"/>
+        </w:rPr>
+        <w:t xml:space="preserve">3 </w:t>
+      </w:r>
+      <w:r>
+        <w:rPr>
+          <w:rFonts w:ascii="Arial" w:hAnsi="Arial" w:cs="Arial"/>
+        </w:rPr>
+        <w:t xml:space="preserve">&gt;&gt; </w:t>
+      </w:r>
+      <w:r>
+        <w:rPr>
+          <w:rFonts w:ascii="Arial" w:hAnsi="Arial" w:cs="Arial"/>
+          <w:b/>
+          <w:bCs/>
+        </w:rPr>
+        <w:t>&lt;&lt;</w:t>
+      </w:r>
+      <w:r>
+        <w:rPr>
+          <w:rFonts w:ascii="Arial" w:hAnsi="Arial" w:cs="Arial"/>
+          <w:b/>
+          <w:bCs/>
+        </w:rPr>
+        <w:t xml:space="preserve"> </w:t>
+      </w:r>
+      <w:r>
+        <w:rPr>
+          <w:rFonts w:ascii="Arial" w:hAnsi="Arial" w:cs="Arial"/>
+          <w:b/>
+          <w:bCs/>
+        </w:rPr>
+        <w:t>disposalHearingSchedulesOfLossDJ.date</w:t>
+      </w:r>
+      <w:r>
+        <w:rPr>
+          <w:rFonts w:ascii="Arial" w:hAnsi="Arial" w:cs="Arial"/>
+          <w:b/>
+          <w:bCs/>
+        </w:rPr>
+        <w:t xml:space="preserve">3 </w:t>
+      </w:r>
+      <w:r>
+        <w:rPr>
+          <w:rFonts w:ascii="Arial" w:hAnsi="Arial" w:cs="Arial"/>
+          <w:b/>
+          <w:bCs/>
+        </w:rPr>
+        <w:t>&gt;&gt;</w:t>
       </w:r>
       <w:r>
         <w:rPr>
           <w:rFonts w:ascii="Arial" w:hAnsi="Arial" w:cs="Arial"/>
         </w:rPr>
         <w:t>.</w:t>
+      </w:r>
+    </w:p>
+    <w:p>
+      <w:pPr>
+        <w:rPr>
+          <w:rFonts w:ascii="Arial" w:hAnsi="Arial" w:cs="Arial"/>
+        </w:rPr>
+      </w:pPr>
+      <w:r>
+        <w:rPr>
+          <w:rFonts w:ascii="Arial" w:hAnsi="Arial" w:cs="Arial"/>
+        </w:rPr>
+        <w:t>&lt;&lt;</w:t>
+      </w:r>
+      <w:proofErr w:type="spellStart"/>
+      <w:r>
+        <w:rPr>
+          <w:rFonts w:ascii="Arial" w:hAnsi="Arial" w:cs="Arial"/>
+        </w:rPr>
+        <w:t>es_disposalHearingSchedulesOfLossDJAddSection</w:t>
+      </w:r>
+      <w:proofErr w:type="spellEnd"/>
+      <w:r>
+        <w:rPr>
+          <w:rFonts w:ascii="Arial" w:hAnsi="Arial" w:cs="Arial"/>
+        </w:rPr>
+        <w:t>&gt;&gt;</w:t>
+      </w:r>
+    </w:p>
+    <w:p>
+      <w:pPr>
+        <w:rPr>
+          <w:rFonts w:ascii="Arial" w:hAnsi="Arial" w:cs="Arial"/>
+        </w:rPr>
+      </w:pPr>
+      <w:r>
+        <w:rPr>
+          <w:rFonts w:ascii="Arial" w:hAnsi="Arial" w:cs="Arial"/>
+        </w:rPr>
+        <w:t>&lt;&lt;</w:t>
+      </w:r>
+      <w:proofErr w:type="spellStart"/>
+      <w:r>
+        <w:rPr>
+          <w:rFonts w:ascii="Arial" w:hAnsi="Arial" w:cs="Arial"/>
+        </w:rPr>
+        <w:t>cs_disposalHearingFinalDisposalHearingDJAddSection</w:t>
+      </w:r>
+      <w:proofErr w:type="spellEnd"/>
+      <w:r>
+        <w:rPr>
+          <w:rFonts w:ascii="Arial" w:hAnsi="Arial" w:cs="Arial"/>
+        </w:rPr>
+        <w:t>&gt;&gt;</w:t>
+      </w:r>
+    </w:p>
+    <w:p>
+      <w:pPr>
+        <w:rPr>
+          <w:rFonts w:ascii="Arial" w:hAnsi="Arial" w:cs="Arial"/>
+        </w:rPr>
+      </w:pPr>
+    </w:p>
+    <w:p>
+      <w:pPr>
+        <w:rPr>
+          <w:rFonts w:ascii="Arial" w:hAnsi="Arial" w:cs="Arial"/>
+        </w:rPr>
+      </w:pPr>
+      <w:r>
+        <w:rPr>
+          <w:rFonts w:ascii="Arial" w:hAnsi="Arial" w:cs="Arial"/>
+          <w:b/>
+        </w:rPr>
+        <w:t xml:space="preserve">Final disposal hearing </w:t>
       </w:r>
     </w:p>
     <w:p>
@@ -1587,23 +2065,81 @@
         </w:rPr>
         <w:t xml:space="preserve"> </w:t>
       </w:r>
-      <w:r>
-        <w:rPr>
-          <w:rFonts w:ascii="Arial" w:hAnsi="Arial" w:cs="Arial"/>
-        </w:rPr>
-        <w:t>disposalHearingSchedulesOfLossDJ.input2</w:t>
-      </w:r>
-      <w:r>
-        <w:rPr>
-          <w:rFonts w:ascii="Arial" w:hAnsi="Arial" w:cs="Arial"/>
-        </w:rPr>
-        <w:t xml:space="preserve"> </w:t>
-      </w:r>
-      <w:r>
-        <w:rPr>
-          <w:rFonts w:ascii="Arial" w:hAnsi="Arial" w:cs="Arial"/>
-        </w:rPr>
-        <w:t xml:space="preserve">&gt;&gt; </w:t>
+      <w:proofErr w:type="spellStart"/>
+      <w:r>
+        <w:rPr>
+          <w:rFonts w:ascii="Arial" w:hAnsi="Arial" w:cs="Arial"/>
+        </w:rPr>
+        <w:t>disposalHearingFinalDisposalHearingDJ.input</w:t>
+      </w:r>
+      <w:proofErr w:type="spellEnd"/>
+      <w:r>
+        <w:rPr>
+          <w:rFonts w:ascii="Arial" w:hAnsi="Arial" w:cs="Arial"/>
+        </w:rPr>
+        <w:t xml:space="preserve"> </w:t>
+      </w:r>
+      <w:r>
+        <w:rPr>
+          <w:rFonts w:ascii="Arial" w:hAnsi="Arial" w:cs="Arial"/>
+        </w:rPr>
+        <w:t>&gt;&gt;</w:t>
+      </w:r>
+      <w:r>
+        <w:rPr>
+          <w:rFonts w:ascii="Arial" w:hAnsi="Arial" w:cs="Arial"/>
+          <w:b/>
+          <w:bCs/>
+        </w:rPr>
+        <w:t xml:space="preserve"> &lt;&lt;</w:t>
+      </w:r>
+      <w:r>
+        <w:rPr>
+          <w:rFonts w:ascii="Arial" w:hAnsi="Arial" w:cs="Arial"/>
+          <w:b/>
+          <w:bCs/>
+        </w:rPr>
+        <w:t xml:space="preserve"> </w:t>
+      </w:r>
+      <w:proofErr w:type="spellStart"/>
+      <w:r>
+        <w:rPr>
+          <w:rFonts w:ascii="Arial" w:hAnsi="Arial" w:cs="Arial"/>
+          <w:b/>
+          <w:bCs/>
+        </w:rPr>
+        <w:t>disposalHearingFinalDisposalHearingDJ.date</w:t>
+      </w:r>
+      <w:proofErr w:type="spellEnd"/>
+      <w:r>
+        <w:rPr>
+          <w:rFonts w:ascii="Arial" w:hAnsi="Arial" w:cs="Arial"/>
+          <w:b/>
+          <w:bCs/>
+        </w:rPr>
+        <w:t xml:space="preserve"> </w:t>
+      </w:r>
+      <w:r>
+        <w:rPr>
+          <w:rFonts w:ascii="Arial" w:hAnsi="Arial" w:cs="Arial"/>
+          <w:b/>
+          <w:bCs/>
+        </w:rPr>
+        <w:t>&gt;&gt;</w:t>
+      </w:r>
+      <w:r>
+        <w:rPr>
+          <w:rFonts w:ascii="Arial" w:hAnsi="Arial" w:cs="Arial"/>
+          <w:b/>
+          <w:bCs/>
+        </w:rPr>
+        <w:t>.</w:t>
+      </w:r>
+      <w:r>
+        <w:rPr>
+          <w:rFonts w:ascii="Arial" w:hAnsi="Arial" w:cs="Arial"/>
+        </w:rPr>
+        <w:t xml:space="preserve"> The time estimate is </w:t>
       </w:r>
       <w:r>
         <w:rPr>
@@ -1621,14 +2157,16 @@
         </w:rPr>
         <w:t xml:space="preserve"> </w:t>
       </w:r>
-      <w:r>
-        <w:rPr>
-          <w:rFonts w:ascii="Arial" w:hAnsi="Arial" w:cs="Arial"/>
-          <w:b/>
-          <w:bCs/>
-        </w:rPr>
-        <w:t>disposalHearingSchedulesOfLossDJ.date2</w:t>
-      </w:r>
+      <w:proofErr w:type="spellStart"/>
+      <w:r>
+        <w:rPr>
+          <w:rFonts w:ascii="Arial" w:hAnsi="Arial" w:cs="Arial"/>
+          <w:b/>
+          <w:bCs/>
+        </w:rPr>
+        <w:t>disposalHearingTime</w:t>
+      </w:r>
+      <w:proofErr w:type="spellEnd"/>
       <w:r>
         <w:rPr>
           <w:rFonts w:ascii="Arial" w:hAnsi="Arial" w:cs="Arial"/>
@@ -1648,6 +2186,8 @@
       <w:r>
         <w:rPr>
           <w:rFonts w:ascii="Arial" w:hAnsi="Arial" w:cs="Arial"/>
+          <w:b/>
+          <w:bCs/>
         </w:rPr>
         <w:t>.</w:t>
       </w:r>
@@ -1667,72 +2207,141 @@
       <w:r>
         <w:rPr>
           <w:rFonts w:ascii="Arial" w:hAnsi="Arial" w:cs="Arial"/>
-        </w:rPr>
-        <w:t xml:space="preserve">If </w:t>
-      </w:r>
-      <w:r>
-        <w:rPr>
-          <w:rFonts w:ascii="Arial" w:hAnsi="Arial" w:cs="Arial"/>
-        </w:rPr>
-        <w:t xml:space="preserve">the defendant wants to challenge the sums claimed in the schedule of loss they must upload to the Digital Portal an updated counter schedule of loss </w:t>
-      </w:r>
-      <w:r>
-        <w:rPr>
-          <w:rFonts w:ascii="Arial" w:hAnsi="Arial" w:cs="Arial"/>
-        </w:rPr>
-        <w:t>by 4pm on</w:t>
-      </w:r>
-      <w:r>
-        <w:rPr>
-          <w:rFonts w:ascii="Arial" w:hAnsi="Arial" w:cs="Arial"/>
-        </w:rPr>
-        <w:t xml:space="preserve"> </w:t>
-      </w:r>
-      <w:r>
-        <w:rPr>
-          <w:rFonts w:ascii="Arial" w:hAnsi="Arial" w:cs="Arial"/>
-          <w:b/>
-          <w:bCs/>
+          <w:b/>
+          <w:bCs/>
+        </w:rPr>
+        <w:lastRenderedPageBreak/>
+        <w:t xml:space="preserve"> </w:t>
+      </w:r>
+      <w:bookmarkStart w:id="2" w:name="_Hlk108704909"/>
+      <w:r>
+        <w:rPr>
+          <w:rFonts w:ascii="Arial" w:hAnsi="Arial" w:cs="Arial"/>
+        </w:rPr>
+        <w:t>This</w:t>
+      </w:r>
+      <w:r>
+        <w:rPr>
+          <w:rFonts w:ascii="Arial" w:hAnsi="Arial" w:cs="Arial"/>
+          <w:b/>
+          <w:bCs/>
+        </w:rPr>
+        <w:t xml:space="preserve"> </w:t>
+      </w:r>
+      <w:r>
+        <w:rPr>
+          <w:rFonts w:ascii="Arial" w:hAnsi="Arial" w:cs="Arial"/>
+        </w:rPr>
+        <w:t xml:space="preserve">hearing will be attended </w:t>
+      </w:r>
+      <w:r>
+        <w:rPr>
+          <w:rFonts w:ascii="Arial" w:hAnsi="Arial" w:cs="Arial"/>
         </w:rPr>
         <w:t>&lt;&lt;</w:t>
       </w:r>
-      <w:r>
-        <w:rPr>
-          <w:rFonts w:ascii="Arial" w:hAnsi="Arial" w:cs="Arial"/>
-          <w:b/>
-          <w:bCs/>
-        </w:rPr>
-        <w:t xml:space="preserve"> </w:t>
-      </w:r>
-      <w:r>
-        <w:rPr>
-          <w:rFonts w:ascii="Arial" w:hAnsi="Arial" w:cs="Arial"/>
-          <w:b/>
-          <w:bCs/>
-        </w:rPr>
-        <w:t>disposalHearingSchedulesOfLossDJ.date2</w:t>
-      </w:r>
-      <w:r>
-        <w:rPr>
-          <w:rFonts w:ascii="Arial" w:hAnsi="Arial" w:cs="Arial"/>
-          <w:b/>
-          <w:bCs/>
-        </w:rPr>
-        <w:t xml:space="preserve"> </w:t>
-      </w:r>
-      <w:r>
-        <w:rPr>
-          <w:rFonts w:ascii="Arial" w:hAnsi="Arial" w:cs="Arial"/>
-          <w:b/>
-          <w:bCs/>
+      <w:proofErr w:type="spellStart"/>
+      <w:r>
+        <w:rPr>
+          <w:rFonts w:ascii="Arial" w:hAnsi="Arial" w:cs="Arial"/>
+        </w:rPr>
+        <w:t>disposalHearingMethod</w:t>
+      </w:r>
+      <w:proofErr w:type="spellEnd"/>
+      <w:r>
+        <w:rPr>
+          <w:rFonts w:ascii="Arial" w:hAnsi="Arial" w:cs="Arial"/>
+        </w:rPr>
+        <w:t xml:space="preserve">&gt;&gt; </w:t>
+      </w:r>
+      <w:r>
+        <w:rPr>
+          <w:rFonts w:ascii="Arial" w:hAnsi="Arial" w:cs="Arial"/>
+        </w:rPr>
+        <w:t>with the claimant to arrange.</w:t>
+      </w:r>
+      <w:bookmarkEnd w:id="2"/>
+    </w:p>
+    <w:p>
+      <w:pPr>
+        <w:rPr>
+          <w:rFonts w:ascii="Arial" w:hAnsi="Arial" w:cs="Arial"/>
+        </w:rPr>
+      </w:pPr>
+      <w:r>
+        <w:rPr>
+          <w:rFonts w:ascii="Arial" w:hAnsi="Arial" w:cs="Arial"/>
+        </w:rPr>
+        <w:t>&lt;&lt;</w:t>
+      </w:r>
+      <w:proofErr w:type="spellStart"/>
+      <w:r>
+        <w:rPr>
+          <w:rFonts w:ascii="Arial" w:hAnsi="Arial" w:cs="Arial"/>
+        </w:rPr>
+        <w:t>es_disposalHearingFinalDisposalHearingDJAddSection</w:t>
+      </w:r>
+      <w:proofErr w:type="spellEnd"/>
+      <w:r>
+        <w:rPr>
+          <w:rFonts w:ascii="Arial" w:hAnsi="Arial" w:cs="Arial"/>
         </w:rPr>
         <w:t>&gt;&gt;</w:t>
       </w:r>
-      <w:r>
-        <w:rPr>
-          <w:rFonts w:ascii="Arial" w:hAnsi="Arial" w:cs="Arial"/>
-        </w:rPr>
-        <w:t>.</w:t>
+    </w:p>
+    <w:p>
+      <w:pPr>
+        <w:rPr>
+          <w:rFonts w:ascii="Arial" w:hAnsi="Arial" w:cs="Arial"/>
+        </w:rPr>
+      </w:pPr>
+      <w:r>
+        <w:rPr>
+          <w:rFonts w:ascii="Arial" w:hAnsi="Arial" w:cs="Arial"/>
+        </w:rPr>
+        <w:t>&lt;&lt;</w:t>
+      </w:r>
+      <w:proofErr w:type="spellStart"/>
+      <w:r>
+        <w:rPr>
+          <w:rFonts w:ascii="Arial" w:hAnsi="Arial" w:cs="Arial"/>
+        </w:rPr>
+        <w:t>cs_disposalHearingBundleDJAddSection</w:t>
+      </w:r>
+      <w:proofErr w:type="spellEnd"/>
+      <w:r>
+        <w:rPr>
+          <w:rFonts w:ascii="Arial" w:hAnsi="Arial" w:cs="Arial"/>
+        </w:rPr>
+        <w:t>&gt;&gt;</w:t>
+      </w:r>
+    </w:p>
+    <w:p>
+      <w:pPr>
+        <w:rPr>
+          <w:rFonts w:ascii="Arial" w:hAnsi="Arial" w:cs="Arial"/>
+        </w:rPr>
+      </w:pPr>
+    </w:p>
+    <w:p>
+      <w:pPr>
+        <w:rPr>
+          <w:rFonts w:ascii="Arial" w:hAnsi="Arial" w:cs="Arial"/>
+        </w:rPr>
+      </w:pPr>
+      <w:r>
+        <w:rPr>
+          <w:rFonts w:ascii="Arial" w:hAnsi="Arial" w:cs="Arial"/>
+          <w:b/>
+        </w:rPr>
+        <w:t>Disposal hearing bundle</w:t>
+      </w:r>
+      <w:r>
+        <w:rPr>
+          <w:rFonts w:ascii="Arial" w:hAnsi="Arial" w:cs="Arial"/>
+          <w:b/>
+        </w:rPr>
+        <w:t xml:space="preserve"> </w:t>
       </w:r>
     </w:p>
     <w:p>
@@ -1751,55 +2360,140 @@
         <w:rPr>
           <w:rFonts w:ascii="Arial" w:hAnsi="Arial" w:cs="Arial"/>
         </w:rPr>
-        <w:t>If there is a claim for future pecuniary loss and the parties have not already set out their case on periodical payments, they must do so in the respective schedule and counter-schedule.</w:t>
-      </w:r>
-    </w:p>
-    <w:p>
-      <w:pPr>
-        <w:rPr>
-          <w:rFonts w:ascii="Arial" w:hAnsi="Arial" w:cs="Arial"/>
-        </w:rPr>
-      </w:pPr>
-      <w:r>
-        <w:rPr>
-          <w:rFonts w:ascii="Arial" w:hAnsi="Arial" w:cs="Arial"/>
-        </w:rPr>
-        <w:lastRenderedPageBreak/>
-        <w:t>&lt;&lt;es_disposalHearingSchedulesOfLossDJAddSection&gt;&gt;</w:t>
-      </w:r>
-    </w:p>
-    <w:p>
-      <w:pPr>
-        <w:rPr>
-          <w:rFonts w:ascii="Arial" w:hAnsi="Arial" w:cs="Arial"/>
-        </w:rPr>
-      </w:pPr>
-      <w:r>
-        <w:rPr>
-          <w:rFonts w:ascii="Arial" w:hAnsi="Arial" w:cs="Arial"/>
-        </w:rPr>
-        <w:t>&lt;&lt;cs_disposalHearingFinalDisposalHearingDJAddSection&gt;&gt;</w:t>
-      </w:r>
-    </w:p>
-    <w:p>
-      <w:pPr>
-        <w:rPr>
-          <w:rFonts w:ascii="Arial" w:hAnsi="Arial" w:cs="Arial"/>
-        </w:rPr>
-      </w:pPr>
-    </w:p>
-    <w:p>
-      <w:pPr>
-        <w:rPr>
-          <w:rFonts w:ascii="Arial" w:hAnsi="Arial" w:cs="Arial"/>
-        </w:rPr>
-      </w:pPr>
-      <w:r>
-        <w:rPr>
-          <w:rFonts w:ascii="Arial" w:hAnsi="Arial" w:cs="Arial"/>
-          <w:b/>
-        </w:rPr>
-        <w:t xml:space="preserve">Final disposal hearing </w:t>
+        <w:t>&lt;&lt;</w:t>
+      </w:r>
+      <w:r>
+        <w:rPr>
+          <w:rFonts w:ascii="Arial" w:hAnsi="Arial" w:cs="Arial"/>
+        </w:rPr>
+        <w:t xml:space="preserve"> </w:t>
+      </w:r>
+      <w:proofErr w:type="spellStart"/>
+      <w:r>
+        <w:rPr>
+          <w:rFonts w:ascii="Arial" w:hAnsi="Arial" w:cs="Arial"/>
+        </w:rPr>
+        <w:t>disposalHearingBundleDJ.input</w:t>
+      </w:r>
+      <w:proofErr w:type="spellEnd"/>
+      <w:r>
+        <w:rPr>
+          <w:rFonts w:ascii="Arial" w:hAnsi="Arial" w:cs="Arial"/>
+        </w:rPr>
+        <w:t xml:space="preserve"> </w:t>
+      </w:r>
+      <w:r>
+        <w:rPr>
+          <w:rFonts w:ascii="Arial" w:hAnsi="Arial" w:cs="Arial"/>
+        </w:rPr>
+        <w:t xml:space="preserve">&gt;&gt; </w:t>
+      </w:r>
+      <w:r>
+        <w:rPr>
+          <w:rFonts w:ascii="Arial" w:hAnsi="Arial" w:cs="Arial"/>
+        </w:rPr>
+        <w:t>&lt;&lt;</w:t>
+      </w:r>
+      <w:r>
+        <w:rPr>
+          <w:rFonts w:ascii="Arial" w:hAnsi="Arial" w:cs="Arial"/>
+        </w:rPr>
+        <w:t xml:space="preserve"> </w:t>
+      </w:r>
+      <w:proofErr w:type="spellStart"/>
+      <w:r>
+        <w:rPr>
+          <w:rFonts w:ascii="Arial" w:hAnsi="Arial" w:cs="Arial"/>
+        </w:rPr>
+        <w:t>typeBundleInfo</w:t>
+      </w:r>
+      <w:proofErr w:type="spellEnd"/>
+      <w:r>
+        <w:rPr>
+          <w:rFonts w:ascii="Arial" w:hAnsi="Arial" w:cs="Arial"/>
+        </w:rPr>
+        <w:t xml:space="preserve"> </w:t>
+      </w:r>
+      <w:r>
+        <w:rPr>
+          <w:rFonts w:ascii="Arial" w:hAnsi="Arial" w:cs="Arial"/>
+        </w:rPr>
+        <w:t>&gt;&gt;</w:t>
+      </w:r>
+    </w:p>
+    <w:p>
+      <w:pPr>
+        <w:rPr>
+          <w:rFonts w:ascii="Arial" w:hAnsi="Arial" w:cs="Arial"/>
+        </w:rPr>
+      </w:pPr>
+      <w:r>
+        <w:rPr>
+          <w:rFonts w:ascii="Arial" w:hAnsi="Arial" w:cs="Arial"/>
+        </w:rPr>
+        <w:t>&lt;&lt;</w:t>
+      </w:r>
+      <w:proofErr w:type="spellStart"/>
+      <w:r>
+        <w:rPr>
+          <w:rFonts w:ascii="Arial" w:hAnsi="Arial" w:cs="Arial"/>
+        </w:rPr>
+        <w:t>es_disposalHearingBundleDJAddSection</w:t>
+      </w:r>
+      <w:proofErr w:type="spellEnd"/>
+      <w:r>
+        <w:rPr>
+          <w:rFonts w:ascii="Arial" w:hAnsi="Arial" w:cs="Arial"/>
+        </w:rPr>
+        <w:t>&gt;&gt;</w:t>
+      </w:r>
+    </w:p>
+    <w:p>
+      <w:pPr>
+        <w:rPr>
+          <w:rFonts w:ascii="Arial" w:hAnsi="Arial" w:cs="Arial"/>
+        </w:rPr>
+      </w:pPr>
+      <w:r>
+        <w:rPr>
+          <w:rFonts w:ascii="Arial" w:hAnsi="Arial" w:cs="Arial"/>
+        </w:rPr>
+        <w:t>&lt;&lt;</w:t>
+      </w:r>
+      <w:proofErr w:type="spellStart"/>
+      <w:r>
+        <w:rPr>
+          <w:rFonts w:ascii="Arial" w:hAnsi="Arial" w:cs="Arial"/>
+        </w:rPr>
+        <w:t>cs_disposalHearingClaimSettlingAddSection</w:t>
+      </w:r>
+      <w:proofErr w:type="spellEnd"/>
+      <w:r>
+        <w:rPr>
+          <w:rFonts w:ascii="Arial" w:hAnsi="Arial" w:cs="Arial"/>
+        </w:rPr>
+        <w:t>&gt;&gt;</w:t>
+      </w:r>
+    </w:p>
+    <w:p>
+      <w:pPr>
+        <w:rPr>
+          <w:rFonts w:ascii="Arial" w:hAnsi="Arial" w:cs="Arial"/>
+        </w:rPr>
+      </w:pPr>
+    </w:p>
+    <w:p>
+      <w:pPr>
+        <w:rPr>
+          <w:rFonts w:ascii="Arial" w:hAnsi="Arial" w:cs="Arial"/>
+        </w:rPr>
+      </w:pPr>
+      <w:r>
+        <w:rPr>
+          <w:rFonts w:ascii="Arial" w:hAnsi="Arial" w:cs="Arial"/>
+          <w:b/>
+        </w:rPr>
+        <w:t xml:space="preserve">Claim settling </w:t>
       </w:r>
     </w:p>
     <w:p>
@@ -1818,133 +2512,87 @@
         <w:rPr>
           <w:rFonts w:ascii="Arial" w:hAnsi="Arial" w:cs="Arial"/>
         </w:rPr>
+        <w:t>Each party must inform the court immediately if the case is settled, whether or not it is then possible to file upload a draft consent order to give effect to their agreement.</w:t>
+      </w:r>
+    </w:p>
+    <w:p>
+      <w:pPr>
+        <w:rPr>
+          <w:rFonts w:ascii="Arial" w:hAnsi="Arial" w:cs="Arial"/>
+        </w:rPr>
+      </w:pPr>
+      <w:r>
+        <w:rPr>
+          <w:rFonts w:ascii="Arial" w:hAnsi="Arial" w:cs="Arial"/>
+        </w:rPr>
         <w:t>&lt;&lt;</w:t>
       </w:r>
-      <w:r>
-        <w:rPr>
-          <w:rFonts w:ascii="Arial" w:hAnsi="Arial" w:cs="Arial"/>
-        </w:rPr>
-        <w:t xml:space="preserve"> </w:t>
-      </w:r>
-      <w:r>
-        <w:rPr>
-          <w:rFonts w:ascii="Arial" w:hAnsi="Arial" w:cs="Arial"/>
-        </w:rPr>
-        <w:t>disposalHearingFinalDisposalHearingDJ.input</w:t>
-      </w:r>
-      <w:r>
-        <w:rPr>
-          <w:rFonts w:ascii="Arial" w:hAnsi="Arial" w:cs="Arial"/>
-        </w:rPr>
-        <w:t xml:space="preserve"> </w:t>
-      </w:r>
+      <w:proofErr w:type="spellStart"/>
+      <w:r>
+        <w:rPr>
+          <w:rFonts w:ascii="Arial" w:hAnsi="Arial" w:cs="Arial"/>
+        </w:rPr>
+        <w:t>es_disposalHearingClaimSettlingAddSection</w:t>
+      </w:r>
+      <w:proofErr w:type="spellEnd"/>
       <w:r>
         <w:rPr>
           <w:rFonts w:ascii="Arial" w:hAnsi="Arial" w:cs="Arial"/>
         </w:rPr>
         <w:t>&gt;&gt;</w:t>
       </w:r>
-      <w:r>
-        <w:rPr>
-          <w:rFonts w:ascii="Arial" w:hAnsi="Arial" w:cs="Arial"/>
-          <w:b/>
-          <w:bCs/>
-        </w:rPr>
-        <w:t xml:space="preserve"> &lt;&lt;</w:t>
-      </w:r>
-      <w:r>
-        <w:rPr>
-          <w:rFonts w:ascii="Arial" w:hAnsi="Arial" w:cs="Arial"/>
-          <w:b/>
-          <w:bCs/>
-        </w:rPr>
-        <w:t xml:space="preserve"> </w:t>
-      </w:r>
-      <w:r>
-        <w:rPr>
-          <w:rFonts w:ascii="Arial" w:hAnsi="Arial" w:cs="Arial"/>
-          <w:b/>
-          <w:bCs/>
-        </w:rPr>
-        <w:t>disposalHearingFinalDisposalHearingDJ.date</w:t>
-      </w:r>
-      <w:r>
-        <w:rPr>
-          <w:rFonts w:ascii="Arial" w:hAnsi="Arial" w:cs="Arial"/>
-          <w:b/>
-          <w:bCs/>
-        </w:rPr>
-        <w:t xml:space="preserve"> </w:t>
-      </w:r>
-      <w:r>
-        <w:rPr>
-          <w:rFonts w:ascii="Arial" w:hAnsi="Arial" w:cs="Arial"/>
-          <w:b/>
+    </w:p>
+    <w:p>
+      <w:pPr>
+        <w:rPr>
+          <w:rFonts w:ascii="Arial" w:hAnsi="Arial" w:cs="Arial"/>
+          <w:bCs/>
+        </w:rPr>
+      </w:pPr>
+      <w:r>
+        <w:rPr>
+          <w:rFonts w:ascii="Arial" w:hAnsi="Arial" w:cs="Arial"/>
+          <w:bCs/>
+        </w:rPr>
+        <w:t>&lt;&lt;</w:t>
+      </w:r>
+      <w:proofErr w:type="spellStart"/>
+      <w:r>
+        <w:rPr>
+          <w:rFonts w:ascii="Arial" w:hAnsi="Arial" w:cs="Arial"/>
+          <w:bCs/>
+        </w:rPr>
+        <w:t>cs_disposalHearingCostsAddSection</w:t>
+      </w:r>
+      <w:proofErr w:type="spellEnd"/>
+      <w:r>
+        <w:rPr>
+          <w:rFonts w:ascii="Arial" w:hAnsi="Arial" w:cs="Arial"/>
           <w:bCs/>
         </w:rPr>
         <w:t>&gt;&gt;</w:t>
       </w:r>
-      <w:r>
-        <w:rPr>
-          <w:rFonts w:ascii="Arial" w:hAnsi="Arial" w:cs="Arial"/>
-          <w:b/>
-          <w:bCs/>
-        </w:rPr>
-        <w:t>.</w:t>
-      </w:r>
-      <w:r>
-        <w:rPr>
-          <w:rFonts w:ascii="Arial" w:hAnsi="Arial" w:cs="Arial"/>
-        </w:rPr>
-        <w:t xml:space="preserve"> The time estimate is </w:t>
-      </w:r>
-      <w:r>
-        <w:rPr>
-          <w:rFonts w:ascii="Arial" w:hAnsi="Arial" w:cs="Arial"/>
-          <w:b/>
-          <w:bCs/>
-        </w:rPr>
-        <w:t>&lt;&lt;</w:t>
-      </w:r>
-      <w:r>
-        <w:rPr>
-          <w:rFonts w:ascii="Arial" w:hAnsi="Arial" w:cs="Arial"/>
-          <w:b/>
-          <w:bCs/>
-        </w:rPr>
-        <w:t xml:space="preserve"> </w:t>
-      </w:r>
-      <w:r>
-        <w:rPr>
-          <w:rFonts w:ascii="Arial" w:hAnsi="Arial" w:cs="Arial"/>
-          <w:b/>
-          <w:bCs/>
-        </w:rPr>
-        <w:t>disposalHearingTime</w:t>
-      </w:r>
-      <w:r>
-        <w:rPr>
-          <w:rFonts w:ascii="Arial" w:hAnsi="Arial" w:cs="Arial"/>
-          <w:b/>
-          <w:bCs/>
-        </w:rPr>
-        <w:t xml:space="preserve"> </w:t>
-      </w:r>
-      <w:r>
-        <w:rPr>
-          <w:rFonts w:ascii="Arial" w:hAnsi="Arial" w:cs="Arial"/>
-          <w:b/>
-          <w:bCs/>
-        </w:rPr>
-        <w:t>&gt;&gt;</w:t>
-      </w:r>
-      <w:r>
-        <w:rPr>
-          <w:rFonts w:ascii="Arial" w:hAnsi="Arial" w:cs="Arial"/>
-          <w:b/>
-          <w:bCs/>
-        </w:rPr>
-        <w:t>.</w:t>
+    </w:p>
+    <w:p>
+      <w:pPr>
+        <w:rPr>
+          <w:rFonts w:ascii="Arial" w:hAnsi="Arial" w:cs="Arial"/>
+          <w:bCs/>
+        </w:rPr>
+      </w:pPr>
+    </w:p>
+    <w:p>
+      <w:pPr>
+        <w:rPr>
+          <w:rFonts w:ascii="Arial" w:hAnsi="Arial" w:cs="Arial"/>
+        </w:rPr>
+      </w:pPr>
+      <w:r>
+        <w:rPr>
+          <w:rFonts w:ascii="Arial" w:hAnsi="Arial" w:cs="Arial"/>
+          <w:b/>
+        </w:rPr>
+        <w:t>Costs</w:t>
       </w:r>
     </w:p>
     <w:p>
@@ -1962,104 +2610,70 @@
       <w:r>
         <w:rPr>
           <w:rFonts w:ascii="Arial" w:hAnsi="Arial" w:cs="Arial"/>
-          <w:b/>
-          <w:bCs/>
-        </w:rPr>
-        <w:t xml:space="preserve"> </w:t>
-      </w:r>
-      <w:bookmarkStart w:id="2" w:name="_Hlk108704909"/>
-      <w:r>
-        <w:rPr>
-          <w:rFonts w:ascii="Arial" w:hAnsi="Arial" w:cs="Arial"/>
-        </w:rPr>
-        <w:t>This</w:t>
-      </w:r>
-      <w:r>
-        <w:rPr>
-          <w:rFonts w:ascii="Arial" w:hAnsi="Arial" w:cs="Arial"/>
-          <w:b/>
-          <w:bCs/>
-        </w:rPr>
-        <w:t xml:space="preserve"> </w:t>
-      </w:r>
-      <w:r>
-        <w:rPr>
-          <w:rFonts w:ascii="Arial" w:hAnsi="Arial" w:cs="Arial"/>
-        </w:rPr>
-        <w:t xml:space="preserve">hearing will be attended </w:t>
-      </w:r>
-      <w:r>
-        <w:rPr>
-          <w:rFonts w:ascii="Arial" w:hAnsi="Arial" w:cs="Arial"/>
-        </w:rPr>
-        <w:t xml:space="preserve">&lt;&lt;disposalHearingMethod&gt;&gt; </w:t>
-      </w:r>
-      <w:r>
-        <w:rPr>
-          <w:rFonts w:ascii="Arial" w:hAnsi="Arial" w:cs="Arial"/>
-        </w:rPr>
-        <w:t>with the claimant to arrange.</w:t>
-      </w:r>
-      <w:bookmarkEnd w:id="2"/>
-    </w:p>
-    <w:p>
-      <w:pPr>
-        <w:rPr>
-          <w:rFonts w:ascii="Arial" w:hAnsi="Arial" w:cs="Arial"/>
-        </w:rPr>
-      </w:pPr>
-      <w:r>
-        <w:rPr>
-          <w:rFonts w:ascii="Arial" w:hAnsi="Arial" w:cs="Arial"/>
-        </w:rPr>
-        <w:t>&lt;&lt;es_disposalHearingFinalDisposalHearingDJAddSection&gt;&gt;</w:t>
-      </w:r>
-    </w:p>
-    <w:p>
-      <w:pPr>
-        <w:rPr>
-          <w:rFonts w:ascii="Arial" w:hAnsi="Arial" w:cs="Arial"/>
-        </w:rPr>
-      </w:pPr>
-      <w:r>
-        <w:rPr>
-          <w:rFonts w:ascii="Arial" w:hAnsi="Arial" w:cs="Arial"/>
+        </w:rPr>
+        <w:t>Costs in the case</w:t>
+      </w:r>
+      <w:r>
+        <w:rPr>
+          <w:rFonts w:ascii="Arial" w:hAnsi="Arial" w:cs="Arial"/>
+        </w:rPr>
+        <w:t>.</w:t>
+      </w:r>
+    </w:p>
+    <w:p>
+      <w:pPr>
+        <w:rPr>
+          <w:rFonts w:ascii="Arial" w:hAnsi="Arial" w:cs="Arial"/>
+          <w:bCs/>
+        </w:rPr>
+      </w:pPr>
+      <w:r>
+        <w:rPr>
+          <w:rFonts w:ascii="Arial" w:hAnsi="Arial" w:cs="Arial"/>
+          <w:bCs/>
         </w:rPr>
         <w:t>&lt;&lt;</w:t>
       </w:r>
-      <w:r>
-        <w:rPr>
-          <w:rFonts w:ascii="Arial" w:hAnsi="Arial" w:cs="Arial"/>
-        </w:rPr>
-        <w:t>cs_disposalHearingBundleDJAddSection&gt;&gt;</w:t>
-      </w:r>
-    </w:p>
-    <w:p>
-      <w:pPr>
-        <w:rPr>
-          <w:rFonts w:ascii="Arial" w:hAnsi="Arial" w:cs="Arial"/>
-        </w:rPr>
-      </w:pPr>
-    </w:p>
-    <w:p>
-      <w:pPr>
-        <w:rPr>
-          <w:rFonts w:ascii="Arial" w:hAnsi="Arial" w:cs="Arial"/>
-        </w:rPr>
-      </w:pPr>
-      <w:r>
-        <w:rPr>
-          <w:rFonts w:ascii="Arial" w:hAnsi="Arial" w:cs="Arial"/>
-          <w:b/>
-        </w:rPr>
-        <w:t>Disposal hearing bundle</w:t>
-      </w:r>
-      <w:r>
-        <w:rPr>
-          <w:rFonts w:ascii="Arial" w:hAnsi="Arial" w:cs="Arial"/>
-          <w:b/>
-        </w:rPr>
-        <w:t xml:space="preserve"> </w:t>
+      <w:proofErr w:type="spellStart"/>
+      <w:r>
+        <w:rPr>
+          <w:rFonts w:ascii="Arial" w:hAnsi="Arial" w:cs="Arial"/>
+          <w:bCs/>
+        </w:rPr>
+        <w:t>es_disposalHearingCostsAddSection</w:t>
+      </w:r>
+      <w:proofErr w:type="spellEnd"/>
+      <w:r>
+        <w:rPr>
+          <w:rFonts w:ascii="Arial" w:hAnsi="Arial" w:cs="Arial"/>
+          <w:bCs/>
+        </w:rPr>
+        <w:t>&gt;&gt;</w:t>
+      </w:r>
+    </w:p>
+    <w:p>
+      <w:pPr>
+        <w:rPr>
+          <w:rFonts w:ascii="Arial" w:hAnsi="Arial" w:cs="Arial"/>
+          <w:bCs/>
+        </w:rPr>
+      </w:pPr>
+    </w:p>
+    <w:p>
+      <w:pPr>
+        <w:rPr>
+          <w:rFonts w:ascii="Arial" w:hAnsi="Arial" w:cs="Arial"/>
+          <w:b/>
+          <w:bCs/>
+        </w:rPr>
+      </w:pPr>
+      <w:r>
+        <w:rPr>
+          <w:rFonts w:ascii="Arial" w:hAnsi="Arial" w:cs="Arial"/>
+          <w:b/>
+          <w:bCs/>
+        </w:rPr>
+        <w:t>Notes</w:t>
       </w:r>
     </w:p>
     <w:p>
@@ -2086,12 +2700,14 @@
         </w:rPr>
         <w:t xml:space="preserve"> </w:t>
       </w:r>
-      <w:r>
-        <w:rPr>
-          <w:rFonts w:ascii="Arial" w:hAnsi="Arial" w:cs="Arial"/>
-        </w:rPr>
-        <w:t>disposalHearingBundleDJ.input</w:t>
-      </w:r>
+      <w:proofErr w:type="spellStart"/>
+      <w:r>
+        <w:rPr>
+          <w:rFonts w:ascii="Arial" w:hAnsi="Arial" w:cs="Arial"/>
+        </w:rPr>
+        <w:t>disposalHearingNotesDJ.input</w:t>
+      </w:r>
+      <w:proofErr w:type="spellEnd"/>
       <w:r>
         <w:rPr>
           <w:rFonts w:ascii="Arial" w:hAnsi="Arial" w:cs="Arial"/>
@@ -2107,285 +2723,20 @@
       <w:r>
         <w:rPr>
           <w:rFonts w:ascii="Arial" w:hAnsi="Arial" w:cs="Arial"/>
+          <w:b/>
+          <w:bCs/>
         </w:rPr>
         <w:t>&lt;&lt;</w:t>
       </w:r>
       <w:r>
         <w:rPr>
           <w:rFonts w:ascii="Arial" w:hAnsi="Arial" w:cs="Arial"/>
-        </w:rPr>
-        <w:t xml:space="preserve"> </w:t>
-      </w:r>
-      <w:r>
-        <w:rPr>
-          <w:rFonts w:ascii="Arial" w:hAnsi="Arial" w:cs="Arial"/>
-        </w:rPr>
-        <w:t>typeBundleInfo</w:t>
-      </w:r>
-      <w:r>
-        <w:rPr>
-          <w:rFonts w:ascii="Arial" w:hAnsi="Arial" w:cs="Arial"/>
-        </w:rPr>
-        <w:t xml:space="preserve"> </w:t>
-      </w:r>
-      <w:r>
-        <w:rPr>
-          <w:rFonts w:ascii="Arial" w:hAnsi="Arial" w:cs="Arial"/>
-        </w:rPr>
-        <w:t>&gt;&gt;</w:t>
-      </w:r>
-      <w:r>
-        <w:rPr>
-          <w:rFonts w:ascii="Arial" w:hAnsi="Arial" w:cs="Arial"/>
-        </w:rPr>
-        <w:t>a case summary containing no more than 500 words</w:t>
-      </w:r>
-      <w:r>
-        <w:rPr>
-          <w:rFonts w:ascii="Arial" w:hAnsi="Arial" w:cs="Arial"/>
-        </w:rPr>
-        <w:t>.</w:t>
-      </w:r>
-    </w:p>
-    <w:p>
-      <w:pPr>
-        <w:rPr>
-          <w:rFonts w:ascii="Arial" w:hAnsi="Arial" w:cs="Arial"/>
-        </w:rPr>
-      </w:pPr>
-      <w:r>
-        <w:rPr>
-          <w:rFonts w:ascii="Arial" w:hAnsi="Arial" w:cs="Arial"/>
-        </w:rPr>
-        <w:t>&lt;&lt;es_disposalHearingBundleDJAddSection&gt;&gt;</w:t>
-      </w:r>
-    </w:p>
-    <w:p>
-      <w:pPr>
-        <w:rPr>
-          <w:rFonts w:ascii="Arial" w:hAnsi="Arial" w:cs="Arial"/>
-        </w:rPr>
-      </w:pPr>
-      <w:r>
-        <w:rPr>
-          <w:rFonts w:ascii="Arial" w:hAnsi="Arial" w:cs="Arial"/>
-        </w:rPr>
-        <w:t>&lt;&lt;cs_disposalHearingClaimSettlingAddSection&gt;&gt;</w:t>
-      </w:r>
-    </w:p>
-    <w:p>
-      <w:pPr>
-        <w:rPr>
-          <w:rFonts w:ascii="Arial" w:hAnsi="Arial" w:cs="Arial"/>
-        </w:rPr>
-      </w:pPr>
-    </w:p>
-    <w:p>
-      <w:pPr>
-        <w:rPr>
-          <w:rFonts w:ascii="Arial" w:hAnsi="Arial" w:cs="Arial"/>
-        </w:rPr>
-      </w:pPr>
-      <w:r>
-        <w:rPr>
-          <w:rFonts w:ascii="Arial" w:hAnsi="Arial" w:cs="Arial"/>
-          <w:b/>
-        </w:rPr>
-        <w:t xml:space="preserve">Claim settling </w:t>
-      </w:r>
-    </w:p>
-    <w:p>
-      <w:pPr>
-        <w:pStyle w:val="ListParagraph"/>
-        <w:numPr>
-          <w:ilvl w:val="0"/>
-          <w:numId w:val="1"/>
-        </w:numPr>
-        <w:ind w:left="851" w:hanging="491"/>
-        <w:rPr>
-          <w:rFonts w:ascii="Arial" w:hAnsi="Arial" w:cs="Arial"/>
-        </w:rPr>
-      </w:pPr>
-      <w:r>
-        <w:rPr>
-          <w:rFonts w:ascii="Arial" w:hAnsi="Arial" w:cs="Arial"/>
-        </w:rPr>
-        <w:t>Each party must inform the court immediately if the case is settled, whether or not it is then possible to file upload a draft consent order to give effect to their agreement.</w:t>
-      </w:r>
-    </w:p>
-    <w:p>
-      <w:pPr>
-        <w:rPr>
-          <w:rFonts w:ascii="Arial" w:hAnsi="Arial" w:cs="Arial"/>
-        </w:rPr>
-      </w:pPr>
-      <w:r>
-        <w:rPr>
-          <w:rFonts w:ascii="Arial" w:hAnsi="Arial" w:cs="Arial"/>
-        </w:rPr>
-        <w:t>&lt;&lt;es_disposalHearingClaimSettlingAddSection&gt;&gt;</w:t>
-      </w:r>
-    </w:p>
-    <w:p>
-      <w:pPr>
-        <w:rPr>
-          <w:rFonts w:ascii="Arial" w:hAnsi="Arial" w:cs="Arial"/>
-          <w:bCs/>
-        </w:rPr>
-      </w:pPr>
-      <w:r>
-        <w:rPr>
-          <w:rFonts w:ascii="Arial" w:hAnsi="Arial" w:cs="Arial"/>
-          <w:bCs/>
-        </w:rPr>
-        <w:t>&lt;&lt;cs_disposalHearingCostsAddSection&gt;&gt;</w:t>
-      </w:r>
-    </w:p>
-    <w:p>
-      <w:pPr>
-        <w:rPr>
-          <w:rFonts w:ascii="Arial" w:hAnsi="Arial" w:cs="Arial"/>
-          <w:bCs/>
-        </w:rPr>
-      </w:pPr>
-    </w:p>
-    <w:p>
-      <w:pPr>
-        <w:rPr>
-          <w:rFonts w:ascii="Arial" w:hAnsi="Arial" w:cs="Arial"/>
-        </w:rPr>
-      </w:pPr>
-      <w:r>
-        <w:rPr>
-          <w:rFonts w:ascii="Arial" w:hAnsi="Arial" w:cs="Arial"/>
-          <w:b/>
-        </w:rPr>
-        <w:t>Costs</w:t>
-      </w:r>
-    </w:p>
-    <w:p>
-      <w:pPr>
-        <w:pStyle w:val="ListParagraph"/>
-        <w:numPr>
-          <w:ilvl w:val="0"/>
-          <w:numId w:val="1"/>
-        </w:numPr>
-        <w:ind w:left="851" w:hanging="491"/>
-        <w:rPr>
-          <w:rFonts w:ascii="Arial" w:hAnsi="Arial" w:cs="Arial"/>
-        </w:rPr>
-      </w:pPr>
-      <w:r>
-        <w:rPr>
-          <w:rFonts w:ascii="Arial" w:hAnsi="Arial" w:cs="Arial"/>
-        </w:rPr>
-        <w:t>Costs in the case</w:t>
-      </w:r>
-      <w:r>
-        <w:rPr>
-          <w:rFonts w:ascii="Arial" w:hAnsi="Arial" w:cs="Arial"/>
-        </w:rPr>
-        <w:t>.</w:t>
-      </w:r>
-    </w:p>
-    <w:p>
-      <w:pPr>
-        <w:rPr>
-          <w:rFonts w:ascii="Arial" w:hAnsi="Arial" w:cs="Arial"/>
-          <w:bCs/>
-        </w:rPr>
-      </w:pPr>
-      <w:r>
-        <w:rPr>
-          <w:rFonts w:ascii="Arial" w:hAnsi="Arial" w:cs="Arial"/>
-          <w:bCs/>
-        </w:rPr>
-        <w:t>&lt;&lt;es_disposalHearingCostsAddSection&gt;&gt;</w:t>
-      </w:r>
-    </w:p>
-    <w:p>
-      <w:pPr>
-        <w:rPr>
-          <w:rFonts w:ascii="Arial" w:hAnsi="Arial" w:cs="Arial"/>
-          <w:bCs/>
-        </w:rPr>
-      </w:pPr>
-    </w:p>
-    <w:p>
-      <w:pPr>
-        <w:rPr>
-          <w:rFonts w:ascii="Arial" w:hAnsi="Arial" w:cs="Arial"/>
-          <w:b/>
-          <w:bCs/>
-        </w:rPr>
-      </w:pPr>
-      <w:r>
-        <w:rPr>
-          <w:rFonts w:ascii="Arial" w:hAnsi="Arial" w:cs="Arial"/>
-          <w:b/>
-          <w:bCs/>
-        </w:rPr>
-        <w:t>Notes</w:t>
-      </w:r>
-    </w:p>
-    <w:p>
-      <w:pPr>
-        <w:pStyle w:val="ListParagraph"/>
-        <w:numPr>
-          <w:ilvl w:val="0"/>
-          <w:numId w:val="1"/>
-        </w:numPr>
-        <w:ind w:left="851" w:hanging="491"/>
-        <w:rPr>
-          <w:rFonts w:ascii="Arial" w:hAnsi="Arial" w:cs="Arial"/>
-        </w:rPr>
-      </w:pPr>
-      <w:r>
-        <w:rPr>
-          <w:rFonts w:ascii="Arial" w:hAnsi="Arial" w:cs="Arial"/>
-        </w:rPr>
-        <w:t>&lt;&lt;</w:t>
-      </w:r>
-      <w:r>
-        <w:rPr>
-          <w:rFonts w:ascii="Arial" w:hAnsi="Arial" w:cs="Arial"/>
-        </w:rPr>
-        <w:t xml:space="preserve"> </w:t>
-      </w:r>
-      <w:r>
-        <w:rPr>
-          <w:rFonts w:ascii="Arial" w:hAnsi="Arial" w:cs="Arial"/>
-        </w:rPr>
-        <w:t>disposalHearingNotesDJ.input</w:t>
-      </w:r>
-      <w:r>
-        <w:rPr>
-          <w:rFonts w:ascii="Arial" w:hAnsi="Arial" w:cs="Arial"/>
-        </w:rPr>
-        <w:t xml:space="preserve"> </w:t>
-      </w:r>
-      <w:r>
-        <w:rPr>
-          <w:rFonts w:ascii="Arial" w:hAnsi="Arial" w:cs="Arial"/>
-        </w:rPr>
-        <w:t xml:space="preserve">&gt;&gt; </w:t>
-      </w:r>
-      <w:r>
-        <w:rPr>
-          <w:rFonts w:ascii="Arial" w:hAnsi="Arial" w:cs="Arial"/>
-          <w:b/>
-          <w:bCs/>
-        </w:rPr>
-        <w:t>&lt;&lt;</w:t>
-      </w:r>
-      <w:r>
-        <w:rPr>
-          <w:rFonts w:ascii="Arial" w:hAnsi="Arial" w:cs="Arial"/>
-          <w:b/>
-          <w:bCs/>
-        </w:rPr>
-        <w:t xml:space="preserve"> </w:t>
-      </w:r>
+          <w:b/>
+          <w:bCs/>
+        </w:rPr>
+        <w:t xml:space="preserve"> </w:t>
+      </w:r>
+      <w:proofErr w:type="spellStart"/>
       <w:r>
         <w:rPr>
           <w:rFonts w:ascii="Arial" w:hAnsi="Arial" w:cs="Arial"/>
@@ -2394,6 +2745,7 @@
         </w:rPr>
         <w:t>disposalHearingNotesDJ.date</w:t>
       </w:r>
+      <w:proofErr w:type="spellEnd"/>
       <w:r>
         <w:rPr>
           <w:rFonts w:ascii="Arial" w:hAnsi="Arial" w:cs="Arial"/>
@@ -2422,7 +2774,7 @@
 </file>
 
 <file path=word/numbering.xml><?xml version="1.0" encoding="utf-8"?>
-<w:numbering xmlns:wpc="http://schemas.microsoft.com/office/word/2010/wordprocessingCanvas" xmlns:cx="http://schemas.microsoft.com/office/drawing/2014/chartex" xmlns:cx1="http://schemas.microsoft.com/office/drawing/2015/9/8/chartex" xmlns:cx2="http://schemas.microsoft.com/office/drawing/2015/10/21/chartex" xmlns:cx3="http://schemas.microsoft.com/office/drawing/2016/5/9/chartex" xmlns:cx4="http://schemas.microsoft.com/office/drawing/2016/5/10/chartex" xmlns:cx5="http://schemas.microsoft.com/office/drawing/2016/5/11/chartex" xmlns:cx6="http://schemas.microsoft.com/office/drawing/2016/5/12/chartex" xmlns:cx7="http://schemas.microsoft.com/office/drawing/2016/5/13/chartex" xmlns:cx8="http://schemas.microsoft.com/office/drawing/2016/5/14/chartex" xmlns:mc="http://schemas.openxmlformats.org/markup-compatibility/2006" xmlns:aink="http://schemas.microsoft.com/office/drawing/2016/ink" xmlns:am3d="http://schemas.microsoft.com/office/drawing/2017/model3d" xmlns:o="urn:schemas-microsoft-com:office:office" xmlns:oel="http://schemas.microsoft.com/office/2019/extlst" xmlns:r="http://schemas.openxmlformats.org/officeDocument/2006/relationships" xmlns:m="http://schemas.openxmlformats.org/officeDocument/2006/math" xmlns:v="urn:schemas-microsoft-com:vml" xmlns:wp14="http://schemas.microsoft.com/office/word/2010/wordprocessingDrawing" xmlns:wp="http://schemas.openxmlformats.org/drawingml/2006/wordprocessingDrawing" xmlns:w10="urn:schemas-microsoft-com:office:word" xmlns:w="http://schemas.openxmlformats.org/wordprocessingml/2006/main" xmlns:w14="http://schemas.microsoft.com/office/word/2010/wordml" xmlns:w15="http://schemas.microsoft.com/office/word/2012/wordml" xmlns:w16cex="http://schemas.microsoft.com/office/word/2018/wordml/cex" xmlns:w16cid="http://schemas.microsoft.com/office/word/2016/wordml/cid" xmlns:w16="http://schemas.microsoft.com/office/word/2018/wordml" xmlns:w16sdtdh="http://schemas.microsoft.com/office/word/2020/wordml/sdtdatahash" xmlns:w16se="http://schemas.microsoft.com/office/word/2015/wordml/symex" xmlns:wpg="http://schemas.microsoft.com/office/word/2010/wordprocessingGroup" xmlns:wpi="http://schemas.microsoft.com/office/word/2010/wordprocessingInk" xmlns:wne="http://schemas.microsoft.com/office/word/2006/wordml" xmlns:wps="http://schemas.microsoft.com/office/word/2010/wordprocessingShape" mc:Ignorable="w14 w15 w16se w16cid w16 w16cex w16sdtdh wp14">
+<w:numbering xmlns:wpc="http://schemas.microsoft.com/office/word/2010/wordprocessingCanvas" xmlns:cx="http://schemas.microsoft.com/office/drawing/2014/chartex" xmlns:cx1="http://schemas.microsoft.com/office/drawing/2015/9/8/chartex" xmlns:cx2="http://schemas.microsoft.com/office/drawing/2015/10/21/chartex" xmlns:cx3="http://schemas.microsoft.com/office/drawing/2016/5/9/chartex" xmlns:cx4="http://schemas.microsoft.com/office/drawing/2016/5/10/chartex" xmlns:cx5="http://schemas.microsoft.com/office/drawing/2016/5/11/chartex" xmlns:cx6="http://schemas.microsoft.com/office/drawing/2016/5/12/chartex" xmlns:cx7="http://schemas.microsoft.com/office/drawing/2016/5/13/chartex" xmlns:cx8="http://schemas.microsoft.com/office/drawing/2016/5/14/chartex" xmlns:mc="http://schemas.openxmlformats.org/markup-compatibility/2006" xmlns:aink="http://schemas.microsoft.com/office/drawing/2016/ink" xmlns:am3d="http://schemas.microsoft.com/office/drawing/2017/model3d" xmlns:o="urn:schemas-microsoft-com:office:office" xmlns:r="http://schemas.openxmlformats.org/officeDocument/2006/relationships" xmlns:m="http://schemas.openxmlformats.org/officeDocument/2006/math" xmlns:v="urn:schemas-microsoft-com:vml" xmlns:wp14="http://schemas.microsoft.com/office/word/2010/wordprocessingDrawing" xmlns:wp="http://schemas.openxmlformats.org/drawingml/2006/wordprocessingDrawing" xmlns:w10="urn:schemas-microsoft-com:office:word" xmlns:w="http://schemas.openxmlformats.org/wordprocessingml/2006/main" xmlns:w14="http://schemas.microsoft.com/office/word/2010/wordml" xmlns:w15="http://schemas.microsoft.com/office/word/2012/wordml" xmlns:w16cex="http://schemas.microsoft.com/office/word/2018/wordml/cex" xmlns:w16cid="http://schemas.microsoft.com/office/word/2016/wordml/cid" xmlns:w16="http://schemas.microsoft.com/office/word/2018/wordml" xmlns:w16sdtdh="http://schemas.microsoft.com/office/word/2020/wordml/sdtdatahash" xmlns:w16se="http://schemas.microsoft.com/office/word/2015/wordml/symex" xmlns:wpg="http://schemas.microsoft.com/office/word/2010/wordprocessingGroup" xmlns:wpi="http://schemas.microsoft.com/office/word/2010/wordprocessingInk" xmlns:wne="http://schemas.microsoft.com/office/word/2006/wordml" xmlns:wps="http://schemas.microsoft.com/office/word/2010/wordprocessingShape" mc:Ignorable="w14 w15 w16se w16cid w16 w16cex w16sdtdh wp14">
   <w:abstractNum w:abstractNumId="0" w15:restartNumberingAfterBreak="0">
     <w:nsid w:val="63EB0761"/>
     <w:multiLevelType w:val="hybridMultilevel"/>
@@ -2605,10 +2957,10 @@
       </w:pPr>
     </w:lvl>
   </w:abstractNum>
-  <w:num w:numId="1" w16cid:durableId="1653094128">
+  <w:num w:numId="1">
     <w:abstractNumId w:val="1"/>
   </w:num>
-  <w:num w:numId="2" w16cid:durableId="376467905">
+  <w:num w:numId="2">
     <w:abstractNumId w:val="0"/>
   </w:num>
 </w:numbering>
@@ -3744,15 +4096,6 @@
 </file>
 
 <file path=customXml/item2.xml><?xml version="1.0" encoding="utf-8"?>
-<?mso-contentType ?>
-<FormTemplates xmlns="http://schemas.microsoft.com/sharepoint/v3/contenttype/forms">
-  <Display>DocumentLibraryForm</Display>
-  <Edit>DocumentLibraryForm</Edit>
-  <New>DocumentLibraryForm</New>
-</FormTemplates>
-</file>
-
-<file path=customXml/item3.xml><?xml version="1.0" encoding="utf-8"?>
 <p:properties xmlns:p="http://schemas.microsoft.com/office/2006/metadata/properties" xmlns:xsi="http://www.w3.org/2001/XMLSchema-instance" xmlns:pc="http://schemas.microsoft.com/office/infopath/2007/PartnerControls">
   <documentManagement>
     <Stage xmlns="f336f4fe-8719-4ea2-b5d6-29b3a580aeb4">Draft</Stage>
@@ -3770,14 +4113,48 @@
 </p:properties>
 </file>
 
+<file path=customXml/item3.xml><?xml version="1.0" encoding="utf-8"?>
+<?mso-contentType ?>
+<FormTemplates xmlns="http://schemas.microsoft.com/sharepoint/v3/contenttype/forms">
+  <Display>DocumentLibraryForm</Display>
+  <Edit>DocumentLibraryForm</Edit>
+  <New>DocumentLibraryForm</New>
+</FormTemplates>
+</file>
+
 <file path=customXml/itemProps1.xml><?xml version="1.0" encoding="utf-8"?>
-<ds:datastoreItem xmlns:ds="http://schemas.openxmlformats.org/officeDocument/2006/customXml" ds:itemID="{0E5348F3-BD7B-48C0-9419-A8499C840C19}"/>
+<ds:datastoreItem xmlns:ds="http://schemas.openxmlformats.org/officeDocument/2006/customXml" ds:itemID="{0E5348F3-BD7B-48C0-9419-A8499C840C19}">
+  <ds:schemaRefs>
+    <ds:schemaRef ds:uri="http://schemas.microsoft.com/office/2006/metadata/contentType"/>
+    <ds:schemaRef ds:uri="http://schemas.microsoft.com/office/2006/metadata/properties/metaAttributes"/>
+    <ds:schemaRef ds:uri="http://www.w3.org/2001/XMLSchema"/>
+    <ds:schemaRef ds:uri="http://schemas.microsoft.com/office/2006/metadata/properties"/>
+    <ds:schemaRef ds:uri="f336f4fe-8719-4ea2-b5d6-29b3a580aeb4"/>
+    <ds:schemaRef ds:uri="b57b892a-dd61-4bba-b372-a8d93da2c7e6"/>
+    <ds:schemaRef ds:uri="http://schemas.microsoft.com/office/2006/documentManagement/types"/>
+    <ds:schemaRef ds:uri="http://schemas.microsoft.com/office/infopath/2007/PartnerControls"/>
+    <ds:schemaRef ds:uri="http://schemas.openxmlformats.org/package/2006/metadata/core-properties"/>
+    <ds:schemaRef ds:uri="http://purl.org/dc/elements/1.1/"/>
+    <ds:schemaRef ds:uri="http://purl.org/dc/terms/"/>
+    <ds:schemaRef ds:uri="http://schemas.microsoft.com/internal/obd"/>
+  </ds:schemaRefs>
+</ds:datastoreItem>
 </file>
 
 <file path=customXml/itemProps2.xml><?xml version="1.0" encoding="utf-8"?>
-<ds:datastoreItem xmlns:ds="http://schemas.openxmlformats.org/officeDocument/2006/customXml" ds:itemID="{E9247418-8373-42A0-A0EF-D23AD904819C}"/>
+<ds:datastoreItem xmlns:ds="http://schemas.openxmlformats.org/officeDocument/2006/customXml" ds:itemID="{D3658183-99E4-4DA2-A5DA-5424AE725610}">
+  <ds:schemaRefs>
+    <ds:schemaRef ds:uri="http://schemas.microsoft.com/office/2006/metadata/properties"/>
+    <ds:schemaRef ds:uri="http://schemas.microsoft.com/office/infopath/2007/PartnerControls"/>
+    <ds:schemaRef ds:uri="f336f4fe-8719-4ea2-b5d6-29b3a580aeb4"/>
+  </ds:schemaRefs>
+</ds:datastoreItem>
 </file>
 
 <file path=customXml/itemProps3.xml><?xml version="1.0" encoding="utf-8"?>
-<ds:datastoreItem xmlns:ds="http://schemas.openxmlformats.org/officeDocument/2006/customXml" ds:itemID="{D3658183-99E4-4DA2-A5DA-5424AE725610}"/>
+<ds:datastoreItem xmlns:ds="http://schemas.openxmlformats.org/officeDocument/2006/customXml" ds:itemID="{E9247418-8373-42A0-A0EF-D23AD904819C}">
+  <ds:schemaRefs>
+    <ds:schemaRef ds:uri="http://schemas.microsoft.com/sharepoint/v3/contenttype/forms"/>
+  </ds:schemaRefs>
+</ds:datastoreItem>
 </file>
</xml_diff>

<commit_message>
updated template and added fields in DJ order form and generator under toggle
</commit_message>
<xml_diff>
--- a/docker/docmosis/templates/CV-UNS-DEC-ENG-01132.docx
+++ b/docker/docmosis/templates/CV-UNS-DEC-ENG-01132.docx
@@ -1,6 +1,6 @@
 
 <file path=word/document.xml><?xml version="1.0" encoding="utf-8"?>
-<w:document xmlns:wpc="http://schemas.microsoft.com/office/word/2010/wordprocessingCanvas" xmlns:cx="http://schemas.microsoft.com/office/drawing/2014/chartex" xmlns:cx1="http://schemas.microsoft.com/office/drawing/2015/9/8/chartex" xmlns:cx2="http://schemas.microsoft.com/office/drawing/2015/10/21/chartex" xmlns:cx3="http://schemas.microsoft.com/office/drawing/2016/5/9/chartex" xmlns:cx4="http://schemas.microsoft.com/office/drawing/2016/5/10/chartex" xmlns:cx5="http://schemas.microsoft.com/office/drawing/2016/5/11/chartex" xmlns:cx6="http://schemas.microsoft.com/office/drawing/2016/5/12/chartex" xmlns:cx7="http://schemas.microsoft.com/office/drawing/2016/5/13/chartex" xmlns:cx8="http://schemas.microsoft.com/office/drawing/2016/5/14/chartex" xmlns:mc="http://schemas.openxmlformats.org/markup-compatibility/2006" xmlns:aink="http://schemas.microsoft.com/office/drawing/2016/ink" xmlns:am3d="http://schemas.microsoft.com/office/drawing/2017/model3d" xmlns:o="urn:schemas-microsoft-com:office:office" xmlns:r="http://schemas.openxmlformats.org/officeDocument/2006/relationships" xmlns:m="http://schemas.openxmlformats.org/officeDocument/2006/math" xmlns:v="urn:schemas-microsoft-com:vml" xmlns:wp14="http://schemas.microsoft.com/office/word/2010/wordprocessingDrawing" xmlns:wp="http://schemas.openxmlformats.org/drawingml/2006/wordprocessingDrawing" xmlns:w10="urn:schemas-microsoft-com:office:word" xmlns:w="http://schemas.openxmlformats.org/wordprocessingml/2006/main" xmlns:w14="http://schemas.microsoft.com/office/word/2010/wordml" xmlns:w15="http://schemas.microsoft.com/office/word/2012/wordml" xmlns:w16cex="http://schemas.microsoft.com/office/word/2018/wordml/cex" xmlns:w16cid="http://schemas.microsoft.com/office/word/2016/wordml/cid" xmlns:w16="http://schemas.microsoft.com/office/word/2018/wordml" xmlns:w16sdtdh="http://schemas.microsoft.com/office/word/2020/wordml/sdtdatahash" xmlns:w16se="http://schemas.microsoft.com/office/word/2015/wordml/symex" xmlns:wpg="http://schemas.microsoft.com/office/word/2010/wordprocessingGroup" xmlns:wpi="http://schemas.microsoft.com/office/word/2010/wordprocessingInk" xmlns:wne="http://schemas.microsoft.com/office/word/2006/wordml" xmlns:wps="http://schemas.microsoft.com/office/word/2010/wordprocessingShape" mc:Ignorable="w14 w15 w16se w16cid w16 w16cex w16sdtdh wp14">
+<w:document xmlns:wpc="http://schemas.microsoft.com/office/word/2010/wordprocessingCanvas" xmlns:cx="http://schemas.microsoft.com/office/drawing/2014/chartex" xmlns:cx1="http://schemas.microsoft.com/office/drawing/2015/9/8/chartex" xmlns:cx2="http://schemas.microsoft.com/office/drawing/2015/10/21/chartex" xmlns:cx3="http://schemas.microsoft.com/office/drawing/2016/5/9/chartex" xmlns:cx4="http://schemas.microsoft.com/office/drawing/2016/5/10/chartex" xmlns:cx5="http://schemas.microsoft.com/office/drawing/2016/5/11/chartex" xmlns:cx6="http://schemas.microsoft.com/office/drawing/2016/5/12/chartex" xmlns:cx7="http://schemas.microsoft.com/office/drawing/2016/5/13/chartex" xmlns:cx8="http://schemas.microsoft.com/office/drawing/2016/5/14/chartex" xmlns:mc="http://schemas.openxmlformats.org/markup-compatibility/2006" xmlns:aink="http://schemas.microsoft.com/office/drawing/2016/ink" xmlns:am3d="http://schemas.microsoft.com/office/drawing/2017/model3d" xmlns:o="urn:schemas-microsoft-com:office:office" xmlns:oel="http://schemas.microsoft.com/office/2019/extlst" xmlns:r="http://schemas.openxmlformats.org/officeDocument/2006/relationships" xmlns:m="http://schemas.openxmlformats.org/officeDocument/2006/math" xmlns:v="urn:schemas-microsoft-com:vml" xmlns:wp14="http://schemas.microsoft.com/office/word/2010/wordprocessingDrawing" xmlns:wp="http://schemas.openxmlformats.org/drawingml/2006/wordprocessingDrawing" xmlns:w10="urn:schemas-microsoft-com:office:word" xmlns:w="http://schemas.openxmlformats.org/wordprocessingml/2006/main" xmlns:w14="http://schemas.microsoft.com/office/word/2010/wordml" xmlns:w15="http://schemas.microsoft.com/office/word/2012/wordml" xmlns:w16cex="http://schemas.microsoft.com/office/word/2018/wordml/cex" xmlns:w16cid="http://schemas.microsoft.com/office/word/2016/wordml/cid" xmlns:w16="http://schemas.microsoft.com/office/word/2018/wordml" xmlns:w16sdtdh="http://schemas.microsoft.com/office/word/2020/wordml/sdtdatahash" xmlns:w16se="http://schemas.microsoft.com/office/word/2015/wordml/symex" xmlns:wpg="http://schemas.microsoft.com/office/word/2010/wordprocessingGroup" xmlns:wpi="http://schemas.microsoft.com/office/word/2010/wordprocessingInk" xmlns:wne="http://schemas.microsoft.com/office/word/2006/wordml" xmlns:wps="http://schemas.microsoft.com/office/word/2010/wordprocessingShape" mc:Ignorable="w14 w15 w16se w16cid w16 w16cex w16sdtdh wp14">
   <w:body>
     <w:p>
       <w:pPr>
@@ -61,12 +61,14 @@
         </w:rPr>
         <w:t xml:space="preserve"> </w:t>
       </w:r>
+      <w:proofErr w:type="spellStart"/>
       <w:r>
         <w:rPr>
           <w:rFonts w:ascii="Tahoma" w:hAnsi="Tahoma" w:cs="Tahoma"/>
         </w:rPr>
         <w:t>caseNumber</w:t>
       </w:r>
+      <w:proofErr w:type="spellEnd"/>
       <w:r>
         <w:rPr>
           <w:rFonts w:ascii="Tahoma" w:hAnsi="Tahoma" w:cs="Tahoma"/>
@@ -96,7 +98,58 @@
           <w:bCs/>
           <w:color w:val="000000" w:themeColor="text1"/>
         </w:rPr>
-        <w:t xml:space="preserve">&lt;&lt; {dateFormat($nowUTC </w:t>
+        <w:t>&lt;&lt; {</w:t>
+      </w:r>
+      <w:proofErr w:type="spellStart"/>
+      <w:proofErr w:type="gramStart"/>
+      <w:r>
+        <w:rPr>
+          <w:rFonts w:ascii="Arial" w:hAnsi="Arial" w:cs="Arial"/>
+          <w:b/>
+          <w:bCs/>
+          <w:color w:val="000000" w:themeColor="text1"/>
+        </w:rPr>
+        <w:t>dateFormat</w:t>
+      </w:r>
+      <w:proofErr w:type="spellEnd"/>
+      <w:r>
+        <w:rPr>
+          <w:rFonts w:ascii="Arial" w:hAnsi="Arial" w:cs="Arial"/>
+          <w:b/>
+          <w:bCs/>
+          <w:color w:val="000000" w:themeColor="text1"/>
+        </w:rPr>
+        <w:t>(</w:t>
+      </w:r>
+      <w:proofErr w:type="gramEnd"/>
+      <w:r>
+        <w:rPr>
+          <w:rFonts w:ascii="Arial" w:hAnsi="Arial" w:cs="Arial"/>
+          <w:b/>
+          <w:bCs/>
+          <w:color w:val="000000" w:themeColor="text1"/>
+        </w:rPr>
+        <w:t>$</w:t>
+      </w:r>
+      <w:proofErr w:type="spellStart"/>
+      <w:r>
+        <w:rPr>
+          <w:rFonts w:ascii="Arial" w:hAnsi="Arial" w:cs="Arial"/>
+          <w:b/>
+          <w:bCs/>
+          <w:color w:val="000000" w:themeColor="text1"/>
+        </w:rPr>
+        <w:t>nowUTC</w:t>
+      </w:r>
+      <w:proofErr w:type="spellEnd"/>
+      <w:r>
+        <w:rPr>
+          <w:rFonts w:ascii="Arial" w:hAnsi="Arial" w:cs="Arial"/>
+          <w:b/>
+          <w:bCs/>
+          <w:color w:val="000000" w:themeColor="text1"/>
+        </w:rPr>
+        <w:t xml:space="preserve"> </w:t>
       </w:r>
       <w:r>
         <w:rPr>
@@ -105,7 +158,27 @@
           <w:bCs/>
           <w:color w:val="000000" w:themeColor="text1"/>
         </w:rPr>
-        <w:t>,‘d MMMM yyyy’)}</w:t>
+        <w:t xml:space="preserve">,‘d MMMM </w:t>
+      </w:r>
+      <w:proofErr w:type="spellStart"/>
+      <w:r>
+        <w:rPr>
+          <w:rFonts w:ascii="Arial" w:eastAsia="Times New Roman" w:hAnsi="Arial" w:cs="Arial"/>
+          <w:b/>
+          <w:bCs/>
+          <w:color w:val="000000" w:themeColor="text1"/>
+        </w:rPr>
+        <w:t>yyyy</w:t>
+      </w:r>
+      <w:proofErr w:type="spellEnd"/>
+      <w:r>
+        <w:rPr>
+          <w:rFonts w:ascii="Arial" w:eastAsia="Times New Roman" w:hAnsi="Arial" w:cs="Arial"/>
+          <w:b/>
+          <w:bCs/>
+          <w:color w:val="000000" w:themeColor="text1"/>
+        </w:rPr>
+        <w:t>’)}</w:t>
       </w:r>
       <w:r>
         <w:rPr>
@@ -169,7 +242,31 @@
           <w:sz w:val="28"/>
           <w:szCs w:val="28"/>
         </w:rPr>
-        <w:t>&lt;&lt;judgeNameTitle&gt;&gt;</w:t>
+        <w:t>&lt;&lt;</w:t>
+      </w:r>
+      <w:proofErr w:type="spellStart"/>
+      <w:r>
+        <w:rPr>
+          <w:rFonts w:ascii="Arial" w:hAnsi="Arial" w:cs="Arial"/>
+          <w:b/>
+          <w:bCs/>
+          <w:color w:val="000000" w:themeColor="text1"/>
+          <w:sz w:val="28"/>
+          <w:szCs w:val="28"/>
+        </w:rPr>
+        <w:t>judgeNameTitle</w:t>
+      </w:r>
+      <w:proofErr w:type="spellEnd"/>
+      <w:r>
+        <w:rPr>
+          <w:rFonts w:ascii="Arial" w:hAnsi="Arial" w:cs="Arial"/>
+          <w:b/>
+          <w:bCs/>
+          <w:color w:val="000000" w:themeColor="text1"/>
+          <w:sz w:val="28"/>
+          <w:szCs w:val="28"/>
+        </w:rPr>
+        <w:t>&gt;&gt;</w:t>
       </w:r>
     </w:p>
     <w:p>
@@ -318,7 +415,7 @@
               </wp:inline>
             </w:drawing>
           </mc:Choice>
-          <mc:Fallback xmlns:oel="http://schemas.microsoft.com/office/2019/extlst">
+          <mc:Fallback>
             <w:pict>
               <v:group w14:anchorId="60B89AC2" id="Group 2791" o:spid="_x0000_s1026" style="width:467.95pt;height:68.75pt;mso-position-horizontal-relative:char;mso-position-vertical-relative:line" coordsize="59429,8731" o:gfxdata="UEsDBBQABgAIAAAAIQDa9j37DQEAABQCAAATAAAAW0NvbnRlbnRfVHlwZXNdLnhtbJSRwU7DMAyG&#10;70i8Q5QralN2QAi13YGOIyA0HiBK3DajcaI4lO3tSbtNgolN4pjY3+/PSbnc2oGNEMg4rPhtXnAG&#10;qJw22FX8ff2U3XNGUaKWg0Oo+A6IL+vrq3K980As0UgV72P0D0KQ6sFKyp0HTJXWBStjOoZOeKk+&#10;ZAdiURR3QjmMgDGLUwavywZa+TlEttqm673JxnecPe77plEVN3biNx46Lv5EAgx0wkjvB6NkTMuJ&#10;EfWJWHaQyhM591BvPN0k8zMTpspvqZ8DDtxLes1gNLBXGeKztEld6EACFq5xKr+cMUlaylzbGgV5&#10;E2g1U0enc9nafWGA8b/hTcLeYDymi/lP628AAAD//wMAUEsDBBQABgAIAAAAIQA4/SH/1gAAAJQB&#10;AAALAAAAX3JlbHMvLnJlbHOkkMFqwzAMhu+DvYPRfXGawxijTi+j0GvpHsDYimMaW0Yy2fr2M4PB&#10;MnrbUb/Q94l/f/hMi1qRJVI2sOt6UJgd+ZiDgffL8ekFlFSbvV0oo4EbChzGx4f9GRdb25HMsYhq&#10;lCwG5lrLq9biZkxWOiqY22YiTra2kYMu1l1tQD30/bPm3wwYN0x18gb45AdQl1tp5j/sFB2T0FQ7&#10;R0nTNEV3j6o9feQzro1iOWA14Fm+Q8a1a8+Bvu/d/dMb2JY5uiPbhG/ktn4cqGU/er3pcvwCAAD/&#10;/wMAUEsDBBQABgAIAAAAIQBAxjtKSQMAAPkKAAAOAAAAZHJzL2Uyb0RvYy54bWzsVttu2zgQfS/Q&#10;fyD03sh212ksxOnDZhsssGiDtvsBNEVZwlIkQdK3v+8ZkpLdOM22eSj60ACRh5eZOTw8Q/L67b5X&#10;bCud74xeFtOLScGkFqbu9HpZ/Pv53aurgvnAdc2V0XJZHKQv3t68fHG9s5WcmdaoWjqGINpXO7ss&#10;2hBsVZZetLLn/sJYqTHYGNfzgKZbl7XjO0TvVTmbTC7LnXG1dUZI79F7mwaLmxi/aaQIH5rGy8DU&#10;sgC2EL8uflf0LW+uebV23LadyDD4M1D0vNNIOoa65YGzjevOQvWdcMabJlwI05emaToh4xqwmunk&#10;wWrunNnYuJZ1tVvbkSZQ+4CnZ4cV77f3jnX1spi9WUwLpnmPXYqJWewBQTu7rjDvztlP9t7ljnVq&#10;0Zr3jevpF6th+0jtYaRW7gMT6Jwv/pgtLucFExi7evN6Opsn7kWLDTpzE+1fTzuWQ9qS0I1gbCcq&#10;/GemYJ0x9f+KglfYOFnkIP13xei5+29jX2FTLQ/dqlNdOESBYvsIlN7ed+LepcaR9OnlQDmGKStD&#10;DxgmF5pFPmiW1P4qxEp19l2nFPFOdgYLZT9QxiPrTaq7NWLTSx1SGTmpgNto33bWF8xVsl9JqML9&#10;XU/TRvngZBAtJWyQ+CNKi5DxahyIKI/ACLOHYB6RyHwyW6B6C3YulMur+RWNkE6yndIMKrPOhztp&#10;ekYGAAIHOOYV3/7jM6JhSiYugYjogIn0jLPGD5ShdUbaD5XTp5ZbCQgU9rizC6whFVMcZ2hjHXnO&#10;WEf+Wwwlbk4L5dFKikHHWuCV2CRyTgnBoVQnakBSO1hirweTKHzyfISkyY+Cksl2x3qmvt5s5WcT&#10;RwNV8ljrw+4C4HGO0qdzTzSAWWkMBqWJ4hpTo/N0cUoTisUcxwgTHBdHA/1GHeDM1HWSjNKIQZQn&#10;BUQrHJQkqEp/lA0OPuCdRj/v1qs/lWNbTldF/KMdi6gwlXyS7rPX5JteNJUr2/IcK4fJCWLIHIlm&#10;ynhLjWByWJHRpKsKBz6IGi4sQBqdIiyjw+ivcc3GhCerJXNl6kM6S6gF+f+sOpg9qIPZ7zqItfK7&#10;DqDjX6IO4hMC76tYmfktSA+40zbs0xfrzRcAAAD//wMAUEsDBAoAAAAAAAAAIQA4mI0yQjoAAEI6&#10;AAAUAAAAZHJzL21lZGlhL2ltYWdlMS5qcGf/2P/gABBKRklGAAEBAQBIAEgAAP/bAEMAAwICAwIC&#10;AwMDAwQDAwQFCAUFBAQFCgcHBggMCgwMCwoLCw0OEhANDhEOCwsQFhARExQVFRUMDxcYFhQYEhQV&#10;FP/bAEMBAwQEBQQFCQUFCRQNCw0UFBQUFBQUFBQUFBQUFBQUFBQUFBQUFBQUFBQUFBQUFBQUFBQU&#10;FBQUFBQUFBQUFBQUFP/AABEIAOEA4QMBIgACEQEDEQH/xAAfAAABBQEBAQEBAQAAAAAAAAAAAQID&#10;BAUGBwgJCgv/xAC1EAACAQMDAgQDBQUEBAAAAX0BAgMABBEFEiExQQYTUWEHInEUMoGRoQgjQrHB&#10;FVLR8CQzYnKCCQoWFxgZGiUmJygpKjQ1Njc4OTpDREVGR0hJSlNUVVZXWFlaY2RlZmdoaWpzdHV2&#10;d3h5eoOEhYaHiImKkpOUlZaXmJmaoqOkpaanqKmqsrO0tba3uLm6wsPExcbHyMnK0tPU1dbX2Nna&#10;4eLj5OXm5+jp6vHy8/T19vf4+fr/xAAfAQADAQEBAQEBAQEBAAAAAAAAAQIDBAUGBwgJCgv/xAC1&#10;EQACAQIEBAMEBwUEBAABAncAAQIDEQQFITEGEkFRB2FxEyIygQgUQpGhscEJIzNS8BVictEKFiQ0&#10;4SXxFxgZGiYnKCkqNTY3ODk6Q0RFRkdISUpTVFVWV1hZWmNkZWZnaGlqc3R1dnd4eXqCg4SFhoeI&#10;iYqSk5SVlpeYmZqio6Slpqeoqaqys7S1tre4ubrCw8TFxsfIycrS09TV1tfY2dri4+Tl5ufo6ery&#10;8/T19vf4+fr/2gAMAwEAAhEDEQA/AP1RAoPWgGg9aAACjbQDRuoAMc0u0UmeaXIoAQrxRjjrUU08&#10;dvE8krrHGgLM7nAUDkkk9BXz3rf7VV1441S58P8AwP8ADL/EvVLeQw3PiCSY2vhzT3HB8y9wfPYZ&#10;B8u3Dk+ooA+hpJFjVmZgqqMkk4AHvXiHiz9sb4baDrM+g6JqN78QfE8XDaF4Isn1a5U9CHaLMUWD&#10;18x1xWHH+yvrHxPP2v43+Ob7xurtv/4RXRS+leH4e+wwxt5tzg/xTyHP90V7n4T8E+H/AAHo8Oke&#10;G9E0/QNLiGI7LTLVLeFf+AoAKAPEW+IX7Q3j6MHw18M/D/w9sm5S98dawbu6ZT0P2OyBCn2ab6gV&#10;IfgP8XvFHPiv9oDVrSB+WsvBWg2elonqBLKJ5T9dw+lfQo4HSj0oA+fR+xR4O1KFo/Enir4h+MN3&#10;3hrPjO/2t9UhkjT/AMdqD/h3z+z83zT/AA3sb2Q9ZL68urhyfXc8pPPf1r6KzzSZ6cUAfO3/AA73&#10;/Z542fC/SoW7PDNcRuPoyyA1LH+w38NtJh2eHLvxl4Rbs2heMdTgA9MIZmT/AMdr6EB6UuelAHzy&#10;v7NvxB8OMW8I/tCeNbUf88PFFpZa5D9Dvijkx9HB96b/AGx+0t4DZmvNA8D/ABUsE4X+xrybQdQc&#10;evlz+bCT7eYo9xX0OOtHrxQB8+af+2l4P0e9i074j6P4h+EOpSOIk/4TLTzDZSv3Ed9GXt2HuXX6&#10;V7rpesWOvabBf6bewahY3Ch4bq1lWWKVT0KupII9wafqGnWuq2M1neW0N5ZzKUlt7iMPG6nqGUgg&#10;j2IrwfWP2O9B0PUrjW/hTruq/B3xBI3mP/wjbBtKuH/6b6bJmBx/uBG/2qAPoM9aU9K+az8fvHnw&#10;RPkfG3wokugRnb/wsDwbFJc6cq/3ry0OZ7TgDLDzI8nqBXvvhnxVo/jTQ7TWdA1Sz1rSLtPMt76w&#10;nWaGZfVXUkGgDWxz+FH+FGefwo/woANtBXijdQW4oAMc0EUZ5oJoAXaKKMiigBNtG2jP+c0ZGf8A&#10;69AABRtoWjdQAY5rzn4xfHLwz8FdJtJdYe4v9Y1KQ2+k+HtKi+0alqk//PK3hByx6ZY4VerEVzfx&#10;q+Ptx4Q1yy8CeBNLj8X/ABU1aLzbTRzIVttPgzg3t/IP9Tbqen8Uh+VAScix8F/2e7X4f6teeMPE&#10;2pyeNfidqsYTUfFF9GFKJ1+zWkXS2t1PSNeT1Yk9ADibf4KeNv2iJ49U+NlydE8KMwktfhhot2fs&#10;5A5U6ndIQbp+mYUxEMD7/NfRGi6Fp3hvSbXTdJsLbTNNtYxFb2dnEsUMKDoqIoAUewFX+NtLkf5N&#10;AAVo20ZH+TSUAKF4o29KAR/k0ZHH+NABt5pAvIpcj/JpMjj/ABoAXGcUbaAen+NJQAAc0u3mkB5/&#10;+vS5H+TQAY5o9aP4qM9f8aAGugYEEAgivnvxT+zHd+C9cu/F/wAENXg8AeJJ5DPfaBLGX8Pa03f7&#10;RbL/AKmQ8fv4NrDnIbNfQtLkf5NAHjXwh/aJs/HWvz+C/FOj3HgL4m2Ufm3XhrUnDCeMdbiynGFu&#10;oOvzpyvRlWvZMZH4V578ZPgl4Z+N3h+HTtehnt76yl+06XrWnSm31DS7gfdntph8yMDjjlWxhgRX&#10;nfw7+MHib4Z+MtP+GPxkuIZNUvn8nw342t4vJsvEOBnyZVHFvegdY87ZOSnpQB9D7aCvFANBI/ya&#10;ADHNGMUZ5/8Ar0Z/zmgBdoopM/5zRQAfh+tHPp+tKvSg5oAT8K8W+Pnxq1PwfeaV4E8CWMOu/FPx&#10;IjHTLGck2+n24O2TUbwjlbeMnp1kbCLyTjo/jl8YLH4K+B31aS0l1fWbydNO0XQ7U/6Rql/LxDbR&#10;+7Hlm/hVWY9Kw/2ffgzffD2x1LxN4xu4tb+J/ih1uvEGqx58tCP9VZ2+fu28AOxB3OWPLcAGp8D/&#10;AIG6Z8GdDuh9qm1/xbrEgvPEHie+AN3qt3jl3P8ADGvRIh8qLgAdSfTvw/Wj0pf4qAEP3RRz6frQ&#10;fuil5xQAnPp+tJTuaT0oABnHT9aOeOP1peaTnigA59P1rg/i98TpvhH4PuvEn/CJ6/4ts7JGmu7f&#10;w6kEtzDEoyZPLkljLgdwm44BOK73nNfnj8YPG/7SGjftxeL9K+CGkweIdIk0zTJdWtNYRTpkEnlM&#10;FdpGdDG5UEYRssB91towAel/Bn/gpf4K/aC8YxeGPAnw/wDH2s6qyGWUizs44baIEAyyyNdbUQEg&#10;ZPUkAAk4r7BVtwBx+Ga/Ez9lO+/aM8DyfHOX4M+DvDt5rFvq62+uCONZbmydHuNsdnHI4V0VhJhc&#10;OTtXg1+lP/BP3Vta1/8AZR8Hal4jnurnX7qXUJdQmvcidrg30/mbweQ27II4xjGBigD6KHXp+tLz&#10;6frQvWl55oAT+Kj14/Wl7mk9aAEPXp+tLz6frQ3Wl5oATv07etcp8Sfhv4e+Lfg3UfC3ijTk1PRr&#10;5NskTkqyMDlJEcco6sAyupBUgEV1ff8ACj/CgD52+FPxE8RfCnx1Z/CH4n6jLqtzdBz4R8ZXAC/2&#10;7Agyba4I4F9EvXoJVG8c5B+iM57frXC/GT4R6J8bvAd74Y1wTQxyMtxZ6haHZdafdId0N1A/VJY2&#10;wQR7g8EiuM/Z5+LGt67ca38OfH3lwfE3wiI0v5Ihsh1i0biDUrcf3JQCHUfckDKccUAe3d+n60fh&#10;+tH8VKe1AB+H60UtFADcj3qG4mjtoXlldUjRSzuzYVQOSSewFTDHrXzv+1Rrd944vvDPwP0C6ltt&#10;T8ctI+tXlu2H0/QYcfbZM/wtLuS3TPeVj/DQBnfBW3f9or4pXPxt1WNz4T0oz6V4AsZhgeTkpdat&#10;g/xXBUpGe0S5/jzX0xkYqhoei2HhvRrHSNLtY7DTbGBLW1tYBtSGJFCoijsAAAPpWhxQAmRnvS5H&#10;vRxnrS/jQA0mjcPelP3RRxQAhI96+TP2sP8Agop4J/ZQ8daV4S1TRNW8Ratc2yX10unNGi2sDMVU&#10;5cjc52sQowMAZIzXj3/BTj4S/Gb43a54Sf4U3N14g8P6WskGo6RompJHLbXpfKyzJ5i5+TABP3Nr&#10;dN2T5z+1FffArwL4A+G2k/tCW2o/EH466Holvaaja+HtSZJyn31ivbjO3gNjdzIclhwwNAHvv7TX&#10;/BUDwt8BbzwVBo/hm88XjxLo9t4gWT7ULNIbKfPlYyjFpCFbK8BccnJ49V8Zft5fB34c+DfA3iPx&#10;P4jl0aHxhp0OqadZm0lnuRbyKDvkSMNsAzjJ6kHGcGvzO+J37fnwc+M0nhq28Xfsz2l/p/hyBLLT&#10;Db+KpraSC1TASH91Au5AAMIxIHOOpzs/Fz4sfs0/tua94On1vXte+BeqaHYx6NGsumJfaa9mjlo4&#10;kaJh5RUu4DlQoB5BwKAP2O8PeItN8V6Hp+s6ReRahpWoQJdWt3btujmicBldT3BBFfIP/BQL42fF&#10;v4Y2Vh4e+CfgfV7/AF/W4mutT8S6Xor3n2WNf3caKVRlMxweWyVUDAywI+cP2uvhp8WdUsPhRpv7&#10;Nutaz4p+FOi6JBp1jP4N1bzCl4jtuluWhcfMy7CGbCr8w+XmvRf2z9M/an8B/CH4b+MPCnivXJdS&#10;0/Qbex8ZafoIWUpeKoZrwIqkuCWZXZeBtU4AJIAOd+Jd58YP2XtU+EniL4OfD3U7241/w9BqHjnT&#10;bTRZbhNT1D5WkN2VUtHPmSX5gQwJPBHFfoz4A1iDxF4N0fWINIuNBGpWyX76ddW5gnt5JRvdJUwC&#10;JAzNuyOTk96/Dn4Y/tG/tffGLxdZ+G/CfjPxfquqXMgTakYEcIJwXlcptjQd2YgCvrj9vz4S/tMS&#10;aX8KdM8Eav4q8WWOm6Qltq15oNw8c8+qhh5lzMI2VtrDGwnhcHoTkgH2b8dv2t/hb+zbfaTZePvE&#10;y6Re6oC9vaxW0tzL5YbaZWWNSVTORk9SDjODXjX7W3/BSTwx+zVd+D7XStAk8cyeIrBNYiuLW+W3&#10;txZOxEciSbX3l8MQMAADk84r5u/a0+FPwt8XeB/hpq/x4+M6eF/i7omgW2na5Z6ZCmrXd3tLPseG&#10;NspKC7Ayk7SSSQRg15h8WP2z/wBm3xN4N8G+D4/gVq3jfS/B1mmn6Vf63rZ0u5MKgAh2t97MrEbi&#10;pOMk4AoA+3vjN/wU68AfCHwP8O/EH9gazrU3jTTV1e2sITHE9rbk7SZWY43btygLkHYTkDGfp34V&#10;fEzRvjD8O9A8aeHnmk0fWrRbq389Nkig5BVxk4ZWBUgEjIOCa/ILxb+2x+z7+0RH4T0b4pfBHUfD&#10;WkeHY1stNvPCutCR7S1wB5Rj8uLdGMA45Iwcck59H/a2+DPxE+OR+Fus/s0T3GvfB6z0eKx0e18O&#10;6l9nTTbmORt7Sq7oyvgpl2ywKENg9QD9ZCRS5HvXFfCFtQh+HPhvTdd1u11/xPpum21nrF7azCQS&#10;XiRKsxJHcuGPIBPXArtuPX9aAGkjPfpRke/Sl4z17UcevagAyMV4V+0x8ONZvIdH+JfgW2874jeC&#10;TJc2dqvyjV7Jv+PrTZD3EqDKZ+7IqEYya90pWxj/AOvQBy3wx+I2i/FrwDoPjDw/cG50jWLVbmB2&#10;GGXPDI47OjBkYdmUiupyPevmvwMrfs//ALS2q+CGxD4H+Ipn1/w8vSOz1dAG1CzX0Eq4uUXgZE2K&#10;+lMjjn9aADI96KX8aKAI5JFjjZmYKoGSx4AHrXzp+yun/CzvEfjn443ZMqeKrs6V4cLf8sdCspHj&#10;hK9x58vnTkd9yelbv7Y3ivUtB+B+o6LoUxg8T+Mbq38J6Q65ytxev5TSAjkeXEZpM9vLzXq3gvwn&#10;p/gPwhonhvSYvI0vR7KGwtYwPuxRIEUceyigDbBFHFH4UfhQAZGaXIpPwo/CgALcVgePdEvvE3gf&#10;xFo+lai2j6nqGnXFpa6gmd1rLJEypKMc5ViG/Ct89Oleb/tEeAdb+KXwQ8beEvDeqDRdb1jTJrS0&#10;vHdkVHYdGZeQrDKkjOAx4PSgD82/2Uf2dfid+xc3xT+MnifVdJOh6H4evo1ttN1RL2PV7oYMW8Ic&#10;BVkAPz4fLYwMmvA/2J/2X9S/bm+NniHWvGWq3smhWMg1LxBqCt/pF5NM7FIVcghS5VyW/hVDjkjH&#10;snwt/ZB+I3wP/Zp/aWt/FOqaXBLceHQo8Nafqcd5JugkEzXEiRkhMIrKufmO45AwM+4f8EUrezX4&#10;C+OZo0H29/EuyZu5jFrCYx9Ms/5mgD6t8I/sa/A/wXpKWGm/CvwqYVUIZL3S47uZx/tSzBnb8TXD&#10;/Eb/AIJt/s+/EaNzJ4DtvDt02cXXhuVrBk+iJ+7P4oa+nx06UenFAH536f8A8Eg7PwXr/wBv8BfG&#10;vxh4PQtk/Z0UT47DzYniz+K0/wDbsuPGv7H37KegS+E/ij4y1TxFP4ogS68Qa1qRuLqVDbTkxDI2&#10;rHlVOwDqMkk81+hv4V8Bf8Fof+TYPDnb/iqrf/0muaAPnr4i/tE+PvB/jf4GWvhr9pm7+I9v4ols&#10;ZdbsbIW0ZsnaeENG5iXKq+912PhxsOevH2d+0D+wzrvxo1y/vtK+O/xA8KaffSGSbQxfyXVghJ5W&#10;KMSIUX/ZJYDtgcV+ffx+tdXh+IH7Ljan8FNO+EqH7AIrqxnhlOq/v7bJcRAFCow22TLjzjk1+24+&#10;nc0AfBPw9/4I5/CDw7cC68U6z4i8a3O7LRT3C2du/uViG8/9/K+k/DH7HXwP8H2f2XTfhT4SVMYL&#10;3WlRXUpHvJKGY/ia9jHXpS/hQB8TftTf8Ew/hl8WPBupXXgLw9Y+B/G0ETS2MmlILezuZAMiGaEf&#10;IFbpvUAqSDyAQfhz/gmt458WReLPiL8CrbVZtCl8ZaHqMFi7kg6dq0UDgSjHKnYHDbefkXuBX7ef&#10;41+Nn7O3hldS/wCCs3jVNGcWtnY6r4jna4hAItwYp4xJ+Ekq/jQB7d/wTR/Y5+Jn7PXxe8Y6t4v1&#10;bS7OxGnnT5dJ07Uo7t7mYyK6SyKmfLChWwXwx3kYxmv0lLDBr8uv2B/2Ifiv8KP2m5/H2s+I9KvP&#10;DFot7Bc6jpmrLef228ilQrBSSPnKyt5mCGUcE81+ov4UAGRn8KM/yoPXp2pPw7UALuoJGKPwoPTp&#10;QB45+1T8NtR+I3wlu5vDo2+NfDdxF4j8Nz4+ZdQtT5iIPaVd8LDoVlNdp8JfiNpvxe+GnhnxnpR/&#10;0DW7CK9RD96Isvzxt/tI25D7qa65vpXzr+zUv/CuPid8W/hMwENjpmqr4o0GLoBp2pbpHRB/dju0&#10;uV9tw9qAPozIoo/CigD52+IW3x9+2R8MvDRG+y8HaLf+L7qM4KtczEWNnkeqhrph9Ae1fRGAMcV8&#10;9/Adv+Eo/aM+P/ionzYLbUtM8KWjddiWdmJpVH/ba8kz9BX0IevSgAAoxxR+FH4UAG3kUuOc0n4U&#10;fhQAFeKhuImkt5ERzE7KQrgZKnHB/Cpj06UfhQB+Rnwd/Y38R/sv/tNDxp8Z/iD4X0LwTdPqFrLf&#10;6lrCpJ4kS4ikjeIxthvm8wO+/wC6QMZODXo3/BPnRb39lf8Aal+IHwT1mbztG8S2ia54W1UMHh1O&#10;GLcUeJxwxaCQk46GFvavRf8Ago1+w/qX7TF94f8AGGneNdI8KxeHrCa3vx4hd4rNLff5hmEighCO&#10;Q2RggLyMc8/8I/iD8NPGy/Cr4KfDi2uviv4s+HaQXn/CdQu2n2WkLEyiaZZyGeRH3eWIFVkkUhS2&#10;BuAB+hIAxWRH4o0iXxLL4eTU7N9dhtkvZNNE6/aFgZiqymPO7YWVhuxjIxTdB8UaV4mbUl0u+hvW&#10;029k0+8WJuYLhApaNh2YBlP0YHvX5Kf8FGPFHi/9nX9vjwv8T9MnuLaGaws7izlQnZNFCTFc2x9Q&#10;RncvpKD3FAH7CcV8ef8ABRvwla/EX4OpBrPhHxL4l8G6Lcf2ze3/AIO1C0S7tniWWNw0MysXRQ7F&#10;imSMHIAUmt4f8FIPgg3xgtPh3H4guJtTuLlLIapDb79OS5cgCEzhuu4hSwBQHq1fFfhL9sr4y/DP&#10;9pn4y/Dnwh4If4r+H5fGGsyr4f8As8sktqHvJfM2SRhtkbEksHUrkkjGTkA4T4Za14G/aN+KngDS&#10;NItfjZ4/1/w6IptGsdS1rTGt7S3gkV/ndowI48ogZicnCjJO0V+0OjahLf2cRuoY7TUBGjXVkk6z&#10;G3dhnYWGM+xwM9a/DP8AY6+N3xF/Z3j+KPiDwB8I28XXRSG1vLopPPHoSCWdhHIkQ3MpIOTuX/VD&#10;mvqb9iH9s+y8KfBf4tfGH4x67NPe6p4sht828G+W4m+xqI7eCMYACohwMgKqkk9yAfpjcXMVnbyz&#10;zSLDDEpd5JGCqqgZJJPAAHeqfh3xFpfi7Q7PWNE1C11bSryMTW17ZSrLDMh6MjrkMPcV+XP/AAUI&#10;/b08N/Gb9mPQ9P8AhlrVxHbeI9Tktdbt5kMF5bwwxq/kSIDwsjSIcglWCEZPzCvtP9gHwjqngf8A&#10;Y++Gela0kkV//Z7XZjmBDRpPNJNGpB6EJIvHagD1z4pfEDTvhT8OfEnjHV3CadolhNfS5OC+xSQg&#10;92OFHuwr8nPgL8HY5P2ffil438deOtE+HHxB+MUElt4abXb9bJprZ7hZ53OfmEdw+I92MbBnkMK/&#10;Q/8AaWvtF8dfDPWGj8Pf8LM0TwrrEcviTwzZX/kPMLeNZ2iKlds7R74ZTbsyq+ACc/Kfhz42/CXw&#10;P/wU4+JGgeJvhJ8UNH0jVLXSY9PvvCviGGS3u7WGJ2YSQxKCHAEhBC/KMD5ueAD3T/gmT+yF8Rv2&#10;ZYfGl943vrS3ttaFulpo9heC5jzGXJuGK/KCQwUYySM5xxX3cQPSuW+GPgtPhv8ADnwv4UjvZtRj&#10;0PS7bTVvLj/WTiGJY97ehO3OO1dR+FABjn8KP8KD16dqT8O1AC7aUgYpPwoPTpQAY5r54+MKr4D/&#10;AGpvgz40X9za6+l/4I1KTs3mx/a7IH6TW0ij/rrX0P8AhXz7+3NCdP8AgDd+K4UJvfBur6X4ngK5&#10;yv2W8iaUj/tiZR+NAHv/AJw9aKp/29pv/QQtf+/q/wCNFAHhf7FATUvhr4q8Sqd3/CSeNvEGqBz/&#10;ABL9vkgQ/wDfECV9CHNfOv8AwT5y37Hvw3nbl7q0nu5D6vLdTO315Y896+iT16UAC0fw0fhR+FAB&#10;6Uv8VJ+FH4UAB+6KXnFIenSjt92gDN8R6BYeLNB1LRdVtY73S9Qt5LS6tpBlZYnUq6n6gkV+NXwe&#10;+IWu/wDBOX49/GL4d6b4Lv8Axz4s1MQWvhuGGFnNwis8kMrqgLupikDFYwSWQjK8kftOe/Ffnp/w&#10;VX/Z58Ra9p/hP4x/Dy11I+M/C8y2tzJoqubv7MWLxTIIxuzFJnkdFlJPC8AHzN8B/iP+0H4Xt/jD&#10;4O1XSfEXh7xp8ULa41PQ7zVrOWxabV1O+dLd3CqsstuJVQAgho4gMcVwnxc/Yd+MXhH9lmx+Kfi7&#10;xI91p0Ziv7nwzqE9wbrT1uGWMSMJOBISYw6DBGRnJXFeqfD3/gsB4w8O6Tb6J8T/AIe6d421DTZE&#10;dL4y/YrgTRkFJJI2jdBIDzuUIQe2a4X9oD9v3xf+25NpHwz26B8L/Bep6hCLu61C8Zk4bKtc3BUA&#10;RIcNhUHIGSeKAPXP+CcPwB/Z0+OHwcij8RQwXPxR07Vvtd35movBdRpHKrweTHuCtCygKx2nksCQ&#10;duPqT4+/Hv4UfsK/D3xvceHrqxuPiD4ov73V49MgmSa8utQuZGfzp9vKwxl+N2PlQKuSa/OL4yfs&#10;4/s7fBz4Z3dzY/H2Txx8QfJ3WNh4btI5bV5uwdlZhGuerGQNjop6V8x/DzWvDug+NtK1LxboMnir&#10;QIJxJe6TFetaNdJ3XzVBK+vHXpkUAfUP/BOX9rLS/wBm34zXX/CXzyQ+FPFVqtrqF/hmNrOsrNFc&#10;MByVBZ1bAyA+eduD+n/iL9mP9n34paDqGtXTabqHhLVNdj8W3Is9VSPTpbpbVoDIWjYAI6sXcBhl&#10;hk9SD+dH7cH7Sn7OXxa+GPhPSvh58PJIPEttp8UdtqUcQ04aNCCf9FdVBFyQQ3H3Ru3K5JIr5N+C&#10;2m+Bde8fafpnxI8Rap4Y8H3BYXOoaXbC4eJsfISnPy56kKxHoaAPVviD8H/CHxg/bUuvh98Cri3h&#10;8N6pqiWul3E8zvaxFYg07o5yzRKySlepIAxkEV9Q+DPhz8cv2Dv2gNU8XeJvEt74v8B2Wgzajqup&#10;NcTta6i8ivFa2m2U83TXXkhVGWCnd93IrxH4qfBvwN+zSug/Fn4H/tAaD4u1DSL6C4g0mR401JGL&#10;YDLGpPmL2dWRPlJznpXt2l/8Fpru90S3i8V/CLS9Z1W3dJ457XUjFAJk5SRY5IpCjBuQQxI7GgDj&#10;v2Z/2qvjZ+yhqni/xL8Rvhn4r1jwH4qvpNY1We80ye28i9lODOkkibMPlEKsQCAmCCMH3T/gjz+z&#10;3/Zvh3xH8ZdWsfKu9ckk07RAy8R2qvmeRcjo8gCA+kTetfLnjr49/HX/AIKS+PND8F2dhPpfhK5v&#10;4ojpujW8zWNsCwzcXcv/AC02DLZYgDHyqCa/a34e+BtK+GngjRPCmhwfZtI0azisraPvsRQAT6k4&#10;yT3JNAHRt1peaaevSl/CgA7/AIUf4UHr07Un4dqACnc0n4UHp0oAP4q84/aQ8PjxX+z78StH2eYb&#10;7w3qMCj/AGjbSbf/AB7Fej/hWfr1sl9ouoW8gzHLbyxtj0KEH+dAH4f/APDZ2t/9BGX/AL7NFfFN&#10;FAH9D3/BPf8A5M1+FyEYaPTpInB7MtxKrD8wa+iCOelfPf7Dccel/BK78Oqct4c8Ua9pDA8bRHqc&#10;5QY7fI6V9CEewoATgDnA/GvMv2iPi7N8C/hhc+Ml0xNVt7O+sYLuNpjF5UE91HA8uQpzsEu7HGcd&#10;RWH8VfhT8WPHXiwzeGvjLL4A8LeRGh03TfD1tc3bSDO9vtMxO0HjAC8V4t8cP2EbnxN8G/G51D4n&#10;/Ev4geI/7IuZdPsdU1s/Y5LpIy8Si0hRUbLqAAc9RQB9pY+bpS/hXMfDPUNR1f4d+Fr3WbOew1e5&#10;0q1lvLS6UrLDM0KmRHB5DBsgg+ldR+VACFeKNvt+tB6dKMewoACPakI4pSOOgo20AfiD+2jH8b/2&#10;tv2tPEvgSw8G3d1/wi949nY6TpsQMUEBxsup5yAuZU2vucgAMFHTntfhn/wRY8e65bw3PjjxppHh&#10;UMNzWemwtqE6j0Y5jQH6Mw96/YKO1hilmlSFFlmIMjqoBfAwMnvgcc1PjpwKAPgLwr/wRm+DulRq&#10;da1/xVrs2PmH2qG2jJ9lSMkD/gVejaT/AMErf2bdNUCbwRc6icfeu9avMn/viVf8mvrjHsKTHTgU&#10;AfLE3/BMP9mqeMofhuqfLtDLrWoZX6fv/euV1v8A4JHfs9apu+y6TrmjFu9lrEjY+glD19ogdOBS&#10;+nFAH5leOP8AgiX4XvIZZPCPxH1fTZuSkOtWUV2hPoXjMZA98Gvkf41f8Ew/jj8Gbe41K20aHxpo&#10;9vmQ3nhmRp5UUc5aAhZRjGTtVgPWv3s79BR17UAfIP8AwTF+L3jj4wfs6i68a2CrJpOoSaXZartE&#10;T6hFGq5Z4wANyMdhf+Ig5+YMT9fY68VBbWsVqpjiiSJNxbaihRknJPHcnmp8deBQAhHPSlxx0oI5&#10;6Up+goATv07UhHHTtSkc9B0pDyMEcEUAeYfCn4s3fxF8dfFHRpLGCCx8I65Fo9vcxOzNcE2kM8hc&#10;HgFWl28elennBHSvif4efsR6B8TvFXxU8YePdM8TaF4i1PxtqUlhdWGsXOnu+nqUW3dVjcKVbaxD&#10;FckY7V6L4b/Yls/BviPS9W0X4u/Fi3hsrqO4bSbnxS9zZXCqwJjkjdCSjAbTznFAH0pjnpVPVplt&#10;9LvJXbYqQuxYnoApOauAYauI+OGvjwp8GfHutFgn9naBf3e7OMbLeRh+ooA/mc/tm+/5+pPzor3b&#10;/hmfUv8Anyk/75ooA/aD9m5T4c+MP7QfhFj/AKjxXB4giHTMWoWMMhI9vNhmH1U19BkHPWvnrVgf&#10;Af7cGgXbN5dh8QPCU+l7QeHvtNm+0R59zBcz49oz6V9Dbfc0ARSSrBG7yMERQWZmOAAOpJ7V4B8Q&#10;v25Phf4M1xvDujahe/EbxhyE8OeB7VtUuiw4IYx/u0wSM7mBHpXoPxm+Bvhf49+HrHQvGEd9d6Nb&#10;3a3b2VrfzWsd1hWXy5vLYF4zuztJ6gV80ftDaL8Ov2NfGnwd+Ivhy00PwXpGmajLoGtabYokD3Wl&#10;3igPMYx88xglSOQkAtgnrQB9Y/DXxNq/jLwTpms674au/B2q3aM02iX0ySzW2HYKGZPlJKhWwOm7&#10;B5Brqdp9a8U+C/7TWn/HjxRd23hjwh4qXwrDaGeHxhqmmmy0+8k3KBHAJCJHyGLbtoHyn2r2zHvQ&#10;A0g0YOOtKV4oxx1NAAQeeaOaCOOpo9KAAA460mDxzTgPc0mOnJoAMHPWkweOadj3NJjpyaAEwcjm&#10;l5oA6cml9KAGgHPWjBz1pQPc0Ae5oAOaQg+tO7mkx15NACEHPWlwcdaCOetKR7mgBpBz17VzvxC8&#10;daN8MfBWteLPEN19i0XR7SS9u5sbisaDJCjqWPAAHUkDvXR456npXzb+3fovibxN8HNN0bQPCmqe&#10;MNOuvEOmy6/p+jeW1y2mQTCeYIjsu9mMUaBRnO7nigCn4d/bw8K20g/4WR4X8R/B21urJ9S0y+8Y&#10;W6RW+oQrtLLG0bN++AZSYSN2CMZr174a/Hr4c/GHKeCfG2h+Jp1h+0Pa6depJPFHkLueLO9BllHz&#10;AdRXx140/ae+GXxg/ak+EcXjBbrwDofhOz1LV57Px9p50wtqUgjgtoiJflJRfMkDAlchecjFfaXg&#10;jwr4Bju7nxZ4Q0rw+tzq0apPrWiW8G68RSSA00Q/eAEk8k0Adlg5614J+3NeTRfsw+L9KtJNuoeI&#10;vsvh20UHlpL26itsD6LIx+gNe+Y56mvnf9ojb40+OHwK8AL88X9t3Hi+/C87LfToD5W4ejXNxAB/&#10;un0oA9N/4Ud4M/6A8f50V2/lt/faigDwD9tCwuNH+G2j/EfT4nm1L4ca3a+KPLiHzy2cZMV9GPY2&#10;0sx/4AK9407ULfVtPtr6zmW4s7mJZoZkOVdGAKsD6EEGm6xpNpr2k3mmahAl1YXkL29xBIMrJG6l&#10;XUj0IJH414T+x3rF5ofhHXvhRrc7Ta/8NdROh75fv3GmkeZptx9Gt2VP96JqAPf5I/MjKEkBgRlS&#10;QR9COleF/Dv9ir4U/DvXG8QPoUni3xU7+Y/iLxdcNql8WycEPLlUIzgFFBr3j8a+cP22PiZ47+GP&#10;gXQbvwlqNj4Y0XUdWi0zX/F91bG7fQLeZgiXSw5CsAx2lmJC7l45yoB1vx4/am+Hv7OOnwt4q1R5&#10;dXuEL2fh/S4vtOo3SjkskIOQgAJLttX5TznivTfCvijTPG3hvS9f0W8j1DSNTto7u0uoTlJYnUMr&#10;D6g18X+FvhLp37Gf7Q2ieINTvLnxp4Y+JEMWh3/jDxFsub+w1j5jEzzkZW3ugfL2D5Qypk4xXtn7&#10;O/wr8S/AzxV408FwwJN8KTONW8Kz/aF36cZ2Y3GneX97y0fLo3QLJjJPQA95PTrRg460Hp1o/GgA&#10;IOOtHpR+NJQA4Z9aTB45oHTrR6c0ALz60mDxzR+NIOo5oAUA8c0vpzSDtzR+NAAAfWgA+tIOvWl/&#10;GgBfXmkweeaPxo9eaAA5z1pTn1pp69aX8aADn17V87+Ov2qrz4M+NNStfiZ4B1fw/wCBftGzTvHW&#10;mH+0tPMfABu1iXzLVs56qw9+ten/ABg8WeKvBPg99W8H+DZPHmpw3Efm6PDfpaTNb5PmvGzgqzqO&#10;iHG7pmuP+E/7VHw7+NF3caDDey6B4rhUpfeEPFFv9h1ODj5laCT/AFg55KFl5oA7u3/4Qn40eEYL&#10;pF0Txt4Zvk3xSMsV9aTKeuM7lPvVvwN8PvDnwy8PR6F4U0Wz8PaNHLJMljYQiKFHdizkKOBkkniv&#10;m/4J6DonhH9tT4k6P8NoY7HwOvh61ufEWn6eQNOtteedvL8tF+WOVrcEuq4H3SRmvrM9OtACHI75&#10;r50+Dch+Jn7Tnxa8f/63S/D62/gLSJlPVoD9o1BuveeWOPI/54exx6L+0F8VU+DPwh8R+Kki+2aj&#10;aweTptkoy13fSsIrWEDqS8roOO2T2pn7Ovwtk+DPwb8NeFrq4+2atb25n1S8Jybi/mYzXUpPfdK7&#10;ke2KAPS9ooo/GigBMn2r5u+PzH4I/Fvwn8bbcGLQJUTwv412/dWwlkzaXrdv9HnbDNyfLmbsK+kg&#10;ayPFXhnS/GnhvVNA1m0jv9J1O2ks7u1lGVlikUq6n6gmgDVR9ygggg9CO9Y3i7wtpfjrwzqvh3W7&#10;OPUNI1S2ktLu1lGVlidSrL+R69jg14n+zD4q1LwXqmr/AAQ8X3ctz4j8IwrJo2pXR+fWtDJ221zn&#10;+KSL/US+jIp/ir6GzxQB5j8EfhbqXw3+Fej+DfE+tR+M/wCxpGisb+6tgJPsschNosm4kNJGgRd4&#10;xkqD15Pp35UZ5FKWAoAaTRuPtXzT4i/aW8bfED4ha34N+BvhHS/FX/CPzG01vxX4gv3tNItLsdbW&#10;Mxq0k8q/xbBhTwa6r4N/HrV/FHjTUfh38QvDKeCfiPYWY1FLO3u/tdjqllu2farSbCllDEKyMAyE&#10;jrzgA9tyeelG6lJGKT0oAATjtSZPHSnAjFJkcUAGTntSbjx0p2RSZHHNACZOR0pd1APSlz0oAaCc&#10;9qNx9qUdaXI55oATdSEn2p3rSetACEnNeWfHb47WvwZ03R7a20i78V+MfEFwbHQPDOnsqz6jOF3P&#10;l2+WOJF+Z5W4UepIFeplhmvlf9pbV0+DX7RHww+MGvW8s/gOz0++8N6vfxoZBor3TxNDduoBIjZk&#10;MbOPugjrkCgBtz+1L8TfhFNbah8a/hRD4b8FXMiRy+KPDOrDVINLZiAv2yParqmSAZVyoPY5r2L4&#10;k/A74aftAaXZP4v8LaP4rtfLWW0vJUBlVGAIMU6EOqkEH5WweKj+LHxP+Hel/BnXfEninWNMvfA1&#10;xp8qzyLOk0V7C6EeVHtJ8xpAdqquSSRisD9i/wAM6/4N/Zb+G2j+J45rfV7XSUDW9yf3tvEWZoIn&#10;4GGSJo0IxwVIoA7z4Z/Cfwj8HfDKeHvBWgWfh3R1kMxtrNMb5DjLuxJZ2IAG5iTwOeK68scHpS7q&#10;8o/aL+MU/wAI/Asb6LZDV/G2vXKaP4a0ccm7v5eELDtFGMySN0CIeeRQBwuvsfj9+1FpmhxHzvBX&#10;wqkTVdTYHMd3r8sZ+yQeh+zRM0zYPDyRgjivpAZ4rzn4BfCGD4J/Dax8PfbG1XVpJJL/AFnV5B+8&#10;1LUZm33Ny/uzk4B6KFHavSPSgBMn2opciigBPyoJ+lH5UjfhQB45+0V8I9V8dafpHinwXPBp3xN8&#10;JzNfaBezcR3AIxPYznvBcINjf3TsYcrXQ/BL4yaX8bfA0OvadDNp95DK9jquj3fFzpl9H8s1rMvU&#10;Mjd/4lKsODXoQHHavnn4vfDvxB8M/HFx8ZPhlp8mp6tJEkXizwjbkKPEVpGMLLEOgvYVzsP/AC0U&#10;GMnpQB9D557VneILe9utC1GHTZ1g1GS2lS2lPRJShCMfo2DWL8N/iR4d+Lfg3TvFPhfUY9T0a+Qm&#10;OVQVZGBw8ciHlHVgVZGAKkEGur/KgD5O/YX8feCvBP7NOl+HdS1Sx8MeI/C/n23irT9XuUt7q0vx&#10;K7TyT7yCQ5O4PyCpGDxgep6b4J8L/Fb4neC/jXoniP8AtezstEvNO08WLK9pPHcSIWl3jnI8srg8&#10;fQjnU+IP7N/wv+KmuQaz4v8AAXh/xHq0ICreahYJJKVHRWbGXUdlbIq58VPEi/B34J+L9f0bToET&#10;w1oN3fWdhbRBIh5EDuiBVAAXKgYA4FAHMfE/9rz4T/B/xM3h3xP4tSDXEi+0Tafp9lc381vHjO+Z&#10;beNzEMEH58cc9K9A8A/ETwz8UvDNp4j8I67Y+INEuciK8sZhIhI6qe6sO6nBHcV5X+xp8MbDwD8C&#10;PDepmVdS8S+KrSHxDr2uPhp9RvLlBM7u/VlXftUdAF6cmuN+HNjZeGf2/wD4iaR4SiSz0G88HWWq&#10;eI7K2AS3TV2uWWGTYOFke3yW4y3BNAH1WCcdqMnjpXn+vfGLR9C+L/hX4cSWt5c654gsLzUo5LdF&#10;MNrBb7AWmJYFQ7PtXAOSCDiuv1DXNO0m4sYL6/tbOa+m+z2sdxMqNcS7S2xASNzYBOBk4BoA0cnP&#10;akyeORRnntRnGM7RQAoPTpR+VJ6dKNw7YP0oAAee1Lz6isbVPFei6Hqem6dqWr2Gn6hqkjQ2FpdX&#10;KRy3bgZKxIxBcgckKDXD/GL4yn4Y698PNDtNK/tbVfGXiCPRoUM/lLbxCNpZ7g/KSwREPyjGSw5F&#10;AHqOee1eV/tO/Fy5+BfwJ8YeN7K1S9v9LtVFpDKf3bTyyLFEX/2A8ik45wDXqanIzxXKfFX4b6P8&#10;X/h34h8G69GZNJ1qzezn2nDoG6Op7MrBWHuooA8S8I/sctHc6L4q8VfFHx7rHxAimhvb/VrLXZLW&#10;1nYEM9uloo8pLY8rsC5x3ya9i8O/EDwn8U9Q8aeGbOSPVJfD95/ZGtWN3bEIHeJX2FXGHRlfGcFT&#10;gjnFfPngr40fFr4C6LD4G+IXwr8W/Ee/01fsmleLvBNpHd2+rQKMRPcqzqbaXbtDlsgkE59fQP2Y&#10;/hn4o0DUPiD8Q/HVlbaP4v8AH2pw39xotpMJk0y2ggEFtbtIOJJQgJdl4JbA6UATeHP2IfgZ4R8X&#10;QeJdJ+G2i2urW8vnwNtkeGGTOQ8cDMY0YHBBVRjtivc+np0oP3u3SqmpajbaPp9zfX1xDZ2dtE08&#10;9xM4SOKNRlnZjwFABJJ6CgCj4u8WaT4F8N6l4g1zUINK0bTbd7q7vLhsJFGoyzH/AA6k4A5NeGfA&#10;fwzq3xc8cP8AHXxnp82mzXFs9l4L0C8XEmkaU5Ba4kXtc3WFZu6R7Ez1FYuj2t1+2h4wsPEd/BLb&#10;fArQbtbrRrC4Qo3iy9jb5byZDz9ijYZijYfvW+dhgKK+psYXtQAvftR+VJ/F2pfyoAXP0opPyooA&#10;P89KP89KARRuGaAAf54oP+eKARRxQB87fET4U+J/hT401H4nfCC0W8uL9xP4p8ClxFb67gYNzbE/&#10;LDegD733ZcAPzgn0/wCEfxk8MfGzwwNb8M3zSpFIba9sLqMw3mn3K/ft7mFvmilU8FT9RkEGu6JB&#10;4rxL4rfs8y654o/4T/4d62PAnxNijCPqUcXmWWsRL9231GAYE0fYSDEidVbjFAHtp/zxVS/sLbVb&#10;G4sruCO5tbiNoZoZU3JIjAhlIPUEEgj3rxb4c/tMw3nie28CfEzSD8OfiPINsGn3kwew1jHBl0+6&#10;4WZTkHyziVc4KnGa903A0AfMGj/s7/Fz4Q2L+G/hV8UtMtvAw3Lp+l+L9FfUbjRUJJ8u3nSVDJGu&#10;flSUHaABkivTPgL8BtN+Beg6mg1O88S+JtcuzqOveJdTx9q1O6IxvYDhEUfKka8KPUkk+pkjFHBF&#10;AHy/8JYz4+/be+NHiq5XMXhHTNM8H6bu6jzEN5dNjtl2jGe4FN+ImPiX+3Z8MvDKjztP8B6Be+Lb&#10;0dUF1cEWlqG/2gPMcD8a6Px/+zXrs3xI1X4gfC74hXPw58T61DDDrcMumRalp2p+Su2KSSBypWVV&#10;+XejDgYx1zu/AX4Ay/CS88TeIdf8T3Xjnx/4omil1jxFd2yWwkWJSsMEMKZWKJAThQTyST2AAPDv&#10;24fFPxM0j41/Ca3+GWr3dtqmnaZrXiCfRI5nWDXEtfsrm0kReGLJ5oXIOC3HJrqvin8epPHPhf8A&#10;Zv8AFPgLXbiz0fxl4402G4MD7fOtGguHmtZR7NHsZf7ye1dN4z8K6xqn7bHw312PSrt9C0zwlrCT&#10;ap5LG3jmlmtwkW/GFkIBIBwSAcZwa+f/ABl8GfF3wy/a8+HHhvQtEub/AOEuq+M28aWk8ELyQ6Le&#10;fZZ0u4HIBWON3ZJUzgAswHegD66+L3gfx541g0yLwZ8SW+HUULSfb5oNEt9QnuVIXYEaY7YtuGyd&#10;rZz2xXzX+zJ8Ldc+JHjTx/P4/wDip8Qde1zwL41n0yCyTWzZ2E9vGsU1tLJbwogYur/MpO04xjFf&#10;bgI2gH0r50+EXh3VvB/7X3xzEmnXcfh/xHaaLrVpeG3YW5uFhkt50EmNpf8AdoxUcgHJoA9N+Mnw&#10;R8I/Hbwm2g+LtM+2Qo/nWl5Cxju7Ccfdnt5h80cinBBHXGCCOK+VfDOj+P8Aw7+2p8I/B3xR1628&#10;T2OgaLrt74S8SMhjudXd0hiZLpPu/aIYfMy65DK27qTX3SCM1wnj74P6D8R/FHgrxBqjXcWqeENS&#10;bU9MuLOURkO0ZjeNzgkxup+ZRjOBzjigDux/nij1/wAKBgUZHNACED0/Sl7f/WoJGa8p+L/7RXhr&#10;4R3VnopjvPE3jbUh/wASzwjoUf2jUbw/3tgOIoh3lkKoADySMUAd34s8WaN4F8O3+va/qdro+jWE&#10;Rmur68kEcUSDuzH8gOpJAHNfOlro+v8A7aF9b3/iLT73wx8CoJVns9Au0aC+8WFTlJ7tOGhss4ZI&#10;D80vDPhcLWz4X+A/ib4ueItP8Z/HOW0u5bKUXOj/AA/06Uy6PpDj7ss7Ef6bcj++w8tDnYvQ19GD&#10;AFAFeztIdPtYba2hjt7aFFjiiiQKiKBgKoHAAAAAFWT/AJ4o3UEjFAB3/wDrUf56UZGaMg0AL/np&#10;RRkUUAJzQc5oB9jQT7GgA5o5oB9qM+1ABzRzRnnoaXPtQBynxE+GPhb4teGbjw94w0Kz8QaPOdzW&#10;14m7aw6OjDDI47OpDDsa8Vj8D/GT9n5s+CNVPxe8DRcjwv4nvBFrdmn9201BhtnUdkuADgACSvpQ&#10;txRnI6GgDxz4a/tVeA/iJrX/AAjk15deD/Gq483wn4rtzp2pKfRI3+WYf7UTOCOc17EGzXIfEb4S&#10;+DPi7op0nxn4Z03xJYdUj1C3WQxH+9G/3o2/2lIPvXkkf7NXjX4cnzPhP8W9a0exj5j8M+MY/wC3&#10;tLAHSNHkZbmFf92U49O1AH0WucUc8V87r8YPjf4DjK+NPg1H4qto/wDWat8OdYjud3/bld+VKPor&#10;PU0P7c/wrsWSHxVea58Pb0nBtvGOgXmm7TnGDK8Zi/JzQB9BYNJg8dfzrznw7+0h8KfFgT+xviV4&#10;S1Jn6Jb63bM//fO/I/Ku4tde028jElvf2s8fTfHOjD8waAL4zxRjmqk2rWVsjNLdwxKoyzPKoA+u&#10;TXJ698cPh14UDHWvHnhnSNuc/btYtocY9mcUAdsuc0vNeB3n7c3wWjuJLXSfGH/CXagPu2XhTT7r&#10;V5XPoPs8bgfiQPeqf/DRHxL8aIR4B+BXiLym4GpeOr2DQrdM9G8rMtww9vLH1FAH0QzYrzj4q/tB&#10;eAfgxHAvivxHbWOo3OBaaTAGuNQu2PQQ2sYaVyTxwuPUivOW+Dfxo+JgB+IHxZTwnpsgxJoPw0sz&#10;aMfZtQuN8x9CUWOvQvhZ+zr8O/g3NPdeFvDNrZ6tc83Ws3Ja61G5J6mW6lLStk84LY9qAPOG1742&#10;fH5vJ0PTJfgf4Jk4bV9aijuPEd3Gf+eNpkxWeRkbpS7jghBXpPwh+Afg/wCClneN4fsJptX1A+Zq&#10;ev6pO13qepSd3uLh8u/PO3hR2UV6R06CnE+xoATnP4UnP6Uueeh6UZ9j0oAOaGzijdQTx0NABzRz&#10;RnnoaCfY0ALzRRn2ooAF6UN0oooAF6UN0oooAO4o/ioooAQ/dFL60UUADdKPSiigCKX7hqnr3/IB&#10;1D/r3f8A9BoooA/D39s//kaNR/66N/Ovixfvj60UUAaPiL/kNXn+/wD0r2/9mf8A5Dlj/vr/ADoo&#10;oA/ef4F/8k30r/cruk++/wDvUUUASr0o9aKKAEbrSt0oooAP8KT/AAoooAdSN0oooAP4qD2oooAW&#10;iiigD//ZUEsDBBQABgAIAAAAIQCDyumD3QAAAAUBAAAPAAAAZHJzL2Rvd25yZXYueG1sTI9BS8NA&#10;EIXvgv9hGcGb3cQQtTGbUop6KkJbofQ2zU6T0OxuyG6T9N87etHLg+E93vsmX0ymFQP1vnFWQTyL&#10;QJAtnW5speBr9/7wAsIHtBpbZ0nBlTwsitubHDPtRruhYRsqwSXWZ6igDqHLpPRlTQb9zHVk2Tu5&#10;3mDgs6+k7nHkctPKxyh6kgYbyws1drSqqTxvL0bBx4jjMonfhvX5tLoedunnfh2TUvd30/IVRKAp&#10;/IXhB5/RoWCmo7tY7UWrgB8Jv8rePEnnII4cSp5TkEUu/9MX3wAAAP//AwBQSwMEFAAGAAgAAAAh&#10;ADedwRi6AAAAIQEAABkAAABkcnMvX3JlbHMvZTJvRG9jLnhtbC5yZWxzhI/LCsIwEEX3gv8QZm/T&#10;uhCRpm5EcCv1A4ZkmkabB0kU+/cG3CgILude7jlMu3/aiT0oJuOdgKaqgZGTXhmnBVz642oLLGV0&#10;CifvSMBMCfbdctGeacJcRmk0IbFCcUnAmHPYcZ7kSBZT5QO50gw+WszljJoHlDfUxNd1veHxkwHd&#10;F5OdlIB4Ug2wfg7F/J/th8FIOnh5t+TyDwU3trgLEKOmLMCSMvgOm+oaNPCu5V+PdS8AAAD//wMA&#10;UEsBAi0AFAAGAAgAAAAhANr2PfsNAQAAFAIAABMAAAAAAAAAAAAAAAAAAAAAAFtDb250ZW50X1R5&#10;cGVzXS54bWxQSwECLQAUAAYACAAAACEAOP0h/9YAAACUAQAACwAAAAAAAAAAAAAAAAA+AQAAX3Jl&#10;bHMvLnJlbHNQSwECLQAUAAYACAAAACEAQMY7SkkDAAD5CgAADgAAAAAAAAAAAAAAAAA9AgAAZHJz&#10;L2Uyb0RvYy54bWxQSwECLQAKAAAAAAAAACEAOJiNMkI6AABCOgAAFAAAAAAAAAAAAAAAAACyBQAA&#10;ZHJzL21lZGlhL2ltYWdlMS5qcGdQSwECLQAUAAYACAAAACEAg8rpg90AAAAFAQAADwAAAAAAAAAA&#10;AAAAAAAmQAAAZHJzL2Rvd25yZXYueG1sUEsBAi0AFAAGAAgAAAAhADedwRi6AAAAIQEAABkAAAAA&#10;AAAAAAAAAAAAMEEAAGRycy9fcmVscy9lMm9Eb2MueG1sLnJlbHNQSwUGAAAAAAYABgB8AQAAIUIA&#10;AAAA&#10;">
                 <v:shapetype id="_x0000_t75" coordsize="21600,21600" o:spt="75" o:preferrelative="t" path="m@4@5l@4@11@9@11@9@5xe" filled="f" stroked="f">
@@ -567,7 +664,7 @@
               </wp:inline>
             </w:drawing>
           </mc:Choice>
-          <mc:Fallback xmlns:oel="http://schemas.microsoft.com/office/2019/extlst">
+          <mc:Fallback>
             <w:pict>
               <v:group w14:anchorId="36C48C52" id="Group 2792" o:spid="_x0000_s1026" style="width:467.95pt;height:.75pt;mso-position-horizontal-relative:char;mso-position-vertical-relative:line" coordsize="59429,95" o:gfxdata="UEsDBBQABgAIAAAAIQC2gziS/gAAAOEBAAATAAAAW0NvbnRlbnRfVHlwZXNdLnhtbJSRQU7DMBBF&#10;90jcwfIWJU67QAgl6YK0S0CoHGBkTxKLZGx5TGhvj5O2G0SRWNoz/78nu9wcxkFMGNg6quQqL6RA&#10;0s5Y6ir5vt9lD1JwBDIwOMJKHpHlpr69KfdHjyxSmriSfYz+USnWPY7AufNIadK6MEJMx9ApD/oD&#10;OlTrorhX2lFEilmcO2RdNtjC5xDF9pCuTyYBB5bi6bQ4syoJ3g9WQ0ymaiLzg5KdCXlKLjvcW893&#10;SUOqXwnz5DrgnHtJTxOsQfEKIT7DmDSUCaxw7Rqn8787ZsmRM9e2VmPeBN4uqYvTtW7jvijg9N/y&#10;JsXecLq0q+WD6m8AAAD//wMAUEsDBBQABgAIAAAAIQA4/SH/1gAAAJQBAAALAAAAX3JlbHMvLnJl&#10;bHOkkMFqwzAMhu+DvYPRfXGawxijTi+j0GvpHsDYimMaW0Yy2fr2M4PBMnrbUb/Q94l/f/hMi1qR&#10;JVI2sOt6UJgd+ZiDgffL8ekFlFSbvV0oo4EbChzGx4f9GRdb25HMsYhqlCwG5lrLq9biZkxWOiqY&#10;22YiTra2kYMu1l1tQD30/bPm3wwYN0x18gb45AdQl1tp5j/sFB2T0FQ7R0nTNEV3j6o9feQzro1i&#10;OWA14Fm+Q8a1a8+Bvu/d/dMb2JY5uiPbhG/ktn4cqGU/er3pcvwCAAD//wMAUEsDBBQABgAIAAAA&#10;IQBQpCIFcQIAAMYIAAAOAAAAZHJzL2Uyb0RvYy54bWzsVs2O2yAQvlfqOyDujRNvs22sOHvotrlU&#10;7Wp3+wAEg20JAwISJ2/fYfwTK6vuIZWqHjYHPDD/38xA1nfHRpGDcL42OqeL2ZwSobkpal3m9Nfz&#10;tw+fKfGB6YIpo0VOT8LTu837d+vWZiI1lVGFcASMaJ+1NqdVCDZLEs8r0TA/M1ZoYErjGhZg68qk&#10;cKwF641K0vn8NmmNK6wzXHgPp/cdk27QvpSCh59SehGIyinEFnB1uO7immzWLCsds1XN+zDYFVE0&#10;rNbgdDR1zwIje1e/MNXU3BlvZJhx0yRGypoLzAGyWcwvstk6s7eYS5m1pR1hAmgvcLraLP9xeHCk&#10;LnKaflqllGjWQJXQMcETAKi1ZQZyW2ef7IPrD8puF3M+StfEL2RDjgjtaYRWHAPhcLhcfUxXt0tK&#10;OPBWy3TZIc8rKM8LJV59fU0tGVwmMbIxkNZCC/kzSv7vUHqqmBUIvo/Z9yitFgNGyCewR0BQZoTH&#10;Zx6QugobbMkxQ5bxvQ9bYRBgdvjuQ9exxUCxaqD4UQ+kg75/teMtC1EvRhhJ0p4rFM8acxDPBrkh&#10;Vmes3lBYCPAso/RUFqZsItXxQDy62ax7Al0DPU1O6RgFtgbhDK4CqVjAmYIp0AWkDQpKwycWusMX&#10;qXBSIoaq9KOQ0MoQ7wL1vCt3X5QjBxaHH3+xWGgGRKOOrJUateZ/1IqiTNmK9bZ6M70DNNlbipIC&#10;751Ls7yPprt8YIQBqOEKgpBGJQzL6DDqa7g40eEk20juTHHCcURAoPPjpP6LEbi5GIGbtxF4GwFo&#10;4f9iBPBNgMcSh7J/2ONrPN0DPf37sfkNAAD//wMAUEsDBBQABgAIAAAAIQAKJd2X2wAAAAMBAAAP&#10;AAAAZHJzL2Rvd25yZXYueG1sTI9BS8NAEIXvgv9hGcGb3cQSsWk2pRT1VARbQXqbJtMkNDsbstsk&#10;/feOXvTyYHiP977JVpNt1UC9bxwbiGcRKOLClQ1XBj73rw/PoHxALrF1TAau5GGV395kmJZu5A8a&#10;dqFSUsI+RQN1CF2qtS9qsuhnriMW7+R6i0HOvtJlj6OU21Y/RtGTttiwLNTY0aam4ry7WANvI47r&#10;efwybM+nzfWwT96/tjEZc383rZegAk3hLww/+IIOuTAd3YVLr1oD8kj4VfEW82QB6iihBHSe6f/s&#10;+TcAAAD//wMAUEsBAi0AFAAGAAgAAAAhALaDOJL+AAAA4QEAABMAAAAAAAAAAAAAAAAAAAAAAFtD&#10;b250ZW50X1R5cGVzXS54bWxQSwECLQAUAAYACAAAACEAOP0h/9YAAACUAQAACwAAAAAAAAAAAAAA&#10;AAAvAQAAX3JlbHMvLnJlbHNQSwECLQAUAAYACAAAACEAUKQiBXECAADGCAAADgAAAAAAAAAAAAAA&#10;AAAuAgAAZHJzL2Uyb0RvYy54bWxQSwECLQAUAAYACAAAACEACiXdl9sAAAADAQAADwAAAAAAAAAA&#10;AAAAAADLBAAAZHJzL2Rvd25yZXYueG1sUEsFBgAAAAAEAAQA8wAAANMFAAAAAA==&#10;">
                 <v:shape id="Shape 91" o:spid="_x0000_s1027" style="position:absolute;width:59429;height:0;visibility:visible;mso-wrap-style:square;v-text-anchor:top" coordsize="5942965,0" o:gfxdata="UEsDBBQABgAIAAAAIQDb4fbL7gAAAIUBAAATAAAAW0NvbnRlbnRfVHlwZXNdLnhtbHyQz07DMAyH&#10;70i8Q+QralM4IITa7kDhCAiNB7ASt43WOlEcyvb2pNu4IODoPz9/n1xv9vOkForiPDdwXVagiI23&#10;jocG3rdPxR0oScgWJ8/UwIEENu3lRb09BBKV0ywNjCmFe63FjDSjlD4Q50nv44wpl3HQAc0OB9I3&#10;VXWrjedEnIq03oC27qjHjympx31un0wiTQLq4bS4shrAECZnMGVTvbD9QSnOhDInjzsyuiBXWQP0&#10;r4R18jfgnHvJr4nOknrFmJ5xzhraRtHWf3Kkpfz/yGo5S+H73hkquyhdjr3R8m2lj09svwAAAP//&#10;AwBQSwMEFAAGAAgAAAAhAFr0LFu/AAAAFQEAAAsAAABfcmVscy8ucmVsc2zPwWrDMAwG4Ptg72B0&#10;X5TuUMaI01uh19I+gLGVxCy2jGSy9e1nemrHjpL4P0nD4SetZiPRyNnCruvBUPYcYp4tXC/Htw8w&#10;Wl0ObuVMFm6kcBhfX4Yzra62kC6xqGlKVgtLreUTUf1CyWnHhXKbTCzJ1VbKjMX5LzcTvvf9HuXR&#10;gPHJNKdgQU5hB+ZyK23zHztFL6w81c5zQp6m6P9TMfB3PtPWFCczVQtB9N4U2rp2HOA44NMz4y8A&#10;AAD//wMAUEsDBBQABgAIAAAAIQAWi5BmwwAAANsAAAAPAAAAZHJzL2Rvd25yZXYueG1sRI9Ba8JA&#10;FITvQv/D8gredJMiWmM2IRQKvVholHp9ZJ9JaPZtyG5N9Nd3hYLHYWa+YdJ8Mp240OBaywriZQSC&#10;uLK65VrB8fC+eAXhPLLGzjIpuJKDPHuapZhoO/IXXUpfiwBhl6CCxvs+kdJVDRl0S9sTB+9sB4M+&#10;yKGWesAxwE0nX6JoLQ22HBYa7Omtoeqn/DUKSt6MRR05Mp+3Qp++V/ur81qp+fNU7EB4mvwj/N/+&#10;0Aq2Mdy/hB8gsz8AAAD//wMAUEsBAi0AFAAGAAgAAAAhANvh9svuAAAAhQEAABMAAAAAAAAAAAAA&#10;AAAAAAAAAFtDb250ZW50X1R5cGVzXS54bWxQSwECLQAUAAYACAAAACEAWvQsW78AAAAVAQAACwAA&#10;AAAAAAAAAAAAAAAfAQAAX3JlbHMvLnJlbHNQSwECLQAUAAYACAAAACEAFouQZsMAAADbAAAADwAA&#10;AAAAAAAAAAAAAAAHAgAAZHJzL2Rvd25yZXYueG1sUEsFBgAAAAADAAMAtwAAAPcCAAAAAA==&#10;" path="m5942965,l,e" filled="f">
@@ -609,7 +706,25 @@
           <w:snapToGrid w:val="0"/>
           <w:lang w:val="en-US"/>
         </w:rPr>
-        <w:t> You must comply with the terms imposed upon you by this order otherwise your claim or the defence of it is liable to be struck out or some other sanction imposed. If you cannot comply, you are expected to make formal application to the court before any deadline imposed upon you expires.</w:t>
+        <w:t xml:space="preserve"> You must comply with the terms imposed upon you by this order otherwise your claim or the </w:t>
+      </w:r>
+      <w:proofErr w:type="spellStart"/>
+      <w:r>
+        <w:rPr>
+          <w:rFonts w:ascii="Arial" w:hAnsi="Arial"/>
+          <w:snapToGrid w:val="0"/>
+          <w:lang w:val="en-US"/>
+        </w:rPr>
+        <w:t>defence</w:t>
+      </w:r>
+      <w:proofErr w:type="spellEnd"/>
+      <w:r>
+        <w:rPr>
+          <w:rFonts w:ascii="Arial" w:hAnsi="Arial"/>
+          <w:snapToGrid w:val="0"/>
+          <w:lang w:val="en-US"/>
+        </w:rPr>
+        <w:t xml:space="preserve"> of it is liable to be struck out or some other sanction imposed. If you cannot comply, you are expected to make formal application to the court before any deadline imposed upon you expires.</w:t>
       </w:r>
     </w:p>
     <w:p/>
@@ -830,7 +945,14 @@
         <w:rPr>
           <w:rFonts w:ascii="Arial" w:hAnsi="Arial" w:cs="Arial"/>
         </w:rPr>
-        <w:t>&lt;&lt; cs_</w:t>
+        <w:t xml:space="preserve">&lt;&lt; </w:t>
+      </w:r>
+      <w:proofErr w:type="spellStart"/>
+      <w:r>
+        <w:rPr>
+          <w:rFonts w:ascii="Arial" w:hAnsi="Arial" w:cs="Arial"/>
+        </w:rPr>
+        <w:t>cs_</w:t>
       </w:r>
       <w:r>
         <w:rPr>
@@ -838,6 +960,7 @@
         </w:rPr>
         <w:t>disposalHearingDisclosureOfDocumentsDJAddSection</w:t>
       </w:r>
+      <w:proofErr w:type="spellEnd"/>
       <w:r>
         <w:rPr>
           <w:rFonts w:ascii="Arial" w:hAnsi="Arial" w:cs="Arial"/>
@@ -878,6 +1001,7 @@
         </w:rPr>
         <w:t xml:space="preserve">&lt;&lt; </w:t>
       </w:r>
+      <w:proofErr w:type="spellStart"/>
       <w:r>
         <w:rPr>
           <w:rFonts w:ascii="Arial" w:hAnsi="Arial" w:cs="Arial"/>
@@ -888,7 +1012,14 @@
         <w:rPr>
           <w:rFonts w:ascii="Arial" w:hAnsi="Arial" w:cs="Arial"/>
         </w:rPr>
-        <w:t>.input &gt;&gt;</w:t>
+        <w:t>.input</w:t>
+      </w:r>
+      <w:proofErr w:type="spellEnd"/>
+      <w:r>
+        <w:rPr>
+          <w:rFonts w:ascii="Arial" w:hAnsi="Arial" w:cs="Arial"/>
+        </w:rPr>
+        <w:t xml:space="preserve"> &gt;&gt;</w:t>
       </w:r>
       <w:r>
         <w:t xml:space="preserve"> </w:t>
@@ -907,16 +1038,46 @@
           <w:b/>
           <w:bCs/>
         </w:rPr>
-        <w:t xml:space="preserve"> {dateFormat(</w:t>
-      </w:r>
-      <w:r>
-        <w:rPr>
-          <w:rFonts w:ascii="Arial" w:hAnsi="Arial" w:cs="Arial"/>
-          <w:b/>
-          <w:bCs/>
-        </w:rPr>
-        <w:t xml:space="preserve"> disposalHearingDisclosureOfDocumentsDJ.date</w:t>
-      </w:r>
+        <w:t xml:space="preserve"> {</w:t>
+      </w:r>
+      <w:proofErr w:type="spellStart"/>
+      <w:proofErr w:type="gramStart"/>
+      <w:r>
+        <w:rPr>
+          <w:rFonts w:ascii="Arial" w:hAnsi="Arial" w:cs="Arial"/>
+          <w:b/>
+          <w:bCs/>
+        </w:rPr>
+        <w:t>dateFormat</w:t>
+      </w:r>
+      <w:proofErr w:type="spellEnd"/>
+      <w:r>
+        <w:rPr>
+          <w:rFonts w:ascii="Arial" w:hAnsi="Arial" w:cs="Arial"/>
+          <w:b/>
+          <w:bCs/>
+        </w:rPr>
+        <w:t>(</w:t>
+      </w:r>
+      <w:r>
+        <w:rPr>
+          <w:rFonts w:ascii="Arial" w:hAnsi="Arial" w:cs="Arial"/>
+          <w:b/>
+          <w:bCs/>
+        </w:rPr>
+        <w:t xml:space="preserve"> </w:t>
+      </w:r>
+      <w:proofErr w:type="spellStart"/>
+      <w:r>
+        <w:rPr>
+          <w:rFonts w:ascii="Arial" w:hAnsi="Arial" w:cs="Arial"/>
+          <w:b/>
+          <w:bCs/>
+        </w:rPr>
+        <w:t>disposalHearingDisclosureOfDocumentsDJ.date</w:t>
+      </w:r>
+      <w:proofErr w:type="spellEnd"/>
+      <w:proofErr w:type="gramEnd"/>
       <w:r>
         <w:rPr>
           <w:rFonts w:ascii="Arial" w:hAnsi="Arial" w:cs="Arial"/>
@@ -931,7 +1092,43 @@
           <w:b/>
           <w:bCs/>
         </w:rPr>
-        <w:t>‘dd MMMM yyyy’, ‘yyyy-MM-dd’)}&gt;&gt;</w:t>
+        <w:t xml:space="preserve">‘dd MMMM </w:t>
+      </w:r>
+      <w:proofErr w:type="spellStart"/>
+      <w:r>
+        <w:rPr>
+          <w:rFonts w:ascii="Arial" w:hAnsi="Arial" w:cs="Arial"/>
+          <w:b/>
+          <w:bCs/>
+        </w:rPr>
+        <w:t>yyyy</w:t>
+      </w:r>
+      <w:proofErr w:type="spellEnd"/>
+      <w:r>
+        <w:rPr>
+          <w:rFonts w:ascii="Arial" w:hAnsi="Arial" w:cs="Arial"/>
+          <w:b/>
+          <w:bCs/>
+        </w:rPr>
+        <w:t>’, ‘</w:t>
+      </w:r>
+      <w:proofErr w:type="spellStart"/>
+      <w:r>
+        <w:rPr>
+          <w:rFonts w:ascii="Arial" w:hAnsi="Arial" w:cs="Arial"/>
+          <w:b/>
+          <w:bCs/>
+        </w:rPr>
+        <w:t>yyyy</w:t>
+      </w:r>
+      <w:proofErr w:type="spellEnd"/>
+      <w:r>
+        <w:rPr>
+          <w:rFonts w:ascii="Arial" w:hAnsi="Arial" w:cs="Arial"/>
+          <w:b/>
+          <w:bCs/>
+        </w:rPr>
+        <w:t>-MM-dd’)}&gt;&gt;</w:t>
       </w:r>
       <w:r>
         <w:rPr>
@@ -983,8 +1180,29 @@
           <w:b/>
           <w:bCs/>
         </w:rPr>
-        <w:t xml:space="preserve"> {dateFormat(</w:t>
-      </w:r>
+        <w:t xml:space="preserve"> {</w:t>
+      </w:r>
+      <w:proofErr w:type="spellStart"/>
+      <w:proofErr w:type="gramStart"/>
+      <w:r>
+        <w:rPr>
+          <w:rFonts w:ascii="Arial" w:hAnsi="Arial" w:cs="Arial"/>
+          <w:b/>
+          <w:bCs/>
+        </w:rPr>
+        <w:t>dateFormat</w:t>
+      </w:r>
+      <w:proofErr w:type="spellEnd"/>
+      <w:r>
+        <w:rPr>
+          <w:rFonts w:ascii="Arial" w:hAnsi="Arial" w:cs="Arial"/>
+          <w:b/>
+          <w:bCs/>
+        </w:rPr>
+        <w:t>(</w:t>
+      </w:r>
+      <w:proofErr w:type="spellStart"/>
+      <w:proofErr w:type="gramEnd"/>
       <w:r>
         <w:rPr>
           <w:rFonts w:ascii="Arial" w:hAnsi="Arial" w:cs="Arial"/>
@@ -993,6 +1211,7 @@
         </w:rPr>
         <w:t>disposalHearingDisclosureOfDocumentsDJ.date</w:t>
       </w:r>
+      <w:proofErr w:type="spellEnd"/>
       <w:r>
         <w:rPr>
           <w:rFonts w:ascii="Arial" w:hAnsi="Arial" w:cs="Arial"/>
@@ -1007,7 +1226,43 @@
           <w:b/>
           <w:bCs/>
         </w:rPr>
-        <w:t>‘dd MMMM yyyy’, ‘yyyy-MM-dd’)}&gt;&gt;</w:t>
+        <w:t xml:space="preserve">‘dd MMMM </w:t>
+      </w:r>
+      <w:proofErr w:type="spellStart"/>
+      <w:r>
+        <w:rPr>
+          <w:rFonts w:ascii="Arial" w:hAnsi="Arial" w:cs="Arial"/>
+          <w:b/>
+          <w:bCs/>
+        </w:rPr>
+        <w:t>yyyy</w:t>
+      </w:r>
+      <w:proofErr w:type="spellEnd"/>
+      <w:r>
+        <w:rPr>
+          <w:rFonts w:ascii="Arial" w:hAnsi="Arial" w:cs="Arial"/>
+          <w:b/>
+          <w:bCs/>
+        </w:rPr>
+        <w:t>’, ‘</w:t>
+      </w:r>
+      <w:proofErr w:type="spellStart"/>
+      <w:r>
+        <w:rPr>
+          <w:rFonts w:ascii="Arial" w:hAnsi="Arial" w:cs="Arial"/>
+          <w:b/>
+          <w:bCs/>
+        </w:rPr>
+        <w:t>yyyy</w:t>
+      </w:r>
+      <w:proofErr w:type="spellEnd"/>
+      <w:r>
+        <w:rPr>
+          <w:rFonts w:ascii="Arial" w:hAnsi="Arial" w:cs="Arial"/>
+          <w:b/>
+          <w:bCs/>
+        </w:rPr>
+        <w:t>-MM-dd’)}&gt;&gt;</w:t>
       </w:r>
       <w:r>
         <w:rPr>
@@ -1028,13 +1283,27 @@
         <w:rPr>
           <w:rFonts w:ascii="Arial" w:hAnsi="Arial" w:cs="Arial"/>
         </w:rPr>
-        <w:t>&lt;&lt;es_</w:t>
-      </w:r>
-      <w:r>
-        <w:rPr>
-          <w:rFonts w:ascii="Arial" w:hAnsi="Arial" w:cs="Arial"/>
-        </w:rPr>
-        <w:t xml:space="preserve">disposalHearingDisclosureOfDocumentsDJAddSection </w:t>
+        <w:t>&lt;&lt;</w:t>
+      </w:r>
+      <w:proofErr w:type="spellStart"/>
+      <w:r>
+        <w:rPr>
+          <w:rFonts w:ascii="Arial" w:hAnsi="Arial" w:cs="Arial"/>
+        </w:rPr>
+        <w:t>es_</w:t>
+      </w:r>
+      <w:r>
+        <w:rPr>
+          <w:rFonts w:ascii="Arial" w:hAnsi="Arial" w:cs="Arial"/>
+        </w:rPr>
+        <w:t>disposalHearingDisclosureOfDocumentsDJAddSection</w:t>
+      </w:r>
+      <w:proofErr w:type="spellEnd"/>
+      <w:r>
+        <w:rPr>
+          <w:rFonts w:ascii="Arial" w:hAnsi="Arial" w:cs="Arial"/>
+        </w:rPr>
+        <w:t xml:space="preserve"> </w:t>
       </w:r>
       <w:r>
         <w:rPr>
@@ -1053,7 +1322,14 @@
         <w:rPr>
           <w:rFonts w:ascii="Arial" w:hAnsi="Arial" w:cs="Arial"/>
         </w:rPr>
-        <w:t>&lt;&lt; cs_</w:t>
+        <w:t xml:space="preserve">&lt;&lt; </w:t>
+      </w:r>
+      <w:proofErr w:type="spellStart"/>
+      <w:r>
+        <w:rPr>
+          <w:rFonts w:ascii="Arial" w:hAnsi="Arial" w:cs="Arial"/>
+        </w:rPr>
+        <w:t>cs_</w:t>
       </w:r>
       <w:r>
         <w:rPr>
@@ -1061,6 +1337,7 @@
         </w:rPr>
         <w:t>disposalHearingWitnessOfFactDJAddSection</w:t>
       </w:r>
+      <w:proofErr w:type="spellEnd"/>
       <w:r>
         <w:rPr>
           <w:rFonts w:ascii="Arial" w:hAnsi="Arial" w:cs="Arial"/>
@@ -1118,8 +1395,28 @@
           <w:b/>
           <w:bCs/>
         </w:rPr>
-        <w:t xml:space="preserve"> {dateFormat(</w:t>
-      </w:r>
+        <w:t xml:space="preserve"> {</w:t>
+      </w:r>
+      <w:proofErr w:type="spellStart"/>
+      <w:proofErr w:type="gramStart"/>
+      <w:r>
+        <w:rPr>
+          <w:rFonts w:ascii="Arial" w:hAnsi="Arial" w:cs="Arial"/>
+          <w:b/>
+          <w:bCs/>
+        </w:rPr>
+        <w:t>dateFormat</w:t>
+      </w:r>
+      <w:proofErr w:type="spellEnd"/>
+      <w:r>
+        <w:rPr>
+          <w:rFonts w:ascii="Arial" w:hAnsi="Arial" w:cs="Arial"/>
+          <w:b/>
+          <w:bCs/>
+        </w:rPr>
+        <w:t>(</w:t>
+      </w:r>
+      <w:proofErr w:type="gramEnd"/>
       <w:r>
         <w:rPr>
           <w:rFonts w:ascii="Arial" w:hAnsi="Arial" w:cs="Arial"/>
@@ -1142,7 +1439,43 @@
           <w:b/>
           <w:bCs/>
         </w:rPr>
-        <w:t>‘dd MMMM yyyy’, ‘yyyy-MM-dd’)}&gt;&gt;</w:t>
+        <w:t xml:space="preserve">‘dd MMMM </w:t>
+      </w:r>
+      <w:proofErr w:type="spellStart"/>
+      <w:r>
+        <w:rPr>
+          <w:rFonts w:ascii="Arial" w:hAnsi="Arial" w:cs="Arial"/>
+          <w:b/>
+          <w:bCs/>
+        </w:rPr>
+        <w:t>yyyy</w:t>
+      </w:r>
+      <w:proofErr w:type="spellEnd"/>
+      <w:r>
+        <w:rPr>
+          <w:rFonts w:ascii="Arial" w:hAnsi="Arial" w:cs="Arial"/>
+          <w:b/>
+          <w:bCs/>
+        </w:rPr>
+        <w:t>’, ‘</w:t>
+      </w:r>
+      <w:proofErr w:type="spellStart"/>
+      <w:r>
+        <w:rPr>
+          <w:rFonts w:ascii="Arial" w:hAnsi="Arial" w:cs="Arial"/>
+          <w:b/>
+          <w:bCs/>
+        </w:rPr>
+        <w:t>yyyy</w:t>
+      </w:r>
+      <w:proofErr w:type="spellEnd"/>
+      <w:r>
+        <w:rPr>
+          <w:rFonts w:ascii="Arial" w:hAnsi="Arial" w:cs="Arial"/>
+          <w:b/>
+          <w:bCs/>
+        </w:rPr>
+        <w:t>-MM-dd’)}&gt;&gt;</w:t>
       </w:r>
       <w:r>
         <w:rPr>
@@ -1214,8 +1547,28 @@
           <w:b/>
           <w:bCs/>
         </w:rPr>
-        <w:t xml:space="preserve"> {dateFormat(</w:t>
-      </w:r>
+        <w:t xml:space="preserve"> {</w:t>
+      </w:r>
+      <w:proofErr w:type="spellStart"/>
+      <w:proofErr w:type="gramStart"/>
+      <w:r>
+        <w:rPr>
+          <w:rFonts w:ascii="Arial" w:hAnsi="Arial" w:cs="Arial"/>
+          <w:b/>
+          <w:bCs/>
+        </w:rPr>
+        <w:t>dateFormat</w:t>
+      </w:r>
+      <w:proofErr w:type="spellEnd"/>
+      <w:r>
+        <w:rPr>
+          <w:rFonts w:ascii="Arial" w:hAnsi="Arial" w:cs="Arial"/>
+          <w:b/>
+          <w:bCs/>
+        </w:rPr>
+        <w:t>(</w:t>
+      </w:r>
+      <w:proofErr w:type="gramEnd"/>
       <w:r>
         <w:rPr>
           <w:rFonts w:ascii="Arial" w:hAnsi="Arial" w:cs="Arial"/>
@@ -1238,7 +1591,43 @@
           <w:b/>
           <w:bCs/>
         </w:rPr>
-        <w:t>‘dd MMMM yyyy’, ‘yyyy-MM-dd’)}&gt;&gt;</w:t>
+        <w:t xml:space="preserve">‘dd MMMM </w:t>
+      </w:r>
+      <w:proofErr w:type="spellStart"/>
+      <w:r>
+        <w:rPr>
+          <w:rFonts w:ascii="Arial" w:hAnsi="Arial" w:cs="Arial"/>
+          <w:b/>
+          <w:bCs/>
+        </w:rPr>
+        <w:t>yyyy</w:t>
+      </w:r>
+      <w:proofErr w:type="spellEnd"/>
+      <w:r>
+        <w:rPr>
+          <w:rFonts w:ascii="Arial" w:hAnsi="Arial" w:cs="Arial"/>
+          <w:b/>
+          <w:bCs/>
+        </w:rPr>
+        <w:t>’, ‘</w:t>
+      </w:r>
+      <w:proofErr w:type="spellStart"/>
+      <w:r>
+        <w:rPr>
+          <w:rFonts w:ascii="Arial" w:hAnsi="Arial" w:cs="Arial"/>
+          <w:b/>
+          <w:bCs/>
+        </w:rPr>
+        <w:t>yyyy</w:t>
+      </w:r>
+      <w:proofErr w:type="spellEnd"/>
+      <w:r>
+        <w:rPr>
+          <w:rFonts w:ascii="Arial" w:hAnsi="Arial" w:cs="Arial"/>
+          <w:b/>
+          <w:bCs/>
+        </w:rPr>
+        <w:t>-MM-dd’)}&gt;&gt;</w:t>
       </w:r>
       <w:r>
         <w:rPr>
@@ -1322,8 +1711,28 @@
           <w:b/>
           <w:bCs/>
         </w:rPr>
-        <w:t xml:space="preserve"> {dateFormat(</w:t>
-      </w:r>
+        <w:t xml:space="preserve"> {</w:t>
+      </w:r>
+      <w:proofErr w:type="spellStart"/>
+      <w:proofErr w:type="gramStart"/>
+      <w:r>
+        <w:rPr>
+          <w:rFonts w:ascii="Arial" w:hAnsi="Arial" w:cs="Arial"/>
+          <w:b/>
+          <w:bCs/>
+        </w:rPr>
+        <w:t>dateFormat</w:t>
+      </w:r>
+      <w:proofErr w:type="spellEnd"/>
+      <w:r>
+        <w:rPr>
+          <w:rFonts w:ascii="Arial" w:hAnsi="Arial" w:cs="Arial"/>
+          <w:b/>
+          <w:bCs/>
+        </w:rPr>
+        <w:t>(</w:t>
+      </w:r>
+      <w:proofErr w:type="gramEnd"/>
       <w:r>
         <w:rPr>
           <w:rFonts w:ascii="Arial" w:hAnsi="Arial" w:cs="Arial"/>
@@ -1346,7 +1755,43 @@
           <w:b/>
           <w:bCs/>
         </w:rPr>
-        <w:t>‘dd MMMM yyyy’, ‘yyyy-MM-dd’)}&gt;&gt;</w:t>
+        <w:t xml:space="preserve">‘dd MMMM </w:t>
+      </w:r>
+      <w:proofErr w:type="spellStart"/>
+      <w:r>
+        <w:rPr>
+          <w:rFonts w:ascii="Arial" w:hAnsi="Arial" w:cs="Arial"/>
+          <w:b/>
+          <w:bCs/>
+        </w:rPr>
+        <w:t>yyyy</w:t>
+      </w:r>
+      <w:proofErr w:type="spellEnd"/>
+      <w:r>
+        <w:rPr>
+          <w:rFonts w:ascii="Arial" w:hAnsi="Arial" w:cs="Arial"/>
+          <w:b/>
+          <w:bCs/>
+        </w:rPr>
+        <w:t>’, ‘</w:t>
+      </w:r>
+      <w:proofErr w:type="spellStart"/>
+      <w:r>
+        <w:rPr>
+          <w:rFonts w:ascii="Arial" w:hAnsi="Arial" w:cs="Arial"/>
+          <w:b/>
+          <w:bCs/>
+        </w:rPr>
+        <w:t>yyyy</w:t>
+      </w:r>
+      <w:proofErr w:type="spellEnd"/>
+      <w:r>
+        <w:rPr>
+          <w:rFonts w:ascii="Arial" w:hAnsi="Arial" w:cs="Arial"/>
+          <w:b/>
+          <w:bCs/>
+        </w:rPr>
+        <w:t>-MM-dd’)}&gt;&gt;</w:t>
       </w:r>
       <w:r>
         <w:rPr>
@@ -1399,13 +1844,27 @@
         <w:rPr>
           <w:rFonts w:ascii="Arial" w:hAnsi="Arial" w:cs="Arial"/>
         </w:rPr>
-        <w:t>&lt;&lt; es_</w:t>
-      </w:r>
-      <w:r>
-        <w:rPr>
-          <w:rFonts w:ascii="Arial" w:hAnsi="Arial" w:cs="Arial"/>
-        </w:rPr>
-        <w:t xml:space="preserve">disposalHearingWitnessOfFactDJAddSection </w:t>
+        <w:t xml:space="preserve">&lt;&lt; </w:t>
+      </w:r>
+      <w:proofErr w:type="spellStart"/>
+      <w:r>
+        <w:rPr>
+          <w:rFonts w:ascii="Arial" w:hAnsi="Arial" w:cs="Arial"/>
+        </w:rPr>
+        <w:t>es_</w:t>
+      </w:r>
+      <w:r>
+        <w:rPr>
+          <w:rFonts w:ascii="Arial" w:hAnsi="Arial" w:cs="Arial"/>
+        </w:rPr>
+        <w:t>disposalHearingWitnessOfFactDJAddSection</w:t>
+      </w:r>
+      <w:proofErr w:type="spellEnd"/>
+      <w:r>
+        <w:rPr>
+          <w:rFonts w:ascii="Arial" w:hAnsi="Arial" w:cs="Arial"/>
+        </w:rPr>
+        <w:t xml:space="preserve"> </w:t>
       </w:r>
       <w:r>
         <w:rPr>
@@ -1426,6 +1885,7 @@
         </w:rPr>
         <w:t>&lt;&lt;</w:t>
       </w:r>
+      <w:proofErr w:type="spellStart"/>
       <w:r>
         <w:rPr>
           <w:rFonts w:ascii="Arial" w:hAnsi="Arial" w:cs="Arial"/>
@@ -1444,6 +1904,7 @@
         </w:rPr>
         <w:t>disposalHearingMedicalEvidenceDJAddSection</w:t>
       </w:r>
+      <w:proofErr w:type="spellEnd"/>
       <w:r>
         <w:rPr>
           <w:rFonts w:ascii="Arial" w:hAnsi="Arial" w:cs="Arial"/>
@@ -1504,8 +1965,28 @@
           <w:b/>
           <w:bCs/>
         </w:rPr>
-        <w:t xml:space="preserve"> {dateFormat(</w:t>
-      </w:r>
+        <w:t xml:space="preserve"> {</w:t>
+      </w:r>
+      <w:proofErr w:type="spellStart"/>
+      <w:proofErr w:type="gramStart"/>
+      <w:r>
+        <w:rPr>
+          <w:rFonts w:ascii="Arial" w:hAnsi="Arial" w:cs="Arial"/>
+          <w:b/>
+          <w:bCs/>
+        </w:rPr>
+        <w:t>dateFormat</w:t>
+      </w:r>
+      <w:proofErr w:type="spellEnd"/>
+      <w:r>
+        <w:rPr>
+          <w:rFonts w:ascii="Arial" w:hAnsi="Arial" w:cs="Arial"/>
+          <w:b/>
+          <w:bCs/>
+        </w:rPr>
+        <w:t>(</w:t>
+      </w:r>
+      <w:proofErr w:type="gramEnd"/>
       <w:r>
         <w:rPr>
           <w:rFonts w:ascii="Arial" w:hAnsi="Arial" w:cs="Arial"/>
@@ -1534,7 +2015,43 @@
           <w:b/>
           <w:bCs/>
         </w:rPr>
-        <w:t>‘dd MMMM yyyy’, ‘yyyy-MM-dd’)}&gt;&gt;</w:t>
+        <w:t xml:space="preserve">‘dd MMMM </w:t>
+      </w:r>
+      <w:proofErr w:type="spellStart"/>
+      <w:r>
+        <w:rPr>
+          <w:rFonts w:ascii="Arial" w:hAnsi="Arial" w:cs="Arial"/>
+          <w:b/>
+          <w:bCs/>
+        </w:rPr>
+        <w:t>yyyy</w:t>
+      </w:r>
+      <w:proofErr w:type="spellEnd"/>
+      <w:r>
+        <w:rPr>
+          <w:rFonts w:ascii="Arial" w:hAnsi="Arial" w:cs="Arial"/>
+          <w:b/>
+          <w:bCs/>
+        </w:rPr>
+        <w:t>’, ‘</w:t>
+      </w:r>
+      <w:proofErr w:type="spellStart"/>
+      <w:r>
+        <w:rPr>
+          <w:rFonts w:ascii="Arial" w:hAnsi="Arial" w:cs="Arial"/>
+          <w:b/>
+          <w:bCs/>
+        </w:rPr>
+        <w:t>yyyy</w:t>
+      </w:r>
+      <w:proofErr w:type="spellEnd"/>
+      <w:r>
+        <w:rPr>
+          <w:rFonts w:ascii="Arial" w:hAnsi="Arial" w:cs="Arial"/>
+          <w:b/>
+          <w:bCs/>
+        </w:rPr>
+        <w:t>-MM-dd’)}&gt;&gt;</w:t>
       </w:r>
       <w:r>
         <w:rPr>
@@ -1555,20 +2072,48 @@
         <w:rPr>
           <w:rFonts w:ascii="Arial" w:hAnsi="Arial" w:cs="Arial"/>
         </w:rPr>
-        <w:t>&lt;&lt;es_disposalHearingMedicalEvidenceDJAddSection&gt;&gt;</w:t>
-      </w:r>
-    </w:p>
-    <w:p>
-      <w:pPr>
-        <w:rPr>
-          <w:rFonts w:ascii="Arial" w:hAnsi="Arial" w:cs="Arial"/>
-        </w:rPr>
-      </w:pPr>
-      <w:r>
-        <w:rPr>
-          <w:rFonts w:ascii="Arial" w:hAnsi="Arial" w:cs="Arial"/>
-        </w:rPr>
-        <w:t>&lt;&lt;cs_disposalHearingQuestionsToExpertsDJAddSection&gt;&gt;</w:t>
+        <w:t>&lt;&lt;</w:t>
+      </w:r>
+      <w:proofErr w:type="spellStart"/>
+      <w:r>
+        <w:rPr>
+          <w:rFonts w:ascii="Arial" w:hAnsi="Arial" w:cs="Arial"/>
+        </w:rPr>
+        <w:t>es_disposalHearingMedicalEvidenceDJAddSection</w:t>
+      </w:r>
+      <w:proofErr w:type="spellEnd"/>
+      <w:r>
+        <w:rPr>
+          <w:rFonts w:ascii="Arial" w:hAnsi="Arial" w:cs="Arial"/>
+        </w:rPr>
+        <w:t>&gt;&gt;</w:t>
+      </w:r>
+    </w:p>
+    <w:p>
+      <w:pPr>
+        <w:rPr>
+          <w:rFonts w:ascii="Arial" w:hAnsi="Arial" w:cs="Arial"/>
+        </w:rPr>
+      </w:pPr>
+      <w:r>
+        <w:rPr>
+          <w:rFonts w:ascii="Arial" w:hAnsi="Arial" w:cs="Arial"/>
+        </w:rPr>
+        <w:t>&lt;&lt;</w:t>
+      </w:r>
+      <w:proofErr w:type="spellStart"/>
+      <w:r>
+        <w:rPr>
+          <w:rFonts w:ascii="Arial" w:hAnsi="Arial" w:cs="Arial"/>
+        </w:rPr>
+        <w:t>cs_disposalHearingQuestionsToExpertsDJAddSection</w:t>
+      </w:r>
+      <w:proofErr w:type="spellEnd"/>
+      <w:r>
+        <w:rPr>
+          <w:rFonts w:ascii="Arial" w:hAnsi="Arial" w:cs="Arial"/>
+        </w:rPr>
+        <w:t>&gt;&gt;</w:t>
       </w:r>
     </w:p>
     <w:p>
@@ -1624,7 +2169,26 @@
           <w:b/>
           <w:bCs/>
         </w:rPr>
-        <w:t xml:space="preserve"> {dateFormat(</w:t>
+        <w:t xml:space="preserve"> {</w:t>
+      </w:r>
+      <w:proofErr w:type="spellStart"/>
+      <w:proofErr w:type="gramStart"/>
+      <w:r>
+        <w:rPr>
+          <w:rFonts w:ascii="Arial" w:hAnsi="Arial" w:cs="Arial"/>
+          <w:b/>
+          <w:bCs/>
+        </w:rPr>
+        <w:t>dateFormat</w:t>
+      </w:r>
+      <w:proofErr w:type="spellEnd"/>
+      <w:r>
+        <w:rPr>
+          <w:rFonts w:ascii="Arial" w:hAnsi="Arial" w:cs="Arial"/>
+          <w:b/>
+          <w:bCs/>
+        </w:rPr>
+        <w:t>(</w:t>
       </w:r>
       <w:r>
         <w:rPr>
@@ -1632,6 +2196,7 @@
         </w:rPr>
         <w:t xml:space="preserve"> </w:t>
       </w:r>
+      <w:proofErr w:type="spellStart"/>
       <w:r>
         <w:rPr>
           <w:rFonts w:ascii="Arial" w:hAnsi="Arial" w:cs="Arial"/>
@@ -1640,6 +2205,8 @@
         </w:rPr>
         <w:t>disposalHearingQuestionsToExpertsDJ.date</w:t>
       </w:r>
+      <w:proofErr w:type="spellEnd"/>
+      <w:proofErr w:type="gramEnd"/>
       <w:r>
         <w:rPr>
           <w:rFonts w:ascii="Arial" w:hAnsi="Arial" w:cs="Arial"/>
@@ -1654,7 +2221,43 @@
           <w:b/>
           <w:bCs/>
         </w:rPr>
-        <w:t>‘dd MMMM yyyy’, ‘yyyy-MM-dd’)}&gt;&gt;</w:t>
+        <w:t xml:space="preserve">‘dd MMMM </w:t>
+      </w:r>
+      <w:proofErr w:type="spellStart"/>
+      <w:r>
+        <w:rPr>
+          <w:rFonts w:ascii="Arial" w:hAnsi="Arial" w:cs="Arial"/>
+          <w:b/>
+          <w:bCs/>
+        </w:rPr>
+        <w:t>yyyy</w:t>
+      </w:r>
+      <w:proofErr w:type="spellEnd"/>
+      <w:r>
+        <w:rPr>
+          <w:rFonts w:ascii="Arial" w:hAnsi="Arial" w:cs="Arial"/>
+          <w:b/>
+          <w:bCs/>
+        </w:rPr>
+        <w:t>’, ‘</w:t>
+      </w:r>
+      <w:proofErr w:type="spellStart"/>
+      <w:r>
+        <w:rPr>
+          <w:rFonts w:ascii="Arial" w:hAnsi="Arial" w:cs="Arial"/>
+          <w:b/>
+          <w:bCs/>
+        </w:rPr>
+        <w:t>yyyy</w:t>
+      </w:r>
+      <w:proofErr w:type="spellEnd"/>
+      <w:r>
+        <w:rPr>
+          <w:rFonts w:ascii="Arial" w:hAnsi="Arial" w:cs="Arial"/>
+          <w:b/>
+          <w:bCs/>
+        </w:rPr>
+        <w:t>-MM-dd’)}&gt;&gt;</w:t>
       </w:r>
       <w:r>
         <w:rPr>
@@ -1689,20 +2292,48 @@
         <w:rPr>
           <w:rFonts w:ascii="Arial" w:hAnsi="Arial" w:cs="Arial"/>
         </w:rPr>
-        <w:t>&lt;&lt;es_disposalHearingQuestionsToExpertsDJAddSection&gt;&gt;</w:t>
-      </w:r>
-    </w:p>
-    <w:p>
-      <w:pPr>
-        <w:rPr>
-          <w:rFonts w:ascii="Arial" w:hAnsi="Arial" w:cs="Arial"/>
-        </w:rPr>
-      </w:pPr>
-      <w:r>
-        <w:rPr>
-          <w:rFonts w:ascii="Arial" w:hAnsi="Arial" w:cs="Arial"/>
-        </w:rPr>
-        <w:t>&lt;&lt;cs_disposalHearingSchedulesOfLossDJAddSection&gt;&gt;</w:t>
+        <w:t>&lt;&lt;</w:t>
+      </w:r>
+      <w:proofErr w:type="spellStart"/>
+      <w:r>
+        <w:rPr>
+          <w:rFonts w:ascii="Arial" w:hAnsi="Arial" w:cs="Arial"/>
+        </w:rPr>
+        <w:t>es_disposalHearingQuestionsToExpertsDJAddSection</w:t>
+      </w:r>
+      <w:proofErr w:type="spellEnd"/>
+      <w:r>
+        <w:rPr>
+          <w:rFonts w:ascii="Arial" w:hAnsi="Arial" w:cs="Arial"/>
+        </w:rPr>
+        <w:t>&gt;&gt;</w:t>
+      </w:r>
+    </w:p>
+    <w:p>
+      <w:pPr>
+        <w:rPr>
+          <w:rFonts w:ascii="Arial" w:hAnsi="Arial" w:cs="Arial"/>
+        </w:rPr>
+      </w:pPr>
+      <w:r>
+        <w:rPr>
+          <w:rFonts w:ascii="Arial" w:hAnsi="Arial" w:cs="Arial"/>
+        </w:rPr>
+        <w:t>&lt;&lt;</w:t>
+      </w:r>
+      <w:proofErr w:type="spellStart"/>
+      <w:r>
+        <w:rPr>
+          <w:rFonts w:ascii="Arial" w:hAnsi="Arial" w:cs="Arial"/>
+        </w:rPr>
+        <w:t>cs_disposalHearingSchedulesOfLossDJAddSection</w:t>
+      </w:r>
+      <w:proofErr w:type="spellEnd"/>
+      <w:r>
+        <w:rPr>
+          <w:rFonts w:ascii="Arial" w:hAnsi="Arial" w:cs="Arial"/>
+        </w:rPr>
+        <w:t>&gt;&gt;</w:t>
       </w:r>
     </w:p>
     <w:p>
@@ -1789,8 +2420,28 @@
           <w:b/>
           <w:bCs/>
         </w:rPr>
-        <w:t xml:space="preserve"> {dateFormat(</w:t>
-      </w:r>
+        <w:t xml:space="preserve"> {</w:t>
+      </w:r>
+      <w:proofErr w:type="spellStart"/>
+      <w:proofErr w:type="gramStart"/>
+      <w:r>
+        <w:rPr>
+          <w:rFonts w:ascii="Arial" w:hAnsi="Arial" w:cs="Arial"/>
+          <w:b/>
+          <w:bCs/>
+        </w:rPr>
+        <w:t>dateFormat</w:t>
+      </w:r>
+      <w:proofErr w:type="spellEnd"/>
+      <w:r>
+        <w:rPr>
+          <w:rFonts w:ascii="Arial" w:hAnsi="Arial" w:cs="Arial"/>
+          <w:b/>
+          <w:bCs/>
+        </w:rPr>
+        <w:t>(</w:t>
+      </w:r>
+      <w:proofErr w:type="gramEnd"/>
       <w:r>
         <w:rPr>
           <w:rFonts w:ascii="Arial" w:hAnsi="Arial" w:cs="Arial"/>
@@ -1819,7 +2470,43 @@
           <w:b/>
           <w:bCs/>
         </w:rPr>
-        <w:t>‘dd MMMM yyyy’, ‘yyyy-MM-dd’)}&gt;&gt;</w:t>
+        <w:t xml:space="preserve">‘dd MMMM </w:t>
+      </w:r>
+      <w:proofErr w:type="spellStart"/>
+      <w:r>
+        <w:rPr>
+          <w:rFonts w:ascii="Arial" w:hAnsi="Arial" w:cs="Arial"/>
+          <w:b/>
+          <w:bCs/>
+        </w:rPr>
+        <w:t>yyyy</w:t>
+      </w:r>
+      <w:proofErr w:type="spellEnd"/>
+      <w:r>
+        <w:rPr>
+          <w:rFonts w:ascii="Arial" w:hAnsi="Arial" w:cs="Arial"/>
+          <w:b/>
+          <w:bCs/>
+        </w:rPr>
+        <w:t>’, ‘</w:t>
+      </w:r>
+      <w:proofErr w:type="spellStart"/>
+      <w:r>
+        <w:rPr>
+          <w:rFonts w:ascii="Arial" w:hAnsi="Arial" w:cs="Arial"/>
+          <w:b/>
+          <w:bCs/>
+        </w:rPr>
+        <w:t>yyyy</w:t>
+      </w:r>
+      <w:proofErr w:type="spellEnd"/>
+      <w:r>
+        <w:rPr>
+          <w:rFonts w:ascii="Arial" w:hAnsi="Arial" w:cs="Arial"/>
+          <w:b/>
+          <w:bCs/>
+        </w:rPr>
+        <w:t>-MM-dd’)}&gt;&gt;</w:t>
       </w:r>
       <w:r>
         <w:rPr>
@@ -1886,8 +2573,28 @@
           <w:b/>
           <w:bCs/>
         </w:rPr>
-        <w:t xml:space="preserve"> {dateFormat(</w:t>
-      </w:r>
+        <w:t xml:space="preserve"> {</w:t>
+      </w:r>
+      <w:proofErr w:type="spellStart"/>
+      <w:proofErr w:type="gramStart"/>
+      <w:r>
+        <w:rPr>
+          <w:rFonts w:ascii="Arial" w:hAnsi="Arial" w:cs="Arial"/>
+          <w:b/>
+          <w:bCs/>
+        </w:rPr>
+        <w:t>dateFormat</w:t>
+      </w:r>
+      <w:proofErr w:type="spellEnd"/>
+      <w:r>
+        <w:rPr>
+          <w:rFonts w:ascii="Arial" w:hAnsi="Arial" w:cs="Arial"/>
+          <w:b/>
+          <w:bCs/>
+        </w:rPr>
+        <w:t>(</w:t>
+      </w:r>
+      <w:proofErr w:type="gramEnd"/>
       <w:r>
         <w:rPr>
           <w:rFonts w:ascii="Arial" w:hAnsi="Arial" w:cs="Arial"/>
@@ -1916,7 +2623,43 @@
           <w:b/>
           <w:bCs/>
         </w:rPr>
-        <w:t>‘dd MMMM yyyy’, ‘yyyy-MM-dd’)}&gt;&gt;</w:t>
+        <w:t xml:space="preserve">‘dd MMMM </w:t>
+      </w:r>
+      <w:proofErr w:type="spellStart"/>
+      <w:r>
+        <w:rPr>
+          <w:rFonts w:ascii="Arial" w:hAnsi="Arial" w:cs="Arial"/>
+          <w:b/>
+          <w:bCs/>
+        </w:rPr>
+        <w:t>yyyy</w:t>
+      </w:r>
+      <w:proofErr w:type="spellEnd"/>
+      <w:r>
+        <w:rPr>
+          <w:rFonts w:ascii="Arial" w:hAnsi="Arial" w:cs="Arial"/>
+          <w:b/>
+          <w:bCs/>
+        </w:rPr>
+        <w:t>’, ‘</w:t>
+      </w:r>
+      <w:proofErr w:type="spellStart"/>
+      <w:r>
+        <w:rPr>
+          <w:rFonts w:ascii="Arial" w:hAnsi="Arial" w:cs="Arial"/>
+          <w:b/>
+          <w:bCs/>
+        </w:rPr>
+        <w:t>yyyy</w:t>
+      </w:r>
+      <w:proofErr w:type="spellEnd"/>
+      <w:r>
+        <w:rPr>
+          <w:rFonts w:ascii="Arial" w:hAnsi="Arial" w:cs="Arial"/>
+          <w:b/>
+          <w:bCs/>
+        </w:rPr>
+        <w:t>-MM-dd’)}&gt;&gt;</w:t>
       </w:r>
       <w:r>
         <w:rPr>
@@ -1983,8 +2726,28 @@
           <w:b/>
           <w:bCs/>
         </w:rPr>
-        <w:t xml:space="preserve"> {dateFormat(</w:t>
-      </w:r>
+        <w:t xml:space="preserve"> {</w:t>
+      </w:r>
+      <w:proofErr w:type="spellStart"/>
+      <w:proofErr w:type="gramStart"/>
+      <w:r>
+        <w:rPr>
+          <w:rFonts w:ascii="Arial" w:hAnsi="Arial" w:cs="Arial"/>
+          <w:b/>
+          <w:bCs/>
+        </w:rPr>
+        <w:t>dateFormat</w:t>
+      </w:r>
+      <w:proofErr w:type="spellEnd"/>
+      <w:r>
+        <w:rPr>
+          <w:rFonts w:ascii="Arial" w:hAnsi="Arial" w:cs="Arial"/>
+          <w:b/>
+          <w:bCs/>
+        </w:rPr>
+        <w:t>(</w:t>
+      </w:r>
+      <w:proofErr w:type="gramEnd"/>
       <w:r>
         <w:rPr>
           <w:rFonts w:ascii="Arial" w:hAnsi="Arial" w:cs="Arial"/>
@@ -2013,7 +2776,43 @@
           <w:b/>
           <w:bCs/>
         </w:rPr>
-        <w:t>‘dd MMMM yyyy’, ‘yyyy-MM-dd’)}&gt;&gt;</w:t>
+        <w:t xml:space="preserve">‘dd MMMM </w:t>
+      </w:r>
+      <w:proofErr w:type="spellStart"/>
+      <w:r>
+        <w:rPr>
+          <w:rFonts w:ascii="Arial" w:hAnsi="Arial" w:cs="Arial"/>
+          <w:b/>
+          <w:bCs/>
+        </w:rPr>
+        <w:t>yyyy</w:t>
+      </w:r>
+      <w:proofErr w:type="spellEnd"/>
+      <w:r>
+        <w:rPr>
+          <w:rFonts w:ascii="Arial" w:hAnsi="Arial" w:cs="Arial"/>
+          <w:b/>
+          <w:bCs/>
+        </w:rPr>
+        <w:t>’, ‘</w:t>
+      </w:r>
+      <w:proofErr w:type="spellStart"/>
+      <w:r>
+        <w:rPr>
+          <w:rFonts w:ascii="Arial" w:hAnsi="Arial" w:cs="Arial"/>
+          <w:b/>
+          <w:bCs/>
+        </w:rPr>
+        <w:t>yyyy</w:t>
+      </w:r>
+      <w:proofErr w:type="spellEnd"/>
+      <w:r>
+        <w:rPr>
+          <w:rFonts w:ascii="Arial" w:hAnsi="Arial" w:cs="Arial"/>
+          <w:b/>
+          <w:bCs/>
+        </w:rPr>
+        <w:t>-MM-dd’)}&gt;&gt;</w:t>
       </w:r>
       <w:r>
         <w:rPr>
@@ -2034,20 +2833,48 @@
         <w:rPr>
           <w:rFonts w:ascii="Arial" w:hAnsi="Arial" w:cs="Arial"/>
         </w:rPr>
-        <w:t>&lt;&lt;es_disposalHearingSchedulesOfLossDJAddSection&gt;&gt;</w:t>
-      </w:r>
-    </w:p>
-    <w:p>
-      <w:pPr>
-        <w:rPr>
-          <w:rFonts w:ascii="Arial" w:hAnsi="Arial" w:cs="Arial"/>
-        </w:rPr>
-      </w:pPr>
-      <w:r>
-        <w:rPr>
-          <w:rFonts w:ascii="Arial" w:hAnsi="Arial" w:cs="Arial"/>
-        </w:rPr>
-        <w:t>&lt;&lt;cs_disposalHearingFinalDisposalHearingDJAddSection&gt;&gt;</w:t>
+        <w:t>&lt;&lt;</w:t>
+      </w:r>
+      <w:proofErr w:type="spellStart"/>
+      <w:r>
+        <w:rPr>
+          <w:rFonts w:ascii="Arial" w:hAnsi="Arial" w:cs="Arial"/>
+        </w:rPr>
+        <w:t>es_disposalHearingSchedulesOfLossDJAddSection</w:t>
+      </w:r>
+      <w:proofErr w:type="spellEnd"/>
+      <w:r>
+        <w:rPr>
+          <w:rFonts w:ascii="Arial" w:hAnsi="Arial" w:cs="Arial"/>
+        </w:rPr>
+        <w:t>&gt;&gt;</w:t>
+      </w:r>
+    </w:p>
+    <w:p>
+      <w:pPr>
+        <w:rPr>
+          <w:rFonts w:ascii="Arial" w:hAnsi="Arial" w:cs="Arial"/>
+        </w:rPr>
+      </w:pPr>
+      <w:r>
+        <w:rPr>
+          <w:rFonts w:ascii="Arial" w:hAnsi="Arial" w:cs="Arial"/>
+        </w:rPr>
+        <w:t>&lt;&lt;</w:t>
+      </w:r>
+      <w:proofErr w:type="spellStart"/>
+      <w:r>
+        <w:rPr>
+          <w:rFonts w:ascii="Arial" w:hAnsi="Arial" w:cs="Arial"/>
+        </w:rPr>
+        <w:t>cs_disposalHearingFinalDisposalHearingDJAddSection</w:t>
+      </w:r>
+      <w:proofErr w:type="spellEnd"/>
+      <w:r>
+        <w:rPr>
+          <w:rFonts w:ascii="Arial" w:hAnsi="Arial" w:cs="Arial"/>
+        </w:rPr>
+        <w:t>&gt;&gt;</w:t>
       </w:r>
     </w:p>
     <w:p>
@@ -2069,7 +2896,7 @@
           <w:b/>
         </w:rPr>
         <w:lastRenderedPageBreak/>
-        <w:t xml:space="preserve">Final disposal hearing </w:t>
+        <w:t>Final disposal hearing</w:t>
       </w:r>
     </w:p>
     <w:p>
@@ -2095,12 +2922,14 @@
         </w:rPr>
         <w:t xml:space="preserve"> </w:t>
       </w:r>
+      <w:proofErr w:type="spellStart"/>
       <w:r>
         <w:rPr>
           <w:rFonts w:ascii="Arial" w:hAnsi="Arial" w:cs="Arial"/>
         </w:rPr>
         <w:t>disposalHearingFinalDisposalHearingDJ.input</w:t>
       </w:r>
+      <w:proofErr w:type="spellEnd"/>
       <w:r>
         <w:rPr>
           <w:rFonts w:ascii="Arial" w:hAnsi="Arial" w:cs="Arial"/>
@@ -2129,6 +2958,7 @@
         </w:rPr>
         <w:t xml:space="preserve"> </w:t>
       </w:r>
+      <w:proofErr w:type="spellStart"/>
       <w:r>
         <w:rPr>
           <w:rFonts w:ascii="Arial" w:hAnsi="Arial" w:cs="Arial"/>
@@ -2137,6 +2967,7 @@
         </w:rPr>
         <w:t>disposalHearingFinalDisposalHearingDJ.date</w:t>
       </w:r>
+      <w:proofErr w:type="spellEnd"/>
       <w:r>
         <w:rPr>
           <w:rFonts w:ascii="Arial" w:hAnsi="Arial" w:cs="Arial"/>
@@ -2183,6 +3014,7 @@
         </w:rPr>
         <w:t xml:space="preserve"> </w:t>
       </w:r>
+      <w:proofErr w:type="spellStart"/>
       <w:r>
         <w:rPr>
           <w:rFonts w:ascii="Arial" w:hAnsi="Arial" w:cs="Arial"/>
@@ -2191,6 +3023,7 @@
         </w:rPr>
         <w:t>disposalHearingTime</w:t>
       </w:r>
+      <w:proofErr w:type="spellEnd"/>
       <w:r>
         <w:rPr>
           <w:rFonts w:ascii="Arial" w:hAnsi="Arial" w:cs="Arial"/>
@@ -2236,34 +3069,34 @@
           <w:color w:val="000000"/>
           <w:lang w:eastAsia="en-GB"/>
         </w:rPr>
-        <w:t>&lt;&lt;cs_{disposalHearingMethodDJ=’</w:t>
-      </w:r>
+        <w:t>&lt;&lt;cs_{</w:t>
+      </w:r>
+      <w:proofErr w:type="spellStart"/>
       <w:r>
         <w:rPr>
           <w:rFonts w:ascii="Arial" w:eastAsia="Times New Roman" w:hAnsi="Arial" w:cs="Arial"/>
           <w:color w:val="000000"/>
           <w:lang w:eastAsia="en-GB"/>
         </w:rPr>
-        <w:t>disposalHearingMethodInPerso</w:t>
-      </w:r>
+        <w:t>disposalHearingMethodDJ</w:t>
+      </w:r>
+      <w:proofErr w:type="spellEnd"/>
       <w:r>
         <w:rPr>
           <w:rFonts w:ascii="Arial" w:eastAsia="Times New Roman" w:hAnsi="Arial" w:cs="Arial"/>
           <w:color w:val="000000"/>
           <w:lang w:eastAsia="en-GB"/>
         </w:rPr>
-        <w:t>n</w:t>
-      </w:r>
+        <w:t>=’</w:t>
+      </w:r>
+      <w:proofErr w:type="spellStart"/>
       <w:r>
         <w:rPr>
           <w:rFonts w:ascii="Arial" w:eastAsia="Times New Roman" w:hAnsi="Arial" w:cs="Arial"/>
           <w:color w:val="000000"/>
           <w:lang w:eastAsia="en-GB"/>
         </w:rPr>
-        <w:t>’}&gt;&gt;</w:t>
-      </w:r>
-      <w:r>
-        <w:t xml:space="preserve"> </w:t>
+        <w:t>disposalHearingMethodInPerso</w:t>
       </w:r>
       <w:r>
         <w:rPr>
@@ -2271,14 +3104,18 @@
           <w:color w:val="000000"/>
           <w:lang w:eastAsia="en-GB"/>
         </w:rPr>
-        <w:t>This hearing will take place</w:t>
-      </w:r>
+        <w:t>n</w:t>
+      </w:r>
+      <w:proofErr w:type="spellEnd"/>
       <w:r>
         <w:rPr>
           <w:rFonts w:ascii="Arial" w:eastAsia="Times New Roman" w:hAnsi="Arial" w:cs="Arial"/>
           <w:color w:val="000000"/>
           <w:lang w:eastAsia="en-GB"/>
         </w:rPr>
+        <w:t>’}&gt;&gt;</w:t>
+      </w:r>
+      <w:r>
         <w:t xml:space="preserve"> </w:t>
       </w:r>
       <w:r>
@@ -2287,7 +3124,7 @@
           <w:color w:val="000000"/>
           <w:lang w:eastAsia="en-GB"/>
         </w:rPr>
-        <w:t>&lt;&lt;courtLocation&gt;&gt;</w:t>
+        <w:t>This hearing will take place</w:t>
       </w:r>
       <w:r>
         <w:rPr>
@@ -2295,17 +3132,7 @@
           <w:color w:val="000000"/>
           <w:lang w:eastAsia="en-GB"/>
         </w:rPr>
-        <w:t xml:space="preserve"> and will be in </w:t>
-      </w:r>
-      <w:r>
-        <w:rPr>
-          <w:rFonts w:ascii="Arial" w:eastAsia="Times New Roman" w:hAnsi="Arial" w:cs="Arial"/>
-          <w:b/>
-          <w:bCs/>
-          <w:color w:val="000000"/>
-          <w:lang w:eastAsia="en-GB"/>
-        </w:rPr>
-        <w:t>person</w:t>
+        <w:t xml:space="preserve"> </w:t>
       </w:r>
       <w:r>
         <w:rPr>
@@ -2313,23 +3140,25 @@
           <w:color w:val="000000"/>
           <w:lang w:eastAsia="en-GB"/>
         </w:rPr>
-        <w:t>.</w:t>
-      </w:r>
+        <w:t>&lt;&lt;</w:t>
+      </w:r>
+      <w:proofErr w:type="spellStart"/>
       <w:r>
         <w:rPr>
           <w:rFonts w:ascii="Arial" w:eastAsia="Times New Roman" w:hAnsi="Arial" w:cs="Arial"/>
           <w:color w:val="000000"/>
           <w:lang w:eastAsia="en-GB"/>
         </w:rPr>
-        <w:t>&lt;&lt;es_&gt;&gt;</w:t>
-      </w:r>
+        <w:t>courtLocation</w:t>
+      </w:r>
+      <w:proofErr w:type="spellEnd"/>
       <w:r>
         <w:rPr>
           <w:rFonts w:ascii="Arial" w:eastAsia="Times New Roman" w:hAnsi="Arial" w:cs="Arial"/>
           <w:color w:val="000000"/>
           <w:lang w:eastAsia="en-GB"/>
         </w:rPr>
-        <w:t>&lt;&lt;cs_{disposalHearingMethodDJ=’</w:t>
+        <w:t>&gt;&gt;</w:t>
       </w:r>
       <w:r>
         <w:rPr>
@@ -2337,7 +3166,17 @@
           <w:color w:val="000000"/>
           <w:lang w:eastAsia="en-GB"/>
         </w:rPr>
-        <w:t>disposalHearingMethodTelephoneHearing</w:t>
+        <w:t xml:space="preserve"> and will be in </w:t>
+      </w:r>
+      <w:r>
+        <w:rPr>
+          <w:rFonts w:ascii="Arial" w:eastAsia="Times New Roman" w:hAnsi="Arial" w:cs="Arial"/>
+          <w:b/>
+          <w:bCs/>
+          <w:color w:val="000000"/>
+          <w:lang w:eastAsia="en-GB"/>
+        </w:rPr>
+        <w:t>person</w:t>
       </w:r>
       <w:r>
         <w:rPr>
@@ -2345,10 +3184,7 @@
           <w:color w:val="000000"/>
           <w:lang w:eastAsia="en-GB"/>
         </w:rPr>
-        <w:t>’}&gt;&gt;</w:t>
-      </w:r>
-      <w:r>
-        <w:t xml:space="preserve"> </w:t>
+        <w:t>.</w:t>
       </w:r>
       <w:r>
         <w:rPr>
@@ -2356,17 +3192,7 @@
           <w:color w:val="000000"/>
           <w:lang w:eastAsia="en-GB"/>
         </w:rPr>
-        <w:t xml:space="preserve">This hearing will be attended by </w:t>
-      </w:r>
-      <w:r>
-        <w:rPr>
-          <w:rFonts w:ascii="Arial" w:eastAsia="Times New Roman" w:hAnsi="Arial" w:cs="Arial"/>
-          <w:b/>
-          <w:bCs/>
-          <w:color w:val="000000"/>
-          <w:lang w:eastAsia="en-GB"/>
-        </w:rPr>
-        <w:t>telephone</w:t>
+        <w:t>&lt;&lt;es_&gt;&gt;</w:t>
       </w:r>
       <w:r>
         <w:rPr>
@@ -2374,7 +3200,7 @@
           <w:color w:val="000000"/>
           <w:lang w:eastAsia="en-GB"/>
         </w:rPr>
-        <w:t xml:space="preserve"> with </w:t>
+        <w:t>&lt;&lt;cs_{disposalHearingMethodDJ=’</w:t>
       </w:r>
       <w:r>
         <w:rPr>
@@ -2382,7 +3208,7 @@
           <w:color w:val="000000"/>
           <w:lang w:eastAsia="en-GB"/>
         </w:rPr>
-        <w:t>&lt;&lt;</w:t>
+        <w:t>disposalHearingMethodTelephoneHearing</w:t>
       </w:r>
       <w:r>
         <w:rPr>
@@ -2390,7 +3216,10 @@
           <w:color w:val="000000"/>
           <w:lang w:eastAsia="en-GB"/>
         </w:rPr>
-        <w:t>telephoneOrganisedBy</w:t>
+        <w:t>’}&gt;&gt;</w:t>
+      </w:r>
+      <w:r>
+        <w:t xml:space="preserve"> </w:t>
       </w:r>
       <w:r>
         <w:rPr>
@@ -2398,7 +3227,17 @@
           <w:color w:val="000000"/>
           <w:lang w:eastAsia="en-GB"/>
         </w:rPr>
-        <w:t>&gt;&gt;</w:t>
+        <w:t xml:space="preserve">This hearing will be attended by </w:t>
+      </w:r>
+      <w:r>
+        <w:rPr>
+          <w:rFonts w:ascii="Arial" w:eastAsia="Times New Roman" w:hAnsi="Arial" w:cs="Arial"/>
+          <w:b/>
+          <w:bCs/>
+          <w:color w:val="000000"/>
+          <w:lang w:eastAsia="en-GB"/>
+        </w:rPr>
+        <w:t>telephone</w:t>
       </w:r>
       <w:r>
         <w:rPr>
@@ -2406,10 +3245,7 @@
           <w:color w:val="000000"/>
           <w:lang w:eastAsia="en-GB"/>
         </w:rPr>
-        <w:t xml:space="preserve"> to arrange.&lt;&lt;es_&gt;&gt;&lt;&lt;cs_{disposalHearingMethodDJ=’disposalHearingMethodVideoConferenceHearing’}&gt;&gt;</w:t>
-      </w:r>
-      <w:r>
-        <w:t xml:space="preserve"> </w:t>
+        <w:t>, further details will be provided in your hearing notice</w:t>
       </w:r>
       <w:r>
         <w:rPr>
@@ -2417,17 +3253,10 @@
           <w:color w:val="000000"/>
           <w:lang w:eastAsia="en-GB"/>
         </w:rPr>
-        <w:t xml:space="preserve">This hearing will be attended by </w:t>
-      </w:r>
-      <w:r>
-        <w:rPr>
-          <w:rFonts w:ascii="Arial" w:eastAsia="Times New Roman" w:hAnsi="Arial" w:cs="Arial"/>
-          <w:b/>
-          <w:bCs/>
-          <w:color w:val="000000"/>
-          <w:lang w:eastAsia="en-GB"/>
-        </w:rPr>
-        <w:t>video conference</w:t>
+        <w:t>.&lt;&lt;es_&gt;&gt;&lt;&lt;cs_{disposalHearingMethodDJ=’disposalHearingMethodVideoConferenceHearing’}&gt;&gt;</w:t>
+      </w:r>
+      <w:r>
+        <w:t xml:space="preserve"> </w:t>
       </w:r>
       <w:r>
         <w:rPr>
@@ -2435,7 +3264,17 @@
           <w:color w:val="000000"/>
           <w:lang w:eastAsia="en-GB"/>
         </w:rPr>
-        <w:t xml:space="preserve"> with the </w:t>
+        <w:t xml:space="preserve">This hearing will be attended by </w:t>
+      </w:r>
+      <w:r>
+        <w:rPr>
+          <w:rFonts w:ascii="Arial" w:eastAsia="Times New Roman" w:hAnsi="Arial" w:cs="Arial"/>
+          <w:b/>
+          <w:bCs/>
+          <w:color w:val="000000"/>
+          <w:lang w:eastAsia="en-GB"/>
+        </w:rPr>
+        <w:t>video conference</w:t>
       </w:r>
       <w:r>
         <w:rPr>
@@ -2443,7 +3282,7 @@
           <w:color w:val="000000"/>
           <w:lang w:eastAsia="en-GB"/>
         </w:rPr>
-        <w:t>&lt;&lt;</w:t>
+        <w:t>, further details will be provided in your hearing notice.</w:t>
       </w:r>
       <w:r>
         <w:rPr>
@@ -2451,56 +3290,46 @@
           <w:color w:val="000000"/>
           <w:lang w:eastAsia="en-GB"/>
         </w:rPr>
-        <w:t>videoConferenceOrganisedBy</w:t>
-      </w:r>
-      <w:r>
+        <w:t>&lt;&lt;es_&gt;&gt;</w:t>
+      </w:r>
+    </w:p>
+    <w:p>
+      <w:pPr>
+        <w:pStyle w:val="ListParagraph"/>
+        <w:spacing w:before="100" w:beforeAutospacing="1" w:after="100" w:afterAutospacing="1" w:line="240" w:lineRule="auto"/>
         <w:rPr>
           <w:rFonts w:ascii="Arial" w:eastAsia="Times New Roman" w:hAnsi="Arial" w:cs="Arial"/>
           <w:color w:val="000000"/>
           <w:lang w:eastAsia="en-GB"/>
         </w:rPr>
+      </w:pPr>
+    </w:p>
+    <w:p>
+      <w:pPr>
+        <w:rPr>
+          <w:rFonts w:ascii="Arial" w:hAnsi="Arial" w:cs="Arial"/>
+        </w:rPr>
+      </w:pPr>
+      <w:r>
+        <w:rPr>
+          <w:rFonts w:ascii="Arial" w:hAnsi="Arial" w:cs="Arial"/>
+        </w:rPr>
+        <w:t>&lt;&lt;</w:t>
+      </w:r>
+      <w:proofErr w:type="spellStart"/>
+      <w:r>
+        <w:rPr>
+          <w:rFonts w:ascii="Arial" w:hAnsi="Arial" w:cs="Arial"/>
+        </w:rPr>
+        <w:t>es_disposalHearingFinalDisposalHearingDJAddSection</w:t>
+      </w:r>
+      <w:proofErr w:type="spellEnd"/>
+      <w:r>
+        <w:rPr>
+          <w:rFonts w:ascii="Arial" w:hAnsi="Arial" w:cs="Arial"/>
+        </w:rPr>
         <w:t>&gt;&gt;</w:t>
       </w:r>
-      <w:r>
-        <w:rPr>
-          <w:rFonts w:ascii="Arial" w:eastAsia="Times New Roman" w:hAnsi="Arial" w:cs="Arial"/>
-          <w:color w:val="000000"/>
-          <w:lang w:eastAsia="en-GB"/>
-        </w:rPr>
-        <w:t xml:space="preserve"> </w:t>
-      </w:r>
-      <w:r>
-        <w:rPr>
-          <w:rFonts w:ascii="Arial" w:eastAsia="Times New Roman" w:hAnsi="Arial" w:cs="Arial"/>
-          <w:color w:val="000000"/>
-          <w:lang w:eastAsia="en-GB"/>
-        </w:rPr>
-        <w:t>to arrange&lt;&lt;es_&gt;&gt;</w:t>
-      </w:r>
-    </w:p>
-    <w:p>
-      <w:pPr>
-        <w:pStyle w:val="ListParagraph"/>
-        <w:spacing w:before="100" w:beforeAutospacing="1" w:after="100" w:afterAutospacing="1" w:line="240" w:lineRule="auto"/>
-        <w:rPr>
-          <w:rFonts w:ascii="Arial" w:eastAsia="Times New Roman" w:hAnsi="Arial" w:cs="Arial"/>
-          <w:color w:val="000000"/>
-          <w:lang w:eastAsia="en-GB"/>
-        </w:rPr>
-      </w:pPr>
-    </w:p>
-    <w:p>
-      <w:pPr>
-        <w:rPr>
-          <w:rFonts w:ascii="Arial" w:hAnsi="Arial" w:cs="Arial"/>
-        </w:rPr>
-      </w:pPr>
-      <w:r>
-        <w:rPr>
-          <w:rFonts w:ascii="Arial" w:hAnsi="Arial" w:cs="Arial"/>
-        </w:rPr>
-        <w:t>&lt;&lt;es_disposalHearingFinalDisposalHearingDJAddSection&gt;&gt;</w:t>
-      </w:r>
     </w:p>
     <w:p>
       <w:pPr>
@@ -2514,11 +3343,19 @@
         </w:rPr>
         <w:t>&lt;&lt;</w:t>
       </w:r>
-      <w:r>
-        <w:rPr>
-          <w:rFonts w:ascii="Arial" w:hAnsi="Arial" w:cs="Arial"/>
-        </w:rPr>
-        <w:t>cs_disposalHearingBundleDJAddSection&gt;&gt;</w:t>
+      <w:proofErr w:type="spellStart"/>
+      <w:r>
+        <w:rPr>
+          <w:rFonts w:ascii="Arial" w:hAnsi="Arial" w:cs="Arial"/>
+        </w:rPr>
+        <w:t>cs_disposalHearingBundleDJAddSection</w:t>
+      </w:r>
+      <w:proofErr w:type="spellEnd"/>
+      <w:r>
+        <w:rPr>
+          <w:rFonts w:ascii="Arial" w:hAnsi="Arial" w:cs="Arial"/>
+        </w:rPr>
+        <w:t>&gt;&gt;</w:t>
       </w:r>
     </w:p>
     <w:p>
@@ -2573,12 +3410,14 @@
         </w:rPr>
         <w:t xml:space="preserve"> </w:t>
       </w:r>
+      <w:proofErr w:type="spellStart"/>
       <w:r>
         <w:rPr>
           <w:rFonts w:ascii="Arial" w:hAnsi="Arial" w:cs="Arial"/>
         </w:rPr>
         <w:t>disposalHearingBundleDJ.input</w:t>
       </w:r>
+      <w:proofErr w:type="spellEnd"/>
       <w:r>
         <w:rPr>
           <w:rFonts w:ascii="Arial" w:hAnsi="Arial" w:cs="Arial"/>
@@ -2603,12 +3442,14 @@
         </w:rPr>
         <w:t xml:space="preserve"> </w:t>
       </w:r>
+      <w:proofErr w:type="spellStart"/>
       <w:r>
         <w:rPr>
           <w:rFonts w:ascii="Arial" w:hAnsi="Arial" w:cs="Arial"/>
         </w:rPr>
         <w:t>typeBundleInfo</w:t>
       </w:r>
+      <w:proofErr w:type="spellEnd"/>
       <w:r>
         <w:rPr>
           <w:rFonts w:ascii="Arial" w:hAnsi="Arial" w:cs="Arial"/>
@@ -2632,20 +3473,48 @@
         <w:rPr>
           <w:rFonts w:ascii="Arial" w:hAnsi="Arial" w:cs="Arial"/>
         </w:rPr>
-        <w:t>&lt;&lt;es_disposalHearingBundleDJAddSection&gt;&gt;</w:t>
-      </w:r>
-    </w:p>
-    <w:p>
-      <w:pPr>
-        <w:rPr>
-          <w:rFonts w:ascii="Arial" w:hAnsi="Arial" w:cs="Arial"/>
-        </w:rPr>
-      </w:pPr>
-      <w:r>
-        <w:rPr>
-          <w:rFonts w:ascii="Arial" w:hAnsi="Arial" w:cs="Arial"/>
-        </w:rPr>
-        <w:t>&lt;&lt;cs_disposalHearingClaimSettlingAddSection&gt;&gt;</w:t>
+        <w:t>&lt;&lt;</w:t>
+      </w:r>
+      <w:proofErr w:type="spellStart"/>
+      <w:r>
+        <w:rPr>
+          <w:rFonts w:ascii="Arial" w:hAnsi="Arial" w:cs="Arial"/>
+        </w:rPr>
+        <w:t>es_disposalHearingBundleDJAddSection</w:t>
+      </w:r>
+      <w:proofErr w:type="spellEnd"/>
+      <w:r>
+        <w:rPr>
+          <w:rFonts w:ascii="Arial" w:hAnsi="Arial" w:cs="Arial"/>
+        </w:rPr>
+        <w:t>&gt;&gt;</w:t>
+      </w:r>
+    </w:p>
+    <w:p>
+      <w:pPr>
+        <w:rPr>
+          <w:rFonts w:ascii="Arial" w:hAnsi="Arial" w:cs="Arial"/>
+        </w:rPr>
+      </w:pPr>
+      <w:r>
+        <w:rPr>
+          <w:rFonts w:ascii="Arial" w:hAnsi="Arial" w:cs="Arial"/>
+        </w:rPr>
+        <w:t>&lt;&lt;</w:t>
+      </w:r>
+      <w:proofErr w:type="spellStart"/>
+      <w:r>
+        <w:rPr>
+          <w:rFonts w:ascii="Arial" w:hAnsi="Arial" w:cs="Arial"/>
+        </w:rPr>
+        <w:t>cs_disposalHearingClaimSettlingAddSection</w:t>
+      </w:r>
+      <w:proofErr w:type="spellEnd"/>
+      <w:r>
+        <w:rPr>
+          <w:rFonts w:ascii="Arial" w:hAnsi="Arial" w:cs="Arial"/>
+        </w:rPr>
+        <w:t>&gt;&gt;</w:t>
       </w:r>
     </w:p>
     <w:p>
@@ -2685,35 +3554,79 @@
         <w:rPr>
           <w:rFonts w:ascii="Arial" w:hAnsi="Arial" w:cs="Arial"/>
         </w:rPr>
-        <w:t>Each party must inform the court immediately if the case is settled, whether or not it is then possible to file upload a draft consent order to give effect to their agreement.</w:t>
-      </w:r>
-    </w:p>
-    <w:p>
-      <w:pPr>
-        <w:rPr>
-          <w:rFonts w:ascii="Arial" w:hAnsi="Arial" w:cs="Arial"/>
-        </w:rPr>
-      </w:pPr>
-      <w:r>
-        <w:rPr>
-          <w:rFonts w:ascii="Arial" w:hAnsi="Arial" w:cs="Arial"/>
-        </w:rPr>
-        <w:t>&lt;&lt;es_disposalHearingClaimSettlingAddSection&gt;&gt;</w:t>
-      </w:r>
-    </w:p>
-    <w:p>
-      <w:pPr>
-        <w:rPr>
-          <w:rFonts w:ascii="Arial" w:hAnsi="Arial" w:cs="Arial"/>
-          <w:bCs/>
-        </w:rPr>
-      </w:pPr>
-      <w:r>
-        <w:rPr>
-          <w:rFonts w:ascii="Arial" w:hAnsi="Arial" w:cs="Arial"/>
-          <w:bCs/>
-        </w:rPr>
-        <w:t>&lt;&lt;cs_disposalHearingCostsAddSection&gt;&gt;</w:t>
+        <w:t xml:space="preserve">Each party must inform the court immediately if the case is settled, </w:t>
+      </w:r>
+      <w:proofErr w:type="gramStart"/>
+      <w:r>
+        <w:rPr>
+          <w:rFonts w:ascii="Arial" w:hAnsi="Arial" w:cs="Arial"/>
+        </w:rPr>
+        <w:t>whether or not</w:t>
+      </w:r>
+      <w:proofErr w:type="gramEnd"/>
+      <w:r>
+        <w:rPr>
+          <w:rFonts w:ascii="Arial" w:hAnsi="Arial" w:cs="Arial"/>
+        </w:rPr>
+        <w:t xml:space="preserve"> it is then possible to file upload a draft consent order to give effect to their agreement.</w:t>
+      </w:r>
+    </w:p>
+    <w:p>
+      <w:pPr>
+        <w:rPr>
+          <w:rFonts w:ascii="Arial" w:hAnsi="Arial" w:cs="Arial"/>
+        </w:rPr>
+      </w:pPr>
+      <w:r>
+        <w:rPr>
+          <w:rFonts w:ascii="Arial" w:hAnsi="Arial" w:cs="Arial"/>
+        </w:rPr>
+        <w:t>&lt;&lt;</w:t>
+      </w:r>
+      <w:proofErr w:type="spellStart"/>
+      <w:r>
+        <w:rPr>
+          <w:rFonts w:ascii="Arial" w:hAnsi="Arial" w:cs="Arial"/>
+        </w:rPr>
+        <w:t>es_disposalHearingClaimSettlingAddSection</w:t>
+      </w:r>
+      <w:proofErr w:type="spellEnd"/>
+      <w:r>
+        <w:rPr>
+          <w:rFonts w:ascii="Arial" w:hAnsi="Arial" w:cs="Arial"/>
+        </w:rPr>
+        <w:t>&gt;&gt;</w:t>
+      </w:r>
+    </w:p>
+    <w:p>
+      <w:pPr>
+        <w:rPr>
+          <w:rFonts w:ascii="Arial" w:hAnsi="Arial" w:cs="Arial"/>
+          <w:bCs/>
+        </w:rPr>
+      </w:pPr>
+      <w:r>
+        <w:rPr>
+          <w:rFonts w:ascii="Arial" w:hAnsi="Arial" w:cs="Arial"/>
+          <w:bCs/>
+        </w:rPr>
+        <w:t>&lt;&lt;</w:t>
+      </w:r>
+      <w:proofErr w:type="spellStart"/>
+      <w:r>
+        <w:rPr>
+          <w:rFonts w:ascii="Arial" w:hAnsi="Arial" w:cs="Arial"/>
+          <w:bCs/>
+        </w:rPr>
+        <w:t>cs_disposalHearingCostsAddSection</w:t>
+      </w:r>
+      <w:proofErr w:type="spellEnd"/>
+      <w:r>
+        <w:rPr>
+          <w:rFonts w:ascii="Arial" w:hAnsi="Arial" w:cs="Arial"/>
+          <w:bCs/>
+        </w:rPr>
+        <w:t>&gt;&gt;</w:t>
       </w:r>
     </w:p>
     <w:p>
@@ -2775,32 +3688,48 @@
           <w:rFonts w:ascii="Arial" w:hAnsi="Arial" w:cs="Arial"/>
           <w:bCs/>
         </w:rPr>
-        <w:t>&lt;&lt;es_disposalHearingCostsAddSection&gt;&gt;</w:t>
-      </w:r>
-    </w:p>
-    <w:p>
-      <w:pPr>
-        <w:rPr>
-          <w:rFonts w:ascii="Arial" w:hAnsi="Arial" w:cs="Arial"/>
-          <w:bCs/>
-        </w:rPr>
-      </w:pPr>
-    </w:p>
-    <w:p>
-      <w:pPr>
-        <w:rPr>
-          <w:rFonts w:ascii="Arial" w:hAnsi="Arial" w:cs="Arial"/>
-          <w:b/>
-          <w:bCs/>
-        </w:rPr>
-      </w:pPr>
-      <w:r>
-        <w:rPr>
-          <w:rFonts w:ascii="Arial" w:hAnsi="Arial" w:cs="Arial"/>
-          <w:b/>
-          <w:bCs/>
-        </w:rPr>
-        <w:t>Notes</w:t>
+        <w:t>&lt;&lt;</w:t>
+      </w:r>
+      <w:proofErr w:type="spellStart"/>
+      <w:r>
+        <w:rPr>
+          <w:rFonts w:ascii="Arial" w:hAnsi="Arial" w:cs="Arial"/>
+          <w:bCs/>
+        </w:rPr>
+        <w:t>es_disposalHearingCostsAddSection</w:t>
+      </w:r>
+      <w:proofErr w:type="spellEnd"/>
+      <w:r>
+        <w:rPr>
+          <w:rFonts w:ascii="Arial" w:hAnsi="Arial" w:cs="Arial"/>
+          <w:bCs/>
+        </w:rPr>
+        <w:t>&gt;&gt;</w:t>
+      </w:r>
+    </w:p>
+    <w:p>
+      <w:pPr>
+        <w:rPr>
+          <w:rFonts w:ascii="Arial" w:hAnsi="Arial" w:cs="Arial"/>
+          <w:bCs/>
+        </w:rPr>
+      </w:pPr>
+    </w:p>
+    <w:p>
+      <w:pPr>
+        <w:rPr>
+          <w:rFonts w:ascii="Arial" w:hAnsi="Arial" w:cs="Arial"/>
+          <w:b/>
+          <w:bCs/>
+        </w:rPr>
+      </w:pPr>
+      <w:r>
+        <w:rPr>
+          <w:rFonts w:ascii="Arial" w:hAnsi="Arial" w:cs="Arial"/>
+          <w:b/>
+          <w:bCs/>
+        </w:rPr>
+        <w:t>This order has been made without a hearing</w:t>
       </w:r>
     </w:p>
     <w:p>
@@ -2827,12 +3756,14 @@
         </w:rPr>
         <w:t xml:space="preserve"> </w:t>
       </w:r>
-      <w:r>
-        <w:rPr>
-          <w:rFonts w:ascii="Arial" w:hAnsi="Arial" w:cs="Arial"/>
-        </w:rPr>
-        <w:t>disposalHearingNotesDJ.input</w:t>
-      </w:r>
+      <w:proofErr w:type="spellStart"/>
+      <w:r>
+        <w:rPr>
+          <w:rFonts w:ascii="Arial" w:hAnsi="Arial" w:cs="Arial"/>
+        </w:rPr>
+        <w:t>disposalHearingOrderMadeWithoutHearingDJ</w:t>
+      </w:r>
+      <w:proofErr w:type="spellEnd"/>
       <w:r>
         <w:rPr>
           <w:rFonts w:ascii="Arial" w:hAnsi="Arial" w:cs="Arial"/>
@@ -2843,47 +3774,7 @@
         <w:rPr>
           <w:rFonts w:ascii="Arial" w:hAnsi="Arial" w:cs="Arial"/>
         </w:rPr>
-        <w:t xml:space="preserve">&gt;&gt; </w:t>
-      </w:r>
-      <w:r>
-        <w:rPr>
-          <w:rFonts w:ascii="Arial" w:hAnsi="Arial" w:cs="Arial"/>
-          <w:b/>
-          <w:bCs/>
-        </w:rPr>
-        <w:t>&lt;&lt;</w:t>
-      </w:r>
-      <w:r>
-        <w:rPr>
-          <w:rFonts w:ascii="Arial" w:hAnsi="Arial" w:cs="Arial"/>
-          <w:b/>
-          <w:bCs/>
-        </w:rPr>
-        <w:t xml:space="preserve"> {dateFormat(</w:t>
-      </w:r>
-      <w:r>
-        <w:rPr>
-          <w:rFonts w:ascii="Arial" w:hAnsi="Arial" w:cs="Arial"/>
-          <w:b/>
-          <w:bCs/>
-        </w:rPr>
-        <w:t>disposalHearingNotesDJ.date</w:t>
-      </w:r>
-      <w:r>
-        <w:rPr>
-          <w:rFonts w:ascii="Arial" w:hAnsi="Arial" w:cs="Arial"/>
-          <w:b/>
-          <w:bCs/>
-        </w:rPr>
-        <w:t xml:space="preserve">, </w:t>
-      </w:r>
-      <w:r>
-        <w:rPr>
-          <w:rFonts w:ascii="Arial" w:hAnsi="Arial" w:cs="Arial"/>
-          <w:b/>
-          <w:bCs/>
-        </w:rPr>
-        <w:t>‘dd MMMM yyyy’, ‘yyyy-MM-dd’)}&gt;&gt;</w:t>
+        <w:t>&gt;&gt;</w:t>
       </w:r>
     </w:p>
     <w:p>
@@ -2903,31 +3794,27 @@
           <w:sz w:val="22"/>
           <w:szCs w:val="22"/>
         </w:rPr>
-        <w:t xml:space="preserve">&lt;&lt;cs_{hasNewDirections=true}&gt;&gt; </w:t>
-      </w:r>
-    </w:p>
-    <w:p>
-      <w:pPr>
-        <w:pStyle w:val="NormalWeb"/>
-        <w:rPr>
-          <w:rFonts w:ascii="Arial" w:hAnsi="Arial" w:cs="Arial"/>
-          <w:b/>
-          <w:bCs/>
+        <w:t>&lt;&lt;cs_{</w:t>
+      </w:r>
+      <w:proofErr w:type="spellStart"/>
+      <w:r>
+        <w:rPr>
+          <w:rFonts w:ascii="Arial" w:hAnsi="Arial" w:cs="Arial"/>
           <w:color w:val="000000"/>
           <w:sz w:val="22"/>
           <w:szCs w:val="22"/>
         </w:rPr>
-      </w:pPr>
-      <w:r>
-        <w:rPr>
-          <w:rFonts w:ascii="Arial" w:hAnsi="Arial" w:cs="Arial"/>
-          <w:b/>
-          <w:bCs/>
+        <w:t>hasNewDirections</w:t>
+      </w:r>
+      <w:proofErr w:type="spellEnd"/>
+      <w:r>
+        <w:rPr>
+          <w:rFonts w:ascii="Arial" w:hAnsi="Arial" w:cs="Arial"/>
           <w:color w:val="000000"/>
           <w:sz w:val="22"/>
           <w:szCs w:val="22"/>
         </w:rPr>
-        <w:t>Additional directions</w:t>
+        <w:t xml:space="preserve">=true}&gt;&gt; </w:t>
       </w:r>
     </w:p>
     <w:p>
@@ -2935,6 +3822,8 @@
         <w:pStyle w:val="NormalWeb"/>
         <w:rPr>
           <w:rFonts w:ascii="Arial" w:hAnsi="Arial" w:cs="Arial"/>
+          <w:b/>
+          <w:bCs/>
           <w:color w:val="000000"/>
           <w:sz w:val="22"/>
           <w:szCs w:val="22"/>
@@ -2943,12 +3832,13 @@
       <w:r>
         <w:rPr>
           <w:rFonts w:ascii="Arial" w:hAnsi="Arial" w:cs="Arial"/>
+          <w:b/>
+          <w:bCs/>
           <w:color w:val="000000"/>
           <w:sz w:val="22"/>
           <w:szCs w:val="22"/>
         </w:rPr>
-        <w:lastRenderedPageBreak/>
-        <w:t>&lt;&lt;rs_disposalHearingAddNewDirectionsDJ&gt;&gt;</w:t>
+        <w:t>Additional directions</w:t>
       </w:r>
     </w:p>
     <w:p>
@@ -2968,19 +3858,19 @@
           <w:sz w:val="22"/>
           <w:szCs w:val="22"/>
         </w:rPr>
-        <w:t>&lt;&lt;value.directionComment&gt;&gt;</w:t>
-      </w:r>
-    </w:p>
-    <w:p>
-      <w:pPr>
-        <w:pStyle w:val="NormalWeb"/>
+        <w:t>&lt;&lt;</w:t>
+      </w:r>
+      <w:proofErr w:type="spellStart"/>
+      <w:r>
         <w:rPr>
           <w:rFonts w:ascii="Arial" w:hAnsi="Arial" w:cs="Arial"/>
           <w:color w:val="000000"/>
           <w:sz w:val="22"/>
           <w:szCs w:val="22"/>
         </w:rPr>
-      </w:pPr>
+        <w:t>rs_disposalHearingAddNewDirectionsDJ</w:t>
+      </w:r>
+      <w:proofErr w:type="spellEnd"/>
       <w:r>
         <w:rPr>
           <w:rFonts w:ascii="Arial" w:hAnsi="Arial" w:cs="Arial"/>
@@ -2988,7 +3878,90 @@
           <w:sz w:val="22"/>
           <w:szCs w:val="22"/>
         </w:rPr>
-        <w:t>&lt;&lt;es_disposalHearingAddNewDirectionsDJ&gt;&gt;</w:t>
+        <w:t>&gt;&gt;</w:t>
+      </w:r>
+    </w:p>
+    <w:p>
+      <w:pPr>
+        <w:pStyle w:val="NormalWeb"/>
+        <w:rPr>
+          <w:rFonts w:ascii="Arial" w:hAnsi="Arial" w:cs="Arial"/>
+          <w:color w:val="000000"/>
+          <w:sz w:val="22"/>
+          <w:szCs w:val="22"/>
+        </w:rPr>
+      </w:pPr>
+      <w:r>
+        <w:rPr>
+          <w:rFonts w:ascii="Arial" w:hAnsi="Arial" w:cs="Arial"/>
+          <w:color w:val="000000"/>
+          <w:sz w:val="22"/>
+          <w:szCs w:val="22"/>
+        </w:rPr>
+        <w:lastRenderedPageBreak/>
+        <w:t>&lt;&lt;</w:t>
+      </w:r>
+      <w:proofErr w:type="spellStart"/>
+      <w:proofErr w:type="gramStart"/>
+      <w:r>
+        <w:rPr>
+          <w:rFonts w:ascii="Arial" w:hAnsi="Arial" w:cs="Arial"/>
+          <w:color w:val="000000"/>
+          <w:sz w:val="22"/>
+          <w:szCs w:val="22"/>
+        </w:rPr>
+        <w:t>value.directionComment</w:t>
+      </w:r>
+      <w:proofErr w:type="spellEnd"/>
+      <w:proofErr w:type="gramEnd"/>
+      <w:r>
+        <w:rPr>
+          <w:rFonts w:ascii="Arial" w:hAnsi="Arial" w:cs="Arial"/>
+          <w:color w:val="000000"/>
+          <w:sz w:val="22"/>
+          <w:szCs w:val="22"/>
+        </w:rPr>
+        <w:t>&gt;&gt;</w:t>
+      </w:r>
+    </w:p>
+    <w:p>
+      <w:pPr>
+        <w:pStyle w:val="NormalWeb"/>
+        <w:rPr>
+          <w:rFonts w:ascii="Arial" w:hAnsi="Arial" w:cs="Arial"/>
+          <w:color w:val="000000"/>
+          <w:sz w:val="22"/>
+          <w:szCs w:val="22"/>
+        </w:rPr>
+      </w:pPr>
+      <w:r>
+        <w:rPr>
+          <w:rFonts w:ascii="Arial" w:hAnsi="Arial" w:cs="Arial"/>
+          <w:color w:val="000000"/>
+          <w:sz w:val="22"/>
+          <w:szCs w:val="22"/>
+        </w:rPr>
+        <w:t>&lt;&lt;</w:t>
+      </w:r>
+      <w:proofErr w:type="spellStart"/>
+      <w:r>
+        <w:rPr>
+          <w:rFonts w:ascii="Arial" w:hAnsi="Arial" w:cs="Arial"/>
+          <w:color w:val="000000"/>
+          <w:sz w:val="22"/>
+          <w:szCs w:val="22"/>
+        </w:rPr>
+        <w:t>es_disposalHearingAddNewDirectionsDJ</w:t>
+      </w:r>
+      <w:proofErr w:type="spellEnd"/>
+      <w:r>
+        <w:rPr>
+          <w:rFonts w:ascii="Arial" w:hAnsi="Arial" w:cs="Arial"/>
+          <w:color w:val="000000"/>
+          <w:sz w:val="22"/>
+          <w:szCs w:val="22"/>
+        </w:rPr>
+        <w:t>&gt;&gt;</w:t>
       </w:r>
     </w:p>
     <w:p>
@@ -3041,7 +4014,7 @@
 </file>
 
 <file path=word/numbering.xml><?xml version="1.0" encoding="utf-8"?>
-<w:numbering xmlns:wpc="http://schemas.microsoft.com/office/word/2010/wordprocessingCanvas" xmlns:cx="http://schemas.microsoft.com/office/drawing/2014/chartex" xmlns:cx1="http://schemas.microsoft.com/office/drawing/2015/9/8/chartex" xmlns:cx2="http://schemas.microsoft.com/office/drawing/2015/10/21/chartex" xmlns:cx3="http://schemas.microsoft.com/office/drawing/2016/5/9/chartex" xmlns:cx4="http://schemas.microsoft.com/office/drawing/2016/5/10/chartex" xmlns:cx5="http://schemas.microsoft.com/office/drawing/2016/5/11/chartex" xmlns:cx6="http://schemas.microsoft.com/office/drawing/2016/5/12/chartex" xmlns:cx7="http://schemas.microsoft.com/office/drawing/2016/5/13/chartex" xmlns:cx8="http://schemas.microsoft.com/office/drawing/2016/5/14/chartex" xmlns:mc="http://schemas.openxmlformats.org/markup-compatibility/2006" xmlns:aink="http://schemas.microsoft.com/office/drawing/2016/ink" xmlns:am3d="http://schemas.microsoft.com/office/drawing/2017/model3d" xmlns:o="urn:schemas-microsoft-com:office:office" xmlns:r="http://schemas.openxmlformats.org/officeDocument/2006/relationships" xmlns:m="http://schemas.openxmlformats.org/officeDocument/2006/math" xmlns:v="urn:schemas-microsoft-com:vml" xmlns:wp14="http://schemas.microsoft.com/office/word/2010/wordprocessingDrawing" xmlns:wp="http://schemas.openxmlformats.org/drawingml/2006/wordprocessingDrawing" xmlns:w10="urn:schemas-microsoft-com:office:word" xmlns:w="http://schemas.openxmlformats.org/wordprocessingml/2006/main" xmlns:w14="http://schemas.microsoft.com/office/word/2010/wordml" xmlns:w15="http://schemas.microsoft.com/office/word/2012/wordml" xmlns:w16cex="http://schemas.microsoft.com/office/word/2018/wordml/cex" xmlns:w16cid="http://schemas.microsoft.com/office/word/2016/wordml/cid" xmlns:w16="http://schemas.microsoft.com/office/word/2018/wordml" xmlns:w16sdtdh="http://schemas.microsoft.com/office/word/2020/wordml/sdtdatahash" xmlns:w16se="http://schemas.microsoft.com/office/word/2015/wordml/symex" xmlns:wpg="http://schemas.microsoft.com/office/word/2010/wordprocessingGroup" xmlns:wpi="http://schemas.microsoft.com/office/word/2010/wordprocessingInk" xmlns:wne="http://schemas.microsoft.com/office/word/2006/wordml" xmlns:wps="http://schemas.microsoft.com/office/word/2010/wordprocessingShape" mc:Ignorable="w14 w15 w16se w16cid w16 w16cex w16sdtdh wp14">
+<w:numbering xmlns:wpc="http://schemas.microsoft.com/office/word/2010/wordprocessingCanvas" xmlns:cx="http://schemas.microsoft.com/office/drawing/2014/chartex" xmlns:cx1="http://schemas.microsoft.com/office/drawing/2015/9/8/chartex" xmlns:cx2="http://schemas.microsoft.com/office/drawing/2015/10/21/chartex" xmlns:cx3="http://schemas.microsoft.com/office/drawing/2016/5/9/chartex" xmlns:cx4="http://schemas.microsoft.com/office/drawing/2016/5/10/chartex" xmlns:cx5="http://schemas.microsoft.com/office/drawing/2016/5/11/chartex" xmlns:cx6="http://schemas.microsoft.com/office/drawing/2016/5/12/chartex" xmlns:cx7="http://schemas.microsoft.com/office/drawing/2016/5/13/chartex" xmlns:cx8="http://schemas.microsoft.com/office/drawing/2016/5/14/chartex" xmlns:mc="http://schemas.openxmlformats.org/markup-compatibility/2006" xmlns:aink="http://schemas.microsoft.com/office/drawing/2016/ink" xmlns:am3d="http://schemas.microsoft.com/office/drawing/2017/model3d" xmlns:o="urn:schemas-microsoft-com:office:office" xmlns:oel="http://schemas.microsoft.com/office/2019/extlst" xmlns:r="http://schemas.openxmlformats.org/officeDocument/2006/relationships" xmlns:m="http://schemas.openxmlformats.org/officeDocument/2006/math" xmlns:v="urn:schemas-microsoft-com:vml" xmlns:wp14="http://schemas.microsoft.com/office/word/2010/wordprocessingDrawing" xmlns:wp="http://schemas.openxmlformats.org/drawingml/2006/wordprocessingDrawing" xmlns:w10="urn:schemas-microsoft-com:office:word" xmlns:w="http://schemas.openxmlformats.org/wordprocessingml/2006/main" xmlns:w14="http://schemas.microsoft.com/office/word/2010/wordml" xmlns:w15="http://schemas.microsoft.com/office/word/2012/wordml" xmlns:w16cex="http://schemas.microsoft.com/office/word/2018/wordml/cex" xmlns:w16cid="http://schemas.microsoft.com/office/word/2016/wordml/cid" xmlns:w16="http://schemas.microsoft.com/office/word/2018/wordml" xmlns:w16sdtdh="http://schemas.microsoft.com/office/word/2020/wordml/sdtdatahash" xmlns:w16se="http://schemas.microsoft.com/office/word/2015/wordml/symex" xmlns:wpg="http://schemas.microsoft.com/office/word/2010/wordprocessingGroup" xmlns:wpi="http://schemas.microsoft.com/office/word/2010/wordprocessingInk" xmlns:wne="http://schemas.microsoft.com/office/word/2006/wordml" xmlns:wps="http://schemas.microsoft.com/office/word/2010/wordprocessingShape" mc:Ignorable="w14 w15 w16se w16cid w16 w16cex w16sdtdh wp14">
   <w:abstractNum w:abstractNumId="0" w15:restartNumberingAfterBreak="0">
     <w:nsid w:val="26FD0129"/>
     <w:multiLevelType w:val="hybridMultilevel"/>
@@ -3315,13 +4288,13 @@
       </w:pPr>
     </w:lvl>
   </w:abstractNum>
-  <w:num w:numId="1">
+  <w:num w:numId="1" w16cid:durableId="678625957">
     <w:abstractNumId w:val="2"/>
   </w:num>
-  <w:num w:numId="2">
+  <w:num w:numId="2" w16cid:durableId="588538604">
     <w:abstractNumId w:val="1"/>
   </w:num>
-  <w:num w:numId="3">
+  <w:num w:numId="3" w16cid:durableId="1930695137">
     <w:abstractNumId w:val="0"/>
   </w:num>
 </w:numbering>
@@ -4158,6 +5131,33 @@
 </file>
 
 <file path=customXml/item1.xml><?xml version="1.0" encoding="utf-8"?>
+<?mso-contentType ?>
+<FormTemplates xmlns="http://schemas.microsoft.com/sharepoint/v3/contenttype/forms">
+  <Display>DocumentLibraryForm</Display>
+  <Edit>DocumentLibraryForm</Edit>
+  <New>DocumentLibraryForm</New>
+</FormTemplates>
+</file>
+
+<file path=customXml/item2.xml><?xml version="1.0" encoding="utf-8"?>
+<p:properties xmlns:p="http://schemas.microsoft.com/office/2006/metadata/properties" xmlns:xsi="http://www.w3.org/2001/XMLSchema-instance" xmlns:pc="http://schemas.microsoft.com/office/infopath/2007/PartnerControls">
+  <documentManagement>
+    <Stage xmlns="f336f4fe-8719-4ea2-b5d6-29b3a580aeb4">Draft</Stage>
+    <Next_x0020_Stage xmlns="f336f4fe-8719-4ea2-b5d6-29b3a580aeb4">N/A</Next_x0020_Stage>
+    <Admin_x0020_Action xmlns="f336f4fe-8719-4ea2-b5d6-29b3a580aeb4" xsi:nil="true"/>
+    <Template_x0020_Category xmlns="f336f4fe-8719-4ea2-b5d6-29b3a580aeb4">Decision Order - DEC</Template_x0020_Category>
+    <Action xmlns="f336f4fe-8719-4ea2-b5d6-29b3a580aeb4" xsi:nil="true"/>
+    <Purpose1 xmlns="f336f4fe-8719-4ea2-b5d6-29b3a580aeb4">SDO disposal hearing template for Default Judgment</Purpose1>
+    <Template_x0020_Language xmlns="f336f4fe-8719-4ea2-b5d6-29b3a580aeb4">English - ENG</Template_x0020_Language>
+    <Rename xmlns="f336f4fe-8719-4ea2-b5d6-29b3a580aeb4">true</Rename>
+    <Tornado_x0020_Filename xmlns="f336f4fe-8719-4ea2-b5d6-29b3a580aeb4" xsi:nil="true"/>
+    <Approval_x0020_Request_x0020_Comment xmlns="f336f4fe-8719-4ea2-b5d6-29b3a580aeb4" xsi:nil="true"/>
+    <Publication_x0020_Date xmlns="f336f4fe-8719-4ea2-b5d6-29b3a580aeb4">2022-07-24T23:00:00+00:00</Publication_x0020_Date>
+  </documentManagement>
+</p:properties>
+</file>
+
+<file path=customXml/item3.xml><?xml version="1.0" encoding="utf-8"?>
 <ct:contentTypeSchema xmlns:ct="http://schemas.microsoft.com/office/2006/metadata/contentType" xmlns:ma="http://schemas.microsoft.com/office/2006/metadata/properties/metaAttributes" ct:_="" ma:_="" ma:contentTypeName="_CtTemplate" ma:contentTypeID="0x01010064A5FDCCFB03F540B94405305D7DE14F00A4F8B82F7CEF57469A8FE5CEAB7A0EE0" ma:contentTypeVersion="54" ma:contentTypeDescription="Part of Template Management with Site Columns representing custom attributes." ma:contentTypeScope="" ma:versionID="c2ae9af6f2d07f5c87e529250672afb5">
   <xsd:schema xmlns:xsd="http://www.w3.org/2001/XMLSchema" xmlns:xs="http://www.w3.org/2001/XMLSchema" xmlns:p="http://schemas.microsoft.com/office/2006/metadata/properties" xmlns:ns2="f336f4fe-8719-4ea2-b5d6-29b3a580aeb4" xmlns:ns3="b57b892a-dd61-4bba-b372-a8d93da2c7e6" targetNamespace="http://schemas.microsoft.com/office/2006/metadata/properties" ma:root="true" ma:fieldsID="5cc5ae0d05cbe82a12e0833457866b27" ns2:_="" ns3:_="">
     <xsd:import namespace="f336f4fe-8719-4ea2-b5d6-29b3a580aeb4"/>
@@ -4473,34 +5473,25 @@
 </ct:contentTypeSchema>
 </file>
 
-<file path=customXml/item2.xml><?xml version="1.0" encoding="utf-8"?>
-<p:properties xmlns:p="http://schemas.microsoft.com/office/2006/metadata/properties" xmlns:xsi="http://www.w3.org/2001/XMLSchema-instance" xmlns:pc="http://schemas.microsoft.com/office/infopath/2007/PartnerControls">
-  <documentManagement>
-    <Stage xmlns="f336f4fe-8719-4ea2-b5d6-29b3a580aeb4">Draft</Stage>
-    <Next_x0020_Stage xmlns="f336f4fe-8719-4ea2-b5d6-29b3a580aeb4">N/A</Next_x0020_Stage>
-    <Admin_x0020_Action xmlns="f336f4fe-8719-4ea2-b5d6-29b3a580aeb4" xsi:nil="true"/>
-    <Template_x0020_Category xmlns="f336f4fe-8719-4ea2-b5d6-29b3a580aeb4">Decision Order - DEC</Template_x0020_Category>
-    <Action xmlns="f336f4fe-8719-4ea2-b5d6-29b3a580aeb4" xsi:nil="true"/>
-    <Purpose1 xmlns="f336f4fe-8719-4ea2-b5d6-29b3a580aeb4">SDO disposal hearing template for Default Judgment</Purpose1>
-    <Template_x0020_Language xmlns="f336f4fe-8719-4ea2-b5d6-29b3a580aeb4">English - ENG</Template_x0020_Language>
-    <Rename xmlns="f336f4fe-8719-4ea2-b5d6-29b3a580aeb4">true</Rename>
-    <Tornado_x0020_Filename xmlns="f336f4fe-8719-4ea2-b5d6-29b3a580aeb4" xsi:nil="true"/>
-    <Approval_x0020_Request_x0020_Comment xmlns="f336f4fe-8719-4ea2-b5d6-29b3a580aeb4" xsi:nil="true"/>
-    <Publication_x0020_Date xmlns="f336f4fe-8719-4ea2-b5d6-29b3a580aeb4">2022-07-24T23:00:00+00:00</Publication_x0020_Date>
-  </documentManagement>
-</p:properties>
+<file path=customXml/itemProps1.xml><?xml version="1.0" encoding="utf-8"?>
+<ds:datastoreItem xmlns:ds="http://schemas.openxmlformats.org/officeDocument/2006/customXml" ds:itemID="{E9247418-8373-42A0-A0EF-D23AD904819C}">
+  <ds:schemaRefs>
+    <ds:schemaRef ds:uri="http://schemas.microsoft.com/sharepoint/v3/contenttype/forms"/>
+  </ds:schemaRefs>
+</ds:datastoreItem>
 </file>
 
-<file path=customXml/item3.xml><?xml version="1.0" encoding="utf-8"?>
-<?mso-contentType ?>
-<FormTemplates xmlns="http://schemas.microsoft.com/sharepoint/v3/contenttype/forms">
-  <Display>DocumentLibraryForm</Display>
-  <Edit>DocumentLibraryForm</Edit>
-  <New>DocumentLibraryForm</New>
-</FormTemplates>
+<file path=customXml/itemProps2.xml><?xml version="1.0" encoding="utf-8"?>
+<ds:datastoreItem xmlns:ds="http://schemas.openxmlformats.org/officeDocument/2006/customXml" ds:itemID="{D3658183-99E4-4DA2-A5DA-5424AE725610}">
+  <ds:schemaRefs>
+    <ds:schemaRef ds:uri="http://schemas.microsoft.com/office/2006/metadata/properties"/>
+    <ds:schemaRef ds:uri="http://schemas.microsoft.com/office/infopath/2007/PartnerControls"/>
+    <ds:schemaRef ds:uri="f336f4fe-8719-4ea2-b5d6-29b3a580aeb4"/>
+  </ds:schemaRefs>
+</ds:datastoreItem>
 </file>
 
-<file path=customXml/itemProps1.xml><?xml version="1.0" encoding="utf-8"?>
+<file path=customXml/itemProps3.xml><?xml version="1.0" encoding="utf-8"?>
 <ds:datastoreItem xmlns:ds="http://schemas.openxmlformats.org/officeDocument/2006/customXml" ds:itemID="{0E5348F3-BD7B-48C0-9419-A8499C840C19}">
   <ds:schemaRefs>
     <ds:schemaRef ds:uri="http://schemas.microsoft.com/office/2006/metadata/contentType"/>
@@ -4517,22 +5508,4 @@
     <ds:schemaRef ds:uri="http://schemas.microsoft.com/internal/obd"/>
   </ds:schemaRefs>
 </ds:datastoreItem>
-</file>
-
-<file path=customXml/itemProps2.xml><?xml version="1.0" encoding="utf-8"?>
-<ds:datastoreItem xmlns:ds="http://schemas.openxmlformats.org/officeDocument/2006/customXml" ds:itemID="{D3658183-99E4-4DA2-A5DA-5424AE725610}">
-  <ds:schemaRefs>
-    <ds:schemaRef ds:uri="http://schemas.microsoft.com/office/2006/metadata/properties"/>
-    <ds:schemaRef ds:uri="http://schemas.microsoft.com/office/infopath/2007/PartnerControls"/>
-    <ds:schemaRef ds:uri="f336f4fe-8719-4ea2-b5d6-29b3a580aeb4"/>
-  </ds:schemaRefs>
-</ds:datastoreItem>
-</file>
-
-<file path=customXml/itemProps3.xml><?xml version="1.0" encoding="utf-8"?>
-<ds:datastoreItem xmlns:ds="http://schemas.openxmlformats.org/officeDocument/2006/customXml" ds:itemID="{E9247418-8373-42A0-A0EF-D23AD904819C}">
-  <ds:schemaRefs>
-    <ds:schemaRef ds:uri="http://schemas.microsoft.com/sharepoint/v3/contenttype/forms"/>
-  </ds:schemaRefs>
-</ds:datastoreItem>
 </file>
</xml_diff>

<commit_message>
added template behind feature toggle
</commit_message>
<xml_diff>
--- a/docker/docmosis/templates/CV-UNS-DEC-ENG-01132.docx
+++ b/docker/docmosis/templates/CV-UNS-DEC-ENG-01132.docx
@@ -1,6 +1,6 @@
 
 <file path=word/document.xml><?xml version="1.0" encoding="utf-8"?>
-<w:document xmlns:wpc="http://schemas.microsoft.com/office/word/2010/wordprocessingCanvas" xmlns:cx="http://schemas.microsoft.com/office/drawing/2014/chartex" xmlns:cx1="http://schemas.microsoft.com/office/drawing/2015/9/8/chartex" xmlns:cx2="http://schemas.microsoft.com/office/drawing/2015/10/21/chartex" xmlns:cx3="http://schemas.microsoft.com/office/drawing/2016/5/9/chartex" xmlns:cx4="http://schemas.microsoft.com/office/drawing/2016/5/10/chartex" xmlns:cx5="http://schemas.microsoft.com/office/drawing/2016/5/11/chartex" xmlns:cx6="http://schemas.microsoft.com/office/drawing/2016/5/12/chartex" xmlns:cx7="http://schemas.microsoft.com/office/drawing/2016/5/13/chartex" xmlns:cx8="http://schemas.microsoft.com/office/drawing/2016/5/14/chartex" xmlns:mc="http://schemas.openxmlformats.org/markup-compatibility/2006" xmlns:aink="http://schemas.microsoft.com/office/drawing/2016/ink" xmlns:am3d="http://schemas.microsoft.com/office/drawing/2017/model3d" xmlns:o="urn:schemas-microsoft-com:office:office" xmlns:oel="http://schemas.microsoft.com/office/2019/extlst" xmlns:r="http://schemas.openxmlformats.org/officeDocument/2006/relationships" xmlns:m="http://schemas.openxmlformats.org/officeDocument/2006/math" xmlns:v="urn:schemas-microsoft-com:vml" xmlns:wp14="http://schemas.microsoft.com/office/word/2010/wordprocessingDrawing" xmlns:wp="http://schemas.openxmlformats.org/drawingml/2006/wordprocessingDrawing" xmlns:w10="urn:schemas-microsoft-com:office:word" xmlns:w="http://schemas.openxmlformats.org/wordprocessingml/2006/main" xmlns:w14="http://schemas.microsoft.com/office/word/2010/wordml" xmlns:w15="http://schemas.microsoft.com/office/word/2012/wordml" xmlns:w16cex="http://schemas.microsoft.com/office/word/2018/wordml/cex" xmlns:w16cid="http://schemas.microsoft.com/office/word/2016/wordml/cid" xmlns:w16="http://schemas.microsoft.com/office/word/2018/wordml" xmlns:w16sdtdh="http://schemas.microsoft.com/office/word/2020/wordml/sdtdatahash" xmlns:w16se="http://schemas.microsoft.com/office/word/2015/wordml/symex" xmlns:wpg="http://schemas.microsoft.com/office/word/2010/wordprocessingGroup" xmlns:wpi="http://schemas.microsoft.com/office/word/2010/wordprocessingInk" xmlns:wne="http://schemas.microsoft.com/office/word/2006/wordml" xmlns:wps="http://schemas.microsoft.com/office/word/2010/wordprocessingShape" mc:Ignorable="w14 w15 w16se w16cid w16 w16cex w16sdtdh wp14">
+<w:document xmlns:wpc="http://schemas.microsoft.com/office/word/2010/wordprocessingCanvas" xmlns:cx="http://schemas.microsoft.com/office/drawing/2014/chartex" xmlns:cx1="http://schemas.microsoft.com/office/drawing/2015/9/8/chartex" xmlns:cx2="http://schemas.microsoft.com/office/drawing/2015/10/21/chartex" xmlns:cx3="http://schemas.microsoft.com/office/drawing/2016/5/9/chartex" xmlns:cx4="http://schemas.microsoft.com/office/drawing/2016/5/10/chartex" xmlns:cx5="http://schemas.microsoft.com/office/drawing/2016/5/11/chartex" xmlns:cx6="http://schemas.microsoft.com/office/drawing/2016/5/12/chartex" xmlns:cx7="http://schemas.microsoft.com/office/drawing/2016/5/13/chartex" xmlns:cx8="http://schemas.microsoft.com/office/drawing/2016/5/14/chartex" xmlns:mc="http://schemas.openxmlformats.org/markup-compatibility/2006" xmlns:aink="http://schemas.microsoft.com/office/drawing/2016/ink" xmlns:am3d="http://schemas.microsoft.com/office/drawing/2017/model3d" xmlns:o="urn:schemas-microsoft-com:office:office" xmlns:r="http://schemas.openxmlformats.org/officeDocument/2006/relationships" xmlns:m="http://schemas.openxmlformats.org/officeDocument/2006/math" xmlns:v="urn:schemas-microsoft-com:vml" xmlns:wp14="http://schemas.microsoft.com/office/word/2010/wordprocessingDrawing" xmlns:wp="http://schemas.openxmlformats.org/drawingml/2006/wordprocessingDrawing" xmlns:w10="urn:schemas-microsoft-com:office:word" xmlns:w="http://schemas.openxmlformats.org/wordprocessingml/2006/main" xmlns:w14="http://schemas.microsoft.com/office/word/2010/wordml" xmlns:w15="http://schemas.microsoft.com/office/word/2012/wordml" xmlns:w16cex="http://schemas.microsoft.com/office/word/2018/wordml/cex" xmlns:w16cid="http://schemas.microsoft.com/office/word/2016/wordml/cid" xmlns:w16="http://schemas.microsoft.com/office/word/2018/wordml" xmlns:w16sdtdh="http://schemas.microsoft.com/office/word/2020/wordml/sdtdatahash" xmlns:w16se="http://schemas.microsoft.com/office/word/2015/wordml/symex" xmlns:wpg="http://schemas.microsoft.com/office/word/2010/wordprocessingGroup" xmlns:wpi="http://schemas.microsoft.com/office/word/2010/wordprocessingInk" xmlns:wne="http://schemas.microsoft.com/office/word/2006/wordml" xmlns:wps="http://schemas.microsoft.com/office/word/2010/wordprocessingShape" mc:Ignorable="w14 w15 w16se w16cid w16 w16cex w16sdtdh wp14">
   <w:body>
     <w:p>
       <w:pPr>
@@ -61,14 +61,12 @@
         </w:rPr>
         <w:t xml:space="preserve"> </w:t>
       </w:r>
-      <w:proofErr w:type="spellStart"/>
       <w:r>
         <w:rPr>
           <w:rFonts w:ascii="Tahoma" w:hAnsi="Tahoma" w:cs="Tahoma"/>
         </w:rPr>
         <w:t>caseNumber</w:t>
       </w:r>
-      <w:proofErr w:type="spellEnd"/>
       <w:r>
         <w:rPr>
           <w:rFonts w:ascii="Tahoma" w:hAnsi="Tahoma" w:cs="Tahoma"/>
@@ -98,87 +96,16 @@
           <w:bCs/>
           <w:color w:val="000000" w:themeColor="text1"/>
         </w:rPr>
-        <w:t>&lt;&lt; {</w:t>
-      </w:r>
-      <w:proofErr w:type="spellStart"/>
-      <w:proofErr w:type="gramStart"/>
-      <w:r>
-        <w:rPr>
-          <w:rFonts w:ascii="Arial" w:hAnsi="Arial" w:cs="Arial"/>
+        <w:t xml:space="preserve">&lt;&lt; {dateFormat($nowUTC </w:t>
+      </w:r>
+      <w:r>
+        <w:rPr>
+          <w:rFonts w:ascii="Arial" w:eastAsia="Times New Roman" w:hAnsi="Arial" w:cs="Arial"/>
           <w:b/>
           <w:bCs/>
           <w:color w:val="000000" w:themeColor="text1"/>
         </w:rPr>
-        <w:t>dateFormat</w:t>
-      </w:r>
-      <w:proofErr w:type="spellEnd"/>
-      <w:r>
-        <w:rPr>
-          <w:rFonts w:ascii="Arial" w:hAnsi="Arial" w:cs="Arial"/>
-          <w:b/>
-          <w:bCs/>
-          <w:color w:val="000000" w:themeColor="text1"/>
-        </w:rPr>
-        <w:t>(</w:t>
-      </w:r>
-      <w:proofErr w:type="gramEnd"/>
-      <w:r>
-        <w:rPr>
-          <w:rFonts w:ascii="Arial" w:hAnsi="Arial" w:cs="Arial"/>
-          <w:b/>
-          <w:bCs/>
-          <w:color w:val="000000" w:themeColor="text1"/>
-        </w:rPr>
-        <w:t>$</w:t>
-      </w:r>
-      <w:proofErr w:type="spellStart"/>
-      <w:r>
-        <w:rPr>
-          <w:rFonts w:ascii="Arial" w:hAnsi="Arial" w:cs="Arial"/>
-          <w:b/>
-          <w:bCs/>
-          <w:color w:val="000000" w:themeColor="text1"/>
-        </w:rPr>
-        <w:t>nowUTC</w:t>
-      </w:r>
-      <w:proofErr w:type="spellEnd"/>
-      <w:r>
-        <w:rPr>
-          <w:rFonts w:ascii="Arial" w:hAnsi="Arial" w:cs="Arial"/>
-          <w:b/>
-          <w:bCs/>
-          <w:color w:val="000000" w:themeColor="text1"/>
-        </w:rPr>
-        <w:t xml:space="preserve"> </w:t>
-      </w:r>
-      <w:r>
-        <w:rPr>
-          <w:rFonts w:ascii="Arial" w:eastAsia="Times New Roman" w:hAnsi="Arial" w:cs="Arial"/>
-          <w:b/>
-          <w:bCs/>
-          <w:color w:val="000000" w:themeColor="text1"/>
-        </w:rPr>
-        <w:t xml:space="preserve">,‘d MMMM </w:t>
-      </w:r>
-      <w:proofErr w:type="spellStart"/>
-      <w:r>
-        <w:rPr>
-          <w:rFonts w:ascii="Arial" w:eastAsia="Times New Roman" w:hAnsi="Arial" w:cs="Arial"/>
-          <w:b/>
-          <w:bCs/>
-          <w:color w:val="000000" w:themeColor="text1"/>
-        </w:rPr>
-        <w:t>yyyy</w:t>
-      </w:r>
-      <w:proofErr w:type="spellEnd"/>
-      <w:r>
-        <w:rPr>
-          <w:rFonts w:ascii="Arial" w:eastAsia="Times New Roman" w:hAnsi="Arial" w:cs="Arial"/>
-          <w:b/>
-          <w:bCs/>
-          <w:color w:val="000000" w:themeColor="text1"/>
-        </w:rPr>
-        <w:t>’)}</w:t>
+        <w:t>,‘d MMMM yyyy’)}</w:t>
       </w:r>
       <w:r>
         <w:rPr>
@@ -242,31 +169,7 @@
           <w:sz w:val="28"/>
           <w:szCs w:val="28"/>
         </w:rPr>
-        <w:t>&lt;&lt;</w:t>
-      </w:r>
-      <w:proofErr w:type="spellStart"/>
-      <w:r>
-        <w:rPr>
-          <w:rFonts w:ascii="Arial" w:hAnsi="Arial" w:cs="Arial"/>
-          <w:b/>
-          <w:bCs/>
-          <w:color w:val="000000" w:themeColor="text1"/>
-          <w:sz w:val="28"/>
-          <w:szCs w:val="28"/>
-        </w:rPr>
-        <w:t>judgeNameTitle</w:t>
-      </w:r>
-      <w:proofErr w:type="spellEnd"/>
-      <w:r>
-        <w:rPr>
-          <w:rFonts w:ascii="Arial" w:hAnsi="Arial" w:cs="Arial"/>
-          <w:b/>
-          <w:bCs/>
-          <w:color w:val="000000" w:themeColor="text1"/>
-          <w:sz w:val="28"/>
-          <w:szCs w:val="28"/>
-        </w:rPr>
-        <w:t>&gt;&gt;</w:t>
+        <w:t>&lt;&lt;judgeNameTitle&gt;&gt;</w:t>
       </w:r>
     </w:p>
     <w:p>
@@ -415,7 +318,7 @@
               </wp:inline>
             </w:drawing>
           </mc:Choice>
-          <mc:Fallback>
+          <mc:Fallback xmlns:oel="http://schemas.microsoft.com/office/2019/extlst">
             <w:pict>
               <v:group w14:anchorId="60B89AC2" id="Group 2791" o:spid="_x0000_s1026" style="width:467.95pt;height:68.75pt;mso-position-horizontal-relative:char;mso-position-vertical-relative:line" coordsize="59429,8731" o:gfxdata="UEsDBBQABgAIAAAAIQDa9j37DQEAABQCAAATAAAAW0NvbnRlbnRfVHlwZXNdLnhtbJSRwU7DMAyG&#10;70i8Q5QralN2QAi13YGOIyA0HiBK3DajcaI4lO3tSbtNgolN4pjY3+/PSbnc2oGNEMg4rPhtXnAG&#10;qJw22FX8ff2U3XNGUaKWg0Oo+A6IL+vrq3K980As0UgV72P0D0KQ6sFKyp0HTJXWBStjOoZOeKk+&#10;ZAdiURR3QjmMgDGLUwavywZa+TlEttqm673JxnecPe77plEVN3biNx46Lv5EAgx0wkjvB6NkTMuJ&#10;EfWJWHaQyhM591BvPN0k8zMTpspvqZ8DDtxLes1gNLBXGeKztEld6EACFq5xKr+cMUlaylzbGgV5&#10;E2g1U0enc9nafWGA8b/hTcLeYDymi/lP628AAAD//wMAUEsDBBQABgAIAAAAIQA4/SH/1gAAAJQB&#10;AAALAAAAX3JlbHMvLnJlbHOkkMFqwzAMhu+DvYPRfXGawxijTi+j0GvpHsDYimMaW0Yy2fr2M4PB&#10;MnrbUb/Q94l/f/hMi1qRJVI2sOt6UJgd+ZiDgffL8ekFlFSbvV0oo4EbChzGx4f9GRdb25HMsYhq&#10;lCwG5lrLq9biZkxWOiqY22YiTra2kYMu1l1tQD30/bPm3wwYN0x18gb45AdQl1tp5j/sFB2T0FQ7&#10;R0nTNEV3j6o9feQzro1iOWA14Fm+Q8a1a8+Bvu/d/dMb2JY5uiPbhG/ktn4cqGU/er3pcvwCAAD/&#10;/wMAUEsDBBQABgAIAAAAIQBAxjtKSQMAAPkKAAAOAAAAZHJzL2Uyb0RvYy54bWzsVttu2zgQfS/Q&#10;fyD03sh212ksxOnDZhsssGiDtvsBNEVZwlIkQdK3v+8ZkpLdOM22eSj60ACRh5eZOTw8Q/L67b5X&#10;bCud74xeFtOLScGkFqbu9HpZ/Pv53aurgvnAdc2V0XJZHKQv3t68fHG9s5WcmdaoWjqGINpXO7ss&#10;2hBsVZZetLLn/sJYqTHYGNfzgKZbl7XjO0TvVTmbTC7LnXG1dUZI79F7mwaLmxi/aaQIH5rGy8DU&#10;sgC2EL8uflf0LW+uebV23LadyDD4M1D0vNNIOoa65YGzjevOQvWdcMabJlwI05emaToh4xqwmunk&#10;wWrunNnYuJZ1tVvbkSZQ+4CnZ4cV77f3jnX1spi9WUwLpnmPXYqJWewBQTu7rjDvztlP9t7ljnVq&#10;0Zr3jevpF6th+0jtYaRW7gMT6Jwv/pgtLucFExi7evN6Opsn7kWLDTpzE+1fTzuWQ9qS0I1gbCcq&#10;/GemYJ0x9f+KglfYOFnkIP13xei5+29jX2FTLQ/dqlNdOESBYvsIlN7ed+LepcaR9OnlQDmGKStD&#10;DxgmF5pFPmiW1P4qxEp19l2nFPFOdgYLZT9QxiPrTaq7NWLTSx1SGTmpgNto33bWF8xVsl9JqML9&#10;XU/TRvngZBAtJWyQ+CNKi5DxahyIKI/ACLOHYB6RyHwyW6B6C3YulMur+RWNkE6yndIMKrPOhztp&#10;ekYGAAIHOOYV3/7jM6JhSiYugYjogIn0jLPGD5ShdUbaD5XTp5ZbCQgU9rizC6whFVMcZ2hjHXnO&#10;WEf+Wwwlbk4L5dFKikHHWuCV2CRyTgnBoVQnakBSO1hirweTKHzyfISkyY+Cksl2x3qmvt5s5WcT&#10;RwNV8ljrw+4C4HGO0qdzTzSAWWkMBqWJ4hpTo/N0cUoTisUcxwgTHBdHA/1GHeDM1HWSjNKIQZQn&#10;BUQrHJQkqEp/lA0OPuCdRj/v1qs/lWNbTldF/KMdi6gwlXyS7rPX5JteNJUr2/IcK4fJCWLIHIlm&#10;ynhLjWByWJHRpKsKBz6IGi4sQBqdIiyjw+ivcc3GhCerJXNl6kM6S6gF+f+sOpg9qIPZ7zqItfK7&#10;DqDjX6IO4hMC76tYmfktSA+40zbs0xfrzRcAAAD//wMAUEsDBAoAAAAAAAAAIQA4mI0yQjoAAEI6&#10;AAAUAAAAZHJzL21lZGlhL2ltYWdlMS5qcGf/2P/gABBKRklGAAEBAQBIAEgAAP/bAEMAAwICAwIC&#10;AwMDAwQDAwQFCAUFBAQFCgcHBggMCgwMCwoLCw0OEhANDhEOCwsQFhARExQVFRUMDxcYFhQYEhQV&#10;FP/bAEMBAwQEBQQFCQUFCRQNCw0UFBQUFBQUFBQUFBQUFBQUFBQUFBQUFBQUFBQUFBQUFBQUFBQU&#10;FBQUFBQUFBQUFBQUFP/AABEIAOEA4QMBIgACEQEDEQH/xAAfAAABBQEBAQEBAQAAAAAAAAAAAQID&#10;BAUGBwgJCgv/xAC1EAACAQMDAgQDBQUEBAAAAX0BAgMABBEFEiExQQYTUWEHInEUMoGRoQgjQrHB&#10;FVLR8CQzYnKCCQoWFxgZGiUmJygpKjQ1Njc4OTpDREVGR0hJSlNUVVZXWFlaY2RlZmdoaWpzdHV2&#10;d3h5eoOEhYaHiImKkpOUlZaXmJmaoqOkpaanqKmqsrO0tba3uLm6wsPExcbHyMnK0tPU1dbX2Nna&#10;4eLj5OXm5+jp6vHy8/T19vf4+fr/xAAfAQADAQEBAQEBAQEBAAAAAAAAAQIDBAUGBwgJCgv/xAC1&#10;EQACAQIEBAMEBwUEBAABAncAAQIDEQQFITEGEkFRB2FxEyIygQgUQpGhscEJIzNS8BVictEKFiQ0&#10;4SXxFxgZGiYnKCkqNTY3ODk6Q0RFRkdISUpTVFVWV1hZWmNkZWZnaGlqc3R1dnd4eXqCg4SFhoeI&#10;iYqSk5SVlpeYmZqio6Slpqeoqaqys7S1tre4ubrCw8TFxsfIycrS09TV1tfY2dri4+Tl5ufo6ery&#10;8/T19vf4+fr/2gAMAwEAAhEDEQA/AP1RAoPWgGg9aAACjbQDRuoAMc0u0UmeaXIoAQrxRjjrUU08&#10;dvE8krrHGgLM7nAUDkkk9BXz3rf7VV1441S58P8AwP8ADL/EvVLeQw3PiCSY2vhzT3HB8y9wfPYZ&#10;B8u3Dk+ooA+hpJFjVmZgqqMkk4AHvXiHiz9sb4baDrM+g6JqN78QfE8XDaF4Isn1a5U9CHaLMUWD&#10;18x1xWHH+yvrHxPP2v43+Ob7xurtv/4RXRS+leH4e+wwxt5tzg/xTyHP90V7n4T8E+H/AAHo8Oke&#10;G9E0/QNLiGI7LTLVLeFf+AoAKAPEW+IX7Q3j6MHw18M/D/w9sm5S98dawbu6ZT0P2OyBCn2ab6gV&#10;IfgP8XvFHPiv9oDVrSB+WsvBWg2elonqBLKJ5T9dw+lfQo4HSj0oA+fR+xR4O1KFo/Enir4h+MN3&#10;3hrPjO/2t9UhkjT/AMdqD/h3z+z83zT/AA3sb2Q9ZL68urhyfXc8pPPf1r6KzzSZ6cUAfO3/AA73&#10;/Z542fC/SoW7PDNcRuPoyyA1LH+w38NtJh2eHLvxl4Rbs2heMdTgA9MIZmT/AMdr6EB6UuelAHzy&#10;v7NvxB8OMW8I/tCeNbUf88PFFpZa5D9Dvijkx9HB96b/AGx+0t4DZmvNA8D/ABUsE4X+xrybQdQc&#10;evlz+bCT7eYo9xX0OOtHrxQB8+af+2l4P0e9i074j6P4h+EOpSOIk/4TLTzDZSv3Ed9GXt2HuXX6&#10;V7rpesWOvabBf6bewahY3Ch4bq1lWWKVT0KupII9wafqGnWuq2M1neW0N5ZzKUlt7iMPG6nqGUgg&#10;j2IrwfWP2O9B0PUrjW/hTruq/B3xBI3mP/wjbBtKuH/6b6bJmBx/uBG/2qAPoM9aU9K+az8fvHnw&#10;RPkfG3wokugRnb/wsDwbFJc6cq/3ry0OZ7TgDLDzI8nqBXvvhnxVo/jTQ7TWdA1Sz1rSLtPMt76w&#10;nWaGZfVXUkGgDWxz+FH+FGefwo/woANtBXijdQW4oAMc0EUZ5oJoAXaKKMiigBNtG2jP+c0ZGf8A&#10;69AABRtoWjdQAY5rzn4xfHLwz8FdJtJdYe4v9Y1KQ2+k+HtKi+0alqk//PK3hByx6ZY4VerEVzfx&#10;q+Ptx4Q1yy8CeBNLj8X/ABU1aLzbTRzIVttPgzg3t/IP9Tbqen8Uh+VAScix8F/2e7X4f6teeMPE&#10;2pyeNfidqsYTUfFF9GFKJ1+zWkXS2t1PSNeT1Yk9ADibf4KeNv2iJ49U+NlydE8KMwktfhhot2fs&#10;5A5U6ndIQbp+mYUxEMD7/NfRGi6Fp3hvSbXTdJsLbTNNtYxFb2dnEsUMKDoqIoAUewFX+NtLkf5N&#10;AAVo20ZH+TSUAKF4o29KAR/k0ZHH+NABt5pAvIpcj/JpMjj/ABoAXGcUbaAen+NJQAAc0u3mkB5/&#10;+vS5H+TQAY5o9aP4qM9f8aAGugYEEAgivnvxT+zHd+C9cu/F/wAENXg8AeJJ5DPfaBLGX8Pa03f7&#10;RbL/AKmQ8fv4NrDnIbNfQtLkf5NAHjXwh/aJs/HWvz+C/FOj3HgL4m2Ufm3XhrUnDCeMdbiynGFu&#10;oOvzpyvRlWvZMZH4V578ZPgl4Z+N3h+HTtehnt76yl+06XrWnSm31DS7gfdntph8yMDjjlWxhgRX&#10;nfw7+MHib4Z+MtP+GPxkuIZNUvn8nw342t4vJsvEOBnyZVHFvegdY87ZOSnpQB9D7aCvFANBI/ya&#10;ADHNGMUZ5/8Ar0Z/zmgBdoopM/5zRQAfh+tHPp+tKvSg5oAT8K8W+Pnxq1PwfeaV4E8CWMOu/FPx&#10;IjHTLGck2+n24O2TUbwjlbeMnp1kbCLyTjo/jl8YLH4K+B31aS0l1fWbydNO0XQ7U/6Rql/LxDbR&#10;+7Hlm/hVWY9Kw/2ffgzffD2x1LxN4xu4tb+J/ih1uvEGqx58tCP9VZ2+fu28AOxB3OWPLcAGp8D/&#10;AIG6Z8GdDuh9qm1/xbrEgvPEHie+AN3qt3jl3P8ADGvRIh8qLgAdSfTvw/Wj0pf4qAEP3RRz6frQ&#10;fuil5xQAnPp+tJTuaT0oABnHT9aOeOP1peaTnigA59P1rg/i98TpvhH4PuvEn/CJ6/4ts7JGmu7f&#10;w6kEtzDEoyZPLkljLgdwm44BOK73nNfnj8YPG/7SGjftxeL9K+CGkweIdIk0zTJdWtNYRTpkEnlM&#10;FdpGdDG5UEYRssB91towAel/Bn/gpf4K/aC8YxeGPAnw/wDH2s6qyGWUizs44baIEAyyyNdbUQEg&#10;ZPUkAAk4r7BVtwBx+Ga/Ez9lO+/aM8DyfHOX4M+DvDt5rFvq62+uCONZbmydHuNsdnHI4V0VhJhc&#10;OTtXg1+lP/BP3Vta1/8AZR8Hal4jnurnX7qXUJdQmvcidrg30/mbweQ27II4xjGBigD6KHXp+tLz&#10;6frQvWl55oAT+Kj14/Wl7mk9aAEPXp+tLz6frQ3Wl5oATv07etcp8Sfhv4e+Lfg3UfC3ijTk1PRr&#10;5NskTkqyMDlJEcco6sAyupBUgEV1ff8ACj/CgD52+FPxE8RfCnx1Z/CH4n6jLqtzdBz4R8ZXAC/2&#10;7Agyba4I4F9EvXoJVG8c5B+iM57frXC/GT4R6J8bvAd74Y1wTQxyMtxZ6haHZdafdId0N1A/VJY2&#10;wQR7g8EiuM/Z5+LGt67ca38OfH3lwfE3wiI0v5Ihsh1i0biDUrcf3JQCHUfckDKccUAe3d+n60fh&#10;+tH8VKe1AB+H60UtFADcj3qG4mjtoXlldUjRSzuzYVQOSSewFTDHrXzv+1Rrd944vvDPwP0C6ltt&#10;T8ctI+tXlu2H0/QYcfbZM/wtLuS3TPeVj/DQBnfBW3f9or4pXPxt1WNz4T0oz6V4AsZhgeTkpdat&#10;g/xXBUpGe0S5/jzX0xkYqhoei2HhvRrHSNLtY7DTbGBLW1tYBtSGJFCoijsAAAPpWhxQAmRnvS5H&#10;vRxnrS/jQA0mjcPelP3RRxQAhI96+TP2sP8Agop4J/ZQ8daV4S1TRNW8Ratc2yX10unNGi2sDMVU&#10;5cjc52sQowMAZIzXj3/BTj4S/Gb43a54Sf4U3N14g8P6WskGo6RompJHLbXpfKyzJ5i5+TABP3Nr&#10;dN2T5z+1FffArwL4A+G2k/tCW2o/EH466Holvaaja+HtSZJyn31ivbjO3gNjdzIclhwwNAHvv7TX&#10;/BUDwt8BbzwVBo/hm88XjxLo9t4gWT7ULNIbKfPlYyjFpCFbK8BccnJ49V8Zft5fB34c+DfA3iPx&#10;P4jl0aHxhp0OqadZm0lnuRbyKDvkSMNsAzjJ6kHGcGvzO+J37fnwc+M0nhq28Xfsz2l/p/hyBLLT&#10;Db+KpraSC1TASH91Au5AAMIxIHOOpzs/Fz4sfs0/tua94On1vXte+BeqaHYx6NGsumJfaa9mjlo4&#10;kaJh5RUu4DlQoB5BwKAP2O8PeItN8V6Hp+s6ReRahpWoQJdWt3btujmicBldT3BBFfIP/BQL42fF&#10;v4Y2Vh4e+CfgfV7/AF/W4mutT8S6Xor3n2WNf3caKVRlMxweWyVUDAywI+cP2uvhp8WdUsPhRpv7&#10;Nutaz4p+FOi6JBp1jP4N1bzCl4jtuluWhcfMy7CGbCr8w+XmvRf2z9M/an8B/CH4b+MPCnivXJdS&#10;0/Qbex8ZafoIWUpeKoZrwIqkuCWZXZeBtU4AJIAOd+Jd58YP2XtU+EniL4OfD3U7241/w9BqHjnT&#10;bTRZbhNT1D5WkN2VUtHPmSX5gQwJPBHFfoz4A1iDxF4N0fWINIuNBGpWyX76ddW5gnt5JRvdJUwC&#10;JAzNuyOTk96/Dn4Y/tG/tffGLxdZ+G/CfjPxfquqXMgTakYEcIJwXlcptjQd2YgCvrj9vz4S/tMS&#10;aX8KdM8Eav4q8WWOm6Qltq15oNw8c8+qhh5lzMI2VtrDGwnhcHoTkgH2b8dv2t/hb+zbfaTZePvE&#10;y6Re6oC9vaxW0tzL5YbaZWWNSVTORk9SDjODXjX7W3/BSTwx+zVd+D7XStAk8cyeIrBNYiuLW+W3&#10;txZOxEciSbX3l8MQMAADk84r5u/a0+FPwt8XeB/hpq/x4+M6eF/i7omgW2na5Z6ZCmrXd3tLPseG&#10;NspKC7Ayk7SSSQRg15h8WP2z/wBm3xN4N8G+D4/gVq3jfS/B1mmn6Vf63rZ0u5MKgAh2t97MrEbi&#10;pOMk4AoA+3vjN/wU68AfCHwP8O/EH9gazrU3jTTV1e2sITHE9rbk7SZWY43btygLkHYTkDGfp34V&#10;fEzRvjD8O9A8aeHnmk0fWrRbq389Nkig5BVxk4ZWBUgEjIOCa/ILxb+2x+z7+0RH4T0b4pfBHUfD&#10;WkeHY1stNvPCutCR7S1wB5Rj8uLdGMA45Iwcck59H/a2+DPxE+OR+Fus/s0T3GvfB6z0eKx0e18O&#10;6l9nTTbmORt7Sq7oyvgpl2ywKENg9QD9ZCRS5HvXFfCFtQh+HPhvTdd1u11/xPpum21nrF7azCQS&#10;XiRKsxJHcuGPIBPXArtuPX9aAGkjPfpRke/Sl4z17UcevagAyMV4V+0x8ONZvIdH+JfgW2874jeC&#10;TJc2dqvyjV7Jv+PrTZD3EqDKZ+7IqEYya90pWxj/AOvQBy3wx+I2i/FrwDoPjDw/cG50jWLVbmB2&#10;GGXPDI47OjBkYdmUiupyPevmvwMrfs//ALS2q+CGxD4H+Ipn1/w8vSOz1dAG1CzX0Eq4uUXgZE2K&#10;+lMjjn9aADI96KX8aKAI5JFjjZmYKoGSx4AHrXzp+yun/CzvEfjn443ZMqeKrs6V4cLf8sdCspHj&#10;hK9x58vnTkd9yelbv7Y3ivUtB+B+o6LoUxg8T+Mbq38J6Q65ytxev5TSAjkeXEZpM9vLzXq3gvwn&#10;p/gPwhonhvSYvI0vR7KGwtYwPuxRIEUceyigDbBFHFH4UfhQAZGaXIpPwo/CgALcVgePdEvvE3gf&#10;xFo+lai2j6nqGnXFpa6gmd1rLJEypKMc5ViG/Ct89Oleb/tEeAdb+KXwQ8beEvDeqDRdb1jTJrS0&#10;vHdkVHYdGZeQrDKkjOAx4PSgD82/2Uf2dfid+xc3xT+MnifVdJOh6H4evo1ttN1RL2PV7oYMW8Ic&#10;BVkAPz4fLYwMmvA/2J/2X9S/bm+NniHWvGWq3smhWMg1LxBqCt/pF5NM7FIVcghS5VyW/hVDjkjH&#10;snwt/ZB+I3wP/Zp/aWt/FOqaXBLceHQo8Nafqcd5JugkEzXEiRkhMIrKufmO45AwM+4f8EUrezX4&#10;C+OZo0H29/EuyZu5jFrCYx9Ms/5mgD6t8I/sa/A/wXpKWGm/CvwqYVUIZL3S47uZx/tSzBnb8TXD&#10;/Eb/AIJt/s+/EaNzJ4DtvDt02cXXhuVrBk+iJ+7P4oa+nx06UenFAH536f8A8Eg7PwXr/wBv8BfG&#10;vxh4PQtk/Z0UT47DzYniz+K0/wDbsuPGv7H37KegS+E/ij4y1TxFP4ogS68Qa1qRuLqVDbTkxDI2&#10;rHlVOwDqMkk81+hv4V8Bf8Fof+TYPDnb/iqrf/0muaAPnr4i/tE+PvB/jf4GWvhr9pm7+I9v4ols&#10;ZdbsbIW0ZsnaeENG5iXKq+912PhxsOevH2d+0D+wzrvxo1y/vtK+O/xA8KaffSGSbQxfyXVghJ5W&#10;KMSIUX/ZJYDtgcV+ffx+tdXh+IH7Ljan8FNO+EqH7AIrqxnhlOq/v7bJcRAFCow22TLjzjk1+24+&#10;nc0AfBPw9/4I5/CDw7cC68U6z4i8a3O7LRT3C2du/uViG8/9/K+k/DH7HXwP8H2f2XTfhT4SVMYL&#10;3WlRXUpHvJKGY/ia9jHXpS/hQB8TftTf8Ew/hl8WPBupXXgLw9Y+B/G0ETS2MmlILezuZAMiGaEf&#10;IFbpvUAqSDyAQfhz/gmt458WReLPiL8CrbVZtCl8ZaHqMFi7kg6dq0UDgSjHKnYHDbefkXuBX7ef&#10;41+Nn7O3hldS/wCCs3jVNGcWtnY6r4jna4hAItwYp4xJ+Ekq/jQB7d/wTR/Y5+Jn7PXxe8Y6t4v1&#10;bS7OxGnnT5dJ07Uo7t7mYyK6SyKmfLChWwXwx3kYxmv0lLDBr8uv2B/2Ifiv8KP2m5/H2s+I9KvP&#10;DFot7Bc6jpmrLef228ilQrBSSPnKyt5mCGUcE81+ov4UAGRn8KM/yoPXp2pPw7UALuoJGKPwoPTp&#10;QB45+1T8NtR+I3wlu5vDo2+NfDdxF4j8Nz4+ZdQtT5iIPaVd8LDoVlNdp8JfiNpvxe+GnhnxnpR/&#10;0DW7CK9RD96Isvzxt/tI25D7qa65vpXzr+zUv/CuPid8W/hMwENjpmqr4o0GLoBp2pbpHRB/dju0&#10;uV9tw9qAPozIoo/CigD52+IW3x9+2R8MvDRG+y8HaLf+L7qM4KtczEWNnkeqhrph9Ae1fRGAMcV8&#10;9/Adv+Eo/aM+P/ionzYLbUtM8KWjddiWdmJpVH/ba8kz9BX0IevSgAAoxxR+FH4UAG3kUuOc0n4U&#10;fhQAFeKhuImkt5ERzE7KQrgZKnHB/Cpj06UfhQB+Rnwd/Y38R/sv/tNDxp8Z/iD4X0LwTdPqFrLf&#10;6lrCpJ4kS4ikjeIxthvm8wO+/wC6QMZODXo3/BPnRb39lf8Aal+IHwT1mbztG8S2ia54W1UMHh1O&#10;GLcUeJxwxaCQk46GFvavRf8Ago1+w/qX7TF94f8AGGneNdI8KxeHrCa3vx4hd4rNLff5hmEighCO&#10;Q2RggLyMc8/8I/iD8NPGy/Cr4KfDi2uviv4s+HaQXn/CdQu2n2WkLEyiaZZyGeRH3eWIFVkkUhS2&#10;BuAB+hIAxWRH4o0iXxLL4eTU7N9dhtkvZNNE6/aFgZiqymPO7YWVhuxjIxTdB8UaV4mbUl0u+hvW&#10;029k0+8WJuYLhApaNh2YBlP0YHvX5Kf8FGPFHi/9nX9vjwv8T9MnuLaGaws7izlQnZNFCTFc2x9Q&#10;RncvpKD3FAH7CcV8ef8ABRvwla/EX4OpBrPhHxL4l8G6Lcf2ze3/AIO1C0S7tniWWNw0MysXRQ7F&#10;imSMHIAUmt4f8FIPgg3xgtPh3H4guJtTuLlLIapDb79OS5cgCEzhuu4hSwBQHq1fFfhL9sr4y/DP&#10;9pn4y/Dnwh4If4r+H5fGGsyr4f8As8sktqHvJfM2SRhtkbEksHUrkkjGTkA4T4Za14G/aN+KngDS&#10;NItfjZ4/1/w6IptGsdS1rTGt7S3gkV/ndowI48ogZicnCjJO0V+0OjahLf2cRuoY7TUBGjXVkk6z&#10;G3dhnYWGM+xwM9a/DP8AY6+N3xF/Z3j+KPiDwB8I28XXRSG1vLopPPHoSCWdhHIkQ3MpIOTuX/VD&#10;mvqb9iH9s+y8KfBf4tfGH4x67NPe6p4sht828G+W4m+xqI7eCMYACohwMgKqkk9yAfpjcXMVnbyz&#10;zSLDDEpd5JGCqqgZJJPAAHeqfh3xFpfi7Q7PWNE1C11bSryMTW17ZSrLDMh6MjrkMPcV+XP/AAUI&#10;/b08N/Gb9mPQ9P8AhlrVxHbeI9Tktdbt5kMF5bwwxq/kSIDwsjSIcglWCEZPzCvtP9gHwjqngf8A&#10;Y++Gela0kkV//Z7XZjmBDRpPNJNGpB6EJIvHagD1z4pfEDTvhT8OfEnjHV3CadolhNfS5OC+xSQg&#10;92OFHuwr8nPgL8HY5P2ffil438deOtE+HHxB+MUElt4abXb9bJprZ7hZ53OfmEdw+I92MbBnkMK/&#10;Q/8AaWvtF8dfDPWGj8Pf8LM0TwrrEcviTwzZX/kPMLeNZ2iKlds7R74ZTbsyq+ACc/Kfhz42/CXw&#10;P/wU4+JGgeJvhJ8UNH0jVLXSY9PvvCviGGS3u7WGJ2YSQxKCHAEhBC/KMD5ueAD3T/gmT+yF8Rv2&#10;ZYfGl943vrS3ttaFulpo9heC5jzGXJuGK/KCQwUYySM5xxX3cQPSuW+GPgtPhv8ADnwv4UjvZtRj&#10;0PS7bTVvLj/WTiGJY97ehO3OO1dR+FABjn8KP8KD16dqT8O1AC7aUgYpPwoPTpQAY5r54+MKr4D/&#10;AGpvgz40X9za6+l/4I1KTs3mx/a7IH6TW0ij/rrX0P8AhXz7+3NCdP8AgDd+K4UJvfBur6X4ngK5&#10;yv2W8iaUj/tiZR+NAHv/AJw9aKp/29pv/QQtf+/q/wCNFAHhf7FATUvhr4q8Sqd3/CSeNvEGqBz/&#10;ABL9vkgQ/wDfECV9CHNfOv8AwT5y37Hvw3nbl7q0nu5D6vLdTO315Y896+iT16UAC0fw0fhR+FAB&#10;6Uv8VJ+FH4UAB+6KXnFIenSjt92gDN8R6BYeLNB1LRdVtY73S9Qt5LS6tpBlZYnUq6n6gkV+NXwe&#10;+IWu/wDBOX49/GL4d6b4Lv8Axz4s1MQWvhuGGFnNwis8kMrqgLupikDFYwSWQjK8kftOe/Ffnp/w&#10;VX/Z58Ra9p/hP4x/Dy11I+M/C8y2tzJoqubv7MWLxTIIxuzFJnkdFlJPC8AHzN8B/iP+0H4Xt/jD&#10;4O1XSfEXh7xp8ULa41PQ7zVrOWxabV1O+dLd3CqsstuJVQAgho4gMcVwnxc/Yd+MXhH9lmx+Kfi7&#10;xI91p0Ziv7nwzqE9wbrT1uGWMSMJOBISYw6DBGRnJXFeqfD3/gsB4w8O6Tb6J8T/AIe6d421DTZE&#10;dL4y/YrgTRkFJJI2jdBIDzuUIQe2a4X9oD9v3xf+25NpHwz26B8L/Bep6hCLu61C8Zk4bKtc3BUA&#10;RIcNhUHIGSeKAPXP+CcPwB/Z0+OHwcij8RQwXPxR07Vvtd35movBdRpHKrweTHuCtCygKx2nksCQ&#10;duPqT4+/Hv4UfsK/D3xvceHrqxuPiD4ov73V49MgmSa8utQuZGfzp9vKwxl+N2PlQKuSa/OL4yfs&#10;4/s7fBz4Z3dzY/H2Txx8QfJ3WNh4btI5bV5uwdlZhGuerGQNjop6V8x/DzWvDug+NtK1LxboMnir&#10;QIJxJe6TFetaNdJ3XzVBK+vHXpkUAfUP/BOX9rLS/wBm34zXX/CXzyQ+FPFVqtrqF/hmNrOsrNFc&#10;MByVBZ1bAyA+eduD+n/iL9mP9n34paDqGtXTabqHhLVNdj8W3Is9VSPTpbpbVoDIWjYAI6sXcBhl&#10;hk9SD+dH7cH7Sn7OXxa+GPhPSvh58PJIPEttp8UdtqUcQ04aNCCf9FdVBFyQQ3H3Ru3K5JIr5N+C&#10;2m+Bde8fafpnxI8Rap4Y8H3BYXOoaXbC4eJsfISnPy56kKxHoaAPVviD8H/CHxg/bUuvh98Cri3h&#10;8N6pqiWul3E8zvaxFYg07o5yzRKySlepIAxkEV9Q+DPhz8cv2Dv2gNU8XeJvEt74v8B2Wgzajqup&#10;NcTta6i8ivFa2m2U83TXXkhVGWCnd93IrxH4qfBvwN+zSug/Fn4H/tAaD4u1DSL6C4g0mR401JGL&#10;YDLGpPmL2dWRPlJznpXt2l/8Fpru90S3i8V/CLS9Z1W3dJ457XUjFAJk5SRY5IpCjBuQQxI7GgDj&#10;v2Z/2qvjZ+yhqni/xL8Rvhn4r1jwH4qvpNY1We80ye28i9lODOkkibMPlEKsQCAmCCMH3T/gjz+z&#10;3/Zvh3xH8ZdWsfKu9ckk07RAy8R2qvmeRcjo8gCA+kTetfLnjr49/HX/AIKS+PND8F2dhPpfhK5v&#10;4ojpujW8zWNsCwzcXcv/AC02DLZYgDHyqCa/a34e+BtK+GngjRPCmhwfZtI0azisraPvsRQAT6k4&#10;yT3JNAHRt1peaaevSl/CgA7/AIUf4UHr07Un4dqACnc0n4UHp0oAP4q84/aQ8PjxX+z78StH2eYb&#10;7w3qMCj/AGjbSbf/AB7Fej/hWfr1sl9ouoW8gzHLbyxtj0KEH+dAH4f/APDZ2t/9BGX/AL7NFfFN&#10;FAH9D3/BPf8A5M1+FyEYaPTpInB7MtxKrD8wa+iCOelfPf7Dccel/BK78Oqct4c8Ua9pDA8bRHqc&#10;5QY7fI6V9CEewoATgDnA/GvMv2iPi7N8C/hhc+Ml0xNVt7O+sYLuNpjF5UE91HA8uQpzsEu7HGcd&#10;RWH8VfhT8WPHXiwzeGvjLL4A8LeRGh03TfD1tc3bSDO9vtMxO0HjAC8V4t8cP2EbnxN8G/G51D4n&#10;/Ev4geI/7IuZdPsdU1s/Y5LpIy8Si0hRUbLqAAc9RQB9pY+bpS/hXMfDPUNR1f4d+Fr3WbOew1e5&#10;0q1lvLS6UrLDM0KmRHB5DBsgg+ldR+VACFeKNvt+tB6dKMewoACPakI4pSOOgo20AfiD+2jH8b/2&#10;tv2tPEvgSw8G3d1/wi949nY6TpsQMUEBxsup5yAuZU2vucgAMFHTntfhn/wRY8e65bw3PjjxppHh&#10;UMNzWemwtqE6j0Y5jQH6Mw96/YKO1hilmlSFFlmIMjqoBfAwMnvgcc1PjpwKAPgLwr/wRm+DulRq&#10;da1/xVrs2PmH2qG2jJ9lSMkD/gVejaT/AMErf2bdNUCbwRc6icfeu9avMn/viVf8mvrjHsKTHTgU&#10;AfLE3/BMP9mqeMofhuqfLtDLrWoZX6fv/euV1v8A4JHfs9apu+y6TrmjFu9lrEjY+glD19ogdOBS&#10;+nFAH5leOP8AgiX4XvIZZPCPxH1fTZuSkOtWUV2hPoXjMZA98Gvkf41f8Ew/jj8Gbe41K20aHxpo&#10;9vmQ3nhmRp5UUc5aAhZRjGTtVgPWv3s79BR17UAfIP8AwTF+L3jj4wfs6i68a2CrJpOoSaXZartE&#10;T6hFGq5Z4wANyMdhf+Ig5+YMT9fY68VBbWsVqpjiiSJNxbaihRknJPHcnmp8deBQAhHPSlxx0oI5&#10;6Up+goATv07UhHHTtSkc9B0pDyMEcEUAeYfCn4s3fxF8dfFHRpLGCCx8I65Fo9vcxOzNcE2kM8hc&#10;HgFWl28elennBHSvif4efsR6B8TvFXxU8YePdM8TaF4i1PxtqUlhdWGsXOnu+nqUW3dVjcKVbaxD&#10;FckY7V6L4b/Yls/BviPS9W0X4u/Fi3hsrqO4bSbnxS9zZXCqwJjkjdCSjAbTznFAH0pjnpVPVplt&#10;9LvJXbYqQuxYnoApOauAYauI+OGvjwp8GfHutFgn9naBf3e7OMbLeRh+ooA/mc/tm+/5+pPzor3b&#10;/hmfUv8Anyk/75ooA/aD9m5T4c+MP7QfhFj/AKjxXB4giHTMWoWMMhI9vNhmH1U19BkHPWvnrVgf&#10;Af7cGgXbN5dh8QPCU+l7QeHvtNm+0R59zBcz49oz6V9Dbfc0ARSSrBG7yMERQWZmOAAOpJ7V4B8Q&#10;v25Phf4M1xvDujahe/EbxhyE8OeB7VtUuiw4IYx/u0wSM7mBHpXoPxm+Bvhf49+HrHQvGEd9d6Nb&#10;3a3b2VrfzWsd1hWXy5vLYF4zuztJ6gV80ftDaL8Ov2NfGnwd+Ivhy00PwXpGmajLoGtabYokD3Wl&#10;3igPMYx88xglSOQkAtgnrQB9Y/DXxNq/jLwTpms674au/B2q3aM02iX0ySzW2HYKGZPlJKhWwOm7&#10;B5Brqdp9a8U+C/7TWn/HjxRd23hjwh4qXwrDaGeHxhqmmmy0+8k3KBHAJCJHyGLbtoHyn2r2zHvQ&#10;A0g0YOOtKV4oxx1NAAQeeaOaCOOpo9KAAA460mDxzTgPc0mOnJoAMHPWkweOadj3NJjpyaAEwcjm&#10;l5oA6cml9KAGgHPWjBz1pQPc0Ae5oAOaQg+tO7mkx15NACEHPWlwcdaCOetKR7mgBpBz17VzvxC8&#10;daN8MfBWteLPEN19i0XR7SS9u5sbisaDJCjqWPAAHUkDvXR456npXzb+3fovibxN8HNN0bQPCmqe&#10;MNOuvEOmy6/p+jeW1y2mQTCeYIjsu9mMUaBRnO7nigCn4d/bw8K20g/4WR4X8R/B21urJ9S0y+8Y&#10;W6RW+oQrtLLG0bN++AZSYSN2CMZr174a/Hr4c/GHKeCfG2h+Jp1h+0Pa6depJPFHkLueLO9BllHz&#10;AdRXx140/ae+GXxg/ak+EcXjBbrwDofhOz1LV57Px9p50wtqUgjgtoiJflJRfMkDAlchecjFfaXg&#10;jwr4Bju7nxZ4Q0rw+tzq0apPrWiW8G68RSSA00Q/eAEk8k0Adlg5614J+3NeTRfsw+L9KtJNuoeI&#10;vsvh20UHlpL26itsD6LIx+gNe+Y56mvnf9ojb40+OHwK8AL88X9t3Hi+/C87LfToD5W4ejXNxAB/&#10;un0oA9N/4Ud4M/6A8f50V2/lt/faigDwD9tCwuNH+G2j/EfT4nm1L4ca3a+KPLiHzy2cZMV9GPY2&#10;0sx/4AK9407ULfVtPtr6zmW4s7mJZoZkOVdGAKsD6EEGm6xpNpr2k3mmahAl1YXkL29xBIMrJG6l&#10;XUj0IJH414T+x3rF5ofhHXvhRrc7Ta/8NdROh75fv3GmkeZptx9Gt2VP96JqAPf5I/MjKEkBgRlS&#10;QR9COleF/Dv9ir4U/DvXG8QPoUni3xU7+Y/iLxdcNql8WycEPLlUIzgFFBr3j8a+cP22PiZ47+GP&#10;gXQbvwlqNj4Y0XUdWi0zX/F91bG7fQLeZgiXSw5CsAx2lmJC7l45yoB1vx4/am+Hv7OOnwt4q1R5&#10;dXuEL2fh/S4vtOo3SjkskIOQgAJLttX5TznivTfCvijTPG3hvS9f0W8j1DSNTto7u0uoTlJYnUMr&#10;D6g18X+FvhLp37Gf7Q2ieINTvLnxp4Y+JEMWh3/jDxFsub+w1j5jEzzkZW3ugfL2D5Qypk4xXtn7&#10;O/wr8S/AzxV408FwwJN8KTONW8Kz/aF36cZ2Y3GneX97y0fLo3QLJjJPQA95PTrRg460Hp1o/GgA&#10;IOOtHpR+NJQA4Z9aTB45oHTrR6c0ALz60mDxzR+NIOo5oAUA8c0vpzSDtzR+NAAAfWgA+tIOvWl/&#10;GgBfXmkweeaPxo9eaAA5z1pTn1pp69aX8aADn17V87+Ov2qrz4M+NNStfiZ4B1fw/wCBftGzTvHW&#10;mH+0tPMfABu1iXzLVs56qw9+ten/ABg8WeKvBPg99W8H+DZPHmpw3Efm6PDfpaTNb5PmvGzgqzqO&#10;iHG7pmuP+E/7VHw7+NF3caDDey6B4rhUpfeEPFFv9h1ODj5laCT/AFg55KFl5oA7u3/4Qn40eEYL&#10;pF0Txt4Zvk3xSMsV9aTKeuM7lPvVvwN8PvDnwy8PR6F4U0Wz8PaNHLJMljYQiKFHdizkKOBkkniv&#10;m/4J6DonhH9tT4k6P8NoY7HwOvh61ufEWn6eQNOtteedvL8tF+WOVrcEuq4H3SRmvrM9OtACHI75&#10;r50+Dch+Jn7Tnxa8f/63S/D62/gLSJlPVoD9o1BuveeWOPI/54exx6L+0F8VU+DPwh8R+Kki+2aj&#10;aweTptkoy13fSsIrWEDqS8roOO2T2pn7Ovwtk+DPwb8NeFrq4+2atb25n1S8Jybi/mYzXUpPfdK7&#10;ke2KAPS9ooo/GigBMn2r5u+PzH4I/Fvwn8bbcGLQJUTwv412/dWwlkzaXrdv9HnbDNyfLmbsK+kg&#10;ayPFXhnS/GnhvVNA1m0jv9J1O2ks7u1lGVlikUq6n6gmgDVR9ygggg9CO9Y3i7wtpfjrwzqvh3W7&#10;OPUNI1S2ktLu1lGVlidSrL+R69jg14n+zD4q1LwXqmr/AAQ8X3ctz4j8IwrJo2pXR+fWtDJ221zn&#10;+KSL/US+jIp/ir6GzxQB5j8EfhbqXw3+Fej+DfE+tR+M/wCxpGisb+6tgJPsschNosm4kNJGgRd4&#10;xkqD15Pp35UZ5FKWAoAaTRuPtXzT4i/aW8bfED4ha34N+BvhHS/FX/CPzG01vxX4gv3tNItLsdbW&#10;Mxq0k8q/xbBhTwa6r4N/HrV/FHjTUfh38QvDKeCfiPYWY1FLO3u/tdjqllu2farSbCllDEKyMAyE&#10;jrzgA9tyeelG6lJGKT0oAATjtSZPHSnAjFJkcUAGTntSbjx0p2RSZHHNACZOR0pd1APSlz0oAaCc&#10;9qNx9qUdaXI55oATdSEn2p3rSetACEnNeWfHb47WvwZ03R7a20i78V+MfEFwbHQPDOnsqz6jOF3P&#10;l2+WOJF+Z5W4UepIFeplhmvlf9pbV0+DX7RHww+MGvW8s/gOz0++8N6vfxoZBor3TxNDduoBIjZk&#10;MbOPugjrkCgBtz+1L8TfhFNbah8a/hRD4b8FXMiRy+KPDOrDVINLZiAv2yParqmSAZVyoPY5r2L4&#10;k/A74aftAaXZP4v8LaP4rtfLWW0vJUBlVGAIMU6EOqkEH5WweKj+LHxP+Hel/BnXfEninWNMvfA1&#10;xp8qzyLOk0V7C6EeVHtJ8xpAdqquSSRisD9i/wAM6/4N/Zb+G2j+J45rfV7XSUDW9yf3tvEWZoIn&#10;4GGSJo0IxwVIoA7z4Z/Cfwj8HfDKeHvBWgWfh3R1kMxtrNMb5DjLuxJZ2IAG5iTwOeK68scHpS7q&#10;8o/aL+MU/wAI/Asb6LZDV/G2vXKaP4a0ccm7v5eELDtFGMySN0CIeeRQBwuvsfj9+1FpmhxHzvBX&#10;wqkTVdTYHMd3r8sZ+yQeh+zRM0zYPDyRgjivpAZ4rzn4BfCGD4J/Dax8PfbG1XVpJJL/AFnV5B+8&#10;1LUZm33Ny/uzk4B6KFHavSPSgBMn2opciigBPyoJ+lH5UjfhQB45+0V8I9V8dafpHinwXPBp3xN8&#10;JzNfaBezcR3AIxPYznvBcINjf3TsYcrXQ/BL4yaX8bfA0OvadDNp95DK9jquj3fFzpl9H8s1rMvU&#10;Mjd/4lKsODXoQHHavnn4vfDvxB8M/HFx8ZPhlp8mp6tJEkXizwjbkKPEVpGMLLEOgvYVzsP/AC0U&#10;GMnpQB9D557VneILe9utC1GHTZ1g1GS2lS2lPRJShCMfo2DWL8N/iR4d+Lfg3TvFPhfUY9T0a+Qm&#10;OVQVZGBw8ciHlHVgVZGAKkEGur/KgD5O/YX8feCvBP7NOl+HdS1Sx8MeI/C/n23irT9XuUt7q0vx&#10;K7TyT7yCQ5O4PyCpGDxgep6b4J8L/Fb4neC/jXoniP8AtezstEvNO08WLK9pPHcSIWl3jnI8srg8&#10;fQjnU+IP7N/wv+KmuQaz4v8AAXh/xHq0ICreahYJJKVHRWbGXUdlbIq58VPEi/B34J+L9f0bToET&#10;w1oN3fWdhbRBIh5EDuiBVAAXKgYA4FAHMfE/9rz4T/B/xM3h3xP4tSDXEi+0Tafp9lc381vHjO+Z&#10;beNzEMEH58cc9K9A8A/ETwz8UvDNp4j8I67Y+INEuciK8sZhIhI6qe6sO6nBHcV5X+xp8MbDwD8C&#10;PDepmVdS8S+KrSHxDr2uPhp9RvLlBM7u/VlXftUdAF6cmuN+HNjZeGf2/wD4iaR4SiSz0G88HWWq&#10;eI7K2AS3TV2uWWGTYOFke3yW4y3BNAH1WCcdqMnjpXn+vfGLR9C+L/hX4cSWt5c654gsLzUo5LdF&#10;MNrBb7AWmJYFQ7PtXAOSCDiuv1DXNO0m4sYL6/tbOa+m+z2sdxMqNcS7S2xASNzYBOBk4BoA0cnP&#10;akyeORRnntRnGM7RQAoPTpR+VJ6dKNw7YP0oAAee1Lz6isbVPFei6Hqem6dqWr2Gn6hqkjQ2FpdX&#10;KRy3bgZKxIxBcgckKDXD/GL4yn4Y698PNDtNK/tbVfGXiCPRoUM/lLbxCNpZ7g/KSwREPyjGSw5F&#10;AHqOee1eV/tO/Fy5+BfwJ8YeN7K1S9v9LtVFpDKf3bTyyLFEX/2A8ik45wDXqanIzxXKfFX4b6P8&#10;X/h34h8G69GZNJ1qzezn2nDoG6Op7MrBWHuooA8S8I/sctHc6L4q8VfFHx7rHxAimhvb/VrLXZLW&#10;1nYEM9uloo8pLY8rsC5x3ya9i8O/EDwn8U9Q8aeGbOSPVJfD95/ZGtWN3bEIHeJX2FXGHRlfGcFT&#10;gjnFfPngr40fFr4C6LD4G+IXwr8W/Ee/01fsmleLvBNpHd2+rQKMRPcqzqbaXbtDlsgkE59fQP2Y&#10;/hn4o0DUPiD8Q/HVlbaP4v8AH2pw39xotpMJk0y2ggEFtbtIOJJQgJdl4JbA6UATeHP2IfgZ4R8X&#10;QeJdJ+G2i2urW8vnwNtkeGGTOQ8cDMY0YHBBVRjtivc+np0oP3u3SqmpajbaPp9zfX1xDZ2dtE08&#10;9xM4SOKNRlnZjwFABJJ6CgCj4u8WaT4F8N6l4g1zUINK0bTbd7q7vLhsJFGoyzH/AA6k4A5NeGfA&#10;fwzq3xc8cP8AHXxnp82mzXFs9l4L0C8XEmkaU5Ba4kXtc3WFZu6R7Ez1FYuj2t1+2h4wsPEd/BLb&#10;fArQbtbrRrC4Qo3iy9jb5byZDz9ijYZijYfvW+dhgKK+psYXtQAvftR+VJ/F2pfyoAXP0opPyooA&#10;P89KP89KARRuGaAAf54oP+eKARRxQB87fET4U+J/hT401H4nfCC0W8uL9xP4p8ClxFb67gYNzbE/&#10;LDegD733ZcAPzgn0/wCEfxk8MfGzwwNb8M3zSpFIba9sLqMw3mn3K/ft7mFvmilU8FT9RkEGu6JB&#10;4rxL4rfs8y654o/4T/4d62PAnxNijCPqUcXmWWsRL9231GAYE0fYSDEidVbjFAHtp/zxVS/sLbVb&#10;G4sruCO5tbiNoZoZU3JIjAhlIPUEEgj3rxb4c/tMw3nie28CfEzSD8OfiPINsGn3kwew1jHBl0+6&#10;4WZTkHyziVc4KnGa903A0AfMGj/s7/Fz4Q2L+G/hV8UtMtvAw3Lp+l+L9FfUbjRUJJ8u3nSVDJGu&#10;flSUHaABkivTPgL8BtN+Beg6mg1O88S+JtcuzqOveJdTx9q1O6IxvYDhEUfKka8KPUkk+pkjFHBF&#10;AHy/8JYz4+/be+NHiq5XMXhHTNM8H6bu6jzEN5dNjtl2jGe4FN+ImPiX+3Z8MvDKjztP8B6Be+Lb&#10;0dUF1cEWlqG/2gPMcD8a6Px/+zXrs3xI1X4gfC74hXPw58T61DDDrcMumRalp2p+Su2KSSBypWVV&#10;+XejDgYx1zu/AX4Ay/CS88TeIdf8T3Xjnx/4omil1jxFd2yWwkWJSsMEMKZWKJAThQTyST2AAPDv&#10;24fFPxM0j41/Ca3+GWr3dtqmnaZrXiCfRI5nWDXEtfsrm0kReGLJ5oXIOC3HJrqvin8epPHPhf8A&#10;Zv8AFPgLXbiz0fxl4402G4MD7fOtGguHmtZR7NHsZf7ye1dN4z8K6xqn7bHw312PSrt9C0zwlrCT&#10;ap5LG3jmlmtwkW/GFkIBIBwSAcZwa+f/ABl8GfF3wy/a8+HHhvQtEub/AOEuq+M28aWk8ELyQ6Le&#10;fZZ0u4HIBWON3ZJUzgAswHegD66+L3gfx541g0yLwZ8SW+HUULSfb5oNEt9QnuVIXYEaY7YtuGyd&#10;rZz2xXzX+zJ8Ldc+JHjTx/P4/wDip8Qde1zwL41n0yCyTWzZ2E9vGsU1tLJbwogYur/MpO04xjFf&#10;bgI2gH0r50+EXh3VvB/7X3xzEmnXcfh/xHaaLrVpeG3YW5uFhkt50EmNpf8AdoxUcgHJoA9N+Mnw&#10;R8I/Hbwm2g+LtM+2Qo/nWl5Cxju7Ccfdnt5h80cinBBHXGCCOK+VfDOj+P8Aw7+2p8I/B3xR1628&#10;T2OgaLrt74S8SMhjudXd0hiZLpPu/aIYfMy65DK27qTX3SCM1wnj74P6D8R/FHgrxBqjXcWqeENS&#10;bU9MuLOURkO0ZjeNzgkxup+ZRjOBzjigDux/nij1/wAKBgUZHNACED0/Sl7f/WoJGa8p+L/7RXhr&#10;4R3VnopjvPE3jbUh/wASzwjoUf2jUbw/3tgOIoh3lkKoADySMUAd34s8WaN4F8O3+va/qdro+jWE&#10;Rmur68kEcUSDuzH8gOpJAHNfOlro+v8A7aF9b3/iLT73wx8CoJVns9Au0aC+8WFTlJ7tOGhss4ZI&#10;D80vDPhcLWz4X+A/ib4ueItP8Z/HOW0u5bKUXOj/AA/06Uy6PpDj7ss7Ef6bcj++w8tDnYvQ19GD&#10;AFAFeztIdPtYba2hjt7aFFjiiiQKiKBgKoHAAAAAFWT/AJ4o3UEjFAB3/wDrUf56UZGaMg0AL/np&#10;RRkUUAJzQc5oB9jQT7GgA5o5oB9qM+1ABzRzRnnoaXPtQBynxE+GPhb4teGbjw94w0Kz8QaPOdzW&#10;14m7aw6OjDDI47OpDDsa8Vj8D/GT9n5s+CNVPxe8DRcjwv4nvBFrdmn9201BhtnUdkuADgACSvpQ&#10;txRnI6GgDxz4a/tVeA/iJrX/AAjk15deD/Gq483wn4rtzp2pKfRI3+WYf7UTOCOc17EGzXIfEb4S&#10;+DPi7op0nxn4Z03xJYdUj1C3WQxH+9G/3o2/2lIPvXkkf7NXjX4cnzPhP8W9a0exj5j8M+MY/wC3&#10;tLAHSNHkZbmFf92U49O1AH0WucUc8V87r8YPjf4DjK+NPg1H4qto/wDWat8OdYjud3/bld+VKPor&#10;PU0P7c/wrsWSHxVea58Pb0nBtvGOgXmm7TnGDK8Zi/JzQB9BYNJg8dfzrznw7+0h8KfFgT+xviV4&#10;S1Jn6Jb63bM//fO/I/Ku4tde028jElvf2s8fTfHOjD8waAL4zxRjmqk2rWVsjNLdwxKoyzPKoA+u&#10;TXJ698cPh14UDHWvHnhnSNuc/btYtocY9mcUAdsuc0vNeB3n7c3wWjuJLXSfGH/CXagPu2XhTT7r&#10;V5XPoPs8bgfiQPeqf/DRHxL8aIR4B+BXiLym4GpeOr2DQrdM9G8rMtww9vLH1FAH0QzYrzj4q/tB&#10;eAfgxHAvivxHbWOo3OBaaTAGuNQu2PQQ2sYaVyTxwuPUivOW+Dfxo+JgB+IHxZTwnpsgxJoPw0sz&#10;aMfZtQuN8x9CUWOvQvhZ+zr8O/g3NPdeFvDNrZ6tc83Ws3Ja61G5J6mW6lLStk84LY9qAPOG1742&#10;fH5vJ0PTJfgf4Jk4bV9aijuPEd3Gf+eNpkxWeRkbpS7jghBXpPwh+Afg/wCClneN4fsJptX1A+Zq&#10;ev6pO13qepSd3uLh8u/PO3hR2UV6R06CnE+xoATnP4UnP6Uueeh6UZ9j0oAOaGzijdQTx0NABzRz&#10;RnnoaCfY0ALzRRn2ooAF6UN0oooAF6UN0oooAO4o/ioooAQ/dFL60UUADdKPSiigCKX7hqnr3/IB&#10;1D/r3f8A9BoooA/D39s//kaNR/66N/Ovixfvj60UUAaPiL/kNXn+/wD0r2/9mf8A5Dlj/vr/ADoo&#10;oA/ef4F/8k30r/cruk++/wDvUUUASr0o9aKKAEbrSt0oooAP8KT/AAoooAdSN0oooAP4qD2oooAW&#10;iiigD//ZUEsDBBQABgAIAAAAIQCDyumD3QAAAAUBAAAPAAAAZHJzL2Rvd25yZXYueG1sTI9BS8NA&#10;EIXvgv9hGcGb3cQQtTGbUop6KkJbofQ2zU6T0OxuyG6T9N87etHLg+E93vsmX0ymFQP1vnFWQTyL&#10;QJAtnW5speBr9/7wAsIHtBpbZ0nBlTwsitubHDPtRruhYRsqwSXWZ6igDqHLpPRlTQb9zHVk2Tu5&#10;3mDgs6+k7nHkctPKxyh6kgYbyws1drSqqTxvL0bBx4jjMonfhvX5tLoedunnfh2TUvd30/IVRKAp&#10;/IXhB5/RoWCmo7tY7UWrgB8Jv8rePEnnII4cSp5TkEUu/9MX3wAAAP//AwBQSwMEFAAGAAgAAAAh&#10;ADedwRi6AAAAIQEAABkAAABkcnMvX3JlbHMvZTJvRG9jLnhtbC5yZWxzhI/LCsIwEEX3gv8QZm/T&#10;uhCRpm5EcCv1A4ZkmkabB0kU+/cG3CgILude7jlMu3/aiT0oJuOdgKaqgZGTXhmnBVz642oLLGV0&#10;CifvSMBMCfbdctGeacJcRmk0IbFCcUnAmHPYcZ7kSBZT5QO50gw+WszljJoHlDfUxNd1veHxkwHd&#10;F5OdlIB4Ug2wfg7F/J/th8FIOnh5t+TyDwU3trgLEKOmLMCSMvgOm+oaNPCu5V+PdS8AAAD//wMA&#10;UEsBAi0AFAAGAAgAAAAhANr2PfsNAQAAFAIAABMAAAAAAAAAAAAAAAAAAAAAAFtDb250ZW50X1R5&#10;cGVzXS54bWxQSwECLQAUAAYACAAAACEAOP0h/9YAAACUAQAACwAAAAAAAAAAAAAAAAA+AQAAX3Jl&#10;bHMvLnJlbHNQSwECLQAUAAYACAAAACEAQMY7SkkDAAD5CgAADgAAAAAAAAAAAAAAAAA9AgAAZHJz&#10;L2Uyb0RvYy54bWxQSwECLQAKAAAAAAAAACEAOJiNMkI6AABCOgAAFAAAAAAAAAAAAAAAAACyBQAA&#10;ZHJzL21lZGlhL2ltYWdlMS5qcGdQSwECLQAUAAYACAAAACEAg8rpg90AAAAFAQAADwAAAAAAAAAA&#10;AAAAAAAmQAAAZHJzL2Rvd25yZXYueG1sUEsBAi0AFAAGAAgAAAAhADedwRi6AAAAIQEAABkAAAAA&#10;AAAAAAAAAAAAMEEAAGRycy9fcmVscy9lMm9Eb2MueG1sLnJlbHNQSwUGAAAAAAYABgB8AQAAIUIA&#10;AAAA&#10;">
                 <v:shapetype id="_x0000_t75" coordsize="21600,21600" o:spt="75" o:preferrelative="t" path="m@4@5l@4@11@9@11@9@5xe" filled="f" stroked="f">
@@ -664,7 +567,7 @@
               </wp:inline>
             </w:drawing>
           </mc:Choice>
-          <mc:Fallback>
+          <mc:Fallback xmlns:oel="http://schemas.microsoft.com/office/2019/extlst">
             <w:pict>
               <v:group w14:anchorId="36C48C52" id="Group 2792" o:spid="_x0000_s1026" style="width:467.95pt;height:.75pt;mso-position-horizontal-relative:char;mso-position-vertical-relative:line" coordsize="59429,95" o:gfxdata="UEsDBBQABgAIAAAAIQC2gziS/gAAAOEBAAATAAAAW0NvbnRlbnRfVHlwZXNdLnhtbJSRQU7DMBBF&#10;90jcwfIWJU67QAgl6YK0S0CoHGBkTxKLZGx5TGhvj5O2G0SRWNoz/78nu9wcxkFMGNg6quQqL6RA&#10;0s5Y6ir5vt9lD1JwBDIwOMJKHpHlpr69KfdHjyxSmriSfYz+USnWPY7AufNIadK6MEJMx9ApD/oD&#10;OlTrorhX2lFEilmcO2RdNtjC5xDF9pCuTyYBB5bi6bQ4syoJ3g9WQ0ymaiLzg5KdCXlKLjvcW893&#10;SUOqXwnz5DrgnHtJTxOsQfEKIT7DmDSUCaxw7Rqn8787ZsmRM9e2VmPeBN4uqYvTtW7jvijg9N/y&#10;JsXecLq0q+WD6m8AAAD//wMAUEsDBBQABgAIAAAAIQA4/SH/1gAAAJQBAAALAAAAX3JlbHMvLnJl&#10;bHOkkMFqwzAMhu+DvYPRfXGawxijTi+j0GvpHsDYimMaW0Yy2fr2M4PBMnrbUb/Q94l/f/hMi1qR&#10;JVI2sOt6UJgd+ZiDgffL8ekFlFSbvV0oo4EbChzGx4f9GRdb25HMsYhqlCwG5lrLq9biZkxWOiqY&#10;22YiTra2kYMu1l1tQD30/bPm3wwYN0x18gb45AdQl1tp5j/sFB2T0FQ7R0nTNEV3j6o9feQzro1i&#10;OWA14Fm+Q8a1a8+Bvu/d/dMb2JY5uiPbhG/ktn4cqGU/er3pcvwCAAD//wMAUEsDBBQABgAIAAAA&#10;IQBQpCIFcQIAAMYIAAAOAAAAZHJzL2Uyb0RvYy54bWzsVs2O2yAQvlfqOyDujRNvs22sOHvotrlU&#10;7Wp3+wAEg20JAwISJ2/fYfwTK6vuIZWqHjYHPDD/38xA1nfHRpGDcL42OqeL2ZwSobkpal3m9Nfz&#10;tw+fKfGB6YIpo0VOT8LTu837d+vWZiI1lVGFcASMaJ+1NqdVCDZLEs8r0TA/M1ZoYErjGhZg68qk&#10;cKwF641K0vn8NmmNK6wzXHgPp/cdk27QvpSCh59SehGIyinEFnB1uO7immzWLCsds1XN+zDYFVE0&#10;rNbgdDR1zwIje1e/MNXU3BlvZJhx0yRGypoLzAGyWcwvstk6s7eYS5m1pR1hAmgvcLraLP9xeHCk&#10;LnKaflqllGjWQJXQMcETAKi1ZQZyW2ef7IPrD8puF3M+StfEL2RDjgjtaYRWHAPhcLhcfUxXt0tK&#10;OPBWy3TZIc8rKM8LJV59fU0tGVwmMbIxkNZCC/kzSv7vUHqqmBUIvo/Z9yitFgNGyCewR0BQZoTH&#10;Zx6QugobbMkxQ5bxvQ9bYRBgdvjuQ9exxUCxaqD4UQ+kg75/teMtC1EvRhhJ0p4rFM8acxDPBrkh&#10;Vmes3lBYCPAso/RUFqZsItXxQDy62ax7Al0DPU1O6RgFtgbhDK4CqVjAmYIp0AWkDQpKwycWusMX&#10;qXBSIoaq9KOQ0MoQ7wL1vCt3X5QjBxaHH3+xWGgGRKOOrJUateZ/1IqiTNmK9bZ6M70DNNlbipIC&#10;751Ls7yPprt8YIQBqOEKgpBGJQzL6DDqa7g40eEk20juTHHCcURAoPPjpP6LEbi5GIGbtxF4GwFo&#10;4f9iBPBNgMcSh7J/2ONrPN0DPf37sfkNAAD//wMAUEsDBBQABgAIAAAAIQAKJd2X2wAAAAMBAAAP&#10;AAAAZHJzL2Rvd25yZXYueG1sTI9BS8NAEIXvgv9hGcGb3cQSsWk2pRT1VARbQXqbJtMkNDsbstsk&#10;/feOXvTyYHiP977JVpNt1UC9bxwbiGcRKOLClQ1XBj73rw/PoHxALrF1TAau5GGV395kmJZu5A8a&#10;dqFSUsI+RQN1CF2qtS9qsuhnriMW7+R6i0HOvtJlj6OU21Y/RtGTttiwLNTY0aam4ry7WANvI47r&#10;efwybM+nzfWwT96/tjEZc383rZegAk3hLww/+IIOuTAd3YVLr1oD8kj4VfEW82QB6iihBHSe6f/s&#10;+TcAAAD//wMAUEsBAi0AFAAGAAgAAAAhALaDOJL+AAAA4QEAABMAAAAAAAAAAAAAAAAAAAAAAFtD&#10;b250ZW50X1R5cGVzXS54bWxQSwECLQAUAAYACAAAACEAOP0h/9YAAACUAQAACwAAAAAAAAAAAAAA&#10;AAAvAQAAX3JlbHMvLnJlbHNQSwECLQAUAAYACAAAACEAUKQiBXECAADGCAAADgAAAAAAAAAAAAAA&#10;AAAuAgAAZHJzL2Uyb0RvYy54bWxQSwECLQAUAAYACAAAACEACiXdl9sAAAADAQAADwAAAAAAAAAA&#10;AAAAAADLBAAAZHJzL2Rvd25yZXYueG1sUEsFBgAAAAAEAAQA8wAAANMFAAAAAA==&#10;">
                 <v:shape id="Shape 91" o:spid="_x0000_s1027" style="position:absolute;width:59429;height:0;visibility:visible;mso-wrap-style:square;v-text-anchor:top" coordsize="5942965,0" o:gfxdata="UEsDBBQABgAIAAAAIQDb4fbL7gAAAIUBAAATAAAAW0NvbnRlbnRfVHlwZXNdLnhtbHyQz07DMAyH&#10;70i8Q+QralM4IITa7kDhCAiNB7ASt43WOlEcyvb2pNu4IODoPz9/n1xv9vOkForiPDdwXVagiI23&#10;jocG3rdPxR0oScgWJ8/UwIEENu3lRb09BBKV0ywNjCmFe63FjDSjlD4Q50nv44wpl3HQAc0OB9I3&#10;VXWrjedEnIq03oC27qjHjympx31un0wiTQLq4bS4shrAECZnMGVTvbD9QSnOhDInjzsyuiBXWQP0&#10;r4R18jfgnHvJr4nOknrFmJ5xzhraRtHWf3Kkpfz/yGo5S+H73hkquyhdjr3R8m2lj09svwAAAP//&#10;AwBQSwMEFAAGAAgAAAAhAFr0LFu/AAAAFQEAAAsAAABfcmVscy8ucmVsc2zPwWrDMAwG4Ptg72B0&#10;X5TuUMaI01uh19I+gLGVxCy2jGSy9e1nemrHjpL4P0nD4SetZiPRyNnCruvBUPYcYp4tXC/Htw8w&#10;Wl0ObuVMFm6kcBhfX4Yzra62kC6xqGlKVgtLreUTUf1CyWnHhXKbTCzJ1VbKjMX5LzcTvvf9HuXR&#10;gPHJNKdgQU5hB+ZyK23zHztFL6w81c5zQp6m6P9TMfB3PtPWFCczVQtB9N4U2rp2HOA44NMz4y8A&#10;AAD//wMAUEsDBBQABgAIAAAAIQAWi5BmwwAAANsAAAAPAAAAZHJzL2Rvd25yZXYueG1sRI9Ba8JA&#10;FITvQv/D8gredJMiWmM2IRQKvVholHp9ZJ9JaPZtyG5N9Nd3hYLHYWa+YdJ8Mp240OBaywriZQSC&#10;uLK65VrB8fC+eAXhPLLGzjIpuJKDPHuapZhoO/IXXUpfiwBhl6CCxvs+kdJVDRl0S9sTB+9sB4M+&#10;yKGWesAxwE0nX6JoLQ22HBYa7Omtoeqn/DUKSt6MRR05Mp+3Qp++V/ur81qp+fNU7EB4mvwj/N/+&#10;0Aq2Mdy/hB8gsz8AAAD//wMAUEsBAi0AFAAGAAgAAAAhANvh9svuAAAAhQEAABMAAAAAAAAAAAAA&#10;AAAAAAAAAFtDb250ZW50X1R5cGVzXS54bWxQSwECLQAUAAYACAAAACEAWvQsW78AAAAVAQAACwAA&#10;AAAAAAAAAAAAAAAfAQAAX3JlbHMvLnJlbHNQSwECLQAUAAYACAAAACEAFouQZsMAAADbAAAADwAA&#10;AAAAAAAAAAAAAAAHAgAAZHJzL2Rvd25yZXYueG1sUEsFBgAAAAADAAMAtwAAAPcCAAAAAA==&#10;" path="m5942965,l,e" filled="f">
@@ -706,25 +609,7 @@
           <w:snapToGrid w:val="0"/>
           <w:lang w:val="en-US"/>
         </w:rPr>
-        <w:t xml:space="preserve"> You must comply with the terms imposed upon you by this order otherwise your claim or the </w:t>
-      </w:r>
-      <w:proofErr w:type="spellStart"/>
-      <w:r>
-        <w:rPr>
-          <w:rFonts w:ascii="Arial" w:hAnsi="Arial"/>
-          <w:snapToGrid w:val="0"/>
-          <w:lang w:val="en-US"/>
-        </w:rPr>
-        <w:t>defence</w:t>
-      </w:r>
-      <w:proofErr w:type="spellEnd"/>
-      <w:r>
-        <w:rPr>
-          <w:rFonts w:ascii="Arial" w:hAnsi="Arial"/>
-          <w:snapToGrid w:val="0"/>
-          <w:lang w:val="en-US"/>
-        </w:rPr>
-        <w:t xml:space="preserve"> of it is liable to be struck out or some other sanction imposed. If you cannot comply, you are expected to make formal application to the court before any deadline imposed upon you expires.</w:t>
+        <w:t> You must comply with the terms imposed upon you by this order otherwise your claim or the defence of it is liable to be struck out or some other sanction imposed. If you cannot comply, you are expected to make formal application to the court before any deadline imposed upon you expires.</w:t>
       </w:r>
     </w:p>
     <w:p/>
@@ -945,14 +830,7 @@
         <w:rPr>
           <w:rFonts w:ascii="Arial" w:hAnsi="Arial" w:cs="Arial"/>
         </w:rPr>
-        <w:t xml:space="preserve">&lt;&lt; </w:t>
-      </w:r>
-      <w:proofErr w:type="spellStart"/>
-      <w:r>
-        <w:rPr>
-          <w:rFonts w:ascii="Arial" w:hAnsi="Arial" w:cs="Arial"/>
-        </w:rPr>
-        <w:t>cs_</w:t>
+        <w:t>&lt;&lt; cs_</w:t>
       </w:r>
       <w:r>
         <w:rPr>
@@ -960,7 +838,6 @@
         </w:rPr>
         <w:t>disposalHearingDisclosureOfDocumentsDJAddSection</w:t>
       </w:r>
-      <w:proofErr w:type="spellEnd"/>
       <w:r>
         <w:rPr>
           <w:rFonts w:ascii="Arial" w:hAnsi="Arial" w:cs="Arial"/>
@@ -1001,7 +878,6 @@
         </w:rPr>
         <w:t xml:space="preserve">&lt;&lt; </w:t>
       </w:r>
-      <w:proofErr w:type="spellStart"/>
       <w:r>
         <w:rPr>
           <w:rFonts w:ascii="Arial" w:hAnsi="Arial" w:cs="Arial"/>
@@ -1012,14 +888,7 @@
         <w:rPr>
           <w:rFonts w:ascii="Arial" w:hAnsi="Arial" w:cs="Arial"/>
         </w:rPr>
-        <w:t>.input</w:t>
-      </w:r>
-      <w:proofErr w:type="spellEnd"/>
-      <w:r>
-        <w:rPr>
-          <w:rFonts w:ascii="Arial" w:hAnsi="Arial" w:cs="Arial"/>
-        </w:rPr>
-        <w:t xml:space="preserve"> &gt;&gt;</w:t>
+        <w:t>.input &gt;&gt;</w:t>
       </w:r>
       <w:r>
         <w:t xml:space="preserve"> </w:t>
@@ -1038,46 +907,16 @@
           <w:b/>
           <w:bCs/>
         </w:rPr>
-        <w:t xml:space="preserve"> {</w:t>
-      </w:r>
-      <w:proofErr w:type="spellStart"/>
-      <w:proofErr w:type="gramStart"/>
-      <w:r>
-        <w:rPr>
-          <w:rFonts w:ascii="Arial" w:hAnsi="Arial" w:cs="Arial"/>
-          <w:b/>
-          <w:bCs/>
-        </w:rPr>
-        <w:t>dateFormat</w:t>
-      </w:r>
-      <w:proofErr w:type="spellEnd"/>
-      <w:r>
-        <w:rPr>
-          <w:rFonts w:ascii="Arial" w:hAnsi="Arial" w:cs="Arial"/>
-          <w:b/>
-          <w:bCs/>
-        </w:rPr>
-        <w:t>(</w:t>
-      </w:r>
-      <w:r>
-        <w:rPr>
-          <w:rFonts w:ascii="Arial" w:hAnsi="Arial" w:cs="Arial"/>
-          <w:b/>
-          <w:bCs/>
-        </w:rPr>
-        <w:t xml:space="preserve"> </w:t>
-      </w:r>
-      <w:proofErr w:type="spellStart"/>
-      <w:r>
-        <w:rPr>
-          <w:rFonts w:ascii="Arial" w:hAnsi="Arial" w:cs="Arial"/>
-          <w:b/>
-          <w:bCs/>
-        </w:rPr>
-        <w:t>disposalHearingDisclosureOfDocumentsDJ.date</w:t>
-      </w:r>
-      <w:proofErr w:type="spellEnd"/>
-      <w:proofErr w:type="gramEnd"/>
+        <w:t xml:space="preserve"> {dateFormat(</w:t>
+      </w:r>
+      <w:r>
+        <w:rPr>
+          <w:rFonts w:ascii="Arial" w:hAnsi="Arial" w:cs="Arial"/>
+          <w:b/>
+          <w:bCs/>
+        </w:rPr>
+        <w:t xml:space="preserve"> disposalHearingDisclosureOfDocumentsDJ.date</w:t>
+      </w:r>
       <w:r>
         <w:rPr>
           <w:rFonts w:ascii="Arial" w:hAnsi="Arial" w:cs="Arial"/>
@@ -1092,43 +931,7 @@
           <w:b/>
           <w:bCs/>
         </w:rPr>
-        <w:t xml:space="preserve">‘dd MMMM </w:t>
-      </w:r>
-      <w:proofErr w:type="spellStart"/>
-      <w:r>
-        <w:rPr>
-          <w:rFonts w:ascii="Arial" w:hAnsi="Arial" w:cs="Arial"/>
-          <w:b/>
-          <w:bCs/>
-        </w:rPr>
-        <w:t>yyyy</w:t>
-      </w:r>
-      <w:proofErr w:type="spellEnd"/>
-      <w:r>
-        <w:rPr>
-          <w:rFonts w:ascii="Arial" w:hAnsi="Arial" w:cs="Arial"/>
-          <w:b/>
-          <w:bCs/>
-        </w:rPr>
-        <w:t>’, ‘</w:t>
-      </w:r>
-      <w:proofErr w:type="spellStart"/>
-      <w:r>
-        <w:rPr>
-          <w:rFonts w:ascii="Arial" w:hAnsi="Arial" w:cs="Arial"/>
-          <w:b/>
-          <w:bCs/>
-        </w:rPr>
-        <w:t>yyyy</w:t>
-      </w:r>
-      <w:proofErr w:type="spellEnd"/>
-      <w:r>
-        <w:rPr>
-          <w:rFonts w:ascii="Arial" w:hAnsi="Arial" w:cs="Arial"/>
-          <w:b/>
-          <w:bCs/>
-        </w:rPr>
-        <w:t>-MM-dd’)}&gt;&gt;</w:t>
+        <w:t>‘dd MMMM yyyy’, ‘yyyy-MM-dd’)}&gt;&gt;</w:t>
       </w:r>
       <w:r>
         <w:rPr>
@@ -1180,29 +983,8 @@
           <w:b/>
           <w:bCs/>
         </w:rPr>
-        <w:t xml:space="preserve"> {</w:t>
-      </w:r>
-      <w:proofErr w:type="spellStart"/>
-      <w:proofErr w:type="gramStart"/>
-      <w:r>
-        <w:rPr>
-          <w:rFonts w:ascii="Arial" w:hAnsi="Arial" w:cs="Arial"/>
-          <w:b/>
-          <w:bCs/>
-        </w:rPr>
-        <w:t>dateFormat</w:t>
-      </w:r>
-      <w:proofErr w:type="spellEnd"/>
-      <w:r>
-        <w:rPr>
-          <w:rFonts w:ascii="Arial" w:hAnsi="Arial" w:cs="Arial"/>
-          <w:b/>
-          <w:bCs/>
-        </w:rPr>
-        <w:t>(</w:t>
-      </w:r>
-      <w:proofErr w:type="spellStart"/>
-      <w:proofErr w:type="gramEnd"/>
+        <w:t xml:space="preserve"> {dateFormat(</w:t>
+      </w:r>
       <w:r>
         <w:rPr>
           <w:rFonts w:ascii="Arial" w:hAnsi="Arial" w:cs="Arial"/>
@@ -1211,7 +993,6 @@
         </w:rPr>
         <w:t>disposalHearingDisclosureOfDocumentsDJ.date</w:t>
       </w:r>
-      <w:proofErr w:type="spellEnd"/>
       <w:r>
         <w:rPr>
           <w:rFonts w:ascii="Arial" w:hAnsi="Arial" w:cs="Arial"/>
@@ -1226,43 +1007,7 @@
           <w:b/>
           <w:bCs/>
         </w:rPr>
-        <w:t xml:space="preserve">‘dd MMMM </w:t>
-      </w:r>
-      <w:proofErr w:type="spellStart"/>
-      <w:r>
-        <w:rPr>
-          <w:rFonts w:ascii="Arial" w:hAnsi="Arial" w:cs="Arial"/>
-          <w:b/>
-          <w:bCs/>
-        </w:rPr>
-        <w:t>yyyy</w:t>
-      </w:r>
-      <w:proofErr w:type="spellEnd"/>
-      <w:r>
-        <w:rPr>
-          <w:rFonts w:ascii="Arial" w:hAnsi="Arial" w:cs="Arial"/>
-          <w:b/>
-          <w:bCs/>
-        </w:rPr>
-        <w:t>’, ‘</w:t>
-      </w:r>
-      <w:proofErr w:type="spellStart"/>
-      <w:r>
-        <w:rPr>
-          <w:rFonts w:ascii="Arial" w:hAnsi="Arial" w:cs="Arial"/>
-          <w:b/>
-          <w:bCs/>
-        </w:rPr>
-        <w:t>yyyy</w:t>
-      </w:r>
-      <w:proofErr w:type="spellEnd"/>
-      <w:r>
-        <w:rPr>
-          <w:rFonts w:ascii="Arial" w:hAnsi="Arial" w:cs="Arial"/>
-          <w:b/>
-          <w:bCs/>
-        </w:rPr>
-        <w:t>-MM-dd’)}&gt;&gt;</w:t>
+        <w:t>‘dd MMMM yyyy’, ‘yyyy-MM-dd’)}&gt;&gt;</w:t>
       </w:r>
       <w:r>
         <w:rPr>
@@ -1283,27 +1028,13 @@
         <w:rPr>
           <w:rFonts w:ascii="Arial" w:hAnsi="Arial" w:cs="Arial"/>
         </w:rPr>
-        <w:t>&lt;&lt;</w:t>
-      </w:r>
-      <w:proofErr w:type="spellStart"/>
-      <w:r>
-        <w:rPr>
-          <w:rFonts w:ascii="Arial" w:hAnsi="Arial" w:cs="Arial"/>
-        </w:rPr>
-        <w:t>es_</w:t>
-      </w:r>
-      <w:r>
-        <w:rPr>
-          <w:rFonts w:ascii="Arial" w:hAnsi="Arial" w:cs="Arial"/>
-        </w:rPr>
-        <w:t>disposalHearingDisclosureOfDocumentsDJAddSection</w:t>
-      </w:r>
-      <w:proofErr w:type="spellEnd"/>
-      <w:r>
-        <w:rPr>
-          <w:rFonts w:ascii="Arial" w:hAnsi="Arial" w:cs="Arial"/>
-        </w:rPr>
-        <w:t xml:space="preserve"> </w:t>
+        <w:t>&lt;&lt;es_</w:t>
+      </w:r>
+      <w:r>
+        <w:rPr>
+          <w:rFonts w:ascii="Arial" w:hAnsi="Arial" w:cs="Arial"/>
+        </w:rPr>
+        <w:t xml:space="preserve">disposalHearingDisclosureOfDocumentsDJAddSection </w:t>
       </w:r>
       <w:r>
         <w:rPr>
@@ -1322,14 +1053,7 @@
         <w:rPr>
           <w:rFonts w:ascii="Arial" w:hAnsi="Arial" w:cs="Arial"/>
         </w:rPr>
-        <w:t xml:space="preserve">&lt;&lt; </w:t>
-      </w:r>
-      <w:proofErr w:type="spellStart"/>
-      <w:r>
-        <w:rPr>
-          <w:rFonts w:ascii="Arial" w:hAnsi="Arial" w:cs="Arial"/>
-        </w:rPr>
-        <w:t>cs_</w:t>
+        <w:t>&lt;&lt; cs_</w:t>
       </w:r>
       <w:r>
         <w:rPr>
@@ -1337,7 +1061,6 @@
         </w:rPr>
         <w:t>disposalHearingWitnessOfFactDJAddSection</w:t>
       </w:r>
-      <w:proofErr w:type="spellEnd"/>
       <w:r>
         <w:rPr>
           <w:rFonts w:ascii="Arial" w:hAnsi="Arial" w:cs="Arial"/>
@@ -1395,28 +1118,8 @@
           <w:b/>
           <w:bCs/>
         </w:rPr>
-        <w:t xml:space="preserve"> {</w:t>
-      </w:r>
-      <w:proofErr w:type="spellStart"/>
-      <w:proofErr w:type="gramStart"/>
-      <w:r>
-        <w:rPr>
-          <w:rFonts w:ascii="Arial" w:hAnsi="Arial" w:cs="Arial"/>
-          <w:b/>
-          <w:bCs/>
-        </w:rPr>
-        <w:t>dateFormat</w:t>
-      </w:r>
-      <w:proofErr w:type="spellEnd"/>
-      <w:r>
-        <w:rPr>
-          <w:rFonts w:ascii="Arial" w:hAnsi="Arial" w:cs="Arial"/>
-          <w:b/>
-          <w:bCs/>
-        </w:rPr>
-        <w:t>(</w:t>
-      </w:r>
-      <w:proofErr w:type="gramEnd"/>
+        <w:t xml:space="preserve"> {dateFormat(</w:t>
+      </w:r>
       <w:r>
         <w:rPr>
           <w:rFonts w:ascii="Arial" w:hAnsi="Arial" w:cs="Arial"/>
@@ -1439,43 +1142,7 @@
           <w:b/>
           <w:bCs/>
         </w:rPr>
-        <w:t xml:space="preserve">‘dd MMMM </w:t>
-      </w:r>
-      <w:proofErr w:type="spellStart"/>
-      <w:r>
-        <w:rPr>
-          <w:rFonts w:ascii="Arial" w:hAnsi="Arial" w:cs="Arial"/>
-          <w:b/>
-          <w:bCs/>
-        </w:rPr>
-        <w:t>yyyy</w:t>
-      </w:r>
-      <w:proofErr w:type="spellEnd"/>
-      <w:r>
-        <w:rPr>
-          <w:rFonts w:ascii="Arial" w:hAnsi="Arial" w:cs="Arial"/>
-          <w:b/>
-          <w:bCs/>
-        </w:rPr>
-        <w:t>’, ‘</w:t>
-      </w:r>
-      <w:proofErr w:type="spellStart"/>
-      <w:r>
-        <w:rPr>
-          <w:rFonts w:ascii="Arial" w:hAnsi="Arial" w:cs="Arial"/>
-          <w:b/>
-          <w:bCs/>
-        </w:rPr>
-        <w:t>yyyy</w:t>
-      </w:r>
-      <w:proofErr w:type="spellEnd"/>
-      <w:r>
-        <w:rPr>
-          <w:rFonts w:ascii="Arial" w:hAnsi="Arial" w:cs="Arial"/>
-          <w:b/>
-          <w:bCs/>
-        </w:rPr>
-        <w:t>-MM-dd’)}&gt;&gt;</w:t>
+        <w:t>‘dd MMMM yyyy’, ‘yyyy-MM-dd’)}&gt;&gt;</w:t>
       </w:r>
       <w:r>
         <w:rPr>
@@ -1547,28 +1214,8 @@
           <w:b/>
           <w:bCs/>
         </w:rPr>
-        <w:t xml:space="preserve"> {</w:t>
-      </w:r>
-      <w:proofErr w:type="spellStart"/>
-      <w:proofErr w:type="gramStart"/>
-      <w:r>
-        <w:rPr>
-          <w:rFonts w:ascii="Arial" w:hAnsi="Arial" w:cs="Arial"/>
-          <w:b/>
-          <w:bCs/>
-        </w:rPr>
-        <w:t>dateFormat</w:t>
-      </w:r>
-      <w:proofErr w:type="spellEnd"/>
-      <w:r>
-        <w:rPr>
-          <w:rFonts w:ascii="Arial" w:hAnsi="Arial" w:cs="Arial"/>
-          <w:b/>
-          <w:bCs/>
-        </w:rPr>
-        <w:t>(</w:t>
-      </w:r>
-      <w:proofErr w:type="gramEnd"/>
+        <w:t xml:space="preserve"> {dateFormat(</w:t>
+      </w:r>
       <w:r>
         <w:rPr>
           <w:rFonts w:ascii="Arial" w:hAnsi="Arial" w:cs="Arial"/>
@@ -1591,43 +1238,7 @@
           <w:b/>
           <w:bCs/>
         </w:rPr>
-        <w:t xml:space="preserve">‘dd MMMM </w:t>
-      </w:r>
-      <w:proofErr w:type="spellStart"/>
-      <w:r>
-        <w:rPr>
-          <w:rFonts w:ascii="Arial" w:hAnsi="Arial" w:cs="Arial"/>
-          <w:b/>
-          <w:bCs/>
-        </w:rPr>
-        <w:t>yyyy</w:t>
-      </w:r>
-      <w:proofErr w:type="spellEnd"/>
-      <w:r>
-        <w:rPr>
-          <w:rFonts w:ascii="Arial" w:hAnsi="Arial" w:cs="Arial"/>
-          <w:b/>
-          <w:bCs/>
-        </w:rPr>
-        <w:t>’, ‘</w:t>
-      </w:r>
-      <w:proofErr w:type="spellStart"/>
-      <w:r>
-        <w:rPr>
-          <w:rFonts w:ascii="Arial" w:hAnsi="Arial" w:cs="Arial"/>
-          <w:b/>
-          <w:bCs/>
-        </w:rPr>
-        <w:t>yyyy</w:t>
-      </w:r>
-      <w:proofErr w:type="spellEnd"/>
-      <w:r>
-        <w:rPr>
-          <w:rFonts w:ascii="Arial" w:hAnsi="Arial" w:cs="Arial"/>
-          <w:b/>
-          <w:bCs/>
-        </w:rPr>
-        <w:t>-MM-dd’)}&gt;&gt;</w:t>
+        <w:t>‘dd MMMM yyyy’, ‘yyyy-MM-dd’)}&gt;&gt;</w:t>
       </w:r>
       <w:r>
         <w:rPr>
@@ -1711,28 +1322,8 @@
           <w:b/>
           <w:bCs/>
         </w:rPr>
-        <w:t xml:space="preserve"> {</w:t>
-      </w:r>
-      <w:proofErr w:type="spellStart"/>
-      <w:proofErr w:type="gramStart"/>
-      <w:r>
-        <w:rPr>
-          <w:rFonts w:ascii="Arial" w:hAnsi="Arial" w:cs="Arial"/>
-          <w:b/>
-          <w:bCs/>
-        </w:rPr>
-        <w:t>dateFormat</w:t>
-      </w:r>
-      <w:proofErr w:type="spellEnd"/>
-      <w:r>
-        <w:rPr>
-          <w:rFonts w:ascii="Arial" w:hAnsi="Arial" w:cs="Arial"/>
-          <w:b/>
-          <w:bCs/>
-        </w:rPr>
-        <w:t>(</w:t>
-      </w:r>
-      <w:proofErr w:type="gramEnd"/>
+        <w:t xml:space="preserve"> {dateFormat(</w:t>
+      </w:r>
       <w:r>
         <w:rPr>
           <w:rFonts w:ascii="Arial" w:hAnsi="Arial" w:cs="Arial"/>
@@ -1755,43 +1346,7 @@
           <w:b/>
           <w:bCs/>
         </w:rPr>
-        <w:t xml:space="preserve">‘dd MMMM </w:t>
-      </w:r>
-      <w:proofErr w:type="spellStart"/>
-      <w:r>
-        <w:rPr>
-          <w:rFonts w:ascii="Arial" w:hAnsi="Arial" w:cs="Arial"/>
-          <w:b/>
-          <w:bCs/>
-        </w:rPr>
-        <w:t>yyyy</w:t>
-      </w:r>
-      <w:proofErr w:type="spellEnd"/>
-      <w:r>
-        <w:rPr>
-          <w:rFonts w:ascii="Arial" w:hAnsi="Arial" w:cs="Arial"/>
-          <w:b/>
-          <w:bCs/>
-        </w:rPr>
-        <w:t>’, ‘</w:t>
-      </w:r>
-      <w:proofErr w:type="spellStart"/>
-      <w:r>
-        <w:rPr>
-          <w:rFonts w:ascii="Arial" w:hAnsi="Arial" w:cs="Arial"/>
-          <w:b/>
-          <w:bCs/>
-        </w:rPr>
-        <w:t>yyyy</w:t>
-      </w:r>
-      <w:proofErr w:type="spellEnd"/>
-      <w:r>
-        <w:rPr>
-          <w:rFonts w:ascii="Arial" w:hAnsi="Arial" w:cs="Arial"/>
-          <w:b/>
-          <w:bCs/>
-        </w:rPr>
-        <w:t>-MM-dd’)}&gt;&gt;</w:t>
+        <w:t>‘dd MMMM yyyy’, ‘yyyy-MM-dd’)}&gt;&gt;</w:t>
       </w:r>
       <w:r>
         <w:rPr>
@@ -1844,27 +1399,13 @@
         <w:rPr>
           <w:rFonts w:ascii="Arial" w:hAnsi="Arial" w:cs="Arial"/>
         </w:rPr>
-        <w:t xml:space="preserve">&lt;&lt; </w:t>
-      </w:r>
-      <w:proofErr w:type="spellStart"/>
-      <w:r>
-        <w:rPr>
-          <w:rFonts w:ascii="Arial" w:hAnsi="Arial" w:cs="Arial"/>
-        </w:rPr>
-        <w:t>es_</w:t>
-      </w:r>
-      <w:r>
-        <w:rPr>
-          <w:rFonts w:ascii="Arial" w:hAnsi="Arial" w:cs="Arial"/>
-        </w:rPr>
-        <w:t>disposalHearingWitnessOfFactDJAddSection</w:t>
-      </w:r>
-      <w:proofErr w:type="spellEnd"/>
-      <w:r>
-        <w:rPr>
-          <w:rFonts w:ascii="Arial" w:hAnsi="Arial" w:cs="Arial"/>
-        </w:rPr>
-        <w:t xml:space="preserve"> </w:t>
+        <w:t>&lt;&lt; es_</w:t>
+      </w:r>
+      <w:r>
+        <w:rPr>
+          <w:rFonts w:ascii="Arial" w:hAnsi="Arial" w:cs="Arial"/>
+        </w:rPr>
+        <w:t xml:space="preserve">disposalHearingWitnessOfFactDJAddSection </w:t>
       </w:r>
       <w:r>
         <w:rPr>
@@ -1885,7 +1426,6 @@
         </w:rPr>
         <w:t>&lt;&lt;</w:t>
       </w:r>
-      <w:proofErr w:type="spellStart"/>
       <w:r>
         <w:rPr>
           <w:rFonts w:ascii="Arial" w:hAnsi="Arial" w:cs="Arial"/>
@@ -1904,7 +1444,6 @@
         </w:rPr>
         <w:t>disposalHearingMedicalEvidenceDJAddSection</w:t>
       </w:r>
-      <w:proofErr w:type="spellEnd"/>
       <w:r>
         <w:rPr>
           <w:rFonts w:ascii="Arial" w:hAnsi="Arial" w:cs="Arial"/>
@@ -1965,28 +1504,8 @@
           <w:b/>
           <w:bCs/>
         </w:rPr>
-        <w:t xml:space="preserve"> {</w:t>
-      </w:r>
-      <w:proofErr w:type="spellStart"/>
-      <w:proofErr w:type="gramStart"/>
-      <w:r>
-        <w:rPr>
-          <w:rFonts w:ascii="Arial" w:hAnsi="Arial" w:cs="Arial"/>
-          <w:b/>
-          <w:bCs/>
-        </w:rPr>
-        <w:t>dateFormat</w:t>
-      </w:r>
-      <w:proofErr w:type="spellEnd"/>
-      <w:r>
-        <w:rPr>
-          <w:rFonts w:ascii="Arial" w:hAnsi="Arial" w:cs="Arial"/>
-          <w:b/>
-          <w:bCs/>
-        </w:rPr>
-        <w:t>(</w:t>
-      </w:r>
-      <w:proofErr w:type="gramEnd"/>
+        <w:t xml:space="preserve"> {dateFormat(</w:t>
+      </w:r>
       <w:r>
         <w:rPr>
           <w:rFonts w:ascii="Arial" w:hAnsi="Arial" w:cs="Arial"/>
@@ -2015,43 +1534,7 @@
           <w:b/>
           <w:bCs/>
         </w:rPr>
-        <w:t xml:space="preserve">‘dd MMMM </w:t>
-      </w:r>
-      <w:proofErr w:type="spellStart"/>
-      <w:r>
-        <w:rPr>
-          <w:rFonts w:ascii="Arial" w:hAnsi="Arial" w:cs="Arial"/>
-          <w:b/>
-          <w:bCs/>
-        </w:rPr>
-        <w:t>yyyy</w:t>
-      </w:r>
-      <w:proofErr w:type="spellEnd"/>
-      <w:r>
-        <w:rPr>
-          <w:rFonts w:ascii="Arial" w:hAnsi="Arial" w:cs="Arial"/>
-          <w:b/>
-          <w:bCs/>
-        </w:rPr>
-        <w:t>’, ‘</w:t>
-      </w:r>
-      <w:proofErr w:type="spellStart"/>
-      <w:r>
-        <w:rPr>
-          <w:rFonts w:ascii="Arial" w:hAnsi="Arial" w:cs="Arial"/>
-          <w:b/>
-          <w:bCs/>
-        </w:rPr>
-        <w:t>yyyy</w:t>
-      </w:r>
-      <w:proofErr w:type="spellEnd"/>
-      <w:r>
-        <w:rPr>
-          <w:rFonts w:ascii="Arial" w:hAnsi="Arial" w:cs="Arial"/>
-          <w:b/>
-          <w:bCs/>
-        </w:rPr>
-        <w:t>-MM-dd’)}&gt;&gt;</w:t>
+        <w:t>‘dd MMMM yyyy’, ‘yyyy-MM-dd’)}&gt;&gt;</w:t>
       </w:r>
       <w:r>
         <w:rPr>
@@ -2072,48 +1555,20 @@
         <w:rPr>
           <w:rFonts w:ascii="Arial" w:hAnsi="Arial" w:cs="Arial"/>
         </w:rPr>
-        <w:t>&lt;&lt;</w:t>
-      </w:r>
-      <w:proofErr w:type="spellStart"/>
-      <w:r>
-        <w:rPr>
-          <w:rFonts w:ascii="Arial" w:hAnsi="Arial" w:cs="Arial"/>
-        </w:rPr>
-        <w:t>es_disposalHearingMedicalEvidenceDJAddSection</w:t>
-      </w:r>
-      <w:proofErr w:type="spellEnd"/>
-      <w:r>
-        <w:rPr>
-          <w:rFonts w:ascii="Arial" w:hAnsi="Arial" w:cs="Arial"/>
-        </w:rPr>
-        <w:t>&gt;&gt;</w:t>
-      </w:r>
-    </w:p>
-    <w:p>
-      <w:pPr>
-        <w:rPr>
-          <w:rFonts w:ascii="Arial" w:hAnsi="Arial" w:cs="Arial"/>
-        </w:rPr>
-      </w:pPr>
-      <w:r>
-        <w:rPr>
-          <w:rFonts w:ascii="Arial" w:hAnsi="Arial" w:cs="Arial"/>
-        </w:rPr>
-        <w:t>&lt;&lt;</w:t>
-      </w:r>
-      <w:proofErr w:type="spellStart"/>
-      <w:r>
-        <w:rPr>
-          <w:rFonts w:ascii="Arial" w:hAnsi="Arial" w:cs="Arial"/>
-        </w:rPr>
-        <w:t>cs_disposalHearingQuestionsToExpertsDJAddSection</w:t>
-      </w:r>
-      <w:proofErr w:type="spellEnd"/>
-      <w:r>
-        <w:rPr>
-          <w:rFonts w:ascii="Arial" w:hAnsi="Arial" w:cs="Arial"/>
-        </w:rPr>
-        <w:t>&gt;&gt;</w:t>
+        <w:t>&lt;&lt;es_disposalHearingMedicalEvidenceDJAddSection&gt;&gt;</w:t>
+      </w:r>
+    </w:p>
+    <w:p>
+      <w:pPr>
+        <w:rPr>
+          <w:rFonts w:ascii="Arial" w:hAnsi="Arial" w:cs="Arial"/>
+        </w:rPr>
+      </w:pPr>
+      <w:r>
+        <w:rPr>
+          <w:rFonts w:ascii="Arial" w:hAnsi="Arial" w:cs="Arial"/>
+        </w:rPr>
+        <w:t>&lt;&lt;cs_disposalHearingQuestionsToExpertsDJAddSection&gt;&gt;</w:t>
       </w:r>
     </w:p>
     <w:p>
@@ -2169,26 +1624,7 @@
           <w:b/>
           <w:bCs/>
         </w:rPr>
-        <w:t xml:space="preserve"> {</w:t>
-      </w:r>
-      <w:proofErr w:type="spellStart"/>
-      <w:proofErr w:type="gramStart"/>
-      <w:r>
-        <w:rPr>
-          <w:rFonts w:ascii="Arial" w:hAnsi="Arial" w:cs="Arial"/>
-          <w:b/>
-          <w:bCs/>
-        </w:rPr>
-        <w:t>dateFormat</w:t>
-      </w:r>
-      <w:proofErr w:type="spellEnd"/>
-      <w:r>
-        <w:rPr>
-          <w:rFonts w:ascii="Arial" w:hAnsi="Arial" w:cs="Arial"/>
-          <w:b/>
-          <w:bCs/>
-        </w:rPr>
-        <w:t>(</w:t>
+        <w:t xml:space="preserve"> {dateFormat(</w:t>
       </w:r>
       <w:r>
         <w:rPr>
@@ -2196,7 +1632,6 @@
         </w:rPr>
         <w:t xml:space="preserve"> </w:t>
       </w:r>
-      <w:proofErr w:type="spellStart"/>
       <w:r>
         <w:rPr>
           <w:rFonts w:ascii="Arial" w:hAnsi="Arial" w:cs="Arial"/>
@@ -2205,8 +1640,6 @@
         </w:rPr>
         <w:t>disposalHearingQuestionsToExpertsDJ.date</w:t>
       </w:r>
-      <w:proofErr w:type="spellEnd"/>
-      <w:proofErr w:type="gramEnd"/>
       <w:r>
         <w:rPr>
           <w:rFonts w:ascii="Arial" w:hAnsi="Arial" w:cs="Arial"/>
@@ -2221,43 +1654,7 @@
           <w:b/>
           <w:bCs/>
         </w:rPr>
-        <w:t xml:space="preserve">‘dd MMMM </w:t>
-      </w:r>
-      <w:proofErr w:type="spellStart"/>
-      <w:r>
-        <w:rPr>
-          <w:rFonts w:ascii="Arial" w:hAnsi="Arial" w:cs="Arial"/>
-          <w:b/>
-          <w:bCs/>
-        </w:rPr>
-        <w:t>yyyy</w:t>
-      </w:r>
-      <w:proofErr w:type="spellEnd"/>
-      <w:r>
-        <w:rPr>
-          <w:rFonts w:ascii="Arial" w:hAnsi="Arial" w:cs="Arial"/>
-          <w:b/>
-          <w:bCs/>
-        </w:rPr>
-        <w:t>’, ‘</w:t>
-      </w:r>
-      <w:proofErr w:type="spellStart"/>
-      <w:r>
-        <w:rPr>
-          <w:rFonts w:ascii="Arial" w:hAnsi="Arial" w:cs="Arial"/>
-          <w:b/>
-          <w:bCs/>
-        </w:rPr>
-        <w:t>yyyy</w:t>
-      </w:r>
-      <w:proofErr w:type="spellEnd"/>
-      <w:r>
-        <w:rPr>
-          <w:rFonts w:ascii="Arial" w:hAnsi="Arial" w:cs="Arial"/>
-          <w:b/>
-          <w:bCs/>
-        </w:rPr>
-        <w:t>-MM-dd’)}&gt;&gt;</w:t>
+        <w:t>‘dd MMMM yyyy’, ‘yyyy-MM-dd’)}&gt;&gt;</w:t>
       </w:r>
       <w:r>
         <w:rPr>
@@ -2292,48 +1689,20 @@
         <w:rPr>
           <w:rFonts w:ascii="Arial" w:hAnsi="Arial" w:cs="Arial"/>
         </w:rPr>
-        <w:t>&lt;&lt;</w:t>
-      </w:r>
-      <w:proofErr w:type="spellStart"/>
-      <w:r>
-        <w:rPr>
-          <w:rFonts w:ascii="Arial" w:hAnsi="Arial" w:cs="Arial"/>
-        </w:rPr>
-        <w:t>es_disposalHearingQuestionsToExpertsDJAddSection</w:t>
-      </w:r>
-      <w:proofErr w:type="spellEnd"/>
-      <w:r>
-        <w:rPr>
-          <w:rFonts w:ascii="Arial" w:hAnsi="Arial" w:cs="Arial"/>
-        </w:rPr>
-        <w:t>&gt;&gt;</w:t>
-      </w:r>
-    </w:p>
-    <w:p>
-      <w:pPr>
-        <w:rPr>
-          <w:rFonts w:ascii="Arial" w:hAnsi="Arial" w:cs="Arial"/>
-        </w:rPr>
-      </w:pPr>
-      <w:r>
-        <w:rPr>
-          <w:rFonts w:ascii="Arial" w:hAnsi="Arial" w:cs="Arial"/>
-        </w:rPr>
-        <w:t>&lt;&lt;</w:t>
-      </w:r>
-      <w:proofErr w:type="spellStart"/>
-      <w:r>
-        <w:rPr>
-          <w:rFonts w:ascii="Arial" w:hAnsi="Arial" w:cs="Arial"/>
-        </w:rPr>
-        <w:t>cs_disposalHearingSchedulesOfLossDJAddSection</w:t>
-      </w:r>
-      <w:proofErr w:type="spellEnd"/>
-      <w:r>
-        <w:rPr>
-          <w:rFonts w:ascii="Arial" w:hAnsi="Arial" w:cs="Arial"/>
-        </w:rPr>
-        <w:t>&gt;&gt;</w:t>
+        <w:t>&lt;&lt;es_disposalHearingQuestionsToExpertsDJAddSection&gt;&gt;</w:t>
+      </w:r>
+    </w:p>
+    <w:p>
+      <w:pPr>
+        <w:rPr>
+          <w:rFonts w:ascii="Arial" w:hAnsi="Arial" w:cs="Arial"/>
+        </w:rPr>
+      </w:pPr>
+      <w:r>
+        <w:rPr>
+          <w:rFonts w:ascii="Arial" w:hAnsi="Arial" w:cs="Arial"/>
+        </w:rPr>
+        <w:t>&lt;&lt;cs_disposalHearingSchedulesOfLossDJAddSection&gt;&gt;</w:t>
       </w:r>
     </w:p>
     <w:p>
@@ -2420,28 +1789,8 @@
           <w:b/>
           <w:bCs/>
         </w:rPr>
-        <w:t xml:space="preserve"> {</w:t>
-      </w:r>
-      <w:proofErr w:type="spellStart"/>
-      <w:proofErr w:type="gramStart"/>
-      <w:r>
-        <w:rPr>
-          <w:rFonts w:ascii="Arial" w:hAnsi="Arial" w:cs="Arial"/>
-          <w:b/>
-          <w:bCs/>
-        </w:rPr>
-        <w:t>dateFormat</w:t>
-      </w:r>
-      <w:proofErr w:type="spellEnd"/>
-      <w:r>
-        <w:rPr>
-          <w:rFonts w:ascii="Arial" w:hAnsi="Arial" w:cs="Arial"/>
-          <w:b/>
-          <w:bCs/>
-        </w:rPr>
-        <w:t>(</w:t>
-      </w:r>
-      <w:proofErr w:type="gramEnd"/>
+        <w:t xml:space="preserve"> {dateFormat(</w:t>
+      </w:r>
       <w:r>
         <w:rPr>
           <w:rFonts w:ascii="Arial" w:hAnsi="Arial" w:cs="Arial"/>
@@ -2470,43 +1819,7 @@
           <w:b/>
           <w:bCs/>
         </w:rPr>
-        <w:t xml:space="preserve">‘dd MMMM </w:t>
-      </w:r>
-      <w:proofErr w:type="spellStart"/>
-      <w:r>
-        <w:rPr>
-          <w:rFonts w:ascii="Arial" w:hAnsi="Arial" w:cs="Arial"/>
-          <w:b/>
-          <w:bCs/>
-        </w:rPr>
-        <w:t>yyyy</w:t>
-      </w:r>
-      <w:proofErr w:type="spellEnd"/>
-      <w:r>
-        <w:rPr>
-          <w:rFonts w:ascii="Arial" w:hAnsi="Arial" w:cs="Arial"/>
-          <w:b/>
-          <w:bCs/>
-        </w:rPr>
-        <w:t>’, ‘</w:t>
-      </w:r>
-      <w:proofErr w:type="spellStart"/>
-      <w:r>
-        <w:rPr>
-          <w:rFonts w:ascii="Arial" w:hAnsi="Arial" w:cs="Arial"/>
-          <w:b/>
-          <w:bCs/>
-        </w:rPr>
-        <w:t>yyyy</w:t>
-      </w:r>
-      <w:proofErr w:type="spellEnd"/>
-      <w:r>
-        <w:rPr>
-          <w:rFonts w:ascii="Arial" w:hAnsi="Arial" w:cs="Arial"/>
-          <w:b/>
-          <w:bCs/>
-        </w:rPr>
-        <w:t>-MM-dd’)}&gt;&gt;</w:t>
+        <w:t>‘dd MMMM yyyy’, ‘yyyy-MM-dd’)}&gt;&gt;</w:t>
       </w:r>
       <w:r>
         <w:rPr>
@@ -2573,28 +1886,8 @@
           <w:b/>
           <w:bCs/>
         </w:rPr>
-        <w:t xml:space="preserve"> {</w:t>
-      </w:r>
-      <w:proofErr w:type="spellStart"/>
-      <w:proofErr w:type="gramStart"/>
-      <w:r>
-        <w:rPr>
-          <w:rFonts w:ascii="Arial" w:hAnsi="Arial" w:cs="Arial"/>
-          <w:b/>
-          <w:bCs/>
-        </w:rPr>
-        <w:t>dateFormat</w:t>
-      </w:r>
-      <w:proofErr w:type="spellEnd"/>
-      <w:r>
-        <w:rPr>
-          <w:rFonts w:ascii="Arial" w:hAnsi="Arial" w:cs="Arial"/>
-          <w:b/>
-          <w:bCs/>
-        </w:rPr>
-        <w:t>(</w:t>
-      </w:r>
-      <w:proofErr w:type="gramEnd"/>
+        <w:t xml:space="preserve"> {dateFormat(</w:t>
+      </w:r>
       <w:r>
         <w:rPr>
           <w:rFonts w:ascii="Arial" w:hAnsi="Arial" w:cs="Arial"/>
@@ -2623,43 +1916,7 @@
           <w:b/>
           <w:bCs/>
         </w:rPr>
-        <w:t xml:space="preserve">‘dd MMMM </w:t>
-      </w:r>
-      <w:proofErr w:type="spellStart"/>
-      <w:r>
-        <w:rPr>
-          <w:rFonts w:ascii="Arial" w:hAnsi="Arial" w:cs="Arial"/>
-          <w:b/>
-          <w:bCs/>
-        </w:rPr>
-        <w:t>yyyy</w:t>
-      </w:r>
-      <w:proofErr w:type="spellEnd"/>
-      <w:r>
-        <w:rPr>
-          <w:rFonts w:ascii="Arial" w:hAnsi="Arial" w:cs="Arial"/>
-          <w:b/>
-          <w:bCs/>
-        </w:rPr>
-        <w:t>’, ‘</w:t>
-      </w:r>
-      <w:proofErr w:type="spellStart"/>
-      <w:r>
-        <w:rPr>
-          <w:rFonts w:ascii="Arial" w:hAnsi="Arial" w:cs="Arial"/>
-          <w:b/>
-          <w:bCs/>
-        </w:rPr>
-        <w:t>yyyy</w:t>
-      </w:r>
-      <w:proofErr w:type="spellEnd"/>
-      <w:r>
-        <w:rPr>
-          <w:rFonts w:ascii="Arial" w:hAnsi="Arial" w:cs="Arial"/>
-          <w:b/>
-          <w:bCs/>
-        </w:rPr>
-        <w:t>-MM-dd’)}&gt;&gt;</w:t>
+        <w:t>‘dd MMMM yyyy’, ‘yyyy-MM-dd’)}&gt;&gt;</w:t>
       </w:r>
       <w:r>
         <w:rPr>
@@ -2726,28 +1983,8 @@
           <w:b/>
           <w:bCs/>
         </w:rPr>
-        <w:t xml:space="preserve"> {</w:t>
-      </w:r>
-      <w:proofErr w:type="spellStart"/>
-      <w:proofErr w:type="gramStart"/>
-      <w:r>
-        <w:rPr>
-          <w:rFonts w:ascii="Arial" w:hAnsi="Arial" w:cs="Arial"/>
-          <w:b/>
-          <w:bCs/>
-        </w:rPr>
-        <w:t>dateFormat</w:t>
-      </w:r>
-      <w:proofErr w:type="spellEnd"/>
-      <w:r>
-        <w:rPr>
-          <w:rFonts w:ascii="Arial" w:hAnsi="Arial" w:cs="Arial"/>
-          <w:b/>
-          <w:bCs/>
-        </w:rPr>
-        <w:t>(</w:t>
-      </w:r>
-      <w:proofErr w:type="gramEnd"/>
+        <w:t xml:space="preserve"> {dateFormat(</w:t>
+      </w:r>
       <w:r>
         <w:rPr>
           <w:rFonts w:ascii="Arial" w:hAnsi="Arial" w:cs="Arial"/>
@@ -2776,43 +2013,7 @@
           <w:b/>
           <w:bCs/>
         </w:rPr>
-        <w:t xml:space="preserve">‘dd MMMM </w:t>
-      </w:r>
-      <w:proofErr w:type="spellStart"/>
-      <w:r>
-        <w:rPr>
-          <w:rFonts w:ascii="Arial" w:hAnsi="Arial" w:cs="Arial"/>
-          <w:b/>
-          <w:bCs/>
-        </w:rPr>
-        <w:t>yyyy</w:t>
-      </w:r>
-      <w:proofErr w:type="spellEnd"/>
-      <w:r>
-        <w:rPr>
-          <w:rFonts w:ascii="Arial" w:hAnsi="Arial" w:cs="Arial"/>
-          <w:b/>
-          <w:bCs/>
-        </w:rPr>
-        <w:t>’, ‘</w:t>
-      </w:r>
-      <w:proofErr w:type="spellStart"/>
-      <w:r>
-        <w:rPr>
-          <w:rFonts w:ascii="Arial" w:hAnsi="Arial" w:cs="Arial"/>
-          <w:b/>
-          <w:bCs/>
-        </w:rPr>
-        <w:t>yyyy</w:t>
-      </w:r>
-      <w:proofErr w:type="spellEnd"/>
-      <w:r>
-        <w:rPr>
-          <w:rFonts w:ascii="Arial" w:hAnsi="Arial" w:cs="Arial"/>
-          <w:b/>
-          <w:bCs/>
-        </w:rPr>
-        <w:t>-MM-dd’)}&gt;&gt;</w:t>
+        <w:t>‘dd MMMM yyyy’, ‘yyyy-MM-dd’)}&gt;&gt;</w:t>
       </w:r>
       <w:r>
         <w:rPr>
@@ -2833,48 +2034,20 @@
         <w:rPr>
           <w:rFonts w:ascii="Arial" w:hAnsi="Arial" w:cs="Arial"/>
         </w:rPr>
-        <w:t>&lt;&lt;</w:t>
-      </w:r>
-      <w:proofErr w:type="spellStart"/>
-      <w:r>
-        <w:rPr>
-          <w:rFonts w:ascii="Arial" w:hAnsi="Arial" w:cs="Arial"/>
-        </w:rPr>
-        <w:t>es_disposalHearingSchedulesOfLossDJAddSection</w:t>
-      </w:r>
-      <w:proofErr w:type="spellEnd"/>
-      <w:r>
-        <w:rPr>
-          <w:rFonts w:ascii="Arial" w:hAnsi="Arial" w:cs="Arial"/>
-        </w:rPr>
-        <w:t>&gt;&gt;</w:t>
-      </w:r>
-    </w:p>
-    <w:p>
-      <w:pPr>
-        <w:rPr>
-          <w:rFonts w:ascii="Arial" w:hAnsi="Arial" w:cs="Arial"/>
-        </w:rPr>
-      </w:pPr>
-      <w:r>
-        <w:rPr>
-          <w:rFonts w:ascii="Arial" w:hAnsi="Arial" w:cs="Arial"/>
-        </w:rPr>
-        <w:t>&lt;&lt;</w:t>
-      </w:r>
-      <w:proofErr w:type="spellStart"/>
-      <w:r>
-        <w:rPr>
-          <w:rFonts w:ascii="Arial" w:hAnsi="Arial" w:cs="Arial"/>
-        </w:rPr>
-        <w:t>cs_disposalHearingFinalDisposalHearingDJAddSection</w:t>
-      </w:r>
-      <w:proofErr w:type="spellEnd"/>
-      <w:r>
-        <w:rPr>
-          <w:rFonts w:ascii="Arial" w:hAnsi="Arial" w:cs="Arial"/>
-        </w:rPr>
-        <w:t>&gt;&gt;</w:t>
+        <w:t>&lt;&lt;es_disposalHearingSchedulesOfLossDJAddSection&gt;&gt;</w:t>
+      </w:r>
+    </w:p>
+    <w:p>
+      <w:pPr>
+        <w:rPr>
+          <w:rFonts w:ascii="Arial" w:hAnsi="Arial" w:cs="Arial"/>
+        </w:rPr>
+      </w:pPr>
+      <w:r>
+        <w:rPr>
+          <w:rFonts w:ascii="Arial" w:hAnsi="Arial" w:cs="Arial"/>
+        </w:rPr>
+        <w:t>&lt;&lt;cs_disposalHearingFinalDisposalHearingDJAddSection&gt;&gt;</w:t>
       </w:r>
     </w:p>
     <w:p>
@@ -2896,7 +2069,7 @@
           <w:b/>
         </w:rPr>
         <w:lastRenderedPageBreak/>
-        <w:t>Final disposal hearing</w:t>
+        <w:t xml:space="preserve">Final disposal hearing </w:t>
       </w:r>
     </w:p>
     <w:p>
@@ -2922,14 +2095,12 @@
         </w:rPr>
         <w:t xml:space="preserve"> </w:t>
       </w:r>
-      <w:proofErr w:type="spellStart"/>
       <w:r>
         <w:rPr>
           <w:rFonts w:ascii="Arial" w:hAnsi="Arial" w:cs="Arial"/>
         </w:rPr>
         <w:t>disposalHearingFinalDisposalHearingDJ.input</w:t>
       </w:r>
-      <w:proofErr w:type="spellEnd"/>
       <w:r>
         <w:rPr>
           <w:rFonts w:ascii="Arial" w:hAnsi="Arial" w:cs="Arial"/>
@@ -2958,7 +2129,6 @@
         </w:rPr>
         <w:t xml:space="preserve"> </w:t>
       </w:r>
-      <w:proofErr w:type="spellStart"/>
       <w:r>
         <w:rPr>
           <w:rFonts w:ascii="Arial" w:hAnsi="Arial" w:cs="Arial"/>
@@ -2967,7 +2137,6 @@
         </w:rPr>
         <w:t>disposalHearingFinalDisposalHearingDJ.date</w:t>
       </w:r>
-      <w:proofErr w:type="spellEnd"/>
       <w:r>
         <w:rPr>
           <w:rFonts w:ascii="Arial" w:hAnsi="Arial" w:cs="Arial"/>
@@ -3014,7 +2183,6 @@
         </w:rPr>
         <w:t xml:space="preserve"> </w:t>
       </w:r>
-      <w:proofErr w:type="spellStart"/>
       <w:r>
         <w:rPr>
           <w:rFonts w:ascii="Arial" w:hAnsi="Arial" w:cs="Arial"/>
@@ -3023,7 +2191,6 @@
         </w:rPr>
         <w:t>disposalHearingTime</w:t>
       </w:r>
-      <w:proofErr w:type="spellEnd"/>
       <w:r>
         <w:rPr>
           <w:rFonts w:ascii="Arial" w:hAnsi="Arial" w:cs="Arial"/>
@@ -3069,34 +2236,34 @@
           <w:color w:val="000000"/>
           <w:lang w:eastAsia="en-GB"/>
         </w:rPr>
-        <w:t>&lt;&lt;cs_{</w:t>
-      </w:r>
-      <w:proofErr w:type="spellStart"/>
+        <w:t>&lt;&lt;cs_{disposalHearingMethodDJ=’</w:t>
+      </w:r>
       <w:r>
         <w:rPr>
           <w:rFonts w:ascii="Arial" w:eastAsia="Times New Roman" w:hAnsi="Arial" w:cs="Arial"/>
           <w:color w:val="000000"/>
           <w:lang w:eastAsia="en-GB"/>
         </w:rPr>
-        <w:t>disposalHearingMethodDJ</w:t>
-      </w:r>
-      <w:proofErr w:type="spellEnd"/>
+        <w:t>disposalHearingMethodInPerso</w:t>
+      </w:r>
       <w:r>
         <w:rPr>
           <w:rFonts w:ascii="Arial" w:eastAsia="Times New Roman" w:hAnsi="Arial" w:cs="Arial"/>
           <w:color w:val="000000"/>
           <w:lang w:eastAsia="en-GB"/>
         </w:rPr>
-        <w:t>=’</w:t>
-      </w:r>
-      <w:proofErr w:type="spellStart"/>
+        <w:t>n</w:t>
+      </w:r>
       <w:r>
         <w:rPr>
           <w:rFonts w:ascii="Arial" w:eastAsia="Times New Roman" w:hAnsi="Arial" w:cs="Arial"/>
           <w:color w:val="000000"/>
           <w:lang w:eastAsia="en-GB"/>
         </w:rPr>
-        <w:t>disposalHearingMethodInPerso</w:t>
+        <w:t>’}&gt;&gt;</w:t>
+      </w:r>
+      <w:r>
+        <w:t xml:space="preserve"> </w:t>
       </w:r>
       <w:r>
         <w:rPr>
@@ -3104,18 +2271,14 @@
           <w:color w:val="000000"/>
           <w:lang w:eastAsia="en-GB"/>
         </w:rPr>
-        <w:t>n</w:t>
-      </w:r>
-      <w:proofErr w:type="spellEnd"/>
+        <w:t>This hearing will take place</w:t>
+      </w:r>
       <w:r>
         <w:rPr>
           <w:rFonts w:ascii="Arial" w:eastAsia="Times New Roman" w:hAnsi="Arial" w:cs="Arial"/>
           <w:color w:val="000000"/>
           <w:lang w:eastAsia="en-GB"/>
         </w:rPr>
-        <w:t>’}&gt;&gt;</w:t>
-      </w:r>
-      <w:r>
         <w:t xml:space="preserve"> </w:t>
       </w:r>
       <w:r>
@@ -3124,7 +2287,7 @@
           <w:color w:val="000000"/>
           <w:lang w:eastAsia="en-GB"/>
         </w:rPr>
-        <w:t>This hearing will take place</w:t>
+        <w:t>&lt;&lt;courtLocation&gt;&gt;</w:t>
       </w:r>
       <w:r>
         <w:rPr>
@@ -3132,7 +2295,17 @@
           <w:color w:val="000000"/>
           <w:lang w:eastAsia="en-GB"/>
         </w:rPr>
-        <w:t xml:space="preserve"> </w:t>
+        <w:t xml:space="preserve"> and will be in </w:t>
+      </w:r>
+      <w:r>
+        <w:rPr>
+          <w:rFonts w:ascii="Arial" w:eastAsia="Times New Roman" w:hAnsi="Arial" w:cs="Arial"/>
+          <w:b/>
+          <w:bCs/>
+          <w:color w:val="000000"/>
+          <w:lang w:eastAsia="en-GB"/>
+        </w:rPr>
+        <w:t>person</w:t>
       </w:r>
       <w:r>
         <w:rPr>
@@ -3140,25 +2313,23 @@
           <w:color w:val="000000"/>
           <w:lang w:eastAsia="en-GB"/>
         </w:rPr>
-        <w:t>&lt;&lt;</w:t>
-      </w:r>
-      <w:proofErr w:type="spellStart"/>
+        <w:t>.</w:t>
+      </w:r>
       <w:r>
         <w:rPr>
           <w:rFonts w:ascii="Arial" w:eastAsia="Times New Roman" w:hAnsi="Arial" w:cs="Arial"/>
           <w:color w:val="000000"/>
           <w:lang w:eastAsia="en-GB"/>
         </w:rPr>
-        <w:t>courtLocation</w:t>
-      </w:r>
-      <w:proofErr w:type="spellEnd"/>
+        <w:t>&lt;&lt;es_&gt;&gt;</w:t>
+      </w:r>
       <w:r>
         <w:rPr>
           <w:rFonts w:ascii="Arial" w:eastAsia="Times New Roman" w:hAnsi="Arial" w:cs="Arial"/>
           <w:color w:val="000000"/>
           <w:lang w:eastAsia="en-GB"/>
         </w:rPr>
-        <w:t>&gt;&gt;</w:t>
+        <w:t>&lt;&lt;cs_{disposalHearingMethodDJ=’</w:t>
       </w:r>
       <w:r>
         <w:rPr>
@@ -3166,17 +2337,7 @@
           <w:color w:val="000000"/>
           <w:lang w:eastAsia="en-GB"/>
         </w:rPr>
-        <w:t xml:space="preserve"> and will be in </w:t>
-      </w:r>
-      <w:r>
-        <w:rPr>
-          <w:rFonts w:ascii="Arial" w:eastAsia="Times New Roman" w:hAnsi="Arial" w:cs="Arial"/>
-          <w:b/>
-          <w:bCs/>
-          <w:color w:val="000000"/>
-          <w:lang w:eastAsia="en-GB"/>
-        </w:rPr>
-        <w:t>person</w:t>
+        <w:t>disposalHearingMethodTelephoneHearing</w:t>
       </w:r>
       <w:r>
         <w:rPr>
@@ -3184,7 +2345,10 @@
           <w:color w:val="000000"/>
           <w:lang w:eastAsia="en-GB"/>
         </w:rPr>
-        <w:t>.</w:t>
+        <w:t>’}&gt;&gt;</w:t>
+      </w:r>
+      <w:r>
+        <w:t xml:space="preserve"> </w:t>
       </w:r>
       <w:r>
         <w:rPr>
@@ -3192,7 +2356,17 @@
           <w:color w:val="000000"/>
           <w:lang w:eastAsia="en-GB"/>
         </w:rPr>
-        <w:t>&lt;&lt;es_&gt;&gt;</w:t>
+        <w:t xml:space="preserve">This hearing will be attended by </w:t>
+      </w:r>
+      <w:r>
+        <w:rPr>
+          <w:rFonts w:ascii="Arial" w:eastAsia="Times New Roman" w:hAnsi="Arial" w:cs="Arial"/>
+          <w:b/>
+          <w:bCs/>
+          <w:color w:val="000000"/>
+          <w:lang w:eastAsia="en-GB"/>
+        </w:rPr>
+        <w:t>telephone</w:t>
       </w:r>
       <w:r>
         <w:rPr>
@@ -3200,7 +2374,7 @@
           <w:color w:val="000000"/>
           <w:lang w:eastAsia="en-GB"/>
         </w:rPr>
-        <w:t>&lt;&lt;cs_{disposalHearingMethodDJ=’</w:t>
+        <w:t xml:space="preserve"> with </w:t>
       </w:r>
       <w:r>
         <w:rPr>
@@ -3208,7 +2382,7 @@
           <w:color w:val="000000"/>
           <w:lang w:eastAsia="en-GB"/>
         </w:rPr>
-        <w:t>disposalHearingMethodTelephoneHearing</w:t>
+        <w:t>&lt;&lt;</w:t>
       </w:r>
       <w:r>
         <w:rPr>
@@ -3216,10 +2390,7 @@
           <w:color w:val="000000"/>
           <w:lang w:eastAsia="en-GB"/>
         </w:rPr>
-        <w:t>’}&gt;&gt;</w:t>
-      </w:r>
-      <w:r>
-        <w:t xml:space="preserve"> </w:t>
+        <w:t>telephoneOrganisedBy</w:t>
       </w:r>
       <w:r>
         <w:rPr>
@@ -3227,17 +2398,7 @@
           <w:color w:val="000000"/>
           <w:lang w:eastAsia="en-GB"/>
         </w:rPr>
-        <w:t xml:space="preserve">This hearing will be attended by </w:t>
-      </w:r>
-      <w:r>
-        <w:rPr>
-          <w:rFonts w:ascii="Arial" w:eastAsia="Times New Roman" w:hAnsi="Arial" w:cs="Arial"/>
-          <w:b/>
-          <w:bCs/>
-          <w:color w:val="000000"/>
-          <w:lang w:eastAsia="en-GB"/>
-        </w:rPr>
-        <w:t>telephone</w:t>
+        <w:t>&gt;&gt;</w:t>
       </w:r>
       <w:r>
         <w:rPr>
@@ -3245,7 +2406,10 @@
           <w:color w:val="000000"/>
           <w:lang w:eastAsia="en-GB"/>
         </w:rPr>
-        <w:t>, further details will be provided in your hearing notice</w:t>
+        <w:t xml:space="preserve"> to arrange.&lt;&lt;es_&gt;&gt;&lt;&lt;cs_{disposalHearingMethodDJ=’disposalHearingMethodVideoConferenceHearing’}&gt;&gt;</w:t>
+      </w:r>
+      <w:r>
+        <w:t xml:space="preserve"> </w:t>
       </w:r>
       <w:r>
         <w:rPr>
@@ -3253,10 +2417,17 @@
           <w:color w:val="000000"/>
           <w:lang w:eastAsia="en-GB"/>
         </w:rPr>
-        <w:t>.&lt;&lt;es_&gt;&gt;&lt;&lt;cs_{disposalHearingMethodDJ=’disposalHearingMethodVideoConferenceHearing’}&gt;&gt;</w:t>
-      </w:r>
-      <w:r>
-        <w:t xml:space="preserve"> </w:t>
+        <w:t xml:space="preserve">This hearing will be attended by </w:t>
+      </w:r>
+      <w:r>
+        <w:rPr>
+          <w:rFonts w:ascii="Arial" w:eastAsia="Times New Roman" w:hAnsi="Arial" w:cs="Arial"/>
+          <w:b/>
+          <w:bCs/>
+          <w:color w:val="000000"/>
+          <w:lang w:eastAsia="en-GB"/>
+        </w:rPr>
+        <w:t>video conference</w:t>
       </w:r>
       <w:r>
         <w:rPr>
@@ -3264,17 +2435,7 @@
           <w:color w:val="000000"/>
           <w:lang w:eastAsia="en-GB"/>
         </w:rPr>
-        <w:t xml:space="preserve">This hearing will be attended by </w:t>
-      </w:r>
-      <w:r>
-        <w:rPr>
-          <w:rFonts w:ascii="Arial" w:eastAsia="Times New Roman" w:hAnsi="Arial" w:cs="Arial"/>
-          <w:b/>
-          <w:bCs/>
-          <w:color w:val="000000"/>
-          <w:lang w:eastAsia="en-GB"/>
-        </w:rPr>
-        <w:t>video conference</w:t>
+        <w:t xml:space="preserve"> with the </w:t>
       </w:r>
       <w:r>
         <w:rPr>
@@ -3282,7 +2443,7 @@
           <w:color w:val="000000"/>
           <w:lang w:eastAsia="en-GB"/>
         </w:rPr>
-        <w:t>, further details will be provided in your hearing notice.</w:t>
+        <w:t>&lt;&lt;</w:t>
       </w:r>
       <w:r>
         <w:rPr>
@@ -3290,19 +2451,56 @@
           <w:color w:val="000000"/>
           <w:lang w:eastAsia="en-GB"/>
         </w:rPr>
-        <w:t>&lt;&lt;es_&gt;&gt;</w:t>
-      </w:r>
-    </w:p>
-    <w:p>
-      <w:pPr>
-        <w:pStyle w:val="ListParagraph"/>
-        <w:spacing w:before="100" w:beforeAutospacing="1" w:after="100" w:afterAutospacing="1" w:line="240" w:lineRule="auto"/>
+        <w:t>videoConferenceOrganisedBy</w:t>
+      </w:r>
+      <w:r>
         <w:rPr>
           <w:rFonts w:ascii="Arial" w:eastAsia="Times New Roman" w:hAnsi="Arial" w:cs="Arial"/>
           <w:color w:val="000000"/>
           <w:lang w:eastAsia="en-GB"/>
         </w:rPr>
-      </w:pPr>
+        <w:t>&gt;&gt;</w:t>
+      </w:r>
+      <w:r>
+        <w:rPr>
+          <w:rFonts w:ascii="Arial" w:eastAsia="Times New Roman" w:hAnsi="Arial" w:cs="Arial"/>
+          <w:color w:val="000000"/>
+          <w:lang w:eastAsia="en-GB"/>
+        </w:rPr>
+        <w:t xml:space="preserve"> </w:t>
+      </w:r>
+      <w:r>
+        <w:rPr>
+          <w:rFonts w:ascii="Arial" w:eastAsia="Times New Roman" w:hAnsi="Arial" w:cs="Arial"/>
+          <w:color w:val="000000"/>
+          <w:lang w:eastAsia="en-GB"/>
+        </w:rPr>
+        <w:t>to arrange&lt;&lt;es_&gt;&gt;</w:t>
+      </w:r>
+    </w:p>
+    <w:p>
+      <w:pPr>
+        <w:pStyle w:val="ListParagraph"/>
+        <w:spacing w:before="100" w:beforeAutospacing="1" w:after="100" w:afterAutospacing="1" w:line="240" w:lineRule="auto"/>
+        <w:rPr>
+          <w:rFonts w:ascii="Arial" w:eastAsia="Times New Roman" w:hAnsi="Arial" w:cs="Arial"/>
+          <w:color w:val="000000"/>
+          <w:lang w:eastAsia="en-GB"/>
+        </w:rPr>
+      </w:pPr>
+    </w:p>
+    <w:p>
+      <w:pPr>
+        <w:rPr>
+          <w:rFonts w:ascii="Arial" w:hAnsi="Arial" w:cs="Arial"/>
+        </w:rPr>
+      </w:pPr>
+      <w:r>
+        <w:rPr>
+          <w:rFonts w:ascii="Arial" w:hAnsi="Arial" w:cs="Arial"/>
+        </w:rPr>
+        <w:t>&lt;&lt;es_disposalHearingFinalDisposalHearingDJAddSection&gt;&gt;</w:t>
+      </w:r>
     </w:p>
     <w:p>
       <w:pPr>
@@ -3316,46 +2514,11 @@
         </w:rPr>
         <w:t>&lt;&lt;</w:t>
       </w:r>
-      <w:proofErr w:type="spellStart"/>
-      <w:r>
-        <w:rPr>
-          <w:rFonts w:ascii="Arial" w:hAnsi="Arial" w:cs="Arial"/>
-        </w:rPr>
-        <w:t>es_disposalHearingFinalDisposalHearingDJAddSection</w:t>
-      </w:r>
-      <w:proofErr w:type="spellEnd"/>
-      <w:r>
-        <w:rPr>
-          <w:rFonts w:ascii="Arial" w:hAnsi="Arial" w:cs="Arial"/>
-        </w:rPr>
-        <w:t>&gt;&gt;</w:t>
-      </w:r>
-    </w:p>
-    <w:p>
-      <w:pPr>
-        <w:rPr>
-          <w:rFonts w:ascii="Arial" w:hAnsi="Arial" w:cs="Arial"/>
-        </w:rPr>
-      </w:pPr>
-      <w:r>
-        <w:rPr>
-          <w:rFonts w:ascii="Arial" w:hAnsi="Arial" w:cs="Arial"/>
-        </w:rPr>
-        <w:t>&lt;&lt;</w:t>
-      </w:r>
-      <w:proofErr w:type="spellStart"/>
-      <w:r>
-        <w:rPr>
-          <w:rFonts w:ascii="Arial" w:hAnsi="Arial" w:cs="Arial"/>
-        </w:rPr>
-        <w:t>cs_disposalHearingBundleDJAddSection</w:t>
-      </w:r>
-      <w:proofErr w:type="spellEnd"/>
-      <w:r>
-        <w:rPr>
-          <w:rFonts w:ascii="Arial" w:hAnsi="Arial" w:cs="Arial"/>
-        </w:rPr>
-        <w:t>&gt;&gt;</w:t>
+      <w:r>
+        <w:rPr>
+          <w:rFonts w:ascii="Arial" w:hAnsi="Arial" w:cs="Arial"/>
+        </w:rPr>
+        <w:t>cs_disposalHearingBundleDJAddSection&gt;&gt;</w:t>
       </w:r>
     </w:p>
     <w:p>
@@ -3410,14 +2573,12 @@
         </w:rPr>
         <w:t xml:space="preserve"> </w:t>
       </w:r>
-      <w:proofErr w:type="spellStart"/>
       <w:r>
         <w:rPr>
           <w:rFonts w:ascii="Arial" w:hAnsi="Arial" w:cs="Arial"/>
         </w:rPr>
         <w:t>disposalHearingBundleDJ.input</w:t>
       </w:r>
-      <w:proofErr w:type="spellEnd"/>
       <w:r>
         <w:rPr>
           <w:rFonts w:ascii="Arial" w:hAnsi="Arial" w:cs="Arial"/>
@@ -3442,14 +2603,12 @@
         </w:rPr>
         <w:t xml:space="preserve"> </w:t>
       </w:r>
-      <w:proofErr w:type="spellStart"/>
       <w:r>
         <w:rPr>
           <w:rFonts w:ascii="Arial" w:hAnsi="Arial" w:cs="Arial"/>
         </w:rPr>
         <w:t>typeBundleInfo</w:t>
       </w:r>
-      <w:proofErr w:type="spellEnd"/>
       <w:r>
         <w:rPr>
           <w:rFonts w:ascii="Arial" w:hAnsi="Arial" w:cs="Arial"/>
@@ -3473,48 +2632,20 @@
         <w:rPr>
           <w:rFonts w:ascii="Arial" w:hAnsi="Arial" w:cs="Arial"/>
         </w:rPr>
-        <w:t>&lt;&lt;</w:t>
-      </w:r>
-      <w:proofErr w:type="spellStart"/>
-      <w:r>
-        <w:rPr>
-          <w:rFonts w:ascii="Arial" w:hAnsi="Arial" w:cs="Arial"/>
-        </w:rPr>
-        <w:t>es_disposalHearingBundleDJAddSection</w:t>
-      </w:r>
-      <w:proofErr w:type="spellEnd"/>
-      <w:r>
-        <w:rPr>
-          <w:rFonts w:ascii="Arial" w:hAnsi="Arial" w:cs="Arial"/>
-        </w:rPr>
-        <w:t>&gt;&gt;</w:t>
-      </w:r>
-    </w:p>
-    <w:p>
-      <w:pPr>
-        <w:rPr>
-          <w:rFonts w:ascii="Arial" w:hAnsi="Arial" w:cs="Arial"/>
-        </w:rPr>
-      </w:pPr>
-      <w:r>
-        <w:rPr>
-          <w:rFonts w:ascii="Arial" w:hAnsi="Arial" w:cs="Arial"/>
-        </w:rPr>
-        <w:t>&lt;&lt;</w:t>
-      </w:r>
-      <w:proofErr w:type="spellStart"/>
-      <w:r>
-        <w:rPr>
-          <w:rFonts w:ascii="Arial" w:hAnsi="Arial" w:cs="Arial"/>
-        </w:rPr>
-        <w:t>cs_disposalHearingClaimSettlingAddSection</w:t>
-      </w:r>
-      <w:proofErr w:type="spellEnd"/>
-      <w:r>
-        <w:rPr>
-          <w:rFonts w:ascii="Arial" w:hAnsi="Arial" w:cs="Arial"/>
-        </w:rPr>
-        <w:t>&gt;&gt;</w:t>
+        <w:t>&lt;&lt;es_disposalHearingBundleDJAddSection&gt;&gt;</w:t>
+      </w:r>
+    </w:p>
+    <w:p>
+      <w:pPr>
+        <w:rPr>
+          <w:rFonts w:ascii="Arial" w:hAnsi="Arial" w:cs="Arial"/>
+        </w:rPr>
+      </w:pPr>
+      <w:r>
+        <w:rPr>
+          <w:rFonts w:ascii="Arial" w:hAnsi="Arial" w:cs="Arial"/>
+        </w:rPr>
+        <w:t>&lt;&lt;cs_disposalHearingClaimSettlingAddSection&gt;&gt;</w:t>
       </w:r>
     </w:p>
     <w:p>
@@ -3554,79 +2685,35 @@
         <w:rPr>
           <w:rFonts w:ascii="Arial" w:hAnsi="Arial" w:cs="Arial"/>
         </w:rPr>
-        <w:t xml:space="preserve">Each party must inform the court immediately if the case is settled, </w:t>
-      </w:r>
-      <w:proofErr w:type="gramStart"/>
-      <w:r>
-        <w:rPr>
-          <w:rFonts w:ascii="Arial" w:hAnsi="Arial" w:cs="Arial"/>
-        </w:rPr>
-        <w:t>whether or not</w:t>
-      </w:r>
-      <w:proofErr w:type="gramEnd"/>
-      <w:r>
-        <w:rPr>
-          <w:rFonts w:ascii="Arial" w:hAnsi="Arial" w:cs="Arial"/>
-        </w:rPr>
-        <w:t xml:space="preserve"> it is then possible to file upload a draft consent order to give effect to their agreement.</w:t>
-      </w:r>
-    </w:p>
-    <w:p>
-      <w:pPr>
-        <w:rPr>
-          <w:rFonts w:ascii="Arial" w:hAnsi="Arial" w:cs="Arial"/>
-        </w:rPr>
-      </w:pPr>
-      <w:r>
-        <w:rPr>
-          <w:rFonts w:ascii="Arial" w:hAnsi="Arial" w:cs="Arial"/>
-        </w:rPr>
-        <w:t>&lt;&lt;</w:t>
-      </w:r>
-      <w:proofErr w:type="spellStart"/>
-      <w:r>
-        <w:rPr>
-          <w:rFonts w:ascii="Arial" w:hAnsi="Arial" w:cs="Arial"/>
-        </w:rPr>
-        <w:t>es_disposalHearingClaimSettlingAddSection</w:t>
-      </w:r>
-      <w:proofErr w:type="spellEnd"/>
-      <w:r>
-        <w:rPr>
-          <w:rFonts w:ascii="Arial" w:hAnsi="Arial" w:cs="Arial"/>
-        </w:rPr>
-        <w:t>&gt;&gt;</w:t>
-      </w:r>
-    </w:p>
-    <w:p>
-      <w:pPr>
-        <w:rPr>
-          <w:rFonts w:ascii="Arial" w:hAnsi="Arial" w:cs="Arial"/>
-          <w:bCs/>
-        </w:rPr>
-      </w:pPr>
-      <w:r>
-        <w:rPr>
-          <w:rFonts w:ascii="Arial" w:hAnsi="Arial" w:cs="Arial"/>
-          <w:bCs/>
-        </w:rPr>
-        <w:t>&lt;&lt;</w:t>
-      </w:r>
-      <w:proofErr w:type="spellStart"/>
-      <w:r>
-        <w:rPr>
-          <w:rFonts w:ascii="Arial" w:hAnsi="Arial" w:cs="Arial"/>
-          <w:bCs/>
-        </w:rPr>
-        <w:t>cs_disposalHearingCostsAddSection</w:t>
-      </w:r>
-      <w:proofErr w:type="spellEnd"/>
-      <w:r>
-        <w:rPr>
-          <w:rFonts w:ascii="Arial" w:hAnsi="Arial" w:cs="Arial"/>
-          <w:bCs/>
-        </w:rPr>
-        <w:t>&gt;&gt;</w:t>
+        <w:t>Each party must inform the court immediately if the case is settled, whether or not it is then possible to file upload a draft consent order to give effect to their agreement.</w:t>
+      </w:r>
+    </w:p>
+    <w:p>
+      <w:pPr>
+        <w:rPr>
+          <w:rFonts w:ascii="Arial" w:hAnsi="Arial" w:cs="Arial"/>
+        </w:rPr>
+      </w:pPr>
+      <w:r>
+        <w:rPr>
+          <w:rFonts w:ascii="Arial" w:hAnsi="Arial" w:cs="Arial"/>
+        </w:rPr>
+        <w:t>&lt;&lt;es_disposalHearingClaimSettlingAddSection&gt;&gt;</w:t>
+      </w:r>
+    </w:p>
+    <w:p>
+      <w:pPr>
+        <w:rPr>
+          <w:rFonts w:ascii="Arial" w:hAnsi="Arial" w:cs="Arial"/>
+          <w:bCs/>
+        </w:rPr>
+      </w:pPr>
+      <w:r>
+        <w:rPr>
+          <w:rFonts w:ascii="Arial" w:hAnsi="Arial" w:cs="Arial"/>
+          <w:bCs/>
+        </w:rPr>
+        <w:t>&lt;&lt;cs_disposalHearingCostsAddSection&gt;&gt;</w:t>
       </w:r>
     </w:p>
     <w:p>
@@ -3688,48 +2775,32 @@
           <w:rFonts w:ascii="Arial" w:hAnsi="Arial" w:cs="Arial"/>
           <w:bCs/>
         </w:rPr>
-        <w:t>&lt;&lt;</w:t>
-      </w:r>
-      <w:proofErr w:type="spellStart"/>
-      <w:r>
-        <w:rPr>
-          <w:rFonts w:ascii="Arial" w:hAnsi="Arial" w:cs="Arial"/>
-          <w:bCs/>
-        </w:rPr>
-        <w:t>es_disposalHearingCostsAddSection</w:t>
-      </w:r>
-      <w:proofErr w:type="spellEnd"/>
-      <w:r>
-        <w:rPr>
-          <w:rFonts w:ascii="Arial" w:hAnsi="Arial" w:cs="Arial"/>
-          <w:bCs/>
-        </w:rPr>
-        <w:t>&gt;&gt;</w:t>
-      </w:r>
-    </w:p>
-    <w:p>
-      <w:pPr>
-        <w:rPr>
-          <w:rFonts w:ascii="Arial" w:hAnsi="Arial" w:cs="Arial"/>
-          <w:bCs/>
-        </w:rPr>
-      </w:pPr>
-    </w:p>
-    <w:p>
-      <w:pPr>
-        <w:rPr>
-          <w:rFonts w:ascii="Arial" w:hAnsi="Arial" w:cs="Arial"/>
-          <w:b/>
-          <w:bCs/>
-        </w:rPr>
-      </w:pPr>
-      <w:r>
-        <w:rPr>
-          <w:rFonts w:ascii="Arial" w:hAnsi="Arial" w:cs="Arial"/>
-          <w:b/>
-          <w:bCs/>
-        </w:rPr>
-        <w:t>This order has been made without a hearing</w:t>
+        <w:t>&lt;&lt;es_disposalHearingCostsAddSection&gt;&gt;</w:t>
+      </w:r>
+    </w:p>
+    <w:p>
+      <w:pPr>
+        <w:rPr>
+          <w:rFonts w:ascii="Arial" w:hAnsi="Arial" w:cs="Arial"/>
+          <w:bCs/>
+        </w:rPr>
+      </w:pPr>
+    </w:p>
+    <w:p>
+      <w:pPr>
+        <w:rPr>
+          <w:rFonts w:ascii="Arial" w:hAnsi="Arial" w:cs="Arial"/>
+          <w:b/>
+          <w:bCs/>
+        </w:rPr>
+      </w:pPr>
+      <w:r>
+        <w:rPr>
+          <w:rFonts w:ascii="Arial" w:hAnsi="Arial" w:cs="Arial"/>
+          <w:b/>
+          <w:bCs/>
+        </w:rPr>
+        <w:t>Notes</w:t>
       </w:r>
     </w:p>
     <w:p>
@@ -3756,14 +2827,12 @@
         </w:rPr>
         <w:t xml:space="preserve"> </w:t>
       </w:r>
-      <w:proofErr w:type="spellStart"/>
-      <w:r>
-        <w:rPr>
-          <w:rFonts w:ascii="Arial" w:hAnsi="Arial" w:cs="Arial"/>
-        </w:rPr>
-        <w:t>disposalHearingOrderMadeWithoutHearingDJ</w:t>
-      </w:r>
-      <w:proofErr w:type="spellEnd"/>
+      <w:r>
+        <w:rPr>
+          <w:rFonts w:ascii="Arial" w:hAnsi="Arial" w:cs="Arial"/>
+        </w:rPr>
+        <w:t>disposalHearingNotesDJ.input</w:t>
+      </w:r>
       <w:r>
         <w:rPr>
           <w:rFonts w:ascii="Arial" w:hAnsi="Arial" w:cs="Arial"/>
@@ -3774,7 +2843,47 @@
         <w:rPr>
           <w:rFonts w:ascii="Arial" w:hAnsi="Arial" w:cs="Arial"/>
         </w:rPr>
-        <w:t>&gt;&gt;</w:t>
+        <w:t xml:space="preserve">&gt;&gt; </w:t>
+      </w:r>
+      <w:r>
+        <w:rPr>
+          <w:rFonts w:ascii="Arial" w:hAnsi="Arial" w:cs="Arial"/>
+          <w:b/>
+          <w:bCs/>
+        </w:rPr>
+        <w:t>&lt;&lt;</w:t>
+      </w:r>
+      <w:r>
+        <w:rPr>
+          <w:rFonts w:ascii="Arial" w:hAnsi="Arial" w:cs="Arial"/>
+          <w:b/>
+          <w:bCs/>
+        </w:rPr>
+        <w:t xml:space="preserve"> {dateFormat(</w:t>
+      </w:r>
+      <w:r>
+        <w:rPr>
+          <w:rFonts w:ascii="Arial" w:hAnsi="Arial" w:cs="Arial"/>
+          <w:b/>
+          <w:bCs/>
+        </w:rPr>
+        <w:t>disposalHearingNotesDJ.date</w:t>
+      </w:r>
+      <w:r>
+        <w:rPr>
+          <w:rFonts w:ascii="Arial" w:hAnsi="Arial" w:cs="Arial"/>
+          <w:b/>
+          <w:bCs/>
+        </w:rPr>
+        <w:t xml:space="preserve">, </w:t>
+      </w:r>
+      <w:r>
+        <w:rPr>
+          <w:rFonts w:ascii="Arial" w:hAnsi="Arial" w:cs="Arial"/>
+          <w:b/>
+          <w:bCs/>
+        </w:rPr>
+        <w:t>‘dd MMMM yyyy’, ‘yyyy-MM-dd’)}&gt;&gt;</w:t>
       </w:r>
     </w:p>
     <w:p>
@@ -3794,27 +2903,31 @@
           <w:sz w:val="22"/>
           <w:szCs w:val="22"/>
         </w:rPr>
-        <w:t>&lt;&lt;cs_{</w:t>
-      </w:r>
-      <w:proofErr w:type="spellStart"/>
-      <w:r>
-        <w:rPr>
-          <w:rFonts w:ascii="Arial" w:hAnsi="Arial" w:cs="Arial"/>
+        <w:t xml:space="preserve">&lt;&lt;cs_{hasNewDirections=true}&gt;&gt; </w:t>
+      </w:r>
+    </w:p>
+    <w:p>
+      <w:pPr>
+        <w:pStyle w:val="NormalWeb"/>
+        <w:rPr>
+          <w:rFonts w:ascii="Arial" w:hAnsi="Arial" w:cs="Arial"/>
+          <w:b/>
+          <w:bCs/>
           <w:color w:val="000000"/>
           <w:sz w:val="22"/>
           <w:szCs w:val="22"/>
         </w:rPr>
-        <w:t>hasNewDirections</w:t>
-      </w:r>
-      <w:proofErr w:type="spellEnd"/>
-      <w:r>
-        <w:rPr>
-          <w:rFonts w:ascii="Arial" w:hAnsi="Arial" w:cs="Arial"/>
+      </w:pPr>
+      <w:r>
+        <w:rPr>
+          <w:rFonts w:ascii="Arial" w:hAnsi="Arial" w:cs="Arial"/>
+          <w:b/>
+          <w:bCs/>
           <w:color w:val="000000"/>
           <w:sz w:val="22"/>
           <w:szCs w:val="22"/>
         </w:rPr>
-        <w:t xml:space="preserve">=true}&gt;&gt; </w:t>
+        <w:t>Additional directions</w:t>
       </w:r>
     </w:p>
     <w:p>
@@ -3822,8 +2935,6 @@
         <w:pStyle w:val="NormalWeb"/>
         <w:rPr>
           <w:rFonts w:ascii="Arial" w:hAnsi="Arial" w:cs="Arial"/>
-          <w:b/>
-          <w:bCs/>
           <w:color w:val="000000"/>
           <w:sz w:val="22"/>
           <w:szCs w:val="22"/>
@@ -3832,13 +2943,12 @@
       <w:r>
         <w:rPr>
           <w:rFonts w:ascii="Arial" w:hAnsi="Arial" w:cs="Arial"/>
-          <w:b/>
-          <w:bCs/>
           <w:color w:val="000000"/>
           <w:sz w:val="22"/>
           <w:szCs w:val="22"/>
         </w:rPr>
-        <w:t>Additional directions</w:t>
+        <w:lastRenderedPageBreak/>
+        <w:t>&lt;&lt;rs_disposalHearingAddNewDirectionsDJ&gt;&gt;</w:t>
       </w:r>
     </w:p>
     <w:p>
@@ -3858,19 +2968,19 @@
           <w:sz w:val="22"/>
           <w:szCs w:val="22"/>
         </w:rPr>
-        <w:t>&lt;&lt;</w:t>
-      </w:r>
-      <w:proofErr w:type="spellStart"/>
-      <w:r>
+        <w:t>&lt;&lt;value.directionComment&gt;&gt;</w:t>
+      </w:r>
+    </w:p>
+    <w:p>
+      <w:pPr>
+        <w:pStyle w:val="NormalWeb"/>
         <w:rPr>
           <w:rFonts w:ascii="Arial" w:hAnsi="Arial" w:cs="Arial"/>
           <w:color w:val="000000"/>
           <w:sz w:val="22"/>
           <w:szCs w:val="22"/>
         </w:rPr>
-        <w:t>rs_disposalHearingAddNewDirectionsDJ</w:t>
-      </w:r>
-      <w:proofErr w:type="spellEnd"/>
+      </w:pPr>
       <w:r>
         <w:rPr>
           <w:rFonts w:ascii="Arial" w:hAnsi="Arial" w:cs="Arial"/>
@@ -3878,90 +2988,7 @@
           <w:sz w:val="22"/>
           <w:szCs w:val="22"/>
         </w:rPr>
-        <w:t>&gt;&gt;</w:t>
-      </w:r>
-    </w:p>
-    <w:p>
-      <w:pPr>
-        <w:pStyle w:val="NormalWeb"/>
-        <w:rPr>
-          <w:rFonts w:ascii="Arial" w:hAnsi="Arial" w:cs="Arial"/>
-          <w:color w:val="000000"/>
-          <w:sz w:val="22"/>
-          <w:szCs w:val="22"/>
-        </w:rPr>
-      </w:pPr>
-      <w:r>
-        <w:rPr>
-          <w:rFonts w:ascii="Arial" w:hAnsi="Arial" w:cs="Arial"/>
-          <w:color w:val="000000"/>
-          <w:sz w:val="22"/>
-          <w:szCs w:val="22"/>
-        </w:rPr>
-        <w:lastRenderedPageBreak/>
-        <w:t>&lt;&lt;</w:t>
-      </w:r>
-      <w:proofErr w:type="spellStart"/>
-      <w:proofErr w:type="gramStart"/>
-      <w:r>
-        <w:rPr>
-          <w:rFonts w:ascii="Arial" w:hAnsi="Arial" w:cs="Arial"/>
-          <w:color w:val="000000"/>
-          <w:sz w:val="22"/>
-          <w:szCs w:val="22"/>
-        </w:rPr>
-        <w:t>value.directionComment</w:t>
-      </w:r>
-      <w:proofErr w:type="spellEnd"/>
-      <w:proofErr w:type="gramEnd"/>
-      <w:r>
-        <w:rPr>
-          <w:rFonts w:ascii="Arial" w:hAnsi="Arial" w:cs="Arial"/>
-          <w:color w:val="000000"/>
-          <w:sz w:val="22"/>
-          <w:szCs w:val="22"/>
-        </w:rPr>
-        <w:t>&gt;&gt;</w:t>
-      </w:r>
-    </w:p>
-    <w:p>
-      <w:pPr>
-        <w:pStyle w:val="NormalWeb"/>
-        <w:rPr>
-          <w:rFonts w:ascii="Arial" w:hAnsi="Arial" w:cs="Arial"/>
-          <w:color w:val="000000"/>
-          <w:sz w:val="22"/>
-          <w:szCs w:val="22"/>
-        </w:rPr>
-      </w:pPr>
-      <w:r>
-        <w:rPr>
-          <w:rFonts w:ascii="Arial" w:hAnsi="Arial" w:cs="Arial"/>
-          <w:color w:val="000000"/>
-          <w:sz w:val="22"/>
-          <w:szCs w:val="22"/>
-        </w:rPr>
-        <w:t>&lt;&lt;</w:t>
-      </w:r>
-      <w:proofErr w:type="spellStart"/>
-      <w:r>
-        <w:rPr>
-          <w:rFonts w:ascii="Arial" w:hAnsi="Arial" w:cs="Arial"/>
-          <w:color w:val="000000"/>
-          <w:sz w:val="22"/>
-          <w:szCs w:val="22"/>
-        </w:rPr>
-        <w:t>es_disposalHearingAddNewDirectionsDJ</w:t>
-      </w:r>
-      <w:proofErr w:type="spellEnd"/>
-      <w:r>
-        <w:rPr>
-          <w:rFonts w:ascii="Arial" w:hAnsi="Arial" w:cs="Arial"/>
-          <w:color w:val="000000"/>
-          <w:sz w:val="22"/>
-          <w:szCs w:val="22"/>
-        </w:rPr>
-        <w:t>&gt;&gt;</w:t>
+        <w:t>&lt;&lt;es_disposalHearingAddNewDirectionsDJ&gt;&gt;</w:t>
       </w:r>
     </w:p>
     <w:p>
@@ -4014,7 +3041,7 @@
 </file>
 
 <file path=word/numbering.xml><?xml version="1.0" encoding="utf-8"?>
-<w:numbering xmlns:wpc="http://schemas.microsoft.com/office/word/2010/wordprocessingCanvas" xmlns:cx="http://schemas.microsoft.com/office/drawing/2014/chartex" xmlns:cx1="http://schemas.microsoft.com/office/drawing/2015/9/8/chartex" xmlns:cx2="http://schemas.microsoft.com/office/drawing/2015/10/21/chartex" xmlns:cx3="http://schemas.microsoft.com/office/drawing/2016/5/9/chartex" xmlns:cx4="http://schemas.microsoft.com/office/drawing/2016/5/10/chartex" xmlns:cx5="http://schemas.microsoft.com/office/drawing/2016/5/11/chartex" xmlns:cx6="http://schemas.microsoft.com/office/drawing/2016/5/12/chartex" xmlns:cx7="http://schemas.microsoft.com/office/drawing/2016/5/13/chartex" xmlns:cx8="http://schemas.microsoft.com/office/drawing/2016/5/14/chartex" xmlns:mc="http://schemas.openxmlformats.org/markup-compatibility/2006" xmlns:aink="http://schemas.microsoft.com/office/drawing/2016/ink" xmlns:am3d="http://schemas.microsoft.com/office/drawing/2017/model3d" xmlns:o="urn:schemas-microsoft-com:office:office" xmlns:oel="http://schemas.microsoft.com/office/2019/extlst" xmlns:r="http://schemas.openxmlformats.org/officeDocument/2006/relationships" xmlns:m="http://schemas.openxmlformats.org/officeDocument/2006/math" xmlns:v="urn:schemas-microsoft-com:vml" xmlns:wp14="http://schemas.microsoft.com/office/word/2010/wordprocessingDrawing" xmlns:wp="http://schemas.openxmlformats.org/drawingml/2006/wordprocessingDrawing" xmlns:w10="urn:schemas-microsoft-com:office:word" xmlns:w="http://schemas.openxmlformats.org/wordprocessingml/2006/main" xmlns:w14="http://schemas.microsoft.com/office/word/2010/wordml" xmlns:w15="http://schemas.microsoft.com/office/word/2012/wordml" xmlns:w16cex="http://schemas.microsoft.com/office/word/2018/wordml/cex" xmlns:w16cid="http://schemas.microsoft.com/office/word/2016/wordml/cid" xmlns:w16="http://schemas.microsoft.com/office/word/2018/wordml" xmlns:w16sdtdh="http://schemas.microsoft.com/office/word/2020/wordml/sdtdatahash" xmlns:w16se="http://schemas.microsoft.com/office/word/2015/wordml/symex" xmlns:wpg="http://schemas.microsoft.com/office/word/2010/wordprocessingGroup" xmlns:wpi="http://schemas.microsoft.com/office/word/2010/wordprocessingInk" xmlns:wne="http://schemas.microsoft.com/office/word/2006/wordml" xmlns:wps="http://schemas.microsoft.com/office/word/2010/wordprocessingShape" mc:Ignorable="w14 w15 w16se w16cid w16 w16cex w16sdtdh wp14">
+<w:numbering xmlns:wpc="http://schemas.microsoft.com/office/word/2010/wordprocessingCanvas" xmlns:cx="http://schemas.microsoft.com/office/drawing/2014/chartex" xmlns:cx1="http://schemas.microsoft.com/office/drawing/2015/9/8/chartex" xmlns:cx2="http://schemas.microsoft.com/office/drawing/2015/10/21/chartex" xmlns:cx3="http://schemas.microsoft.com/office/drawing/2016/5/9/chartex" xmlns:cx4="http://schemas.microsoft.com/office/drawing/2016/5/10/chartex" xmlns:cx5="http://schemas.microsoft.com/office/drawing/2016/5/11/chartex" xmlns:cx6="http://schemas.microsoft.com/office/drawing/2016/5/12/chartex" xmlns:cx7="http://schemas.microsoft.com/office/drawing/2016/5/13/chartex" xmlns:cx8="http://schemas.microsoft.com/office/drawing/2016/5/14/chartex" xmlns:mc="http://schemas.openxmlformats.org/markup-compatibility/2006" xmlns:aink="http://schemas.microsoft.com/office/drawing/2016/ink" xmlns:am3d="http://schemas.microsoft.com/office/drawing/2017/model3d" xmlns:o="urn:schemas-microsoft-com:office:office" xmlns:r="http://schemas.openxmlformats.org/officeDocument/2006/relationships" xmlns:m="http://schemas.openxmlformats.org/officeDocument/2006/math" xmlns:v="urn:schemas-microsoft-com:vml" xmlns:wp14="http://schemas.microsoft.com/office/word/2010/wordprocessingDrawing" xmlns:wp="http://schemas.openxmlformats.org/drawingml/2006/wordprocessingDrawing" xmlns:w10="urn:schemas-microsoft-com:office:word" xmlns:w="http://schemas.openxmlformats.org/wordprocessingml/2006/main" xmlns:w14="http://schemas.microsoft.com/office/word/2010/wordml" xmlns:w15="http://schemas.microsoft.com/office/word/2012/wordml" xmlns:w16cex="http://schemas.microsoft.com/office/word/2018/wordml/cex" xmlns:w16cid="http://schemas.microsoft.com/office/word/2016/wordml/cid" xmlns:w16="http://schemas.microsoft.com/office/word/2018/wordml" xmlns:w16sdtdh="http://schemas.microsoft.com/office/word/2020/wordml/sdtdatahash" xmlns:w16se="http://schemas.microsoft.com/office/word/2015/wordml/symex" xmlns:wpg="http://schemas.microsoft.com/office/word/2010/wordprocessingGroup" xmlns:wpi="http://schemas.microsoft.com/office/word/2010/wordprocessingInk" xmlns:wne="http://schemas.microsoft.com/office/word/2006/wordml" xmlns:wps="http://schemas.microsoft.com/office/word/2010/wordprocessingShape" mc:Ignorable="w14 w15 w16se w16cid w16 w16cex w16sdtdh wp14">
   <w:abstractNum w:abstractNumId="0" w15:restartNumberingAfterBreak="0">
     <w:nsid w:val="26FD0129"/>
     <w:multiLevelType w:val="hybridMultilevel"/>
@@ -4288,13 +3315,13 @@
       </w:pPr>
     </w:lvl>
   </w:abstractNum>
-  <w:num w:numId="1" w16cid:durableId="678625957">
+  <w:num w:numId="1">
     <w:abstractNumId w:val="2"/>
   </w:num>
-  <w:num w:numId="2" w16cid:durableId="588538604">
+  <w:num w:numId="2">
     <w:abstractNumId w:val="1"/>
   </w:num>
-  <w:num w:numId="3" w16cid:durableId="1930695137">
+  <w:num w:numId="3">
     <w:abstractNumId w:val="0"/>
   </w:num>
 </w:numbering>
@@ -5131,33 +4158,6 @@
 </file>
 
 <file path=customXml/item1.xml><?xml version="1.0" encoding="utf-8"?>
-<?mso-contentType ?>
-<FormTemplates xmlns="http://schemas.microsoft.com/sharepoint/v3/contenttype/forms">
-  <Display>DocumentLibraryForm</Display>
-  <Edit>DocumentLibraryForm</Edit>
-  <New>DocumentLibraryForm</New>
-</FormTemplates>
-</file>
-
-<file path=customXml/item2.xml><?xml version="1.0" encoding="utf-8"?>
-<p:properties xmlns:p="http://schemas.microsoft.com/office/2006/metadata/properties" xmlns:xsi="http://www.w3.org/2001/XMLSchema-instance" xmlns:pc="http://schemas.microsoft.com/office/infopath/2007/PartnerControls">
-  <documentManagement>
-    <Stage xmlns="f336f4fe-8719-4ea2-b5d6-29b3a580aeb4">Draft</Stage>
-    <Next_x0020_Stage xmlns="f336f4fe-8719-4ea2-b5d6-29b3a580aeb4">N/A</Next_x0020_Stage>
-    <Admin_x0020_Action xmlns="f336f4fe-8719-4ea2-b5d6-29b3a580aeb4" xsi:nil="true"/>
-    <Template_x0020_Category xmlns="f336f4fe-8719-4ea2-b5d6-29b3a580aeb4">Decision Order - DEC</Template_x0020_Category>
-    <Action xmlns="f336f4fe-8719-4ea2-b5d6-29b3a580aeb4" xsi:nil="true"/>
-    <Purpose1 xmlns="f336f4fe-8719-4ea2-b5d6-29b3a580aeb4">SDO disposal hearing template for Default Judgment</Purpose1>
-    <Template_x0020_Language xmlns="f336f4fe-8719-4ea2-b5d6-29b3a580aeb4">English - ENG</Template_x0020_Language>
-    <Rename xmlns="f336f4fe-8719-4ea2-b5d6-29b3a580aeb4">true</Rename>
-    <Tornado_x0020_Filename xmlns="f336f4fe-8719-4ea2-b5d6-29b3a580aeb4" xsi:nil="true"/>
-    <Approval_x0020_Request_x0020_Comment xmlns="f336f4fe-8719-4ea2-b5d6-29b3a580aeb4" xsi:nil="true"/>
-    <Publication_x0020_Date xmlns="f336f4fe-8719-4ea2-b5d6-29b3a580aeb4">2022-07-24T23:00:00+00:00</Publication_x0020_Date>
-  </documentManagement>
-</p:properties>
-</file>
-
-<file path=customXml/item3.xml><?xml version="1.0" encoding="utf-8"?>
 <ct:contentTypeSchema xmlns:ct="http://schemas.microsoft.com/office/2006/metadata/contentType" xmlns:ma="http://schemas.microsoft.com/office/2006/metadata/properties/metaAttributes" ct:_="" ma:_="" ma:contentTypeName="_CtTemplate" ma:contentTypeID="0x01010064A5FDCCFB03F540B94405305D7DE14F00A4F8B82F7CEF57469A8FE5CEAB7A0EE0" ma:contentTypeVersion="54" ma:contentTypeDescription="Part of Template Management with Site Columns representing custom attributes." ma:contentTypeScope="" ma:versionID="c2ae9af6f2d07f5c87e529250672afb5">
   <xsd:schema xmlns:xsd="http://www.w3.org/2001/XMLSchema" xmlns:xs="http://www.w3.org/2001/XMLSchema" xmlns:p="http://schemas.microsoft.com/office/2006/metadata/properties" xmlns:ns2="f336f4fe-8719-4ea2-b5d6-29b3a580aeb4" xmlns:ns3="b57b892a-dd61-4bba-b372-a8d93da2c7e6" targetNamespace="http://schemas.microsoft.com/office/2006/metadata/properties" ma:root="true" ma:fieldsID="5cc5ae0d05cbe82a12e0833457866b27" ns2:_="" ns3:_="">
     <xsd:import namespace="f336f4fe-8719-4ea2-b5d6-29b3a580aeb4"/>
@@ -5473,25 +4473,34 @@
 </ct:contentTypeSchema>
 </file>
 
-<file path=customXml/itemProps1.xml><?xml version="1.0" encoding="utf-8"?>
-<ds:datastoreItem xmlns:ds="http://schemas.openxmlformats.org/officeDocument/2006/customXml" ds:itemID="{E9247418-8373-42A0-A0EF-D23AD904819C}">
-  <ds:schemaRefs>
-    <ds:schemaRef ds:uri="http://schemas.microsoft.com/sharepoint/v3/contenttype/forms"/>
-  </ds:schemaRefs>
-</ds:datastoreItem>
+<file path=customXml/item2.xml><?xml version="1.0" encoding="utf-8"?>
+<p:properties xmlns:p="http://schemas.microsoft.com/office/2006/metadata/properties" xmlns:xsi="http://www.w3.org/2001/XMLSchema-instance" xmlns:pc="http://schemas.microsoft.com/office/infopath/2007/PartnerControls">
+  <documentManagement>
+    <Stage xmlns="f336f4fe-8719-4ea2-b5d6-29b3a580aeb4">Draft</Stage>
+    <Next_x0020_Stage xmlns="f336f4fe-8719-4ea2-b5d6-29b3a580aeb4">N/A</Next_x0020_Stage>
+    <Admin_x0020_Action xmlns="f336f4fe-8719-4ea2-b5d6-29b3a580aeb4" xsi:nil="true"/>
+    <Template_x0020_Category xmlns="f336f4fe-8719-4ea2-b5d6-29b3a580aeb4">Decision Order - DEC</Template_x0020_Category>
+    <Action xmlns="f336f4fe-8719-4ea2-b5d6-29b3a580aeb4" xsi:nil="true"/>
+    <Purpose1 xmlns="f336f4fe-8719-4ea2-b5d6-29b3a580aeb4">SDO disposal hearing template for Default Judgment</Purpose1>
+    <Template_x0020_Language xmlns="f336f4fe-8719-4ea2-b5d6-29b3a580aeb4">English - ENG</Template_x0020_Language>
+    <Rename xmlns="f336f4fe-8719-4ea2-b5d6-29b3a580aeb4">true</Rename>
+    <Tornado_x0020_Filename xmlns="f336f4fe-8719-4ea2-b5d6-29b3a580aeb4" xsi:nil="true"/>
+    <Approval_x0020_Request_x0020_Comment xmlns="f336f4fe-8719-4ea2-b5d6-29b3a580aeb4" xsi:nil="true"/>
+    <Publication_x0020_Date xmlns="f336f4fe-8719-4ea2-b5d6-29b3a580aeb4">2022-07-24T23:00:00+00:00</Publication_x0020_Date>
+  </documentManagement>
+</p:properties>
 </file>
 
-<file path=customXml/itemProps2.xml><?xml version="1.0" encoding="utf-8"?>
-<ds:datastoreItem xmlns:ds="http://schemas.openxmlformats.org/officeDocument/2006/customXml" ds:itemID="{D3658183-99E4-4DA2-A5DA-5424AE725610}">
-  <ds:schemaRefs>
-    <ds:schemaRef ds:uri="http://schemas.microsoft.com/office/2006/metadata/properties"/>
-    <ds:schemaRef ds:uri="http://schemas.microsoft.com/office/infopath/2007/PartnerControls"/>
-    <ds:schemaRef ds:uri="f336f4fe-8719-4ea2-b5d6-29b3a580aeb4"/>
-  </ds:schemaRefs>
-</ds:datastoreItem>
+<file path=customXml/item3.xml><?xml version="1.0" encoding="utf-8"?>
+<?mso-contentType ?>
+<FormTemplates xmlns="http://schemas.microsoft.com/sharepoint/v3/contenttype/forms">
+  <Display>DocumentLibraryForm</Display>
+  <Edit>DocumentLibraryForm</Edit>
+  <New>DocumentLibraryForm</New>
+</FormTemplates>
 </file>
 
-<file path=customXml/itemProps3.xml><?xml version="1.0" encoding="utf-8"?>
+<file path=customXml/itemProps1.xml><?xml version="1.0" encoding="utf-8"?>
 <ds:datastoreItem xmlns:ds="http://schemas.openxmlformats.org/officeDocument/2006/customXml" ds:itemID="{0E5348F3-BD7B-48C0-9419-A8499C840C19}">
   <ds:schemaRefs>
     <ds:schemaRef ds:uri="http://schemas.microsoft.com/office/2006/metadata/contentType"/>
@@ -5508,4 +4517,22 @@
     <ds:schemaRef ds:uri="http://schemas.microsoft.com/internal/obd"/>
   </ds:schemaRefs>
 </ds:datastoreItem>
+</file>
+
+<file path=customXml/itemProps2.xml><?xml version="1.0" encoding="utf-8"?>
+<ds:datastoreItem xmlns:ds="http://schemas.openxmlformats.org/officeDocument/2006/customXml" ds:itemID="{D3658183-99E4-4DA2-A5DA-5424AE725610}">
+  <ds:schemaRefs>
+    <ds:schemaRef ds:uri="http://schemas.microsoft.com/office/2006/metadata/properties"/>
+    <ds:schemaRef ds:uri="http://schemas.microsoft.com/office/infopath/2007/PartnerControls"/>
+    <ds:schemaRef ds:uri="f336f4fe-8719-4ea2-b5d6-29b3a580aeb4"/>
+  </ds:schemaRefs>
+</ds:datastoreItem>
+</file>
+
+<file path=customXml/itemProps3.xml><?xml version="1.0" encoding="utf-8"?>
+<ds:datastoreItem xmlns:ds="http://schemas.openxmlformats.org/officeDocument/2006/customXml" ds:itemID="{E9247418-8373-42A0-A0EF-D23AD904819C}">
+  <ds:schemaRefs>
+    <ds:schemaRef ds:uri="http://schemas.microsoft.com/sharepoint/v3/contenttype/forms"/>
+  </ds:schemaRefs>
+</ds:datastoreItem>
 </file>
</xml_diff>

<commit_message>
CIV-6173 Update disposal screens
</commit_message>
<xml_diff>
--- a/docker/docmosis/templates/CV-UNS-DEC-ENG-01132.docx
+++ b/docker/docmosis/templates/CV-UNS-DEC-ENG-01132.docx
@@ -1,6 +1,6 @@
 
 <file path=word/document.xml><?xml version="1.0" encoding="utf-8"?>
-<w:document xmlns:wpc="http://schemas.microsoft.com/office/word/2010/wordprocessingCanvas" xmlns:cx="http://schemas.microsoft.com/office/drawing/2014/chartex" xmlns:cx1="http://schemas.microsoft.com/office/drawing/2015/9/8/chartex" xmlns:cx2="http://schemas.microsoft.com/office/drawing/2015/10/21/chartex" xmlns:cx3="http://schemas.microsoft.com/office/drawing/2016/5/9/chartex" xmlns:cx4="http://schemas.microsoft.com/office/drawing/2016/5/10/chartex" xmlns:cx5="http://schemas.microsoft.com/office/drawing/2016/5/11/chartex" xmlns:cx6="http://schemas.microsoft.com/office/drawing/2016/5/12/chartex" xmlns:cx7="http://schemas.microsoft.com/office/drawing/2016/5/13/chartex" xmlns:cx8="http://schemas.microsoft.com/office/drawing/2016/5/14/chartex" xmlns:mc="http://schemas.openxmlformats.org/markup-compatibility/2006" xmlns:aink="http://schemas.microsoft.com/office/drawing/2016/ink" xmlns:am3d="http://schemas.microsoft.com/office/drawing/2017/model3d" xmlns:o="urn:schemas-microsoft-com:office:office" xmlns:r="http://schemas.openxmlformats.org/officeDocument/2006/relationships" xmlns:m="http://schemas.openxmlformats.org/officeDocument/2006/math" xmlns:v="urn:schemas-microsoft-com:vml" xmlns:wp14="http://schemas.microsoft.com/office/word/2010/wordprocessingDrawing" xmlns:wp="http://schemas.openxmlformats.org/drawingml/2006/wordprocessingDrawing" xmlns:w10="urn:schemas-microsoft-com:office:word" xmlns:w="http://schemas.openxmlformats.org/wordprocessingml/2006/main" xmlns:w14="http://schemas.microsoft.com/office/word/2010/wordml" xmlns:w15="http://schemas.microsoft.com/office/word/2012/wordml" xmlns:w16cex="http://schemas.microsoft.com/office/word/2018/wordml/cex" xmlns:w16cid="http://schemas.microsoft.com/office/word/2016/wordml/cid" xmlns:w16="http://schemas.microsoft.com/office/word/2018/wordml" xmlns:w16sdtdh="http://schemas.microsoft.com/office/word/2020/wordml/sdtdatahash" xmlns:w16se="http://schemas.microsoft.com/office/word/2015/wordml/symex" xmlns:wpg="http://schemas.microsoft.com/office/word/2010/wordprocessingGroup" xmlns:wpi="http://schemas.microsoft.com/office/word/2010/wordprocessingInk" xmlns:wne="http://schemas.microsoft.com/office/word/2006/wordml" xmlns:wps="http://schemas.microsoft.com/office/word/2010/wordprocessingShape" mc:Ignorable="w14 w15 w16se w16cid w16 w16cex w16sdtdh wp14">
+<w:document xmlns:wpc="http://schemas.microsoft.com/office/word/2010/wordprocessingCanvas" xmlns:cx="http://schemas.microsoft.com/office/drawing/2014/chartex" xmlns:cx1="http://schemas.microsoft.com/office/drawing/2015/9/8/chartex" xmlns:cx2="http://schemas.microsoft.com/office/drawing/2015/10/21/chartex" xmlns:cx3="http://schemas.microsoft.com/office/drawing/2016/5/9/chartex" xmlns:cx4="http://schemas.microsoft.com/office/drawing/2016/5/10/chartex" xmlns:cx5="http://schemas.microsoft.com/office/drawing/2016/5/11/chartex" xmlns:cx6="http://schemas.microsoft.com/office/drawing/2016/5/12/chartex" xmlns:cx7="http://schemas.microsoft.com/office/drawing/2016/5/13/chartex" xmlns:cx8="http://schemas.microsoft.com/office/drawing/2016/5/14/chartex" xmlns:mc="http://schemas.openxmlformats.org/markup-compatibility/2006" xmlns:aink="http://schemas.microsoft.com/office/drawing/2016/ink" xmlns:am3d="http://schemas.microsoft.com/office/drawing/2017/model3d" xmlns:o="urn:schemas-microsoft-com:office:office" xmlns:oel="http://schemas.microsoft.com/office/2019/extlst" xmlns:r="http://schemas.openxmlformats.org/officeDocument/2006/relationships" xmlns:m="http://schemas.openxmlformats.org/officeDocument/2006/math" xmlns:v="urn:schemas-microsoft-com:vml" xmlns:wp14="http://schemas.microsoft.com/office/word/2010/wordprocessingDrawing" xmlns:wp="http://schemas.openxmlformats.org/drawingml/2006/wordprocessingDrawing" xmlns:w10="urn:schemas-microsoft-com:office:word" xmlns:w="http://schemas.openxmlformats.org/wordprocessingml/2006/main" xmlns:w14="http://schemas.microsoft.com/office/word/2010/wordml" xmlns:w15="http://schemas.microsoft.com/office/word/2012/wordml" xmlns:w16cex="http://schemas.microsoft.com/office/word/2018/wordml/cex" xmlns:w16cid="http://schemas.microsoft.com/office/word/2016/wordml/cid" xmlns:w16="http://schemas.microsoft.com/office/word/2018/wordml" xmlns:w16sdtdh="http://schemas.microsoft.com/office/word/2020/wordml/sdtdatahash" xmlns:w16se="http://schemas.microsoft.com/office/word/2015/wordml/symex" xmlns:wpg="http://schemas.microsoft.com/office/word/2010/wordprocessingGroup" xmlns:wpi="http://schemas.microsoft.com/office/word/2010/wordprocessingInk" xmlns:wne="http://schemas.microsoft.com/office/word/2006/wordml" xmlns:wps="http://schemas.microsoft.com/office/word/2010/wordprocessingShape" mc:Ignorable="w14 w15 w16se w16cid w16 w16cex w16sdtdh wp14">
   <w:body>
     <w:p>
       <w:pPr>
@@ -61,12 +61,14 @@
         </w:rPr>
         <w:t xml:space="preserve"> </w:t>
       </w:r>
+      <w:proofErr w:type="spellStart"/>
       <w:r>
         <w:rPr>
           <w:rFonts w:ascii="Tahoma" w:hAnsi="Tahoma" w:cs="Tahoma"/>
         </w:rPr>
         <w:t>caseNumber</w:t>
       </w:r>
+      <w:proofErr w:type="spellEnd"/>
       <w:r>
         <w:rPr>
           <w:rFonts w:ascii="Tahoma" w:hAnsi="Tahoma" w:cs="Tahoma"/>
@@ -96,7 +98,58 @@
           <w:bCs/>
           <w:color w:val="000000" w:themeColor="text1"/>
         </w:rPr>
-        <w:t xml:space="preserve">&lt;&lt; {dateFormat($nowUTC </w:t>
+        <w:t>&lt;&lt; {</w:t>
+      </w:r>
+      <w:proofErr w:type="spellStart"/>
+      <w:proofErr w:type="gramStart"/>
+      <w:r>
+        <w:rPr>
+          <w:rFonts w:ascii="Arial" w:hAnsi="Arial" w:cs="Arial"/>
+          <w:b/>
+          <w:bCs/>
+          <w:color w:val="000000" w:themeColor="text1"/>
+        </w:rPr>
+        <w:t>dateFormat</w:t>
+      </w:r>
+      <w:proofErr w:type="spellEnd"/>
+      <w:r>
+        <w:rPr>
+          <w:rFonts w:ascii="Arial" w:hAnsi="Arial" w:cs="Arial"/>
+          <w:b/>
+          <w:bCs/>
+          <w:color w:val="000000" w:themeColor="text1"/>
+        </w:rPr>
+        <w:t>(</w:t>
+      </w:r>
+      <w:proofErr w:type="gramEnd"/>
+      <w:r>
+        <w:rPr>
+          <w:rFonts w:ascii="Arial" w:hAnsi="Arial" w:cs="Arial"/>
+          <w:b/>
+          <w:bCs/>
+          <w:color w:val="000000" w:themeColor="text1"/>
+        </w:rPr>
+        <w:t>$</w:t>
+      </w:r>
+      <w:proofErr w:type="spellStart"/>
+      <w:r>
+        <w:rPr>
+          <w:rFonts w:ascii="Arial" w:hAnsi="Arial" w:cs="Arial"/>
+          <w:b/>
+          <w:bCs/>
+          <w:color w:val="000000" w:themeColor="text1"/>
+        </w:rPr>
+        <w:t>nowUTC</w:t>
+      </w:r>
+      <w:proofErr w:type="spellEnd"/>
+      <w:r>
+        <w:rPr>
+          <w:rFonts w:ascii="Arial" w:hAnsi="Arial" w:cs="Arial"/>
+          <w:b/>
+          <w:bCs/>
+          <w:color w:val="000000" w:themeColor="text1"/>
+        </w:rPr>
+        <w:t xml:space="preserve"> </w:t>
       </w:r>
       <w:r>
         <w:rPr>
@@ -105,7 +158,27 @@
           <w:bCs/>
           <w:color w:val="000000" w:themeColor="text1"/>
         </w:rPr>
-        <w:t>,‘d MMMM yyyy’)}</w:t>
+        <w:t xml:space="preserve">,‘d MMMM </w:t>
+      </w:r>
+      <w:proofErr w:type="spellStart"/>
+      <w:r>
+        <w:rPr>
+          <w:rFonts w:ascii="Arial" w:eastAsia="Times New Roman" w:hAnsi="Arial" w:cs="Arial"/>
+          <w:b/>
+          <w:bCs/>
+          <w:color w:val="000000" w:themeColor="text1"/>
+        </w:rPr>
+        <w:t>yyyy</w:t>
+      </w:r>
+      <w:proofErr w:type="spellEnd"/>
+      <w:r>
+        <w:rPr>
+          <w:rFonts w:ascii="Arial" w:eastAsia="Times New Roman" w:hAnsi="Arial" w:cs="Arial"/>
+          <w:b/>
+          <w:bCs/>
+          <w:color w:val="000000" w:themeColor="text1"/>
+        </w:rPr>
+        <w:t>’)}</w:t>
       </w:r>
       <w:r>
         <w:rPr>
@@ -169,7 +242,31 @@
           <w:sz w:val="28"/>
           <w:szCs w:val="28"/>
         </w:rPr>
-        <w:t>&lt;&lt;judgeNameTitle&gt;&gt;</w:t>
+        <w:t>&lt;&lt;</w:t>
+      </w:r>
+      <w:proofErr w:type="spellStart"/>
+      <w:r>
+        <w:rPr>
+          <w:rFonts w:ascii="Arial" w:hAnsi="Arial" w:cs="Arial"/>
+          <w:b/>
+          <w:bCs/>
+          <w:color w:val="000000" w:themeColor="text1"/>
+          <w:sz w:val="28"/>
+          <w:szCs w:val="28"/>
+        </w:rPr>
+        <w:t>judgeNameTitle</w:t>
+      </w:r>
+      <w:proofErr w:type="spellEnd"/>
+      <w:r>
+        <w:rPr>
+          <w:rFonts w:ascii="Arial" w:hAnsi="Arial" w:cs="Arial"/>
+          <w:b/>
+          <w:bCs/>
+          <w:color w:val="000000" w:themeColor="text1"/>
+          <w:sz w:val="28"/>
+          <w:szCs w:val="28"/>
+        </w:rPr>
+        <w:t>&gt;&gt;</w:t>
       </w:r>
     </w:p>
     <w:p>
@@ -318,7 +415,7 @@
               </wp:inline>
             </w:drawing>
           </mc:Choice>
-          <mc:Fallback xmlns:oel="http://schemas.microsoft.com/office/2019/extlst">
+          <mc:Fallback>
             <w:pict>
               <v:group w14:anchorId="60B89AC2" id="Group 2791" o:spid="_x0000_s1026" style="width:467.95pt;height:68.75pt;mso-position-horizontal-relative:char;mso-position-vertical-relative:line" coordsize="59429,8731" o:gfxdata="UEsDBBQABgAIAAAAIQDa9j37DQEAABQCAAATAAAAW0NvbnRlbnRfVHlwZXNdLnhtbJSRwU7DMAyG&#10;70i8Q5QralN2QAi13YGOIyA0HiBK3DajcaI4lO3tSbtNgolN4pjY3+/PSbnc2oGNEMg4rPhtXnAG&#10;qJw22FX8ff2U3XNGUaKWg0Oo+A6IL+vrq3K980As0UgV72P0D0KQ6sFKyp0HTJXWBStjOoZOeKk+&#10;ZAdiURR3QjmMgDGLUwavywZa+TlEttqm673JxnecPe77plEVN3biNx46Lv5EAgx0wkjvB6NkTMuJ&#10;EfWJWHaQyhM591BvPN0k8zMTpspvqZ8DDtxLes1gNLBXGeKztEld6EACFq5xKr+cMUlaylzbGgV5&#10;E2g1U0enc9nafWGA8b/hTcLeYDymi/lP628AAAD//wMAUEsDBBQABgAIAAAAIQA4/SH/1gAAAJQB&#10;AAALAAAAX3JlbHMvLnJlbHOkkMFqwzAMhu+DvYPRfXGawxijTi+j0GvpHsDYimMaW0Yy2fr2M4PB&#10;MnrbUb/Q94l/f/hMi1qRJVI2sOt6UJgd+ZiDgffL8ekFlFSbvV0oo4EbChzGx4f9GRdb25HMsYhq&#10;lCwG5lrLq9biZkxWOiqY22YiTra2kYMu1l1tQD30/bPm3wwYN0x18gb45AdQl1tp5j/sFB2T0FQ7&#10;R0nTNEV3j6o9feQzro1iOWA14Fm+Q8a1a8+Bvu/d/dMb2JY5uiPbhG/ktn4cqGU/er3pcvwCAAD/&#10;/wMAUEsDBBQABgAIAAAAIQBAxjtKSQMAAPkKAAAOAAAAZHJzL2Uyb0RvYy54bWzsVttu2zgQfS/Q&#10;fyD03sh212ksxOnDZhsssGiDtvsBNEVZwlIkQdK3v+8ZkpLdOM22eSj60ACRh5eZOTw8Q/L67b5X&#10;bCud74xeFtOLScGkFqbu9HpZ/Pv53aurgvnAdc2V0XJZHKQv3t68fHG9s5WcmdaoWjqGINpXO7ss&#10;2hBsVZZetLLn/sJYqTHYGNfzgKZbl7XjO0TvVTmbTC7LnXG1dUZI79F7mwaLmxi/aaQIH5rGy8DU&#10;sgC2EL8uflf0LW+uebV23LadyDD4M1D0vNNIOoa65YGzjevOQvWdcMabJlwI05emaToh4xqwmunk&#10;wWrunNnYuJZ1tVvbkSZQ+4CnZ4cV77f3jnX1spi9WUwLpnmPXYqJWewBQTu7rjDvztlP9t7ljnVq&#10;0Zr3jevpF6th+0jtYaRW7gMT6Jwv/pgtLucFExi7evN6Opsn7kWLDTpzE+1fTzuWQ9qS0I1gbCcq&#10;/GemYJ0x9f+KglfYOFnkIP13xei5+29jX2FTLQ/dqlNdOESBYvsIlN7ed+LepcaR9OnlQDmGKStD&#10;DxgmF5pFPmiW1P4qxEp19l2nFPFOdgYLZT9QxiPrTaq7NWLTSx1SGTmpgNto33bWF8xVsl9JqML9&#10;XU/TRvngZBAtJWyQ+CNKi5DxahyIKI/ACLOHYB6RyHwyW6B6C3YulMur+RWNkE6yndIMKrPOhztp&#10;ekYGAAIHOOYV3/7jM6JhSiYugYjogIn0jLPGD5ShdUbaD5XTp5ZbCQgU9rizC6whFVMcZ2hjHXnO&#10;WEf+Wwwlbk4L5dFKikHHWuCV2CRyTgnBoVQnakBSO1hirweTKHzyfISkyY+Cksl2x3qmvt5s5WcT&#10;RwNV8ljrw+4C4HGO0qdzTzSAWWkMBqWJ4hpTo/N0cUoTisUcxwgTHBdHA/1GHeDM1HWSjNKIQZQn&#10;BUQrHJQkqEp/lA0OPuCdRj/v1qs/lWNbTldF/KMdi6gwlXyS7rPX5JteNJUr2/IcK4fJCWLIHIlm&#10;ynhLjWByWJHRpKsKBz6IGi4sQBqdIiyjw+ivcc3GhCerJXNl6kM6S6gF+f+sOpg9qIPZ7zqItfK7&#10;DqDjX6IO4hMC76tYmfktSA+40zbs0xfrzRcAAAD//wMAUEsDBAoAAAAAAAAAIQA4mI0yQjoAAEI6&#10;AAAUAAAAZHJzL21lZGlhL2ltYWdlMS5qcGf/2P/gABBKRklGAAEBAQBIAEgAAP/bAEMAAwICAwIC&#10;AwMDAwQDAwQFCAUFBAQFCgcHBggMCgwMCwoLCw0OEhANDhEOCwsQFhARExQVFRUMDxcYFhQYEhQV&#10;FP/bAEMBAwQEBQQFCQUFCRQNCw0UFBQUFBQUFBQUFBQUFBQUFBQUFBQUFBQUFBQUFBQUFBQUFBQU&#10;FBQUFBQUFBQUFBQUFP/AABEIAOEA4QMBIgACEQEDEQH/xAAfAAABBQEBAQEBAQAAAAAAAAAAAQID&#10;BAUGBwgJCgv/xAC1EAACAQMDAgQDBQUEBAAAAX0BAgMABBEFEiExQQYTUWEHInEUMoGRoQgjQrHB&#10;FVLR8CQzYnKCCQoWFxgZGiUmJygpKjQ1Njc4OTpDREVGR0hJSlNUVVZXWFlaY2RlZmdoaWpzdHV2&#10;d3h5eoOEhYaHiImKkpOUlZaXmJmaoqOkpaanqKmqsrO0tba3uLm6wsPExcbHyMnK0tPU1dbX2Nna&#10;4eLj5OXm5+jp6vHy8/T19vf4+fr/xAAfAQADAQEBAQEBAQEBAAAAAAAAAQIDBAUGBwgJCgv/xAC1&#10;EQACAQIEBAMEBwUEBAABAncAAQIDEQQFITEGEkFRB2FxEyIygQgUQpGhscEJIzNS8BVictEKFiQ0&#10;4SXxFxgZGiYnKCkqNTY3ODk6Q0RFRkdISUpTVFVWV1hZWmNkZWZnaGlqc3R1dnd4eXqCg4SFhoeI&#10;iYqSk5SVlpeYmZqio6Slpqeoqaqys7S1tre4ubrCw8TFxsfIycrS09TV1tfY2dri4+Tl5ufo6ery&#10;8/T19vf4+fr/2gAMAwEAAhEDEQA/AP1RAoPWgGg9aAACjbQDRuoAMc0u0UmeaXIoAQrxRjjrUU08&#10;dvE8krrHGgLM7nAUDkkk9BXz3rf7VV1441S58P8AwP8ADL/EvVLeQw3PiCSY2vhzT3HB8y9wfPYZ&#10;B8u3Dk+ooA+hpJFjVmZgqqMkk4AHvXiHiz9sb4baDrM+g6JqN78QfE8XDaF4Isn1a5U9CHaLMUWD&#10;18x1xWHH+yvrHxPP2v43+Ob7xurtv/4RXRS+leH4e+wwxt5tzg/xTyHP90V7n4T8E+H/AAHo8Oke&#10;G9E0/QNLiGI7LTLVLeFf+AoAKAPEW+IX7Q3j6MHw18M/D/w9sm5S98dawbu6ZT0P2OyBCn2ab6gV&#10;IfgP8XvFHPiv9oDVrSB+WsvBWg2elonqBLKJ5T9dw+lfQo4HSj0oA+fR+xR4O1KFo/Enir4h+MN3&#10;3hrPjO/2t9UhkjT/AMdqD/h3z+z83zT/AA3sb2Q9ZL68urhyfXc8pPPf1r6KzzSZ6cUAfO3/AA73&#10;/Z542fC/SoW7PDNcRuPoyyA1LH+w38NtJh2eHLvxl4Rbs2heMdTgA9MIZmT/AMdr6EB6UuelAHzy&#10;v7NvxB8OMW8I/tCeNbUf88PFFpZa5D9Dvijkx9HB96b/AGx+0t4DZmvNA8D/ABUsE4X+xrybQdQc&#10;evlz+bCT7eYo9xX0OOtHrxQB8+af+2l4P0e9i074j6P4h+EOpSOIk/4TLTzDZSv3Ed9GXt2HuXX6&#10;V7rpesWOvabBf6bewahY3Ch4bq1lWWKVT0KupII9wafqGnWuq2M1neW0N5ZzKUlt7iMPG6nqGUgg&#10;j2IrwfWP2O9B0PUrjW/hTruq/B3xBI3mP/wjbBtKuH/6b6bJmBx/uBG/2qAPoM9aU9K+az8fvHnw&#10;RPkfG3wokugRnb/wsDwbFJc6cq/3ry0OZ7TgDLDzI8nqBXvvhnxVo/jTQ7TWdA1Sz1rSLtPMt76w&#10;nWaGZfVXUkGgDWxz+FH+FGefwo/woANtBXijdQW4oAMc0EUZ5oJoAXaKKMiigBNtG2jP+c0ZGf8A&#10;69AABRtoWjdQAY5rzn4xfHLwz8FdJtJdYe4v9Y1KQ2+k+HtKi+0alqk//PK3hByx6ZY4VerEVzfx&#10;q+Ptx4Q1yy8CeBNLj8X/ABU1aLzbTRzIVttPgzg3t/IP9Tbqen8Uh+VAScix8F/2e7X4f6teeMPE&#10;2pyeNfidqsYTUfFF9GFKJ1+zWkXS2t1PSNeT1Yk9ADibf4KeNv2iJ49U+NlydE8KMwktfhhot2fs&#10;5A5U6ndIQbp+mYUxEMD7/NfRGi6Fp3hvSbXTdJsLbTNNtYxFb2dnEsUMKDoqIoAUewFX+NtLkf5N&#10;AAVo20ZH+TSUAKF4o29KAR/k0ZHH+NABt5pAvIpcj/JpMjj/ABoAXGcUbaAen+NJQAAc0u3mkB5/&#10;+vS5H+TQAY5o9aP4qM9f8aAGugYEEAgivnvxT+zHd+C9cu/F/wAENXg8AeJJ5DPfaBLGX8Pa03f7&#10;RbL/AKmQ8fv4NrDnIbNfQtLkf5NAHjXwh/aJs/HWvz+C/FOj3HgL4m2Ufm3XhrUnDCeMdbiynGFu&#10;oOvzpyvRlWvZMZH4V578ZPgl4Z+N3h+HTtehnt76yl+06XrWnSm31DS7gfdntph8yMDjjlWxhgRX&#10;nfw7+MHib4Z+MtP+GPxkuIZNUvn8nw342t4vJsvEOBnyZVHFvegdY87ZOSnpQB9D7aCvFANBI/ya&#10;ADHNGMUZ5/8Ar0Z/zmgBdoopM/5zRQAfh+tHPp+tKvSg5oAT8K8W+Pnxq1PwfeaV4E8CWMOu/FPx&#10;IjHTLGck2+n24O2TUbwjlbeMnp1kbCLyTjo/jl8YLH4K+B31aS0l1fWbydNO0XQ7U/6Rql/LxDbR&#10;+7Hlm/hVWY9Kw/2ffgzffD2x1LxN4xu4tb+J/ih1uvEGqx58tCP9VZ2+fu28AOxB3OWPLcAGp8D/&#10;AIG6Z8GdDuh9qm1/xbrEgvPEHie+AN3qt3jl3P8ADGvRIh8qLgAdSfTvw/Wj0pf4qAEP3RRz6frQ&#10;fuil5xQAnPp+tJTuaT0oABnHT9aOeOP1peaTnigA59P1rg/i98TpvhH4PuvEn/CJ6/4ts7JGmu7f&#10;w6kEtzDEoyZPLkljLgdwm44BOK73nNfnj8YPG/7SGjftxeL9K+CGkweIdIk0zTJdWtNYRTpkEnlM&#10;FdpGdDG5UEYRssB91towAel/Bn/gpf4K/aC8YxeGPAnw/wDH2s6qyGWUizs44baIEAyyyNdbUQEg&#10;ZPUkAAk4r7BVtwBx+Ga/Ez9lO+/aM8DyfHOX4M+DvDt5rFvq62+uCONZbmydHuNsdnHI4V0VhJhc&#10;OTtXg1+lP/BP3Vta1/8AZR8Hal4jnurnX7qXUJdQmvcidrg30/mbweQ27II4xjGBigD6KHXp+tLz&#10;6frQvWl55oAT+Kj14/Wl7mk9aAEPXp+tLz6frQ3Wl5oATv07etcp8Sfhv4e+Lfg3UfC3ijTk1PRr&#10;5NskTkqyMDlJEcco6sAyupBUgEV1ff8ACj/CgD52+FPxE8RfCnx1Z/CH4n6jLqtzdBz4R8ZXAC/2&#10;7Agyba4I4F9EvXoJVG8c5B+iM57frXC/GT4R6J8bvAd74Y1wTQxyMtxZ6haHZdafdId0N1A/VJY2&#10;wQR7g8EiuM/Z5+LGt67ca38OfH3lwfE3wiI0v5Ihsh1i0biDUrcf3JQCHUfckDKccUAe3d+n60fh&#10;+tH8VKe1AB+H60UtFADcj3qG4mjtoXlldUjRSzuzYVQOSSewFTDHrXzv+1Rrd944vvDPwP0C6ltt&#10;T8ctI+tXlu2H0/QYcfbZM/wtLuS3TPeVj/DQBnfBW3f9or4pXPxt1WNz4T0oz6V4AsZhgeTkpdat&#10;g/xXBUpGe0S5/jzX0xkYqhoei2HhvRrHSNLtY7DTbGBLW1tYBtSGJFCoijsAAAPpWhxQAmRnvS5H&#10;vRxnrS/jQA0mjcPelP3RRxQAhI96+TP2sP8Agop4J/ZQ8daV4S1TRNW8Ratc2yX10unNGi2sDMVU&#10;5cjc52sQowMAZIzXj3/BTj4S/Gb43a54Sf4U3N14g8P6WskGo6RompJHLbXpfKyzJ5i5+TABP3Nr&#10;dN2T5z+1FffArwL4A+G2k/tCW2o/EH466Holvaaja+HtSZJyn31ivbjO3gNjdzIclhwwNAHvv7TX&#10;/BUDwt8BbzwVBo/hm88XjxLo9t4gWT7ULNIbKfPlYyjFpCFbK8BccnJ49V8Zft5fB34c+DfA3iPx&#10;P4jl0aHxhp0OqadZm0lnuRbyKDvkSMNsAzjJ6kHGcGvzO+J37fnwc+M0nhq28Xfsz2l/p/hyBLLT&#10;Db+KpraSC1TASH91Au5AAMIxIHOOpzs/Fz4sfs0/tua94On1vXte+BeqaHYx6NGsumJfaa9mjlo4&#10;kaJh5RUu4DlQoB5BwKAP2O8PeItN8V6Hp+s6ReRahpWoQJdWt3btujmicBldT3BBFfIP/BQL42fF&#10;v4Y2Vh4e+CfgfV7/AF/W4mutT8S6Xor3n2WNf3caKVRlMxweWyVUDAywI+cP2uvhp8WdUsPhRpv7&#10;Nutaz4p+FOi6JBp1jP4N1bzCl4jtuluWhcfMy7CGbCr8w+XmvRf2z9M/an8B/CH4b+MPCnivXJdS&#10;0/Qbex8ZafoIWUpeKoZrwIqkuCWZXZeBtU4AJIAOd+Jd58YP2XtU+EniL4OfD3U7241/w9BqHjnT&#10;bTRZbhNT1D5WkN2VUtHPmSX5gQwJPBHFfoz4A1iDxF4N0fWINIuNBGpWyX76ddW5gnt5JRvdJUwC&#10;JAzNuyOTk96/Dn4Y/tG/tffGLxdZ+G/CfjPxfquqXMgTakYEcIJwXlcptjQd2YgCvrj9vz4S/tMS&#10;aX8KdM8Eav4q8WWOm6Qltq15oNw8c8+qhh5lzMI2VtrDGwnhcHoTkgH2b8dv2t/hb+zbfaTZePvE&#10;y6Re6oC9vaxW0tzL5YbaZWWNSVTORk9SDjODXjX7W3/BSTwx+zVd+D7XStAk8cyeIrBNYiuLW+W3&#10;txZOxEciSbX3l8MQMAADk84r5u/a0+FPwt8XeB/hpq/x4+M6eF/i7omgW2na5Z6ZCmrXd3tLPseG&#10;NspKC7Ayk7SSSQRg15h8WP2z/wBm3xN4N8G+D4/gVq3jfS/B1mmn6Vf63rZ0u5MKgAh2t97MrEbi&#10;pOMk4AoA+3vjN/wU68AfCHwP8O/EH9gazrU3jTTV1e2sITHE9rbk7SZWY43btygLkHYTkDGfp34V&#10;fEzRvjD8O9A8aeHnmk0fWrRbq389Nkig5BVxk4ZWBUgEjIOCa/ILxb+2x+z7+0RH4T0b4pfBHUfD&#10;WkeHY1stNvPCutCR7S1wB5Rj8uLdGMA45Iwcck59H/a2+DPxE+OR+Fus/s0T3GvfB6z0eKx0e18O&#10;6l9nTTbmORt7Sq7oyvgpl2ywKENg9QD9ZCRS5HvXFfCFtQh+HPhvTdd1u11/xPpum21nrF7azCQS&#10;XiRKsxJHcuGPIBPXArtuPX9aAGkjPfpRke/Sl4z17UcevagAyMV4V+0x8ONZvIdH+JfgW2874jeC&#10;TJc2dqvyjV7Jv+PrTZD3EqDKZ+7IqEYya90pWxj/AOvQBy3wx+I2i/FrwDoPjDw/cG50jWLVbmB2&#10;GGXPDI47OjBkYdmUiupyPevmvwMrfs//ALS2q+CGxD4H+Ipn1/w8vSOz1dAG1CzX0Eq4uUXgZE2K&#10;+lMjjn9aADI96KX8aKAI5JFjjZmYKoGSx4AHrXzp+yun/CzvEfjn443ZMqeKrs6V4cLf8sdCspHj&#10;hK9x58vnTkd9yelbv7Y3ivUtB+B+o6LoUxg8T+Mbq38J6Q65ytxev5TSAjkeXEZpM9vLzXq3gvwn&#10;p/gPwhonhvSYvI0vR7KGwtYwPuxRIEUceyigDbBFHFH4UfhQAZGaXIpPwo/CgALcVgePdEvvE3gf&#10;xFo+lai2j6nqGnXFpa6gmd1rLJEypKMc5ViG/Ct89Oleb/tEeAdb+KXwQ8beEvDeqDRdb1jTJrS0&#10;vHdkVHYdGZeQrDKkjOAx4PSgD82/2Uf2dfid+xc3xT+MnifVdJOh6H4evo1ttN1RL2PV7oYMW8Ic&#10;BVkAPz4fLYwMmvA/2J/2X9S/bm+NniHWvGWq3smhWMg1LxBqCt/pF5NM7FIVcghS5VyW/hVDjkjH&#10;snwt/ZB+I3wP/Zp/aWt/FOqaXBLceHQo8Nafqcd5JugkEzXEiRkhMIrKufmO45AwM+4f8EUrezX4&#10;C+OZo0H29/EuyZu5jFrCYx9Ms/5mgD6t8I/sa/A/wXpKWGm/CvwqYVUIZL3S47uZx/tSzBnb8TXD&#10;/Eb/AIJt/s+/EaNzJ4DtvDt02cXXhuVrBk+iJ+7P4oa+nx06UenFAH536f8A8Eg7PwXr/wBv8BfG&#10;vxh4PQtk/Z0UT47DzYniz+K0/wDbsuPGv7H37KegS+E/ij4y1TxFP4ogS68Qa1qRuLqVDbTkxDI2&#10;rHlVOwDqMkk81+hv4V8Bf8Fof+TYPDnb/iqrf/0muaAPnr4i/tE+PvB/jf4GWvhr9pm7+I9v4ols&#10;ZdbsbIW0ZsnaeENG5iXKq+912PhxsOevH2d+0D+wzrvxo1y/vtK+O/xA8KaffSGSbQxfyXVghJ5W&#10;KMSIUX/ZJYDtgcV+ffx+tdXh+IH7Ljan8FNO+EqH7AIrqxnhlOq/v7bJcRAFCow22TLjzjk1+24+&#10;nc0AfBPw9/4I5/CDw7cC68U6z4i8a3O7LRT3C2du/uViG8/9/K+k/DH7HXwP8H2f2XTfhT4SVMYL&#10;3WlRXUpHvJKGY/ia9jHXpS/hQB8TftTf8Ew/hl8WPBupXXgLw9Y+B/G0ETS2MmlILezuZAMiGaEf&#10;IFbpvUAqSDyAQfhz/gmt458WReLPiL8CrbVZtCl8ZaHqMFi7kg6dq0UDgSjHKnYHDbefkXuBX7ef&#10;41+Nn7O3hldS/wCCs3jVNGcWtnY6r4jna4hAItwYp4xJ+Ekq/jQB7d/wTR/Y5+Jn7PXxe8Y6t4v1&#10;bS7OxGnnT5dJ07Uo7t7mYyK6SyKmfLChWwXwx3kYxmv0lLDBr8uv2B/2Ifiv8KP2m5/H2s+I9KvP&#10;DFot7Bc6jpmrLef228ilQrBSSPnKyt5mCGUcE81+ov4UAGRn8KM/yoPXp2pPw7UALuoJGKPwoPTp&#10;QB45+1T8NtR+I3wlu5vDo2+NfDdxF4j8Nz4+ZdQtT5iIPaVd8LDoVlNdp8JfiNpvxe+GnhnxnpR/&#10;0DW7CK9RD96Isvzxt/tI25D7qa65vpXzr+zUv/CuPid8W/hMwENjpmqr4o0GLoBp2pbpHRB/dju0&#10;uV9tw9qAPozIoo/CigD52+IW3x9+2R8MvDRG+y8HaLf+L7qM4KtczEWNnkeqhrph9Ae1fRGAMcV8&#10;9/Adv+Eo/aM+P/ionzYLbUtM8KWjddiWdmJpVH/ba8kz9BX0IevSgAAoxxR+FH4UAG3kUuOc0n4U&#10;fhQAFeKhuImkt5ERzE7KQrgZKnHB/Cpj06UfhQB+Rnwd/Y38R/sv/tNDxp8Z/iD4X0LwTdPqFrLf&#10;6lrCpJ4kS4ikjeIxthvm8wO+/wC6QMZODXo3/BPnRb39lf8Aal+IHwT1mbztG8S2ia54W1UMHh1O&#10;GLcUeJxwxaCQk46GFvavRf8Ago1+w/qX7TF94f8AGGneNdI8KxeHrCa3vx4hd4rNLff5hmEighCO&#10;Q2RggLyMc8/8I/iD8NPGy/Cr4KfDi2uviv4s+HaQXn/CdQu2n2WkLEyiaZZyGeRH3eWIFVkkUhS2&#10;BuAB+hIAxWRH4o0iXxLL4eTU7N9dhtkvZNNE6/aFgZiqymPO7YWVhuxjIxTdB8UaV4mbUl0u+hvW&#10;029k0+8WJuYLhApaNh2YBlP0YHvX5Kf8FGPFHi/9nX9vjwv8T9MnuLaGaws7izlQnZNFCTFc2x9Q&#10;RncvpKD3FAH7CcV8ef8ABRvwla/EX4OpBrPhHxL4l8G6Lcf2ze3/AIO1C0S7tniWWNw0MysXRQ7F&#10;imSMHIAUmt4f8FIPgg3xgtPh3H4guJtTuLlLIapDb79OS5cgCEzhuu4hSwBQHq1fFfhL9sr4y/DP&#10;9pn4y/Dnwh4If4r+H5fGGsyr4f8As8sktqHvJfM2SRhtkbEksHUrkkjGTkA4T4Za14G/aN+KngDS&#10;NItfjZ4/1/w6IptGsdS1rTGt7S3gkV/ndowI48ogZicnCjJO0V+0OjahLf2cRuoY7TUBGjXVkk6z&#10;G3dhnYWGM+xwM9a/DP8AY6+N3xF/Z3j+KPiDwB8I28XXRSG1vLopPPHoSCWdhHIkQ3MpIOTuX/VD&#10;mvqb9iH9s+y8KfBf4tfGH4x67NPe6p4sht828G+W4m+xqI7eCMYACohwMgKqkk9yAfpjcXMVnbyz&#10;zSLDDEpd5JGCqqgZJJPAAHeqfh3xFpfi7Q7PWNE1C11bSryMTW17ZSrLDMh6MjrkMPcV+XP/AAUI&#10;/b08N/Gb9mPQ9P8AhlrVxHbeI9Tktdbt5kMF5bwwxq/kSIDwsjSIcglWCEZPzCvtP9gHwjqngf8A&#10;Y++Gela0kkV//Z7XZjmBDRpPNJNGpB6EJIvHagD1z4pfEDTvhT8OfEnjHV3CadolhNfS5OC+xSQg&#10;92OFHuwr8nPgL8HY5P2ffil438deOtE+HHxB+MUElt4abXb9bJprZ7hZ53OfmEdw+I92MbBnkMK/&#10;Q/8AaWvtF8dfDPWGj8Pf8LM0TwrrEcviTwzZX/kPMLeNZ2iKlds7R74ZTbsyq+ACc/Kfhz42/CXw&#10;P/wU4+JGgeJvhJ8UNH0jVLXSY9PvvCviGGS3u7WGJ2YSQxKCHAEhBC/KMD5ueAD3T/gmT+yF8Rv2&#10;ZYfGl943vrS3ttaFulpo9heC5jzGXJuGK/KCQwUYySM5xxX3cQPSuW+GPgtPhv8ADnwv4UjvZtRj&#10;0PS7bTVvLj/WTiGJY97ehO3OO1dR+FABjn8KP8KD16dqT8O1AC7aUgYpPwoPTpQAY5r54+MKr4D/&#10;AGpvgz40X9za6+l/4I1KTs3mx/a7IH6TW0ij/rrX0P8AhXz7+3NCdP8AgDd+K4UJvfBur6X4ngK5&#10;yv2W8iaUj/tiZR+NAHv/AJw9aKp/29pv/QQtf+/q/wCNFAHhf7FATUvhr4q8Sqd3/CSeNvEGqBz/&#10;ABL9vkgQ/wDfECV9CHNfOv8AwT5y37Hvw3nbl7q0nu5D6vLdTO315Y896+iT16UAC0fw0fhR+FAB&#10;6Uv8VJ+FH4UAB+6KXnFIenSjt92gDN8R6BYeLNB1LRdVtY73S9Qt5LS6tpBlZYnUq6n6gkV+NXwe&#10;+IWu/wDBOX49/GL4d6b4Lv8Axz4s1MQWvhuGGFnNwis8kMrqgLupikDFYwSWQjK8kftOe/Ffnp/w&#10;VX/Z58Ra9p/hP4x/Dy11I+M/C8y2tzJoqubv7MWLxTIIxuzFJnkdFlJPC8AHzN8B/iP+0H4Xt/jD&#10;4O1XSfEXh7xp8ULa41PQ7zVrOWxabV1O+dLd3CqsstuJVQAgho4gMcVwnxc/Yd+MXhH9lmx+Kfi7&#10;xI91p0Ziv7nwzqE9wbrT1uGWMSMJOBISYw6DBGRnJXFeqfD3/gsB4w8O6Tb6J8T/AIe6d421DTZE&#10;dL4y/YrgTRkFJJI2jdBIDzuUIQe2a4X9oD9v3xf+25NpHwz26B8L/Bep6hCLu61C8Zk4bKtc3BUA&#10;RIcNhUHIGSeKAPXP+CcPwB/Z0+OHwcij8RQwXPxR07Vvtd35movBdRpHKrweTHuCtCygKx2nksCQ&#10;duPqT4+/Hv4UfsK/D3xvceHrqxuPiD4ov73V49MgmSa8utQuZGfzp9vKwxl+N2PlQKuSa/OL4yfs&#10;4/s7fBz4Z3dzY/H2Txx8QfJ3WNh4btI5bV5uwdlZhGuerGQNjop6V8x/DzWvDug+NtK1LxboMnir&#10;QIJxJe6TFetaNdJ3XzVBK+vHXpkUAfUP/BOX9rLS/wBm34zXX/CXzyQ+FPFVqtrqF/hmNrOsrNFc&#10;MByVBZ1bAyA+eduD+n/iL9mP9n34paDqGtXTabqHhLVNdj8W3Is9VSPTpbpbVoDIWjYAI6sXcBhl&#10;hk9SD+dH7cH7Sn7OXxa+GPhPSvh58PJIPEttp8UdtqUcQ04aNCCf9FdVBFyQQ3H3Ru3K5JIr5N+C&#10;2m+Bde8fafpnxI8Rap4Y8H3BYXOoaXbC4eJsfISnPy56kKxHoaAPVviD8H/CHxg/bUuvh98Cri3h&#10;8N6pqiWul3E8zvaxFYg07o5yzRKySlepIAxkEV9Q+DPhz8cv2Dv2gNU8XeJvEt74v8B2Wgzajqup&#10;NcTta6i8ivFa2m2U83TXXkhVGWCnd93IrxH4qfBvwN+zSug/Fn4H/tAaD4u1DSL6C4g0mR401JGL&#10;YDLGpPmL2dWRPlJznpXt2l/8Fpru90S3i8V/CLS9Z1W3dJ457XUjFAJk5SRY5IpCjBuQQxI7GgDj&#10;v2Z/2qvjZ+yhqni/xL8Rvhn4r1jwH4qvpNY1We80ye28i9lODOkkibMPlEKsQCAmCCMH3T/gjz+z&#10;3/Zvh3xH8ZdWsfKu9ckk07RAy8R2qvmeRcjo8gCA+kTetfLnjr49/HX/AIKS+PND8F2dhPpfhK5v&#10;4ojpujW8zWNsCwzcXcv/AC02DLZYgDHyqCa/a34e+BtK+GngjRPCmhwfZtI0azisraPvsRQAT6k4&#10;yT3JNAHRt1peaaevSl/CgA7/AIUf4UHr07Un4dqACnc0n4UHp0oAP4q84/aQ8PjxX+z78StH2eYb&#10;7w3qMCj/AGjbSbf/AB7Fej/hWfr1sl9ouoW8gzHLbyxtj0KEH+dAH4f/APDZ2t/9BGX/AL7NFfFN&#10;FAH9D3/BPf8A5M1+FyEYaPTpInB7MtxKrD8wa+iCOelfPf7Dccel/BK78Oqct4c8Ua9pDA8bRHqc&#10;5QY7fI6V9CEewoATgDnA/GvMv2iPi7N8C/hhc+Ml0xNVt7O+sYLuNpjF5UE91HA8uQpzsEu7HGcd&#10;RWH8VfhT8WPHXiwzeGvjLL4A8LeRGh03TfD1tc3bSDO9vtMxO0HjAC8V4t8cP2EbnxN8G/G51D4n&#10;/Ev4geI/7IuZdPsdU1s/Y5LpIy8Si0hRUbLqAAc9RQB9pY+bpS/hXMfDPUNR1f4d+Fr3WbOew1e5&#10;0q1lvLS6UrLDM0KmRHB5DBsgg+ldR+VACFeKNvt+tB6dKMewoACPakI4pSOOgo20AfiD+2jH8b/2&#10;tv2tPEvgSw8G3d1/wi949nY6TpsQMUEBxsup5yAuZU2vucgAMFHTntfhn/wRY8e65bw3PjjxppHh&#10;UMNzWemwtqE6j0Y5jQH6Mw96/YKO1hilmlSFFlmIMjqoBfAwMnvgcc1PjpwKAPgLwr/wRm+DulRq&#10;da1/xVrs2PmH2qG2jJ9lSMkD/gVejaT/AMErf2bdNUCbwRc6icfeu9avMn/viVf8mvrjHsKTHTgU&#10;AfLE3/BMP9mqeMofhuqfLtDLrWoZX6fv/euV1v8A4JHfs9apu+y6TrmjFu9lrEjY+glD19ogdOBS&#10;+nFAH5leOP8AgiX4XvIZZPCPxH1fTZuSkOtWUV2hPoXjMZA98Gvkf41f8Ew/jj8Gbe41K20aHxpo&#10;9vmQ3nhmRp5UUc5aAhZRjGTtVgPWv3s79BR17UAfIP8AwTF+L3jj4wfs6i68a2CrJpOoSaXZartE&#10;T6hFGq5Z4wANyMdhf+Ig5+YMT9fY68VBbWsVqpjiiSJNxbaihRknJPHcnmp8deBQAhHPSlxx0oI5&#10;6Up+goATv07UhHHTtSkc9B0pDyMEcEUAeYfCn4s3fxF8dfFHRpLGCCx8I65Fo9vcxOzNcE2kM8hc&#10;HgFWl28elennBHSvif4efsR6B8TvFXxU8YePdM8TaF4i1PxtqUlhdWGsXOnu+nqUW3dVjcKVbaxD&#10;FckY7V6L4b/Yls/BviPS9W0X4u/Fi3hsrqO4bSbnxS9zZXCqwJjkjdCSjAbTznFAH0pjnpVPVplt&#10;9LvJXbYqQuxYnoApOauAYauI+OGvjwp8GfHutFgn9naBf3e7OMbLeRh+ooA/mc/tm+/5+pPzor3b&#10;/hmfUv8Anyk/75ooA/aD9m5T4c+MP7QfhFj/AKjxXB4giHTMWoWMMhI9vNhmH1U19BkHPWvnrVgf&#10;Af7cGgXbN5dh8QPCU+l7QeHvtNm+0R59zBcz49oz6V9Dbfc0ARSSrBG7yMERQWZmOAAOpJ7V4B8Q&#10;v25Phf4M1xvDujahe/EbxhyE8OeB7VtUuiw4IYx/u0wSM7mBHpXoPxm+Bvhf49+HrHQvGEd9d6Nb&#10;3a3b2VrfzWsd1hWXy5vLYF4zuztJ6gV80ftDaL8Ov2NfGnwd+Ivhy00PwXpGmajLoGtabYokD3Wl&#10;3igPMYx88xglSOQkAtgnrQB9Y/DXxNq/jLwTpms674au/B2q3aM02iX0ySzW2HYKGZPlJKhWwOm7&#10;B5Brqdp9a8U+C/7TWn/HjxRd23hjwh4qXwrDaGeHxhqmmmy0+8k3KBHAJCJHyGLbtoHyn2r2zHvQ&#10;A0g0YOOtKV4oxx1NAAQeeaOaCOOpo9KAAA460mDxzTgPc0mOnJoAMHPWkweOadj3NJjpyaAEwcjm&#10;l5oA6cml9KAGgHPWjBz1pQPc0Ae5oAOaQg+tO7mkx15NACEHPWlwcdaCOetKR7mgBpBz17VzvxC8&#10;daN8MfBWteLPEN19i0XR7SS9u5sbisaDJCjqWPAAHUkDvXR456npXzb+3fovibxN8HNN0bQPCmqe&#10;MNOuvEOmy6/p+jeW1y2mQTCeYIjsu9mMUaBRnO7nigCn4d/bw8K20g/4WR4X8R/B21urJ9S0y+8Y&#10;W6RW+oQrtLLG0bN++AZSYSN2CMZr174a/Hr4c/GHKeCfG2h+Jp1h+0Pa6depJPFHkLueLO9BllHz&#10;AdRXx140/ae+GXxg/ak+EcXjBbrwDofhOz1LV57Px9p50wtqUgjgtoiJflJRfMkDAlchecjFfaXg&#10;jwr4Bju7nxZ4Q0rw+tzq0apPrWiW8G68RSSA00Q/eAEk8k0Adlg5614J+3NeTRfsw+L9KtJNuoeI&#10;vsvh20UHlpL26itsD6LIx+gNe+Y56mvnf9ojb40+OHwK8AL88X9t3Hi+/C87LfToD5W4ejXNxAB/&#10;un0oA9N/4Ud4M/6A8f50V2/lt/faigDwD9tCwuNH+G2j/EfT4nm1L4ca3a+KPLiHzy2cZMV9GPY2&#10;0sx/4AK9407ULfVtPtr6zmW4s7mJZoZkOVdGAKsD6EEGm6xpNpr2k3mmahAl1YXkL29xBIMrJG6l&#10;XUj0IJH414T+x3rF5ofhHXvhRrc7Ta/8NdROh75fv3GmkeZptx9Gt2VP96JqAPf5I/MjKEkBgRlS&#10;QR9COleF/Dv9ir4U/DvXG8QPoUni3xU7+Y/iLxdcNql8WycEPLlUIzgFFBr3j8a+cP22PiZ47+GP&#10;gXQbvwlqNj4Y0XUdWi0zX/F91bG7fQLeZgiXSw5CsAx2lmJC7l45yoB1vx4/am+Hv7OOnwt4q1R5&#10;dXuEL2fh/S4vtOo3SjkskIOQgAJLttX5TznivTfCvijTPG3hvS9f0W8j1DSNTto7u0uoTlJYnUMr&#10;D6g18X+FvhLp37Gf7Q2ieINTvLnxp4Y+JEMWh3/jDxFsub+w1j5jEzzkZW3ugfL2D5Qypk4xXtn7&#10;O/wr8S/AzxV408FwwJN8KTONW8Kz/aF36cZ2Y3GneX97y0fLo3QLJjJPQA95PTrRg460Hp1o/GgA&#10;IOOtHpR+NJQA4Z9aTB45oHTrR6c0ALz60mDxzR+NIOo5oAUA8c0vpzSDtzR+NAAAfWgA+tIOvWl/&#10;GgBfXmkweeaPxo9eaAA5z1pTn1pp69aX8aADn17V87+Ov2qrz4M+NNStfiZ4B1fw/wCBftGzTvHW&#10;mH+0tPMfABu1iXzLVs56qw9+ten/ABg8WeKvBPg99W8H+DZPHmpw3Efm6PDfpaTNb5PmvGzgqzqO&#10;iHG7pmuP+E/7VHw7+NF3caDDey6B4rhUpfeEPFFv9h1ODj5laCT/AFg55KFl5oA7u3/4Qn40eEYL&#10;pF0Txt4Zvk3xSMsV9aTKeuM7lPvVvwN8PvDnwy8PR6F4U0Wz8PaNHLJMljYQiKFHdizkKOBkkniv&#10;m/4J6DonhH9tT4k6P8NoY7HwOvh61ufEWn6eQNOtteedvL8tF+WOVrcEuq4H3SRmvrM9OtACHI75&#10;r50+Dch+Jn7Tnxa8f/63S/D62/gLSJlPVoD9o1BuveeWOPI/54exx6L+0F8VU+DPwh8R+Kki+2aj&#10;aweTptkoy13fSsIrWEDqS8roOO2T2pn7Ovwtk+DPwb8NeFrq4+2atb25n1S8Jybi/mYzXUpPfdK7&#10;ke2KAPS9ooo/GigBMn2r5u+PzH4I/Fvwn8bbcGLQJUTwv412/dWwlkzaXrdv9HnbDNyfLmbsK+kg&#10;ayPFXhnS/GnhvVNA1m0jv9J1O2ks7u1lGVlikUq6n6gmgDVR9ygggg9CO9Y3i7wtpfjrwzqvh3W7&#10;OPUNI1S2ktLu1lGVlidSrL+R69jg14n+zD4q1LwXqmr/AAQ8X3ctz4j8IwrJo2pXR+fWtDJ221zn&#10;+KSL/US+jIp/ir6GzxQB5j8EfhbqXw3+Fej+DfE+tR+M/wCxpGisb+6tgJPsschNosm4kNJGgRd4&#10;xkqD15Pp35UZ5FKWAoAaTRuPtXzT4i/aW8bfED4ha34N+BvhHS/FX/CPzG01vxX4gv3tNItLsdbW&#10;Mxq0k8q/xbBhTwa6r4N/HrV/FHjTUfh38QvDKeCfiPYWY1FLO3u/tdjqllu2farSbCllDEKyMAyE&#10;jrzgA9tyeelG6lJGKT0oAATjtSZPHSnAjFJkcUAGTntSbjx0p2RSZHHNACZOR0pd1APSlz0oAaCc&#10;9qNx9qUdaXI55oATdSEn2p3rSetACEnNeWfHb47WvwZ03R7a20i78V+MfEFwbHQPDOnsqz6jOF3P&#10;l2+WOJF+Z5W4UepIFeplhmvlf9pbV0+DX7RHww+MGvW8s/gOz0++8N6vfxoZBor3TxNDduoBIjZk&#10;MbOPugjrkCgBtz+1L8TfhFNbah8a/hRD4b8FXMiRy+KPDOrDVINLZiAv2yParqmSAZVyoPY5r2L4&#10;k/A74aftAaXZP4v8LaP4rtfLWW0vJUBlVGAIMU6EOqkEH5WweKj+LHxP+Hel/BnXfEninWNMvfA1&#10;xp8qzyLOk0V7C6EeVHtJ8xpAdqquSSRisD9i/wAM6/4N/Zb+G2j+J45rfV7XSUDW9yf3tvEWZoIn&#10;4GGSJo0IxwVIoA7z4Z/Cfwj8HfDKeHvBWgWfh3R1kMxtrNMb5DjLuxJZ2IAG5iTwOeK68scHpS7q&#10;8o/aL+MU/wAI/Asb6LZDV/G2vXKaP4a0ccm7v5eELDtFGMySN0CIeeRQBwuvsfj9+1FpmhxHzvBX&#10;wqkTVdTYHMd3r8sZ+yQeh+zRM0zYPDyRgjivpAZ4rzn4BfCGD4J/Dax8PfbG1XVpJJL/AFnV5B+8&#10;1LUZm33Ny/uzk4B6KFHavSPSgBMn2opciigBPyoJ+lH5UjfhQB45+0V8I9V8dafpHinwXPBp3xN8&#10;JzNfaBezcR3AIxPYznvBcINjf3TsYcrXQ/BL4yaX8bfA0OvadDNp95DK9jquj3fFzpl9H8s1rMvU&#10;Mjd/4lKsODXoQHHavnn4vfDvxB8M/HFx8ZPhlp8mp6tJEkXizwjbkKPEVpGMLLEOgvYVzsP/AC0U&#10;GMnpQB9D557VneILe9utC1GHTZ1g1GS2lS2lPRJShCMfo2DWL8N/iR4d+Lfg3TvFPhfUY9T0a+Qm&#10;OVQVZGBw8ciHlHVgVZGAKkEGur/KgD5O/YX8feCvBP7NOl+HdS1Sx8MeI/C/n23irT9XuUt7q0vx&#10;K7TyT7yCQ5O4PyCpGDxgep6b4J8L/Fb4neC/jXoniP8AtezstEvNO08WLK9pPHcSIWl3jnI8srg8&#10;fQjnU+IP7N/wv+KmuQaz4v8AAXh/xHq0ICreahYJJKVHRWbGXUdlbIq58VPEi/B34J+L9f0bToET&#10;w1oN3fWdhbRBIh5EDuiBVAAXKgYA4FAHMfE/9rz4T/B/xM3h3xP4tSDXEi+0Tafp9lc381vHjO+Z&#10;beNzEMEH58cc9K9A8A/ETwz8UvDNp4j8I67Y+INEuciK8sZhIhI6qe6sO6nBHcV5X+xp8MbDwD8C&#10;PDepmVdS8S+KrSHxDr2uPhp9RvLlBM7u/VlXftUdAF6cmuN+HNjZeGf2/wD4iaR4SiSz0G88HWWq&#10;eI7K2AS3TV2uWWGTYOFke3yW4y3BNAH1WCcdqMnjpXn+vfGLR9C+L/hX4cSWt5c654gsLzUo5LdF&#10;MNrBb7AWmJYFQ7PtXAOSCDiuv1DXNO0m4sYL6/tbOa+m+z2sdxMqNcS7S2xASNzYBOBk4BoA0cnP&#10;akyeORRnntRnGM7RQAoPTpR+VJ6dKNw7YP0oAAee1Lz6isbVPFei6Hqem6dqWr2Gn6hqkjQ2FpdX&#10;KRy3bgZKxIxBcgckKDXD/GL4yn4Y698PNDtNK/tbVfGXiCPRoUM/lLbxCNpZ7g/KSwREPyjGSw5F&#10;AHqOee1eV/tO/Fy5+BfwJ8YeN7K1S9v9LtVFpDKf3bTyyLFEX/2A8ik45wDXqanIzxXKfFX4b6P8&#10;X/h34h8G69GZNJ1qzezn2nDoG6Op7MrBWHuooA8S8I/sctHc6L4q8VfFHx7rHxAimhvb/VrLXZLW&#10;1nYEM9uloo8pLY8rsC5x3ya9i8O/EDwn8U9Q8aeGbOSPVJfD95/ZGtWN3bEIHeJX2FXGHRlfGcFT&#10;gjnFfPngr40fFr4C6LD4G+IXwr8W/Ee/01fsmleLvBNpHd2+rQKMRPcqzqbaXbtDlsgkE59fQP2Y&#10;/hn4o0DUPiD8Q/HVlbaP4v8AH2pw39xotpMJk0y2ggEFtbtIOJJQgJdl4JbA6UATeHP2IfgZ4R8X&#10;QeJdJ+G2i2urW8vnwNtkeGGTOQ8cDMY0YHBBVRjtivc+np0oP3u3SqmpajbaPp9zfX1xDZ2dtE08&#10;9xM4SOKNRlnZjwFABJJ6CgCj4u8WaT4F8N6l4g1zUINK0bTbd7q7vLhsJFGoyzH/AA6k4A5NeGfA&#10;fwzq3xc8cP8AHXxnp82mzXFs9l4L0C8XEmkaU5Ba4kXtc3WFZu6R7Ez1FYuj2t1+2h4wsPEd/BLb&#10;fArQbtbrRrC4Qo3iy9jb5byZDz9ijYZijYfvW+dhgKK+psYXtQAvftR+VJ/F2pfyoAXP0opPyooA&#10;P89KP89KARRuGaAAf54oP+eKARRxQB87fET4U+J/hT401H4nfCC0W8uL9xP4p8ClxFb67gYNzbE/&#10;LDegD733ZcAPzgn0/wCEfxk8MfGzwwNb8M3zSpFIba9sLqMw3mn3K/ft7mFvmilU8FT9RkEGu6JB&#10;4rxL4rfs8y654o/4T/4d62PAnxNijCPqUcXmWWsRL9231GAYE0fYSDEidVbjFAHtp/zxVS/sLbVb&#10;G4sruCO5tbiNoZoZU3JIjAhlIPUEEgj3rxb4c/tMw3nie28CfEzSD8OfiPINsGn3kwew1jHBl0+6&#10;4WZTkHyziVc4KnGa903A0AfMGj/s7/Fz4Q2L+G/hV8UtMtvAw3Lp+l+L9FfUbjRUJJ8u3nSVDJGu&#10;flSUHaABkivTPgL8BtN+Beg6mg1O88S+JtcuzqOveJdTx9q1O6IxvYDhEUfKka8KPUkk+pkjFHBF&#10;AHy/8JYz4+/be+NHiq5XMXhHTNM8H6bu6jzEN5dNjtl2jGe4FN+ImPiX+3Z8MvDKjztP8B6Be+Lb&#10;0dUF1cEWlqG/2gPMcD8a6Px/+zXrs3xI1X4gfC74hXPw58T61DDDrcMumRalp2p+Su2KSSBypWVV&#10;+XejDgYx1zu/AX4Ay/CS88TeIdf8T3Xjnx/4omil1jxFd2yWwkWJSsMEMKZWKJAThQTyST2AAPDv&#10;24fFPxM0j41/Ca3+GWr3dtqmnaZrXiCfRI5nWDXEtfsrm0kReGLJ5oXIOC3HJrqvin8epPHPhf8A&#10;Zv8AFPgLXbiz0fxl4402G4MD7fOtGguHmtZR7NHsZf7ye1dN4z8K6xqn7bHw312PSrt9C0zwlrCT&#10;ap5LG3jmlmtwkW/GFkIBIBwSAcZwa+f/ABl8GfF3wy/a8+HHhvQtEub/AOEuq+M28aWk8ELyQ6Le&#10;fZZ0u4HIBWON3ZJUzgAswHegD66+L3gfx541g0yLwZ8SW+HUULSfb5oNEt9QnuVIXYEaY7YtuGyd&#10;rZz2xXzX+zJ8Ldc+JHjTx/P4/wDip8Qde1zwL41n0yCyTWzZ2E9vGsU1tLJbwogYur/MpO04xjFf&#10;bgI2gH0r50+EXh3VvB/7X3xzEmnXcfh/xHaaLrVpeG3YW5uFhkt50EmNpf8AdoxUcgHJoA9N+Mnw&#10;R8I/Hbwm2g+LtM+2Qo/nWl5Cxju7Ccfdnt5h80cinBBHXGCCOK+VfDOj+P8Aw7+2p8I/B3xR1628&#10;T2OgaLrt74S8SMhjudXd0hiZLpPu/aIYfMy65DK27qTX3SCM1wnj74P6D8R/FHgrxBqjXcWqeENS&#10;bU9MuLOURkO0ZjeNzgkxup+ZRjOBzjigDux/nij1/wAKBgUZHNACED0/Sl7f/WoJGa8p+L/7RXhr&#10;4R3VnopjvPE3jbUh/wASzwjoUf2jUbw/3tgOIoh3lkKoADySMUAd34s8WaN4F8O3+va/qdro+jWE&#10;Rmur68kEcUSDuzH8gOpJAHNfOlro+v8A7aF9b3/iLT73wx8CoJVns9Au0aC+8WFTlJ7tOGhss4ZI&#10;D80vDPhcLWz4X+A/ib4ueItP8Z/HOW0u5bKUXOj/AA/06Uy6PpDj7ss7Ef6bcj++w8tDnYvQ19GD&#10;AFAFeztIdPtYba2hjt7aFFjiiiQKiKBgKoHAAAAAFWT/AJ4o3UEjFAB3/wDrUf56UZGaMg0AL/np&#10;RRkUUAJzQc5oB9jQT7GgA5o5oB9qM+1ABzRzRnnoaXPtQBynxE+GPhb4teGbjw94w0Kz8QaPOdzW&#10;14m7aw6OjDDI47OpDDsa8Vj8D/GT9n5s+CNVPxe8DRcjwv4nvBFrdmn9201BhtnUdkuADgACSvpQ&#10;txRnI6GgDxz4a/tVeA/iJrX/AAjk15deD/Gq483wn4rtzp2pKfRI3+WYf7UTOCOc17EGzXIfEb4S&#10;+DPi7op0nxn4Z03xJYdUj1C3WQxH+9G/3o2/2lIPvXkkf7NXjX4cnzPhP8W9a0exj5j8M+MY/wC3&#10;tLAHSNHkZbmFf92U49O1AH0WucUc8V87r8YPjf4DjK+NPg1H4qto/wDWat8OdYjud3/bld+VKPor&#10;PU0P7c/wrsWSHxVea58Pb0nBtvGOgXmm7TnGDK8Zi/JzQB9BYNJg8dfzrznw7+0h8KfFgT+xviV4&#10;S1Jn6Jb63bM//fO/I/Ku4tde028jElvf2s8fTfHOjD8waAL4zxRjmqk2rWVsjNLdwxKoyzPKoA+u&#10;TXJ698cPh14UDHWvHnhnSNuc/btYtocY9mcUAdsuc0vNeB3n7c3wWjuJLXSfGH/CXagPu2XhTT7r&#10;V5XPoPs8bgfiQPeqf/DRHxL8aIR4B+BXiLym4GpeOr2DQrdM9G8rMtww9vLH1FAH0QzYrzj4q/tB&#10;eAfgxHAvivxHbWOo3OBaaTAGuNQu2PQQ2sYaVyTxwuPUivOW+Dfxo+JgB+IHxZTwnpsgxJoPw0sz&#10;aMfZtQuN8x9CUWOvQvhZ+zr8O/g3NPdeFvDNrZ6tc83Ws3Ja61G5J6mW6lLStk84LY9qAPOG1742&#10;fH5vJ0PTJfgf4Jk4bV9aijuPEd3Gf+eNpkxWeRkbpS7jghBXpPwh+Afg/wCClneN4fsJptX1A+Zq&#10;ev6pO13qepSd3uLh8u/PO3hR2UV6R06CnE+xoATnP4UnP6Uueeh6UZ9j0oAOaGzijdQTx0NABzRz&#10;RnnoaCfY0ALzRRn2ooAF6UN0oooAF6UN0oooAO4o/ioooAQ/dFL60UUADdKPSiigCKX7hqnr3/IB&#10;1D/r3f8A9BoooA/D39s//kaNR/66N/Ovixfvj60UUAaPiL/kNXn+/wD0r2/9mf8A5Dlj/vr/ADoo&#10;oA/ef4F/8k30r/cruk++/wDvUUUASr0o9aKKAEbrSt0oooAP8KT/AAoooAdSN0oooAP4qD2oooAW&#10;iiigD//ZUEsDBBQABgAIAAAAIQCDyumD3QAAAAUBAAAPAAAAZHJzL2Rvd25yZXYueG1sTI9BS8NA&#10;EIXvgv9hGcGb3cQQtTGbUop6KkJbofQ2zU6T0OxuyG6T9N87etHLg+E93vsmX0ymFQP1vnFWQTyL&#10;QJAtnW5speBr9/7wAsIHtBpbZ0nBlTwsitubHDPtRruhYRsqwSXWZ6igDqHLpPRlTQb9zHVk2Tu5&#10;3mDgs6+k7nHkctPKxyh6kgYbyws1drSqqTxvL0bBx4jjMonfhvX5tLoedunnfh2TUvd30/IVRKAp&#10;/IXhB5/RoWCmo7tY7UWrgB8Jv8rePEnnII4cSp5TkEUu/9MX3wAAAP//AwBQSwMEFAAGAAgAAAAh&#10;ADedwRi6AAAAIQEAABkAAABkcnMvX3JlbHMvZTJvRG9jLnhtbC5yZWxzhI/LCsIwEEX3gv8QZm/T&#10;uhCRpm5EcCv1A4ZkmkabB0kU+/cG3CgILude7jlMu3/aiT0oJuOdgKaqgZGTXhmnBVz642oLLGV0&#10;CifvSMBMCfbdctGeacJcRmk0IbFCcUnAmHPYcZ7kSBZT5QO50gw+WszljJoHlDfUxNd1veHxkwHd&#10;F5OdlIB4Ug2wfg7F/J/th8FIOnh5t+TyDwU3trgLEKOmLMCSMvgOm+oaNPCu5V+PdS8AAAD//wMA&#10;UEsBAi0AFAAGAAgAAAAhANr2PfsNAQAAFAIAABMAAAAAAAAAAAAAAAAAAAAAAFtDb250ZW50X1R5&#10;cGVzXS54bWxQSwECLQAUAAYACAAAACEAOP0h/9YAAACUAQAACwAAAAAAAAAAAAAAAAA+AQAAX3Jl&#10;bHMvLnJlbHNQSwECLQAUAAYACAAAACEAQMY7SkkDAAD5CgAADgAAAAAAAAAAAAAAAAA9AgAAZHJz&#10;L2Uyb0RvYy54bWxQSwECLQAKAAAAAAAAACEAOJiNMkI6AABCOgAAFAAAAAAAAAAAAAAAAACyBQAA&#10;ZHJzL21lZGlhL2ltYWdlMS5qcGdQSwECLQAUAAYACAAAACEAg8rpg90AAAAFAQAADwAAAAAAAAAA&#10;AAAAAAAmQAAAZHJzL2Rvd25yZXYueG1sUEsBAi0AFAAGAAgAAAAhADedwRi6AAAAIQEAABkAAAAA&#10;AAAAAAAAAAAAMEEAAGRycy9fcmVscy9lMm9Eb2MueG1sLnJlbHNQSwUGAAAAAAYABgB8AQAAIUIA&#10;AAAA&#10;">
                 <v:shapetype id="_x0000_t75" coordsize="21600,21600" o:spt="75" o:preferrelative="t" path="m@4@5l@4@11@9@11@9@5xe" filled="f" stroked="f">
@@ -567,7 +664,7 @@
               </wp:inline>
             </w:drawing>
           </mc:Choice>
-          <mc:Fallback xmlns:oel="http://schemas.microsoft.com/office/2019/extlst">
+          <mc:Fallback>
             <w:pict>
               <v:group w14:anchorId="36C48C52" id="Group 2792" o:spid="_x0000_s1026" style="width:467.95pt;height:.75pt;mso-position-horizontal-relative:char;mso-position-vertical-relative:line" coordsize="59429,95" o:gfxdata="UEsDBBQABgAIAAAAIQC2gziS/gAAAOEBAAATAAAAW0NvbnRlbnRfVHlwZXNdLnhtbJSRQU7DMBBF&#10;90jcwfIWJU67QAgl6YK0S0CoHGBkTxKLZGx5TGhvj5O2G0SRWNoz/78nu9wcxkFMGNg6quQqL6RA&#10;0s5Y6ir5vt9lD1JwBDIwOMJKHpHlpr69KfdHjyxSmriSfYz+USnWPY7AufNIadK6MEJMx9ApD/oD&#10;OlTrorhX2lFEilmcO2RdNtjC5xDF9pCuTyYBB5bi6bQ4syoJ3g9WQ0ymaiLzg5KdCXlKLjvcW893&#10;SUOqXwnz5DrgnHtJTxOsQfEKIT7DmDSUCaxw7Rqn8787ZsmRM9e2VmPeBN4uqYvTtW7jvijg9N/y&#10;JsXecLq0q+WD6m8AAAD//wMAUEsDBBQABgAIAAAAIQA4/SH/1gAAAJQBAAALAAAAX3JlbHMvLnJl&#10;bHOkkMFqwzAMhu+DvYPRfXGawxijTi+j0GvpHsDYimMaW0Yy2fr2M4PBMnrbUb/Q94l/f/hMi1qR&#10;JVI2sOt6UJgd+ZiDgffL8ekFlFSbvV0oo4EbChzGx4f9GRdb25HMsYhqlCwG5lrLq9biZkxWOiqY&#10;22YiTra2kYMu1l1tQD30/bPm3wwYN0x18gb45AdQl1tp5j/sFB2T0FQ7R0nTNEV3j6o9feQzro1i&#10;OWA14Fm+Q8a1a8+Bvu/d/dMb2JY5uiPbhG/ktn4cqGU/er3pcvwCAAD//wMAUEsDBBQABgAIAAAA&#10;IQBQpCIFcQIAAMYIAAAOAAAAZHJzL2Uyb0RvYy54bWzsVs2O2yAQvlfqOyDujRNvs22sOHvotrlU&#10;7Wp3+wAEg20JAwISJ2/fYfwTK6vuIZWqHjYHPDD/38xA1nfHRpGDcL42OqeL2ZwSobkpal3m9Nfz&#10;tw+fKfGB6YIpo0VOT8LTu837d+vWZiI1lVGFcASMaJ+1NqdVCDZLEs8r0TA/M1ZoYErjGhZg68qk&#10;cKwF641K0vn8NmmNK6wzXHgPp/cdk27QvpSCh59SehGIyinEFnB1uO7immzWLCsds1XN+zDYFVE0&#10;rNbgdDR1zwIje1e/MNXU3BlvZJhx0yRGypoLzAGyWcwvstk6s7eYS5m1pR1hAmgvcLraLP9xeHCk&#10;LnKaflqllGjWQJXQMcETAKi1ZQZyW2ef7IPrD8puF3M+StfEL2RDjgjtaYRWHAPhcLhcfUxXt0tK&#10;OPBWy3TZIc8rKM8LJV59fU0tGVwmMbIxkNZCC/kzSv7vUHqqmBUIvo/Z9yitFgNGyCewR0BQZoTH&#10;Zx6QugobbMkxQ5bxvQ9bYRBgdvjuQ9exxUCxaqD4UQ+kg75/teMtC1EvRhhJ0p4rFM8acxDPBrkh&#10;Vmes3lBYCPAso/RUFqZsItXxQDy62ax7Al0DPU1O6RgFtgbhDK4CqVjAmYIp0AWkDQpKwycWusMX&#10;qXBSIoaq9KOQ0MoQ7wL1vCt3X5QjBxaHH3+xWGgGRKOOrJUateZ/1IqiTNmK9bZ6M70DNNlbipIC&#10;751Ls7yPprt8YIQBqOEKgpBGJQzL6DDqa7g40eEk20juTHHCcURAoPPjpP6LEbi5GIGbtxF4GwFo&#10;4f9iBPBNgMcSh7J/2ONrPN0DPf37sfkNAAD//wMAUEsDBBQABgAIAAAAIQAKJd2X2wAAAAMBAAAP&#10;AAAAZHJzL2Rvd25yZXYueG1sTI9BS8NAEIXvgv9hGcGb3cQSsWk2pRT1VARbQXqbJtMkNDsbstsk&#10;/feOXvTyYHiP977JVpNt1UC9bxwbiGcRKOLClQ1XBj73rw/PoHxALrF1TAau5GGV395kmJZu5A8a&#10;dqFSUsI+RQN1CF2qtS9qsuhnriMW7+R6i0HOvtJlj6OU21Y/RtGTttiwLNTY0aam4ry7WANvI47r&#10;efwybM+nzfWwT96/tjEZc383rZegAk3hLww/+IIOuTAd3YVLr1oD8kj4VfEW82QB6iihBHSe6f/s&#10;+TcAAAD//wMAUEsBAi0AFAAGAAgAAAAhALaDOJL+AAAA4QEAABMAAAAAAAAAAAAAAAAAAAAAAFtD&#10;b250ZW50X1R5cGVzXS54bWxQSwECLQAUAAYACAAAACEAOP0h/9YAAACUAQAACwAAAAAAAAAAAAAA&#10;AAAvAQAAX3JlbHMvLnJlbHNQSwECLQAUAAYACAAAACEAUKQiBXECAADGCAAADgAAAAAAAAAAAAAA&#10;AAAuAgAAZHJzL2Uyb0RvYy54bWxQSwECLQAUAAYACAAAACEACiXdl9sAAAADAQAADwAAAAAAAAAA&#10;AAAAAADLBAAAZHJzL2Rvd25yZXYueG1sUEsFBgAAAAAEAAQA8wAAANMFAAAAAA==&#10;">
                 <v:shape id="Shape 91" o:spid="_x0000_s1027" style="position:absolute;width:59429;height:0;visibility:visible;mso-wrap-style:square;v-text-anchor:top" coordsize="5942965,0" o:gfxdata="UEsDBBQABgAIAAAAIQDb4fbL7gAAAIUBAAATAAAAW0NvbnRlbnRfVHlwZXNdLnhtbHyQz07DMAyH&#10;70i8Q+QralM4IITa7kDhCAiNB7ASt43WOlEcyvb2pNu4IODoPz9/n1xv9vOkForiPDdwXVagiI23&#10;jocG3rdPxR0oScgWJ8/UwIEENu3lRb09BBKV0ywNjCmFe63FjDSjlD4Q50nv44wpl3HQAc0OB9I3&#10;VXWrjedEnIq03oC27qjHjympx31un0wiTQLq4bS4shrAECZnMGVTvbD9QSnOhDInjzsyuiBXWQP0&#10;r4R18jfgnHvJr4nOknrFmJ5xzhraRtHWf3Kkpfz/yGo5S+H73hkquyhdjr3R8m2lj09svwAAAP//&#10;AwBQSwMEFAAGAAgAAAAhAFr0LFu/AAAAFQEAAAsAAABfcmVscy8ucmVsc2zPwWrDMAwG4Ptg72B0&#10;X5TuUMaI01uh19I+gLGVxCy2jGSy9e1nemrHjpL4P0nD4SetZiPRyNnCruvBUPYcYp4tXC/Htw8w&#10;Wl0ObuVMFm6kcBhfX4Yzra62kC6xqGlKVgtLreUTUf1CyWnHhXKbTCzJ1VbKjMX5LzcTvvf9HuXR&#10;gPHJNKdgQU5hB+ZyK23zHztFL6w81c5zQp6m6P9TMfB3PtPWFCczVQtB9N4U2rp2HOA44NMz4y8A&#10;AAD//wMAUEsDBBQABgAIAAAAIQAWi5BmwwAAANsAAAAPAAAAZHJzL2Rvd25yZXYueG1sRI9Ba8JA&#10;FITvQv/D8gredJMiWmM2IRQKvVholHp9ZJ9JaPZtyG5N9Nd3hYLHYWa+YdJ8Mp240OBaywriZQSC&#10;uLK65VrB8fC+eAXhPLLGzjIpuJKDPHuapZhoO/IXXUpfiwBhl6CCxvs+kdJVDRl0S9sTB+9sB4M+&#10;yKGWesAxwE0nX6JoLQ22HBYa7Omtoeqn/DUKSt6MRR05Mp+3Qp++V/ur81qp+fNU7EB4mvwj/N/+&#10;0Aq2Mdy/hB8gsz8AAAD//wMAUEsBAi0AFAAGAAgAAAAhANvh9svuAAAAhQEAABMAAAAAAAAAAAAA&#10;AAAAAAAAAFtDb250ZW50X1R5cGVzXS54bWxQSwECLQAUAAYACAAAACEAWvQsW78AAAAVAQAACwAA&#10;AAAAAAAAAAAAAAAfAQAAX3JlbHMvLnJlbHNQSwECLQAUAAYACAAAACEAFouQZsMAAADbAAAADwAA&#10;AAAAAAAAAAAAAAAHAgAAZHJzL2Rvd25yZXYueG1sUEsFBgAAAAADAAMAtwAAAPcCAAAAAA==&#10;" path="m5942965,l,e" filled="f">
@@ -609,7 +706,25 @@
           <w:snapToGrid w:val="0"/>
           <w:lang w:val="en-US"/>
         </w:rPr>
-        <w:t> You must comply with the terms imposed upon you by this order otherwise your claim or the defence of it is liable to be struck out or some other sanction imposed. If you cannot comply, you are expected to make formal application to the court before any deadline imposed upon you expires.</w:t>
+        <w:t xml:space="preserve"> You must comply with the terms imposed upon you by this order otherwise your claim or the </w:t>
+      </w:r>
+      <w:proofErr w:type="spellStart"/>
+      <w:r>
+        <w:rPr>
+          <w:rFonts w:ascii="Arial" w:hAnsi="Arial"/>
+          <w:snapToGrid w:val="0"/>
+          <w:lang w:val="en-US"/>
+        </w:rPr>
+        <w:t>defence</w:t>
+      </w:r>
+      <w:proofErr w:type="spellEnd"/>
+      <w:r>
+        <w:rPr>
+          <w:rFonts w:ascii="Arial" w:hAnsi="Arial"/>
+          <w:snapToGrid w:val="0"/>
+          <w:lang w:val="en-US"/>
+        </w:rPr>
+        <w:t xml:space="preserve"> of it is liable to be struck out or some other sanction imposed. If you cannot comply, you are expected to make formal application to the court before any deadline imposed upon you expires.</w:t>
       </w:r>
     </w:p>
     <w:p/>
@@ -830,7 +945,14 @@
         <w:rPr>
           <w:rFonts w:ascii="Arial" w:hAnsi="Arial" w:cs="Arial"/>
         </w:rPr>
-        <w:t>&lt;&lt; cs_</w:t>
+        <w:t xml:space="preserve">&lt;&lt; </w:t>
+      </w:r>
+      <w:proofErr w:type="spellStart"/>
+      <w:r>
+        <w:rPr>
+          <w:rFonts w:ascii="Arial" w:hAnsi="Arial" w:cs="Arial"/>
+        </w:rPr>
+        <w:t>cs_</w:t>
       </w:r>
       <w:r>
         <w:rPr>
@@ -838,6 +960,7 @@
         </w:rPr>
         <w:t>disposalHearingDisclosureOfDocumentsDJAddSection</w:t>
       </w:r>
+      <w:proofErr w:type="spellEnd"/>
       <w:r>
         <w:rPr>
           <w:rFonts w:ascii="Arial" w:hAnsi="Arial" w:cs="Arial"/>
@@ -878,6 +1001,7 @@
         </w:rPr>
         <w:t xml:space="preserve">&lt;&lt; </w:t>
       </w:r>
+      <w:proofErr w:type="spellStart"/>
       <w:r>
         <w:rPr>
           <w:rFonts w:ascii="Arial" w:hAnsi="Arial" w:cs="Arial"/>
@@ -888,7 +1012,14 @@
         <w:rPr>
           <w:rFonts w:ascii="Arial" w:hAnsi="Arial" w:cs="Arial"/>
         </w:rPr>
-        <w:t>.input &gt;&gt;</w:t>
+        <w:t>.input</w:t>
+      </w:r>
+      <w:proofErr w:type="spellEnd"/>
+      <w:r>
+        <w:rPr>
+          <w:rFonts w:ascii="Arial" w:hAnsi="Arial" w:cs="Arial"/>
+        </w:rPr>
+        <w:t xml:space="preserve"> &gt;&gt;</w:t>
       </w:r>
       <w:r>
         <w:t xml:space="preserve"> </w:t>
@@ -907,16 +1038,46 @@
           <w:b/>
           <w:bCs/>
         </w:rPr>
-        <w:t xml:space="preserve"> {dateFormat(</w:t>
-      </w:r>
-      <w:r>
-        <w:rPr>
-          <w:rFonts w:ascii="Arial" w:hAnsi="Arial" w:cs="Arial"/>
-          <w:b/>
-          <w:bCs/>
-        </w:rPr>
-        <w:t xml:space="preserve"> disposalHearingDisclosureOfDocumentsDJ.date</w:t>
-      </w:r>
+        <w:t xml:space="preserve"> {</w:t>
+      </w:r>
+      <w:proofErr w:type="spellStart"/>
+      <w:proofErr w:type="gramStart"/>
+      <w:r>
+        <w:rPr>
+          <w:rFonts w:ascii="Arial" w:hAnsi="Arial" w:cs="Arial"/>
+          <w:b/>
+          <w:bCs/>
+        </w:rPr>
+        <w:t>dateFormat</w:t>
+      </w:r>
+      <w:proofErr w:type="spellEnd"/>
+      <w:r>
+        <w:rPr>
+          <w:rFonts w:ascii="Arial" w:hAnsi="Arial" w:cs="Arial"/>
+          <w:b/>
+          <w:bCs/>
+        </w:rPr>
+        <w:t>(</w:t>
+      </w:r>
+      <w:r>
+        <w:rPr>
+          <w:rFonts w:ascii="Arial" w:hAnsi="Arial" w:cs="Arial"/>
+          <w:b/>
+          <w:bCs/>
+        </w:rPr>
+        <w:t xml:space="preserve"> </w:t>
+      </w:r>
+      <w:proofErr w:type="spellStart"/>
+      <w:r>
+        <w:rPr>
+          <w:rFonts w:ascii="Arial" w:hAnsi="Arial" w:cs="Arial"/>
+          <w:b/>
+          <w:bCs/>
+        </w:rPr>
+        <w:t>disposalHearingDisclosureOfDocumentsDJ.date</w:t>
+      </w:r>
+      <w:proofErr w:type="spellEnd"/>
+      <w:proofErr w:type="gramEnd"/>
       <w:r>
         <w:rPr>
           <w:rFonts w:ascii="Arial" w:hAnsi="Arial" w:cs="Arial"/>
@@ -931,7 +1092,43 @@
           <w:b/>
           <w:bCs/>
         </w:rPr>
-        <w:t>‘dd MMMM yyyy’, ‘yyyy-MM-dd’)}&gt;&gt;</w:t>
+        <w:t xml:space="preserve">‘dd MMMM </w:t>
+      </w:r>
+      <w:proofErr w:type="spellStart"/>
+      <w:r>
+        <w:rPr>
+          <w:rFonts w:ascii="Arial" w:hAnsi="Arial" w:cs="Arial"/>
+          <w:b/>
+          <w:bCs/>
+        </w:rPr>
+        <w:t>yyyy</w:t>
+      </w:r>
+      <w:proofErr w:type="spellEnd"/>
+      <w:r>
+        <w:rPr>
+          <w:rFonts w:ascii="Arial" w:hAnsi="Arial" w:cs="Arial"/>
+          <w:b/>
+          <w:bCs/>
+        </w:rPr>
+        <w:t>’, ‘</w:t>
+      </w:r>
+      <w:proofErr w:type="spellStart"/>
+      <w:r>
+        <w:rPr>
+          <w:rFonts w:ascii="Arial" w:hAnsi="Arial" w:cs="Arial"/>
+          <w:b/>
+          <w:bCs/>
+        </w:rPr>
+        <w:t>yyyy</w:t>
+      </w:r>
+      <w:proofErr w:type="spellEnd"/>
+      <w:r>
+        <w:rPr>
+          <w:rFonts w:ascii="Arial" w:hAnsi="Arial" w:cs="Arial"/>
+          <w:b/>
+          <w:bCs/>
+        </w:rPr>
+        <w:t>-MM-dd’)}&gt;&gt;</w:t>
       </w:r>
       <w:r>
         <w:rPr>
@@ -983,8 +1180,29 @@
           <w:b/>
           <w:bCs/>
         </w:rPr>
-        <w:t xml:space="preserve"> {dateFormat(</w:t>
-      </w:r>
+        <w:t xml:space="preserve"> {</w:t>
+      </w:r>
+      <w:proofErr w:type="spellStart"/>
+      <w:proofErr w:type="gramStart"/>
+      <w:r>
+        <w:rPr>
+          <w:rFonts w:ascii="Arial" w:hAnsi="Arial" w:cs="Arial"/>
+          <w:b/>
+          <w:bCs/>
+        </w:rPr>
+        <w:t>dateFormat</w:t>
+      </w:r>
+      <w:proofErr w:type="spellEnd"/>
+      <w:r>
+        <w:rPr>
+          <w:rFonts w:ascii="Arial" w:hAnsi="Arial" w:cs="Arial"/>
+          <w:b/>
+          <w:bCs/>
+        </w:rPr>
+        <w:t>(</w:t>
+      </w:r>
+      <w:proofErr w:type="spellStart"/>
+      <w:proofErr w:type="gramEnd"/>
       <w:r>
         <w:rPr>
           <w:rFonts w:ascii="Arial" w:hAnsi="Arial" w:cs="Arial"/>
@@ -993,6 +1211,7 @@
         </w:rPr>
         <w:t>disposalHearingDisclosureOfDocumentsDJ.date</w:t>
       </w:r>
+      <w:proofErr w:type="spellEnd"/>
       <w:r>
         <w:rPr>
           <w:rFonts w:ascii="Arial" w:hAnsi="Arial" w:cs="Arial"/>
@@ -1007,7 +1226,43 @@
           <w:b/>
           <w:bCs/>
         </w:rPr>
-        <w:t>‘dd MMMM yyyy’, ‘yyyy-MM-dd’)}&gt;&gt;</w:t>
+        <w:t xml:space="preserve">‘dd MMMM </w:t>
+      </w:r>
+      <w:proofErr w:type="spellStart"/>
+      <w:r>
+        <w:rPr>
+          <w:rFonts w:ascii="Arial" w:hAnsi="Arial" w:cs="Arial"/>
+          <w:b/>
+          <w:bCs/>
+        </w:rPr>
+        <w:t>yyyy</w:t>
+      </w:r>
+      <w:proofErr w:type="spellEnd"/>
+      <w:r>
+        <w:rPr>
+          <w:rFonts w:ascii="Arial" w:hAnsi="Arial" w:cs="Arial"/>
+          <w:b/>
+          <w:bCs/>
+        </w:rPr>
+        <w:t>’, ‘</w:t>
+      </w:r>
+      <w:proofErr w:type="spellStart"/>
+      <w:r>
+        <w:rPr>
+          <w:rFonts w:ascii="Arial" w:hAnsi="Arial" w:cs="Arial"/>
+          <w:b/>
+          <w:bCs/>
+        </w:rPr>
+        <w:t>yyyy</w:t>
+      </w:r>
+      <w:proofErr w:type="spellEnd"/>
+      <w:r>
+        <w:rPr>
+          <w:rFonts w:ascii="Arial" w:hAnsi="Arial" w:cs="Arial"/>
+          <w:b/>
+          <w:bCs/>
+        </w:rPr>
+        <w:t>-MM-dd’)}&gt;&gt;</w:t>
       </w:r>
       <w:r>
         <w:rPr>
@@ -1028,13 +1283,27 @@
         <w:rPr>
           <w:rFonts w:ascii="Arial" w:hAnsi="Arial" w:cs="Arial"/>
         </w:rPr>
-        <w:t>&lt;&lt;es_</w:t>
-      </w:r>
-      <w:r>
-        <w:rPr>
-          <w:rFonts w:ascii="Arial" w:hAnsi="Arial" w:cs="Arial"/>
-        </w:rPr>
-        <w:t xml:space="preserve">disposalHearingDisclosureOfDocumentsDJAddSection </w:t>
+        <w:t>&lt;&lt;</w:t>
+      </w:r>
+      <w:proofErr w:type="spellStart"/>
+      <w:r>
+        <w:rPr>
+          <w:rFonts w:ascii="Arial" w:hAnsi="Arial" w:cs="Arial"/>
+        </w:rPr>
+        <w:t>es_</w:t>
+      </w:r>
+      <w:r>
+        <w:rPr>
+          <w:rFonts w:ascii="Arial" w:hAnsi="Arial" w:cs="Arial"/>
+        </w:rPr>
+        <w:t>disposalHearingDisclosureOfDocumentsDJAddSection</w:t>
+      </w:r>
+      <w:proofErr w:type="spellEnd"/>
+      <w:r>
+        <w:rPr>
+          <w:rFonts w:ascii="Arial" w:hAnsi="Arial" w:cs="Arial"/>
+        </w:rPr>
+        <w:t xml:space="preserve"> </w:t>
       </w:r>
       <w:r>
         <w:rPr>
@@ -1053,7 +1322,14 @@
         <w:rPr>
           <w:rFonts w:ascii="Arial" w:hAnsi="Arial" w:cs="Arial"/>
         </w:rPr>
-        <w:t>&lt;&lt; cs_</w:t>
+        <w:t xml:space="preserve">&lt;&lt; </w:t>
+      </w:r>
+      <w:proofErr w:type="spellStart"/>
+      <w:r>
+        <w:rPr>
+          <w:rFonts w:ascii="Arial" w:hAnsi="Arial" w:cs="Arial"/>
+        </w:rPr>
+        <w:t>cs_</w:t>
       </w:r>
       <w:r>
         <w:rPr>
@@ -1061,6 +1337,7 @@
         </w:rPr>
         <w:t>disposalHearingWitnessOfFactDJAddSection</w:t>
       </w:r>
+      <w:proofErr w:type="spellEnd"/>
       <w:r>
         <w:rPr>
           <w:rFonts w:ascii="Arial" w:hAnsi="Arial" w:cs="Arial"/>
@@ -1118,8 +1395,28 @@
           <w:b/>
           <w:bCs/>
         </w:rPr>
-        <w:t xml:space="preserve"> {dateFormat(</w:t>
-      </w:r>
+        <w:t xml:space="preserve"> {</w:t>
+      </w:r>
+      <w:proofErr w:type="spellStart"/>
+      <w:proofErr w:type="gramStart"/>
+      <w:r>
+        <w:rPr>
+          <w:rFonts w:ascii="Arial" w:hAnsi="Arial" w:cs="Arial"/>
+          <w:b/>
+          <w:bCs/>
+        </w:rPr>
+        <w:t>dateFormat</w:t>
+      </w:r>
+      <w:proofErr w:type="spellEnd"/>
+      <w:r>
+        <w:rPr>
+          <w:rFonts w:ascii="Arial" w:hAnsi="Arial" w:cs="Arial"/>
+          <w:b/>
+          <w:bCs/>
+        </w:rPr>
+        <w:t>(</w:t>
+      </w:r>
+      <w:proofErr w:type="gramEnd"/>
       <w:r>
         <w:rPr>
           <w:rFonts w:ascii="Arial" w:hAnsi="Arial" w:cs="Arial"/>
@@ -1142,7 +1439,43 @@
           <w:b/>
           <w:bCs/>
         </w:rPr>
-        <w:t>‘dd MMMM yyyy’, ‘yyyy-MM-dd’)}&gt;&gt;</w:t>
+        <w:t xml:space="preserve">‘dd MMMM </w:t>
+      </w:r>
+      <w:proofErr w:type="spellStart"/>
+      <w:r>
+        <w:rPr>
+          <w:rFonts w:ascii="Arial" w:hAnsi="Arial" w:cs="Arial"/>
+          <w:b/>
+          <w:bCs/>
+        </w:rPr>
+        <w:t>yyyy</w:t>
+      </w:r>
+      <w:proofErr w:type="spellEnd"/>
+      <w:r>
+        <w:rPr>
+          <w:rFonts w:ascii="Arial" w:hAnsi="Arial" w:cs="Arial"/>
+          <w:b/>
+          <w:bCs/>
+        </w:rPr>
+        <w:t>’, ‘</w:t>
+      </w:r>
+      <w:proofErr w:type="spellStart"/>
+      <w:r>
+        <w:rPr>
+          <w:rFonts w:ascii="Arial" w:hAnsi="Arial" w:cs="Arial"/>
+          <w:b/>
+          <w:bCs/>
+        </w:rPr>
+        <w:t>yyyy</w:t>
+      </w:r>
+      <w:proofErr w:type="spellEnd"/>
+      <w:r>
+        <w:rPr>
+          <w:rFonts w:ascii="Arial" w:hAnsi="Arial" w:cs="Arial"/>
+          <w:b/>
+          <w:bCs/>
+        </w:rPr>
+        <w:t>-MM-dd’)}&gt;&gt;</w:t>
       </w:r>
       <w:r>
         <w:rPr>
@@ -1214,8 +1547,28 @@
           <w:b/>
           <w:bCs/>
         </w:rPr>
-        <w:t xml:space="preserve"> {dateFormat(</w:t>
-      </w:r>
+        <w:t xml:space="preserve"> {</w:t>
+      </w:r>
+      <w:proofErr w:type="spellStart"/>
+      <w:proofErr w:type="gramStart"/>
+      <w:r>
+        <w:rPr>
+          <w:rFonts w:ascii="Arial" w:hAnsi="Arial" w:cs="Arial"/>
+          <w:b/>
+          <w:bCs/>
+        </w:rPr>
+        <w:t>dateFormat</w:t>
+      </w:r>
+      <w:proofErr w:type="spellEnd"/>
+      <w:r>
+        <w:rPr>
+          <w:rFonts w:ascii="Arial" w:hAnsi="Arial" w:cs="Arial"/>
+          <w:b/>
+          <w:bCs/>
+        </w:rPr>
+        <w:t>(</w:t>
+      </w:r>
+      <w:proofErr w:type="gramEnd"/>
       <w:r>
         <w:rPr>
           <w:rFonts w:ascii="Arial" w:hAnsi="Arial" w:cs="Arial"/>
@@ -1238,7 +1591,43 @@
           <w:b/>
           <w:bCs/>
         </w:rPr>
-        <w:t>‘dd MMMM yyyy’, ‘yyyy-MM-dd’)}&gt;&gt;</w:t>
+        <w:t xml:space="preserve">‘dd MMMM </w:t>
+      </w:r>
+      <w:proofErr w:type="spellStart"/>
+      <w:r>
+        <w:rPr>
+          <w:rFonts w:ascii="Arial" w:hAnsi="Arial" w:cs="Arial"/>
+          <w:b/>
+          <w:bCs/>
+        </w:rPr>
+        <w:t>yyyy</w:t>
+      </w:r>
+      <w:proofErr w:type="spellEnd"/>
+      <w:r>
+        <w:rPr>
+          <w:rFonts w:ascii="Arial" w:hAnsi="Arial" w:cs="Arial"/>
+          <w:b/>
+          <w:bCs/>
+        </w:rPr>
+        <w:t>’, ‘</w:t>
+      </w:r>
+      <w:proofErr w:type="spellStart"/>
+      <w:r>
+        <w:rPr>
+          <w:rFonts w:ascii="Arial" w:hAnsi="Arial" w:cs="Arial"/>
+          <w:b/>
+          <w:bCs/>
+        </w:rPr>
+        <w:t>yyyy</w:t>
+      </w:r>
+      <w:proofErr w:type="spellEnd"/>
+      <w:r>
+        <w:rPr>
+          <w:rFonts w:ascii="Arial" w:hAnsi="Arial" w:cs="Arial"/>
+          <w:b/>
+          <w:bCs/>
+        </w:rPr>
+        <w:t>-MM-dd’)}&gt;&gt;</w:t>
       </w:r>
       <w:r>
         <w:rPr>
@@ -1322,8 +1711,28 @@
           <w:b/>
           <w:bCs/>
         </w:rPr>
-        <w:t xml:space="preserve"> {dateFormat(</w:t>
-      </w:r>
+        <w:t xml:space="preserve"> {</w:t>
+      </w:r>
+      <w:proofErr w:type="spellStart"/>
+      <w:proofErr w:type="gramStart"/>
+      <w:r>
+        <w:rPr>
+          <w:rFonts w:ascii="Arial" w:hAnsi="Arial" w:cs="Arial"/>
+          <w:b/>
+          <w:bCs/>
+        </w:rPr>
+        <w:t>dateFormat</w:t>
+      </w:r>
+      <w:proofErr w:type="spellEnd"/>
+      <w:r>
+        <w:rPr>
+          <w:rFonts w:ascii="Arial" w:hAnsi="Arial" w:cs="Arial"/>
+          <w:b/>
+          <w:bCs/>
+        </w:rPr>
+        <w:t>(</w:t>
+      </w:r>
+      <w:proofErr w:type="gramEnd"/>
       <w:r>
         <w:rPr>
           <w:rFonts w:ascii="Arial" w:hAnsi="Arial" w:cs="Arial"/>
@@ -1346,7 +1755,43 @@
           <w:b/>
           <w:bCs/>
         </w:rPr>
-        <w:t>‘dd MMMM yyyy’, ‘yyyy-MM-dd’)}&gt;&gt;</w:t>
+        <w:t xml:space="preserve">‘dd MMMM </w:t>
+      </w:r>
+      <w:proofErr w:type="spellStart"/>
+      <w:r>
+        <w:rPr>
+          <w:rFonts w:ascii="Arial" w:hAnsi="Arial" w:cs="Arial"/>
+          <w:b/>
+          <w:bCs/>
+        </w:rPr>
+        <w:t>yyyy</w:t>
+      </w:r>
+      <w:proofErr w:type="spellEnd"/>
+      <w:r>
+        <w:rPr>
+          <w:rFonts w:ascii="Arial" w:hAnsi="Arial" w:cs="Arial"/>
+          <w:b/>
+          <w:bCs/>
+        </w:rPr>
+        <w:t>’, ‘</w:t>
+      </w:r>
+      <w:proofErr w:type="spellStart"/>
+      <w:r>
+        <w:rPr>
+          <w:rFonts w:ascii="Arial" w:hAnsi="Arial" w:cs="Arial"/>
+          <w:b/>
+          <w:bCs/>
+        </w:rPr>
+        <w:t>yyyy</w:t>
+      </w:r>
+      <w:proofErr w:type="spellEnd"/>
+      <w:r>
+        <w:rPr>
+          <w:rFonts w:ascii="Arial" w:hAnsi="Arial" w:cs="Arial"/>
+          <w:b/>
+          <w:bCs/>
+        </w:rPr>
+        <w:t>-MM-dd’)}&gt;&gt;</w:t>
       </w:r>
       <w:r>
         <w:rPr>
@@ -1399,13 +1844,27 @@
         <w:rPr>
           <w:rFonts w:ascii="Arial" w:hAnsi="Arial" w:cs="Arial"/>
         </w:rPr>
-        <w:t>&lt;&lt; es_</w:t>
-      </w:r>
-      <w:r>
-        <w:rPr>
-          <w:rFonts w:ascii="Arial" w:hAnsi="Arial" w:cs="Arial"/>
-        </w:rPr>
-        <w:t xml:space="preserve">disposalHearingWitnessOfFactDJAddSection </w:t>
+        <w:t xml:space="preserve">&lt;&lt; </w:t>
+      </w:r>
+      <w:proofErr w:type="spellStart"/>
+      <w:r>
+        <w:rPr>
+          <w:rFonts w:ascii="Arial" w:hAnsi="Arial" w:cs="Arial"/>
+        </w:rPr>
+        <w:t>es_</w:t>
+      </w:r>
+      <w:r>
+        <w:rPr>
+          <w:rFonts w:ascii="Arial" w:hAnsi="Arial" w:cs="Arial"/>
+        </w:rPr>
+        <w:t>disposalHearingWitnessOfFactDJAddSection</w:t>
+      </w:r>
+      <w:proofErr w:type="spellEnd"/>
+      <w:r>
+        <w:rPr>
+          <w:rFonts w:ascii="Arial" w:hAnsi="Arial" w:cs="Arial"/>
+        </w:rPr>
+        <w:t xml:space="preserve"> </w:t>
       </w:r>
       <w:r>
         <w:rPr>
@@ -1426,6 +1885,7 @@
         </w:rPr>
         <w:t>&lt;&lt;</w:t>
       </w:r>
+      <w:proofErr w:type="spellStart"/>
       <w:r>
         <w:rPr>
           <w:rFonts w:ascii="Arial" w:hAnsi="Arial" w:cs="Arial"/>
@@ -1444,6 +1904,7 @@
         </w:rPr>
         <w:t>disposalHearingMedicalEvidenceDJAddSection</w:t>
       </w:r>
+      <w:proofErr w:type="spellEnd"/>
       <w:r>
         <w:rPr>
           <w:rFonts w:ascii="Arial" w:hAnsi="Arial" w:cs="Arial"/>
@@ -1504,8 +1965,28 @@
           <w:b/>
           <w:bCs/>
         </w:rPr>
-        <w:t xml:space="preserve"> {dateFormat(</w:t>
-      </w:r>
+        <w:t xml:space="preserve"> {</w:t>
+      </w:r>
+      <w:proofErr w:type="spellStart"/>
+      <w:proofErr w:type="gramStart"/>
+      <w:r>
+        <w:rPr>
+          <w:rFonts w:ascii="Arial" w:hAnsi="Arial" w:cs="Arial"/>
+          <w:b/>
+          <w:bCs/>
+        </w:rPr>
+        <w:t>dateFormat</w:t>
+      </w:r>
+      <w:proofErr w:type="spellEnd"/>
+      <w:r>
+        <w:rPr>
+          <w:rFonts w:ascii="Arial" w:hAnsi="Arial" w:cs="Arial"/>
+          <w:b/>
+          <w:bCs/>
+        </w:rPr>
+        <w:t>(</w:t>
+      </w:r>
+      <w:proofErr w:type="gramEnd"/>
       <w:r>
         <w:rPr>
           <w:rFonts w:ascii="Arial" w:hAnsi="Arial" w:cs="Arial"/>
@@ -1534,7 +2015,43 @@
           <w:b/>
           <w:bCs/>
         </w:rPr>
-        <w:t>‘dd MMMM yyyy’, ‘yyyy-MM-dd’)}&gt;&gt;</w:t>
+        <w:t xml:space="preserve">‘dd MMMM </w:t>
+      </w:r>
+      <w:proofErr w:type="spellStart"/>
+      <w:r>
+        <w:rPr>
+          <w:rFonts w:ascii="Arial" w:hAnsi="Arial" w:cs="Arial"/>
+          <w:b/>
+          <w:bCs/>
+        </w:rPr>
+        <w:t>yyyy</w:t>
+      </w:r>
+      <w:proofErr w:type="spellEnd"/>
+      <w:r>
+        <w:rPr>
+          <w:rFonts w:ascii="Arial" w:hAnsi="Arial" w:cs="Arial"/>
+          <w:b/>
+          <w:bCs/>
+        </w:rPr>
+        <w:t>’, ‘</w:t>
+      </w:r>
+      <w:proofErr w:type="spellStart"/>
+      <w:r>
+        <w:rPr>
+          <w:rFonts w:ascii="Arial" w:hAnsi="Arial" w:cs="Arial"/>
+          <w:b/>
+          <w:bCs/>
+        </w:rPr>
+        <w:t>yyyy</w:t>
+      </w:r>
+      <w:proofErr w:type="spellEnd"/>
+      <w:r>
+        <w:rPr>
+          <w:rFonts w:ascii="Arial" w:hAnsi="Arial" w:cs="Arial"/>
+          <w:b/>
+          <w:bCs/>
+        </w:rPr>
+        <w:t>-MM-dd’)}&gt;&gt;</w:t>
       </w:r>
       <w:r>
         <w:rPr>
@@ -1555,20 +2072,48 @@
         <w:rPr>
           <w:rFonts w:ascii="Arial" w:hAnsi="Arial" w:cs="Arial"/>
         </w:rPr>
-        <w:t>&lt;&lt;es_disposalHearingMedicalEvidenceDJAddSection&gt;&gt;</w:t>
-      </w:r>
-    </w:p>
-    <w:p>
-      <w:pPr>
-        <w:rPr>
-          <w:rFonts w:ascii="Arial" w:hAnsi="Arial" w:cs="Arial"/>
-        </w:rPr>
-      </w:pPr>
-      <w:r>
-        <w:rPr>
-          <w:rFonts w:ascii="Arial" w:hAnsi="Arial" w:cs="Arial"/>
-        </w:rPr>
-        <w:t>&lt;&lt;cs_disposalHearingQuestionsToExpertsDJAddSection&gt;&gt;</w:t>
+        <w:t>&lt;&lt;</w:t>
+      </w:r>
+      <w:proofErr w:type="spellStart"/>
+      <w:r>
+        <w:rPr>
+          <w:rFonts w:ascii="Arial" w:hAnsi="Arial" w:cs="Arial"/>
+        </w:rPr>
+        <w:t>es_disposalHearingMedicalEvidenceDJAddSection</w:t>
+      </w:r>
+      <w:proofErr w:type="spellEnd"/>
+      <w:r>
+        <w:rPr>
+          <w:rFonts w:ascii="Arial" w:hAnsi="Arial" w:cs="Arial"/>
+        </w:rPr>
+        <w:t>&gt;&gt;</w:t>
+      </w:r>
+    </w:p>
+    <w:p>
+      <w:pPr>
+        <w:rPr>
+          <w:rFonts w:ascii="Arial" w:hAnsi="Arial" w:cs="Arial"/>
+        </w:rPr>
+      </w:pPr>
+      <w:r>
+        <w:rPr>
+          <w:rFonts w:ascii="Arial" w:hAnsi="Arial" w:cs="Arial"/>
+        </w:rPr>
+        <w:t>&lt;&lt;</w:t>
+      </w:r>
+      <w:proofErr w:type="spellStart"/>
+      <w:r>
+        <w:rPr>
+          <w:rFonts w:ascii="Arial" w:hAnsi="Arial" w:cs="Arial"/>
+        </w:rPr>
+        <w:t>cs_disposalHearingQuestionsToExpertsDJAddSection</w:t>
+      </w:r>
+      <w:proofErr w:type="spellEnd"/>
+      <w:r>
+        <w:rPr>
+          <w:rFonts w:ascii="Arial" w:hAnsi="Arial" w:cs="Arial"/>
+        </w:rPr>
+        <w:t>&gt;&gt;</w:t>
       </w:r>
     </w:p>
     <w:p>
@@ -1624,7 +2169,26 @@
           <w:b/>
           <w:bCs/>
         </w:rPr>
-        <w:t xml:space="preserve"> {dateFormat(</w:t>
+        <w:t xml:space="preserve"> {</w:t>
+      </w:r>
+      <w:proofErr w:type="spellStart"/>
+      <w:proofErr w:type="gramStart"/>
+      <w:r>
+        <w:rPr>
+          <w:rFonts w:ascii="Arial" w:hAnsi="Arial" w:cs="Arial"/>
+          <w:b/>
+          <w:bCs/>
+        </w:rPr>
+        <w:t>dateFormat</w:t>
+      </w:r>
+      <w:proofErr w:type="spellEnd"/>
+      <w:r>
+        <w:rPr>
+          <w:rFonts w:ascii="Arial" w:hAnsi="Arial" w:cs="Arial"/>
+          <w:b/>
+          <w:bCs/>
+        </w:rPr>
+        <w:t>(</w:t>
       </w:r>
       <w:r>
         <w:rPr>
@@ -1632,6 +2196,7 @@
         </w:rPr>
         <w:t xml:space="preserve"> </w:t>
       </w:r>
+      <w:proofErr w:type="spellStart"/>
       <w:r>
         <w:rPr>
           <w:rFonts w:ascii="Arial" w:hAnsi="Arial" w:cs="Arial"/>
@@ -1640,6 +2205,8 @@
         </w:rPr>
         <w:t>disposalHearingQuestionsToExpertsDJ.date</w:t>
       </w:r>
+      <w:proofErr w:type="spellEnd"/>
+      <w:proofErr w:type="gramEnd"/>
       <w:r>
         <w:rPr>
           <w:rFonts w:ascii="Arial" w:hAnsi="Arial" w:cs="Arial"/>
@@ -1654,7 +2221,43 @@
           <w:b/>
           <w:bCs/>
         </w:rPr>
-        <w:t>‘dd MMMM yyyy’, ‘yyyy-MM-dd’)}&gt;&gt;</w:t>
+        <w:t xml:space="preserve">‘dd MMMM </w:t>
+      </w:r>
+      <w:proofErr w:type="spellStart"/>
+      <w:r>
+        <w:rPr>
+          <w:rFonts w:ascii="Arial" w:hAnsi="Arial" w:cs="Arial"/>
+          <w:b/>
+          <w:bCs/>
+        </w:rPr>
+        <w:t>yyyy</w:t>
+      </w:r>
+      <w:proofErr w:type="spellEnd"/>
+      <w:r>
+        <w:rPr>
+          <w:rFonts w:ascii="Arial" w:hAnsi="Arial" w:cs="Arial"/>
+          <w:b/>
+          <w:bCs/>
+        </w:rPr>
+        <w:t>’, ‘</w:t>
+      </w:r>
+      <w:proofErr w:type="spellStart"/>
+      <w:r>
+        <w:rPr>
+          <w:rFonts w:ascii="Arial" w:hAnsi="Arial" w:cs="Arial"/>
+          <w:b/>
+          <w:bCs/>
+        </w:rPr>
+        <w:t>yyyy</w:t>
+      </w:r>
+      <w:proofErr w:type="spellEnd"/>
+      <w:r>
+        <w:rPr>
+          <w:rFonts w:ascii="Arial" w:hAnsi="Arial" w:cs="Arial"/>
+          <w:b/>
+          <w:bCs/>
+        </w:rPr>
+        <w:t>-MM-dd’)}&gt;&gt;</w:t>
       </w:r>
       <w:r>
         <w:rPr>
@@ -1689,20 +2292,48 @@
         <w:rPr>
           <w:rFonts w:ascii="Arial" w:hAnsi="Arial" w:cs="Arial"/>
         </w:rPr>
-        <w:t>&lt;&lt;es_disposalHearingQuestionsToExpertsDJAddSection&gt;&gt;</w:t>
-      </w:r>
-    </w:p>
-    <w:p>
-      <w:pPr>
-        <w:rPr>
-          <w:rFonts w:ascii="Arial" w:hAnsi="Arial" w:cs="Arial"/>
-        </w:rPr>
-      </w:pPr>
-      <w:r>
-        <w:rPr>
-          <w:rFonts w:ascii="Arial" w:hAnsi="Arial" w:cs="Arial"/>
-        </w:rPr>
-        <w:t>&lt;&lt;cs_disposalHearingSchedulesOfLossDJAddSection&gt;&gt;</w:t>
+        <w:t>&lt;&lt;</w:t>
+      </w:r>
+      <w:proofErr w:type="spellStart"/>
+      <w:r>
+        <w:rPr>
+          <w:rFonts w:ascii="Arial" w:hAnsi="Arial" w:cs="Arial"/>
+        </w:rPr>
+        <w:t>es_disposalHearingQuestionsToExpertsDJAddSection</w:t>
+      </w:r>
+      <w:proofErr w:type="spellEnd"/>
+      <w:r>
+        <w:rPr>
+          <w:rFonts w:ascii="Arial" w:hAnsi="Arial" w:cs="Arial"/>
+        </w:rPr>
+        <w:t>&gt;&gt;</w:t>
+      </w:r>
+    </w:p>
+    <w:p>
+      <w:pPr>
+        <w:rPr>
+          <w:rFonts w:ascii="Arial" w:hAnsi="Arial" w:cs="Arial"/>
+        </w:rPr>
+      </w:pPr>
+      <w:r>
+        <w:rPr>
+          <w:rFonts w:ascii="Arial" w:hAnsi="Arial" w:cs="Arial"/>
+        </w:rPr>
+        <w:t>&lt;&lt;</w:t>
+      </w:r>
+      <w:proofErr w:type="spellStart"/>
+      <w:r>
+        <w:rPr>
+          <w:rFonts w:ascii="Arial" w:hAnsi="Arial" w:cs="Arial"/>
+        </w:rPr>
+        <w:t>cs_disposalHearingSchedulesOfLossDJAddSection</w:t>
+      </w:r>
+      <w:proofErr w:type="spellEnd"/>
+      <w:r>
+        <w:rPr>
+          <w:rFonts w:ascii="Arial" w:hAnsi="Arial" w:cs="Arial"/>
+        </w:rPr>
+        <w:t>&gt;&gt;</w:t>
       </w:r>
     </w:p>
     <w:p>
@@ -1789,8 +2420,28 @@
           <w:b/>
           <w:bCs/>
         </w:rPr>
-        <w:t xml:space="preserve"> {dateFormat(</w:t>
-      </w:r>
+        <w:t xml:space="preserve"> {</w:t>
+      </w:r>
+      <w:proofErr w:type="spellStart"/>
+      <w:proofErr w:type="gramStart"/>
+      <w:r>
+        <w:rPr>
+          <w:rFonts w:ascii="Arial" w:hAnsi="Arial" w:cs="Arial"/>
+          <w:b/>
+          <w:bCs/>
+        </w:rPr>
+        <w:t>dateFormat</w:t>
+      </w:r>
+      <w:proofErr w:type="spellEnd"/>
+      <w:r>
+        <w:rPr>
+          <w:rFonts w:ascii="Arial" w:hAnsi="Arial" w:cs="Arial"/>
+          <w:b/>
+          <w:bCs/>
+        </w:rPr>
+        <w:t>(</w:t>
+      </w:r>
+      <w:proofErr w:type="gramEnd"/>
       <w:r>
         <w:rPr>
           <w:rFonts w:ascii="Arial" w:hAnsi="Arial" w:cs="Arial"/>
@@ -1819,7 +2470,43 @@
           <w:b/>
           <w:bCs/>
         </w:rPr>
-        <w:t>‘dd MMMM yyyy’, ‘yyyy-MM-dd’)}&gt;&gt;</w:t>
+        <w:t xml:space="preserve">‘dd MMMM </w:t>
+      </w:r>
+      <w:proofErr w:type="spellStart"/>
+      <w:r>
+        <w:rPr>
+          <w:rFonts w:ascii="Arial" w:hAnsi="Arial" w:cs="Arial"/>
+          <w:b/>
+          <w:bCs/>
+        </w:rPr>
+        <w:t>yyyy</w:t>
+      </w:r>
+      <w:proofErr w:type="spellEnd"/>
+      <w:r>
+        <w:rPr>
+          <w:rFonts w:ascii="Arial" w:hAnsi="Arial" w:cs="Arial"/>
+          <w:b/>
+          <w:bCs/>
+        </w:rPr>
+        <w:t>’, ‘</w:t>
+      </w:r>
+      <w:proofErr w:type="spellStart"/>
+      <w:r>
+        <w:rPr>
+          <w:rFonts w:ascii="Arial" w:hAnsi="Arial" w:cs="Arial"/>
+          <w:b/>
+          <w:bCs/>
+        </w:rPr>
+        <w:t>yyyy</w:t>
+      </w:r>
+      <w:proofErr w:type="spellEnd"/>
+      <w:r>
+        <w:rPr>
+          <w:rFonts w:ascii="Arial" w:hAnsi="Arial" w:cs="Arial"/>
+          <w:b/>
+          <w:bCs/>
+        </w:rPr>
+        <w:t>-MM-dd’)}&gt;&gt;</w:t>
       </w:r>
       <w:r>
         <w:rPr>
@@ -1886,8 +2573,28 @@
           <w:b/>
           <w:bCs/>
         </w:rPr>
-        <w:t xml:space="preserve"> {dateFormat(</w:t>
-      </w:r>
+        <w:t xml:space="preserve"> {</w:t>
+      </w:r>
+      <w:proofErr w:type="spellStart"/>
+      <w:proofErr w:type="gramStart"/>
+      <w:r>
+        <w:rPr>
+          <w:rFonts w:ascii="Arial" w:hAnsi="Arial" w:cs="Arial"/>
+          <w:b/>
+          <w:bCs/>
+        </w:rPr>
+        <w:t>dateFormat</w:t>
+      </w:r>
+      <w:proofErr w:type="spellEnd"/>
+      <w:r>
+        <w:rPr>
+          <w:rFonts w:ascii="Arial" w:hAnsi="Arial" w:cs="Arial"/>
+          <w:b/>
+          <w:bCs/>
+        </w:rPr>
+        <w:t>(</w:t>
+      </w:r>
+      <w:proofErr w:type="gramEnd"/>
       <w:r>
         <w:rPr>
           <w:rFonts w:ascii="Arial" w:hAnsi="Arial" w:cs="Arial"/>
@@ -1916,7 +2623,43 @@
           <w:b/>
           <w:bCs/>
         </w:rPr>
-        <w:t>‘dd MMMM yyyy’, ‘yyyy-MM-dd’)}&gt;&gt;</w:t>
+        <w:t xml:space="preserve">‘dd MMMM </w:t>
+      </w:r>
+      <w:proofErr w:type="spellStart"/>
+      <w:r>
+        <w:rPr>
+          <w:rFonts w:ascii="Arial" w:hAnsi="Arial" w:cs="Arial"/>
+          <w:b/>
+          <w:bCs/>
+        </w:rPr>
+        <w:t>yyyy</w:t>
+      </w:r>
+      <w:proofErr w:type="spellEnd"/>
+      <w:r>
+        <w:rPr>
+          <w:rFonts w:ascii="Arial" w:hAnsi="Arial" w:cs="Arial"/>
+          <w:b/>
+          <w:bCs/>
+        </w:rPr>
+        <w:t>’, ‘</w:t>
+      </w:r>
+      <w:proofErr w:type="spellStart"/>
+      <w:r>
+        <w:rPr>
+          <w:rFonts w:ascii="Arial" w:hAnsi="Arial" w:cs="Arial"/>
+          <w:b/>
+          <w:bCs/>
+        </w:rPr>
+        <w:t>yyyy</w:t>
+      </w:r>
+      <w:proofErr w:type="spellEnd"/>
+      <w:r>
+        <w:rPr>
+          <w:rFonts w:ascii="Arial" w:hAnsi="Arial" w:cs="Arial"/>
+          <w:b/>
+          <w:bCs/>
+        </w:rPr>
+        <w:t>-MM-dd’)}&gt;&gt;</w:t>
       </w:r>
       <w:r>
         <w:rPr>
@@ -1983,8 +2726,28 @@
           <w:b/>
           <w:bCs/>
         </w:rPr>
-        <w:t xml:space="preserve"> {dateFormat(</w:t>
-      </w:r>
+        <w:t xml:space="preserve"> {</w:t>
+      </w:r>
+      <w:proofErr w:type="spellStart"/>
+      <w:proofErr w:type="gramStart"/>
+      <w:r>
+        <w:rPr>
+          <w:rFonts w:ascii="Arial" w:hAnsi="Arial" w:cs="Arial"/>
+          <w:b/>
+          <w:bCs/>
+        </w:rPr>
+        <w:t>dateFormat</w:t>
+      </w:r>
+      <w:proofErr w:type="spellEnd"/>
+      <w:r>
+        <w:rPr>
+          <w:rFonts w:ascii="Arial" w:hAnsi="Arial" w:cs="Arial"/>
+          <w:b/>
+          <w:bCs/>
+        </w:rPr>
+        <w:t>(</w:t>
+      </w:r>
+      <w:proofErr w:type="gramEnd"/>
       <w:r>
         <w:rPr>
           <w:rFonts w:ascii="Arial" w:hAnsi="Arial" w:cs="Arial"/>
@@ -2013,7 +2776,43 @@
           <w:b/>
           <w:bCs/>
         </w:rPr>
-        <w:t>‘dd MMMM yyyy’, ‘yyyy-MM-dd’)}&gt;&gt;</w:t>
+        <w:t xml:space="preserve">‘dd MMMM </w:t>
+      </w:r>
+      <w:proofErr w:type="spellStart"/>
+      <w:r>
+        <w:rPr>
+          <w:rFonts w:ascii="Arial" w:hAnsi="Arial" w:cs="Arial"/>
+          <w:b/>
+          <w:bCs/>
+        </w:rPr>
+        <w:t>yyyy</w:t>
+      </w:r>
+      <w:proofErr w:type="spellEnd"/>
+      <w:r>
+        <w:rPr>
+          <w:rFonts w:ascii="Arial" w:hAnsi="Arial" w:cs="Arial"/>
+          <w:b/>
+          <w:bCs/>
+        </w:rPr>
+        <w:t>’, ‘</w:t>
+      </w:r>
+      <w:proofErr w:type="spellStart"/>
+      <w:r>
+        <w:rPr>
+          <w:rFonts w:ascii="Arial" w:hAnsi="Arial" w:cs="Arial"/>
+          <w:b/>
+          <w:bCs/>
+        </w:rPr>
+        <w:t>yyyy</w:t>
+      </w:r>
+      <w:proofErr w:type="spellEnd"/>
+      <w:r>
+        <w:rPr>
+          <w:rFonts w:ascii="Arial" w:hAnsi="Arial" w:cs="Arial"/>
+          <w:b/>
+          <w:bCs/>
+        </w:rPr>
+        <w:t>-MM-dd’)}&gt;&gt;</w:t>
       </w:r>
       <w:r>
         <w:rPr>
@@ -2034,20 +2833,48 @@
         <w:rPr>
           <w:rFonts w:ascii="Arial" w:hAnsi="Arial" w:cs="Arial"/>
         </w:rPr>
-        <w:t>&lt;&lt;es_disposalHearingSchedulesOfLossDJAddSection&gt;&gt;</w:t>
-      </w:r>
-    </w:p>
-    <w:p>
-      <w:pPr>
-        <w:rPr>
-          <w:rFonts w:ascii="Arial" w:hAnsi="Arial" w:cs="Arial"/>
-        </w:rPr>
-      </w:pPr>
-      <w:r>
-        <w:rPr>
-          <w:rFonts w:ascii="Arial" w:hAnsi="Arial" w:cs="Arial"/>
-        </w:rPr>
-        <w:t>&lt;&lt;cs_disposalHearingFinalDisposalHearingDJAddSection&gt;&gt;</w:t>
+        <w:t>&lt;&lt;</w:t>
+      </w:r>
+      <w:proofErr w:type="spellStart"/>
+      <w:r>
+        <w:rPr>
+          <w:rFonts w:ascii="Arial" w:hAnsi="Arial" w:cs="Arial"/>
+        </w:rPr>
+        <w:t>es_disposalHearingSchedulesOfLossDJAddSection</w:t>
+      </w:r>
+      <w:proofErr w:type="spellEnd"/>
+      <w:r>
+        <w:rPr>
+          <w:rFonts w:ascii="Arial" w:hAnsi="Arial" w:cs="Arial"/>
+        </w:rPr>
+        <w:t>&gt;&gt;</w:t>
+      </w:r>
+    </w:p>
+    <w:p>
+      <w:pPr>
+        <w:rPr>
+          <w:rFonts w:ascii="Arial" w:hAnsi="Arial" w:cs="Arial"/>
+        </w:rPr>
+      </w:pPr>
+      <w:r>
+        <w:rPr>
+          <w:rFonts w:ascii="Arial" w:hAnsi="Arial" w:cs="Arial"/>
+        </w:rPr>
+        <w:t>&lt;&lt;</w:t>
+      </w:r>
+      <w:proofErr w:type="spellStart"/>
+      <w:r>
+        <w:rPr>
+          <w:rFonts w:ascii="Arial" w:hAnsi="Arial" w:cs="Arial"/>
+        </w:rPr>
+        <w:t>cs_disposalHearingFinalDisposalHearingDJAddSection</w:t>
+      </w:r>
+      <w:proofErr w:type="spellEnd"/>
+      <w:r>
+        <w:rPr>
+          <w:rFonts w:ascii="Arial" w:hAnsi="Arial" w:cs="Arial"/>
+        </w:rPr>
+        <w:t>&gt;&gt;</w:t>
       </w:r>
     </w:p>
     <w:p>
@@ -2095,12 +2922,14 @@
         </w:rPr>
         <w:t xml:space="preserve"> </w:t>
       </w:r>
+      <w:proofErr w:type="spellStart"/>
       <w:r>
         <w:rPr>
           <w:rFonts w:ascii="Arial" w:hAnsi="Arial" w:cs="Arial"/>
         </w:rPr>
         <w:t>disposalHearingFinalDisposalHearingDJ.input</w:t>
       </w:r>
+      <w:proofErr w:type="spellEnd"/>
       <w:r>
         <w:rPr>
           <w:rFonts w:ascii="Arial" w:hAnsi="Arial" w:cs="Arial"/>
@@ -2119,14 +2948,6 @@
           <w:b/>
           <w:bCs/>
         </w:rPr>
-        <w:t xml:space="preserve"> &lt;&lt;</w:t>
-      </w:r>
-      <w:r>
-        <w:rPr>
-          <w:rFonts w:ascii="Arial" w:hAnsi="Arial" w:cs="Arial"/>
-          <w:b/>
-          <w:bCs/>
-        </w:rPr>
         <w:t xml:space="preserve"> </w:t>
       </w:r>
       <w:r>
@@ -2135,8 +2956,52 @@
           <w:b/>
           <w:bCs/>
         </w:rPr>
+        <w:t>&lt;&lt;</w:t>
+      </w:r>
+      <w:r>
+        <w:rPr>
+          <w:rFonts w:ascii="Arial" w:hAnsi="Arial" w:cs="Arial"/>
+          <w:b/>
+          <w:bCs/>
+        </w:rPr>
+        <w:t xml:space="preserve"> {</w:t>
+      </w:r>
+      <w:proofErr w:type="spellStart"/>
+      <w:proofErr w:type="gramStart"/>
+      <w:r>
+        <w:rPr>
+          <w:rFonts w:ascii="Arial" w:hAnsi="Arial" w:cs="Arial"/>
+          <w:b/>
+          <w:bCs/>
+        </w:rPr>
+        <w:t>dateFormat</w:t>
+      </w:r>
+      <w:proofErr w:type="spellEnd"/>
+      <w:r>
+        <w:rPr>
+          <w:rFonts w:ascii="Arial" w:hAnsi="Arial" w:cs="Arial"/>
+          <w:b/>
+          <w:bCs/>
+        </w:rPr>
+        <w:t>(</w:t>
+      </w:r>
+      <w:r>
+        <w:rPr>
+          <w:rFonts w:ascii="Arial" w:hAnsi="Arial" w:cs="Arial"/>
+        </w:rPr>
+        <w:t xml:space="preserve"> </w:t>
+      </w:r>
+      <w:proofErr w:type="spellStart"/>
+      <w:r>
+        <w:rPr>
+          <w:rFonts w:ascii="Arial" w:hAnsi="Arial" w:cs="Arial"/>
+          <w:b/>
+          <w:bCs/>
+        </w:rPr>
         <w:t>disposalHearingFinalDisposalHearingDJ.date</w:t>
       </w:r>
+      <w:proofErr w:type="spellEnd"/>
+      <w:proofErr w:type="gramEnd"/>
       <w:r>
         <w:rPr>
           <w:rFonts w:ascii="Arial" w:hAnsi="Arial" w:cs="Arial"/>
@@ -2151,7 +3016,51 @@
           <w:b/>
           <w:bCs/>
         </w:rPr>
-        <w:t>&gt;&gt;</w:t>
+        <w:t xml:space="preserve">, </w:t>
+      </w:r>
+      <w:r>
+        <w:rPr>
+          <w:rFonts w:ascii="Arial" w:hAnsi="Arial" w:cs="Arial"/>
+          <w:b/>
+          <w:bCs/>
+        </w:rPr>
+        <w:t xml:space="preserve">‘dd MMMM </w:t>
+      </w:r>
+      <w:proofErr w:type="spellStart"/>
+      <w:r>
+        <w:rPr>
+          <w:rFonts w:ascii="Arial" w:hAnsi="Arial" w:cs="Arial"/>
+          <w:b/>
+          <w:bCs/>
+        </w:rPr>
+        <w:t>yyyy</w:t>
+      </w:r>
+      <w:proofErr w:type="spellEnd"/>
+      <w:r>
+        <w:rPr>
+          <w:rFonts w:ascii="Arial" w:hAnsi="Arial" w:cs="Arial"/>
+          <w:b/>
+          <w:bCs/>
+        </w:rPr>
+        <w:t>’, ‘</w:t>
+      </w:r>
+      <w:proofErr w:type="spellStart"/>
+      <w:r>
+        <w:rPr>
+          <w:rFonts w:ascii="Arial" w:hAnsi="Arial" w:cs="Arial"/>
+          <w:b/>
+          <w:bCs/>
+        </w:rPr>
+        <w:t>yyyy</w:t>
+      </w:r>
+      <w:proofErr w:type="spellEnd"/>
+      <w:r>
+        <w:rPr>
+          <w:rFonts w:ascii="Arial" w:hAnsi="Arial" w:cs="Arial"/>
+          <w:b/>
+          <w:bCs/>
+        </w:rPr>
+        <w:t>-MM-dd’)}&gt;&gt;</w:t>
       </w:r>
       <w:r>
         <w:rPr>
@@ -2165,7 +3074,7 @@
         <w:rPr>
           <w:rFonts w:ascii="Arial" w:hAnsi="Arial" w:cs="Arial"/>
         </w:rPr>
-        <w:t xml:space="preserve"> The time estimate is </w:t>
+        <w:t xml:space="preserve">The time estimate is </w:t>
       </w:r>
       <w:r>
         <w:rPr>
@@ -2183,6 +3092,7 @@
         </w:rPr>
         <w:t xml:space="preserve"> </w:t>
       </w:r>
+      <w:proofErr w:type="spellStart"/>
       <w:r>
         <w:rPr>
           <w:rFonts w:ascii="Arial" w:hAnsi="Arial" w:cs="Arial"/>
@@ -2191,6 +3101,7 @@
         </w:rPr>
         <w:t>disposalHearingTime</w:t>
       </w:r>
+      <w:proofErr w:type="spellEnd"/>
       <w:r>
         <w:rPr>
           <w:rFonts w:ascii="Arial" w:hAnsi="Arial" w:cs="Arial"/>
@@ -2236,34 +3147,34 @@
           <w:color w:val="000000"/>
           <w:lang w:eastAsia="en-GB"/>
         </w:rPr>
-        <w:t>&lt;&lt;cs_{disposalHearingMethodDJ=’</w:t>
-      </w:r>
+        <w:t>&lt;&lt;cs_{</w:t>
+      </w:r>
+      <w:proofErr w:type="spellStart"/>
       <w:r>
         <w:rPr>
           <w:rFonts w:ascii="Arial" w:eastAsia="Times New Roman" w:hAnsi="Arial" w:cs="Arial"/>
           <w:color w:val="000000"/>
           <w:lang w:eastAsia="en-GB"/>
         </w:rPr>
-        <w:t>disposalHearingMethodInPerso</w:t>
-      </w:r>
+        <w:t>disposalHearingMethodDJ</w:t>
+      </w:r>
+      <w:proofErr w:type="spellEnd"/>
       <w:r>
         <w:rPr>
           <w:rFonts w:ascii="Arial" w:eastAsia="Times New Roman" w:hAnsi="Arial" w:cs="Arial"/>
           <w:color w:val="000000"/>
           <w:lang w:eastAsia="en-GB"/>
         </w:rPr>
-        <w:t>n</w:t>
-      </w:r>
+        <w:t>=’</w:t>
+      </w:r>
+      <w:proofErr w:type="spellStart"/>
       <w:r>
         <w:rPr>
           <w:rFonts w:ascii="Arial" w:eastAsia="Times New Roman" w:hAnsi="Arial" w:cs="Arial"/>
           <w:color w:val="000000"/>
           <w:lang w:eastAsia="en-GB"/>
         </w:rPr>
-        <w:t>’}&gt;&gt;</w:t>
-      </w:r>
-      <w:r>
-        <w:t xml:space="preserve"> </w:t>
+        <w:t>disposalHearingMethodInPerso</w:t>
       </w:r>
       <w:r>
         <w:rPr>
@@ -2271,14 +3182,18 @@
           <w:color w:val="000000"/>
           <w:lang w:eastAsia="en-GB"/>
         </w:rPr>
-        <w:t>This hearing will take place</w:t>
-      </w:r>
+        <w:t>n</w:t>
+      </w:r>
+      <w:proofErr w:type="spellEnd"/>
       <w:r>
         <w:rPr>
           <w:rFonts w:ascii="Arial" w:eastAsia="Times New Roman" w:hAnsi="Arial" w:cs="Arial"/>
           <w:color w:val="000000"/>
           <w:lang w:eastAsia="en-GB"/>
         </w:rPr>
+        <w:t>’}&gt;&gt;</w:t>
+      </w:r>
+      <w:r>
         <w:t xml:space="preserve"> </w:t>
       </w:r>
       <w:r>
@@ -2287,7 +3202,7 @@
           <w:color w:val="000000"/>
           <w:lang w:eastAsia="en-GB"/>
         </w:rPr>
-        <w:t>&lt;&lt;courtLocation&gt;&gt;</w:t>
+        <w:t>This hearing will take place</w:t>
       </w:r>
       <w:r>
         <w:rPr>
@@ -2295,17 +3210,7 @@
           <w:color w:val="000000"/>
           <w:lang w:eastAsia="en-GB"/>
         </w:rPr>
-        <w:t xml:space="preserve"> and will be in </w:t>
-      </w:r>
-      <w:r>
-        <w:rPr>
-          <w:rFonts w:ascii="Arial" w:eastAsia="Times New Roman" w:hAnsi="Arial" w:cs="Arial"/>
-          <w:b/>
-          <w:bCs/>
-          <w:color w:val="000000"/>
-          <w:lang w:eastAsia="en-GB"/>
-        </w:rPr>
-        <w:t>person</w:t>
+        <w:t xml:space="preserve"> </w:t>
       </w:r>
       <w:r>
         <w:rPr>
@@ -2313,7 +3218,7 @@
           <w:color w:val="000000"/>
           <w:lang w:eastAsia="en-GB"/>
         </w:rPr>
-        <w:t>.</w:t>
+        <w:t xml:space="preserve">at </w:t>
       </w:r>
       <w:r>
         <w:rPr>
@@ -2321,23 +3226,25 @@
           <w:color w:val="000000"/>
           <w:lang w:eastAsia="en-GB"/>
         </w:rPr>
-        <w:t>&lt;&lt;es_&gt;&gt;</w:t>
-      </w:r>
+        <w:t>&lt;&lt;</w:t>
+      </w:r>
+      <w:proofErr w:type="spellStart"/>
       <w:r>
         <w:rPr>
           <w:rFonts w:ascii="Arial" w:eastAsia="Times New Roman" w:hAnsi="Arial" w:cs="Arial"/>
           <w:color w:val="000000"/>
           <w:lang w:eastAsia="en-GB"/>
         </w:rPr>
-        <w:t>&lt;&lt;cs_{disposalHearingMethodDJ=’</w:t>
-      </w:r>
+        <w:t>courtLocation</w:t>
+      </w:r>
+      <w:proofErr w:type="spellEnd"/>
       <w:r>
         <w:rPr>
           <w:rFonts w:ascii="Arial" w:eastAsia="Times New Roman" w:hAnsi="Arial" w:cs="Arial"/>
           <w:color w:val="000000"/>
           <w:lang w:eastAsia="en-GB"/>
         </w:rPr>
-        <w:t>disposalHearingMethodTelephoneHearing</w:t>
+        <w:t>&gt;&gt;</w:t>
       </w:r>
       <w:r>
         <w:rPr>
@@ -2345,10 +3252,17 @@
           <w:color w:val="000000"/>
           <w:lang w:eastAsia="en-GB"/>
         </w:rPr>
-        <w:t>’}&gt;&gt;</w:t>
-      </w:r>
-      <w:r>
-        <w:t xml:space="preserve"> </w:t>
+        <w:t xml:space="preserve"> and will be in </w:t>
+      </w:r>
+      <w:r>
+        <w:rPr>
+          <w:rFonts w:ascii="Arial" w:eastAsia="Times New Roman" w:hAnsi="Arial" w:cs="Arial"/>
+          <w:b/>
+          <w:bCs/>
+          <w:color w:val="000000"/>
+          <w:lang w:eastAsia="en-GB"/>
+        </w:rPr>
+        <w:t>person</w:t>
       </w:r>
       <w:r>
         <w:rPr>
@@ -2356,17 +3270,7 @@
           <w:color w:val="000000"/>
           <w:lang w:eastAsia="en-GB"/>
         </w:rPr>
-        <w:t xml:space="preserve">This hearing will be attended by </w:t>
-      </w:r>
-      <w:r>
-        <w:rPr>
-          <w:rFonts w:ascii="Arial" w:eastAsia="Times New Roman" w:hAnsi="Arial" w:cs="Arial"/>
-          <w:b/>
-          <w:bCs/>
-          <w:color w:val="000000"/>
-          <w:lang w:eastAsia="en-GB"/>
-        </w:rPr>
-        <w:t>telephone</w:t>
+        <w:t>.</w:t>
       </w:r>
       <w:r>
         <w:rPr>
@@ -2374,7 +3278,7 @@
           <w:color w:val="000000"/>
           <w:lang w:eastAsia="en-GB"/>
         </w:rPr>
-        <w:t xml:space="preserve"> with </w:t>
+        <w:t>&lt;&lt;es_&gt;&gt;</w:t>
       </w:r>
       <w:r>
         <w:rPr>
@@ -2382,7 +3286,7 @@
           <w:color w:val="000000"/>
           <w:lang w:eastAsia="en-GB"/>
         </w:rPr>
-        <w:t>&lt;&lt;</w:t>
+        <w:t>&lt;&lt;cs_{disposalHearingMethodDJ=’</w:t>
       </w:r>
       <w:r>
         <w:rPr>
@@ -2390,7 +3294,7 @@
           <w:color w:val="000000"/>
           <w:lang w:eastAsia="en-GB"/>
         </w:rPr>
-        <w:t>telephoneOrganisedBy</w:t>
+        <w:t>disposalHearingMethodTelephoneHearing</w:t>
       </w:r>
       <w:r>
         <w:rPr>
@@ -2398,7 +3302,10 @@
           <w:color w:val="000000"/>
           <w:lang w:eastAsia="en-GB"/>
         </w:rPr>
-        <w:t>&gt;&gt;</w:t>
+        <w:t>’}&gt;&gt;</w:t>
+      </w:r>
+      <w:r>
+        <w:t xml:space="preserve"> </w:t>
       </w:r>
       <w:r>
         <w:rPr>
@@ -2406,10 +3313,17 @@
           <w:color w:val="000000"/>
           <w:lang w:eastAsia="en-GB"/>
         </w:rPr>
-        <w:t xml:space="preserve"> to arrange.&lt;&lt;es_&gt;&gt;&lt;&lt;cs_{disposalHearingMethodDJ=’disposalHearingMethodVideoConferenceHearing’}&gt;&gt;</w:t>
-      </w:r>
-      <w:r>
-        <w:t xml:space="preserve"> </w:t>
+        <w:t xml:space="preserve">This hearing will be attended by </w:t>
+      </w:r>
+      <w:r>
+        <w:rPr>
+          <w:rFonts w:ascii="Arial" w:eastAsia="Times New Roman" w:hAnsi="Arial" w:cs="Arial"/>
+          <w:b/>
+          <w:bCs/>
+          <w:color w:val="000000"/>
+          <w:lang w:eastAsia="en-GB"/>
+        </w:rPr>
+        <w:t>telephone</w:t>
       </w:r>
       <w:r>
         <w:rPr>
@@ -2417,17 +3331,7 @@
           <w:color w:val="000000"/>
           <w:lang w:eastAsia="en-GB"/>
         </w:rPr>
-        <w:t xml:space="preserve">This hearing will be attended by </w:t>
-      </w:r>
-      <w:r>
-        <w:rPr>
-          <w:rFonts w:ascii="Arial" w:eastAsia="Times New Roman" w:hAnsi="Arial" w:cs="Arial"/>
-          <w:b/>
-          <w:bCs/>
-          <w:color w:val="000000"/>
-          <w:lang w:eastAsia="en-GB"/>
-        </w:rPr>
-        <w:t>video conference</w:t>
+        <w:t xml:space="preserve"> with </w:t>
       </w:r>
       <w:r>
         <w:rPr>
@@ -2435,23 +3339,25 @@
           <w:color w:val="000000"/>
           <w:lang w:eastAsia="en-GB"/>
         </w:rPr>
-        <w:t xml:space="preserve"> with the </w:t>
-      </w:r>
+        <w:t>&lt;&lt;</w:t>
+      </w:r>
+      <w:proofErr w:type="spellStart"/>
       <w:r>
         <w:rPr>
           <w:rFonts w:ascii="Arial" w:eastAsia="Times New Roman" w:hAnsi="Arial" w:cs="Arial"/>
           <w:color w:val="000000"/>
           <w:lang w:eastAsia="en-GB"/>
         </w:rPr>
-        <w:t>&lt;&lt;</w:t>
-      </w:r>
+        <w:t>telephoneOrganisedBy</w:t>
+      </w:r>
+      <w:proofErr w:type="spellEnd"/>
       <w:r>
         <w:rPr>
           <w:rFonts w:ascii="Arial" w:eastAsia="Times New Roman" w:hAnsi="Arial" w:cs="Arial"/>
           <w:color w:val="000000"/>
           <w:lang w:eastAsia="en-GB"/>
         </w:rPr>
-        <w:t>videoConferenceOrganisedBy</w:t>
+        <w:t>&gt;&gt;</w:t>
       </w:r>
       <w:r>
         <w:rPr>
@@ -2459,7 +3365,10 @@
           <w:color w:val="000000"/>
           <w:lang w:eastAsia="en-GB"/>
         </w:rPr>
-        <w:t>&gt;&gt;</w:t>
+        <w:t xml:space="preserve"> to arrange.&lt;&lt;es_&gt;&gt;&lt;&lt;cs_{disposalHearingMethodDJ=’disposalHearingMethodVideoConferenceHearing’}&gt;&gt;</w:t>
+      </w:r>
+      <w:r>
+        <w:t xml:space="preserve"> </w:t>
       </w:r>
       <w:r>
         <w:rPr>
@@ -2467,7 +3376,17 @@
           <w:color w:val="000000"/>
           <w:lang w:eastAsia="en-GB"/>
         </w:rPr>
-        <w:t xml:space="preserve"> </w:t>
+        <w:t xml:space="preserve">This hearing will be attended by </w:t>
+      </w:r>
+      <w:r>
+        <w:rPr>
+          <w:rFonts w:ascii="Arial" w:eastAsia="Times New Roman" w:hAnsi="Arial" w:cs="Arial"/>
+          <w:b/>
+          <w:bCs/>
+          <w:color w:val="000000"/>
+          <w:lang w:eastAsia="en-GB"/>
+        </w:rPr>
+        <w:t>video conference</w:t>
       </w:r>
       <w:r>
         <w:rPr>
@@ -2475,50 +3394,114 @@
           <w:color w:val="000000"/>
           <w:lang w:eastAsia="en-GB"/>
         </w:rPr>
-        <w:t>to arrange&lt;&lt;es_&gt;&gt;</w:t>
-      </w:r>
-    </w:p>
-    <w:p>
-      <w:pPr>
-        <w:pStyle w:val="ListParagraph"/>
-        <w:spacing w:before="100" w:beforeAutospacing="1" w:after="100" w:afterAutospacing="1" w:line="240" w:lineRule="auto"/>
+        <w:t xml:space="preserve"> with the </w:t>
+      </w:r>
+      <w:r>
         <w:rPr>
           <w:rFonts w:ascii="Arial" w:eastAsia="Times New Roman" w:hAnsi="Arial" w:cs="Arial"/>
           <w:color w:val="000000"/>
           <w:lang w:eastAsia="en-GB"/>
         </w:rPr>
-      </w:pPr>
-    </w:p>
-    <w:p>
-      <w:pPr>
-        <w:rPr>
-          <w:rFonts w:ascii="Arial" w:hAnsi="Arial" w:cs="Arial"/>
-        </w:rPr>
-      </w:pPr>
-      <w:r>
-        <w:rPr>
-          <w:rFonts w:ascii="Arial" w:hAnsi="Arial" w:cs="Arial"/>
-        </w:rPr>
-        <w:t>&lt;&lt;es_disposalHearingFinalDisposalHearingDJAddSection&gt;&gt;</w:t>
-      </w:r>
-    </w:p>
-    <w:p>
-      <w:pPr>
-        <w:rPr>
-          <w:rFonts w:ascii="Arial" w:hAnsi="Arial" w:cs="Arial"/>
-        </w:rPr>
-      </w:pPr>
-      <w:r>
-        <w:rPr>
-          <w:rFonts w:ascii="Arial" w:hAnsi="Arial" w:cs="Arial"/>
-        </w:rPr>
         <w:t>&lt;&lt;</w:t>
       </w:r>
-      <w:r>
-        <w:rPr>
-          <w:rFonts w:ascii="Arial" w:hAnsi="Arial" w:cs="Arial"/>
-        </w:rPr>
-        <w:t>cs_disposalHearingBundleDJAddSection&gt;&gt;</w:t>
+      <w:proofErr w:type="spellStart"/>
+      <w:r>
+        <w:rPr>
+          <w:rFonts w:ascii="Arial" w:eastAsia="Times New Roman" w:hAnsi="Arial" w:cs="Arial"/>
+          <w:color w:val="000000"/>
+          <w:lang w:eastAsia="en-GB"/>
+        </w:rPr>
+        <w:t>videoConferenceOrganisedBy</w:t>
+      </w:r>
+      <w:proofErr w:type="spellEnd"/>
+      <w:r>
+        <w:rPr>
+          <w:rFonts w:ascii="Arial" w:eastAsia="Times New Roman" w:hAnsi="Arial" w:cs="Arial"/>
+          <w:color w:val="000000"/>
+          <w:lang w:eastAsia="en-GB"/>
+        </w:rPr>
+        <w:t>&gt;&gt;</w:t>
+      </w:r>
+      <w:r>
+        <w:rPr>
+          <w:rFonts w:ascii="Arial" w:eastAsia="Times New Roman" w:hAnsi="Arial" w:cs="Arial"/>
+          <w:color w:val="000000"/>
+          <w:lang w:eastAsia="en-GB"/>
+        </w:rPr>
+        <w:t xml:space="preserve"> </w:t>
+      </w:r>
+      <w:r>
+        <w:rPr>
+          <w:rFonts w:ascii="Arial" w:eastAsia="Times New Roman" w:hAnsi="Arial" w:cs="Arial"/>
+          <w:color w:val="000000"/>
+          <w:lang w:eastAsia="en-GB"/>
+        </w:rPr>
+        <w:t>to arrange&lt;&lt;es_&gt;&gt;</w:t>
+      </w:r>
+    </w:p>
+    <w:p>
+      <w:pPr>
+        <w:pStyle w:val="ListParagraph"/>
+        <w:spacing w:before="100" w:beforeAutospacing="1" w:after="100" w:afterAutospacing="1" w:line="240" w:lineRule="auto"/>
+        <w:rPr>
+          <w:rFonts w:ascii="Arial" w:eastAsia="Times New Roman" w:hAnsi="Arial" w:cs="Arial"/>
+          <w:color w:val="000000"/>
+          <w:lang w:eastAsia="en-GB"/>
+        </w:rPr>
+      </w:pPr>
+    </w:p>
+    <w:p>
+      <w:pPr>
+        <w:rPr>
+          <w:rFonts w:ascii="Arial" w:hAnsi="Arial" w:cs="Arial"/>
+        </w:rPr>
+      </w:pPr>
+      <w:r>
+        <w:rPr>
+          <w:rFonts w:ascii="Arial" w:hAnsi="Arial" w:cs="Arial"/>
+        </w:rPr>
+        <w:t>&lt;&lt;</w:t>
+      </w:r>
+      <w:proofErr w:type="spellStart"/>
+      <w:r>
+        <w:rPr>
+          <w:rFonts w:ascii="Arial" w:hAnsi="Arial" w:cs="Arial"/>
+        </w:rPr>
+        <w:t>es_disposalHearingFinalDisposalHearingDJAddSection</w:t>
+      </w:r>
+      <w:proofErr w:type="spellEnd"/>
+      <w:r>
+        <w:rPr>
+          <w:rFonts w:ascii="Arial" w:hAnsi="Arial" w:cs="Arial"/>
+        </w:rPr>
+        <w:t>&gt;&gt;</w:t>
+      </w:r>
+    </w:p>
+    <w:p>
+      <w:pPr>
+        <w:rPr>
+          <w:rFonts w:ascii="Arial" w:hAnsi="Arial" w:cs="Arial"/>
+        </w:rPr>
+      </w:pPr>
+      <w:r>
+        <w:rPr>
+          <w:rFonts w:ascii="Arial" w:hAnsi="Arial" w:cs="Arial"/>
+        </w:rPr>
+        <w:t>&lt;&lt;</w:t>
+      </w:r>
+      <w:proofErr w:type="spellStart"/>
+      <w:r>
+        <w:rPr>
+          <w:rFonts w:ascii="Arial" w:hAnsi="Arial" w:cs="Arial"/>
+        </w:rPr>
+        <w:t>cs_disposalHearingBundleDJAddSection</w:t>
+      </w:r>
+      <w:proofErr w:type="spellEnd"/>
+      <w:r>
+        <w:rPr>
+          <w:rFonts w:ascii="Arial" w:hAnsi="Arial" w:cs="Arial"/>
+        </w:rPr>
+        <w:t>&gt;&gt;</w:t>
       </w:r>
     </w:p>
     <w:p>
@@ -2573,12 +3556,14 @@
         </w:rPr>
         <w:t xml:space="preserve"> </w:t>
       </w:r>
+      <w:proofErr w:type="spellStart"/>
       <w:r>
         <w:rPr>
           <w:rFonts w:ascii="Arial" w:hAnsi="Arial" w:cs="Arial"/>
         </w:rPr>
         <w:t>disposalHearingBundleDJ.input</w:t>
       </w:r>
+      <w:proofErr w:type="spellEnd"/>
       <w:r>
         <w:rPr>
           <w:rFonts w:ascii="Arial" w:hAnsi="Arial" w:cs="Arial"/>
@@ -2603,12 +3588,14 @@
         </w:rPr>
         <w:t xml:space="preserve"> </w:t>
       </w:r>
+      <w:proofErr w:type="spellStart"/>
       <w:r>
         <w:rPr>
           <w:rFonts w:ascii="Arial" w:hAnsi="Arial" w:cs="Arial"/>
         </w:rPr>
         <w:t>typeBundleInfo</w:t>
       </w:r>
+      <w:proofErr w:type="spellEnd"/>
       <w:r>
         <w:rPr>
           <w:rFonts w:ascii="Arial" w:hAnsi="Arial" w:cs="Arial"/>
@@ -2632,20 +3619,48 @@
         <w:rPr>
           <w:rFonts w:ascii="Arial" w:hAnsi="Arial" w:cs="Arial"/>
         </w:rPr>
-        <w:t>&lt;&lt;es_disposalHearingBundleDJAddSection&gt;&gt;</w:t>
-      </w:r>
-    </w:p>
-    <w:p>
-      <w:pPr>
-        <w:rPr>
-          <w:rFonts w:ascii="Arial" w:hAnsi="Arial" w:cs="Arial"/>
-        </w:rPr>
-      </w:pPr>
-      <w:r>
-        <w:rPr>
-          <w:rFonts w:ascii="Arial" w:hAnsi="Arial" w:cs="Arial"/>
-        </w:rPr>
-        <w:t>&lt;&lt;cs_disposalHearingClaimSettlingAddSection&gt;&gt;</w:t>
+        <w:t>&lt;&lt;</w:t>
+      </w:r>
+      <w:proofErr w:type="spellStart"/>
+      <w:r>
+        <w:rPr>
+          <w:rFonts w:ascii="Arial" w:hAnsi="Arial" w:cs="Arial"/>
+        </w:rPr>
+        <w:t>es_disposalHearingBundleDJAddSection</w:t>
+      </w:r>
+      <w:proofErr w:type="spellEnd"/>
+      <w:r>
+        <w:rPr>
+          <w:rFonts w:ascii="Arial" w:hAnsi="Arial" w:cs="Arial"/>
+        </w:rPr>
+        <w:t>&gt;&gt;</w:t>
+      </w:r>
+    </w:p>
+    <w:p>
+      <w:pPr>
+        <w:rPr>
+          <w:rFonts w:ascii="Arial" w:hAnsi="Arial" w:cs="Arial"/>
+        </w:rPr>
+      </w:pPr>
+      <w:r>
+        <w:rPr>
+          <w:rFonts w:ascii="Arial" w:hAnsi="Arial" w:cs="Arial"/>
+        </w:rPr>
+        <w:t>&lt;&lt;</w:t>
+      </w:r>
+      <w:proofErr w:type="spellStart"/>
+      <w:r>
+        <w:rPr>
+          <w:rFonts w:ascii="Arial" w:hAnsi="Arial" w:cs="Arial"/>
+        </w:rPr>
+        <w:t>cs_disposalHearingClaimSettlingAddSection</w:t>
+      </w:r>
+      <w:proofErr w:type="spellEnd"/>
+      <w:r>
+        <w:rPr>
+          <w:rFonts w:ascii="Arial" w:hAnsi="Arial" w:cs="Arial"/>
+        </w:rPr>
+        <w:t>&gt;&gt;</w:t>
       </w:r>
     </w:p>
     <w:p>
@@ -2685,35 +3700,79 @@
         <w:rPr>
           <w:rFonts w:ascii="Arial" w:hAnsi="Arial" w:cs="Arial"/>
         </w:rPr>
-        <w:t>Each party must inform the court immediately if the case is settled, whether or not it is then possible to file upload a draft consent order to give effect to their agreement.</w:t>
-      </w:r>
-    </w:p>
-    <w:p>
-      <w:pPr>
-        <w:rPr>
-          <w:rFonts w:ascii="Arial" w:hAnsi="Arial" w:cs="Arial"/>
-        </w:rPr>
-      </w:pPr>
-      <w:r>
-        <w:rPr>
-          <w:rFonts w:ascii="Arial" w:hAnsi="Arial" w:cs="Arial"/>
-        </w:rPr>
-        <w:t>&lt;&lt;es_disposalHearingClaimSettlingAddSection&gt;&gt;</w:t>
-      </w:r>
-    </w:p>
-    <w:p>
-      <w:pPr>
-        <w:rPr>
-          <w:rFonts w:ascii="Arial" w:hAnsi="Arial" w:cs="Arial"/>
-          <w:bCs/>
-        </w:rPr>
-      </w:pPr>
-      <w:r>
-        <w:rPr>
-          <w:rFonts w:ascii="Arial" w:hAnsi="Arial" w:cs="Arial"/>
-          <w:bCs/>
-        </w:rPr>
-        <w:t>&lt;&lt;cs_disposalHearingCostsAddSection&gt;&gt;</w:t>
+        <w:t xml:space="preserve">Each party must inform the court immediately if the case is settled, </w:t>
+      </w:r>
+      <w:proofErr w:type="gramStart"/>
+      <w:r>
+        <w:rPr>
+          <w:rFonts w:ascii="Arial" w:hAnsi="Arial" w:cs="Arial"/>
+        </w:rPr>
+        <w:t>whether or not</w:t>
+      </w:r>
+      <w:proofErr w:type="gramEnd"/>
+      <w:r>
+        <w:rPr>
+          <w:rFonts w:ascii="Arial" w:hAnsi="Arial" w:cs="Arial"/>
+        </w:rPr>
+        <w:t xml:space="preserve"> it is then possible to file upload a draft consent order to give effect to their agreement.</w:t>
+      </w:r>
+    </w:p>
+    <w:p>
+      <w:pPr>
+        <w:rPr>
+          <w:rFonts w:ascii="Arial" w:hAnsi="Arial" w:cs="Arial"/>
+        </w:rPr>
+      </w:pPr>
+      <w:r>
+        <w:rPr>
+          <w:rFonts w:ascii="Arial" w:hAnsi="Arial" w:cs="Arial"/>
+        </w:rPr>
+        <w:t>&lt;&lt;</w:t>
+      </w:r>
+      <w:proofErr w:type="spellStart"/>
+      <w:r>
+        <w:rPr>
+          <w:rFonts w:ascii="Arial" w:hAnsi="Arial" w:cs="Arial"/>
+        </w:rPr>
+        <w:t>es_disposalHearingClaimSettlingAddSection</w:t>
+      </w:r>
+      <w:proofErr w:type="spellEnd"/>
+      <w:r>
+        <w:rPr>
+          <w:rFonts w:ascii="Arial" w:hAnsi="Arial" w:cs="Arial"/>
+        </w:rPr>
+        <w:t>&gt;&gt;</w:t>
+      </w:r>
+    </w:p>
+    <w:p>
+      <w:pPr>
+        <w:rPr>
+          <w:rFonts w:ascii="Arial" w:hAnsi="Arial" w:cs="Arial"/>
+          <w:bCs/>
+        </w:rPr>
+      </w:pPr>
+      <w:r>
+        <w:rPr>
+          <w:rFonts w:ascii="Arial" w:hAnsi="Arial" w:cs="Arial"/>
+          <w:bCs/>
+        </w:rPr>
+        <w:t>&lt;&lt;</w:t>
+      </w:r>
+      <w:proofErr w:type="spellStart"/>
+      <w:r>
+        <w:rPr>
+          <w:rFonts w:ascii="Arial" w:hAnsi="Arial" w:cs="Arial"/>
+          <w:bCs/>
+        </w:rPr>
+        <w:t>cs_disposalHearingCostsAddSection</w:t>
+      </w:r>
+      <w:proofErr w:type="spellEnd"/>
+      <w:r>
+        <w:rPr>
+          <w:rFonts w:ascii="Arial" w:hAnsi="Arial" w:cs="Arial"/>
+          <w:bCs/>
+        </w:rPr>
+        <w:t>&gt;&gt;</w:t>
       </w:r>
     </w:p>
     <w:p>
@@ -2775,7 +3834,23 @@
           <w:rFonts w:ascii="Arial" w:hAnsi="Arial" w:cs="Arial"/>
           <w:bCs/>
         </w:rPr>
-        <w:t>&lt;&lt;es_disposalHearingCostsAddSection&gt;&gt;</w:t>
+        <w:t>&lt;&lt;</w:t>
+      </w:r>
+      <w:proofErr w:type="spellStart"/>
+      <w:r>
+        <w:rPr>
+          <w:rFonts w:ascii="Arial" w:hAnsi="Arial" w:cs="Arial"/>
+          <w:bCs/>
+        </w:rPr>
+        <w:t>es_disposalHearingCostsAddSection</w:t>
+      </w:r>
+      <w:proofErr w:type="spellEnd"/>
+      <w:r>
+        <w:rPr>
+          <w:rFonts w:ascii="Arial" w:hAnsi="Arial" w:cs="Arial"/>
+          <w:bCs/>
+        </w:rPr>
+        <w:t>&gt;&gt;</w:t>
       </w:r>
     </w:p>
     <w:p>
@@ -2827,12 +3902,14 @@
         </w:rPr>
         <w:t xml:space="preserve"> </w:t>
       </w:r>
+      <w:proofErr w:type="spellStart"/>
       <w:r>
         <w:rPr>
           <w:rFonts w:ascii="Arial" w:hAnsi="Arial" w:cs="Arial"/>
         </w:rPr>
         <w:t>disposalHearingNotesDJ.input</w:t>
       </w:r>
+      <w:proofErr w:type="spellEnd"/>
       <w:r>
         <w:rPr>
           <w:rFonts w:ascii="Arial" w:hAnsi="Arial" w:cs="Arial"/>
@@ -2859,8 +3936,29 @@
           <w:b/>
           <w:bCs/>
         </w:rPr>
-        <w:t xml:space="preserve"> {dateFormat(</w:t>
-      </w:r>
+        <w:t xml:space="preserve"> {</w:t>
+      </w:r>
+      <w:proofErr w:type="spellStart"/>
+      <w:proofErr w:type="gramStart"/>
+      <w:r>
+        <w:rPr>
+          <w:rFonts w:ascii="Arial" w:hAnsi="Arial" w:cs="Arial"/>
+          <w:b/>
+          <w:bCs/>
+        </w:rPr>
+        <w:t>dateFormat</w:t>
+      </w:r>
+      <w:proofErr w:type="spellEnd"/>
+      <w:r>
+        <w:rPr>
+          <w:rFonts w:ascii="Arial" w:hAnsi="Arial" w:cs="Arial"/>
+          <w:b/>
+          <w:bCs/>
+        </w:rPr>
+        <w:t>(</w:t>
+      </w:r>
+      <w:proofErr w:type="spellStart"/>
+      <w:proofErr w:type="gramEnd"/>
       <w:r>
         <w:rPr>
           <w:rFonts w:ascii="Arial" w:hAnsi="Arial" w:cs="Arial"/>
@@ -2869,6 +3967,7 @@
         </w:rPr>
         <w:t>disposalHearingNotesDJ.date</w:t>
       </w:r>
+      <w:proofErr w:type="spellEnd"/>
       <w:r>
         <w:rPr>
           <w:rFonts w:ascii="Arial" w:hAnsi="Arial" w:cs="Arial"/>
@@ -2883,7 +3982,43 @@
           <w:b/>
           <w:bCs/>
         </w:rPr>
-        <w:t>‘dd MMMM yyyy’, ‘yyyy-MM-dd’)}&gt;&gt;</w:t>
+        <w:t xml:space="preserve">‘dd MMMM </w:t>
+      </w:r>
+      <w:proofErr w:type="spellStart"/>
+      <w:r>
+        <w:rPr>
+          <w:rFonts w:ascii="Arial" w:hAnsi="Arial" w:cs="Arial"/>
+          <w:b/>
+          <w:bCs/>
+        </w:rPr>
+        <w:t>yyyy</w:t>
+      </w:r>
+      <w:proofErr w:type="spellEnd"/>
+      <w:r>
+        <w:rPr>
+          <w:rFonts w:ascii="Arial" w:hAnsi="Arial" w:cs="Arial"/>
+          <w:b/>
+          <w:bCs/>
+        </w:rPr>
+        <w:t>’, ‘</w:t>
+      </w:r>
+      <w:proofErr w:type="spellStart"/>
+      <w:r>
+        <w:rPr>
+          <w:rFonts w:ascii="Arial" w:hAnsi="Arial" w:cs="Arial"/>
+          <w:b/>
+          <w:bCs/>
+        </w:rPr>
+        <w:t>yyyy</w:t>
+      </w:r>
+      <w:proofErr w:type="spellEnd"/>
+      <w:r>
+        <w:rPr>
+          <w:rFonts w:ascii="Arial" w:hAnsi="Arial" w:cs="Arial"/>
+          <w:b/>
+          <w:bCs/>
+        </w:rPr>
+        <w:t>-MM-dd’)}&gt;&gt;</w:t>
       </w:r>
     </w:p>
     <w:p>
@@ -2903,31 +4038,27 @@
           <w:sz w:val="22"/>
           <w:szCs w:val="22"/>
         </w:rPr>
-        <w:t xml:space="preserve">&lt;&lt;cs_{hasNewDirections=true}&gt;&gt; </w:t>
-      </w:r>
-    </w:p>
-    <w:p>
-      <w:pPr>
-        <w:pStyle w:val="NormalWeb"/>
-        <w:rPr>
-          <w:rFonts w:ascii="Arial" w:hAnsi="Arial" w:cs="Arial"/>
-          <w:b/>
-          <w:bCs/>
+        <w:t>&lt;&lt;cs_{</w:t>
+      </w:r>
+      <w:proofErr w:type="spellStart"/>
+      <w:r>
+        <w:rPr>
+          <w:rFonts w:ascii="Arial" w:hAnsi="Arial" w:cs="Arial"/>
           <w:color w:val="000000"/>
           <w:sz w:val="22"/>
           <w:szCs w:val="22"/>
         </w:rPr>
-      </w:pPr>
-      <w:r>
-        <w:rPr>
-          <w:rFonts w:ascii="Arial" w:hAnsi="Arial" w:cs="Arial"/>
-          <w:b/>
-          <w:bCs/>
+        <w:t>hasNewDirections</w:t>
+      </w:r>
+      <w:proofErr w:type="spellEnd"/>
+      <w:r>
+        <w:rPr>
+          <w:rFonts w:ascii="Arial" w:hAnsi="Arial" w:cs="Arial"/>
           <w:color w:val="000000"/>
           <w:sz w:val="22"/>
           <w:szCs w:val="22"/>
         </w:rPr>
-        <w:t>Additional directions</w:t>
+        <w:t xml:space="preserve">=true}&gt;&gt; </w:t>
       </w:r>
     </w:p>
     <w:p>
@@ -2935,6 +4066,8 @@
         <w:pStyle w:val="NormalWeb"/>
         <w:rPr>
           <w:rFonts w:ascii="Arial" w:hAnsi="Arial" w:cs="Arial"/>
+          <w:b/>
+          <w:bCs/>
           <w:color w:val="000000"/>
           <w:sz w:val="22"/>
           <w:szCs w:val="22"/>
@@ -2943,12 +4076,13 @@
       <w:r>
         <w:rPr>
           <w:rFonts w:ascii="Arial" w:hAnsi="Arial" w:cs="Arial"/>
+          <w:b/>
+          <w:bCs/>
           <w:color w:val="000000"/>
           <w:sz w:val="22"/>
           <w:szCs w:val="22"/>
         </w:rPr>
-        <w:lastRenderedPageBreak/>
-        <w:t>&lt;&lt;rs_disposalHearingAddNewDirectionsDJ&gt;&gt;</w:t>
+        <w:t>Additional directions</w:t>
       </w:r>
     </w:p>
     <w:p>
@@ -2968,19 +4102,20 @@
           <w:sz w:val="22"/>
           <w:szCs w:val="22"/>
         </w:rPr>
-        <w:t>&lt;&lt;value.directionComment&gt;&gt;</w:t>
-      </w:r>
-    </w:p>
-    <w:p>
-      <w:pPr>
-        <w:pStyle w:val="NormalWeb"/>
+        <w:lastRenderedPageBreak/>
+        <w:t>&lt;&lt;</w:t>
+      </w:r>
+      <w:proofErr w:type="spellStart"/>
+      <w:r>
         <w:rPr>
           <w:rFonts w:ascii="Arial" w:hAnsi="Arial" w:cs="Arial"/>
           <w:color w:val="000000"/>
           <w:sz w:val="22"/>
           <w:szCs w:val="22"/>
         </w:rPr>
-      </w:pPr>
+        <w:t>rs_disposalHearingAddNewDirectionsDJ</w:t>
+      </w:r>
+      <w:proofErr w:type="spellEnd"/>
       <w:r>
         <w:rPr>
           <w:rFonts w:ascii="Arial" w:hAnsi="Arial" w:cs="Arial"/>
@@ -2988,7 +4123,89 @@
           <w:sz w:val="22"/>
           <w:szCs w:val="22"/>
         </w:rPr>
-        <w:t>&lt;&lt;es_disposalHearingAddNewDirectionsDJ&gt;&gt;</w:t>
+        <w:t>&gt;&gt;</w:t>
+      </w:r>
+    </w:p>
+    <w:p>
+      <w:pPr>
+        <w:pStyle w:val="NormalWeb"/>
+        <w:rPr>
+          <w:rFonts w:ascii="Arial" w:hAnsi="Arial" w:cs="Arial"/>
+          <w:color w:val="000000"/>
+          <w:sz w:val="22"/>
+          <w:szCs w:val="22"/>
+        </w:rPr>
+      </w:pPr>
+      <w:r>
+        <w:rPr>
+          <w:rFonts w:ascii="Arial" w:hAnsi="Arial" w:cs="Arial"/>
+          <w:color w:val="000000"/>
+          <w:sz w:val="22"/>
+          <w:szCs w:val="22"/>
+        </w:rPr>
+        <w:t>&lt;&lt;</w:t>
+      </w:r>
+      <w:proofErr w:type="spellStart"/>
+      <w:proofErr w:type="gramStart"/>
+      <w:r>
+        <w:rPr>
+          <w:rFonts w:ascii="Arial" w:hAnsi="Arial" w:cs="Arial"/>
+          <w:color w:val="000000"/>
+          <w:sz w:val="22"/>
+          <w:szCs w:val="22"/>
+        </w:rPr>
+        <w:t>value.directionComment</w:t>
+      </w:r>
+      <w:proofErr w:type="spellEnd"/>
+      <w:proofErr w:type="gramEnd"/>
+      <w:r>
+        <w:rPr>
+          <w:rFonts w:ascii="Arial" w:hAnsi="Arial" w:cs="Arial"/>
+          <w:color w:val="000000"/>
+          <w:sz w:val="22"/>
+          <w:szCs w:val="22"/>
+        </w:rPr>
+        <w:t>&gt;&gt;</w:t>
+      </w:r>
+    </w:p>
+    <w:p>
+      <w:pPr>
+        <w:pStyle w:val="NormalWeb"/>
+        <w:rPr>
+          <w:rFonts w:ascii="Arial" w:hAnsi="Arial" w:cs="Arial"/>
+          <w:color w:val="000000"/>
+          <w:sz w:val="22"/>
+          <w:szCs w:val="22"/>
+        </w:rPr>
+      </w:pPr>
+      <w:r>
+        <w:rPr>
+          <w:rFonts w:ascii="Arial" w:hAnsi="Arial" w:cs="Arial"/>
+          <w:color w:val="000000"/>
+          <w:sz w:val="22"/>
+          <w:szCs w:val="22"/>
+        </w:rPr>
+        <w:t>&lt;&lt;</w:t>
+      </w:r>
+      <w:proofErr w:type="spellStart"/>
+      <w:r>
+        <w:rPr>
+          <w:rFonts w:ascii="Arial" w:hAnsi="Arial" w:cs="Arial"/>
+          <w:color w:val="000000"/>
+          <w:sz w:val="22"/>
+          <w:szCs w:val="22"/>
+        </w:rPr>
+        <w:t>es_disposalHearingAddNewDirectionsDJ</w:t>
+      </w:r>
+      <w:proofErr w:type="spellEnd"/>
+      <w:r>
+        <w:rPr>
+          <w:rFonts w:ascii="Arial" w:hAnsi="Arial" w:cs="Arial"/>
+          <w:color w:val="000000"/>
+          <w:sz w:val="22"/>
+          <w:szCs w:val="22"/>
+        </w:rPr>
+        <w:t>&gt;&gt;</w:t>
       </w:r>
     </w:p>
     <w:p>
@@ -3041,7 +4258,7 @@
 </file>
 
 <file path=word/numbering.xml><?xml version="1.0" encoding="utf-8"?>
-<w:numbering xmlns:wpc="http://schemas.microsoft.com/office/word/2010/wordprocessingCanvas" xmlns:cx="http://schemas.microsoft.com/office/drawing/2014/chartex" xmlns:cx1="http://schemas.microsoft.com/office/drawing/2015/9/8/chartex" xmlns:cx2="http://schemas.microsoft.com/office/drawing/2015/10/21/chartex" xmlns:cx3="http://schemas.microsoft.com/office/drawing/2016/5/9/chartex" xmlns:cx4="http://schemas.microsoft.com/office/drawing/2016/5/10/chartex" xmlns:cx5="http://schemas.microsoft.com/office/drawing/2016/5/11/chartex" xmlns:cx6="http://schemas.microsoft.com/office/drawing/2016/5/12/chartex" xmlns:cx7="http://schemas.microsoft.com/office/drawing/2016/5/13/chartex" xmlns:cx8="http://schemas.microsoft.com/office/drawing/2016/5/14/chartex" xmlns:mc="http://schemas.openxmlformats.org/markup-compatibility/2006" xmlns:aink="http://schemas.microsoft.com/office/drawing/2016/ink" xmlns:am3d="http://schemas.microsoft.com/office/drawing/2017/model3d" xmlns:o="urn:schemas-microsoft-com:office:office" xmlns:r="http://schemas.openxmlformats.org/officeDocument/2006/relationships" xmlns:m="http://schemas.openxmlformats.org/officeDocument/2006/math" xmlns:v="urn:schemas-microsoft-com:vml" xmlns:wp14="http://schemas.microsoft.com/office/word/2010/wordprocessingDrawing" xmlns:wp="http://schemas.openxmlformats.org/drawingml/2006/wordprocessingDrawing" xmlns:w10="urn:schemas-microsoft-com:office:word" xmlns:w="http://schemas.openxmlformats.org/wordprocessingml/2006/main" xmlns:w14="http://schemas.microsoft.com/office/word/2010/wordml" xmlns:w15="http://schemas.microsoft.com/office/word/2012/wordml" xmlns:w16cex="http://schemas.microsoft.com/office/word/2018/wordml/cex" xmlns:w16cid="http://schemas.microsoft.com/office/word/2016/wordml/cid" xmlns:w16="http://schemas.microsoft.com/office/word/2018/wordml" xmlns:w16sdtdh="http://schemas.microsoft.com/office/word/2020/wordml/sdtdatahash" xmlns:w16se="http://schemas.microsoft.com/office/word/2015/wordml/symex" xmlns:wpg="http://schemas.microsoft.com/office/word/2010/wordprocessingGroup" xmlns:wpi="http://schemas.microsoft.com/office/word/2010/wordprocessingInk" xmlns:wne="http://schemas.microsoft.com/office/word/2006/wordml" xmlns:wps="http://schemas.microsoft.com/office/word/2010/wordprocessingShape" mc:Ignorable="w14 w15 w16se w16cid w16 w16cex w16sdtdh wp14">
+<w:numbering xmlns:wpc="http://schemas.microsoft.com/office/word/2010/wordprocessingCanvas" xmlns:cx="http://schemas.microsoft.com/office/drawing/2014/chartex" xmlns:cx1="http://schemas.microsoft.com/office/drawing/2015/9/8/chartex" xmlns:cx2="http://schemas.microsoft.com/office/drawing/2015/10/21/chartex" xmlns:cx3="http://schemas.microsoft.com/office/drawing/2016/5/9/chartex" xmlns:cx4="http://schemas.microsoft.com/office/drawing/2016/5/10/chartex" xmlns:cx5="http://schemas.microsoft.com/office/drawing/2016/5/11/chartex" xmlns:cx6="http://schemas.microsoft.com/office/drawing/2016/5/12/chartex" xmlns:cx7="http://schemas.microsoft.com/office/drawing/2016/5/13/chartex" xmlns:cx8="http://schemas.microsoft.com/office/drawing/2016/5/14/chartex" xmlns:mc="http://schemas.openxmlformats.org/markup-compatibility/2006" xmlns:aink="http://schemas.microsoft.com/office/drawing/2016/ink" xmlns:am3d="http://schemas.microsoft.com/office/drawing/2017/model3d" xmlns:o="urn:schemas-microsoft-com:office:office" xmlns:oel="http://schemas.microsoft.com/office/2019/extlst" xmlns:r="http://schemas.openxmlformats.org/officeDocument/2006/relationships" xmlns:m="http://schemas.openxmlformats.org/officeDocument/2006/math" xmlns:v="urn:schemas-microsoft-com:vml" xmlns:wp14="http://schemas.microsoft.com/office/word/2010/wordprocessingDrawing" xmlns:wp="http://schemas.openxmlformats.org/drawingml/2006/wordprocessingDrawing" xmlns:w10="urn:schemas-microsoft-com:office:word" xmlns:w="http://schemas.openxmlformats.org/wordprocessingml/2006/main" xmlns:w14="http://schemas.microsoft.com/office/word/2010/wordml" xmlns:w15="http://schemas.microsoft.com/office/word/2012/wordml" xmlns:w16cex="http://schemas.microsoft.com/office/word/2018/wordml/cex" xmlns:w16cid="http://schemas.microsoft.com/office/word/2016/wordml/cid" xmlns:w16="http://schemas.microsoft.com/office/word/2018/wordml" xmlns:w16sdtdh="http://schemas.microsoft.com/office/word/2020/wordml/sdtdatahash" xmlns:w16se="http://schemas.microsoft.com/office/word/2015/wordml/symex" xmlns:wpg="http://schemas.microsoft.com/office/word/2010/wordprocessingGroup" xmlns:wpi="http://schemas.microsoft.com/office/word/2010/wordprocessingInk" xmlns:wne="http://schemas.microsoft.com/office/word/2006/wordml" xmlns:wps="http://schemas.microsoft.com/office/word/2010/wordprocessingShape" mc:Ignorable="w14 w15 w16se w16cid w16 w16cex w16sdtdh wp14">
   <w:abstractNum w:abstractNumId="0" w15:restartNumberingAfterBreak="0">
     <w:nsid w:val="26FD0129"/>
     <w:multiLevelType w:val="hybridMultilevel"/>
@@ -3315,13 +4532,13 @@
       </w:pPr>
     </w:lvl>
   </w:abstractNum>
-  <w:num w:numId="1">
+  <w:num w:numId="1" w16cid:durableId="497305887">
     <w:abstractNumId w:val="2"/>
   </w:num>
-  <w:num w:numId="2">
+  <w:num w:numId="2" w16cid:durableId="1640960089">
     <w:abstractNumId w:val="1"/>
   </w:num>
-  <w:num w:numId="3">
+  <w:num w:numId="3" w16cid:durableId="1035617652">
     <w:abstractNumId w:val="0"/>
   </w:num>
 </w:numbering>
@@ -4158,6 +5375,33 @@
 </file>
 
 <file path=customXml/item1.xml><?xml version="1.0" encoding="utf-8"?>
+<?mso-contentType ?>
+<FormTemplates xmlns="http://schemas.microsoft.com/sharepoint/v3/contenttype/forms">
+  <Display>DocumentLibraryForm</Display>
+  <Edit>DocumentLibraryForm</Edit>
+  <New>DocumentLibraryForm</New>
+</FormTemplates>
+</file>
+
+<file path=customXml/item2.xml><?xml version="1.0" encoding="utf-8"?>
+<p:properties xmlns:p="http://schemas.microsoft.com/office/2006/metadata/properties" xmlns:xsi="http://www.w3.org/2001/XMLSchema-instance" xmlns:pc="http://schemas.microsoft.com/office/infopath/2007/PartnerControls">
+  <documentManagement>
+    <Stage xmlns="f336f4fe-8719-4ea2-b5d6-29b3a580aeb4">Draft</Stage>
+    <Next_x0020_Stage xmlns="f336f4fe-8719-4ea2-b5d6-29b3a580aeb4">N/A</Next_x0020_Stage>
+    <Admin_x0020_Action xmlns="f336f4fe-8719-4ea2-b5d6-29b3a580aeb4" xsi:nil="true"/>
+    <Template_x0020_Category xmlns="f336f4fe-8719-4ea2-b5d6-29b3a580aeb4">Decision Order - DEC</Template_x0020_Category>
+    <Action xmlns="f336f4fe-8719-4ea2-b5d6-29b3a580aeb4" xsi:nil="true"/>
+    <Purpose1 xmlns="f336f4fe-8719-4ea2-b5d6-29b3a580aeb4">SDO disposal hearing template for Default Judgment</Purpose1>
+    <Template_x0020_Language xmlns="f336f4fe-8719-4ea2-b5d6-29b3a580aeb4">English - ENG</Template_x0020_Language>
+    <Rename xmlns="f336f4fe-8719-4ea2-b5d6-29b3a580aeb4">true</Rename>
+    <Tornado_x0020_Filename xmlns="f336f4fe-8719-4ea2-b5d6-29b3a580aeb4" xsi:nil="true"/>
+    <Approval_x0020_Request_x0020_Comment xmlns="f336f4fe-8719-4ea2-b5d6-29b3a580aeb4" xsi:nil="true"/>
+    <Publication_x0020_Date xmlns="f336f4fe-8719-4ea2-b5d6-29b3a580aeb4">2022-07-24T23:00:00+00:00</Publication_x0020_Date>
+  </documentManagement>
+</p:properties>
+</file>
+
+<file path=customXml/item3.xml><?xml version="1.0" encoding="utf-8"?>
 <ct:contentTypeSchema xmlns:ct="http://schemas.microsoft.com/office/2006/metadata/contentType" xmlns:ma="http://schemas.microsoft.com/office/2006/metadata/properties/metaAttributes" ct:_="" ma:_="" ma:contentTypeName="_CtTemplate" ma:contentTypeID="0x01010064A5FDCCFB03F540B94405305D7DE14F00A4F8B82F7CEF57469A8FE5CEAB7A0EE0" ma:contentTypeVersion="54" ma:contentTypeDescription="Part of Template Management with Site Columns representing custom attributes." ma:contentTypeScope="" ma:versionID="c2ae9af6f2d07f5c87e529250672afb5">
   <xsd:schema xmlns:xsd="http://www.w3.org/2001/XMLSchema" xmlns:xs="http://www.w3.org/2001/XMLSchema" xmlns:p="http://schemas.microsoft.com/office/2006/metadata/properties" xmlns:ns2="f336f4fe-8719-4ea2-b5d6-29b3a580aeb4" xmlns:ns3="b57b892a-dd61-4bba-b372-a8d93da2c7e6" targetNamespace="http://schemas.microsoft.com/office/2006/metadata/properties" ma:root="true" ma:fieldsID="5cc5ae0d05cbe82a12e0833457866b27" ns2:_="" ns3:_="">
     <xsd:import namespace="f336f4fe-8719-4ea2-b5d6-29b3a580aeb4"/>
@@ -4473,34 +5717,25 @@
 </ct:contentTypeSchema>
 </file>
 
-<file path=customXml/item2.xml><?xml version="1.0" encoding="utf-8"?>
-<p:properties xmlns:p="http://schemas.microsoft.com/office/2006/metadata/properties" xmlns:xsi="http://www.w3.org/2001/XMLSchema-instance" xmlns:pc="http://schemas.microsoft.com/office/infopath/2007/PartnerControls">
-  <documentManagement>
-    <Stage xmlns="f336f4fe-8719-4ea2-b5d6-29b3a580aeb4">Draft</Stage>
-    <Next_x0020_Stage xmlns="f336f4fe-8719-4ea2-b5d6-29b3a580aeb4">N/A</Next_x0020_Stage>
-    <Admin_x0020_Action xmlns="f336f4fe-8719-4ea2-b5d6-29b3a580aeb4" xsi:nil="true"/>
-    <Template_x0020_Category xmlns="f336f4fe-8719-4ea2-b5d6-29b3a580aeb4">Decision Order - DEC</Template_x0020_Category>
-    <Action xmlns="f336f4fe-8719-4ea2-b5d6-29b3a580aeb4" xsi:nil="true"/>
-    <Purpose1 xmlns="f336f4fe-8719-4ea2-b5d6-29b3a580aeb4">SDO disposal hearing template for Default Judgment</Purpose1>
-    <Template_x0020_Language xmlns="f336f4fe-8719-4ea2-b5d6-29b3a580aeb4">English - ENG</Template_x0020_Language>
-    <Rename xmlns="f336f4fe-8719-4ea2-b5d6-29b3a580aeb4">true</Rename>
-    <Tornado_x0020_Filename xmlns="f336f4fe-8719-4ea2-b5d6-29b3a580aeb4" xsi:nil="true"/>
-    <Approval_x0020_Request_x0020_Comment xmlns="f336f4fe-8719-4ea2-b5d6-29b3a580aeb4" xsi:nil="true"/>
-    <Publication_x0020_Date xmlns="f336f4fe-8719-4ea2-b5d6-29b3a580aeb4">2022-07-24T23:00:00+00:00</Publication_x0020_Date>
-  </documentManagement>
-</p:properties>
+<file path=customXml/itemProps1.xml><?xml version="1.0" encoding="utf-8"?>
+<ds:datastoreItem xmlns:ds="http://schemas.openxmlformats.org/officeDocument/2006/customXml" ds:itemID="{E9247418-8373-42A0-A0EF-D23AD904819C}">
+  <ds:schemaRefs>
+    <ds:schemaRef ds:uri="http://schemas.microsoft.com/sharepoint/v3/contenttype/forms"/>
+  </ds:schemaRefs>
+</ds:datastoreItem>
 </file>
 
-<file path=customXml/item3.xml><?xml version="1.0" encoding="utf-8"?>
-<?mso-contentType ?>
-<FormTemplates xmlns="http://schemas.microsoft.com/sharepoint/v3/contenttype/forms">
-  <Display>DocumentLibraryForm</Display>
-  <Edit>DocumentLibraryForm</Edit>
-  <New>DocumentLibraryForm</New>
-</FormTemplates>
+<file path=customXml/itemProps2.xml><?xml version="1.0" encoding="utf-8"?>
+<ds:datastoreItem xmlns:ds="http://schemas.openxmlformats.org/officeDocument/2006/customXml" ds:itemID="{D3658183-99E4-4DA2-A5DA-5424AE725610}">
+  <ds:schemaRefs>
+    <ds:schemaRef ds:uri="http://schemas.microsoft.com/office/2006/metadata/properties"/>
+    <ds:schemaRef ds:uri="http://schemas.microsoft.com/office/infopath/2007/PartnerControls"/>
+    <ds:schemaRef ds:uri="f336f4fe-8719-4ea2-b5d6-29b3a580aeb4"/>
+  </ds:schemaRefs>
+</ds:datastoreItem>
 </file>
 
-<file path=customXml/itemProps1.xml><?xml version="1.0" encoding="utf-8"?>
+<file path=customXml/itemProps3.xml><?xml version="1.0" encoding="utf-8"?>
 <ds:datastoreItem xmlns:ds="http://schemas.openxmlformats.org/officeDocument/2006/customXml" ds:itemID="{0E5348F3-BD7B-48C0-9419-A8499C840C19}">
   <ds:schemaRefs>
     <ds:schemaRef ds:uri="http://schemas.microsoft.com/office/2006/metadata/contentType"/>
@@ -4517,22 +5752,4 @@
     <ds:schemaRef ds:uri="http://schemas.microsoft.com/internal/obd"/>
   </ds:schemaRefs>
 </ds:datastoreItem>
-</file>
-
-<file path=customXml/itemProps2.xml><?xml version="1.0" encoding="utf-8"?>
-<ds:datastoreItem xmlns:ds="http://schemas.openxmlformats.org/officeDocument/2006/customXml" ds:itemID="{D3658183-99E4-4DA2-A5DA-5424AE725610}">
-  <ds:schemaRefs>
-    <ds:schemaRef ds:uri="http://schemas.microsoft.com/office/2006/metadata/properties"/>
-    <ds:schemaRef ds:uri="http://schemas.microsoft.com/office/infopath/2007/PartnerControls"/>
-    <ds:schemaRef ds:uri="f336f4fe-8719-4ea2-b5d6-29b3a580aeb4"/>
-  </ds:schemaRefs>
-</ds:datastoreItem>
-</file>
-
-<file path=customXml/itemProps3.xml><?xml version="1.0" encoding="utf-8"?>
-<ds:datastoreItem xmlns:ds="http://schemas.openxmlformats.org/officeDocument/2006/customXml" ds:itemID="{E9247418-8373-42A0-A0EF-D23AD904819C}">
-  <ds:schemaRefs>
-    <ds:schemaRef ds:uri="http://schemas.microsoft.com/sharepoint/v3/contenttype/forms"/>
-  </ds:schemaRefs>
-</ds:datastoreItem>
 </file>
</xml_diff>

<commit_message>
further template updates disposal
</commit_message>
<xml_diff>
--- a/docker/docmosis/templates/CV-UNS-DEC-ENG-01132.docx
+++ b/docker/docmosis/templates/CV-UNS-DEC-ENG-01132.docx
@@ -1,6 +1,6 @@
 
 <file path=word/document.xml><?xml version="1.0" encoding="utf-8"?>
-<w:document xmlns:wpc="http://schemas.microsoft.com/office/word/2010/wordprocessingCanvas" xmlns:cx="http://schemas.microsoft.com/office/drawing/2014/chartex" xmlns:cx1="http://schemas.microsoft.com/office/drawing/2015/9/8/chartex" xmlns:cx2="http://schemas.microsoft.com/office/drawing/2015/10/21/chartex" xmlns:cx3="http://schemas.microsoft.com/office/drawing/2016/5/9/chartex" xmlns:cx4="http://schemas.microsoft.com/office/drawing/2016/5/10/chartex" xmlns:cx5="http://schemas.microsoft.com/office/drawing/2016/5/11/chartex" xmlns:cx6="http://schemas.microsoft.com/office/drawing/2016/5/12/chartex" xmlns:cx7="http://schemas.microsoft.com/office/drawing/2016/5/13/chartex" xmlns:cx8="http://schemas.microsoft.com/office/drawing/2016/5/14/chartex" xmlns:mc="http://schemas.openxmlformats.org/markup-compatibility/2006" xmlns:aink="http://schemas.microsoft.com/office/drawing/2016/ink" xmlns:am3d="http://schemas.microsoft.com/office/drawing/2017/model3d" xmlns:o="urn:schemas-microsoft-com:office:office" xmlns:oel="http://schemas.microsoft.com/office/2019/extlst" xmlns:r="http://schemas.openxmlformats.org/officeDocument/2006/relationships" xmlns:m="http://schemas.openxmlformats.org/officeDocument/2006/math" xmlns:v="urn:schemas-microsoft-com:vml" xmlns:wp14="http://schemas.microsoft.com/office/word/2010/wordprocessingDrawing" xmlns:wp="http://schemas.openxmlformats.org/drawingml/2006/wordprocessingDrawing" xmlns:w10="urn:schemas-microsoft-com:office:word" xmlns:w="http://schemas.openxmlformats.org/wordprocessingml/2006/main" xmlns:w14="http://schemas.microsoft.com/office/word/2010/wordml" xmlns:w15="http://schemas.microsoft.com/office/word/2012/wordml" xmlns:w16cex="http://schemas.microsoft.com/office/word/2018/wordml/cex" xmlns:w16cid="http://schemas.microsoft.com/office/word/2016/wordml/cid" xmlns:w16="http://schemas.microsoft.com/office/word/2018/wordml" xmlns:w16sdtdh="http://schemas.microsoft.com/office/word/2020/wordml/sdtdatahash" xmlns:w16se="http://schemas.microsoft.com/office/word/2015/wordml/symex" xmlns:wpg="http://schemas.microsoft.com/office/word/2010/wordprocessingGroup" xmlns:wpi="http://schemas.microsoft.com/office/word/2010/wordprocessingInk" xmlns:wne="http://schemas.microsoft.com/office/word/2006/wordml" xmlns:wps="http://schemas.microsoft.com/office/word/2010/wordprocessingShape" mc:Ignorable="w14 w15 w16se w16cid w16 w16cex w16sdtdh wp14">
+<w:document xmlns:wpc="http://schemas.microsoft.com/office/word/2010/wordprocessingCanvas" xmlns:cx="http://schemas.microsoft.com/office/drawing/2014/chartex" xmlns:cx1="http://schemas.microsoft.com/office/drawing/2015/9/8/chartex" xmlns:cx2="http://schemas.microsoft.com/office/drawing/2015/10/21/chartex" xmlns:cx3="http://schemas.microsoft.com/office/drawing/2016/5/9/chartex" xmlns:cx4="http://schemas.microsoft.com/office/drawing/2016/5/10/chartex" xmlns:cx5="http://schemas.microsoft.com/office/drawing/2016/5/11/chartex" xmlns:cx6="http://schemas.microsoft.com/office/drawing/2016/5/12/chartex" xmlns:cx7="http://schemas.microsoft.com/office/drawing/2016/5/13/chartex" xmlns:cx8="http://schemas.microsoft.com/office/drawing/2016/5/14/chartex" xmlns:mc="http://schemas.openxmlformats.org/markup-compatibility/2006" xmlns:aink="http://schemas.microsoft.com/office/drawing/2016/ink" xmlns:am3d="http://schemas.microsoft.com/office/drawing/2017/model3d" xmlns:o="urn:schemas-microsoft-com:office:office" xmlns:r="http://schemas.openxmlformats.org/officeDocument/2006/relationships" xmlns:m="http://schemas.openxmlformats.org/officeDocument/2006/math" xmlns:v="urn:schemas-microsoft-com:vml" xmlns:wp14="http://schemas.microsoft.com/office/word/2010/wordprocessingDrawing" xmlns:wp="http://schemas.openxmlformats.org/drawingml/2006/wordprocessingDrawing" xmlns:w10="urn:schemas-microsoft-com:office:word" xmlns:w="http://schemas.openxmlformats.org/wordprocessingml/2006/main" xmlns:w14="http://schemas.microsoft.com/office/word/2010/wordml" xmlns:w15="http://schemas.microsoft.com/office/word/2012/wordml" xmlns:w16cex="http://schemas.microsoft.com/office/word/2018/wordml/cex" xmlns:w16cid="http://schemas.microsoft.com/office/word/2016/wordml/cid" xmlns:w16="http://schemas.microsoft.com/office/word/2018/wordml" xmlns:w16sdtdh="http://schemas.microsoft.com/office/word/2020/wordml/sdtdatahash" xmlns:w16se="http://schemas.microsoft.com/office/word/2015/wordml/symex" xmlns:wpg="http://schemas.microsoft.com/office/word/2010/wordprocessingGroup" xmlns:wpi="http://schemas.microsoft.com/office/word/2010/wordprocessingInk" xmlns:wne="http://schemas.microsoft.com/office/word/2006/wordml" xmlns:wps="http://schemas.microsoft.com/office/word/2010/wordprocessingShape" mc:Ignorable="w14 w15 w16se w16cid w16 w16cex w16sdtdh wp14">
   <w:body>
     <w:p>
       <w:pPr>
@@ -101,7 +101,6 @@
         <w:t>&lt;&lt; {</w:t>
       </w:r>
       <w:proofErr w:type="spellStart"/>
-      <w:proofErr w:type="gramStart"/>
       <w:r>
         <w:rPr>
           <w:rFonts w:ascii="Arial" w:hAnsi="Arial" w:cs="Arial"/>
@@ -119,17 +118,7 @@
           <w:bCs/>
           <w:color w:val="000000" w:themeColor="text1"/>
         </w:rPr>
-        <w:t>(</w:t>
-      </w:r>
-      <w:proofErr w:type="gramEnd"/>
-      <w:r>
-        <w:rPr>
-          <w:rFonts w:ascii="Arial" w:hAnsi="Arial" w:cs="Arial"/>
-          <w:b/>
-          <w:bCs/>
-          <w:color w:val="000000" w:themeColor="text1"/>
-        </w:rPr>
-        <w:t>$</w:t>
+        <w:t>($</w:t>
       </w:r>
       <w:proofErr w:type="spellStart"/>
       <w:r>
@@ -415,7 +404,7 @@
               </wp:inline>
             </w:drawing>
           </mc:Choice>
-          <mc:Fallback>
+          <mc:Fallback xmlns:oel="http://schemas.microsoft.com/office/2019/extlst">
             <w:pict>
               <v:group w14:anchorId="60B89AC2" id="Group 2791" o:spid="_x0000_s1026" style="width:467.95pt;height:68.75pt;mso-position-horizontal-relative:char;mso-position-vertical-relative:line" coordsize="59429,8731" o:gfxdata="UEsDBBQABgAIAAAAIQDa9j37DQEAABQCAAATAAAAW0NvbnRlbnRfVHlwZXNdLnhtbJSRwU7DMAyG&#10;70i8Q5QralN2QAi13YGOIyA0HiBK3DajcaI4lO3tSbtNgolN4pjY3+/PSbnc2oGNEMg4rPhtXnAG&#10;qJw22FX8ff2U3XNGUaKWg0Oo+A6IL+vrq3K980As0UgV72P0D0KQ6sFKyp0HTJXWBStjOoZOeKk+&#10;ZAdiURR3QjmMgDGLUwavywZa+TlEttqm673JxnecPe77plEVN3biNx46Lv5EAgx0wkjvB6NkTMuJ&#10;EfWJWHaQyhM591BvPN0k8zMTpspvqZ8DDtxLes1gNLBXGeKztEld6EACFq5xKr+cMUlaylzbGgV5&#10;E2g1U0enc9nafWGA8b/hTcLeYDymi/lP628AAAD//wMAUEsDBBQABgAIAAAAIQA4/SH/1gAAAJQB&#10;AAALAAAAX3JlbHMvLnJlbHOkkMFqwzAMhu+DvYPRfXGawxijTi+j0GvpHsDYimMaW0Yy2fr2M4PB&#10;MnrbUb/Q94l/f/hMi1qRJVI2sOt6UJgd+ZiDgffL8ekFlFSbvV0oo4EbChzGx4f9GRdb25HMsYhq&#10;lCwG5lrLq9biZkxWOiqY22YiTra2kYMu1l1tQD30/bPm3wwYN0x18gb45AdQl1tp5j/sFB2T0FQ7&#10;R0nTNEV3j6o9feQzro1iOWA14Fm+Q8a1a8+Bvu/d/dMb2JY5uiPbhG/ktn4cqGU/er3pcvwCAAD/&#10;/wMAUEsDBBQABgAIAAAAIQBAxjtKSQMAAPkKAAAOAAAAZHJzL2Uyb0RvYy54bWzsVttu2zgQfS/Q&#10;fyD03sh212ksxOnDZhsssGiDtvsBNEVZwlIkQdK3v+8ZkpLdOM22eSj60ACRh5eZOTw8Q/L67b5X&#10;bCud74xeFtOLScGkFqbu9HpZ/Pv53aurgvnAdc2V0XJZHKQv3t68fHG9s5WcmdaoWjqGINpXO7ss&#10;2hBsVZZetLLn/sJYqTHYGNfzgKZbl7XjO0TvVTmbTC7LnXG1dUZI79F7mwaLmxi/aaQIH5rGy8DU&#10;sgC2EL8uflf0LW+uebV23LadyDD4M1D0vNNIOoa65YGzjevOQvWdcMabJlwI05emaToh4xqwmunk&#10;wWrunNnYuJZ1tVvbkSZQ+4CnZ4cV77f3jnX1spi9WUwLpnmPXYqJWewBQTu7rjDvztlP9t7ljnVq&#10;0Zr3jevpF6th+0jtYaRW7gMT6Jwv/pgtLucFExi7evN6Opsn7kWLDTpzE+1fTzuWQ9qS0I1gbCcq&#10;/GemYJ0x9f+KglfYOFnkIP13xei5+29jX2FTLQ/dqlNdOESBYvsIlN7ed+LepcaR9OnlQDmGKStD&#10;DxgmF5pFPmiW1P4qxEp19l2nFPFOdgYLZT9QxiPrTaq7NWLTSx1SGTmpgNto33bWF8xVsl9JqML9&#10;XU/TRvngZBAtJWyQ+CNKi5DxahyIKI/ACLOHYB6RyHwyW6B6C3YulMur+RWNkE6yndIMKrPOhztp&#10;ekYGAAIHOOYV3/7jM6JhSiYugYjogIn0jLPGD5ShdUbaD5XTp5ZbCQgU9rizC6whFVMcZ2hjHXnO&#10;WEf+Wwwlbk4L5dFKikHHWuCV2CRyTgnBoVQnakBSO1hirweTKHzyfISkyY+Cksl2x3qmvt5s5WcT&#10;RwNV8ljrw+4C4HGO0qdzTzSAWWkMBqWJ4hpTo/N0cUoTisUcxwgTHBdHA/1GHeDM1HWSjNKIQZQn&#10;BUQrHJQkqEp/lA0OPuCdRj/v1qs/lWNbTldF/KMdi6gwlXyS7rPX5JteNJUr2/IcK4fJCWLIHIlm&#10;ynhLjWByWJHRpKsKBz6IGi4sQBqdIiyjw+ivcc3GhCerJXNl6kM6S6gF+f+sOpg9qIPZ7zqItfK7&#10;DqDjX6IO4hMC76tYmfktSA+40zbs0xfrzRcAAAD//wMAUEsDBAoAAAAAAAAAIQA4mI0yQjoAAEI6&#10;AAAUAAAAZHJzL21lZGlhL2ltYWdlMS5qcGf/2P/gABBKRklGAAEBAQBIAEgAAP/bAEMAAwICAwIC&#10;AwMDAwQDAwQFCAUFBAQFCgcHBggMCgwMCwoLCw0OEhANDhEOCwsQFhARExQVFRUMDxcYFhQYEhQV&#10;FP/bAEMBAwQEBQQFCQUFCRQNCw0UFBQUFBQUFBQUFBQUFBQUFBQUFBQUFBQUFBQUFBQUFBQUFBQU&#10;FBQUFBQUFBQUFBQUFP/AABEIAOEA4QMBIgACEQEDEQH/xAAfAAABBQEBAQEBAQAAAAAAAAAAAQID&#10;BAUGBwgJCgv/xAC1EAACAQMDAgQDBQUEBAAAAX0BAgMABBEFEiExQQYTUWEHInEUMoGRoQgjQrHB&#10;FVLR8CQzYnKCCQoWFxgZGiUmJygpKjQ1Njc4OTpDREVGR0hJSlNUVVZXWFlaY2RlZmdoaWpzdHV2&#10;d3h5eoOEhYaHiImKkpOUlZaXmJmaoqOkpaanqKmqsrO0tba3uLm6wsPExcbHyMnK0tPU1dbX2Nna&#10;4eLj5OXm5+jp6vHy8/T19vf4+fr/xAAfAQADAQEBAQEBAQEBAAAAAAAAAQIDBAUGBwgJCgv/xAC1&#10;EQACAQIEBAMEBwUEBAABAncAAQIDEQQFITEGEkFRB2FxEyIygQgUQpGhscEJIzNS8BVictEKFiQ0&#10;4SXxFxgZGiYnKCkqNTY3ODk6Q0RFRkdISUpTVFVWV1hZWmNkZWZnaGlqc3R1dnd4eXqCg4SFhoeI&#10;iYqSk5SVlpeYmZqio6Slpqeoqaqys7S1tre4ubrCw8TFxsfIycrS09TV1tfY2dri4+Tl5ufo6ery&#10;8/T19vf4+fr/2gAMAwEAAhEDEQA/AP1RAoPWgGg9aAACjbQDRuoAMc0u0UmeaXIoAQrxRjjrUU08&#10;dvE8krrHGgLM7nAUDkkk9BXz3rf7VV1441S58P8AwP8ADL/EvVLeQw3PiCSY2vhzT3HB8y9wfPYZ&#10;B8u3Dk+ooA+hpJFjVmZgqqMkk4AHvXiHiz9sb4baDrM+g6JqN78QfE8XDaF4Isn1a5U9CHaLMUWD&#10;18x1xWHH+yvrHxPP2v43+Ob7xurtv/4RXRS+leH4e+wwxt5tzg/xTyHP90V7n4T8E+H/AAHo8Oke&#10;G9E0/QNLiGI7LTLVLeFf+AoAKAPEW+IX7Q3j6MHw18M/D/w9sm5S98dawbu6ZT0P2OyBCn2ab6gV&#10;IfgP8XvFHPiv9oDVrSB+WsvBWg2elonqBLKJ5T9dw+lfQo4HSj0oA+fR+xR4O1KFo/Enir4h+MN3&#10;3hrPjO/2t9UhkjT/AMdqD/h3z+z83zT/AA3sb2Q9ZL68urhyfXc8pPPf1r6KzzSZ6cUAfO3/AA73&#10;/Z542fC/SoW7PDNcRuPoyyA1LH+w38NtJh2eHLvxl4Rbs2heMdTgA9MIZmT/AMdr6EB6UuelAHzy&#10;v7NvxB8OMW8I/tCeNbUf88PFFpZa5D9Dvijkx9HB96b/AGx+0t4DZmvNA8D/ABUsE4X+xrybQdQc&#10;evlz+bCT7eYo9xX0OOtHrxQB8+af+2l4P0e9i074j6P4h+EOpSOIk/4TLTzDZSv3Ed9GXt2HuXX6&#10;V7rpesWOvabBf6bewahY3Ch4bq1lWWKVT0KupII9wafqGnWuq2M1neW0N5ZzKUlt7iMPG6nqGUgg&#10;j2IrwfWP2O9B0PUrjW/hTruq/B3xBI3mP/wjbBtKuH/6b6bJmBx/uBG/2qAPoM9aU9K+az8fvHnw&#10;RPkfG3wokugRnb/wsDwbFJc6cq/3ry0OZ7TgDLDzI8nqBXvvhnxVo/jTQ7TWdA1Sz1rSLtPMt76w&#10;nWaGZfVXUkGgDWxz+FH+FGefwo/woANtBXijdQW4oAMc0EUZ5oJoAXaKKMiigBNtG2jP+c0ZGf8A&#10;69AABRtoWjdQAY5rzn4xfHLwz8FdJtJdYe4v9Y1KQ2+k+HtKi+0alqk//PK3hByx6ZY4VerEVzfx&#10;q+Ptx4Q1yy8CeBNLj8X/ABU1aLzbTRzIVttPgzg3t/IP9Tbqen8Uh+VAScix8F/2e7X4f6teeMPE&#10;2pyeNfidqsYTUfFF9GFKJ1+zWkXS2t1PSNeT1Yk9ADibf4KeNv2iJ49U+NlydE8KMwktfhhot2fs&#10;5A5U6ndIQbp+mYUxEMD7/NfRGi6Fp3hvSbXTdJsLbTNNtYxFb2dnEsUMKDoqIoAUewFX+NtLkf5N&#10;AAVo20ZH+TSUAKF4o29KAR/k0ZHH+NABt5pAvIpcj/JpMjj/ABoAXGcUbaAen+NJQAAc0u3mkB5/&#10;+vS5H+TQAY5o9aP4qM9f8aAGugYEEAgivnvxT+zHd+C9cu/F/wAENXg8AeJJ5DPfaBLGX8Pa03f7&#10;RbL/AKmQ8fv4NrDnIbNfQtLkf5NAHjXwh/aJs/HWvz+C/FOj3HgL4m2Ufm3XhrUnDCeMdbiynGFu&#10;oOvzpyvRlWvZMZH4V578ZPgl4Z+N3h+HTtehnt76yl+06XrWnSm31DS7gfdntph8yMDjjlWxhgRX&#10;nfw7+MHib4Z+MtP+GPxkuIZNUvn8nw342t4vJsvEOBnyZVHFvegdY87ZOSnpQB9D7aCvFANBI/ya&#10;ADHNGMUZ5/8Ar0Z/zmgBdoopM/5zRQAfh+tHPp+tKvSg5oAT8K8W+Pnxq1PwfeaV4E8CWMOu/FPx&#10;IjHTLGck2+n24O2TUbwjlbeMnp1kbCLyTjo/jl8YLH4K+B31aS0l1fWbydNO0XQ7U/6Rql/LxDbR&#10;+7Hlm/hVWY9Kw/2ffgzffD2x1LxN4xu4tb+J/ih1uvEGqx58tCP9VZ2+fu28AOxB3OWPLcAGp8D/&#10;AIG6Z8GdDuh9qm1/xbrEgvPEHie+AN3qt3jl3P8ADGvRIh8qLgAdSfTvw/Wj0pf4qAEP3RRz6frQ&#10;fuil5xQAnPp+tJTuaT0oABnHT9aOeOP1peaTnigA59P1rg/i98TpvhH4PuvEn/CJ6/4ts7JGmu7f&#10;w6kEtzDEoyZPLkljLgdwm44BOK73nNfnj8YPG/7SGjftxeL9K+CGkweIdIk0zTJdWtNYRTpkEnlM&#10;FdpGdDG5UEYRssB91towAel/Bn/gpf4K/aC8YxeGPAnw/wDH2s6qyGWUizs44baIEAyyyNdbUQEg&#10;ZPUkAAk4r7BVtwBx+Ga/Ez9lO+/aM8DyfHOX4M+DvDt5rFvq62+uCONZbmydHuNsdnHI4V0VhJhc&#10;OTtXg1+lP/BP3Vta1/8AZR8Hal4jnurnX7qXUJdQmvcidrg30/mbweQ27II4xjGBigD6KHXp+tLz&#10;6frQvWl55oAT+Kj14/Wl7mk9aAEPXp+tLz6frQ3Wl5oATv07etcp8Sfhv4e+Lfg3UfC3ijTk1PRr&#10;5NskTkqyMDlJEcco6sAyupBUgEV1ff8ACj/CgD52+FPxE8RfCnx1Z/CH4n6jLqtzdBz4R8ZXAC/2&#10;7Agyba4I4F9EvXoJVG8c5B+iM57frXC/GT4R6J8bvAd74Y1wTQxyMtxZ6haHZdafdId0N1A/VJY2&#10;wQR7g8EiuM/Z5+LGt67ca38OfH3lwfE3wiI0v5Ihsh1i0biDUrcf3JQCHUfckDKccUAe3d+n60fh&#10;+tH8VKe1AB+H60UtFADcj3qG4mjtoXlldUjRSzuzYVQOSSewFTDHrXzv+1Rrd944vvDPwP0C6ltt&#10;T8ctI+tXlu2H0/QYcfbZM/wtLuS3TPeVj/DQBnfBW3f9or4pXPxt1WNz4T0oz6V4AsZhgeTkpdat&#10;g/xXBUpGe0S5/jzX0xkYqhoei2HhvRrHSNLtY7DTbGBLW1tYBtSGJFCoijsAAAPpWhxQAmRnvS5H&#10;vRxnrS/jQA0mjcPelP3RRxQAhI96+TP2sP8Agop4J/ZQ8daV4S1TRNW8Ratc2yX10unNGi2sDMVU&#10;5cjc52sQowMAZIzXj3/BTj4S/Gb43a54Sf4U3N14g8P6WskGo6RompJHLbXpfKyzJ5i5+TABP3Nr&#10;dN2T5z+1FffArwL4A+G2k/tCW2o/EH466Holvaaja+HtSZJyn31ivbjO3gNjdzIclhwwNAHvv7TX&#10;/BUDwt8BbzwVBo/hm88XjxLo9t4gWT7ULNIbKfPlYyjFpCFbK8BccnJ49V8Zft5fB34c+DfA3iPx&#10;P4jl0aHxhp0OqadZm0lnuRbyKDvkSMNsAzjJ6kHGcGvzO+J37fnwc+M0nhq28Xfsz2l/p/hyBLLT&#10;Db+KpraSC1TASH91Au5AAMIxIHOOpzs/Fz4sfs0/tua94On1vXte+BeqaHYx6NGsumJfaa9mjlo4&#10;kaJh5RUu4DlQoB5BwKAP2O8PeItN8V6Hp+s6ReRahpWoQJdWt3btujmicBldT3BBFfIP/BQL42fF&#10;v4Y2Vh4e+CfgfV7/AF/W4mutT8S6Xor3n2WNf3caKVRlMxweWyVUDAywI+cP2uvhp8WdUsPhRpv7&#10;Nutaz4p+FOi6JBp1jP4N1bzCl4jtuluWhcfMy7CGbCr8w+XmvRf2z9M/an8B/CH4b+MPCnivXJdS&#10;0/Qbex8ZafoIWUpeKoZrwIqkuCWZXZeBtU4AJIAOd+Jd58YP2XtU+EniL4OfD3U7241/w9BqHjnT&#10;bTRZbhNT1D5WkN2VUtHPmSX5gQwJPBHFfoz4A1iDxF4N0fWINIuNBGpWyX76ddW5gnt5JRvdJUwC&#10;JAzNuyOTk96/Dn4Y/tG/tffGLxdZ+G/CfjPxfquqXMgTakYEcIJwXlcptjQd2YgCvrj9vz4S/tMS&#10;aX8KdM8Eav4q8WWOm6Qltq15oNw8c8+qhh5lzMI2VtrDGwnhcHoTkgH2b8dv2t/hb+zbfaTZePvE&#10;y6Re6oC9vaxW0tzL5YbaZWWNSVTORk9SDjODXjX7W3/BSTwx+zVd+D7XStAk8cyeIrBNYiuLW+W3&#10;txZOxEciSbX3l8MQMAADk84r5u/a0+FPwt8XeB/hpq/x4+M6eF/i7omgW2na5Z6ZCmrXd3tLPseG&#10;NspKC7Ayk7SSSQRg15h8WP2z/wBm3xN4N8G+D4/gVq3jfS/B1mmn6Vf63rZ0u5MKgAh2t97MrEbi&#10;pOMk4AoA+3vjN/wU68AfCHwP8O/EH9gazrU3jTTV1e2sITHE9rbk7SZWY43btygLkHYTkDGfp34V&#10;fEzRvjD8O9A8aeHnmk0fWrRbq389Nkig5BVxk4ZWBUgEjIOCa/ILxb+2x+z7+0RH4T0b4pfBHUfD&#10;WkeHY1stNvPCutCR7S1wB5Rj8uLdGMA45Iwcck59H/a2+DPxE+OR+Fus/s0T3GvfB6z0eKx0e18O&#10;6l9nTTbmORt7Sq7oyvgpl2ywKENg9QD9ZCRS5HvXFfCFtQh+HPhvTdd1u11/xPpum21nrF7azCQS&#10;XiRKsxJHcuGPIBPXArtuPX9aAGkjPfpRke/Sl4z17UcevagAyMV4V+0x8ONZvIdH+JfgW2874jeC&#10;TJc2dqvyjV7Jv+PrTZD3EqDKZ+7IqEYya90pWxj/AOvQBy3wx+I2i/FrwDoPjDw/cG50jWLVbmB2&#10;GGXPDI47OjBkYdmUiupyPevmvwMrfs//ALS2q+CGxD4H+Ipn1/w8vSOz1dAG1CzX0Eq4uUXgZE2K&#10;+lMjjn9aADI96KX8aKAI5JFjjZmYKoGSx4AHrXzp+yun/CzvEfjn443ZMqeKrs6V4cLf8sdCspHj&#10;hK9x58vnTkd9yelbv7Y3ivUtB+B+o6LoUxg8T+Mbq38J6Q65ytxev5TSAjkeXEZpM9vLzXq3gvwn&#10;p/gPwhonhvSYvI0vR7KGwtYwPuxRIEUceyigDbBFHFH4UfhQAZGaXIpPwo/CgALcVgePdEvvE3gf&#10;xFo+lai2j6nqGnXFpa6gmd1rLJEypKMc5ViG/Ct89Oleb/tEeAdb+KXwQ8beEvDeqDRdb1jTJrS0&#10;vHdkVHYdGZeQrDKkjOAx4PSgD82/2Uf2dfid+xc3xT+MnifVdJOh6H4evo1ttN1RL2PV7oYMW8Ic&#10;BVkAPz4fLYwMmvA/2J/2X9S/bm+NniHWvGWq3smhWMg1LxBqCt/pF5NM7FIVcghS5VyW/hVDjkjH&#10;snwt/ZB+I3wP/Zp/aWt/FOqaXBLceHQo8Nafqcd5JugkEzXEiRkhMIrKufmO45AwM+4f8EUrezX4&#10;C+OZo0H29/EuyZu5jFrCYx9Ms/5mgD6t8I/sa/A/wXpKWGm/CvwqYVUIZL3S47uZx/tSzBnb8TXD&#10;/Eb/AIJt/s+/EaNzJ4DtvDt02cXXhuVrBk+iJ+7P4oa+nx06UenFAH536f8A8Eg7PwXr/wBv8BfG&#10;vxh4PQtk/Z0UT47DzYniz+K0/wDbsuPGv7H37KegS+E/ij4y1TxFP4ogS68Qa1qRuLqVDbTkxDI2&#10;rHlVOwDqMkk81+hv4V8Bf8Fof+TYPDnb/iqrf/0muaAPnr4i/tE+PvB/jf4GWvhr9pm7+I9v4ols&#10;ZdbsbIW0ZsnaeENG5iXKq+912PhxsOevH2d+0D+wzrvxo1y/vtK+O/xA8KaffSGSbQxfyXVghJ5W&#10;KMSIUX/ZJYDtgcV+ffx+tdXh+IH7Ljan8FNO+EqH7AIrqxnhlOq/v7bJcRAFCow22TLjzjk1+24+&#10;nc0AfBPw9/4I5/CDw7cC68U6z4i8a3O7LRT3C2du/uViG8/9/K+k/DH7HXwP8H2f2XTfhT4SVMYL&#10;3WlRXUpHvJKGY/ia9jHXpS/hQB8TftTf8Ew/hl8WPBupXXgLw9Y+B/G0ETS2MmlILezuZAMiGaEf&#10;IFbpvUAqSDyAQfhz/gmt458WReLPiL8CrbVZtCl8ZaHqMFi7kg6dq0UDgSjHKnYHDbefkXuBX7ef&#10;41+Nn7O3hldS/wCCs3jVNGcWtnY6r4jna4hAItwYp4xJ+Ekq/jQB7d/wTR/Y5+Jn7PXxe8Y6t4v1&#10;bS7OxGnnT5dJ07Uo7t7mYyK6SyKmfLChWwXwx3kYxmv0lLDBr8uv2B/2Ifiv8KP2m5/H2s+I9KvP&#10;DFot7Bc6jpmrLef228ilQrBSSPnKyt5mCGUcE81+ov4UAGRn8KM/yoPXp2pPw7UALuoJGKPwoPTp&#10;QB45+1T8NtR+I3wlu5vDo2+NfDdxF4j8Nz4+ZdQtT5iIPaVd8LDoVlNdp8JfiNpvxe+GnhnxnpR/&#10;0DW7CK9RD96Isvzxt/tI25D7qa65vpXzr+zUv/CuPid8W/hMwENjpmqr4o0GLoBp2pbpHRB/dju0&#10;uV9tw9qAPozIoo/CigD52+IW3x9+2R8MvDRG+y8HaLf+L7qM4KtczEWNnkeqhrph9Ae1fRGAMcV8&#10;9/Adv+Eo/aM+P/ionzYLbUtM8KWjddiWdmJpVH/ba8kz9BX0IevSgAAoxxR+FH4UAG3kUuOc0n4U&#10;fhQAFeKhuImkt5ERzE7KQrgZKnHB/Cpj06UfhQB+Rnwd/Y38R/sv/tNDxp8Z/iD4X0LwTdPqFrLf&#10;6lrCpJ4kS4ikjeIxthvm8wO+/wC6QMZODXo3/BPnRb39lf8Aal+IHwT1mbztG8S2ia54W1UMHh1O&#10;GLcUeJxwxaCQk46GFvavRf8Ago1+w/qX7TF94f8AGGneNdI8KxeHrCa3vx4hd4rNLff5hmEighCO&#10;Q2RggLyMc8/8I/iD8NPGy/Cr4KfDi2uviv4s+HaQXn/CdQu2n2WkLEyiaZZyGeRH3eWIFVkkUhS2&#10;BuAB+hIAxWRH4o0iXxLL4eTU7N9dhtkvZNNE6/aFgZiqymPO7YWVhuxjIxTdB8UaV4mbUl0u+hvW&#10;029k0+8WJuYLhApaNh2YBlP0YHvX5Kf8FGPFHi/9nX9vjwv8T9MnuLaGaws7izlQnZNFCTFc2x9Q&#10;RncvpKD3FAH7CcV8ef8ABRvwla/EX4OpBrPhHxL4l8G6Lcf2ze3/AIO1C0S7tniWWNw0MysXRQ7F&#10;imSMHIAUmt4f8FIPgg3xgtPh3H4guJtTuLlLIapDb79OS5cgCEzhuu4hSwBQHq1fFfhL9sr4y/DP&#10;9pn4y/Dnwh4If4r+H5fGGsyr4f8As8sktqHvJfM2SRhtkbEksHUrkkjGTkA4T4Za14G/aN+KngDS&#10;NItfjZ4/1/w6IptGsdS1rTGt7S3gkV/ndowI48ogZicnCjJO0V+0OjahLf2cRuoY7TUBGjXVkk6z&#10;G3dhnYWGM+xwM9a/DP8AY6+N3xF/Z3j+KPiDwB8I28XXRSG1vLopPPHoSCWdhHIkQ3MpIOTuX/VD&#10;mvqb9iH9s+y8KfBf4tfGH4x67NPe6p4sht828G+W4m+xqI7eCMYACohwMgKqkk9yAfpjcXMVnbyz&#10;zSLDDEpd5JGCqqgZJJPAAHeqfh3xFpfi7Q7PWNE1C11bSryMTW17ZSrLDMh6MjrkMPcV+XP/AAUI&#10;/b08N/Gb9mPQ9P8AhlrVxHbeI9Tktdbt5kMF5bwwxq/kSIDwsjSIcglWCEZPzCvtP9gHwjqngf8A&#10;Y++Gela0kkV//Z7XZjmBDRpPNJNGpB6EJIvHagD1z4pfEDTvhT8OfEnjHV3CadolhNfS5OC+xSQg&#10;92OFHuwr8nPgL8HY5P2ffil438deOtE+HHxB+MUElt4abXb9bJprZ7hZ53OfmEdw+I92MbBnkMK/&#10;Q/8AaWvtF8dfDPWGj8Pf8LM0TwrrEcviTwzZX/kPMLeNZ2iKlds7R74ZTbsyq+ACc/Kfhz42/CXw&#10;P/wU4+JGgeJvhJ8UNH0jVLXSY9PvvCviGGS3u7WGJ2YSQxKCHAEhBC/KMD5ueAD3T/gmT+yF8Rv2&#10;ZYfGl943vrS3ttaFulpo9heC5jzGXJuGK/KCQwUYySM5xxX3cQPSuW+GPgtPhv8ADnwv4UjvZtRj&#10;0PS7bTVvLj/WTiGJY97ehO3OO1dR+FABjn8KP8KD16dqT8O1AC7aUgYpPwoPTpQAY5r54+MKr4D/&#10;AGpvgz40X9za6+l/4I1KTs3mx/a7IH6TW0ij/rrX0P8AhXz7+3NCdP8AgDd+K4UJvfBur6X4ngK5&#10;yv2W8iaUj/tiZR+NAHv/AJw9aKp/29pv/QQtf+/q/wCNFAHhf7FATUvhr4q8Sqd3/CSeNvEGqBz/&#10;ABL9vkgQ/wDfECV9CHNfOv8AwT5y37Hvw3nbl7q0nu5D6vLdTO315Y896+iT16UAC0fw0fhR+FAB&#10;6Uv8VJ+FH4UAB+6KXnFIenSjt92gDN8R6BYeLNB1LRdVtY73S9Qt5LS6tpBlZYnUq6n6gkV+NXwe&#10;+IWu/wDBOX49/GL4d6b4Lv8Axz4s1MQWvhuGGFnNwis8kMrqgLupikDFYwSWQjK8kftOe/Ffnp/w&#10;VX/Z58Ra9p/hP4x/Dy11I+M/C8y2tzJoqubv7MWLxTIIxuzFJnkdFlJPC8AHzN8B/iP+0H4Xt/jD&#10;4O1XSfEXh7xp8ULa41PQ7zVrOWxabV1O+dLd3CqsstuJVQAgho4gMcVwnxc/Yd+MXhH9lmx+Kfi7&#10;xI91p0Ziv7nwzqE9wbrT1uGWMSMJOBISYw6DBGRnJXFeqfD3/gsB4w8O6Tb6J8T/AIe6d421DTZE&#10;dL4y/YrgTRkFJJI2jdBIDzuUIQe2a4X9oD9v3xf+25NpHwz26B8L/Bep6hCLu61C8Zk4bKtc3BUA&#10;RIcNhUHIGSeKAPXP+CcPwB/Z0+OHwcij8RQwXPxR07Vvtd35movBdRpHKrweTHuCtCygKx2nksCQ&#10;duPqT4+/Hv4UfsK/D3xvceHrqxuPiD4ov73V49MgmSa8utQuZGfzp9vKwxl+N2PlQKuSa/OL4yfs&#10;4/s7fBz4Z3dzY/H2Txx8QfJ3WNh4btI5bV5uwdlZhGuerGQNjop6V8x/DzWvDug+NtK1LxboMnir&#10;QIJxJe6TFetaNdJ3XzVBK+vHXpkUAfUP/BOX9rLS/wBm34zXX/CXzyQ+FPFVqtrqF/hmNrOsrNFc&#10;MByVBZ1bAyA+eduD+n/iL9mP9n34paDqGtXTabqHhLVNdj8W3Is9VSPTpbpbVoDIWjYAI6sXcBhl&#10;hk9SD+dH7cH7Sn7OXxa+GPhPSvh58PJIPEttp8UdtqUcQ04aNCCf9FdVBFyQQ3H3Ru3K5JIr5N+C&#10;2m+Bde8fafpnxI8Rap4Y8H3BYXOoaXbC4eJsfISnPy56kKxHoaAPVviD8H/CHxg/bUuvh98Cri3h&#10;8N6pqiWul3E8zvaxFYg07o5yzRKySlepIAxkEV9Q+DPhz8cv2Dv2gNU8XeJvEt74v8B2Wgzajqup&#10;NcTta6i8ivFa2m2U83TXXkhVGWCnd93IrxH4qfBvwN+zSug/Fn4H/tAaD4u1DSL6C4g0mR401JGL&#10;YDLGpPmL2dWRPlJznpXt2l/8Fpru90S3i8V/CLS9Z1W3dJ457XUjFAJk5SRY5IpCjBuQQxI7GgDj&#10;v2Z/2qvjZ+yhqni/xL8Rvhn4r1jwH4qvpNY1We80ye28i9lODOkkibMPlEKsQCAmCCMH3T/gjz+z&#10;3/Zvh3xH8ZdWsfKu9ckk07RAy8R2qvmeRcjo8gCA+kTetfLnjr49/HX/AIKS+PND8F2dhPpfhK5v&#10;4ojpujW8zWNsCwzcXcv/AC02DLZYgDHyqCa/a34e+BtK+GngjRPCmhwfZtI0azisraPvsRQAT6k4&#10;yT3JNAHRt1peaaevSl/CgA7/AIUf4UHr07Un4dqACnc0n4UHp0oAP4q84/aQ8PjxX+z78StH2eYb&#10;7w3qMCj/AGjbSbf/AB7Fej/hWfr1sl9ouoW8gzHLbyxtj0KEH+dAH4f/APDZ2t/9BGX/AL7NFfFN&#10;FAH9D3/BPf8A5M1+FyEYaPTpInB7MtxKrD8wa+iCOelfPf7Dccel/BK78Oqct4c8Ua9pDA8bRHqc&#10;5QY7fI6V9CEewoATgDnA/GvMv2iPi7N8C/hhc+Ml0xNVt7O+sYLuNpjF5UE91HA8uQpzsEu7HGcd&#10;RWH8VfhT8WPHXiwzeGvjLL4A8LeRGh03TfD1tc3bSDO9vtMxO0HjAC8V4t8cP2EbnxN8G/G51D4n&#10;/Ev4geI/7IuZdPsdU1s/Y5LpIy8Si0hRUbLqAAc9RQB9pY+bpS/hXMfDPUNR1f4d+Fr3WbOew1e5&#10;0q1lvLS6UrLDM0KmRHB5DBsgg+ldR+VACFeKNvt+tB6dKMewoACPakI4pSOOgo20AfiD+2jH8b/2&#10;tv2tPEvgSw8G3d1/wi949nY6TpsQMUEBxsup5yAuZU2vucgAMFHTntfhn/wRY8e65bw3PjjxppHh&#10;UMNzWemwtqE6j0Y5jQH6Mw96/YKO1hilmlSFFlmIMjqoBfAwMnvgcc1PjpwKAPgLwr/wRm+DulRq&#10;da1/xVrs2PmH2qG2jJ9lSMkD/gVejaT/AMErf2bdNUCbwRc6icfeu9avMn/viVf8mvrjHsKTHTgU&#10;AfLE3/BMP9mqeMofhuqfLtDLrWoZX6fv/euV1v8A4JHfs9apu+y6TrmjFu9lrEjY+glD19ogdOBS&#10;+nFAH5leOP8AgiX4XvIZZPCPxH1fTZuSkOtWUV2hPoXjMZA98Gvkf41f8Ew/jj8Gbe41K20aHxpo&#10;9vmQ3nhmRp5UUc5aAhZRjGTtVgPWv3s79BR17UAfIP8AwTF+L3jj4wfs6i68a2CrJpOoSaXZartE&#10;T6hFGq5Z4wANyMdhf+Ig5+YMT9fY68VBbWsVqpjiiSJNxbaihRknJPHcnmp8deBQAhHPSlxx0oI5&#10;6Up+goATv07UhHHTtSkc9B0pDyMEcEUAeYfCn4s3fxF8dfFHRpLGCCx8I65Fo9vcxOzNcE2kM8hc&#10;HgFWl28elennBHSvif4efsR6B8TvFXxU8YePdM8TaF4i1PxtqUlhdWGsXOnu+nqUW3dVjcKVbaxD&#10;FckY7V6L4b/Yls/BviPS9W0X4u/Fi3hsrqO4bSbnxS9zZXCqwJjkjdCSjAbTznFAH0pjnpVPVplt&#10;9LvJXbYqQuxYnoApOauAYauI+OGvjwp8GfHutFgn9naBf3e7OMbLeRh+ooA/mc/tm+/5+pPzor3b&#10;/hmfUv8Anyk/75ooA/aD9m5T4c+MP7QfhFj/AKjxXB4giHTMWoWMMhI9vNhmH1U19BkHPWvnrVgf&#10;Af7cGgXbN5dh8QPCU+l7QeHvtNm+0R59zBcz49oz6V9Dbfc0ARSSrBG7yMERQWZmOAAOpJ7V4B8Q&#10;v25Phf4M1xvDujahe/EbxhyE8OeB7VtUuiw4IYx/u0wSM7mBHpXoPxm+Bvhf49+HrHQvGEd9d6Nb&#10;3a3b2VrfzWsd1hWXy5vLYF4zuztJ6gV80ftDaL8Ov2NfGnwd+Ivhy00PwXpGmajLoGtabYokD3Wl&#10;3igPMYx88xglSOQkAtgnrQB9Y/DXxNq/jLwTpms674au/B2q3aM02iX0ySzW2HYKGZPlJKhWwOm7&#10;B5Brqdp9a8U+C/7TWn/HjxRd23hjwh4qXwrDaGeHxhqmmmy0+8k3KBHAJCJHyGLbtoHyn2r2zHvQ&#10;A0g0YOOtKV4oxx1NAAQeeaOaCOOpo9KAAA460mDxzTgPc0mOnJoAMHPWkweOadj3NJjpyaAEwcjm&#10;l5oA6cml9KAGgHPWjBz1pQPc0Ae5oAOaQg+tO7mkx15NACEHPWlwcdaCOetKR7mgBpBz17VzvxC8&#10;daN8MfBWteLPEN19i0XR7SS9u5sbisaDJCjqWPAAHUkDvXR456npXzb+3fovibxN8HNN0bQPCmqe&#10;MNOuvEOmy6/p+jeW1y2mQTCeYIjsu9mMUaBRnO7nigCn4d/bw8K20g/4WR4X8R/B21urJ9S0y+8Y&#10;W6RW+oQrtLLG0bN++AZSYSN2CMZr174a/Hr4c/GHKeCfG2h+Jp1h+0Pa6depJPFHkLueLO9BllHz&#10;AdRXx140/ae+GXxg/ak+EcXjBbrwDofhOz1LV57Px9p50wtqUgjgtoiJflJRfMkDAlchecjFfaXg&#10;jwr4Bju7nxZ4Q0rw+tzq0apPrWiW8G68RSSA00Q/eAEk8k0Adlg5614J+3NeTRfsw+L9KtJNuoeI&#10;vsvh20UHlpL26itsD6LIx+gNe+Y56mvnf9ojb40+OHwK8AL88X9t3Hi+/C87LfToD5W4ejXNxAB/&#10;un0oA9N/4Ud4M/6A8f50V2/lt/faigDwD9tCwuNH+G2j/EfT4nm1L4ca3a+KPLiHzy2cZMV9GPY2&#10;0sx/4AK9407ULfVtPtr6zmW4s7mJZoZkOVdGAKsD6EEGm6xpNpr2k3mmahAl1YXkL29xBIMrJG6l&#10;XUj0IJH414T+x3rF5ofhHXvhRrc7Ta/8NdROh75fv3GmkeZptx9Gt2VP96JqAPf5I/MjKEkBgRlS&#10;QR9COleF/Dv9ir4U/DvXG8QPoUni3xU7+Y/iLxdcNql8WycEPLlUIzgFFBr3j8a+cP22PiZ47+GP&#10;gXQbvwlqNj4Y0XUdWi0zX/F91bG7fQLeZgiXSw5CsAx2lmJC7l45yoB1vx4/am+Hv7OOnwt4q1R5&#10;dXuEL2fh/S4vtOo3SjkskIOQgAJLttX5TznivTfCvijTPG3hvS9f0W8j1DSNTto7u0uoTlJYnUMr&#10;D6g18X+FvhLp37Gf7Q2ieINTvLnxp4Y+JEMWh3/jDxFsub+w1j5jEzzkZW3ugfL2D5Qypk4xXtn7&#10;O/wr8S/AzxV408FwwJN8KTONW8Kz/aF36cZ2Y3GneX97y0fLo3QLJjJPQA95PTrRg460Hp1o/GgA&#10;IOOtHpR+NJQA4Z9aTB45oHTrR6c0ALz60mDxzR+NIOo5oAUA8c0vpzSDtzR+NAAAfWgA+tIOvWl/&#10;GgBfXmkweeaPxo9eaAA5z1pTn1pp69aX8aADn17V87+Ov2qrz4M+NNStfiZ4B1fw/wCBftGzTvHW&#10;mH+0tPMfABu1iXzLVs56qw9+ten/ABg8WeKvBPg99W8H+DZPHmpw3Efm6PDfpaTNb5PmvGzgqzqO&#10;iHG7pmuP+E/7VHw7+NF3caDDey6B4rhUpfeEPFFv9h1ODj5laCT/AFg55KFl5oA7u3/4Qn40eEYL&#10;pF0Txt4Zvk3xSMsV9aTKeuM7lPvVvwN8PvDnwy8PR6F4U0Wz8PaNHLJMljYQiKFHdizkKOBkkniv&#10;m/4J6DonhH9tT4k6P8NoY7HwOvh61ufEWn6eQNOtteedvL8tF+WOVrcEuq4H3SRmvrM9OtACHI75&#10;r50+Dch+Jn7Tnxa8f/63S/D62/gLSJlPVoD9o1BuveeWOPI/54exx6L+0F8VU+DPwh8R+Kki+2aj&#10;aweTptkoy13fSsIrWEDqS8roOO2T2pn7Ovwtk+DPwb8NeFrq4+2atb25n1S8Jybi/mYzXUpPfdK7&#10;ke2KAPS9ooo/GigBMn2r5u+PzH4I/Fvwn8bbcGLQJUTwv412/dWwlkzaXrdv9HnbDNyfLmbsK+kg&#10;ayPFXhnS/GnhvVNA1m0jv9J1O2ks7u1lGVlikUq6n6gmgDVR9ygggg9CO9Y3i7wtpfjrwzqvh3W7&#10;OPUNI1S2ktLu1lGVlidSrL+R69jg14n+zD4q1LwXqmr/AAQ8X3ctz4j8IwrJo2pXR+fWtDJ221zn&#10;+KSL/US+jIp/ir6GzxQB5j8EfhbqXw3+Fej+DfE+tR+M/wCxpGisb+6tgJPsschNosm4kNJGgRd4&#10;xkqD15Pp35UZ5FKWAoAaTRuPtXzT4i/aW8bfED4ha34N+BvhHS/FX/CPzG01vxX4gv3tNItLsdbW&#10;Mxq0k8q/xbBhTwa6r4N/HrV/FHjTUfh38QvDKeCfiPYWY1FLO3u/tdjqllu2farSbCllDEKyMAyE&#10;jrzgA9tyeelG6lJGKT0oAATjtSZPHSnAjFJkcUAGTntSbjx0p2RSZHHNACZOR0pd1APSlz0oAaCc&#10;9qNx9qUdaXI55oATdSEn2p3rSetACEnNeWfHb47WvwZ03R7a20i78V+MfEFwbHQPDOnsqz6jOF3P&#10;l2+WOJF+Z5W4UepIFeplhmvlf9pbV0+DX7RHww+MGvW8s/gOz0++8N6vfxoZBor3TxNDduoBIjZk&#10;MbOPugjrkCgBtz+1L8TfhFNbah8a/hRD4b8FXMiRy+KPDOrDVINLZiAv2yParqmSAZVyoPY5r2L4&#10;k/A74aftAaXZP4v8LaP4rtfLWW0vJUBlVGAIMU6EOqkEH5WweKj+LHxP+Hel/BnXfEninWNMvfA1&#10;xp8qzyLOk0V7C6EeVHtJ8xpAdqquSSRisD9i/wAM6/4N/Zb+G2j+J45rfV7XSUDW9yf3tvEWZoIn&#10;4GGSJo0IxwVIoA7z4Z/Cfwj8HfDKeHvBWgWfh3R1kMxtrNMb5DjLuxJZ2IAG5iTwOeK68scHpS7q&#10;8o/aL+MU/wAI/Asb6LZDV/G2vXKaP4a0ccm7v5eELDtFGMySN0CIeeRQBwuvsfj9+1FpmhxHzvBX&#10;wqkTVdTYHMd3r8sZ+yQeh+zRM0zYPDyRgjivpAZ4rzn4BfCGD4J/Dax8PfbG1XVpJJL/AFnV5B+8&#10;1LUZm33Ny/uzk4B6KFHavSPSgBMn2opciigBPyoJ+lH5UjfhQB45+0V8I9V8dafpHinwXPBp3xN8&#10;JzNfaBezcR3AIxPYznvBcINjf3TsYcrXQ/BL4yaX8bfA0OvadDNp95DK9jquj3fFzpl9H8s1rMvU&#10;Mjd/4lKsODXoQHHavnn4vfDvxB8M/HFx8ZPhlp8mp6tJEkXizwjbkKPEVpGMLLEOgvYVzsP/AC0U&#10;GMnpQB9D557VneILe9utC1GHTZ1g1GS2lS2lPRJShCMfo2DWL8N/iR4d+Lfg3TvFPhfUY9T0a+Qm&#10;OVQVZGBw8ciHlHVgVZGAKkEGur/KgD5O/YX8feCvBP7NOl+HdS1Sx8MeI/C/n23irT9XuUt7q0vx&#10;K7TyT7yCQ5O4PyCpGDxgep6b4J8L/Fb4neC/jXoniP8AtezstEvNO08WLK9pPHcSIWl3jnI8srg8&#10;fQjnU+IP7N/wv+KmuQaz4v8AAXh/xHq0ICreahYJJKVHRWbGXUdlbIq58VPEi/B34J+L9f0bToET&#10;w1oN3fWdhbRBIh5EDuiBVAAXKgYA4FAHMfE/9rz4T/B/xM3h3xP4tSDXEi+0Tafp9lc381vHjO+Z&#10;beNzEMEH58cc9K9A8A/ETwz8UvDNp4j8I67Y+INEuciK8sZhIhI6qe6sO6nBHcV5X+xp8MbDwD8C&#10;PDepmVdS8S+KrSHxDr2uPhp9RvLlBM7u/VlXftUdAF6cmuN+HNjZeGf2/wD4iaR4SiSz0G88HWWq&#10;eI7K2AS3TV2uWWGTYOFke3yW4y3BNAH1WCcdqMnjpXn+vfGLR9C+L/hX4cSWt5c654gsLzUo5LdF&#10;MNrBb7AWmJYFQ7PtXAOSCDiuv1DXNO0m4sYL6/tbOa+m+z2sdxMqNcS7S2xASNzYBOBk4BoA0cnP&#10;akyeORRnntRnGM7RQAoPTpR+VJ6dKNw7YP0oAAee1Lz6isbVPFei6Hqem6dqWr2Gn6hqkjQ2FpdX&#10;KRy3bgZKxIxBcgckKDXD/GL4yn4Y698PNDtNK/tbVfGXiCPRoUM/lLbxCNpZ7g/KSwREPyjGSw5F&#10;AHqOee1eV/tO/Fy5+BfwJ8YeN7K1S9v9LtVFpDKf3bTyyLFEX/2A8ik45wDXqanIzxXKfFX4b6P8&#10;X/h34h8G69GZNJ1qzezn2nDoG6Op7MrBWHuooA8S8I/sctHc6L4q8VfFHx7rHxAimhvb/VrLXZLW&#10;1nYEM9uloo8pLY8rsC5x3ya9i8O/EDwn8U9Q8aeGbOSPVJfD95/ZGtWN3bEIHeJX2FXGHRlfGcFT&#10;gjnFfPngr40fFr4C6LD4G+IXwr8W/Ee/01fsmleLvBNpHd2+rQKMRPcqzqbaXbtDlsgkE59fQP2Y&#10;/hn4o0DUPiD8Q/HVlbaP4v8AH2pw39xotpMJk0y2ggEFtbtIOJJQgJdl4JbA6UATeHP2IfgZ4R8X&#10;QeJdJ+G2i2urW8vnwNtkeGGTOQ8cDMY0YHBBVRjtivc+np0oP3u3SqmpajbaPp9zfX1xDZ2dtE08&#10;9xM4SOKNRlnZjwFABJJ6CgCj4u8WaT4F8N6l4g1zUINK0bTbd7q7vLhsJFGoyzH/AA6k4A5NeGfA&#10;fwzq3xc8cP8AHXxnp82mzXFs9l4L0C8XEmkaU5Ba4kXtc3WFZu6R7Ez1FYuj2t1+2h4wsPEd/BLb&#10;fArQbtbrRrC4Qo3iy9jb5byZDz9ijYZijYfvW+dhgKK+psYXtQAvftR+VJ/F2pfyoAXP0opPyooA&#10;P89KP89KARRuGaAAf54oP+eKARRxQB87fET4U+J/hT401H4nfCC0W8uL9xP4p8ClxFb67gYNzbE/&#10;LDegD733ZcAPzgn0/wCEfxk8MfGzwwNb8M3zSpFIba9sLqMw3mn3K/ft7mFvmilU8FT9RkEGu6JB&#10;4rxL4rfs8y654o/4T/4d62PAnxNijCPqUcXmWWsRL9231GAYE0fYSDEidVbjFAHtp/zxVS/sLbVb&#10;G4sruCO5tbiNoZoZU3JIjAhlIPUEEgj3rxb4c/tMw3nie28CfEzSD8OfiPINsGn3kwew1jHBl0+6&#10;4WZTkHyziVc4KnGa903A0AfMGj/s7/Fz4Q2L+G/hV8UtMtvAw3Lp+l+L9FfUbjRUJJ8u3nSVDJGu&#10;flSUHaABkivTPgL8BtN+Beg6mg1O88S+JtcuzqOveJdTx9q1O6IxvYDhEUfKka8KPUkk+pkjFHBF&#10;AHy/8JYz4+/be+NHiq5XMXhHTNM8H6bu6jzEN5dNjtl2jGe4FN+ImPiX+3Z8MvDKjztP8B6Be+Lb&#10;0dUF1cEWlqG/2gPMcD8a6Px/+zXrs3xI1X4gfC74hXPw58T61DDDrcMumRalp2p+Su2KSSBypWVV&#10;+XejDgYx1zu/AX4Ay/CS88TeIdf8T3Xjnx/4omil1jxFd2yWwkWJSsMEMKZWKJAThQTyST2AAPDv&#10;24fFPxM0j41/Ca3+GWr3dtqmnaZrXiCfRI5nWDXEtfsrm0kReGLJ5oXIOC3HJrqvin8epPHPhf8A&#10;Zv8AFPgLXbiz0fxl4402G4MD7fOtGguHmtZR7NHsZf7ye1dN4z8K6xqn7bHw312PSrt9C0zwlrCT&#10;ap5LG3jmlmtwkW/GFkIBIBwSAcZwa+f/ABl8GfF3wy/a8+HHhvQtEub/AOEuq+M28aWk8ELyQ6Le&#10;fZZ0u4HIBWON3ZJUzgAswHegD66+L3gfx541g0yLwZ8SW+HUULSfb5oNEt9QnuVIXYEaY7YtuGyd&#10;rZz2xXzX+zJ8Ldc+JHjTx/P4/wDip8Qde1zwL41n0yCyTWzZ2E9vGsU1tLJbwogYur/MpO04xjFf&#10;bgI2gH0r50+EXh3VvB/7X3xzEmnXcfh/xHaaLrVpeG3YW5uFhkt50EmNpf8AdoxUcgHJoA9N+Mnw&#10;R8I/Hbwm2g+LtM+2Qo/nWl5Cxju7Ccfdnt5h80cinBBHXGCCOK+VfDOj+P8Aw7+2p8I/B3xR1628&#10;T2OgaLrt74S8SMhjudXd0hiZLpPu/aIYfMy65DK27qTX3SCM1wnj74P6D8R/FHgrxBqjXcWqeENS&#10;bU9MuLOURkO0ZjeNzgkxup+ZRjOBzjigDux/nij1/wAKBgUZHNACED0/Sl7f/WoJGa8p+L/7RXhr&#10;4R3VnopjvPE3jbUh/wASzwjoUf2jUbw/3tgOIoh3lkKoADySMUAd34s8WaN4F8O3+va/qdro+jWE&#10;Rmur68kEcUSDuzH8gOpJAHNfOlro+v8A7aF9b3/iLT73wx8CoJVns9Au0aC+8WFTlJ7tOGhss4ZI&#10;D80vDPhcLWz4X+A/ib4ueItP8Z/HOW0u5bKUXOj/AA/06Uy6PpDj7ss7Ef6bcj++w8tDnYvQ19GD&#10;AFAFeztIdPtYba2hjt7aFFjiiiQKiKBgKoHAAAAAFWT/AJ4o3UEjFAB3/wDrUf56UZGaMg0AL/np&#10;RRkUUAJzQc5oB9jQT7GgA5o5oB9qM+1ABzRzRnnoaXPtQBynxE+GPhb4teGbjw94w0Kz8QaPOdzW&#10;14m7aw6OjDDI47OpDDsa8Vj8D/GT9n5s+CNVPxe8DRcjwv4nvBFrdmn9201BhtnUdkuADgACSvpQ&#10;txRnI6GgDxz4a/tVeA/iJrX/AAjk15deD/Gq483wn4rtzp2pKfRI3+WYf7UTOCOc17EGzXIfEb4S&#10;+DPi7op0nxn4Z03xJYdUj1C3WQxH+9G/3o2/2lIPvXkkf7NXjX4cnzPhP8W9a0exj5j8M+MY/wC3&#10;tLAHSNHkZbmFf92U49O1AH0WucUc8V87r8YPjf4DjK+NPg1H4qto/wDWat8OdYjud3/bld+VKPor&#10;PU0P7c/wrsWSHxVea58Pb0nBtvGOgXmm7TnGDK8Zi/JzQB9BYNJg8dfzrznw7+0h8KfFgT+xviV4&#10;S1Jn6Jb63bM//fO/I/Ku4tde028jElvf2s8fTfHOjD8waAL4zxRjmqk2rWVsjNLdwxKoyzPKoA+u&#10;TXJ698cPh14UDHWvHnhnSNuc/btYtocY9mcUAdsuc0vNeB3n7c3wWjuJLXSfGH/CXagPu2XhTT7r&#10;V5XPoPs8bgfiQPeqf/DRHxL8aIR4B+BXiLym4GpeOr2DQrdM9G8rMtww9vLH1FAH0QzYrzj4q/tB&#10;eAfgxHAvivxHbWOo3OBaaTAGuNQu2PQQ2sYaVyTxwuPUivOW+Dfxo+JgB+IHxZTwnpsgxJoPw0sz&#10;aMfZtQuN8x9CUWOvQvhZ+zr8O/g3NPdeFvDNrZ6tc83Ws3Ja61G5J6mW6lLStk84LY9qAPOG1742&#10;fH5vJ0PTJfgf4Jk4bV9aijuPEd3Gf+eNpkxWeRkbpS7jghBXpPwh+Afg/wCClneN4fsJptX1A+Zq&#10;ev6pO13qepSd3uLh8u/PO3hR2UV6R06CnE+xoATnP4UnP6Uueeh6UZ9j0oAOaGzijdQTx0NABzRz&#10;RnnoaCfY0ALzRRn2ooAF6UN0oooAF6UN0oooAO4o/ioooAQ/dFL60UUADdKPSiigCKX7hqnr3/IB&#10;1D/r3f8A9BoooA/D39s//kaNR/66N/Ovixfvj60UUAaPiL/kNXn+/wD0r2/9mf8A5Dlj/vr/ADoo&#10;oA/ef4F/8k30r/cruk++/wDvUUUASr0o9aKKAEbrSt0oooAP8KT/AAoooAdSN0oooAP4qD2oooAW&#10;iiigD//ZUEsDBBQABgAIAAAAIQCDyumD3QAAAAUBAAAPAAAAZHJzL2Rvd25yZXYueG1sTI9BS8NA&#10;EIXvgv9hGcGb3cQQtTGbUop6KkJbofQ2zU6T0OxuyG6T9N87etHLg+E93vsmX0ymFQP1vnFWQTyL&#10;QJAtnW5speBr9/7wAsIHtBpbZ0nBlTwsitubHDPtRruhYRsqwSXWZ6igDqHLpPRlTQb9zHVk2Tu5&#10;3mDgs6+k7nHkctPKxyh6kgYbyws1drSqqTxvL0bBx4jjMonfhvX5tLoedunnfh2TUvd30/IVRKAp&#10;/IXhB5/RoWCmo7tY7UWrgB8Jv8rePEnnII4cSp5TkEUu/9MX3wAAAP//AwBQSwMEFAAGAAgAAAAh&#10;ADedwRi6AAAAIQEAABkAAABkcnMvX3JlbHMvZTJvRG9jLnhtbC5yZWxzhI/LCsIwEEX3gv8QZm/T&#10;uhCRpm5EcCv1A4ZkmkabB0kU+/cG3CgILude7jlMu3/aiT0oJuOdgKaqgZGTXhmnBVz642oLLGV0&#10;CifvSMBMCfbdctGeacJcRmk0IbFCcUnAmHPYcZ7kSBZT5QO50gw+WszljJoHlDfUxNd1veHxkwHd&#10;F5OdlIB4Ug2wfg7F/J/th8FIOnh5t+TyDwU3trgLEKOmLMCSMvgOm+oaNPCu5V+PdS8AAAD//wMA&#10;UEsBAi0AFAAGAAgAAAAhANr2PfsNAQAAFAIAABMAAAAAAAAAAAAAAAAAAAAAAFtDb250ZW50X1R5&#10;cGVzXS54bWxQSwECLQAUAAYACAAAACEAOP0h/9YAAACUAQAACwAAAAAAAAAAAAAAAAA+AQAAX3Jl&#10;bHMvLnJlbHNQSwECLQAUAAYACAAAACEAQMY7SkkDAAD5CgAADgAAAAAAAAAAAAAAAAA9AgAAZHJz&#10;L2Uyb0RvYy54bWxQSwECLQAKAAAAAAAAACEAOJiNMkI6AABCOgAAFAAAAAAAAAAAAAAAAACyBQAA&#10;ZHJzL21lZGlhL2ltYWdlMS5qcGdQSwECLQAUAAYACAAAACEAg8rpg90AAAAFAQAADwAAAAAAAAAA&#10;AAAAAAAmQAAAZHJzL2Rvd25yZXYueG1sUEsBAi0AFAAGAAgAAAAhADedwRi6AAAAIQEAABkAAAAA&#10;AAAAAAAAAAAAMEEAAGRycy9fcmVscy9lMm9Eb2MueG1sLnJlbHNQSwUGAAAAAAYABgB8AQAAIUIA&#10;AAAA&#10;">
                 <v:shapetype id="_x0000_t75" coordsize="21600,21600" o:spt="75" o:preferrelative="t" path="m@4@5l@4@11@9@11@9@5xe" filled="f" stroked="f">
@@ -664,7 +653,7 @@
               </wp:inline>
             </w:drawing>
           </mc:Choice>
-          <mc:Fallback>
+          <mc:Fallback xmlns:oel="http://schemas.microsoft.com/office/2019/extlst">
             <w:pict>
               <v:group w14:anchorId="36C48C52" id="Group 2792" o:spid="_x0000_s1026" style="width:467.95pt;height:.75pt;mso-position-horizontal-relative:char;mso-position-vertical-relative:line" coordsize="59429,95" o:gfxdata="UEsDBBQABgAIAAAAIQC2gziS/gAAAOEBAAATAAAAW0NvbnRlbnRfVHlwZXNdLnhtbJSRQU7DMBBF&#10;90jcwfIWJU67QAgl6YK0S0CoHGBkTxKLZGx5TGhvj5O2G0SRWNoz/78nu9wcxkFMGNg6quQqL6RA&#10;0s5Y6ir5vt9lD1JwBDIwOMJKHpHlpr69KfdHjyxSmriSfYz+USnWPY7AufNIadK6MEJMx9ApD/oD&#10;OlTrorhX2lFEilmcO2RdNtjC5xDF9pCuTyYBB5bi6bQ4syoJ3g9WQ0ymaiLzg5KdCXlKLjvcW893&#10;SUOqXwnz5DrgnHtJTxOsQfEKIT7DmDSUCaxw7Rqn8787ZsmRM9e2VmPeBN4uqYvTtW7jvijg9N/y&#10;JsXecLq0q+WD6m8AAAD//wMAUEsDBBQABgAIAAAAIQA4/SH/1gAAAJQBAAALAAAAX3JlbHMvLnJl&#10;bHOkkMFqwzAMhu+DvYPRfXGawxijTi+j0GvpHsDYimMaW0Yy2fr2M4PBMnrbUb/Q94l/f/hMi1qR&#10;JVI2sOt6UJgd+ZiDgffL8ekFlFSbvV0oo4EbChzGx4f9GRdb25HMsYhqlCwG5lrLq9biZkxWOiqY&#10;22YiTra2kYMu1l1tQD30/bPm3wwYN0x18gb45AdQl1tp5j/sFB2T0FQ7R0nTNEV3j6o9feQzro1i&#10;OWA14Fm+Q8a1a8+Bvu/d/dMb2JY5uiPbhG/ktn4cqGU/er3pcvwCAAD//wMAUEsDBBQABgAIAAAA&#10;IQBQpCIFcQIAAMYIAAAOAAAAZHJzL2Uyb0RvYy54bWzsVs2O2yAQvlfqOyDujRNvs22sOHvotrlU&#10;7Wp3+wAEg20JAwISJ2/fYfwTK6vuIZWqHjYHPDD/38xA1nfHRpGDcL42OqeL2ZwSobkpal3m9Nfz&#10;tw+fKfGB6YIpo0VOT8LTu837d+vWZiI1lVGFcASMaJ+1NqdVCDZLEs8r0TA/M1ZoYErjGhZg68qk&#10;cKwF641K0vn8NmmNK6wzXHgPp/cdk27QvpSCh59SehGIyinEFnB1uO7immzWLCsds1XN+zDYFVE0&#10;rNbgdDR1zwIje1e/MNXU3BlvZJhx0yRGypoLzAGyWcwvstk6s7eYS5m1pR1hAmgvcLraLP9xeHCk&#10;LnKaflqllGjWQJXQMcETAKi1ZQZyW2ef7IPrD8puF3M+StfEL2RDjgjtaYRWHAPhcLhcfUxXt0tK&#10;OPBWy3TZIc8rKM8LJV59fU0tGVwmMbIxkNZCC/kzSv7vUHqqmBUIvo/Z9yitFgNGyCewR0BQZoTH&#10;Zx6QugobbMkxQ5bxvQ9bYRBgdvjuQ9exxUCxaqD4UQ+kg75/teMtC1EvRhhJ0p4rFM8acxDPBrkh&#10;Vmes3lBYCPAso/RUFqZsItXxQDy62ax7Al0DPU1O6RgFtgbhDK4CqVjAmYIp0AWkDQpKwycWusMX&#10;qXBSIoaq9KOQ0MoQ7wL1vCt3X5QjBxaHH3+xWGgGRKOOrJUateZ/1IqiTNmK9bZ6M70DNNlbipIC&#10;751Ls7yPprt8YIQBqOEKgpBGJQzL6DDqa7g40eEk20juTHHCcURAoPPjpP6LEbi5GIGbtxF4GwFo&#10;4f9iBPBNgMcSh7J/2ONrPN0DPf37sfkNAAD//wMAUEsDBBQABgAIAAAAIQAKJd2X2wAAAAMBAAAP&#10;AAAAZHJzL2Rvd25yZXYueG1sTI9BS8NAEIXvgv9hGcGb3cQSsWk2pRT1VARbQXqbJtMkNDsbstsk&#10;/feOXvTyYHiP977JVpNt1UC9bxwbiGcRKOLClQ1XBj73rw/PoHxALrF1TAau5GGV395kmJZu5A8a&#10;dqFSUsI+RQN1CF2qtS9qsuhnriMW7+R6i0HOvtJlj6OU21Y/RtGTttiwLNTY0aam4ry7WANvI47r&#10;efwybM+nzfWwT96/tjEZc383rZegAk3hLww/+IIOuTAd3YVLr1oD8kj4VfEW82QB6iihBHSe6f/s&#10;+TcAAAD//wMAUEsBAi0AFAAGAAgAAAAhALaDOJL+AAAA4QEAABMAAAAAAAAAAAAAAAAAAAAAAFtD&#10;b250ZW50X1R5cGVzXS54bWxQSwECLQAUAAYACAAAACEAOP0h/9YAAACUAQAACwAAAAAAAAAAAAAA&#10;AAAvAQAAX3JlbHMvLnJlbHNQSwECLQAUAAYACAAAACEAUKQiBXECAADGCAAADgAAAAAAAAAAAAAA&#10;AAAuAgAAZHJzL2Uyb0RvYy54bWxQSwECLQAUAAYACAAAACEACiXdl9sAAAADAQAADwAAAAAAAAAA&#10;AAAAAADLBAAAZHJzL2Rvd25yZXYueG1sUEsFBgAAAAAEAAQA8wAAANMFAAAAAA==&#10;">
                 <v:shape id="Shape 91" o:spid="_x0000_s1027" style="position:absolute;width:59429;height:0;visibility:visible;mso-wrap-style:square;v-text-anchor:top" coordsize="5942965,0" o:gfxdata="UEsDBBQABgAIAAAAIQDb4fbL7gAAAIUBAAATAAAAW0NvbnRlbnRfVHlwZXNdLnhtbHyQz07DMAyH&#10;70i8Q+QralM4IITa7kDhCAiNB7ASt43WOlEcyvb2pNu4IODoPz9/n1xv9vOkForiPDdwXVagiI23&#10;jocG3rdPxR0oScgWJ8/UwIEENu3lRb09BBKV0ywNjCmFe63FjDSjlD4Q50nv44wpl3HQAc0OB9I3&#10;VXWrjedEnIq03oC27qjHjympx31un0wiTQLq4bS4shrAECZnMGVTvbD9QSnOhDInjzsyuiBXWQP0&#10;r4R18jfgnHvJr4nOknrFmJ5xzhraRtHWf3Kkpfz/yGo5S+H73hkquyhdjr3R8m2lj09svwAAAP//&#10;AwBQSwMEFAAGAAgAAAAhAFr0LFu/AAAAFQEAAAsAAABfcmVscy8ucmVsc2zPwWrDMAwG4Ptg72B0&#10;X5TuUMaI01uh19I+gLGVxCy2jGSy9e1nemrHjpL4P0nD4SetZiPRyNnCruvBUPYcYp4tXC/Htw8w&#10;Wl0ObuVMFm6kcBhfX4Yzra62kC6xqGlKVgtLreUTUf1CyWnHhXKbTCzJ1VbKjMX5LzcTvvf9HuXR&#10;gPHJNKdgQU5hB+ZyK23zHztFL6w81c5zQp6m6P9TMfB3PtPWFCczVQtB9N4U2rp2HOA44NMz4y8A&#10;AAD//wMAUEsDBBQABgAIAAAAIQAWi5BmwwAAANsAAAAPAAAAZHJzL2Rvd25yZXYueG1sRI9Ba8JA&#10;FITvQv/D8gredJMiWmM2IRQKvVholHp9ZJ9JaPZtyG5N9Nd3hYLHYWa+YdJ8Mp240OBaywriZQSC&#10;uLK65VrB8fC+eAXhPLLGzjIpuJKDPHuapZhoO/IXXUpfiwBhl6CCxvs+kdJVDRl0S9sTB+9sB4M+&#10;yKGWesAxwE0nX6JoLQ22HBYa7Omtoeqn/DUKSt6MRR05Mp+3Qp++V/ur81qp+fNU7EB4mvwj/N/+&#10;0Aq2Mdy/hB8gsz8AAAD//wMAUEsBAi0AFAAGAAgAAAAhANvh9svuAAAAhQEAABMAAAAAAAAAAAAA&#10;AAAAAAAAAFtDb250ZW50X1R5cGVzXS54bWxQSwECLQAUAAYACAAAACEAWvQsW78AAAAVAQAACwAA&#10;AAAAAAAAAAAAAAAfAQAAX3JlbHMvLnJlbHNQSwECLQAUAAYACAAAACEAFouQZsMAAADbAAAADwAA&#10;AAAAAAAAAAAAAAAHAgAAZHJzL2Rvd25yZXYueG1sUEsFBgAAAAADAAMAtwAAAPcCAAAAAA==&#10;" path="m5942965,l,e" filled="f">
@@ -1041,7 +1030,6 @@
         <w:t xml:space="preserve"> {</w:t>
       </w:r>
       <w:proofErr w:type="spellStart"/>
-      <w:proofErr w:type="gramStart"/>
       <w:r>
         <w:rPr>
           <w:rFonts w:ascii="Arial" w:hAnsi="Arial" w:cs="Arial"/>
@@ -1077,7 +1065,6 @@
         <w:t>disposalHearingDisclosureOfDocumentsDJ.date</w:t>
       </w:r>
       <w:proofErr w:type="spellEnd"/>
-      <w:proofErr w:type="gramEnd"/>
       <w:r>
         <w:rPr>
           <w:rFonts w:ascii="Arial" w:hAnsi="Arial" w:cs="Arial"/>
@@ -1183,7 +1170,6 @@
         <w:t xml:space="preserve"> {</w:t>
       </w:r>
       <w:proofErr w:type="spellStart"/>
-      <w:proofErr w:type="gramStart"/>
       <w:r>
         <w:rPr>
           <w:rFonts w:ascii="Arial" w:hAnsi="Arial" w:cs="Arial"/>
@@ -1202,7 +1188,6 @@
         <w:t>(</w:t>
       </w:r>
       <w:proofErr w:type="spellStart"/>
-      <w:proofErr w:type="gramEnd"/>
       <w:r>
         <w:rPr>
           <w:rFonts w:ascii="Arial" w:hAnsi="Arial" w:cs="Arial"/>
@@ -1398,7 +1383,6 @@
         <w:t xml:space="preserve"> {</w:t>
       </w:r>
       <w:proofErr w:type="spellStart"/>
-      <w:proofErr w:type="gramStart"/>
       <w:r>
         <w:rPr>
           <w:rFonts w:ascii="Arial" w:hAnsi="Arial" w:cs="Arial"/>
@@ -1416,7 +1400,6 @@
         </w:rPr>
         <w:t>(</w:t>
       </w:r>
-      <w:proofErr w:type="gramEnd"/>
       <w:r>
         <w:rPr>
           <w:rFonts w:ascii="Arial" w:hAnsi="Arial" w:cs="Arial"/>
@@ -1550,7 +1533,6 @@
         <w:t xml:space="preserve"> {</w:t>
       </w:r>
       <w:proofErr w:type="spellStart"/>
-      <w:proofErr w:type="gramStart"/>
       <w:r>
         <w:rPr>
           <w:rFonts w:ascii="Arial" w:hAnsi="Arial" w:cs="Arial"/>
@@ -1568,7 +1550,6 @@
         </w:rPr>
         <w:t>(</w:t>
       </w:r>
-      <w:proofErr w:type="gramEnd"/>
       <w:r>
         <w:rPr>
           <w:rFonts w:ascii="Arial" w:hAnsi="Arial" w:cs="Arial"/>
@@ -1714,7 +1695,6 @@
         <w:t xml:space="preserve"> {</w:t>
       </w:r>
       <w:proofErr w:type="spellStart"/>
-      <w:proofErr w:type="gramStart"/>
       <w:r>
         <w:rPr>
           <w:rFonts w:ascii="Arial" w:hAnsi="Arial" w:cs="Arial"/>
@@ -1732,7 +1712,6 @@
         </w:rPr>
         <w:t>(</w:t>
       </w:r>
-      <w:proofErr w:type="gramEnd"/>
       <w:r>
         <w:rPr>
           <w:rFonts w:ascii="Arial" w:hAnsi="Arial" w:cs="Arial"/>
@@ -1792,14 +1771,6 @@
           <w:bCs/>
         </w:rPr>
         <w:t>-MM-dd’)}&gt;&gt;</w:t>
-      </w:r>
-      <w:r>
-        <w:rPr>
-          <w:rFonts w:ascii="Arial" w:hAnsi="Arial" w:cs="Arial"/>
-          <w:b/>
-          <w:bCs/>
-        </w:rPr>
-        <w:t>.</w:t>
       </w:r>
       <w:r>
         <w:rPr>
@@ -1968,7 +1939,6 @@
         <w:t xml:space="preserve"> {</w:t>
       </w:r>
       <w:proofErr w:type="spellStart"/>
-      <w:proofErr w:type="gramStart"/>
       <w:r>
         <w:rPr>
           <w:rFonts w:ascii="Arial" w:hAnsi="Arial" w:cs="Arial"/>
@@ -1986,7 +1956,6 @@
         </w:rPr>
         <w:t>(</w:t>
       </w:r>
-      <w:proofErr w:type="gramEnd"/>
       <w:r>
         <w:rPr>
           <w:rFonts w:ascii="Arial" w:hAnsi="Arial" w:cs="Arial"/>
@@ -2172,7 +2141,6 @@
         <w:t xml:space="preserve"> {</w:t>
       </w:r>
       <w:proofErr w:type="spellStart"/>
-      <w:proofErr w:type="gramStart"/>
       <w:r>
         <w:rPr>
           <w:rFonts w:ascii="Arial" w:hAnsi="Arial" w:cs="Arial"/>
@@ -2206,7 +2174,6 @@
         <w:t>disposalHearingQuestionsToExpertsDJ.date</w:t>
       </w:r>
       <w:proofErr w:type="spellEnd"/>
-      <w:proofErr w:type="gramEnd"/>
       <w:r>
         <w:rPr>
           <w:rFonts w:ascii="Arial" w:hAnsi="Arial" w:cs="Arial"/>
@@ -2423,7 +2390,6 @@
         <w:t xml:space="preserve"> {</w:t>
       </w:r>
       <w:proofErr w:type="spellStart"/>
-      <w:proofErr w:type="gramStart"/>
       <w:r>
         <w:rPr>
           <w:rFonts w:ascii="Arial" w:hAnsi="Arial" w:cs="Arial"/>
@@ -2441,7 +2407,6 @@
         </w:rPr>
         <w:t>(</w:t>
       </w:r>
-      <w:proofErr w:type="gramEnd"/>
       <w:r>
         <w:rPr>
           <w:rFonts w:ascii="Arial" w:hAnsi="Arial" w:cs="Arial"/>
@@ -2576,7 +2541,6 @@
         <w:t xml:space="preserve"> {</w:t>
       </w:r>
       <w:proofErr w:type="spellStart"/>
-      <w:proofErr w:type="gramStart"/>
       <w:r>
         <w:rPr>
           <w:rFonts w:ascii="Arial" w:hAnsi="Arial" w:cs="Arial"/>
@@ -2594,7 +2558,6 @@
         </w:rPr>
         <w:t>(</w:t>
       </w:r>
-      <w:proofErr w:type="gramEnd"/>
       <w:r>
         <w:rPr>
           <w:rFonts w:ascii="Arial" w:hAnsi="Arial" w:cs="Arial"/>
@@ -2729,7 +2692,6 @@
         <w:t xml:space="preserve"> {</w:t>
       </w:r>
       <w:proofErr w:type="spellStart"/>
-      <w:proofErr w:type="gramStart"/>
       <w:r>
         <w:rPr>
           <w:rFonts w:ascii="Arial" w:hAnsi="Arial" w:cs="Arial"/>
@@ -2747,7 +2709,6 @@
         </w:rPr>
         <w:t>(</w:t>
       </w:r>
-      <w:proofErr w:type="gramEnd"/>
       <w:r>
         <w:rPr>
           <w:rFonts w:ascii="Arial" w:hAnsi="Arial" w:cs="Arial"/>
@@ -2967,7 +2928,6 @@
         <w:t xml:space="preserve"> {</w:t>
       </w:r>
       <w:proofErr w:type="spellStart"/>
-      <w:proofErr w:type="gramStart"/>
       <w:r>
         <w:rPr>
           <w:rFonts w:ascii="Arial" w:hAnsi="Arial" w:cs="Arial"/>
@@ -3001,7 +2961,6 @@
         <w:t>disposalHearingFinalDisposalHearingDJ.date</w:t>
       </w:r>
       <w:proofErr w:type="spellEnd"/>
-      <w:proofErr w:type="gramEnd"/>
       <w:r>
         <w:rPr>
           <w:rFonts w:ascii="Arial" w:hAnsi="Arial" w:cs="Arial"/>
@@ -3700,21 +3659,7 @@
         <w:rPr>
           <w:rFonts w:ascii="Arial" w:hAnsi="Arial" w:cs="Arial"/>
         </w:rPr>
-        <w:t xml:space="preserve">Each party must inform the court immediately if the case is settled, </w:t>
-      </w:r>
-      <w:proofErr w:type="gramStart"/>
-      <w:r>
-        <w:rPr>
-          <w:rFonts w:ascii="Arial" w:hAnsi="Arial" w:cs="Arial"/>
-        </w:rPr>
-        <w:t>whether or not</w:t>
-      </w:r>
-      <w:proofErr w:type="gramEnd"/>
-      <w:r>
-        <w:rPr>
-          <w:rFonts w:ascii="Arial" w:hAnsi="Arial" w:cs="Arial"/>
-        </w:rPr>
-        <w:t xml:space="preserve"> it is then possible to file upload a draft consent order to give effect to their agreement.</w:t>
+        <w:t>Each party must inform the court immediately if the case is settled, whether or not it is then possible to file upload a draft consent order to give effect to their agreement.</w:t>
       </w:r>
     </w:p>
     <w:p>
@@ -3939,7 +3884,6 @@
         <w:t xml:space="preserve"> {</w:t>
       </w:r>
       <w:proofErr w:type="spellStart"/>
-      <w:proofErr w:type="gramStart"/>
       <w:r>
         <w:rPr>
           <w:rFonts w:ascii="Arial" w:hAnsi="Arial" w:cs="Arial"/>
@@ -3958,7 +3902,6 @@
         <w:t>(</w:t>
       </w:r>
       <w:proofErr w:type="spellStart"/>
-      <w:proofErr w:type="gramEnd"/>
       <w:r>
         <w:rPr>
           <w:rFonts w:ascii="Arial" w:hAnsi="Arial" w:cs="Arial"/>
@@ -4146,7 +4089,6 @@
         <w:t>&lt;&lt;</w:t>
       </w:r>
       <w:proofErr w:type="spellStart"/>
-      <w:proofErr w:type="gramStart"/>
       <w:r>
         <w:rPr>
           <w:rFonts w:ascii="Arial" w:hAnsi="Arial" w:cs="Arial"/>
@@ -4157,7 +4099,6 @@
         <w:t>value.directionComment</w:t>
       </w:r>
       <w:proofErr w:type="spellEnd"/>
-      <w:proofErr w:type="gramEnd"/>
       <w:r>
         <w:rPr>
           <w:rFonts w:ascii="Arial" w:hAnsi="Arial" w:cs="Arial"/>
@@ -4258,7 +4199,7 @@
 </file>
 
 <file path=word/numbering.xml><?xml version="1.0" encoding="utf-8"?>
-<w:numbering xmlns:wpc="http://schemas.microsoft.com/office/word/2010/wordprocessingCanvas" xmlns:cx="http://schemas.microsoft.com/office/drawing/2014/chartex" xmlns:cx1="http://schemas.microsoft.com/office/drawing/2015/9/8/chartex" xmlns:cx2="http://schemas.microsoft.com/office/drawing/2015/10/21/chartex" xmlns:cx3="http://schemas.microsoft.com/office/drawing/2016/5/9/chartex" xmlns:cx4="http://schemas.microsoft.com/office/drawing/2016/5/10/chartex" xmlns:cx5="http://schemas.microsoft.com/office/drawing/2016/5/11/chartex" xmlns:cx6="http://schemas.microsoft.com/office/drawing/2016/5/12/chartex" xmlns:cx7="http://schemas.microsoft.com/office/drawing/2016/5/13/chartex" xmlns:cx8="http://schemas.microsoft.com/office/drawing/2016/5/14/chartex" xmlns:mc="http://schemas.openxmlformats.org/markup-compatibility/2006" xmlns:aink="http://schemas.microsoft.com/office/drawing/2016/ink" xmlns:am3d="http://schemas.microsoft.com/office/drawing/2017/model3d" xmlns:o="urn:schemas-microsoft-com:office:office" xmlns:oel="http://schemas.microsoft.com/office/2019/extlst" xmlns:r="http://schemas.openxmlformats.org/officeDocument/2006/relationships" xmlns:m="http://schemas.openxmlformats.org/officeDocument/2006/math" xmlns:v="urn:schemas-microsoft-com:vml" xmlns:wp14="http://schemas.microsoft.com/office/word/2010/wordprocessingDrawing" xmlns:wp="http://schemas.openxmlformats.org/drawingml/2006/wordprocessingDrawing" xmlns:w10="urn:schemas-microsoft-com:office:word" xmlns:w="http://schemas.openxmlformats.org/wordprocessingml/2006/main" xmlns:w14="http://schemas.microsoft.com/office/word/2010/wordml" xmlns:w15="http://schemas.microsoft.com/office/word/2012/wordml" xmlns:w16cex="http://schemas.microsoft.com/office/word/2018/wordml/cex" xmlns:w16cid="http://schemas.microsoft.com/office/word/2016/wordml/cid" xmlns:w16="http://schemas.microsoft.com/office/word/2018/wordml" xmlns:w16sdtdh="http://schemas.microsoft.com/office/word/2020/wordml/sdtdatahash" xmlns:w16se="http://schemas.microsoft.com/office/word/2015/wordml/symex" xmlns:wpg="http://schemas.microsoft.com/office/word/2010/wordprocessingGroup" xmlns:wpi="http://schemas.microsoft.com/office/word/2010/wordprocessingInk" xmlns:wne="http://schemas.microsoft.com/office/word/2006/wordml" xmlns:wps="http://schemas.microsoft.com/office/word/2010/wordprocessingShape" mc:Ignorable="w14 w15 w16se w16cid w16 w16cex w16sdtdh wp14">
+<w:numbering xmlns:wpc="http://schemas.microsoft.com/office/word/2010/wordprocessingCanvas" xmlns:cx="http://schemas.microsoft.com/office/drawing/2014/chartex" xmlns:cx1="http://schemas.microsoft.com/office/drawing/2015/9/8/chartex" xmlns:cx2="http://schemas.microsoft.com/office/drawing/2015/10/21/chartex" xmlns:cx3="http://schemas.microsoft.com/office/drawing/2016/5/9/chartex" xmlns:cx4="http://schemas.microsoft.com/office/drawing/2016/5/10/chartex" xmlns:cx5="http://schemas.microsoft.com/office/drawing/2016/5/11/chartex" xmlns:cx6="http://schemas.microsoft.com/office/drawing/2016/5/12/chartex" xmlns:cx7="http://schemas.microsoft.com/office/drawing/2016/5/13/chartex" xmlns:cx8="http://schemas.microsoft.com/office/drawing/2016/5/14/chartex" xmlns:mc="http://schemas.openxmlformats.org/markup-compatibility/2006" xmlns:aink="http://schemas.microsoft.com/office/drawing/2016/ink" xmlns:am3d="http://schemas.microsoft.com/office/drawing/2017/model3d" xmlns:o="urn:schemas-microsoft-com:office:office" xmlns:r="http://schemas.openxmlformats.org/officeDocument/2006/relationships" xmlns:m="http://schemas.openxmlformats.org/officeDocument/2006/math" xmlns:v="urn:schemas-microsoft-com:vml" xmlns:wp14="http://schemas.microsoft.com/office/word/2010/wordprocessingDrawing" xmlns:wp="http://schemas.openxmlformats.org/drawingml/2006/wordprocessingDrawing" xmlns:w10="urn:schemas-microsoft-com:office:word" xmlns:w="http://schemas.openxmlformats.org/wordprocessingml/2006/main" xmlns:w14="http://schemas.microsoft.com/office/word/2010/wordml" xmlns:w15="http://schemas.microsoft.com/office/word/2012/wordml" xmlns:w16cex="http://schemas.microsoft.com/office/word/2018/wordml/cex" xmlns:w16cid="http://schemas.microsoft.com/office/word/2016/wordml/cid" xmlns:w16="http://schemas.microsoft.com/office/word/2018/wordml" xmlns:w16sdtdh="http://schemas.microsoft.com/office/word/2020/wordml/sdtdatahash" xmlns:w16se="http://schemas.microsoft.com/office/word/2015/wordml/symex" xmlns:wpg="http://schemas.microsoft.com/office/word/2010/wordprocessingGroup" xmlns:wpi="http://schemas.microsoft.com/office/word/2010/wordprocessingInk" xmlns:wne="http://schemas.microsoft.com/office/word/2006/wordml" xmlns:wps="http://schemas.microsoft.com/office/word/2010/wordprocessingShape" mc:Ignorable="w14 w15 w16se w16cid w16 w16cex w16sdtdh wp14">
   <w:abstractNum w:abstractNumId="0" w15:restartNumberingAfterBreak="0">
     <w:nsid w:val="26FD0129"/>
     <w:multiLevelType w:val="hybridMultilevel"/>
@@ -4532,13 +4473,13 @@
       </w:pPr>
     </w:lvl>
   </w:abstractNum>
-  <w:num w:numId="1" w16cid:durableId="497305887">
+  <w:num w:numId="1">
     <w:abstractNumId w:val="2"/>
   </w:num>
-  <w:num w:numId="2" w16cid:durableId="1640960089">
+  <w:num w:numId="2">
     <w:abstractNumId w:val="1"/>
   </w:num>
-  <w:num w:numId="3" w16cid:durableId="1035617652">
+  <w:num w:numId="3">
     <w:abstractNumId w:val="0"/>
   </w:num>
 </w:numbering>
@@ -5375,33 +5316,6 @@
 </file>
 
 <file path=customXml/item1.xml><?xml version="1.0" encoding="utf-8"?>
-<?mso-contentType ?>
-<FormTemplates xmlns="http://schemas.microsoft.com/sharepoint/v3/contenttype/forms">
-  <Display>DocumentLibraryForm</Display>
-  <Edit>DocumentLibraryForm</Edit>
-  <New>DocumentLibraryForm</New>
-</FormTemplates>
-</file>
-
-<file path=customXml/item2.xml><?xml version="1.0" encoding="utf-8"?>
-<p:properties xmlns:p="http://schemas.microsoft.com/office/2006/metadata/properties" xmlns:xsi="http://www.w3.org/2001/XMLSchema-instance" xmlns:pc="http://schemas.microsoft.com/office/infopath/2007/PartnerControls">
-  <documentManagement>
-    <Stage xmlns="f336f4fe-8719-4ea2-b5d6-29b3a580aeb4">Draft</Stage>
-    <Next_x0020_Stage xmlns="f336f4fe-8719-4ea2-b5d6-29b3a580aeb4">N/A</Next_x0020_Stage>
-    <Admin_x0020_Action xmlns="f336f4fe-8719-4ea2-b5d6-29b3a580aeb4" xsi:nil="true"/>
-    <Template_x0020_Category xmlns="f336f4fe-8719-4ea2-b5d6-29b3a580aeb4">Decision Order - DEC</Template_x0020_Category>
-    <Action xmlns="f336f4fe-8719-4ea2-b5d6-29b3a580aeb4" xsi:nil="true"/>
-    <Purpose1 xmlns="f336f4fe-8719-4ea2-b5d6-29b3a580aeb4">SDO disposal hearing template for Default Judgment</Purpose1>
-    <Template_x0020_Language xmlns="f336f4fe-8719-4ea2-b5d6-29b3a580aeb4">English - ENG</Template_x0020_Language>
-    <Rename xmlns="f336f4fe-8719-4ea2-b5d6-29b3a580aeb4">true</Rename>
-    <Tornado_x0020_Filename xmlns="f336f4fe-8719-4ea2-b5d6-29b3a580aeb4" xsi:nil="true"/>
-    <Approval_x0020_Request_x0020_Comment xmlns="f336f4fe-8719-4ea2-b5d6-29b3a580aeb4" xsi:nil="true"/>
-    <Publication_x0020_Date xmlns="f336f4fe-8719-4ea2-b5d6-29b3a580aeb4">2022-07-24T23:00:00+00:00</Publication_x0020_Date>
-  </documentManagement>
-</p:properties>
-</file>
-
-<file path=customXml/item3.xml><?xml version="1.0" encoding="utf-8"?>
 <ct:contentTypeSchema xmlns:ct="http://schemas.microsoft.com/office/2006/metadata/contentType" xmlns:ma="http://schemas.microsoft.com/office/2006/metadata/properties/metaAttributes" ct:_="" ma:_="" ma:contentTypeName="_CtTemplate" ma:contentTypeID="0x01010064A5FDCCFB03F540B94405305D7DE14F00A4F8B82F7CEF57469A8FE5CEAB7A0EE0" ma:contentTypeVersion="54" ma:contentTypeDescription="Part of Template Management with Site Columns representing custom attributes." ma:contentTypeScope="" ma:versionID="c2ae9af6f2d07f5c87e529250672afb5">
   <xsd:schema xmlns:xsd="http://www.w3.org/2001/XMLSchema" xmlns:xs="http://www.w3.org/2001/XMLSchema" xmlns:p="http://schemas.microsoft.com/office/2006/metadata/properties" xmlns:ns2="f336f4fe-8719-4ea2-b5d6-29b3a580aeb4" xmlns:ns3="b57b892a-dd61-4bba-b372-a8d93da2c7e6" targetNamespace="http://schemas.microsoft.com/office/2006/metadata/properties" ma:root="true" ma:fieldsID="5cc5ae0d05cbe82a12e0833457866b27" ns2:_="" ns3:_="">
     <xsd:import namespace="f336f4fe-8719-4ea2-b5d6-29b3a580aeb4"/>
@@ -5717,25 +5631,34 @@
 </ct:contentTypeSchema>
 </file>
 
-<file path=customXml/itemProps1.xml><?xml version="1.0" encoding="utf-8"?>
-<ds:datastoreItem xmlns:ds="http://schemas.openxmlformats.org/officeDocument/2006/customXml" ds:itemID="{E9247418-8373-42A0-A0EF-D23AD904819C}">
-  <ds:schemaRefs>
-    <ds:schemaRef ds:uri="http://schemas.microsoft.com/sharepoint/v3/contenttype/forms"/>
-  </ds:schemaRefs>
-</ds:datastoreItem>
+<file path=customXml/item2.xml><?xml version="1.0" encoding="utf-8"?>
+<p:properties xmlns:p="http://schemas.microsoft.com/office/2006/metadata/properties" xmlns:xsi="http://www.w3.org/2001/XMLSchema-instance" xmlns:pc="http://schemas.microsoft.com/office/infopath/2007/PartnerControls">
+  <documentManagement>
+    <Stage xmlns="f336f4fe-8719-4ea2-b5d6-29b3a580aeb4">Draft</Stage>
+    <Next_x0020_Stage xmlns="f336f4fe-8719-4ea2-b5d6-29b3a580aeb4">N/A</Next_x0020_Stage>
+    <Admin_x0020_Action xmlns="f336f4fe-8719-4ea2-b5d6-29b3a580aeb4" xsi:nil="true"/>
+    <Template_x0020_Category xmlns="f336f4fe-8719-4ea2-b5d6-29b3a580aeb4">Decision Order - DEC</Template_x0020_Category>
+    <Action xmlns="f336f4fe-8719-4ea2-b5d6-29b3a580aeb4" xsi:nil="true"/>
+    <Purpose1 xmlns="f336f4fe-8719-4ea2-b5d6-29b3a580aeb4">SDO disposal hearing template for Default Judgment</Purpose1>
+    <Template_x0020_Language xmlns="f336f4fe-8719-4ea2-b5d6-29b3a580aeb4">English - ENG</Template_x0020_Language>
+    <Rename xmlns="f336f4fe-8719-4ea2-b5d6-29b3a580aeb4">true</Rename>
+    <Tornado_x0020_Filename xmlns="f336f4fe-8719-4ea2-b5d6-29b3a580aeb4" xsi:nil="true"/>
+    <Approval_x0020_Request_x0020_Comment xmlns="f336f4fe-8719-4ea2-b5d6-29b3a580aeb4" xsi:nil="true"/>
+    <Publication_x0020_Date xmlns="f336f4fe-8719-4ea2-b5d6-29b3a580aeb4">2022-07-24T23:00:00+00:00</Publication_x0020_Date>
+  </documentManagement>
+</p:properties>
 </file>
 
-<file path=customXml/itemProps2.xml><?xml version="1.0" encoding="utf-8"?>
-<ds:datastoreItem xmlns:ds="http://schemas.openxmlformats.org/officeDocument/2006/customXml" ds:itemID="{D3658183-99E4-4DA2-A5DA-5424AE725610}">
-  <ds:schemaRefs>
-    <ds:schemaRef ds:uri="http://schemas.microsoft.com/office/2006/metadata/properties"/>
-    <ds:schemaRef ds:uri="http://schemas.microsoft.com/office/infopath/2007/PartnerControls"/>
-    <ds:schemaRef ds:uri="f336f4fe-8719-4ea2-b5d6-29b3a580aeb4"/>
-  </ds:schemaRefs>
-</ds:datastoreItem>
+<file path=customXml/item3.xml><?xml version="1.0" encoding="utf-8"?>
+<?mso-contentType ?>
+<FormTemplates xmlns="http://schemas.microsoft.com/sharepoint/v3/contenttype/forms">
+  <Display>DocumentLibraryForm</Display>
+  <Edit>DocumentLibraryForm</Edit>
+  <New>DocumentLibraryForm</New>
+</FormTemplates>
 </file>
 
-<file path=customXml/itemProps3.xml><?xml version="1.0" encoding="utf-8"?>
+<file path=customXml/itemProps1.xml><?xml version="1.0" encoding="utf-8"?>
 <ds:datastoreItem xmlns:ds="http://schemas.openxmlformats.org/officeDocument/2006/customXml" ds:itemID="{0E5348F3-BD7B-48C0-9419-A8499C840C19}">
   <ds:schemaRefs>
     <ds:schemaRef ds:uri="http://schemas.microsoft.com/office/2006/metadata/contentType"/>
@@ -5752,4 +5675,22 @@
     <ds:schemaRef ds:uri="http://schemas.microsoft.com/internal/obd"/>
   </ds:schemaRefs>
 </ds:datastoreItem>
+</file>
+
+<file path=customXml/itemProps2.xml><?xml version="1.0" encoding="utf-8"?>
+<ds:datastoreItem xmlns:ds="http://schemas.openxmlformats.org/officeDocument/2006/customXml" ds:itemID="{D3658183-99E4-4DA2-A5DA-5424AE725610}">
+  <ds:schemaRefs>
+    <ds:schemaRef ds:uri="http://schemas.microsoft.com/office/2006/metadata/properties"/>
+    <ds:schemaRef ds:uri="http://schemas.microsoft.com/office/infopath/2007/PartnerControls"/>
+    <ds:schemaRef ds:uri="f336f4fe-8719-4ea2-b5d6-29b3a580aeb4"/>
+  </ds:schemaRefs>
+</ds:datastoreItem>
+</file>
+
+<file path=customXml/itemProps3.xml><?xml version="1.0" encoding="utf-8"?>
+<ds:datastoreItem xmlns:ds="http://schemas.openxmlformats.org/officeDocument/2006/customXml" ds:itemID="{E9247418-8373-42A0-A0EF-D23AD904819C}">
+  <ds:schemaRefs>
+    <ds:schemaRef ds:uri="http://schemas.microsoft.com/sharepoint/v3/contenttype/forms"/>
+  </ds:schemaRefs>
+</ds:datastoreItem>
 </file>
</xml_diff>

<commit_message>
CIV-6173 Update disposal screens (#1856)
* CIV-6173 Update disposal screens

* duplication

* duplication

* further template updates disposal

* update

* update

* update

Co-authored-by: Mark Drummond <mark.drummond@version1.com>
Co-authored-by: sankhajuria <sankhajuria@gmail.com>
Co-authored-by: mounikahmcts <43175082+mounikahmcts@users.noreply.github.com>
Co-authored-by: Mounika Ammineni <mounikaammineni@Mounikas-MacBook-Pro.local>
</commit_message>
<xml_diff>
--- a/docker/docmosis/templates/CV-UNS-DEC-ENG-01132.docx
+++ b/docker/docmosis/templates/CV-UNS-DEC-ENG-01132.docx
@@ -61,12 +61,14 @@
         </w:rPr>
         <w:t xml:space="preserve"> </w:t>
       </w:r>
+      <w:proofErr w:type="spellStart"/>
       <w:r>
         <w:rPr>
           <w:rFonts w:ascii="Tahoma" w:hAnsi="Tahoma" w:cs="Tahoma"/>
         </w:rPr>
         <w:t>caseNumber</w:t>
       </w:r>
+      <w:proofErr w:type="spellEnd"/>
       <w:r>
         <w:rPr>
           <w:rFonts w:ascii="Tahoma" w:hAnsi="Tahoma" w:cs="Tahoma"/>
@@ -96,7 +98,47 @@
           <w:bCs/>
           <w:color w:val="000000" w:themeColor="text1"/>
         </w:rPr>
-        <w:t xml:space="preserve">&lt;&lt; {dateFormat($nowUTC </w:t>
+        <w:t>&lt;&lt; {</w:t>
+      </w:r>
+      <w:proofErr w:type="spellStart"/>
+      <w:r>
+        <w:rPr>
+          <w:rFonts w:ascii="Arial" w:hAnsi="Arial" w:cs="Arial"/>
+          <w:b/>
+          <w:bCs/>
+          <w:color w:val="000000" w:themeColor="text1"/>
+        </w:rPr>
+        <w:t>dateFormat</w:t>
+      </w:r>
+      <w:proofErr w:type="spellEnd"/>
+      <w:r>
+        <w:rPr>
+          <w:rFonts w:ascii="Arial" w:hAnsi="Arial" w:cs="Arial"/>
+          <w:b/>
+          <w:bCs/>
+          <w:color w:val="000000" w:themeColor="text1"/>
+        </w:rPr>
+        <w:t>($</w:t>
+      </w:r>
+      <w:proofErr w:type="spellStart"/>
+      <w:r>
+        <w:rPr>
+          <w:rFonts w:ascii="Arial" w:hAnsi="Arial" w:cs="Arial"/>
+          <w:b/>
+          <w:bCs/>
+          <w:color w:val="000000" w:themeColor="text1"/>
+        </w:rPr>
+        <w:t>nowUTC</w:t>
+      </w:r>
+      <w:proofErr w:type="spellEnd"/>
+      <w:r>
+        <w:rPr>
+          <w:rFonts w:ascii="Arial" w:hAnsi="Arial" w:cs="Arial"/>
+          <w:b/>
+          <w:bCs/>
+          <w:color w:val="000000" w:themeColor="text1"/>
+        </w:rPr>
+        <w:t xml:space="preserve"> </w:t>
       </w:r>
       <w:r>
         <w:rPr>
@@ -105,7 +147,27 @@
           <w:bCs/>
           <w:color w:val="000000" w:themeColor="text1"/>
         </w:rPr>
-        <w:t>,‘d MMMM yyyy’)}</w:t>
+        <w:t xml:space="preserve">,‘d MMMM </w:t>
+      </w:r>
+      <w:proofErr w:type="spellStart"/>
+      <w:r>
+        <w:rPr>
+          <w:rFonts w:ascii="Arial" w:eastAsia="Times New Roman" w:hAnsi="Arial" w:cs="Arial"/>
+          <w:b/>
+          <w:bCs/>
+          <w:color w:val="000000" w:themeColor="text1"/>
+        </w:rPr>
+        <w:t>yyyy</w:t>
+      </w:r>
+      <w:proofErr w:type="spellEnd"/>
+      <w:r>
+        <w:rPr>
+          <w:rFonts w:ascii="Arial" w:eastAsia="Times New Roman" w:hAnsi="Arial" w:cs="Arial"/>
+          <w:b/>
+          <w:bCs/>
+          <w:color w:val="000000" w:themeColor="text1"/>
+        </w:rPr>
+        <w:t>’)}</w:t>
       </w:r>
       <w:r>
         <w:rPr>
@@ -169,7 +231,31 @@
           <w:sz w:val="28"/>
           <w:szCs w:val="28"/>
         </w:rPr>
-        <w:t>&lt;&lt;judgeNameTitle&gt;&gt;</w:t>
+        <w:t>&lt;&lt;</w:t>
+      </w:r>
+      <w:proofErr w:type="spellStart"/>
+      <w:r>
+        <w:rPr>
+          <w:rFonts w:ascii="Arial" w:hAnsi="Arial" w:cs="Arial"/>
+          <w:b/>
+          <w:bCs/>
+          <w:color w:val="000000" w:themeColor="text1"/>
+          <w:sz w:val="28"/>
+          <w:szCs w:val="28"/>
+        </w:rPr>
+        <w:t>judgeNameTitle</w:t>
+      </w:r>
+      <w:proofErr w:type="spellEnd"/>
+      <w:r>
+        <w:rPr>
+          <w:rFonts w:ascii="Arial" w:hAnsi="Arial" w:cs="Arial"/>
+          <w:b/>
+          <w:bCs/>
+          <w:color w:val="000000" w:themeColor="text1"/>
+          <w:sz w:val="28"/>
+          <w:szCs w:val="28"/>
+        </w:rPr>
+        <w:t>&gt;&gt;</w:t>
       </w:r>
     </w:p>
     <w:p>
@@ -609,7 +695,25 @@
           <w:snapToGrid w:val="0"/>
           <w:lang w:val="en-US"/>
         </w:rPr>
-        <w:t> You must comply with the terms imposed upon you by this order otherwise your claim or the defence of it is liable to be struck out or some other sanction imposed. If you cannot comply, you are expected to make formal application to the court before any deadline imposed upon you expires.</w:t>
+        <w:t xml:space="preserve"> You must comply with the terms imposed upon you by this order otherwise your claim or the </w:t>
+      </w:r>
+      <w:proofErr w:type="spellStart"/>
+      <w:r>
+        <w:rPr>
+          <w:rFonts w:ascii="Arial" w:hAnsi="Arial"/>
+          <w:snapToGrid w:val="0"/>
+          <w:lang w:val="en-US"/>
+        </w:rPr>
+        <w:t>defence</w:t>
+      </w:r>
+      <w:proofErr w:type="spellEnd"/>
+      <w:r>
+        <w:rPr>
+          <w:rFonts w:ascii="Arial" w:hAnsi="Arial"/>
+          <w:snapToGrid w:val="0"/>
+          <w:lang w:val="en-US"/>
+        </w:rPr>
+        <w:t xml:space="preserve"> of it is liable to be struck out or some other sanction imposed. If you cannot comply, you are expected to make formal application to the court before any deadline imposed upon you expires.</w:t>
       </w:r>
     </w:p>
     <w:p/>
@@ -830,7 +934,14 @@
         <w:rPr>
           <w:rFonts w:ascii="Arial" w:hAnsi="Arial" w:cs="Arial"/>
         </w:rPr>
-        <w:t>&lt;&lt; cs_</w:t>
+        <w:t xml:space="preserve">&lt;&lt; </w:t>
+      </w:r>
+      <w:proofErr w:type="spellStart"/>
+      <w:r>
+        <w:rPr>
+          <w:rFonts w:ascii="Arial" w:hAnsi="Arial" w:cs="Arial"/>
+        </w:rPr>
+        <w:t>cs_</w:t>
       </w:r>
       <w:r>
         <w:rPr>
@@ -838,6 +949,7 @@
         </w:rPr>
         <w:t>disposalHearingDisclosureOfDocumentsDJAddSection</w:t>
       </w:r>
+      <w:proofErr w:type="spellEnd"/>
       <w:r>
         <w:rPr>
           <w:rFonts w:ascii="Arial" w:hAnsi="Arial" w:cs="Arial"/>
@@ -878,6 +990,7 @@
         </w:rPr>
         <w:t xml:space="preserve">&lt;&lt; </w:t>
       </w:r>
+      <w:proofErr w:type="spellStart"/>
       <w:r>
         <w:rPr>
           <w:rFonts w:ascii="Arial" w:hAnsi="Arial" w:cs="Arial"/>
@@ -888,7 +1001,14 @@
         <w:rPr>
           <w:rFonts w:ascii="Arial" w:hAnsi="Arial" w:cs="Arial"/>
         </w:rPr>
-        <w:t>.input &gt;&gt;</w:t>
+        <w:t>.input</w:t>
+      </w:r>
+      <w:proofErr w:type="spellEnd"/>
+      <w:r>
+        <w:rPr>
+          <w:rFonts w:ascii="Arial" w:hAnsi="Arial" w:cs="Arial"/>
+        </w:rPr>
+        <w:t xml:space="preserve"> &gt;&gt;</w:t>
       </w:r>
       <w:r>
         <w:t xml:space="preserve"> </w:t>
@@ -907,16 +1027,44 @@
           <w:b/>
           <w:bCs/>
         </w:rPr>
-        <w:t xml:space="preserve"> {dateFormat(</w:t>
-      </w:r>
-      <w:r>
-        <w:rPr>
-          <w:rFonts w:ascii="Arial" w:hAnsi="Arial" w:cs="Arial"/>
-          <w:b/>
-          <w:bCs/>
-        </w:rPr>
-        <w:t xml:space="preserve"> disposalHearingDisclosureOfDocumentsDJ.date</w:t>
-      </w:r>
+        <w:t xml:space="preserve"> {</w:t>
+      </w:r>
+      <w:proofErr w:type="spellStart"/>
+      <w:r>
+        <w:rPr>
+          <w:rFonts w:ascii="Arial" w:hAnsi="Arial" w:cs="Arial"/>
+          <w:b/>
+          <w:bCs/>
+        </w:rPr>
+        <w:t>dateFormat</w:t>
+      </w:r>
+      <w:proofErr w:type="spellEnd"/>
+      <w:r>
+        <w:rPr>
+          <w:rFonts w:ascii="Arial" w:hAnsi="Arial" w:cs="Arial"/>
+          <w:b/>
+          <w:bCs/>
+        </w:rPr>
+        <w:t>(</w:t>
+      </w:r>
+      <w:r>
+        <w:rPr>
+          <w:rFonts w:ascii="Arial" w:hAnsi="Arial" w:cs="Arial"/>
+          <w:b/>
+          <w:bCs/>
+        </w:rPr>
+        <w:t xml:space="preserve"> </w:t>
+      </w:r>
+      <w:proofErr w:type="spellStart"/>
+      <w:r>
+        <w:rPr>
+          <w:rFonts w:ascii="Arial" w:hAnsi="Arial" w:cs="Arial"/>
+          <w:b/>
+          <w:bCs/>
+        </w:rPr>
+        <w:t>disposalHearingDisclosureOfDocumentsDJ.date</w:t>
+      </w:r>
+      <w:proofErr w:type="spellEnd"/>
       <w:r>
         <w:rPr>
           <w:rFonts w:ascii="Arial" w:hAnsi="Arial" w:cs="Arial"/>
@@ -931,7 +1079,43 @@
           <w:b/>
           <w:bCs/>
         </w:rPr>
-        <w:t>‘dd MMMM yyyy’, ‘yyyy-MM-dd’)}&gt;&gt;</w:t>
+        <w:t xml:space="preserve">‘dd MMMM </w:t>
+      </w:r>
+      <w:proofErr w:type="spellStart"/>
+      <w:r>
+        <w:rPr>
+          <w:rFonts w:ascii="Arial" w:hAnsi="Arial" w:cs="Arial"/>
+          <w:b/>
+          <w:bCs/>
+        </w:rPr>
+        <w:t>yyyy</w:t>
+      </w:r>
+      <w:proofErr w:type="spellEnd"/>
+      <w:r>
+        <w:rPr>
+          <w:rFonts w:ascii="Arial" w:hAnsi="Arial" w:cs="Arial"/>
+          <w:b/>
+          <w:bCs/>
+        </w:rPr>
+        <w:t>’, ‘</w:t>
+      </w:r>
+      <w:proofErr w:type="spellStart"/>
+      <w:r>
+        <w:rPr>
+          <w:rFonts w:ascii="Arial" w:hAnsi="Arial" w:cs="Arial"/>
+          <w:b/>
+          <w:bCs/>
+        </w:rPr>
+        <w:t>yyyy</w:t>
+      </w:r>
+      <w:proofErr w:type="spellEnd"/>
+      <w:r>
+        <w:rPr>
+          <w:rFonts w:ascii="Arial" w:hAnsi="Arial" w:cs="Arial"/>
+          <w:b/>
+          <w:bCs/>
+        </w:rPr>
+        <w:t>-MM-dd’)}&gt;&gt;</w:t>
       </w:r>
       <w:r>
         <w:rPr>
@@ -983,8 +1167,27 @@
           <w:b/>
           <w:bCs/>
         </w:rPr>
-        <w:t xml:space="preserve"> {dateFormat(</w:t>
-      </w:r>
+        <w:t xml:space="preserve"> {</w:t>
+      </w:r>
+      <w:proofErr w:type="spellStart"/>
+      <w:r>
+        <w:rPr>
+          <w:rFonts w:ascii="Arial" w:hAnsi="Arial" w:cs="Arial"/>
+          <w:b/>
+          <w:bCs/>
+        </w:rPr>
+        <w:t>dateFormat</w:t>
+      </w:r>
+      <w:proofErr w:type="spellEnd"/>
+      <w:r>
+        <w:rPr>
+          <w:rFonts w:ascii="Arial" w:hAnsi="Arial" w:cs="Arial"/>
+          <w:b/>
+          <w:bCs/>
+        </w:rPr>
+        <w:t>(</w:t>
+      </w:r>
+      <w:proofErr w:type="spellStart"/>
       <w:r>
         <w:rPr>
           <w:rFonts w:ascii="Arial" w:hAnsi="Arial" w:cs="Arial"/>
@@ -993,6 +1196,7 @@
         </w:rPr>
         <w:t>disposalHearingDisclosureOfDocumentsDJ.date</w:t>
       </w:r>
+      <w:proofErr w:type="spellEnd"/>
       <w:r>
         <w:rPr>
           <w:rFonts w:ascii="Arial" w:hAnsi="Arial" w:cs="Arial"/>
@@ -1007,7 +1211,43 @@
           <w:b/>
           <w:bCs/>
         </w:rPr>
-        <w:t>‘dd MMMM yyyy’, ‘yyyy-MM-dd’)}&gt;&gt;</w:t>
+        <w:t xml:space="preserve">‘dd MMMM </w:t>
+      </w:r>
+      <w:proofErr w:type="spellStart"/>
+      <w:r>
+        <w:rPr>
+          <w:rFonts w:ascii="Arial" w:hAnsi="Arial" w:cs="Arial"/>
+          <w:b/>
+          <w:bCs/>
+        </w:rPr>
+        <w:t>yyyy</w:t>
+      </w:r>
+      <w:proofErr w:type="spellEnd"/>
+      <w:r>
+        <w:rPr>
+          <w:rFonts w:ascii="Arial" w:hAnsi="Arial" w:cs="Arial"/>
+          <w:b/>
+          <w:bCs/>
+        </w:rPr>
+        <w:t>’, ‘</w:t>
+      </w:r>
+      <w:proofErr w:type="spellStart"/>
+      <w:r>
+        <w:rPr>
+          <w:rFonts w:ascii="Arial" w:hAnsi="Arial" w:cs="Arial"/>
+          <w:b/>
+          <w:bCs/>
+        </w:rPr>
+        <w:t>yyyy</w:t>
+      </w:r>
+      <w:proofErr w:type="spellEnd"/>
+      <w:r>
+        <w:rPr>
+          <w:rFonts w:ascii="Arial" w:hAnsi="Arial" w:cs="Arial"/>
+          <w:b/>
+          <w:bCs/>
+        </w:rPr>
+        <w:t>-MM-dd’)}&gt;&gt;</w:t>
       </w:r>
       <w:r>
         <w:rPr>
@@ -1028,13 +1268,27 @@
         <w:rPr>
           <w:rFonts w:ascii="Arial" w:hAnsi="Arial" w:cs="Arial"/>
         </w:rPr>
-        <w:t>&lt;&lt;es_</w:t>
-      </w:r>
-      <w:r>
-        <w:rPr>
-          <w:rFonts w:ascii="Arial" w:hAnsi="Arial" w:cs="Arial"/>
-        </w:rPr>
-        <w:t xml:space="preserve">disposalHearingDisclosureOfDocumentsDJAddSection </w:t>
+        <w:t>&lt;&lt;</w:t>
+      </w:r>
+      <w:proofErr w:type="spellStart"/>
+      <w:r>
+        <w:rPr>
+          <w:rFonts w:ascii="Arial" w:hAnsi="Arial" w:cs="Arial"/>
+        </w:rPr>
+        <w:t>es_</w:t>
+      </w:r>
+      <w:r>
+        <w:rPr>
+          <w:rFonts w:ascii="Arial" w:hAnsi="Arial" w:cs="Arial"/>
+        </w:rPr>
+        <w:t>disposalHearingDisclosureOfDocumentsDJAddSection</w:t>
+      </w:r>
+      <w:proofErr w:type="spellEnd"/>
+      <w:r>
+        <w:rPr>
+          <w:rFonts w:ascii="Arial" w:hAnsi="Arial" w:cs="Arial"/>
+        </w:rPr>
+        <w:t xml:space="preserve"> </w:t>
       </w:r>
       <w:r>
         <w:rPr>
@@ -1053,7 +1307,14 @@
         <w:rPr>
           <w:rFonts w:ascii="Arial" w:hAnsi="Arial" w:cs="Arial"/>
         </w:rPr>
-        <w:t>&lt;&lt; cs_</w:t>
+        <w:t xml:space="preserve">&lt;&lt; </w:t>
+      </w:r>
+      <w:proofErr w:type="spellStart"/>
+      <w:r>
+        <w:rPr>
+          <w:rFonts w:ascii="Arial" w:hAnsi="Arial" w:cs="Arial"/>
+        </w:rPr>
+        <w:t>cs_</w:t>
       </w:r>
       <w:r>
         <w:rPr>
@@ -1061,6 +1322,7 @@
         </w:rPr>
         <w:t>disposalHearingWitnessOfFactDJAddSection</w:t>
       </w:r>
+      <w:proofErr w:type="spellEnd"/>
       <w:r>
         <w:rPr>
           <w:rFonts w:ascii="Arial" w:hAnsi="Arial" w:cs="Arial"/>
@@ -1118,7 +1380,25 @@
           <w:b/>
           <w:bCs/>
         </w:rPr>
-        <w:t xml:space="preserve"> {dateFormat(</w:t>
+        <w:t xml:space="preserve"> {</w:t>
+      </w:r>
+      <w:proofErr w:type="spellStart"/>
+      <w:r>
+        <w:rPr>
+          <w:rFonts w:ascii="Arial" w:hAnsi="Arial" w:cs="Arial"/>
+          <w:b/>
+          <w:bCs/>
+        </w:rPr>
+        <w:t>dateFormat</w:t>
+      </w:r>
+      <w:proofErr w:type="spellEnd"/>
+      <w:r>
+        <w:rPr>
+          <w:rFonts w:ascii="Arial" w:hAnsi="Arial" w:cs="Arial"/>
+          <w:b/>
+          <w:bCs/>
+        </w:rPr>
+        <w:t>(</w:t>
       </w:r>
       <w:r>
         <w:rPr>
@@ -1142,7 +1422,43 @@
           <w:b/>
           <w:bCs/>
         </w:rPr>
-        <w:t>‘dd MMMM yyyy’, ‘yyyy-MM-dd’)}&gt;&gt;</w:t>
+        <w:t xml:space="preserve">‘dd MMMM </w:t>
+      </w:r>
+      <w:proofErr w:type="spellStart"/>
+      <w:r>
+        <w:rPr>
+          <w:rFonts w:ascii="Arial" w:hAnsi="Arial" w:cs="Arial"/>
+          <w:b/>
+          <w:bCs/>
+        </w:rPr>
+        <w:t>yyyy</w:t>
+      </w:r>
+      <w:proofErr w:type="spellEnd"/>
+      <w:r>
+        <w:rPr>
+          <w:rFonts w:ascii="Arial" w:hAnsi="Arial" w:cs="Arial"/>
+          <w:b/>
+          <w:bCs/>
+        </w:rPr>
+        <w:t>’, ‘</w:t>
+      </w:r>
+      <w:proofErr w:type="spellStart"/>
+      <w:r>
+        <w:rPr>
+          <w:rFonts w:ascii="Arial" w:hAnsi="Arial" w:cs="Arial"/>
+          <w:b/>
+          <w:bCs/>
+        </w:rPr>
+        <w:t>yyyy</w:t>
+      </w:r>
+      <w:proofErr w:type="spellEnd"/>
+      <w:r>
+        <w:rPr>
+          <w:rFonts w:ascii="Arial" w:hAnsi="Arial" w:cs="Arial"/>
+          <w:b/>
+          <w:bCs/>
+        </w:rPr>
+        <w:t>-MM-dd’)}&gt;&gt;</w:t>
       </w:r>
       <w:r>
         <w:rPr>
@@ -1214,7 +1530,25 @@
           <w:b/>
           <w:bCs/>
         </w:rPr>
-        <w:t xml:space="preserve"> {dateFormat(</w:t>
+        <w:t xml:space="preserve"> {</w:t>
+      </w:r>
+      <w:proofErr w:type="spellStart"/>
+      <w:r>
+        <w:rPr>
+          <w:rFonts w:ascii="Arial" w:hAnsi="Arial" w:cs="Arial"/>
+          <w:b/>
+          <w:bCs/>
+        </w:rPr>
+        <w:t>dateFormat</w:t>
+      </w:r>
+      <w:proofErr w:type="spellEnd"/>
+      <w:r>
+        <w:rPr>
+          <w:rFonts w:ascii="Arial" w:hAnsi="Arial" w:cs="Arial"/>
+          <w:b/>
+          <w:bCs/>
+        </w:rPr>
+        <w:t>(</w:t>
       </w:r>
       <w:r>
         <w:rPr>
@@ -1238,7 +1572,43 @@
           <w:b/>
           <w:bCs/>
         </w:rPr>
-        <w:t>‘dd MMMM yyyy’, ‘yyyy-MM-dd’)}&gt;&gt;</w:t>
+        <w:t xml:space="preserve">‘dd MMMM </w:t>
+      </w:r>
+      <w:proofErr w:type="spellStart"/>
+      <w:r>
+        <w:rPr>
+          <w:rFonts w:ascii="Arial" w:hAnsi="Arial" w:cs="Arial"/>
+          <w:b/>
+          <w:bCs/>
+        </w:rPr>
+        <w:t>yyyy</w:t>
+      </w:r>
+      <w:proofErr w:type="spellEnd"/>
+      <w:r>
+        <w:rPr>
+          <w:rFonts w:ascii="Arial" w:hAnsi="Arial" w:cs="Arial"/>
+          <w:b/>
+          <w:bCs/>
+        </w:rPr>
+        <w:t>’, ‘</w:t>
+      </w:r>
+      <w:proofErr w:type="spellStart"/>
+      <w:r>
+        <w:rPr>
+          <w:rFonts w:ascii="Arial" w:hAnsi="Arial" w:cs="Arial"/>
+          <w:b/>
+          <w:bCs/>
+        </w:rPr>
+        <w:t>yyyy</w:t>
+      </w:r>
+      <w:proofErr w:type="spellEnd"/>
+      <w:r>
+        <w:rPr>
+          <w:rFonts w:ascii="Arial" w:hAnsi="Arial" w:cs="Arial"/>
+          <w:b/>
+          <w:bCs/>
+        </w:rPr>
+        <w:t>-MM-dd’)}&gt;&gt;</w:t>
       </w:r>
       <w:r>
         <w:rPr>
@@ -1322,7 +1692,25 @@
           <w:b/>
           <w:bCs/>
         </w:rPr>
-        <w:t xml:space="preserve"> {dateFormat(</w:t>
+        <w:t xml:space="preserve"> {</w:t>
+      </w:r>
+      <w:proofErr w:type="spellStart"/>
+      <w:r>
+        <w:rPr>
+          <w:rFonts w:ascii="Arial" w:hAnsi="Arial" w:cs="Arial"/>
+          <w:b/>
+          <w:bCs/>
+        </w:rPr>
+        <w:t>dateFormat</w:t>
+      </w:r>
+      <w:proofErr w:type="spellEnd"/>
+      <w:r>
+        <w:rPr>
+          <w:rFonts w:ascii="Arial" w:hAnsi="Arial" w:cs="Arial"/>
+          <w:b/>
+          <w:bCs/>
+        </w:rPr>
+        <w:t>(</w:t>
       </w:r>
       <w:r>
         <w:rPr>
@@ -1346,21 +1734,106 @@
           <w:b/>
           <w:bCs/>
         </w:rPr>
-        <w:t>‘dd MMMM yyyy’, ‘yyyy-MM-dd’)}&gt;&gt;</w:t>
-      </w:r>
-      <w:r>
-        <w:rPr>
-          <w:rFonts w:ascii="Arial" w:hAnsi="Arial" w:cs="Arial"/>
-          <w:b/>
-          <w:bCs/>
+        <w:t xml:space="preserve">‘dd MMMM </w:t>
+      </w:r>
+      <w:proofErr w:type="spellStart"/>
+      <w:r>
+        <w:rPr>
+          <w:rFonts w:ascii="Arial" w:hAnsi="Arial" w:cs="Arial"/>
+          <w:b/>
+          <w:bCs/>
+        </w:rPr>
+        <w:t>yyyy</w:t>
+      </w:r>
+      <w:proofErr w:type="spellEnd"/>
+      <w:r>
+        <w:rPr>
+          <w:rFonts w:ascii="Arial" w:hAnsi="Arial" w:cs="Arial"/>
+          <w:b/>
+          <w:bCs/>
+        </w:rPr>
+        <w:t>’, ‘</w:t>
+      </w:r>
+      <w:proofErr w:type="spellStart"/>
+      <w:r>
+        <w:rPr>
+          <w:rFonts w:ascii="Arial" w:hAnsi="Arial" w:cs="Arial"/>
+          <w:b/>
+          <w:bCs/>
+        </w:rPr>
+        <w:t>yyyy</w:t>
+      </w:r>
+      <w:proofErr w:type="spellEnd"/>
+      <w:r>
+        <w:rPr>
+          <w:rFonts w:ascii="Arial" w:hAnsi="Arial" w:cs="Arial"/>
+          <w:b/>
+          <w:bCs/>
+        </w:rPr>
+        <w:t>-MM-dd’)}&gt;&gt;</w:t>
+      </w:r>
+      <w:r>
+        <w:rPr>
+          <w:rFonts w:ascii="Arial" w:hAnsi="Arial" w:cs="Arial"/>
+          <w:b/>
+          <w:bCs/>
+        </w:rPr>
+        <w:t xml:space="preserve"> </w:t>
+      </w:r>
+      <w:r>
+        <w:rPr>
+          <w:rFonts w:ascii="Arial" w:hAnsi="Arial" w:cs="Arial"/>
+        </w:rPr>
+        <w:t>&lt;&lt; disposalHearingWitnessOfFactDJ.input</w:t>
+      </w:r>
+      <w:r>
+        <w:rPr>
+          <w:rFonts w:ascii="Arial" w:hAnsi="Arial" w:cs="Arial"/>
+        </w:rPr>
+        <w:t>6</w:t>
+      </w:r>
+      <w:r>
+        <w:rPr>
+          <w:rFonts w:ascii="Arial" w:hAnsi="Arial" w:cs="Arial"/>
+        </w:rPr>
+        <w:t xml:space="preserve"> &gt;&gt;</w:t>
+      </w:r>
+      <w:r>
+        <w:rPr>
+          <w:rFonts w:ascii="Arial" w:hAnsi="Arial" w:cs="Arial"/>
         </w:rPr>
         <w:t>.</w:t>
       </w:r>
-      <w:r>
-        <w:rPr>
-          <w:rFonts w:ascii="Arial" w:hAnsi="Arial" w:cs="Arial"/>
-          <w:b/>
-          <w:bCs/>
+    </w:p>
+    <w:p>
+      <w:pPr>
+        <w:rPr>
+          <w:rFonts w:ascii="Arial" w:hAnsi="Arial" w:cs="Arial"/>
+        </w:rPr>
+      </w:pPr>
+      <w:r>
+        <w:rPr>
+          <w:rFonts w:ascii="Arial" w:hAnsi="Arial" w:cs="Arial"/>
+        </w:rPr>
+        <w:t xml:space="preserve">&lt;&lt; </w:t>
+      </w:r>
+      <w:proofErr w:type="spellStart"/>
+      <w:r>
+        <w:rPr>
+          <w:rFonts w:ascii="Arial" w:hAnsi="Arial" w:cs="Arial"/>
+        </w:rPr>
+        <w:t>es_</w:t>
+      </w:r>
+      <w:r>
+        <w:rPr>
+          <w:rFonts w:ascii="Arial" w:hAnsi="Arial" w:cs="Arial"/>
+        </w:rPr>
+        <w:t>disposalHearingWitnessOfFactDJAddSection</w:t>
+      </w:r>
+      <w:proofErr w:type="spellEnd"/>
+      <w:r>
+        <w:rPr>
+          <w:rFonts w:ascii="Arial" w:hAnsi="Arial" w:cs="Arial"/>
         </w:rPr>
         <w:t xml:space="preserve"> </w:t>
       </w:r>
@@ -1368,49 +1841,6 @@
         <w:rPr>
           <w:rFonts w:ascii="Arial" w:hAnsi="Arial" w:cs="Arial"/>
         </w:rPr>
-        <w:t>&lt;&lt; disposalHearingWitnessOfFactDJ.input</w:t>
-      </w:r>
-      <w:r>
-        <w:rPr>
-          <w:rFonts w:ascii="Arial" w:hAnsi="Arial" w:cs="Arial"/>
-        </w:rPr>
-        <w:t>6</w:t>
-      </w:r>
-      <w:r>
-        <w:rPr>
-          <w:rFonts w:ascii="Arial" w:hAnsi="Arial" w:cs="Arial"/>
-        </w:rPr>
-        <w:t xml:space="preserve"> &gt;&gt;</w:t>
-      </w:r>
-      <w:r>
-        <w:rPr>
-          <w:rFonts w:ascii="Arial" w:hAnsi="Arial" w:cs="Arial"/>
-        </w:rPr>
-        <w:t>.</w:t>
-      </w:r>
-    </w:p>
-    <w:p>
-      <w:pPr>
-        <w:rPr>
-          <w:rFonts w:ascii="Arial" w:hAnsi="Arial" w:cs="Arial"/>
-        </w:rPr>
-      </w:pPr>
-      <w:r>
-        <w:rPr>
-          <w:rFonts w:ascii="Arial" w:hAnsi="Arial" w:cs="Arial"/>
-        </w:rPr>
-        <w:t>&lt;&lt; es_</w:t>
-      </w:r>
-      <w:r>
-        <w:rPr>
-          <w:rFonts w:ascii="Arial" w:hAnsi="Arial" w:cs="Arial"/>
-        </w:rPr>
-        <w:t xml:space="preserve">disposalHearingWitnessOfFactDJAddSection </w:t>
-      </w:r>
-      <w:r>
-        <w:rPr>
-          <w:rFonts w:ascii="Arial" w:hAnsi="Arial" w:cs="Arial"/>
-        </w:rPr>
         <w:t>&gt;&gt;</w:t>
       </w:r>
     </w:p>
@@ -1426,6 +1856,7 @@
         </w:rPr>
         <w:t>&lt;&lt;</w:t>
       </w:r>
+      <w:proofErr w:type="spellStart"/>
       <w:r>
         <w:rPr>
           <w:rFonts w:ascii="Arial" w:hAnsi="Arial" w:cs="Arial"/>
@@ -1444,6 +1875,7 @@
         </w:rPr>
         <w:t>disposalHearingMedicalEvidenceDJAddSection</w:t>
       </w:r>
+      <w:proofErr w:type="spellEnd"/>
       <w:r>
         <w:rPr>
           <w:rFonts w:ascii="Arial" w:hAnsi="Arial" w:cs="Arial"/>
@@ -1504,7 +1936,25 @@
           <w:b/>
           <w:bCs/>
         </w:rPr>
-        <w:t xml:space="preserve"> {dateFormat(</w:t>
+        <w:t xml:space="preserve"> {</w:t>
+      </w:r>
+      <w:proofErr w:type="spellStart"/>
+      <w:r>
+        <w:rPr>
+          <w:rFonts w:ascii="Arial" w:hAnsi="Arial" w:cs="Arial"/>
+          <w:b/>
+          <w:bCs/>
+        </w:rPr>
+        <w:t>dateFormat</w:t>
+      </w:r>
+      <w:proofErr w:type="spellEnd"/>
+      <w:r>
+        <w:rPr>
+          <w:rFonts w:ascii="Arial" w:hAnsi="Arial" w:cs="Arial"/>
+          <w:b/>
+          <w:bCs/>
+        </w:rPr>
+        <w:t>(</w:t>
       </w:r>
       <w:r>
         <w:rPr>
@@ -1534,7 +1984,43 @@
           <w:b/>
           <w:bCs/>
         </w:rPr>
-        <w:t>‘dd MMMM yyyy’, ‘yyyy-MM-dd’)}&gt;&gt;</w:t>
+        <w:t xml:space="preserve">‘dd MMMM </w:t>
+      </w:r>
+      <w:proofErr w:type="spellStart"/>
+      <w:r>
+        <w:rPr>
+          <w:rFonts w:ascii="Arial" w:hAnsi="Arial" w:cs="Arial"/>
+          <w:b/>
+          <w:bCs/>
+        </w:rPr>
+        <w:t>yyyy</w:t>
+      </w:r>
+      <w:proofErr w:type="spellEnd"/>
+      <w:r>
+        <w:rPr>
+          <w:rFonts w:ascii="Arial" w:hAnsi="Arial" w:cs="Arial"/>
+          <w:b/>
+          <w:bCs/>
+        </w:rPr>
+        <w:t>’, ‘</w:t>
+      </w:r>
+      <w:proofErr w:type="spellStart"/>
+      <w:r>
+        <w:rPr>
+          <w:rFonts w:ascii="Arial" w:hAnsi="Arial" w:cs="Arial"/>
+          <w:b/>
+          <w:bCs/>
+        </w:rPr>
+        <w:t>yyyy</w:t>
+      </w:r>
+      <w:proofErr w:type="spellEnd"/>
+      <w:r>
+        <w:rPr>
+          <w:rFonts w:ascii="Arial" w:hAnsi="Arial" w:cs="Arial"/>
+          <w:b/>
+          <w:bCs/>
+        </w:rPr>
+        <w:t>-MM-dd’)}&gt;&gt;</w:t>
       </w:r>
       <w:r>
         <w:rPr>
@@ -1555,20 +2041,48 @@
         <w:rPr>
           <w:rFonts w:ascii="Arial" w:hAnsi="Arial" w:cs="Arial"/>
         </w:rPr>
-        <w:t>&lt;&lt;es_disposalHearingMedicalEvidenceDJAddSection&gt;&gt;</w:t>
-      </w:r>
-    </w:p>
-    <w:p>
-      <w:pPr>
-        <w:rPr>
-          <w:rFonts w:ascii="Arial" w:hAnsi="Arial" w:cs="Arial"/>
-        </w:rPr>
-      </w:pPr>
-      <w:r>
-        <w:rPr>
-          <w:rFonts w:ascii="Arial" w:hAnsi="Arial" w:cs="Arial"/>
-        </w:rPr>
-        <w:t>&lt;&lt;cs_disposalHearingQuestionsToExpertsDJAddSection&gt;&gt;</w:t>
+        <w:t>&lt;&lt;</w:t>
+      </w:r>
+      <w:proofErr w:type="spellStart"/>
+      <w:r>
+        <w:rPr>
+          <w:rFonts w:ascii="Arial" w:hAnsi="Arial" w:cs="Arial"/>
+        </w:rPr>
+        <w:t>es_disposalHearingMedicalEvidenceDJAddSection</w:t>
+      </w:r>
+      <w:proofErr w:type="spellEnd"/>
+      <w:r>
+        <w:rPr>
+          <w:rFonts w:ascii="Arial" w:hAnsi="Arial" w:cs="Arial"/>
+        </w:rPr>
+        <w:t>&gt;&gt;</w:t>
+      </w:r>
+    </w:p>
+    <w:p>
+      <w:pPr>
+        <w:rPr>
+          <w:rFonts w:ascii="Arial" w:hAnsi="Arial" w:cs="Arial"/>
+        </w:rPr>
+      </w:pPr>
+      <w:r>
+        <w:rPr>
+          <w:rFonts w:ascii="Arial" w:hAnsi="Arial" w:cs="Arial"/>
+        </w:rPr>
+        <w:t>&lt;&lt;</w:t>
+      </w:r>
+      <w:proofErr w:type="spellStart"/>
+      <w:r>
+        <w:rPr>
+          <w:rFonts w:ascii="Arial" w:hAnsi="Arial" w:cs="Arial"/>
+        </w:rPr>
+        <w:t>cs_disposalHearingQuestionsToExpertsDJAddSection</w:t>
+      </w:r>
+      <w:proofErr w:type="spellEnd"/>
+      <w:r>
+        <w:rPr>
+          <w:rFonts w:ascii="Arial" w:hAnsi="Arial" w:cs="Arial"/>
+        </w:rPr>
+        <w:t>&gt;&gt;</w:t>
       </w:r>
     </w:p>
     <w:p>
@@ -1624,7 +2138,25 @@
           <w:b/>
           <w:bCs/>
         </w:rPr>
-        <w:t xml:space="preserve"> {dateFormat(</w:t>
+        <w:t xml:space="preserve"> {</w:t>
+      </w:r>
+      <w:proofErr w:type="spellStart"/>
+      <w:r>
+        <w:rPr>
+          <w:rFonts w:ascii="Arial" w:hAnsi="Arial" w:cs="Arial"/>
+          <w:b/>
+          <w:bCs/>
+        </w:rPr>
+        <w:t>dateFormat</w:t>
+      </w:r>
+      <w:proofErr w:type="spellEnd"/>
+      <w:r>
+        <w:rPr>
+          <w:rFonts w:ascii="Arial" w:hAnsi="Arial" w:cs="Arial"/>
+          <w:b/>
+          <w:bCs/>
+        </w:rPr>
+        <w:t>(</w:t>
       </w:r>
       <w:r>
         <w:rPr>
@@ -1632,6 +2164,7 @@
         </w:rPr>
         <w:t xml:space="preserve"> </w:t>
       </w:r>
+      <w:proofErr w:type="spellStart"/>
       <w:r>
         <w:rPr>
           <w:rFonts w:ascii="Arial" w:hAnsi="Arial" w:cs="Arial"/>
@@ -1640,6 +2173,7 @@
         </w:rPr>
         <w:t>disposalHearingQuestionsToExpertsDJ.date</w:t>
       </w:r>
+      <w:proofErr w:type="spellEnd"/>
       <w:r>
         <w:rPr>
           <w:rFonts w:ascii="Arial" w:hAnsi="Arial" w:cs="Arial"/>
@@ -1654,7 +2188,43 @@
           <w:b/>
           <w:bCs/>
         </w:rPr>
-        <w:t>‘dd MMMM yyyy’, ‘yyyy-MM-dd’)}&gt;&gt;</w:t>
+        <w:t xml:space="preserve">‘dd MMMM </w:t>
+      </w:r>
+      <w:proofErr w:type="spellStart"/>
+      <w:r>
+        <w:rPr>
+          <w:rFonts w:ascii="Arial" w:hAnsi="Arial" w:cs="Arial"/>
+          <w:b/>
+          <w:bCs/>
+        </w:rPr>
+        <w:t>yyyy</w:t>
+      </w:r>
+      <w:proofErr w:type="spellEnd"/>
+      <w:r>
+        <w:rPr>
+          <w:rFonts w:ascii="Arial" w:hAnsi="Arial" w:cs="Arial"/>
+          <w:b/>
+          <w:bCs/>
+        </w:rPr>
+        <w:t>’, ‘</w:t>
+      </w:r>
+      <w:proofErr w:type="spellStart"/>
+      <w:r>
+        <w:rPr>
+          <w:rFonts w:ascii="Arial" w:hAnsi="Arial" w:cs="Arial"/>
+          <w:b/>
+          <w:bCs/>
+        </w:rPr>
+        <w:t>yyyy</w:t>
+      </w:r>
+      <w:proofErr w:type="spellEnd"/>
+      <w:r>
+        <w:rPr>
+          <w:rFonts w:ascii="Arial" w:hAnsi="Arial" w:cs="Arial"/>
+          <w:b/>
+          <w:bCs/>
+        </w:rPr>
+        <w:t>-MM-dd’)}&gt;&gt;</w:t>
       </w:r>
       <w:r>
         <w:rPr>
@@ -1689,20 +2259,48 @@
         <w:rPr>
           <w:rFonts w:ascii="Arial" w:hAnsi="Arial" w:cs="Arial"/>
         </w:rPr>
-        <w:t>&lt;&lt;es_disposalHearingQuestionsToExpertsDJAddSection&gt;&gt;</w:t>
-      </w:r>
-    </w:p>
-    <w:p>
-      <w:pPr>
-        <w:rPr>
-          <w:rFonts w:ascii="Arial" w:hAnsi="Arial" w:cs="Arial"/>
-        </w:rPr>
-      </w:pPr>
-      <w:r>
-        <w:rPr>
-          <w:rFonts w:ascii="Arial" w:hAnsi="Arial" w:cs="Arial"/>
-        </w:rPr>
-        <w:t>&lt;&lt;cs_disposalHearingSchedulesOfLossDJAddSection&gt;&gt;</w:t>
+        <w:t>&lt;&lt;</w:t>
+      </w:r>
+      <w:proofErr w:type="spellStart"/>
+      <w:r>
+        <w:rPr>
+          <w:rFonts w:ascii="Arial" w:hAnsi="Arial" w:cs="Arial"/>
+        </w:rPr>
+        <w:t>es_disposalHearingQuestionsToExpertsDJAddSection</w:t>
+      </w:r>
+      <w:proofErr w:type="spellEnd"/>
+      <w:r>
+        <w:rPr>
+          <w:rFonts w:ascii="Arial" w:hAnsi="Arial" w:cs="Arial"/>
+        </w:rPr>
+        <w:t>&gt;&gt;</w:t>
+      </w:r>
+    </w:p>
+    <w:p>
+      <w:pPr>
+        <w:rPr>
+          <w:rFonts w:ascii="Arial" w:hAnsi="Arial" w:cs="Arial"/>
+        </w:rPr>
+      </w:pPr>
+      <w:r>
+        <w:rPr>
+          <w:rFonts w:ascii="Arial" w:hAnsi="Arial" w:cs="Arial"/>
+        </w:rPr>
+        <w:t>&lt;&lt;</w:t>
+      </w:r>
+      <w:proofErr w:type="spellStart"/>
+      <w:r>
+        <w:rPr>
+          <w:rFonts w:ascii="Arial" w:hAnsi="Arial" w:cs="Arial"/>
+        </w:rPr>
+        <w:t>cs_disposalHearingSchedulesOfLossDJAddSection</w:t>
+      </w:r>
+      <w:proofErr w:type="spellEnd"/>
+      <w:r>
+        <w:rPr>
+          <w:rFonts w:ascii="Arial" w:hAnsi="Arial" w:cs="Arial"/>
+        </w:rPr>
+        <w:t>&gt;&gt;</w:t>
       </w:r>
     </w:p>
     <w:p>
@@ -1789,7 +2387,25 @@
           <w:b/>
           <w:bCs/>
         </w:rPr>
-        <w:t xml:space="preserve"> {dateFormat(</w:t>
+        <w:t xml:space="preserve"> {</w:t>
+      </w:r>
+      <w:proofErr w:type="spellStart"/>
+      <w:r>
+        <w:rPr>
+          <w:rFonts w:ascii="Arial" w:hAnsi="Arial" w:cs="Arial"/>
+          <w:b/>
+          <w:bCs/>
+        </w:rPr>
+        <w:t>dateFormat</w:t>
+      </w:r>
+      <w:proofErr w:type="spellEnd"/>
+      <w:r>
+        <w:rPr>
+          <w:rFonts w:ascii="Arial" w:hAnsi="Arial" w:cs="Arial"/>
+          <w:b/>
+          <w:bCs/>
+        </w:rPr>
+        <w:t>(</w:t>
       </w:r>
       <w:r>
         <w:rPr>
@@ -1819,7 +2435,43 @@
           <w:b/>
           <w:bCs/>
         </w:rPr>
-        <w:t>‘dd MMMM yyyy’, ‘yyyy-MM-dd’)}&gt;&gt;</w:t>
+        <w:t xml:space="preserve">‘dd MMMM </w:t>
+      </w:r>
+      <w:proofErr w:type="spellStart"/>
+      <w:r>
+        <w:rPr>
+          <w:rFonts w:ascii="Arial" w:hAnsi="Arial" w:cs="Arial"/>
+          <w:b/>
+          <w:bCs/>
+        </w:rPr>
+        <w:t>yyyy</w:t>
+      </w:r>
+      <w:proofErr w:type="spellEnd"/>
+      <w:r>
+        <w:rPr>
+          <w:rFonts w:ascii="Arial" w:hAnsi="Arial" w:cs="Arial"/>
+          <w:b/>
+          <w:bCs/>
+        </w:rPr>
+        <w:t>’, ‘</w:t>
+      </w:r>
+      <w:proofErr w:type="spellStart"/>
+      <w:r>
+        <w:rPr>
+          <w:rFonts w:ascii="Arial" w:hAnsi="Arial" w:cs="Arial"/>
+          <w:b/>
+          <w:bCs/>
+        </w:rPr>
+        <w:t>yyyy</w:t>
+      </w:r>
+      <w:proofErr w:type="spellEnd"/>
+      <w:r>
+        <w:rPr>
+          <w:rFonts w:ascii="Arial" w:hAnsi="Arial" w:cs="Arial"/>
+          <w:b/>
+          <w:bCs/>
+        </w:rPr>
+        <w:t>-MM-dd’)}&gt;&gt;</w:t>
       </w:r>
       <w:r>
         <w:rPr>
@@ -1886,7 +2538,25 @@
           <w:b/>
           <w:bCs/>
         </w:rPr>
-        <w:t xml:space="preserve"> {dateFormat(</w:t>
+        <w:t xml:space="preserve"> {</w:t>
+      </w:r>
+      <w:proofErr w:type="spellStart"/>
+      <w:r>
+        <w:rPr>
+          <w:rFonts w:ascii="Arial" w:hAnsi="Arial" w:cs="Arial"/>
+          <w:b/>
+          <w:bCs/>
+        </w:rPr>
+        <w:t>dateFormat</w:t>
+      </w:r>
+      <w:proofErr w:type="spellEnd"/>
+      <w:r>
+        <w:rPr>
+          <w:rFonts w:ascii="Arial" w:hAnsi="Arial" w:cs="Arial"/>
+          <w:b/>
+          <w:bCs/>
+        </w:rPr>
+        <w:t>(</w:t>
       </w:r>
       <w:r>
         <w:rPr>
@@ -1916,7 +2586,43 @@
           <w:b/>
           <w:bCs/>
         </w:rPr>
-        <w:t>‘dd MMMM yyyy’, ‘yyyy-MM-dd’)}&gt;&gt;</w:t>
+        <w:t xml:space="preserve">‘dd MMMM </w:t>
+      </w:r>
+      <w:proofErr w:type="spellStart"/>
+      <w:r>
+        <w:rPr>
+          <w:rFonts w:ascii="Arial" w:hAnsi="Arial" w:cs="Arial"/>
+          <w:b/>
+          <w:bCs/>
+        </w:rPr>
+        <w:t>yyyy</w:t>
+      </w:r>
+      <w:proofErr w:type="spellEnd"/>
+      <w:r>
+        <w:rPr>
+          <w:rFonts w:ascii="Arial" w:hAnsi="Arial" w:cs="Arial"/>
+          <w:b/>
+          <w:bCs/>
+        </w:rPr>
+        <w:t>’, ‘</w:t>
+      </w:r>
+      <w:proofErr w:type="spellStart"/>
+      <w:r>
+        <w:rPr>
+          <w:rFonts w:ascii="Arial" w:hAnsi="Arial" w:cs="Arial"/>
+          <w:b/>
+          <w:bCs/>
+        </w:rPr>
+        <w:t>yyyy</w:t>
+      </w:r>
+      <w:proofErr w:type="spellEnd"/>
+      <w:r>
+        <w:rPr>
+          <w:rFonts w:ascii="Arial" w:hAnsi="Arial" w:cs="Arial"/>
+          <w:b/>
+          <w:bCs/>
+        </w:rPr>
+        <w:t>-MM-dd’)}&gt;&gt;</w:t>
       </w:r>
       <w:r>
         <w:rPr>
@@ -1983,7 +2689,25 @@
           <w:b/>
           <w:bCs/>
         </w:rPr>
-        <w:t xml:space="preserve"> {dateFormat(</w:t>
+        <w:t xml:space="preserve"> {</w:t>
+      </w:r>
+      <w:proofErr w:type="spellStart"/>
+      <w:r>
+        <w:rPr>
+          <w:rFonts w:ascii="Arial" w:hAnsi="Arial" w:cs="Arial"/>
+          <w:b/>
+          <w:bCs/>
+        </w:rPr>
+        <w:t>dateFormat</w:t>
+      </w:r>
+      <w:proofErr w:type="spellEnd"/>
+      <w:r>
+        <w:rPr>
+          <w:rFonts w:ascii="Arial" w:hAnsi="Arial" w:cs="Arial"/>
+          <w:b/>
+          <w:bCs/>
+        </w:rPr>
+        <w:t>(</w:t>
       </w:r>
       <w:r>
         <w:rPr>
@@ -2013,7 +2737,43 @@
           <w:b/>
           <w:bCs/>
         </w:rPr>
-        <w:t>‘dd MMMM yyyy’, ‘yyyy-MM-dd’)}&gt;&gt;</w:t>
+        <w:t xml:space="preserve">‘dd MMMM </w:t>
+      </w:r>
+      <w:proofErr w:type="spellStart"/>
+      <w:r>
+        <w:rPr>
+          <w:rFonts w:ascii="Arial" w:hAnsi="Arial" w:cs="Arial"/>
+          <w:b/>
+          <w:bCs/>
+        </w:rPr>
+        <w:t>yyyy</w:t>
+      </w:r>
+      <w:proofErr w:type="spellEnd"/>
+      <w:r>
+        <w:rPr>
+          <w:rFonts w:ascii="Arial" w:hAnsi="Arial" w:cs="Arial"/>
+          <w:b/>
+          <w:bCs/>
+        </w:rPr>
+        <w:t>’, ‘</w:t>
+      </w:r>
+      <w:proofErr w:type="spellStart"/>
+      <w:r>
+        <w:rPr>
+          <w:rFonts w:ascii="Arial" w:hAnsi="Arial" w:cs="Arial"/>
+          <w:b/>
+          <w:bCs/>
+        </w:rPr>
+        <w:t>yyyy</w:t>
+      </w:r>
+      <w:proofErr w:type="spellEnd"/>
+      <w:r>
+        <w:rPr>
+          <w:rFonts w:ascii="Arial" w:hAnsi="Arial" w:cs="Arial"/>
+          <w:b/>
+          <w:bCs/>
+        </w:rPr>
+        <w:t>-MM-dd’)}&gt;&gt;</w:t>
       </w:r>
       <w:r>
         <w:rPr>
@@ -2034,20 +2794,48 @@
         <w:rPr>
           <w:rFonts w:ascii="Arial" w:hAnsi="Arial" w:cs="Arial"/>
         </w:rPr>
-        <w:t>&lt;&lt;es_disposalHearingSchedulesOfLossDJAddSection&gt;&gt;</w:t>
-      </w:r>
-    </w:p>
-    <w:p>
-      <w:pPr>
-        <w:rPr>
-          <w:rFonts w:ascii="Arial" w:hAnsi="Arial" w:cs="Arial"/>
-        </w:rPr>
-      </w:pPr>
-      <w:r>
-        <w:rPr>
-          <w:rFonts w:ascii="Arial" w:hAnsi="Arial" w:cs="Arial"/>
-        </w:rPr>
-        <w:t>&lt;&lt;cs_disposalHearingFinalDisposalHearingDJAddSection&gt;&gt;</w:t>
+        <w:t>&lt;&lt;</w:t>
+      </w:r>
+      <w:proofErr w:type="spellStart"/>
+      <w:r>
+        <w:rPr>
+          <w:rFonts w:ascii="Arial" w:hAnsi="Arial" w:cs="Arial"/>
+        </w:rPr>
+        <w:t>es_disposalHearingSchedulesOfLossDJAddSection</w:t>
+      </w:r>
+      <w:proofErr w:type="spellEnd"/>
+      <w:r>
+        <w:rPr>
+          <w:rFonts w:ascii="Arial" w:hAnsi="Arial" w:cs="Arial"/>
+        </w:rPr>
+        <w:t>&gt;&gt;</w:t>
+      </w:r>
+    </w:p>
+    <w:p>
+      <w:pPr>
+        <w:rPr>
+          <w:rFonts w:ascii="Arial" w:hAnsi="Arial" w:cs="Arial"/>
+        </w:rPr>
+      </w:pPr>
+      <w:r>
+        <w:rPr>
+          <w:rFonts w:ascii="Arial" w:hAnsi="Arial" w:cs="Arial"/>
+        </w:rPr>
+        <w:t>&lt;&lt;</w:t>
+      </w:r>
+      <w:proofErr w:type="spellStart"/>
+      <w:r>
+        <w:rPr>
+          <w:rFonts w:ascii="Arial" w:hAnsi="Arial" w:cs="Arial"/>
+        </w:rPr>
+        <w:t>cs_disposalHearingFinalDisposalHearingDJAddSection</w:t>
+      </w:r>
+      <w:proofErr w:type="spellEnd"/>
+      <w:r>
+        <w:rPr>
+          <w:rFonts w:ascii="Arial" w:hAnsi="Arial" w:cs="Arial"/>
+        </w:rPr>
+        <w:t>&gt;&gt;</w:t>
       </w:r>
     </w:p>
     <w:p>
@@ -2095,12 +2883,14 @@
         </w:rPr>
         <w:t xml:space="preserve"> </w:t>
       </w:r>
+      <w:proofErr w:type="spellStart"/>
       <w:r>
         <w:rPr>
           <w:rFonts w:ascii="Arial" w:hAnsi="Arial" w:cs="Arial"/>
         </w:rPr>
         <w:t>disposalHearingFinalDisposalHearingDJ.input</w:t>
       </w:r>
+      <w:proofErr w:type="spellEnd"/>
       <w:r>
         <w:rPr>
           <w:rFonts w:ascii="Arial" w:hAnsi="Arial" w:cs="Arial"/>
@@ -2119,14 +2909,6 @@
           <w:b/>
           <w:bCs/>
         </w:rPr>
-        <w:t xml:space="preserve"> &lt;&lt;</w:t>
-      </w:r>
-      <w:r>
-        <w:rPr>
-          <w:rFonts w:ascii="Arial" w:hAnsi="Arial" w:cs="Arial"/>
-          <w:b/>
-          <w:bCs/>
-        </w:rPr>
         <w:t xml:space="preserve"> </w:t>
       </w:r>
       <w:r>
@@ -2135,8 +2917,50 @@
           <w:b/>
           <w:bCs/>
         </w:rPr>
+        <w:t>&lt;&lt;</w:t>
+      </w:r>
+      <w:r>
+        <w:rPr>
+          <w:rFonts w:ascii="Arial" w:hAnsi="Arial" w:cs="Arial"/>
+          <w:b/>
+          <w:bCs/>
+        </w:rPr>
+        <w:t xml:space="preserve"> {</w:t>
+      </w:r>
+      <w:proofErr w:type="spellStart"/>
+      <w:r>
+        <w:rPr>
+          <w:rFonts w:ascii="Arial" w:hAnsi="Arial" w:cs="Arial"/>
+          <w:b/>
+          <w:bCs/>
+        </w:rPr>
+        <w:t>dateFormat</w:t>
+      </w:r>
+      <w:proofErr w:type="spellEnd"/>
+      <w:r>
+        <w:rPr>
+          <w:rFonts w:ascii="Arial" w:hAnsi="Arial" w:cs="Arial"/>
+          <w:b/>
+          <w:bCs/>
+        </w:rPr>
+        <w:t>(</w:t>
+      </w:r>
+      <w:r>
+        <w:rPr>
+          <w:rFonts w:ascii="Arial" w:hAnsi="Arial" w:cs="Arial"/>
+        </w:rPr>
+        <w:t xml:space="preserve"> </w:t>
+      </w:r>
+      <w:proofErr w:type="spellStart"/>
+      <w:r>
+        <w:rPr>
+          <w:rFonts w:ascii="Arial" w:hAnsi="Arial" w:cs="Arial"/>
+          <w:b/>
+          <w:bCs/>
+        </w:rPr>
         <w:t>disposalHearingFinalDisposalHearingDJ.date</w:t>
       </w:r>
+      <w:proofErr w:type="spellEnd"/>
       <w:r>
         <w:rPr>
           <w:rFonts w:ascii="Arial" w:hAnsi="Arial" w:cs="Arial"/>
@@ -2151,7 +2975,51 @@
           <w:b/>
           <w:bCs/>
         </w:rPr>
-        <w:t>&gt;&gt;</w:t>
+        <w:t xml:space="preserve">, </w:t>
+      </w:r>
+      <w:r>
+        <w:rPr>
+          <w:rFonts w:ascii="Arial" w:hAnsi="Arial" w:cs="Arial"/>
+          <w:b/>
+          <w:bCs/>
+        </w:rPr>
+        <w:t xml:space="preserve">‘dd MMMM </w:t>
+      </w:r>
+      <w:proofErr w:type="spellStart"/>
+      <w:r>
+        <w:rPr>
+          <w:rFonts w:ascii="Arial" w:hAnsi="Arial" w:cs="Arial"/>
+          <w:b/>
+          <w:bCs/>
+        </w:rPr>
+        <w:t>yyyy</w:t>
+      </w:r>
+      <w:proofErr w:type="spellEnd"/>
+      <w:r>
+        <w:rPr>
+          <w:rFonts w:ascii="Arial" w:hAnsi="Arial" w:cs="Arial"/>
+          <w:b/>
+          <w:bCs/>
+        </w:rPr>
+        <w:t>’, ‘</w:t>
+      </w:r>
+      <w:proofErr w:type="spellStart"/>
+      <w:r>
+        <w:rPr>
+          <w:rFonts w:ascii="Arial" w:hAnsi="Arial" w:cs="Arial"/>
+          <w:b/>
+          <w:bCs/>
+        </w:rPr>
+        <w:t>yyyy</w:t>
+      </w:r>
+      <w:proofErr w:type="spellEnd"/>
+      <w:r>
+        <w:rPr>
+          <w:rFonts w:ascii="Arial" w:hAnsi="Arial" w:cs="Arial"/>
+          <w:b/>
+          <w:bCs/>
+        </w:rPr>
+        <w:t>-MM-dd’)}&gt;&gt;</w:t>
       </w:r>
       <w:r>
         <w:rPr>
@@ -2165,7 +3033,7 @@
         <w:rPr>
           <w:rFonts w:ascii="Arial" w:hAnsi="Arial" w:cs="Arial"/>
         </w:rPr>
-        <w:t xml:space="preserve"> The time estimate is </w:t>
+        <w:t xml:space="preserve">The time estimate is </w:t>
       </w:r>
       <w:r>
         <w:rPr>
@@ -2183,6 +3051,7 @@
         </w:rPr>
         <w:t xml:space="preserve"> </w:t>
       </w:r>
+      <w:proofErr w:type="spellStart"/>
       <w:r>
         <w:rPr>
           <w:rFonts w:ascii="Arial" w:hAnsi="Arial" w:cs="Arial"/>
@@ -2191,6 +3060,7 @@
         </w:rPr>
         <w:t>disposalHearingTime</w:t>
       </w:r>
+      <w:proofErr w:type="spellEnd"/>
       <w:r>
         <w:rPr>
           <w:rFonts w:ascii="Arial" w:hAnsi="Arial" w:cs="Arial"/>
@@ -2236,34 +3106,34 @@
           <w:color w:val="000000"/>
           <w:lang w:eastAsia="en-GB"/>
         </w:rPr>
-        <w:t>&lt;&lt;cs_{disposalHearingMethodDJ=’</w:t>
-      </w:r>
+        <w:t>&lt;&lt;cs_{</w:t>
+      </w:r>
+      <w:proofErr w:type="spellStart"/>
       <w:r>
         <w:rPr>
           <w:rFonts w:ascii="Arial" w:eastAsia="Times New Roman" w:hAnsi="Arial" w:cs="Arial"/>
           <w:color w:val="000000"/>
           <w:lang w:eastAsia="en-GB"/>
         </w:rPr>
-        <w:t>disposalHearingMethodInPerso</w:t>
-      </w:r>
+        <w:t>disposalHearingMethodDJ</w:t>
+      </w:r>
+      <w:proofErr w:type="spellEnd"/>
       <w:r>
         <w:rPr>
           <w:rFonts w:ascii="Arial" w:eastAsia="Times New Roman" w:hAnsi="Arial" w:cs="Arial"/>
           <w:color w:val="000000"/>
           <w:lang w:eastAsia="en-GB"/>
         </w:rPr>
-        <w:t>n</w:t>
-      </w:r>
+        <w:t>=’</w:t>
+      </w:r>
+      <w:proofErr w:type="spellStart"/>
       <w:r>
         <w:rPr>
           <w:rFonts w:ascii="Arial" w:eastAsia="Times New Roman" w:hAnsi="Arial" w:cs="Arial"/>
           <w:color w:val="000000"/>
           <w:lang w:eastAsia="en-GB"/>
         </w:rPr>
-        <w:t>’}&gt;&gt;</w:t>
-      </w:r>
-      <w:r>
-        <w:t xml:space="preserve"> </w:t>
+        <w:t>disposalHearingMethodInPerso</w:t>
       </w:r>
       <w:r>
         <w:rPr>
@@ -2271,14 +3141,18 @@
           <w:color w:val="000000"/>
           <w:lang w:eastAsia="en-GB"/>
         </w:rPr>
-        <w:t>This hearing will take place</w:t>
-      </w:r>
+        <w:t>n</w:t>
+      </w:r>
+      <w:proofErr w:type="spellEnd"/>
       <w:r>
         <w:rPr>
           <w:rFonts w:ascii="Arial" w:eastAsia="Times New Roman" w:hAnsi="Arial" w:cs="Arial"/>
           <w:color w:val="000000"/>
           <w:lang w:eastAsia="en-GB"/>
         </w:rPr>
+        <w:t>’}&gt;&gt;</w:t>
+      </w:r>
+      <w:r>
         <w:t xml:space="preserve"> </w:t>
       </w:r>
       <w:r>
@@ -2287,7 +3161,7 @@
           <w:color w:val="000000"/>
           <w:lang w:eastAsia="en-GB"/>
         </w:rPr>
-        <w:t>&lt;&lt;courtLocation&gt;&gt;</w:t>
+        <w:t>This hearing will take place</w:t>
       </w:r>
       <w:r>
         <w:rPr>
@@ -2295,17 +3169,7 @@
           <w:color w:val="000000"/>
           <w:lang w:eastAsia="en-GB"/>
         </w:rPr>
-        <w:t xml:space="preserve"> and will be in </w:t>
-      </w:r>
-      <w:r>
-        <w:rPr>
-          <w:rFonts w:ascii="Arial" w:eastAsia="Times New Roman" w:hAnsi="Arial" w:cs="Arial"/>
-          <w:b/>
-          <w:bCs/>
-          <w:color w:val="000000"/>
-          <w:lang w:eastAsia="en-GB"/>
-        </w:rPr>
-        <w:t>person</w:t>
+        <w:t xml:space="preserve"> </w:t>
       </w:r>
       <w:r>
         <w:rPr>
@@ -2313,7 +3177,7 @@
           <w:color w:val="000000"/>
           <w:lang w:eastAsia="en-GB"/>
         </w:rPr>
-        <w:t>.</w:t>
+        <w:t xml:space="preserve">at </w:t>
       </w:r>
       <w:r>
         <w:rPr>
@@ -2321,23 +3185,25 @@
           <w:color w:val="000000"/>
           <w:lang w:eastAsia="en-GB"/>
         </w:rPr>
-        <w:t>&lt;&lt;es_&gt;&gt;</w:t>
-      </w:r>
+        <w:t>&lt;&lt;</w:t>
+      </w:r>
+      <w:proofErr w:type="spellStart"/>
       <w:r>
         <w:rPr>
           <w:rFonts w:ascii="Arial" w:eastAsia="Times New Roman" w:hAnsi="Arial" w:cs="Arial"/>
           <w:color w:val="000000"/>
           <w:lang w:eastAsia="en-GB"/>
         </w:rPr>
-        <w:t>&lt;&lt;cs_{disposalHearingMethodDJ=’</w:t>
-      </w:r>
+        <w:t>courtLocation</w:t>
+      </w:r>
+      <w:proofErr w:type="spellEnd"/>
       <w:r>
         <w:rPr>
           <w:rFonts w:ascii="Arial" w:eastAsia="Times New Roman" w:hAnsi="Arial" w:cs="Arial"/>
           <w:color w:val="000000"/>
           <w:lang w:eastAsia="en-GB"/>
         </w:rPr>
-        <w:t>disposalHearingMethodTelephoneHearing</w:t>
+        <w:t>&gt;&gt;</w:t>
       </w:r>
       <w:r>
         <w:rPr>
@@ -2345,10 +3211,17 @@
           <w:color w:val="000000"/>
           <w:lang w:eastAsia="en-GB"/>
         </w:rPr>
-        <w:t>’}&gt;&gt;</w:t>
-      </w:r>
-      <w:r>
-        <w:t xml:space="preserve"> </w:t>
+        <w:t xml:space="preserve"> and will be in </w:t>
+      </w:r>
+      <w:r>
+        <w:rPr>
+          <w:rFonts w:ascii="Arial" w:eastAsia="Times New Roman" w:hAnsi="Arial" w:cs="Arial"/>
+          <w:b/>
+          <w:bCs/>
+          <w:color w:val="000000"/>
+          <w:lang w:eastAsia="en-GB"/>
+        </w:rPr>
+        <w:t>person</w:t>
       </w:r>
       <w:r>
         <w:rPr>
@@ -2356,17 +3229,7 @@
           <w:color w:val="000000"/>
           <w:lang w:eastAsia="en-GB"/>
         </w:rPr>
-        <w:t xml:space="preserve">This hearing will be attended by </w:t>
-      </w:r>
-      <w:r>
-        <w:rPr>
-          <w:rFonts w:ascii="Arial" w:eastAsia="Times New Roman" w:hAnsi="Arial" w:cs="Arial"/>
-          <w:b/>
-          <w:bCs/>
-          <w:color w:val="000000"/>
-          <w:lang w:eastAsia="en-GB"/>
-        </w:rPr>
-        <w:t>telephone</w:t>
+        <w:t>.</w:t>
       </w:r>
       <w:r>
         <w:rPr>
@@ -2374,7 +3237,7 @@
           <w:color w:val="000000"/>
           <w:lang w:eastAsia="en-GB"/>
         </w:rPr>
-        <w:t xml:space="preserve"> with </w:t>
+        <w:t>&lt;&lt;es_&gt;&gt;</w:t>
       </w:r>
       <w:r>
         <w:rPr>
@@ -2382,7 +3245,7 @@
           <w:color w:val="000000"/>
           <w:lang w:eastAsia="en-GB"/>
         </w:rPr>
-        <w:t>&lt;&lt;</w:t>
+        <w:t>&lt;&lt;cs_{disposalHearingMethodDJ=’</w:t>
       </w:r>
       <w:r>
         <w:rPr>
@@ -2390,7 +3253,7 @@
           <w:color w:val="000000"/>
           <w:lang w:eastAsia="en-GB"/>
         </w:rPr>
-        <w:t>telephoneOrganisedBy</w:t>
+        <w:t>disposalHearingMethodTelephoneHearing</w:t>
       </w:r>
       <w:r>
         <w:rPr>
@@ -2398,7 +3261,10 @@
           <w:color w:val="000000"/>
           <w:lang w:eastAsia="en-GB"/>
         </w:rPr>
-        <w:t>&gt;&gt;</w:t>
+        <w:t>’}&gt;&gt;</w:t>
+      </w:r>
+      <w:r>
+        <w:t xml:space="preserve"> </w:t>
       </w:r>
       <w:r>
         <w:rPr>
@@ -2406,10 +3272,17 @@
           <w:color w:val="000000"/>
           <w:lang w:eastAsia="en-GB"/>
         </w:rPr>
-        <w:t xml:space="preserve"> to arrange.&lt;&lt;es_&gt;&gt;&lt;&lt;cs_{disposalHearingMethodDJ=’disposalHearingMethodVideoConferenceHearing’}&gt;&gt;</w:t>
-      </w:r>
-      <w:r>
-        <w:t xml:space="preserve"> </w:t>
+        <w:t xml:space="preserve">This hearing will be attended by </w:t>
+      </w:r>
+      <w:r>
+        <w:rPr>
+          <w:rFonts w:ascii="Arial" w:eastAsia="Times New Roman" w:hAnsi="Arial" w:cs="Arial"/>
+          <w:b/>
+          <w:bCs/>
+          <w:color w:val="000000"/>
+          <w:lang w:eastAsia="en-GB"/>
+        </w:rPr>
+        <w:t>telephone</w:t>
       </w:r>
       <w:r>
         <w:rPr>
@@ -2417,17 +3290,7 @@
           <w:color w:val="000000"/>
           <w:lang w:eastAsia="en-GB"/>
         </w:rPr>
-        <w:t xml:space="preserve">This hearing will be attended by </w:t>
-      </w:r>
-      <w:r>
-        <w:rPr>
-          <w:rFonts w:ascii="Arial" w:eastAsia="Times New Roman" w:hAnsi="Arial" w:cs="Arial"/>
-          <w:b/>
-          <w:bCs/>
-          <w:color w:val="000000"/>
-          <w:lang w:eastAsia="en-GB"/>
-        </w:rPr>
-        <w:t>video conference</w:t>
+        <w:t xml:space="preserve"> with </w:t>
       </w:r>
       <w:r>
         <w:rPr>
@@ -2435,23 +3298,25 @@
           <w:color w:val="000000"/>
           <w:lang w:eastAsia="en-GB"/>
         </w:rPr>
-        <w:t xml:space="preserve"> with the </w:t>
-      </w:r>
+        <w:t>&lt;&lt;</w:t>
+      </w:r>
+      <w:proofErr w:type="spellStart"/>
       <w:r>
         <w:rPr>
           <w:rFonts w:ascii="Arial" w:eastAsia="Times New Roman" w:hAnsi="Arial" w:cs="Arial"/>
           <w:color w:val="000000"/>
           <w:lang w:eastAsia="en-GB"/>
         </w:rPr>
-        <w:t>&lt;&lt;</w:t>
-      </w:r>
+        <w:t>telephoneOrganisedBy</w:t>
+      </w:r>
+      <w:proofErr w:type="spellEnd"/>
       <w:r>
         <w:rPr>
           <w:rFonts w:ascii="Arial" w:eastAsia="Times New Roman" w:hAnsi="Arial" w:cs="Arial"/>
           <w:color w:val="000000"/>
           <w:lang w:eastAsia="en-GB"/>
         </w:rPr>
-        <w:t>videoConferenceOrganisedBy</w:t>
+        <w:t>&gt;&gt;</w:t>
       </w:r>
       <w:r>
         <w:rPr>
@@ -2459,7 +3324,10 @@
           <w:color w:val="000000"/>
           <w:lang w:eastAsia="en-GB"/>
         </w:rPr>
-        <w:t>&gt;&gt;</w:t>
+        <w:t xml:space="preserve"> to arrange.&lt;&lt;es_&gt;&gt;&lt;&lt;cs_{disposalHearingMethodDJ=’disposalHearingMethodVideoConferenceHearing’}&gt;&gt;</w:t>
+      </w:r>
+      <w:r>
+        <w:t xml:space="preserve"> </w:t>
       </w:r>
       <w:r>
         <w:rPr>
@@ -2467,7 +3335,17 @@
           <w:color w:val="000000"/>
           <w:lang w:eastAsia="en-GB"/>
         </w:rPr>
-        <w:t xml:space="preserve"> </w:t>
+        <w:t xml:space="preserve">This hearing will be attended by </w:t>
+      </w:r>
+      <w:r>
+        <w:rPr>
+          <w:rFonts w:ascii="Arial" w:eastAsia="Times New Roman" w:hAnsi="Arial" w:cs="Arial"/>
+          <w:b/>
+          <w:bCs/>
+          <w:color w:val="000000"/>
+          <w:lang w:eastAsia="en-GB"/>
+        </w:rPr>
+        <w:t>video conference</w:t>
       </w:r>
       <w:r>
         <w:rPr>
@@ -2475,50 +3353,114 @@
           <w:color w:val="000000"/>
           <w:lang w:eastAsia="en-GB"/>
         </w:rPr>
-        <w:t>to arrange&lt;&lt;es_&gt;&gt;</w:t>
-      </w:r>
-    </w:p>
-    <w:p>
-      <w:pPr>
-        <w:pStyle w:val="ListParagraph"/>
-        <w:spacing w:before="100" w:beforeAutospacing="1" w:after="100" w:afterAutospacing="1" w:line="240" w:lineRule="auto"/>
+        <w:t xml:space="preserve"> with the </w:t>
+      </w:r>
+      <w:r>
         <w:rPr>
           <w:rFonts w:ascii="Arial" w:eastAsia="Times New Roman" w:hAnsi="Arial" w:cs="Arial"/>
           <w:color w:val="000000"/>
           <w:lang w:eastAsia="en-GB"/>
         </w:rPr>
-      </w:pPr>
-    </w:p>
-    <w:p>
-      <w:pPr>
-        <w:rPr>
-          <w:rFonts w:ascii="Arial" w:hAnsi="Arial" w:cs="Arial"/>
-        </w:rPr>
-      </w:pPr>
-      <w:r>
-        <w:rPr>
-          <w:rFonts w:ascii="Arial" w:hAnsi="Arial" w:cs="Arial"/>
-        </w:rPr>
-        <w:t>&lt;&lt;es_disposalHearingFinalDisposalHearingDJAddSection&gt;&gt;</w:t>
-      </w:r>
-    </w:p>
-    <w:p>
-      <w:pPr>
-        <w:rPr>
-          <w:rFonts w:ascii="Arial" w:hAnsi="Arial" w:cs="Arial"/>
-        </w:rPr>
-      </w:pPr>
-      <w:r>
-        <w:rPr>
-          <w:rFonts w:ascii="Arial" w:hAnsi="Arial" w:cs="Arial"/>
-        </w:rPr>
         <w:t>&lt;&lt;</w:t>
       </w:r>
-      <w:r>
-        <w:rPr>
-          <w:rFonts w:ascii="Arial" w:hAnsi="Arial" w:cs="Arial"/>
-        </w:rPr>
-        <w:t>cs_disposalHearingBundleDJAddSection&gt;&gt;</w:t>
+      <w:proofErr w:type="spellStart"/>
+      <w:r>
+        <w:rPr>
+          <w:rFonts w:ascii="Arial" w:eastAsia="Times New Roman" w:hAnsi="Arial" w:cs="Arial"/>
+          <w:color w:val="000000"/>
+          <w:lang w:eastAsia="en-GB"/>
+        </w:rPr>
+        <w:t>videoConferenceOrganisedBy</w:t>
+      </w:r>
+      <w:proofErr w:type="spellEnd"/>
+      <w:r>
+        <w:rPr>
+          <w:rFonts w:ascii="Arial" w:eastAsia="Times New Roman" w:hAnsi="Arial" w:cs="Arial"/>
+          <w:color w:val="000000"/>
+          <w:lang w:eastAsia="en-GB"/>
+        </w:rPr>
+        <w:t>&gt;&gt;</w:t>
+      </w:r>
+      <w:r>
+        <w:rPr>
+          <w:rFonts w:ascii="Arial" w:eastAsia="Times New Roman" w:hAnsi="Arial" w:cs="Arial"/>
+          <w:color w:val="000000"/>
+          <w:lang w:eastAsia="en-GB"/>
+        </w:rPr>
+        <w:t xml:space="preserve"> </w:t>
+      </w:r>
+      <w:r>
+        <w:rPr>
+          <w:rFonts w:ascii="Arial" w:eastAsia="Times New Roman" w:hAnsi="Arial" w:cs="Arial"/>
+          <w:color w:val="000000"/>
+          <w:lang w:eastAsia="en-GB"/>
+        </w:rPr>
+        <w:t>to arrange&lt;&lt;es_&gt;&gt;</w:t>
+      </w:r>
+    </w:p>
+    <w:p>
+      <w:pPr>
+        <w:pStyle w:val="ListParagraph"/>
+        <w:spacing w:before="100" w:beforeAutospacing="1" w:after="100" w:afterAutospacing="1" w:line="240" w:lineRule="auto"/>
+        <w:rPr>
+          <w:rFonts w:ascii="Arial" w:eastAsia="Times New Roman" w:hAnsi="Arial" w:cs="Arial"/>
+          <w:color w:val="000000"/>
+          <w:lang w:eastAsia="en-GB"/>
+        </w:rPr>
+      </w:pPr>
+    </w:p>
+    <w:p>
+      <w:pPr>
+        <w:rPr>
+          <w:rFonts w:ascii="Arial" w:hAnsi="Arial" w:cs="Arial"/>
+        </w:rPr>
+      </w:pPr>
+      <w:r>
+        <w:rPr>
+          <w:rFonts w:ascii="Arial" w:hAnsi="Arial" w:cs="Arial"/>
+        </w:rPr>
+        <w:t>&lt;&lt;</w:t>
+      </w:r>
+      <w:proofErr w:type="spellStart"/>
+      <w:r>
+        <w:rPr>
+          <w:rFonts w:ascii="Arial" w:hAnsi="Arial" w:cs="Arial"/>
+        </w:rPr>
+        <w:t>es_disposalHearingFinalDisposalHearingDJAddSection</w:t>
+      </w:r>
+      <w:proofErr w:type="spellEnd"/>
+      <w:r>
+        <w:rPr>
+          <w:rFonts w:ascii="Arial" w:hAnsi="Arial" w:cs="Arial"/>
+        </w:rPr>
+        <w:t>&gt;&gt;</w:t>
+      </w:r>
+    </w:p>
+    <w:p>
+      <w:pPr>
+        <w:rPr>
+          <w:rFonts w:ascii="Arial" w:hAnsi="Arial" w:cs="Arial"/>
+        </w:rPr>
+      </w:pPr>
+      <w:r>
+        <w:rPr>
+          <w:rFonts w:ascii="Arial" w:hAnsi="Arial" w:cs="Arial"/>
+        </w:rPr>
+        <w:t>&lt;&lt;</w:t>
+      </w:r>
+      <w:proofErr w:type="spellStart"/>
+      <w:r>
+        <w:rPr>
+          <w:rFonts w:ascii="Arial" w:hAnsi="Arial" w:cs="Arial"/>
+        </w:rPr>
+        <w:t>cs_disposalHearingBundleDJAddSection</w:t>
+      </w:r>
+      <w:proofErr w:type="spellEnd"/>
+      <w:r>
+        <w:rPr>
+          <w:rFonts w:ascii="Arial" w:hAnsi="Arial" w:cs="Arial"/>
+        </w:rPr>
+        <w:t>&gt;&gt;</w:t>
       </w:r>
     </w:p>
     <w:p>
@@ -2573,12 +3515,14 @@
         </w:rPr>
         <w:t xml:space="preserve"> </w:t>
       </w:r>
+      <w:proofErr w:type="spellStart"/>
       <w:r>
         <w:rPr>
           <w:rFonts w:ascii="Arial" w:hAnsi="Arial" w:cs="Arial"/>
         </w:rPr>
         <w:t>disposalHearingBundleDJ.input</w:t>
       </w:r>
+      <w:proofErr w:type="spellEnd"/>
       <w:r>
         <w:rPr>
           <w:rFonts w:ascii="Arial" w:hAnsi="Arial" w:cs="Arial"/>
@@ -2603,12 +3547,14 @@
         </w:rPr>
         <w:t xml:space="preserve"> </w:t>
       </w:r>
+      <w:proofErr w:type="spellStart"/>
       <w:r>
         <w:rPr>
           <w:rFonts w:ascii="Arial" w:hAnsi="Arial" w:cs="Arial"/>
         </w:rPr>
         <w:t>typeBundleInfo</w:t>
       </w:r>
+      <w:proofErr w:type="spellEnd"/>
       <w:r>
         <w:rPr>
           <w:rFonts w:ascii="Arial" w:hAnsi="Arial" w:cs="Arial"/>
@@ -2632,20 +3578,48 @@
         <w:rPr>
           <w:rFonts w:ascii="Arial" w:hAnsi="Arial" w:cs="Arial"/>
         </w:rPr>
-        <w:t>&lt;&lt;es_disposalHearingBundleDJAddSection&gt;&gt;</w:t>
-      </w:r>
-    </w:p>
-    <w:p>
-      <w:pPr>
-        <w:rPr>
-          <w:rFonts w:ascii="Arial" w:hAnsi="Arial" w:cs="Arial"/>
-        </w:rPr>
-      </w:pPr>
-      <w:r>
-        <w:rPr>
-          <w:rFonts w:ascii="Arial" w:hAnsi="Arial" w:cs="Arial"/>
-        </w:rPr>
-        <w:t>&lt;&lt;cs_disposalHearingClaimSettlingAddSection&gt;&gt;</w:t>
+        <w:t>&lt;&lt;</w:t>
+      </w:r>
+      <w:proofErr w:type="spellStart"/>
+      <w:r>
+        <w:rPr>
+          <w:rFonts w:ascii="Arial" w:hAnsi="Arial" w:cs="Arial"/>
+        </w:rPr>
+        <w:t>es_disposalHearingBundleDJAddSection</w:t>
+      </w:r>
+      <w:proofErr w:type="spellEnd"/>
+      <w:r>
+        <w:rPr>
+          <w:rFonts w:ascii="Arial" w:hAnsi="Arial" w:cs="Arial"/>
+        </w:rPr>
+        <w:t>&gt;&gt;</w:t>
+      </w:r>
+    </w:p>
+    <w:p>
+      <w:pPr>
+        <w:rPr>
+          <w:rFonts w:ascii="Arial" w:hAnsi="Arial" w:cs="Arial"/>
+        </w:rPr>
+      </w:pPr>
+      <w:r>
+        <w:rPr>
+          <w:rFonts w:ascii="Arial" w:hAnsi="Arial" w:cs="Arial"/>
+        </w:rPr>
+        <w:t>&lt;&lt;</w:t>
+      </w:r>
+      <w:proofErr w:type="spellStart"/>
+      <w:r>
+        <w:rPr>
+          <w:rFonts w:ascii="Arial" w:hAnsi="Arial" w:cs="Arial"/>
+        </w:rPr>
+        <w:t>cs_disposalHearingClaimSettlingAddSection</w:t>
+      </w:r>
+      <w:proofErr w:type="spellEnd"/>
+      <w:r>
+        <w:rPr>
+          <w:rFonts w:ascii="Arial" w:hAnsi="Arial" w:cs="Arial"/>
+        </w:rPr>
+        <w:t>&gt;&gt;</w:t>
       </w:r>
     </w:p>
     <w:p>
@@ -2698,22 +3672,52 @@
         <w:rPr>
           <w:rFonts w:ascii="Arial" w:hAnsi="Arial" w:cs="Arial"/>
         </w:rPr>
-        <w:t>&lt;&lt;es_disposalHearingClaimSettlingAddSection&gt;&gt;</w:t>
-      </w:r>
-    </w:p>
-    <w:p>
-      <w:pPr>
-        <w:rPr>
-          <w:rFonts w:ascii="Arial" w:hAnsi="Arial" w:cs="Arial"/>
-          <w:bCs/>
-        </w:rPr>
-      </w:pPr>
-      <w:r>
-        <w:rPr>
-          <w:rFonts w:ascii="Arial" w:hAnsi="Arial" w:cs="Arial"/>
-          <w:bCs/>
-        </w:rPr>
-        <w:t>&lt;&lt;cs_disposalHearingCostsAddSection&gt;&gt;</w:t>
+        <w:t>&lt;&lt;</w:t>
+      </w:r>
+      <w:proofErr w:type="spellStart"/>
+      <w:r>
+        <w:rPr>
+          <w:rFonts w:ascii="Arial" w:hAnsi="Arial" w:cs="Arial"/>
+        </w:rPr>
+        <w:t>es_disposalHearingClaimSettlingAddSection</w:t>
+      </w:r>
+      <w:proofErr w:type="spellEnd"/>
+      <w:r>
+        <w:rPr>
+          <w:rFonts w:ascii="Arial" w:hAnsi="Arial" w:cs="Arial"/>
+        </w:rPr>
+        <w:t>&gt;&gt;</w:t>
+      </w:r>
+    </w:p>
+    <w:p>
+      <w:pPr>
+        <w:rPr>
+          <w:rFonts w:ascii="Arial" w:hAnsi="Arial" w:cs="Arial"/>
+          <w:bCs/>
+        </w:rPr>
+      </w:pPr>
+      <w:r>
+        <w:rPr>
+          <w:rFonts w:ascii="Arial" w:hAnsi="Arial" w:cs="Arial"/>
+          <w:bCs/>
+        </w:rPr>
+        <w:t>&lt;&lt;</w:t>
+      </w:r>
+      <w:proofErr w:type="spellStart"/>
+      <w:r>
+        <w:rPr>
+          <w:rFonts w:ascii="Arial" w:hAnsi="Arial" w:cs="Arial"/>
+          <w:bCs/>
+        </w:rPr>
+        <w:t>cs_disposalHearingCostsAddSection</w:t>
+      </w:r>
+      <w:proofErr w:type="spellEnd"/>
+      <w:r>
+        <w:rPr>
+          <w:rFonts w:ascii="Arial" w:hAnsi="Arial" w:cs="Arial"/>
+          <w:bCs/>
+        </w:rPr>
+        <w:t>&gt;&gt;</w:t>
       </w:r>
     </w:p>
     <w:p>
@@ -2775,7 +3779,23 @@
           <w:rFonts w:ascii="Arial" w:hAnsi="Arial" w:cs="Arial"/>
           <w:bCs/>
         </w:rPr>
-        <w:t>&lt;&lt;es_disposalHearingCostsAddSection&gt;&gt;</w:t>
+        <w:t>&lt;&lt;</w:t>
+      </w:r>
+      <w:proofErr w:type="spellStart"/>
+      <w:r>
+        <w:rPr>
+          <w:rFonts w:ascii="Arial" w:hAnsi="Arial" w:cs="Arial"/>
+          <w:bCs/>
+        </w:rPr>
+        <w:t>es_disposalHearingCostsAddSection</w:t>
+      </w:r>
+      <w:proofErr w:type="spellEnd"/>
+      <w:r>
+        <w:rPr>
+          <w:rFonts w:ascii="Arial" w:hAnsi="Arial" w:cs="Arial"/>
+          <w:bCs/>
+        </w:rPr>
+        <w:t>&gt;&gt;</w:t>
       </w:r>
     </w:p>
     <w:p>
@@ -2827,12 +3847,14 @@
         </w:rPr>
         <w:t xml:space="preserve"> </w:t>
       </w:r>
+      <w:proofErr w:type="spellStart"/>
       <w:r>
         <w:rPr>
           <w:rFonts w:ascii="Arial" w:hAnsi="Arial" w:cs="Arial"/>
         </w:rPr>
         <w:t>disposalHearingNotesDJ.input</w:t>
       </w:r>
+      <w:proofErr w:type="spellEnd"/>
       <w:r>
         <w:rPr>
           <w:rFonts w:ascii="Arial" w:hAnsi="Arial" w:cs="Arial"/>
@@ -2859,8 +3881,27 @@
           <w:b/>
           <w:bCs/>
         </w:rPr>
-        <w:t xml:space="preserve"> {dateFormat(</w:t>
-      </w:r>
+        <w:t xml:space="preserve"> {</w:t>
+      </w:r>
+      <w:proofErr w:type="spellStart"/>
+      <w:r>
+        <w:rPr>
+          <w:rFonts w:ascii="Arial" w:hAnsi="Arial" w:cs="Arial"/>
+          <w:b/>
+          <w:bCs/>
+        </w:rPr>
+        <w:t>dateFormat</w:t>
+      </w:r>
+      <w:proofErr w:type="spellEnd"/>
+      <w:r>
+        <w:rPr>
+          <w:rFonts w:ascii="Arial" w:hAnsi="Arial" w:cs="Arial"/>
+          <w:b/>
+          <w:bCs/>
+        </w:rPr>
+        <w:t>(</w:t>
+      </w:r>
+      <w:proofErr w:type="spellStart"/>
       <w:r>
         <w:rPr>
           <w:rFonts w:ascii="Arial" w:hAnsi="Arial" w:cs="Arial"/>
@@ -2869,6 +3910,7 @@
         </w:rPr>
         <w:t>disposalHearingNotesDJ.date</w:t>
       </w:r>
+      <w:proofErr w:type="spellEnd"/>
       <w:r>
         <w:rPr>
           <w:rFonts w:ascii="Arial" w:hAnsi="Arial" w:cs="Arial"/>
@@ -2883,7 +3925,43 @@
           <w:b/>
           <w:bCs/>
         </w:rPr>
-        <w:t>‘dd MMMM yyyy’, ‘yyyy-MM-dd’)}&gt;&gt;</w:t>
+        <w:t xml:space="preserve">‘dd MMMM </w:t>
+      </w:r>
+      <w:proofErr w:type="spellStart"/>
+      <w:r>
+        <w:rPr>
+          <w:rFonts w:ascii="Arial" w:hAnsi="Arial" w:cs="Arial"/>
+          <w:b/>
+          <w:bCs/>
+        </w:rPr>
+        <w:t>yyyy</w:t>
+      </w:r>
+      <w:proofErr w:type="spellEnd"/>
+      <w:r>
+        <w:rPr>
+          <w:rFonts w:ascii="Arial" w:hAnsi="Arial" w:cs="Arial"/>
+          <w:b/>
+          <w:bCs/>
+        </w:rPr>
+        <w:t>’, ‘</w:t>
+      </w:r>
+      <w:proofErr w:type="spellStart"/>
+      <w:r>
+        <w:rPr>
+          <w:rFonts w:ascii="Arial" w:hAnsi="Arial" w:cs="Arial"/>
+          <w:b/>
+          <w:bCs/>
+        </w:rPr>
+        <w:t>yyyy</w:t>
+      </w:r>
+      <w:proofErr w:type="spellEnd"/>
+      <w:r>
+        <w:rPr>
+          <w:rFonts w:ascii="Arial" w:hAnsi="Arial" w:cs="Arial"/>
+          <w:b/>
+          <w:bCs/>
+        </w:rPr>
+        <w:t>-MM-dd’)}&gt;&gt;</w:t>
       </w:r>
     </w:p>
     <w:p>
@@ -2903,31 +3981,27 @@
           <w:sz w:val="22"/>
           <w:szCs w:val="22"/>
         </w:rPr>
-        <w:t xml:space="preserve">&lt;&lt;cs_{hasNewDirections=true}&gt;&gt; </w:t>
-      </w:r>
-    </w:p>
-    <w:p>
-      <w:pPr>
-        <w:pStyle w:val="NormalWeb"/>
-        <w:rPr>
-          <w:rFonts w:ascii="Arial" w:hAnsi="Arial" w:cs="Arial"/>
-          <w:b/>
-          <w:bCs/>
+        <w:t>&lt;&lt;cs_{</w:t>
+      </w:r>
+      <w:proofErr w:type="spellStart"/>
+      <w:r>
+        <w:rPr>
+          <w:rFonts w:ascii="Arial" w:hAnsi="Arial" w:cs="Arial"/>
           <w:color w:val="000000"/>
           <w:sz w:val="22"/>
           <w:szCs w:val="22"/>
         </w:rPr>
-      </w:pPr>
-      <w:r>
-        <w:rPr>
-          <w:rFonts w:ascii="Arial" w:hAnsi="Arial" w:cs="Arial"/>
-          <w:b/>
-          <w:bCs/>
+        <w:t>hasNewDirections</w:t>
+      </w:r>
+      <w:proofErr w:type="spellEnd"/>
+      <w:r>
+        <w:rPr>
+          <w:rFonts w:ascii="Arial" w:hAnsi="Arial" w:cs="Arial"/>
           <w:color w:val="000000"/>
           <w:sz w:val="22"/>
           <w:szCs w:val="22"/>
         </w:rPr>
-        <w:t>Additional directions</w:t>
+        <w:t xml:space="preserve">=true}&gt;&gt; </w:t>
       </w:r>
     </w:p>
     <w:p>
@@ -2935,6 +4009,8 @@
         <w:pStyle w:val="NormalWeb"/>
         <w:rPr>
           <w:rFonts w:ascii="Arial" w:hAnsi="Arial" w:cs="Arial"/>
+          <w:b/>
+          <w:bCs/>
           <w:color w:val="000000"/>
           <w:sz w:val="22"/>
           <w:szCs w:val="22"/>
@@ -2943,12 +4019,13 @@
       <w:r>
         <w:rPr>
           <w:rFonts w:ascii="Arial" w:hAnsi="Arial" w:cs="Arial"/>
+          <w:b/>
+          <w:bCs/>
           <w:color w:val="000000"/>
           <w:sz w:val="22"/>
           <w:szCs w:val="22"/>
         </w:rPr>
-        <w:lastRenderedPageBreak/>
-        <w:t>&lt;&lt;rs_disposalHearingAddNewDirectionsDJ&gt;&gt;</w:t>
+        <w:t>Additional directions</w:t>
       </w:r>
     </w:p>
     <w:p>
@@ -2968,19 +4045,20 @@
           <w:sz w:val="22"/>
           <w:szCs w:val="22"/>
         </w:rPr>
-        <w:t>&lt;&lt;value.directionComment&gt;&gt;</w:t>
-      </w:r>
-    </w:p>
-    <w:p>
-      <w:pPr>
-        <w:pStyle w:val="NormalWeb"/>
+        <w:lastRenderedPageBreak/>
+        <w:t>&lt;&lt;</w:t>
+      </w:r>
+      <w:proofErr w:type="spellStart"/>
+      <w:r>
         <w:rPr>
           <w:rFonts w:ascii="Arial" w:hAnsi="Arial" w:cs="Arial"/>
           <w:color w:val="000000"/>
           <w:sz w:val="22"/>
           <w:szCs w:val="22"/>
         </w:rPr>
-      </w:pPr>
+        <w:t>rs_disposalHearingAddNewDirectionsDJ</w:t>
+      </w:r>
+      <w:proofErr w:type="spellEnd"/>
       <w:r>
         <w:rPr>
           <w:rFonts w:ascii="Arial" w:hAnsi="Arial" w:cs="Arial"/>
@@ -2988,7 +4066,87 @@
           <w:sz w:val="22"/>
           <w:szCs w:val="22"/>
         </w:rPr>
-        <w:t>&lt;&lt;es_disposalHearingAddNewDirectionsDJ&gt;&gt;</w:t>
+        <w:t>&gt;&gt;</w:t>
+      </w:r>
+    </w:p>
+    <w:p>
+      <w:pPr>
+        <w:pStyle w:val="NormalWeb"/>
+        <w:rPr>
+          <w:rFonts w:ascii="Arial" w:hAnsi="Arial" w:cs="Arial"/>
+          <w:color w:val="000000"/>
+          <w:sz w:val="22"/>
+          <w:szCs w:val="22"/>
+        </w:rPr>
+      </w:pPr>
+      <w:r>
+        <w:rPr>
+          <w:rFonts w:ascii="Arial" w:hAnsi="Arial" w:cs="Arial"/>
+          <w:color w:val="000000"/>
+          <w:sz w:val="22"/>
+          <w:szCs w:val="22"/>
+        </w:rPr>
+        <w:t>&lt;&lt;</w:t>
+      </w:r>
+      <w:proofErr w:type="spellStart"/>
+      <w:r>
+        <w:rPr>
+          <w:rFonts w:ascii="Arial" w:hAnsi="Arial" w:cs="Arial"/>
+          <w:color w:val="000000"/>
+          <w:sz w:val="22"/>
+          <w:szCs w:val="22"/>
+        </w:rPr>
+        <w:t>value.directionComment</w:t>
+      </w:r>
+      <w:proofErr w:type="spellEnd"/>
+      <w:r>
+        <w:rPr>
+          <w:rFonts w:ascii="Arial" w:hAnsi="Arial" w:cs="Arial"/>
+          <w:color w:val="000000"/>
+          <w:sz w:val="22"/>
+          <w:szCs w:val="22"/>
+        </w:rPr>
+        <w:t>&gt;&gt;</w:t>
+      </w:r>
+    </w:p>
+    <w:p>
+      <w:pPr>
+        <w:pStyle w:val="NormalWeb"/>
+        <w:rPr>
+          <w:rFonts w:ascii="Arial" w:hAnsi="Arial" w:cs="Arial"/>
+          <w:color w:val="000000"/>
+          <w:sz w:val="22"/>
+          <w:szCs w:val="22"/>
+        </w:rPr>
+      </w:pPr>
+      <w:r>
+        <w:rPr>
+          <w:rFonts w:ascii="Arial" w:hAnsi="Arial" w:cs="Arial"/>
+          <w:color w:val="000000"/>
+          <w:sz w:val="22"/>
+          <w:szCs w:val="22"/>
+        </w:rPr>
+        <w:t>&lt;&lt;</w:t>
+      </w:r>
+      <w:proofErr w:type="spellStart"/>
+      <w:r>
+        <w:rPr>
+          <w:rFonts w:ascii="Arial" w:hAnsi="Arial" w:cs="Arial"/>
+          <w:color w:val="000000"/>
+          <w:sz w:val="22"/>
+          <w:szCs w:val="22"/>
+        </w:rPr>
+        <w:t>es_disposalHearingAddNewDirectionsDJ</w:t>
+      </w:r>
+      <w:proofErr w:type="spellEnd"/>
+      <w:r>
+        <w:rPr>
+          <w:rFonts w:ascii="Arial" w:hAnsi="Arial" w:cs="Arial"/>
+          <w:color w:val="000000"/>
+          <w:sz w:val="22"/>
+          <w:szCs w:val="22"/>
+        </w:rPr>
+        <w:t>&gt;&gt;</w:t>
       </w:r>
     </w:p>
     <w:p>

</xml_diff>

<commit_message>
updating and renaming templates, adding HNL toggle for templates, fixing checkstyle
</commit_message>
<xml_diff>
--- a/docker/docmosis/templates/CV-UNS-DEC-ENG-01132.docx
+++ b/docker/docmosis/templates/CV-UNS-DEC-ENG-01132.docx
@@ -61,12 +61,14 @@
         </w:rPr>
         <w:t xml:space="preserve"> </w:t>
       </w:r>
+      <w:proofErr w:type="spellStart"/>
       <w:r>
         <w:rPr>
           <w:rFonts w:ascii="Tahoma" w:hAnsi="Tahoma" w:cs="Tahoma"/>
         </w:rPr>
         <w:t>caseNumber</w:t>
       </w:r>
+      <w:proofErr w:type="spellEnd"/>
       <w:r>
         <w:rPr>
           <w:rFonts w:ascii="Tahoma" w:hAnsi="Tahoma" w:cs="Tahoma"/>
@@ -96,7 +98,47 @@
           <w:bCs/>
           <w:color w:val="000000" w:themeColor="text1"/>
         </w:rPr>
-        <w:t xml:space="preserve">&lt;&lt; {dateFormat($nowUTC </w:t>
+        <w:t>&lt;&lt; {</w:t>
+      </w:r>
+      <w:proofErr w:type="spellStart"/>
+      <w:r>
+        <w:rPr>
+          <w:rFonts w:ascii="Arial" w:hAnsi="Arial" w:cs="Arial"/>
+          <w:b/>
+          <w:bCs/>
+          <w:color w:val="000000" w:themeColor="text1"/>
+        </w:rPr>
+        <w:t>dateFormat</w:t>
+      </w:r>
+      <w:proofErr w:type="spellEnd"/>
+      <w:r>
+        <w:rPr>
+          <w:rFonts w:ascii="Arial" w:hAnsi="Arial" w:cs="Arial"/>
+          <w:b/>
+          <w:bCs/>
+          <w:color w:val="000000" w:themeColor="text1"/>
+        </w:rPr>
+        <w:t>($</w:t>
+      </w:r>
+      <w:proofErr w:type="spellStart"/>
+      <w:r>
+        <w:rPr>
+          <w:rFonts w:ascii="Arial" w:hAnsi="Arial" w:cs="Arial"/>
+          <w:b/>
+          <w:bCs/>
+          <w:color w:val="000000" w:themeColor="text1"/>
+        </w:rPr>
+        <w:t>nowUTC</w:t>
+      </w:r>
+      <w:proofErr w:type="spellEnd"/>
+      <w:r>
+        <w:rPr>
+          <w:rFonts w:ascii="Arial" w:hAnsi="Arial" w:cs="Arial"/>
+          <w:b/>
+          <w:bCs/>
+          <w:color w:val="000000" w:themeColor="text1"/>
+        </w:rPr>
+        <w:t xml:space="preserve"> </w:t>
       </w:r>
       <w:r>
         <w:rPr>
@@ -105,7 +147,27 @@
           <w:bCs/>
           <w:color w:val="000000" w:themeColor="text1"/>
         </w:rPr>
-        <w:t>,‘d MMMM yyyy’)}</w:t>
+        <w:t xml:space="preserve">,‘d MMMM </w:t>
+      </w:r>
+      <w:proofErr w:type="spellStart"/>
+      <w:r>
+        <w:rPr>
+          <w:rFonts w:ascii="Arial" w:eastAsia="Times New Roman" w:hAnsi="Arial" w:cs="Arial"/>
+          <w:b/>
+          <w:bCs/>
+          <w:color w:val="000000" w:themeColor="text1"/>
+        </w:rPr>
+        <w:t>yyyy</w:t>
+      </w:r>
+      <w:proofErr w:type="spellEnd"/>
+      <w:r>
+        <w:rPr>
+          <w:rFonts w:ascii="Arial" w:eastAsia="Times New Roman" w:hAnsi="Arial" w:cs="Arial"/>
+          <w:b/>
+          <w:bCs/>
+          <w:color w:val="000000" w:themeColor="text1"/>
+        </w:rPr>
+        <w:t>’)}</w:t>
       </w:r>
       <w:r>
         <w:rPr>
@@ -169,7 +231,31 @@
           <w:sz w:val="28"/>
           <w:szCs w:val="28"/>
         </w:rPr>
-        <w:t>&lt;&lt;judgeNameTitle&gt;&gt;</w:t>
+        <w:t>&lt;&lt;</w:t>
+      </w:r>
+      <w:proofErr w:type="spellStart"/>
+      <w:r>
+        <w:rPr>
+          <w:rFonts w:ascii="Arial" w:hAnsi="Arial" w:cs="Arial"/>
+          <w:b/>
+          <w:bCs/>
+          <w:color w:val="000000" w:themeColor="text1"/>
+          <w:sz w:val="28"/>
+          <w:szCs w:val="28"/>
+        </w:rPr>
+        <w:t>judgeNameTitle</w:t>
+      </w:r>
+      <w:proofErr w:type="spellEnd"/>
+      <w:r>
+        <w:rPr>
+          <w:rFonts w:ascii="Arial" w:hAnsi="Arial" w:cs="Arial"/>
+          <w:b/>
+          <w:bCs/>
+          <w:color w:val="000000" w:themeColor="text1"/>
+          <w:sz w:val="28"/>
+          <w:szCs w:val="28"/>
+        </w:rPr>
+        <w:t>&gt;&gt;</w:t>
       </w:r>
     </w:p>
     <w:p>
@@ -609,7 +695,25 @@
           <w:snapToGrid w:val="0"/>
           <w:lang w:val="en-US"/>
         </w:rPr>
-        <w:t> You must comply with the terms imposed upon you by this order otherwise your claim or the defence of it is liable to be struck out or some other sanction imposed. If you cannot comply, you are expected to make formal application to the court before any deadline imposed upon you expires.</w:t>
+        <w:t xml:space="preserve"> You must comply with the terms imposed upon you by this order otherwise your claim or the </w:t>
+      </w:r>
+      <w:proofErr w:type="spellStart"/>
+      <w:r>
+        <w:rPr>
+          <w:rFonts w:ascii="Arial" w:hAnsi="Arial"/>
+          <w:snapToGrid w:val="0"/>
+          <w:lang w:val="en-US"/>
+        </w:rPr>
+        <w:t>defence</w:t>
+      </w:r>
+      <w:proofErr w:type="spellEnd"/>
+      <w:r>
+        <w:rPr>
+          <w:rFonts w:ascii="Arial" w:hAnsi="Arial"/>
+          <w:snapToGrid w:val="0"/>
+          <w:lang w:val="en-US"/>
+        </w:rPr>
+        <w:t xml:space="preserve"> of it is liable to be struck out or some other sanction imposed. If you cannot comply, you are expected to make formal application to the court before any deadline imposed upon you expires.</w:t>
       </w:r>
     </w:p>
     <w:p/>
@@ -830,7 +934,14 @@
         <w:rPr>
           <w:rFonts w:ascii="Arial" w:hAnsi="Arial" w:cs="Arial"/>
         </w:rPr>
-        <w:t>&lt;&lt; cs_</w:t>
+        <w:t xml:space="preserve">&lt;&lt; </w:t>
+      </w:r>
+      <w:proofErr w:type="spellStart"/>
+      <w:r>
+        <w:rPr>
+          <w:rFonts w:ascii="Arial" w:hAnsi="Arial" w:cs="Arial"/>
+        </w:rPr>
+        <w:t>cs_</w:t>
       </w:r>
       <w:r>
         <w:rPr>
@@ -838,6 +949,7 @@
         </w:rPr>
         <w:t>disposalHearingDisclosureOfDocumentsDJAddSection</w:t>
       </w:r>
+      <w:proofErr w:type="spellEnd"/>
       <w:r>
         <w:rPr>
           <w:rFonts w:ascii="Arial" w:hAnsi="Arial" w:cs="Arial"/>
@@ -878,6 +990,7 @@
         </w:rPr>
         <w:t xml:space="preserve">&lt;&lt; </w:t>
       </w:r>
+      <w:proofErr w:type="spellStart"/>
       <w:r>
         <w:rPr>
           <w:rFonts w:ascii="Arial" w:hAnsi="Arial" w:cs="Arial"/>
@@ -888,7 +1001,14 @@
         <w:rPr>
           <w:rFonts w:ascii="Arial" w:hAnsi="Arial" w:cs="Arial"/>
         </w:rPr>
-        <w:t>.input &gt;&gt;</w:t>
+        <w:t>.input</w:t>
+      </w:r>
+      <w:proofErr w:type="spellEnd"/>
+      <w:r>
+        <w:rPr>
+          <w:rFonts w:ascii="Arial" w:hAnsi="Arial" w:cs="Arial"/>
+        </w:rPr>
+        <w:t xml:space="preserve"> &gt;&gt;</w:t>
       </w:r>
       <w:r>
         <w:t xml:space="preserve"> </w:t>
@@ -907,16 +1027,44 @@
           <w:b/>
           <w:bCs/>
         </w:rPr>
-        <w:t xml:space="preserve"> {dateFormat(</w:t>
-      </w:r>
-      <w:r>
-        <w:rPr>
-          <w:rFonts w:ascii="Arial" w:hAnsi="Arial" w:cs="Arial"/>
-          <w:b/>
-          <w:bCs/>
-        </w:rPr>
-        <w:t xml:space="preserve"> disposalHearingDisclosureOfDocumentsDJ.date</w:t>
-      </w:r>
+        <w:t xml:space="preserve"> {</w:t>
+      </w:r>
+      <w:proofErr w:type="spellStart"/>
+      <w:r>
+        <w:rPr>
+          <w:rFonts w:ascii="Arial" w:hAnsi="Arial" w:cs="Arial"/>
+          <w:b/>
+          <w:bCs/>
+        </w:rPr>
+        <w:t>dateFormat</w:t>
+      </w:r>
+      <w:proofErr w:type="spellEnd"/>
+      <w:r>
+        <w:rPr>
+          <w:rFonts w:ascii="Arial" w:hAnsi="Arial" w:cs="Arial"/>
+          <w:b/>
+          <w:bCs/>
+        </w:rPr>
+        <w:t>(</w:t>
+      </w:r>
+      <w:r>
+        <w:rPr>
+          <w:rFonts w:ascii="Arial" w:hAnsi="Arial" w:cs="Arial"/>
+          <w:b/>
+          <w:bCs/>
+        </w:rPr>
+        <w:t xml:space="preserve"> </w:t>
+      </w:r>
+      <w:proofErr w:type="spellStart"/>
+      <w:r>
+        <w:rPr>
+          <w:rFonts w:ascii="Arial" w:hAnsi="Arial" w:cs="Arial"/>
+          <w:b/>
+          <w:bCs/>
+        </w:rPr>
+        <w:t>disposalHearingDisclosureOfDocumentsDJ.date</w:t>
+      </w:r>
+      <w:proofErr w:type="spellEnd"/>
       <w:r>
         <w:rPr>
           <w:rFonts w:ascii="Arial" w:hAnsi="Arial" w:cs="Arial"/>
@@ -931,7 +1079,43 @@
           <w:b/>
           <w:bCs/>
         </w:rPr>
-        <w:t>‘dd MMMM yyyy’, ‘yyyy-MM-dd’)}&gt;&gt;</w:t>
+        <w:t xml:space="preserve">‘dd MMMM </w:t>
+      </w:r>
+      <w:proofErr w:type="spellStart"/>
+      <w:r>
+        <w:rPr>
+          <w:rFonts w:ascii="Arial" w:hAnsi="Arial" w:cs="Arial"/>
+          <w:b/>
+          <w:bCs/>
+        </w:rPr>
+        <w:t>yyyy</w:t>
+      </w:r>
+      <w:proofErr w:type="spellEnd"/>
+      <w:r>
+        <w:rPr>
+          <w:rFonts w:ascii="Arial" w:hAnsi="Arial" w:cs="Arial"/>
+          <w:b/>
+          <w:bCs/>
+        </w:rPr>
+        <w:t>’, ‘</w:t>
+      </w:r>
+      <w:proofErr w:type="spellStart"/>
+      <w:r>
+        <w:rPr>
+          <w:rFonts w:ascii="Arial" w:hAnsi="Arial" w:cs="Arial"/>
+          <w:b/>
+          <w:bCs/>
+        </w:rPr>
+        <w:t>yyyy</w:t>
+      </w:r>
+      <w:proofErr w:type="spellEnd"/>
+      <w:r>
+        <w:rPr>
+          <w:rFonts w:ascii="Arial" w:hAnsi="Arial" w:cs="Arial"/>
+          <w:b/>
+          <w:bCs/>
+        </w:rPr>
+        <w:t>-MM-dd’)}&gt;&gt;</w:t>
       </w:r>
       <w:r>
         <w:rPr>
@@ -983,8 +1167,27 @@
           <w:b/>
           <w:bCs/>
         </w:rPr>
-        <w:t xml:space="preserve"> {dateFormat(</w:t>
-      </w:r>
+        <w:t xml:space="preserve"> {</w:t>
+      </w:r>
+      <w:proofErr w:type="spellStart"/>
+      <w:r>
+        <w:rPr>
+          <w:rFonts w:ascii="Arial" w:hAnsi="Arial" w:cs="Arial"/>
+          <w:b/>
+          <w:bCs/>
+        </w:rPr>
+        <w:t>dateFormat</w:t>
+      </w:r>
+      <w:proofErr w:type="spellEnd"/>
+      <w:r>
+        <w:rPr>
+          <w:rFonts w:ascii="Arial" w:hAnsi="Arial" w:cs="Arial"/>
+          <w:b/>
+          <w:bCs/>
+        </w:rPr>
+        <w:t>(</w:t>
+      </w:r>
+      <w:proofErr w:type="spellStart"/>
       <w:r>
         <w:rPr>
           <w:rFonts w:ascii="Arial" w:hAnsi="Arial" w:cs="Arial"/>
@@ -993,6 +1196,7 @@
         </w:rPr>
         <w:t>disposalHearingDisclosureOfDocumentsDJ.date</w:t>
       </w:r>
+      <w:proofErr w:type="spellEnd"/>
       <w:r>
         <w:rPr>
           <w:rFonts w:ascii="Arial" w:hAnsi="Arial" w:cs="Arial"/>
@@ -1007,7 +1211,43 @@
           <w:b/>
           <w:bCs/>
         </w:rPr>
-        <w:t>‘dd MMMM yyyy’, ‘yyyy-MM-dd’)}&gt;&gt;</w:t>
+        <w:t xml:space="preserve">‘dd MMMM </w:t>
+      </w:r>
+      <w:proofErr w:type="spellStart"/>
+      <w:r>
+        <w:rPr>
+          <w:rFonts w:ascii="Arial" w:hAnsi="Arial" w:cs="Arial"/>
+          <w:b/>
+          <w:bCs/>
+        </w:rPr>
+        <w:t>yyyy</w:t>
+      </w:r>
+      <w:proofErr w:type="spellEnd"/>
+      <w:r>
+        <w:rPr>
+          <w:rFonts w:ascii="Arial" w:hAnsi="Arial" w:cs="Arial"/>
+          <w:b/>
+          <w:bCs/>
+        </w:rPr>
+        <w:t>’, ‘</w:t>
+      </w:r>
+      <w:proofErr w:type="spellStart"/>
+      <w:r>
+        <w:rPr>
+          <w:rFonts w:ascii="Arial" w:hAnsi="Arial" w:cs="Arial"/>
+          <w:b/>
+          <w:bCs/>
+        </w:rPr>
+        <w:t>yyyy</w:t>
+      </w:r>
+      <w:proofErr w:type="spellEnd"/>
+      <w:r>
+        <w:rPr>
+          <w:rFonts w:ascii="Arial" w:hAnsi="Arial" w:cs="Arial"/>
+          <w:b/>
+          <w:bCs/>
+        </w:rPr>
+        <w:t>-MM-dd’)}&gt;&gt;</w:t>
       </w:r>
       <w:r>
         <w:rPr>
@@ -1028,13 +1268,27 @@
         <w:rPr>
           <w:rFonts w:ascii="Arial" w:hAnsi="Arial" w:cs="Arial"/>
         </w:rPr>
-        <w:t>&lt;&lt;es_</w:t>
-      </w:r>
-      <w:r>
-        <w:rPr>
-          <w:rFonts w:ascii="Arial" w:hAnsi="Arial" w:cs="Arial"/>
-        </w:rPr>
-        <w:t xml:space="preserve">disposalHearingDisclosureOfDocumentsDJAddSection </w:t>
+        <w:t>&lt;&lt;</w:t>
+      </w:r>
+      <w:proofErr w:type="spellStart"/>
+      <w:r>
+        <w:rPr>
+          <w:rFonts w:ascii="Arial" w:hAnsi="Arial" w:cs="Arial"/>
+        </w:rPr>
+        <w:t>es_</w:t>
+      </w:r>
+      <w:r>
+        <w:rPr>
+          <w:rFonts w:ascii="Arial" w:hAnsi="Arial" w:cs="Arial"/>
+        </w:rPr>
+        <w:t>disposalHearingDisclosureOfDocumentsDJAddSection</w:t>
+      </w:r>
+      <w:proofErr w:type="spellEnd"/>
+      <w:r>
+        <w:rPr>
+          <w:rFonts w:ascii="Arial" w:hAnsi="Arial" w:cs="Arial"/>
+        </w:rPr>
+        <w:t xml:space="preserve"> </w:t>
       </w:r>
       <w:r>
         <w:rPr>
@@ -1053,7 +1307,14 @@
         <w:rPr>
           <w:rFonts w:ascii="Arial" w:hAnsi="Arial" w:cs="Arial"/>
         </w:rPr>
-        <w:t>&lt;&lt; cs_</w:t>
+        <w:t xml:space="preserve">&lt;&lt; </w:t>
+      </w:r>
+      <w:proofErr w:type="spellStart"/>
+      <w:r>
+        <w:rPr>
+          <w:rFonts w:ascii="Arial" w:hAnsi="Arial" w:cs="Arial"/>
+        </w:rPr>
+        <w:t>cs_</w:t>
       </w:r>
       <w:r>
         <w:rPr>
@@ -1061,6 +1322,7 @@
         </w:rPr>
         <w:t>disposalHearingWitnessOfFactDJAddSection</w:t>
       </w:r>
+      <w:proofErr w:type="spellEnd"/>
       <w:r>
         <w:rPr>
           <w:rFonts w:ascii="Arial" w:hAnsi="Arial" w:cs="Arial"/>
@@ -1118,7 +1380,25 @@
           <w:b/>
           <w:bCs/>
         </w:rPr>
-        <w:t xml:space="preserve"> {dateFormat(</w:t>
+        <w:t xml:space="preserve"> {</w:t>
+      </w:r>
+      <w:proofErr w:type="spellStart"/>
+      <w:r>
+        <w:rPr>
+          <w:rFonts w:ascii="Arial" w:hAnsi="Arial" w:cs="Arial"/>
+          <w:b/>
+          <w:bCs/>
+        </w:rPr>
+        <w:t>dateFormat</w:t>
+      </w:r>
+      <w:proofErr w:type="spellEnd"/>
+      <w:r>
+        <w:rPr>
+          <w:rFonts w:ascii="Arial" w:hAnsi="Arial" w:cs="Arial"/>
+          <w:b/>
+          <w:bCs/>
+        </w:rPr>
+        <w:t>(</w:t>
       </w:r>
       <w:r>
         <w:rPr>
@@ -1142,7 +1422,43 @@
           <w:b/>
           <w:bCs/>
         </w:rPr>
-        <w:t>‘dd MMMM yyyy’, ‘yyyy-MM-dd’)}&gt;&gt;</w:t>
+        <w:t xml:space="preserve">‘dd MMMM </w:t>
+      </w:r>
+      <w:proofErr w:type="spellStart"/>
+      <w:r>
+        <w:rPr>
+          <w:rFonts w:ascii="Arial" w:hAnsi="Arial" w:cs="Arial"/>
+          <w:b/>
+          <w:bCs/>
+        </w:rPr>
+        <w:t>yyyy</w:t>
+      </w:r>
+      <w:proofErr w:type="spellEnd"/>
+      <w:r>
+        <w:rPr>
+          <w:rFonts w:ascii="Arial" w:hAnsi="Arial" w:cs="Arial"/>
+          <w:b/>
+          <w:bCs/>
+        </w:rPr>
+        <w:t>’, ‘</w:t>
+      </w:r>
+      <w:proofErr w:type="spellStart"/>
+      <w:r>
+        <w:rPr>
+          <w:rFonts w:ascii="Arial" w:hAnsi="Arial" w:cs="Arial"/>
+          <w:b/>
+          <w:bCs/>
+        </w:rPr>
+        <w:t>yyyy</w:t>
+      </w:r>
+      <w:proofErr w:type="spellEnd"/>
+      <w:r>
+        <w:rPr>
+          <w:rFonts w:ascii="Arial" w:hAnsi="Arial" w:cs="Arial"/>
+          <w:b/>
+          <w:bCs/>
+        </w:rPr>
+        <w:t>-MM-dd’)}&gt;&gt;</w:t>
       </w:r>
       <w:r>
         <w:rPr>
@@ -1214,7 +1530,25 @@
           <w:b/>
           <w:bCs/>
         </w:rPr>
-        <w:t xml:space="preserve"> {dateFormat(</w:t>
+        <w:t xml:space="preserve"> {</w:t>
+      </w:r>
+      <w:proofErr w:type="spellStart"/>
+      <w:r>
+        <w:rPr>
+          <w:rFonts w:ascii="Arial" w:hAnsi="Arial" w:cs="Arial"/>
+          <w:b/>
+          <w:bCs/>
+        </w:rPr>
+        <w:t>dateFormat</w:t>
+      </w:r>
+      <w:proofErr w:type="spellEnd"/>
+      <w:r>
+        <w:rPr>
+          <w:rFonts w:ascii="Arial" w:hAnsi="Arial" w:cs="Arial"/>
+          <w:b/>
+          <w:bCs/>
+        </w:rPr>
+        <w:t>(</w:t>
       </w:r>
       <w:r>
         <w:rPr>
@@ -1238,7 +1572,43 @@
           <w:b/>
           <w:bCs/>
         </w:rPr>
-        <w:t>‘dd MMMM yyyy’, ‘yyyy-MM-dd’)}&gt;&gt;</w:t>
+        <w:t xml:space="preserve">‘dd MMMM </w:t>
+      </w:r>
+      <w:proofErr w:type="spellStart"/>
+      <w:r>
+        <w:rPr>
+          <w:rFonts w:ascii="Arial" w:hAnsi="Arial" w:cs="Arial"/>
+          <w:b/>
+          <w:bCs/>
+        </w:rPr>
+        <w:t>yyyy</w:t>
+      </w:r>
+      <w:proofErr w:type="spellEnd"/>
+      <w:r>
+        <w:rPr>
+          <w:rFonts w:ascii="Arial" w:hAnsi="Arial" w:cs="Arial"/>
+          <w:b/>
+          <w:bCs/>
+        </w:rPr>
+        <w:t>’, ‘</w:t>
+      </w:r>
+      <w:proofErr w:type="spellStart"/>
+      <w:r>
+        <w:rPr>
+          <w:rFonts w:ascii="Arial" w:hAnsi="Arial" w:cs="Arial"/>
+          <w:b/>
+          <w:bCs/>
+        </w:rPr>
+        <w:t>yyyy</w:t>
+      </w:r>
+      <w:proofErr w:type="spellEnd"/>
+      <w:r>
+        <w:rPr>
+          <w:rFonts w:ascii="Arial" w:hAnsi="Arial" w:cs="Arial"/>
+          <w:b/>
+          <w:bCs/>
+        </w:rPr>
+        <w:t>-MM-dd’)}&gt;&gt;</w:t>
       </w:r>
       <w:r>
         <w:rPr>
@@ -1322,7 +1692,25 @@
           <w:b/>
           <w:bCs/>
         </w:rPr>
-        <w:t xml:space="preserve"> {dateFormat(</w:t>
+        <w:t xml:space="preserve"> {</w:t>
+      </w:r>
+      <w:proofErr w:type="spellStart"/>
+      <w:r>
+        <w:rPr>
+          <w:rFonts w:ascii="Arial" w:hAnsi="Arial" w:cs="Arial"/>
+          <w:b/>
+          <w:bCs/>
+        </w:rPr>
+        <w:t>dateFormat</w:t>
+      </w:r>
+      <w:proofErr w:type="spellEnd"/>
+      <w:r>
+        <w:rPr>
+          <w:rFonts w:ascii="Arial" w:hAnsi="Arial" w:cs="Arial"/>
+          <w:b/>
+          <w:bCs/>
+        </w:rPr>
+        <w:t>(</w:t>
       </w:r>
       <w:r>
         <w:rPr>
@@ -1346,21 +1734,106 @@
           <w:b/>
           <w:bCs/>
         </w:rPr>
-        <w:t>‘dd MMMM yyyy’, ‘yyyy-MM-dd’)}&gt;&gt;</w:t>
-      </w:r>
-      <w:r>
-        <w:rPr>
-          <w:rFonts w:ascii="Arial" w:hAnsi="Arial" w:cs="Arial"/>
-          <w:b/>
-          <w:bCs/>
+        <w:t xml:space="preserve">‘dd MMMM </w:t>
+      </w:r>
+      <w:proofErr w:type="spellStart"/>
+      <w:r>
+        <w:rPr>
+          <w:rFonts w:ascii="Arial" w:hAnsi="Arial" w:cs="Arial"/>
+          <w:b/>
+          <w:bCs/>
+        </w:rPr>
+        <w:t>yyyy</w:t>
+      </w:r>
+      <w:proofErr w:type="spellEnd"/>
+      <w:r>
+        <w:rPr>
+          <w:rFonts w:ascii="Arial" w:hAnsi="Arial" w:cs="Arial"/>
+          <w:b/>
+          <w:bCs/>
+        </w:rPr>
+        <w:t>’, ‘</w:t>
+      </w:r>
+      <w:proofErr w:type="spellStart"/>
+      <w:r>
+        <w:rPr>
+          <w:rFonts w:ascii="Arial" w:hAnsi="Arial" w:cs="Arial"/>
+          <w:b/>
+          <w:bCs/>
+        </w:rPr>
+        <w:t>yyyy</w:t>
+      </w:r>
+      <w:proofErr w:type="spellEnd"/>
+      <w:r>
+        <w:rPr>
+          <w:rFonts w:ascii="Arial" w:hAnsi="Arial" w:cs="Arial"/>
+          <w:b/>
+          <w:bCs/>
+        </w:rPr>
+        <w:t>-MM-dd’)}&gt;&gt;</w:t>
+      </w:r>
+      <w:r>
+        <w:rPr>
+          <w:rFonts w:ascii="Arial" w:hAnsi="Arial" w:cs="Arial"/>
+          <w:b/>
+          <w:bCs/>
+        </w:rPr>
+        <w:t xml:space="preserve"> </w:t>
+      </w:r>
+      <w:r>
+        <w:rPr>
+          <w:rFonts w:ascii="Arial" w:hAnsi="Arial" w:cs="Arial"/>
+        </w:rPr>
+        <w:t>&lt;&lt; disposalHearingWitnessOfFactDJ.input</w:t>
+      </w:r>
+      <w:r>
+        <w:rPr>
+          <w:rFonts w:ascii="Arial" w:hAnsi="Arial" w:cs="Arial"/>
+        </w:rPr>
+        <w:t>6</w:t>
+      </w:r>
+      <w:r>
+        <w:rPr>
+          <w:rFonts w:ascii="Arial" w:hAnsi="Arial" w:cs="Arial"/>
+        </w:rPr>
+        <w:t xml:space="preserve"> &gt;&gt;</w:t>
+      </w:r>
+      <w:r>
+        <w:rPr>
+          <w:rFonts w:ascii="Arial" w:hAnsi="Arial" w:cs="Arial"/>
         </w:rPr>
         <w:t>.</w:t>
       </w:r>
-      <w:r>
-        <w:rPr>
-          <w:rFonts w:ascii="Arial" w:hAnsi="Arial" w:cs="Arial"/>
-          <w:b/>
-          <w:bCs/>
+    </w:p>
+    <w:p>
+      <w:pPr>
+        <w:rPr>
+          <w:rFonts w:ascii="Arial" w:hAnsi="Arial" w:cs="Arial"/>
+        </w:rPr>
+      </w:pPr>
+      <w:r>
+        <w:rPr>
+          <w:rFonts w:ascii="Arial" w:hAnsi="Arial" w:cs="Arial"/>
+        </w:rPr>
+        <w:t xml:space="preserve">&lt;&lt; </w:t>
+      </w:r>
+      <w:proofErr w:type="spellStart"/>
+      <w:r>
+        <w:rPr>
+          <w:rFonts w:ascii="Arial" w:hAnsi="Arial" w:cs="Arial"/>
+        </w:rPr>
+        <w:t>es_</w:t>
+      </w:r>
+      <w:r>
+        <w:rPr>
+          <w:rFonts w:ascii="Arial" w:hAnsi="Arial" w:cs="Arial"/>
+        </w:rPr>
+        <w:t>disposalHearingWitnessOfFactDJAddSection</w:t>
+      </w:r>
+      <w:proofErr w:type="spellEnd"/>
+      <w:r>
+        <w:rPr>
+          <w:rFonts w:ascii="Arial" w:hAnsi="Arial" w:cs="Arial"/>
         </w:rPr>
         <w:t xml:space="preserve"> </w:t>
       </w:r>
@@ -1368,49 +1841,6 @@
         <w:rPr>
           <w:rFonts w:ascii="Arial" w:hAnsi="Arial" w:cs="Arial"/>
         </w:rPr>
-        <w:t>&lt;&lt; disposalHearingWitnessOfFactDJ.input</w:t>
-      </w:r>
-      <w:r>
-        <w:rPr>
-          <w:rFonts w:ascii="Arial" w:hAnsi="Arial" w:cs="Arial"/>
-        </w:rPr>
-        <w:t>6</w:t>
-      </w:r>
-      <w:r>
-        <w:rPr>
-          <w:rFonts w:ascii="Arial" w:hAnsi="Arial" w:cs="Arial"/>
-        </w:rPr>
-        <w:t xml:space="preserve"> &gt;&gt;</w:t>
-      </w:r>
-      <w:r>
-        <w:rPr>
-          <w:rFonts w:ascii="Arial" w:hAnsi="Arial" w:cs="Arial"/>
-        </w:rPr>
-        <w:t>.</w:t>
-      </w:r>
-    </w:p>
-    <w:p>
-      <w:pPr>
-        <w:rPr>
-          <w:rFonts w:ascii="Arial" w:hAnsi="Arial" w:cs="Arial"/>
-        </w:rPr>
-      </w:pPr>
-      <w:r>
-        <w:rPr>
-          <w:rFonts w:ascii="Arial" w:hAnsi="Arial" w:cs="Arial"/>
-        </w:rPr>
-        <w:t>&lt;&lt; es_</w:t>
-      </w:r>
-      <w:r>
-        <w:rPr>
-          <w:rFonts w:ascii="Arial" w:hAnsi="Arial" w:cs="Arial"/>
-        </w:rPr>
-        <w:t xml:space="preserve">disposalHearingWitnessOfFactDJAddSection </w:t>
-      </w:r>
-      <w:r>
-        <w:rPr>
-          <w:rFonts w:ascii="Arial" w:hAnsi="Arial" w:cs="Arial"/>
-        </w:rPr>
         <w:t>&gt;&gt;</w:t>
       </w:r>
     </w:p>
@@ -1426,6 +1856,7 @@
         </w:rPr>
         <w:t>&lt;&lt;</w:t>
       </w:r>
+      <w:proofErr w:type="spellStart"/>
       <w:r>
         <w:rPr>
           <w:rFonts w:ascii="Arial" w:hAnsi="Arial" w:cs="Arial"/>
@@ -1444,6 +1875,7 @@
         </w:rPr>
         <w:t>disposalHearingMedicalEvidenceDJAddSection</w:t>
       </w:r>
+      <w:proofErr w:type="spellEnd"/>
       <w:r>
         <w:rPr>
           <w:rFonts w:ascii="Arial" w:hAnsi="Arial" w:cs="Arial"/>
@@ -1504,7 +1936,25 @@
           <w:b/>
           <w:bCs/>
         </w:rPr>
-        <w:t xml:space="preserve"> {dateFormat(</w:t>
+        <w:t xml:space="preserve"> {</w:t>
+      </w:r>
+      <w:proofErr w:type="spellStart"/>
+      <w:r>
+        <w:rPr>
+          <w:rFonts w:ascii="Arial" w:hAnsi="Arial" w:cs="Arial"/>
+          <w:b/>
+          <w:bCs/>
+        </w:rPr>
+        <w:t>dateFormat</w:t>
+      </w:r>
+      <w:proofErr w:type="spellEnd"/>
+      <w:r>
+        <w:rPr>
+          <w:rFonts w:ascii="Arial" w:hAnsi="Arial" w:cs="Arial"/>
+          <w:b/>
+          <w:bCs/>
+        </w:rPr>
+        <w:t>(</w:t>
       </w:r>
       <w:r>
         <w:rPr>
@@ -1534,7 +1984,43 @@
           <w:b/>
           <w:bCs/>
         </w:rPr>
-        <w:t>‘dd MMMM yyyy’, ‘yyyy-MM-dd’)}&gt;&gt;</w:t>
+        <w:t xml:space="preserve">‘dd MMMM </w:t>
+      </w:r>
+      <w:proofErr w:type="spellStart"/>
+      <w:r>
+        <w:rPr>
+          <w:rFonts w:ascii="Arial" w:hAnsi="Arial" w:cs="Arial"/>
+          <w:b/>
+          <w:bCs/>
+        </w:rPr>
+        <w:t>yyyy</w:t>
+      </w:r>
+      <w:proofErr w:type="spellEnd"/>
+      <w:r>
+        <w:rPr>
+          <w:rFonts w:ascii="Arial" w:hAnsi="Arial" w:cs="Arial"/>
+          <w:b/>
+          <w:bCs/>
+        </w:rPr>
+        <w:t>’, ‘</w:t>
+      </w:r>
+      <w:proofErr w:type="spellStart"/>
+      <w:r>
+        <w:rPr>
+          <w:rFonts w:ascii="Arial" w:hAnsi="Arial" w:cs="Arial"/>
+          <w:b/>
+          <w:bCs/>
+        </w:rPr>
+        <w:t>yyyy</w:t>
+      </w:r>
+      <w:proofErr w:type="spellEnd"/>
+      <w:r>
+        <w:rPr>
+          <w:rFonts w:ascii="Arial" w:hAnsi="Arial" w:cs="Arial"/>
+          <w:b/>
+          <w:bCs/>
+        </w:rPr>
+        <w:t>-MM-dd’)}&gt;&gt;</w:t>
       </w:r>
       <w:r>
         <w:rPr>
@@ -1555,20 +2041,48 @@
         <w:rPr>
           <w:rFonts w:ascii="Arial" w:hAnsi="Arial" w:cs="Arial"/>
         </w:rPr>
-        <w:t>&lt;&lt;es_disposalHearingMedicalEvidenceDJAddSection&gt;&gt;</w:t>
-      </w:r>
-    </w:p>
-    <w:p>
-      <w:pPr>
-        <w:rPr>
-          <w:rFonts w:ascii="Arial" w:hAnsi="Arial" w:cs="Arial"/>
-        </w:rPr>
-      </w:pPr>
-      <w:r>
-        <w:rPr>
-          <w:rFonts w:ascii="Arial" w:hAnsi="Arial" w:cs="Arial"/>
-        </w:rPr>
-        <w:t>&lt;&lt;cs_disposalHearingQuestionsToExpertsDJAddSection&gt;&gt;</w:t>
+        <w:t>&lt;&lt;</w:t>
+      </w:r>
+      <w:proofErr w:type="spellStart"/>
+      <w:r>
+        <w:rPr>
+          <w:rFonts w:ascii="Arial" w:hAnsi="Arial" w:cs="Arial"/>
+        </w:rPr>
+        <w:t>es_disposalHearingMedicalEvidenceDJAddSection</w:t>
+      </w:r>
+      <w:proofErr w:type="spellEnd"/>
+      <w:r>
+        <w:rPr>
+          <w:rFonts w:ascii="Arial" w:hAnsi="Arial" w:cs="Arial"/>
+        </w:rPr>
+        <w:t>&gt;&gt;</w:t>
+      </w:r>
+    </w:p>
+    <w:p>
+      <w:pPr>
+        <w:rPr>
+          <w:rFonts w:ascii="Arial" w:hAnsi="Arial" w:cs="Arial"/>
+        </w:rPr>
+      </w:pPr>
+      <w:r>
+        <w:rPr>
+          <w:rFonts w:ascii="Arial" w:hAnsi="Arial" w:cs="Arial"/>
+        </w:rPr>
+        <w:t>&lt;&lt;</w:t>
+      </w:r>
+      <w:proofErr w:type="spellStart"/>
+      <w:r>
+        <w:rPr>
+          <w:rFonts w:ascii="Arial" w:hAnsi="Arial" w:cs="Arial"/>
+        </w:rPr>
+        <w:t>cs_disposalHearingQuestionsToExpertsDJAddSection</w:t>
+      </w:r>
+      <w:proofErr w:type="spellEnd"/>
+      <w:r>
+        <w:rPr>
+          <w:rFonts w:ascii="Arial" w:hAnsi="Arial" w:cs="Arial"/>
+        </w:rPr>
+        <w:t>&gt;&gt;</w:t>
       </w:r>
     </w:p>
     <w:p>
@@ -1624,7 +2138,25 @@
           <w:b/>
           <w:bCs/>
         </w:rPr>
-        <w:t xml:space="preserve"> {dateFormat(</w:t>
+        <w:t xml:space="preserve"> {</w:t>
+      </w:r>
+      <w:proofErr w:type="spellStart"/>
+      <w:r>
+        <w:rPr>
+          <w:rFonts w:ascii="Arial" w:hAnsi="Arial" w:cs="Arial"/>
+          <w:b/>
+          <w:bCs/>
+        </w:rPr>
+        <w:t>dateFormat</w:t>
+      </w:r>
+      <w:proofErr w:type="spellEnd"/>
+      <w:r>
+        <w:rPr>
+          <w:rFonts w:ascii="Arial" w:hAnsi="Arial" w:cs="Arial"/>
+          <w:b/>
+          <w:bCs/>
+        </w:rPr>
+        <w:t>(</w:t>
       </w:r>
       <w:r>
         <w:rPr>
@@ -1632,6 +2164,7 @@
         </w:rPr>
         <w:t xml:space="preserve"> </w:t>
       </w:r>
+      <w:proofErr w:type="spellStart"/>
       <w:r>
         <w:rPr>
           <w:rFonts w:ascii="Arial" w:hAnsi="Arial" w:cs="Arial"/>
@@ -1640,6 +2173,7 @@
         </w:rPr>
         <w:t>disposalHearingQuestionsToExpertsDJ.date</w:t>
       </w:r>
+      <w:proofErr w:type="spellEnd"/>
       <w:r>
         <w:rPr>
           <w:rFonts w:ascii="Arial" w:hAnsi="Arial" w:cs="Arial"/>
@@ -1654,7 +2188,43 @@
           <w:b/>
           <w:bCs/>
         </w:rPr>
-        <w:t>‘dd MMMM yyyy’, ‘yyyy-MM-dd’)}&gt;&gt;</w:t>
+        <w:t xml:space="preserve">‘dd MMMM </w:t>
+      </w:r>
+      <w:proofErr w:type="spellStart"/>
+      <w:r>
+        <w:rPr>
+          <w:rFonts w:ascii="Arial" w:hAnsi="Arial" w:cs="Arial"/>
+          <w:b/>
+          <w:bCs/>
+        </w:rPr>
+        <w:t>yyyy</w:t>
+      </w:r>
+      <w:proofErr w:type="spellEnd"/>
+      <w:r>
+        <w:rPr>
+          <w:rFonts w:ascii="Arial" w:hAnsi="Arial" w:cs="Arial"/>
+          <w:b/>
+          <w:bCs/>
+        </w:rPr>
+        <w:t>’, ‘</w:t>
+      </w:r>
+      <w:proofErr w:type="spellStart"/>
+      <w:r>
+        <w:rPr>
+          <w:rFonts w:ascii="Arial" w:hAnsi="Arial" w:cs="Arial"/>
+          <w:b/>
+          <w:bCs/>
+        </w:rPr>
+        <w:t>yyyy</w:t>
+      </w:r>
+      <w:proofErr w:type="spellEnd"/>
+      <w:r>
+        <w:rPr>
+          <w:rFonts w:ascii="Arial" w:hAnsi="Arial" w:cs="Arial"/>
+          <w:b/>
+          <w:bCs/>
+        </w:rPr>
+        <w:t>-MM-dd’)}&gt;&gt;</w:t>
       </w:r>
       <w:r>
         <w:rPr>
@@ -1689,20 +2259,48 @@
         <w:rPr>
           <w:rFonts w:ascii="Arial" w:hAnsi="Arial" w:cs="Arial"/>
         </w:rPr>
-        <w:t>&lt;&lt;es_disposalHearingQuestionsToExpertsDJAddSection&gt;&gt;</w:t>
-      </w:r>
-    </w:p>
-    <w:p>
-      <w:pPr>
-        <w:rPr>
-          <w:rFonts w:ascii="Arial" w:hAnsi="Arial" w:cs="Arial"/>
-        </w:rPr>
-      </w:pPr>
-      <w:r>
-        <w:rPr>
-          <w:rFonts w:ascii="Arial" w:hAnsi="Arial" w:cs="Arial"/>
-        </w:rPr>
-        <w:t>&lt;&lt;cs_disposalHearingSchedulesOfLossDJAddSection&gt;&gt;</w:t>
+        <w:t>&lt;&lt;</w:t>
+      </w:r>
+      <w:proofErr w:type="spellStart"/>
+      <w:r>
+        <w:rPr>
+          <w:rFonts w:ascii="Arial" w:hAnsi="Arial" w:cs="Arial"/>
+        </w:rPr>
+        <w:t>es_disposalHearingQuestionsToExpertsDJAddSection</w:t>
+      </w:r>
+      <w:proofErr w:type="spellEnd"/>
+      <w:r>
+        <w:rPr>
+          <w:rFonts w:ascii="Arial" w:hAnsi="Arial" w:cs="Arial"/>
+        </w:rPr>
+        <w:t>&gt;&gt;</w:t>
+      </w:r>
+    </w:p>
+    <w:p>
+      <w:pPr>
+        <w:rPr>
+          <w:rFonts w:ascii="Arial" w:hAnsi="Arial" w:cs="Arial"/>
+        </w:rPr>
+      </w:pPr>
+      <w:r>
+        <w:rPr>
+          <w:rFonts w:ascii="Arial" w:hAnsi="Arial" w:cs="Arial"/>
+        </w:rPr>
+        <w:t>&lt;&lt;</w:t>
+      </w:r>
+      <w:proofErr w:type="spellStart"/>
+      <w:r>
+        <w:rPr>
+          <w:rFonts w:ascii="Arial" w:hAnsi="Arial" w:cs="Arial"/>
+        </w:rPr>
+        <w:t>cs_disposalHearingSchedulesOfLossDJAddSection</w:t>
+      </w:r>
+      <w:proofErr w:type="spellEnd"/>
+      <w:r>
+        <w:rPr>
+          <w:rFonts w:ascii="Arial" w:hAnsi="Arial" w:cs="Arial"/>
+        </w:rPr>
+        <w:t>&gt;&gt;</w:t>
       </w:r>
     </w:p>
     <w:p>
@@ -1789,7 +2387,25 @@
           <w:b/>
           <w:bCs/>
         </w:rPr>
-        <w:t xml:space="preserve"> {dateFormat(</w:t>
+        <w:t xml:space="preserve"> {</w:t>
+      </w:r>
+      <w:proofErr w:type="spellStart"/>
+      <w:r>
+        <w:rPr>
+          <w:rFonts w:ascii="Arial" w:hAnsi="Arial" w:cs="Arial"/>
+          <w:b/>
+          <w:bCs/>
+        </w:rPr>
+        <w:t>dateFormat</w:t>
+      </w:r>
+      <w:proofErr w:type="spellEnd"/>
+      <w:r>
+        <w:rPr>
+          <w:rFonts w:ascii="Arial" w:hAnsi="Arial" w:cs="Arial"/>
+          <w:b/>
+          <w:bCs/>
+        </w:rPr>
+        <w:t>(</w:t>
       </w:r>
       <w:r>
         <w:rPr>
@@ -1819,7 +2435,43 @@
           <w:b/>
           <w:bCs/>
         </w:rPr>
-        <w:t>‘dd MMMM yyyy’, ‘yyyy-MM-dd’)}&gt;&gt;</w:t>
+        <w:t xml:space="preserve">‘dd MMMM </w:t>
+      </w:r>
+      <w:proofErr w:type="spellStart"/>
+      <w:r>
+        <w:rPr>
+          <w:rFonts w:ascii="Arial" w:hAnsi="Arial" w:cs="Arial"/>
+          <w:b/>
+          <w:bCs/>
+        </w:rPr>
+        <w:t>yyyy</w:t>
+      </w:r>
+      <w:proofErr w:type="spellEnd"/>
+      <w:r>
+        <w:rPr>
+          <w:rFonts w:ascii="Arial" w:hAnsi="Arial" w:cs="Arial"/>
+          <w:b/>
+          <w:bCs/>
+        </w:rPr>
+        <w:t>’, ‘</w:t>
+      </w:r>
+      <w:proofErr w:type="spellStart"/>
+      <w:r>
+        <w:rPr>
+          <w:rFonts w:ascii="Arial" w:hAnsi="Arial" w:cs="Arial"/>
+          <w:b/>
+          <w:bCs/>
+        </w:rPr>
+        <w:t>yyyy</w:t>
+      </w:r>
+      <w:proofErr w:type="spellEnd"/>
+      <w:r>
+        <w:rPr>
+          <w:rFonts w:ascii="Arial" w:hAnsi="Arial" w:cs="Arial"/>
+          <w:b/>
+          <w:bCs/>
+        </w:rPr>
+        <w:t>-MM-dd’)}&gt;&gt;</w:t>
       </w:r>
       <w:r>
         <w:rPr>
@@ -1886,7 +2538,25 @@
           <w:b/>
           <w:bCs/>
         </w:rPr>
-        <w:t xml:space="preserve"> {dateFormat(</w:t>
+        <w:t xml:space="preserve"> {</w:t>
+      </w:r>
+      <w:proofErr w:type="spellStart"/>
+      <w:r>
+        <w:rPr>
+          <w:rFonts w:ascii="Arial" w:hAnsi="Arial" w:cs="Arial"/>
+          <w:b/>
+          <w:bCs/>
+        </w:rPr>
+        <w:t>dateFormat</w:t>
+      </w:r>
+      <w:proofErr w:type="spellEnd"/>
+      <w:r>
+        <w:rPr>
+          <w:rFonts w:ascii="Arial" w:hAnsi="Arial" w:cs="Arial"/>
+          <w:b/>
+          <w:bCs/>
+        </w:rPr>
+        <w:t>(</w:t>
       </w:r>
       <w:r>
         <w:rPr>
@@ -1916,7 +2586,43 @@
           <w:b/>
           <w:bCs/>
         </w:rPr>
-        <w:t>‘dd MMMM yyyy’, ‘yyyy-MM-dd’)}&gt;&gt;</w:t>
+        <w:t xml:space="preserve">‘dd MMMM </w:t>
+      </w:r>
+      <w:proofErr w:type="spellStart"/>
+      <w:r>
+        <w:rPr>
+          <w:rFonts w:ascii="Arial" w:hAnsi="Arial" w:cs="Arial"/>
+          <w:b/>
+          <w:bCs/>
+        </w:rPr>
+        <w:t>yyyy</w:t>
+      </w:r>
+      <w:proofErr w:type="spellEnd"/>
+      <w:r>
+        <w:rPr>
+          <w:rFonts w:ascii="Arial" w:hAnsi="Arial" w:cs="Arial"/>
+          <w:b/>
+          <w:bCs/>
+        </w:rPr>
+        <w:t>’, ‘</w:t>
+      </w:r>
+      <w:proofErr w:type="spellStart"/>
+      <w:r>
+        <w:rPr>
+          <w:rFonts w:ascii="Arial" w:hAnsi="Arial" w:cs="Arial"/>
+          <w:b/>
+          <w:bCs/>
+        </w:rPr>
+        <w:t>yyyy</w:t>
+      </w:r>
+      <w:proofErr w:type="spellEnd"/>
+      <w:r>
+        <w:rPr>
+          <w:rFonts w:ascii="Arial" w:hAnsi="Arial" w:cs="Arial"/>
+          <w:b/>
+          <w:bCs/>
+        </w:rPr>
+        <w:t>-MM-dd’)}&gt;&gt;</w:t>
       </w:r>
       <w:r>
         <w:rPr>
@@ -1983,7 +2689,25 @@
           <w:b/>
           <w:bCs/>
         </w:rPr>
-        <w:t xml:space="preserve"> {dateFormat(</w:t>
+        <w:t xml:space="preserve"> {</w:t>
+      </w:r>
+      <w:proofErr w:type="spellStart"/>
+      <w:r>
+        <w:rPr>
+          <w:rFonts w:ascii="Arial" w:hAnsi="Arial" w:cs="Arial"/>
+          <w:b/>
+          <w:bCs/>
+        </w:rPr>
+        <w:t>dateFormat</w:t>
+      </w:r>
+      <w:proofErr w:type="spellEnd"/>
+      <w:r>
+        <w:rPr>
+          <w:rFonts w:ascii="Arial" w:hAnsi="Arial" w:cs="Arial"/>
+          <w:b/>
+          <w:bCs/>
+        </w:rPr>
+        <w:t>(</w:t>
       </w:r>
       <w:r>
         <w:rPr>
@@ -2013,7 +2737,43 @@
           <w:b/>
           <w:bCs/>
         </w:rPr>
-        <w:t>‘dd MMMM yyyy’, ‘yyyy-MM-dd’)}&gt;&gt;</w:t>
+        <w:t xml:space="preserve">‘dd MMMM </w:t>
+      </w:r>
+      <w:proofErr w:type="spellStart"/>
+      <w:r>
+        <w:rPr>
+          <w:rFonts w:ascii="Arial" w:hAnsi="Arial" w:cs="Arial"/>
+          <w:b/>
+          <w:bCs/>
+        </w:rPr>
+        <w:t>yyyy</w:t>
+      </w:r>
+      <w:proofErr w:type="spellEnd"/>
+      <w:r>
+        <w:rPr>
+          <w:rFonts w:ascii="Arial" w:hAnsi="Arial" w:cs="Arial"/>
+          <w:b/>
+          <w:bCs/>
+        </w:rPr>
+        <w:t>’, ‘</w:t>
+      </w:r>
+      <w:proofErr w:type="spellStart"/>
+      <w:r>
+        <w:rPr>
+          <w:rFonts w:ascii="Arial" w:hAnsi="Arial" w:cs="Arial"/>
+          <w:b/>
+          <w:bCs/>
+        </w:rPr>
+        <w:t>yyyy</w:t>
+      </w:r>
+      <w:proofErr w:type="spellEnd"/>
+      <w:r>
+        <w:rPr>
+          <w:rFonts w:ascii="Arial" w:hAnsi="Arial" w:cs="Arial"/>
+          <w:b/>
+          <w:bCs/>
+        </w:rPr>
+        <w:t>-MM-dd’)}&gt;&gt;</w:t>
       </w:r>
       <w:r>
         <w:rPr>
@@ -2034,20 +2794,48 @@
         <w:rPr>
           <w:rFonts w:ascii="Arial" w:hAnsi="Arial" w:cs="Arial"/>
         </w:rPr>
-        <w:t>&lt;&lt;es_disposalHearingSchedulesOfLossDJAddSection&gt;&gt;</w:t>
-      </w:r>
-    </w:p>
-    <w:p>
-      <w:pPr>
-        <w:rPr>
-          <w:rFonts w:ascii="Arial" w:hAnsi="Arial" w:cs="Arial"/>
-        </w:rPr>
-      </w:pPr>
-      <w:r>
-        <w:rPr>
-          <w:rFonts w:ascii="Arial" w:hAnsi="Arial" w:cs="Arial"/>
-        </w:rPr>
-        <w:t>&lt;&lt;cs_disposalHearingFinalDisposalHearingDJAddSection&gt;&gt;</w:t>
+        <w:t>&lt;&lt;</w:t>
+      </w:r>
+      <w:proofErr w:type="spellStart"/>
+      <w:r>
+        <w:rPr>
+          <w:rFonts w:ascii="Arial" w:hAnsi="Arial" w:cs="Arial"/>
+        </w:rPr>
+        <w:t>es_disposalHearingSchedulesOfLossDJAddSection</w:t>
+      </w:r>
+      <w:proofErr w:type="spellEnd"/>
+      <w:r>
+        <w:rPr>
+          <w:rFonts w:ascii="Arial" w:hAnsi="Arial" w:cs="Arial"/>
+        </w:rPr>
+        <w:t>&gt;&gt;</w:t>
+      </w:r>
+    </w:p>
+    <w:p>
+      <w:pPr>
+        <w:rPr>
+          <w:rFonts w:ascii="Arial" w:hAnsi="Arial" w:cs="Arial"/>
+        </w:rPr>
+      </w:pPr>
+      <w:r>
+        <w:rPr>
+          <w:rFonts w:ascii="Arial" w:hAnsi="Arial" w:cs="Arial"/>
+        </w:rPr>
+        <w:t>&lt;&lt;</w:t>
+      </w:r>
+      <w:proofErr w:type="spellStart"/>
+      <w:r>
+        <w:rPr>
+          <w:rFonts w:ascii="Arial" w:hAnsi="Arial" w:cs="Arial"/>
+        </w:rPr>
+        <w:t>cs_disposalHearingFinalDisposalHearingDJAddSection</w:t>
+      </w:r>
+      <w:proofErr w:type="spellEnd"/>
+      <w:r>
+        <w:rPr>
+          <w:rFonts w:ascii="Arial" w:hAnsi="Arial" w:cs="Arial"/>
+        </w:rPr>
+        <w:t>&gt;&gt;</w:t>
       </w:r>
     </w:p>
     <w:p>
@@ -2095,12 +2883,14 @@
         </w:rPr>
         <w:t xml:space="preserve"> </w:t>
       </w:r>
+      <w:proofErr w:type="spellStart"/>
       <w:r>
         <w:rPr>
           <w:rFonts w:ascii="Arial" w:hAnsi="Arial" w:cs="Arial"/>
         </w:rPr>
         <w:t>disposalHearingFinalDisposalHearingDJ.input</w:t>
       </w:r>
+      <w:proofErr w:type="spellEnd"/>
       <w:r>
         <w:rPr>
           <w:rFonts w:ascii="Arial" w:hAnsi="Arial" w:cs="Arial"/>
@@ -2119,14 +2909,6 @@
           <w:b/>
           <w:bCs/>
         </w:rPr>
-        <w:t xml:space="preserve"> &lt;&lt;</w:t>
-      </w:r>
-      <w:r>
-        <w:rPr>
-          <w:rFonts w:ascii="Arial" w:hAnsi="Arial" w:cs="Arial"/>
-          <w:b/>
-          <w:bCs/>
-        </w:rPr>
         <w:t xml:space="preserve"> </w:t>
       </w:r>
       <w:r>
@@ -2135,8 +2917,50 @@
           <w:b/>
           <w:bCs/>
         </w:rPr>
+        <w:t>&lt;&lt;</w:t>
+      </w:r>
+      <w:r>
+        <w:rPr>
+          <w:rFonts w:ascii="Arial" w:hAnsi="Arial" w:cs="Arial"/>
+          <w:b/>
+          <w:bCs/>
+        </w:rPr>
+        <w:t xml:space="preserve"> {</w:t>
+      </w:r>
+      <w:proofErr w:type="spellStart"/>
+      <w:r>
+        <w:rPr>
+          <w:rFonts w:ascii="Arial" w:hAnsi="Arial" w:cs="Arial"/>
+          <w:b/>
+          <w:bCs/>
+        </w:rPr>
+        <w:t>dateFormat</w:t>
+      </w:r>
+      <w:proofErr w:type="spellEnd"/>
+      <w:r>
+        <w:rPr>
+          <w:rFonts w:ascii="Arial" w:hAnsi="Arial" w:cs="Arial"/>
+          <w:b/>
+          <w:bCs/>
+        </w:rPr>
+        <w:t>(</w:t>
+      </w:r>
+      <w:r>
+        <w:rPr>
+          <w:rFonts w:ascii="Arial" w:hAnsi="Arial" w:cs="Arial"/>
+        </w:rPr>
+        <w:t xml:space="preserve"> </w:t>
+      </w:r>
+      <w:proofErr w:type="spellStart"/>
+      <w:r>
+        <w:rPr>
+          <w:rFonts w:ascii="Arial" w:hAnsi="Arial" w:cs="Arial"/>
+          <w:b/>
+          <w:bCs/>
+        </w:rPr>
         <w:t>disposalHearingFinalDisposalHearingDJ.date</w:t>
       </w:r>
+      <w:proofErr w:type="spellEnd"/>
       <w:r>
         <w:rPr>
           <w:rFonts w:ascii="Arial" w:hAnsi="Arial" w:cs="Arial"/>
@@ -2151,7 +2975,51 @@
           <w:b/>
           <w:bCs/>
         </w:rPr>
-        <w:t>&gt;&gt;</w:t>
+        <w:t xml:space="preserve">, </w:t>
+      </w:r>
+      <w:r>
+        <w:rPr>
+          <w:rFonts w:ascii="Arial" w:hAnsi="Arial" w:cs="Arial"/>
+          <w:b/>
+          <w:bCs/>
+        </w:rPr>
+        <w:t xml:space="preserve">‘dd MMMM </w:t>
+      </w:r>
+      <w:proofErr w:type="spellStart"/>
+      <w:r>
+        <w:rPr>
+          <w:rFonts w:ascii="Arial" w:hAnsi="Arial" w:cs="Arial"/>
+          <w:b/>
+          <w:bCs/>
+        </w:rPr>
+        <w:t>yyyy</w:t>
+      </w:r>
+      <w:proofErr w:type="spellEnd"/>
+      <w:r>
+        <w:rPr>
+          <w:rFonts w:ascii="Arial" w:hAnsi="Arial" w:cs="Arial"/>
+          <w:b/>
+          <w:bCs/>
+        </w:rPr>
+        <w:t>’, ‘</w:t>
+      </w:r>
+      <w:proofErr w:type="spellStart"/>
+      <w:r>
+        <w:rPr>
+          <w:rFonts w:ascii="Arial" w:hAnsi="Arial" w:cs="Arial"/>
+          <w:b/>
+          <w:bCs/>
+        </w:rPr>
+        <w:t>yyyy</w:t>
+      </w:r>
+      <w:proofErr w:type="spellEnd"/>
+      <w:r>
+        <w:rPr>
+          <w:rFonts w:ascii="Arial" w:hAnsi="Arial" w:cs="Arial"/>
+          <w:b/>
+          <w:bCs/>
+        </w:rPr>
+        <w:t>-MM-dd’)}&gt;&gt;</w:t>
       </w:r>
       <w:r>
         <w:rPr>
@@ -2165,7 +3033,7 @@
         <w:rPr>
           <w:rFonts w:ascii="Arial" w:hAnsi="Arial" w:cs="Arial"/>
         </w:rPr>
-        <w:t xml:space="preserve"> The time estimate is </w:t>
+        <w:t xml:space="preserve">The time estimate is </w:t>
       </w:r>
       <w:r>
         <w:rPr>
@@ -2183,6 +3051,7 @@
         </w:rPr>
         <w:t xml:space="preserve"> </w:t>
       </w:r>
+      <w:proofErr w:type="spellStart"/>
       <w:r>
         <w:rPr>
           <w:rFonts w:ascii="Arial" w:hAnsi="Arial" w:cs="Arial"/>
@@ -2191,6 +3060,7 @@
         </w:rPr>
         <w:t>disposalHearingTime</w:t>
       </w:r>
+      <w:proofErr w:type="spellEnd"/>
       <w:r>
         <w:rPr>
           <w:rFonts w:ascii="Arial" w:hAnsi="Arial" w:cs="Arial"/>
@@ -2236,34 +3106,34 @@
           <w:color w:val="000000"/>
           <w:lang w:eastAsia="en-GB"/>
         </w:rPr>
-        <w:t>&lt;&lt;cs_{disposalHearingMethodDJ=’</w:t>
-      </w:r>
+        <w:t>&lt;&lt;cs_{</w:t>
+      </w:r>
+      <w:proofErr w:type="spellStart"/>
       <w:r>
         <w:rPr>
           <w:rFonts w:ascii="Arial" w:eastAsia="Times New Roman" w:hAnsi="Arial" w:cs="Arial"/>
           <w:color w:val="000000"/>
           <w:lang w:eastAsia="en-GB"/>
         </w:rPr>
-        <w:t>disposalHearingMethodInPerso</w:t>
-      </w:r>
+        <w:t>disposalHearingMethodDJ</w:t>
+      </w:r>
+      <w:proofErr w:type="spellEnd"/>
       <w:r>
         <w:rPr>
           <w:rFonts w:ascii="Arial" w:eastAsia="Times New Roman" w:hAnsi="Arial" w:cs="Arial"/>
           <w:color w:val="000000"/>
           <w:lang w:eastAsia="en-GB"/>
         </w:rPr>
-        <w:t>n</w:t>
-      </w:r>
+        <w:t>=’</w:t>
+      </w:r>
+      <w:proofErr w:type="spellStart"/>
       <w:r>
         <w:rPr>
           <w:rFonts w:ascii="Arial" w:eastAsia="Times New Roman" w:hAnsi="Arial" w:cs="Arial"/>
           <w:color w:val="000000"/>
           <w:lang w:eastAsia="en-GB"/>
         </w:rPr>
-        <w:t>’}&gt;&gt;</w:t>
-      </w:r>
-      <w:r>
-        <w:t xml:space="preserve"> </w:t>
+        <w:t>disposalHearingMethodInPerso</w:t>
       </w:r>
       <w:r>
         <w:rPr>
@@ -2271,14 +3141,18 @@
           <w:color w:val="000000"/>
           <w:lang w:eastAsia="en-GB"/>
         </w:rPr>
-        <w:t>This hearing will take place</w:t>
-      </w:r>
+        <w:t>n</w:t>
+      </w:r>
+      <w:proofErr w:type="spellEnd"/>
       <w:r>
         <w:rPr>
           <w:rFonts w:ascii="Arial" w:eastAsia="Times New Roman" w:hAnsi="Arial" w:cs="Arial"/>
           <w:color w:val="000000"/>
           <w:lang w:eastAsia="en-GB"/>
         </w:rPr>
+        <w:t>’}&gt;&gt;</w:t>
+      </w:r>
+      <w:r>
         <w:t xml:space="preserve"> </w:t>
       </w:r>
       <w:r>
@@ -2287,7 +3161,7 @@
           <w:color w:val="000000"/>
           <w:lang w:eastAsia="en-GB"/>
         </w:rPr>
-        <w:t>&lt;&lt;courtLocation&gt;&gt;</w:t>
+        <w:t>This hearing will take place</w:t>
       </w:r>
       <w:r>
         <w:rPr>
@@ -2295,17 +3169,7 @@
           <w:color w:val="000000"/>
           <w:lang w:eastAsia="en-GB"/>
         </w:rPr>
-        <w:t xml:space="preserve"> and will be in </w:t>
-      </w:r>
-      <w:r>
-        <w:rPr>
-          <w:rFonts w:ascii="Arial" w:eastAsia="Times New Roman" w:hAnsi="Arial" w:cs="Arial"/>
-          <w:b/>
-          <w:bCs/>
-          <w:color w:val="000000"/>
-          <w:lang w:eastAsia="en-GB"/>
-        </w:rPr>
-        <w:t>person</w:t>
+        <w:t xml:space="preserve"> </w:t>
       </w:r>
       <w:r>
         <w:rPr>
@@ -2313,7 +3177,7 @@
           <w:color w:val="000000"/>
           <w:lang w:eastAsia="en-GB"/>
         </w:rPr>
-        <w:t>.</w:t>
+        <w:t xml:space="preserve">at </w:t>
       </w:r>
       <w:r>
         <w:rPr>
@@ -2321,23 +3185,25 @@
           <w:color w:val="000000"/>
           <w:lang w:eastAsia="en-GB"/>
         </w:rPr>
-        <w:t>&lt;&lt;es_&gt;&gt;</w:t>
-      </w:r>
+        <w:t>&lt;&lt;</w:t>
+      </w:r>
+      <w:proofErr w:type="spellStart"/>
       <w:r>
         <w:rPr>
           <w:rFonts w:ascii="Arial" w:eastAsia="Times New Roman" w:hAnsi="Arial" w:cs="Arial"/>
           <w:color w:val="000000"/>
           <w:lang w:eastAsia="en-GB"/>
         </w:rPr>
-        <w:t>&lt;&lt;cs_{disposalHearingMethodDJ=’</w:t>
-      </w:r>
+        <w:t>courtLocation</w:t>
+      </w:r>
+      <w:proofErr w:type="spellEnd"/>
       <w:r>
         <w:rPr>
           <w:rFonts w:ascii="Arial" w:eastAsia="Times New Roman" w:hAnsi="Arial" w:cs="Arial"/>
           <w:color w:val="000000"/>
           <w:lang w:eastAsia="en-GB"/>
         </w:rPr>
-        <w:t>disposalHearingMethodTelephoneHearing</w:t>
+        <w:t>&gt;&gt;</w:t>
       </w:r>
       <w:r>
         <w:rPr>
@@ -2345,10 +3211,17 @@
           <w:color w:val="000000"/>
           <w:lang w:eastAsia="en-GB"/>
         </w:rPr>
-        <w:t>’}&gt;&gt;</w:t>
-      </w:r>
-      <w:r>
-        <w:t xml:space="preserve"> </w:t>
+        <w:t xml:space="preserve"> and will be in </w:t>
+      </w:r>
+      <w:r>
+        <w:rPr>
+          <w:rFonts w:ascii="Arial" w:eastAsia="Times New Roman" w:hAnsi="Arial" w:cs="Arial"/>
+          <w:b/>
+          <w:bCs/>
+          <w:color w:val="000000"/>
+          <w:lang w:eastAsia="en-GB"/>
+        </w:rPr>
+        <w:t>person</w:t>
       </w:r>
       <w:r>
         <w:rPr>
@@ -2356,17 +3229,7 @@
           <w:color w:val="000000"/>
           <w:lang w:eastAsia="en-GB"/>
         </w:rPr>
-        <w:t xml:space="preserve">This hearing will be attended by </w:t>
-      </w:r>
-      <w:r>
-        <w:rPr>
-          <w:rFonts w:ascii="Arial" w:eastAsia="Times New Roman" w:hAnsi="Arial" w:cs="Arial"/>
-          <w:b/>
-          <w:bCs/>
-          <w:color w:val="000000"/>
-          <w:lang w:eastAsia="en-GB"/>
-        </w:rPr>
-        <w:t>telephone</w:t>
+        <w:t>.</w:t>
       </w:r>
       <w:r>
         <w:rPr>
@@ -2374,7 +3237,7 @@
           <w:color w:val="000000"/>
           <w:lang w:eastAsia="en-GB"/>
         </w:rPr>
-        <w:t xml:space="preserve"> with </w:t>
+        <w:t>&lt;&lt;es_&gt;&gt;</w:t>
       </w:r>
       <w:r>
         <w:rPr>
@@ -2382,7 +3245,7 @@
           <w:color w:val="000000"/>
           <w:lang w:eastAsia="en-GB"/>
         </w:rPr>
-        <w:t>&lt;&lt;</w:t>
+        <w:t>&lt;&lt;cs_{disposalHearingMethodDJ=’</w:t>
       </w:r>
       <w:r>
         <w:rPr>
@@ -2390,7 +3253,7 @@
           <w:color w:val="000000"/>
           <w:lang w:eastAsia="en-GB"/>
         </w:rPr>
-        <w:t>telephoneOrganisedBy</w:t>
+        <w:t>disposalHearingMethodTelephoneHearing</w:t>
       </w:r>
       <w:r>
         <w:rPr>
@@ -2398,7 +3261,10 @@
           <w:color w:val="000000"/>
           <w:lang w:eastAsia="en-GB"/>
         </w:rPr>
-        <w:t>&gt;&gt;</w:t>
+        <w:t>’}&gt;&gt;</w:t>
+      </w:r>
+      <w:r>
+        <w:t xml:space="preserve"> </w:t>
       </w:r>
       <w:r>
         <w:rPr>
@@ -2406,10 +3272,17 @@
           <w:color w:val="000000"/>
           <w:lang w:eastAsia="en-GB"/>
         </w:rPr>
-        <w:t xml:space="preserve"> to arrange.&lt;&lt;es_&gt;&gt;&lt;&lt;cs_{disposalHearingMethodDJ=’disposalHearingMethodVideoConferenceHearing’}&gt;&gt;</w:t>
-      </w:r>
-      <w:r>
-        <w:t xml:space="preserve"> </w:t>
+        <w:t xml:space="preserve">This hearing will be attended by </w:t>
+      </w:r>
+      <w:r>
+        <w:rPr>
+          <w:rFonts w:ascii="Arial" w:eastAsia="Times New Roman" w:hAnsi="Arial" w:cs="Arial"/>
+          <w:b/>
+          <w:bCs/>
+          <w:color w:val="000000"/>
+          <w:lang w:eastAsia="en-GB"/>
+        </w:rPr>
+        <w:t>telephone</w:t>
       </w:r>
       <w:r>
         <w:rPr>
@@ -2417,17 +3290,7 @@
           <w:color w:val="000000"/>
           <w:lang w:eastAsia="en-GB"/>
         </w:rPr>
-        <w:t xml:space="preserve">This hearing will be attended by </w:t>
-      </w:r>
-      <w:r>
-        <w:rPr>
-          <w:rFonts w:ascii="Arial" w:eastAsia="Times New Roman" w:hAnsi="Arial" w:cs="Arial"/>
-          <w:b/>
-          <w:bCs/>
-          <w:color w:val="000000"/>
-          <w:lang w:eastAsia="en-GB"/>
-        </w:rPr>
-        <w:t>video conference</w:t>
+        <w:t xml:space="preserve"> with </w:t>
       </w:r>
       <w:r>
         <w:rPr>
@@ -2435,23 +3298,25 @@
           <w:color w:val="000000"/>
           <w:lang w:eastAsia="en-GB"/>
         </w:rPr>
-        <w:t xml:space="preserve"> with the </w:t>
-      </w:r>
+        <w:t>&lt;&lt;</w:t>
+      </w:r>
+      <w:proofErr w:type="spellStart"/>
       <w:r>
         <w:rPr>
           <w:rFonts w:ascii="Arial" w:eastAsia="Times New Roman" w:hAnsi="Arial" w:cs="Arial"/>
           <w:color w:val="000000"/>
           <w:lang w:eastAsia="en-GB"/>
         </w:rPr>
-        <w:t>&lt;&lt;</w:t>
-      </w:r>
+        <w:t>telephoneOrganisedBy</w:t>
+      </w:r>
+      <w:proofErr w:type="spellEnd"/>
       <w:r>
         <w:rPr>
           <w:rFonts w:ascii="Arial" w:eastAsia="Times New Roman" w:hAnsi="Arial" w:cs="Arial"/>
           <w:color w:val="000000"/>
           <w:lang w:eastAsia="en-GB"/>
         </w:rPr>
-        <w:t>videoConferenceOrganisedBy</w:t>
+        <w:t>&gt;&gt;</w:t>
       </w:r>
       <w:r>
         <w:rPr>
@@ -2459,7 +3324,10 @@
           <w:color w:val="000000"/>
           <w:lang w:eastAsia="en-GB"/>
         </w:rPr>
-        <w:t>&gt;&gt;</w:t>
+        <w:t xml:space="preserve"> to arrange.&lt;&lt;es_&gt;&gt;&lt;&lt;cs_{disposalHearingMethodDJ=’disposalHearingMethodVideoConferenceHearing’}&gt;&gt;</w:t>
+      </w:r>
+      <w:r>
+        <w:t xml:space="preserve"> </w:t>
       </w:r>
       <w:r>
         <w:rPr>
@@ -2467,7 +3335,17 @@
           <w:color w:val="000000"/>
           <w:lang w:eastAsia="en-GB"/>
         </w:rPr>
-        <w:t xml:space="preserve"> </w:t>
+        <w:t xml:space="preserve">This hearing will be attended by </w:t>
+      </w:r>
+      <w:r>
+        <w:rPr>
+          <w:rFonts w:ascii="Arial" w:eastAsia="Times New Roman" w:hAnsi="Arial" w:cs="Arial"/>
+          <w:b/>
+          <w:bCs/>
+          <w:color w:val="000000"/>
+          <w:lang w:eastAsia="en-GB"/>
+        </w:rPr>
+        <w:t>video conference</w:t>
       </w:r>
       <w:r>
         <w:rPr>
@@ -2475,50 +3353,114 @@
           <w:color w:val="000000"/>
           <w:lang w:eastAsia="en-GB"/>
         </w:rPr>
-        <w:t>to arrange&lt;&lt;es_&gt;&gt;</w:t>
-      </w:r>
-    </w:p>
-    <w:p>
-      <w:pPr>
-        <w:pStyle w:val="ListParagraph"/>
-        <w:spacing w:before="100" w:beforeAutospacing="1" w:after="100" w:afterAutospacing="1" w:line="240" w:lineRule="auto"/>
+        <w:t xml:space="preserve"> with the </w:t>
+      </w:r>
+      <w:r>
         <w:rPr>
           <w:rFonts w:ascii="Arial" w:eastAsia="Times New Roman" w:hAnsi="Arial" w:cs="Arial"/>
           <w:color w:val="000000"/>
           <w:lang w:eastAsia="en-GB"/>
         </w:rPr>
-      </w:pPr>
-    </w:p>
-    <w:p>
-      <w:pPr>
-        <w:rPr>
-          <w:rFonts w:ascii="Arial" w:hAnsi="Arial" w:cs="Arial"/>
-        </w:rPr>
-      </w:pPr>
-      <w:r>
-        <w:rPr>
-          <w:rFonts w:ascii="Arial" w:hAnsi="Arial" w:cs="Arial"/>
-        </w:rPr>
-        <w:t>&lt;&lt;es_disposalHearingFinalDisposalHearingDJAddSection&gt;&gt;</w:t>
-      </w:r>
-    </w:p>
-    <w:p>
-      <w:pPr>
-        <w:rPr>
-          <w:rFonts w:ascii="Arial" w:hAnsi="Arial" w:cs="Arial"/>
-        </w:rPr>
-      </w:pPr>
-      <w:r>
-        <w:rPr>
-          <w:rFonts w:ascii="Arial" w:hAnsi="Arial" w:cs="Arial"/>
-        </w:rPr>
         <w:t>&lt;&lt;</w:t>
       </w:r>
-      <w:r>
-        <w:rPr>
-          <w:rFonts w:ascii="Arial" w:hAnsi="Arial" w:cs="Arial"/>
-        </w:rPr>
-        <w:t>cs_disposalHearingBundleDJAddSection&gt;&gt;</w:t>
+      <w:proofErr w:type="spellStart"/>
+      <w:r>
+        <w:rPr>
+          <w:rFonts w:ascii="Arial" w:eastAsia="Times New Roman" w:hAnsi="Arial" w:cs="Arial"/>
+          <w:color w:val="000000"/>
+          <w:lang w:eastAsia="en-GB"/>
+        </w:rPr>
+        <w:t>videoConferenceOrganisedBy</w:t>
+      </w:r>
+      <w:proofErr w:type="spellEnd"/>
+      <w:r>
+        <w:rPr>
+          <w:rFonts w:ascii="Arial" w:eastAsia="Times New Roman" w:hAnsi="Arial" w:cs="Arial"/>
+          <w:color w:val="000000"/>
+          <w:lang w:eastAsia="en-GB"/>
+        </w:rPr>
+        <w:t>&gt;&gt;</w:t>
+      </w:r>
+      <w:r>
+        <w:rPr>
+          <w:rFonts w:ascii="Arial" w:eastAsia="Times New Roman" w:hAnsi="Arial" w:cs="Arial"/>
+          <w:color w:val="000000"/>
+          <w:lang w:eastAsia="en-GB"/>
+        </w:rPr>
+        <w:t xml:space="preserve"> </w:t>
+      </w:r>
+      <w:r>
+        <w:rPr>
+          <w:rFonts w:ascii="Arial" w:eastAsia="Times New Roman" w:hAnsi="Arial" w:cs="Arial"/>
+          <w:color w:val="000000"/>
+          <w:lang w:eastAsia="en-GB"/>
+        </w:rPr>
+        <w:t>to arrange&lt;&lt;es_&gt;&gt;</w:t>
+      </w:r>
+    </w:p>
+    <w:p>
+      <w:pPr>
+        <w:pStyle w:val="ListParagraph"/>
+        <w:spacing w:before="100" w:beforeAutospacing="1" w:after="100" w:afterAutospacing="1" w:line="240" w:lineRule="auto"/>
+        <w:rPr>
+          <w:rFonts w:ascii="Arial" w:eastAsia="Times New Roman" w:hAnsi="Arial" w:cs="Arial"/>
+          <w:color w:val="000000"/>
+          <w:lang w:eastAsia="en-GB"/>
+        </w:rPr>
+      </w:pPr>
+    </w:p>
+    <w:p>
+      <w:pPr>
+        <w:rPr>
+          <w:rFonts w:ascii="Arial" w:hAnsi="Arial" w:cs="Arial"/>
+        </w:rPr>
+      </w:pPr>
+      <w:r>
+        <w:rPr>
+          <w:rFonts w:ascii="Arial" w:hAnsi="Arial" w:cs="Arial"/>
+        </w:rPr>
+        <w:t>&lt;&lt;</w:t>
+      </w:r>
+      <w:proofErr w:type="spellStart"/>
+      <w:r>
+        <w:rPr>
+          <w:rFonts w:ascii="Arial" w:hAnsi="Arial" w:cs="Arial"/>
+        </w:rPr>
+        <w:t>es_disposalHearingFinalDisposalHearingDJAddSection</w:t>
+      </w:r>
+      <w:proofErr w:type="spellEnd"/>
+      <w:r>
+        <w:rPr>
+          <w:rFonts w:ascii="Arial" w:hAnsi="Arial" w:cs="Arial"/>
+        </w:rPr>
+        <w:t>&gt;&gt;</w:t>
+      </w:r>
+    </w:p>
+    <w:p>
+      <w:pPr>
+        <w:rPr>
+          <w:rFonts w:ascii="Arial" w:hAnsi="Arial" w:cs="Arial"/>
+        </w:rPr>
+      </w:pPr>
+      <w:r>
+        <w:rPr>
+          <w:rFonts w:ascii="Arial" w:hAnsi="Arial" w:cs="Arial"/>
+        </w:rPr>
+        <w:t>&lt;&lt;</w:t>
+      </w:r>
+      <w:proofErr w:type="spellStart"/>
+      <w:r>
+        <w:rPr>
+          <w:rFonts w:ascii="Arial" w:hAnsi="Arial" w:cs="Arial"/>
+        </w:rPr>
+        <w:t>cs_disposalHearingBundleDJAddSection</w:t>
+      </w:r>
+      <w:proofErr w:type="spellEnd"/>
+      <w:r>
+        <w:rPr>
+          <w:rFonts w:ascii="Arial" w:hAnsi="Arial" w:cs="Arial"/>
+        </w:rPr>
+        <w:t>&gt;&gt;</w:t>
       </w:r>
     </w:p>
     <w:p>
@@ -2573,12 +3515,14 @@
         </w:rPr>
         <w:t xml:space="preserve"> </w:t>
       </w:r>
+      <w:proofErr w:type="spellStart"/>
       <w:r>
         <w:rPr>
           <w:rFonts w:ascii="Arial" w:hAnsi="Arial" w:cs="Arial"/>
         </w:rPr>
         <w:t>disposalHearingBundleDJ.input</w:t>
       </w:r>
+      <w:proofErr w:type="spellEnd"/>
       <w:r>
         <w:rPr>
           <w:rFonts w:ascii="Arial" w:hAnsi="Arial" w:cs="Arial"/>
@@ -2603,12 +3547,14 @@
         </w:rPr>
         <w:t xml:space="preserve"> </w:t>
       </w:r>
+      <w:proofErr w:type="spellStart"/>
       <w:r>
         <w:rPr>
           <w:rFonts w:ascii="Arial" w:hAnsi="Arial" w:cs="Arial"/>
         </w:rPr>
         <w:t>typeBundleInfo</w:t>
       </w:r>
+      <w:proofErr w:type="spellEnd"/>
       <w:r>
         <w:rPr>
           <w:rFonts w:ascii="Arial" w:hAnsi="Arial" w:cs="Arial"/>
@@ -2632,20 +3578,48 @@
         <w:rPr>
           <w:rFonts w:ascii="Arial" w:hAnsi="Arial" w:cs="Arial"/>
         </w:rPr>
-        <w:t>&lt;&lt;es_disposalHearingBundleDJAddSection&gt;&gt;</w:t>
-      </w:r>
-    </w:p>
-    <w:p>
-      <w:pPr>
-        <w:rPr>
-          <w:rFonts w:ascii="Arial" w:hAnsi="Arial" w:cs="Arial"/>
-        </w:rPr>
-      </w:pPr>
-      <w:r>
-        <w:rPr>
-          <w:rFonts w:ascii="Arial" w:hAnsi="Arial" w:cs="Arial"/>
-        </w:rPr>
-        <w:t>&lt;&lt;cs_disposalHearingClaimSettlingAddSection&gt;&gt;</w:t>
+        <w:t>&lt;&lt;</w:t>
+      </w:r>
+      <w:proofErr w:type="spellStart"/>
+      <w:r>
+        <w:rPr>
+          <w:rFonts w:ascii="Arial" w:hAnsi="Arial" w:cs="Arial"/>
+        </w:rPr>
+        <w:t>es_disposalHearingBundleDJAddSection</w:t>
+      </w:r>
+      <w:proofErr w:type="spellEnd"/>
+      <w:r>
+        <w:rPr>
+          <w:rFonts w:ascii="Arial" w:hAnsi="Arial" w:cs="Arial"/>
+        </w:rPr>
+        <w:t>&gt;&gt;</w:t>
+      </w:r>
+    </w:p>
+    <w:p>
+      <w:pPr>
+        <w:rPr>
+          <w:rFonts w:ascii="Arial" w:hAnsi="Arial" w:cs="Arial"/>
+        </w:rPr>
+      </w:pPr>
+      <w:r>
+        <w:rPr>
+          <w:rFonts w:ascii="Arial" w:hAnsi="Arial" w:cs="Arial"/>
+        </w:rPr>
+        <w:t>&lt;&lt;</w:t>
+      </w:r>
+      <w:proofErr w:type="spellStart"/>
+      <w:r>
+        <w:rPr>
+          <w:rFonts w:ascii="Arial" w:hAnsi="Arial" w:cs="Arial"/>
+        </w:rPr>
+        <w:t>cs_disposalHearingClaimSettlingAddSection</w:t>
+      </w:r>
+      <w:proofErr w:type="spellEnd"/>
+      <w:r>
+        <w:rPr>
+          <w:rFonts w:ascii="Arial" w:hAnsi="Arial" w:cs="Arial"/>
+        </w:rPr>
+        <w:t>&gt;&gt;</w:t>
       </w:r>
     </w:p>
     <w:p>
@@ -2698,22 +3672,52 @@
         <w:rPr>
           <w:rFonts w:ascii="Arial" w:hAnsi="Arial" w:cs="Arial"/>
         </w:rPr>
-        <w:t>&lt;&lt;es_disposalHearingClaimSettlingAddSection&gt;&gt;</w:t>
-      </w:r>
-    </w:p>
-    <w:p>
-      <w:pPr>
-        <w:rPr>
-          <w:rFonts w:ascii="Arial" w:hAnsi="Arial" w:cs="Arial"/>
-          <w:bCs/>
-        </w:rPr>
-      </w:pPr>
-      <w:r>
-        <w:rPr>
-          <w:rFonts w:ascii="Arial" w:hAnsi="Arial" w:cs="Arial"/>
-          <w:bCs/>
-        </w:rPr>
-        <w:t>&lt;&lt;cs_disposalHearingCostsAddSection&gt;&gt;</w:t>
+        <w:t>&lt;&lt;</w:t>
+      </w:r>
+      <w:proofErr w:type="spellStart"/>
+      <w:r>
+        <w:rPr>
+          <w:rFonts w:ascii="Arial" w:hAnsi="Arial" w:cs="Arial"/>
+        </w:rPr>
+        <w:t>es_disposalHearingClaimSettlingAddSection</w:t>
+      </w:r>
+      <w:proofErr w:type="spellEnd"/>
+      <w:r>
+        <w:rPr>
+          <w:rFonts w:ascii="Arial" w:hAnsi="Arial" w:cs="Arial"/>
+        </w:rPr>
+        <w:t>&gt;&gt;</w:t>
+      </w:r>
+    </w:p>
+    <w:p>
+      <w:pPr>
+        <w:rPr>
+          <w:rFonts w:ascii="Arial" w:hAnsi="Arial" w:cs="Arial"/>
+          <w:bCs/>
+        </w:rPr>
+      </w:pPr>
+      <w:r>
+        <w:rPr>
+          <w:rFonts w:ascii="Arial" w:hAnsi="Arial" w:cs="Arial"/>
+          <w:bCs/>
+        </w:rPr>
+        <w:t>&lt;&lt;</w:t>
+      </w:r>
+      <w:proofErr w:type="spellStart"/>
+      <w:r>
+        <w:rPr>
+          <w:rFonts w:ascii="Arial" w:hAnsi="Arial" w:cs="Arial"/>
+          <w:bCs/>
+        </w:rPr>
+        <w:t>cs_disposalHearingCostsAddSection</w:t>
+      </w:r>
+      <w:proofErr w:type="spellEnd"/>
+      <w:r>
+        <w:rPr>
+          <w:rFonts w:ascii="Arial" w:hAnsi="Arial" w:cs="Arial"/>
+          <w:bCs/>
+        </w:rPr>
+        <w:t>&gt;&gt;</w:t>
       </w:r>
     </w:p>
     <w:p>
@@ -2775,7 +3779,23 @@
           <w:rFonts w:ascii="Arial" w:hAnsi="Arial" w:cs="Arial"/>
           <w:bCs/>
         </w:rPr>
-        <w:t>&lt;&lt;es_disposalHearingCostsAddSection&gt;&gt;</w:t>
+        <w:t>&lt;&lt;</w:t>
+      </w:r>
+      <w:proofErr w:type="spellStart"/>
+      <w:r>
+        <w:rPr>
+          <w:rFonts w:ascii="Arial" w:hAnsi="Arial" w:cs="Arial"/>
+          <w:bCs/>
+        </w:rPr>
+        <w:t>es_disposalHearingCostsAddSection</w:t>
+      </w:r>
+      <w:proofErr w:type="spellEnd"/>
+      <w:r>
+        <w:rPr>
+          <w:rFonts w:ascii="Arial" w:hAnsi="Arial" w:cs="Arial"/>
+          <w:bCs/>
+        </w:rPr>
+        <w:t>&gt;&gt;</w:t>
       </w:r>
     </w:p>
     <w:p>
@@ -2827,12 +3847,14 @@
         </w:rPr>
         <w:t xml:space="preserve"> </w:t>
       </w:r>
+      <w:proofErr w:type="spellStart"/>
       <w:r>
         <w:rPr>
           <w:rFonts w:ascii="Arial" w:hAnsi="Arial" w:cs="Arial"/>
         </w:rPr>
         <w:t>disposalHearingNotesDJ.input</w:t>
       </w:r>
+      <w:proofErr w:type="spellEnd"/>
       <w:r>
         <w:rPr>
           <w:rFonts w:ascii="Arial" w:hAnsi="Arial" w:cs="Arial"/>
@@ -2859,8 +3881,27 @@
           <w:b/>
           <w:bCs/>
         </w:rPr>
-        <w:t xml:space="preserve"> {dateFormat(</w:t>
-      </w:r>
+        <w:t xml:space="preserve"> {</w:t>
+      </w:r>
+      <w:proofErr w:type="spellStart"/>
+      <w:r>
+        <w:rPr>
+          <w:rFonts w:ascii="Arial" w:hAnsi="Arial" w:cs="Arial"/>
+          <w:b/>
+          <w:bCs/>
+        </w:rPr>
+        <w:t>dateFormat</w:t>
+      </w:r>
+      <w:proofErr w:type="spellEnd"/>
+      <w:r>
+        <w:rPr>
+          <w:rFonts w:ascii="Arial" w:hAnsi="Arial" w:cs="Arial"/>
+          <w:b/>
+          <w:bCs/>
+        </w:rPr>
+        <w:t>(</w:t>
+      </w:r>
+      <w:proofErr w:type="spellStart"/>
       <w:r>
         <w:rPr>
           <w:rFonts w:ascii="Arial" w:hAnsi="Arial" w:cs="Arial"/>
@@ -2869,6 +3910,7 @@
         </w:rPr>
         <w:t>disposalHearingNotesDJ.date</w:t>
       </w:r>
+      <w:proofErr w:type="spellEnd"/>
       <w:r>
         <w:rPr>
           <w:rFonts w:ascii="Arial" w:hAnsi="Arial" w:cs="Arial"/>
@@ -2883,7 +3925,43 @@
           <w:b/>
           <w:bCs/>
         </w:rPr>
-        <w:t>‘dd MMMM yyyy’, ‘yyyy-MM-dd’)}&gt;&gt;</w:t>
+        <w:t xml:space="preserve">‘dd MMMM </w:t>
+      </w:r>
+      <w:proofErr w:type="spellStart"/>
+      <w:r>
+        <w:rPr>
+          <w:rFonts w:ascii="Arial" w:hAnsi="Arial" w:cs="Arial"/>
+          <w:b/>
+          <w:bCs/>
+        </w:rPr>
+        <w:t>yyyy</w:t>
+      </w:r>
+      <w:proofErr w:type="spellEnd"/>
+      <w:r>
+        <w:rPr>
+          <w:rFonts w:ascii="Arial" w:hAnsi="Arial" w:cs="Arial"/>
+          <w:b/>
+          <w:bCs/>
+        </w:rPr>
+        <w:t>’, ‘</w:t>
+      </w:r>
+      <w:proofErr w:type="spellStart"/>
+      <w:r>
+        <w:rPr>
+          <w:rFonts w:ascii="Arial" w:hAnsi="Arial" w:cs="Arial"/>
+          <w:b/>
+          <w:bCs/>
+        </w:rPr>
+        <w:t>yyyy</w:t>
+      </w:r>
+      <w:proofErr w:type="spellEnd"/>
+      <w:r>
+        <w:rPr>
+          <w:rFonts w:ascii="Arial" w:hAnsi="Arial" w:cs="Arial"/>
+          <w:b/>
+          <w:bCs/>
+        </w:rPr>
+        <w:t>-MM-dd’)}&gt;&gt;</w:t>
       </w:r>
     </w:p>
     <w:p>
@@ -2903,31 +3981,27 @@
           <w:sz w:val="22"/>
           <w:szCs w:val="22"/>
         </w:rPr>
-        <w:t xml:space="preserve">&lt;&lt;cs_{hasNewDirections=true}&gt;&gt; </w:t>
-      </w:r>
-    </w:p>
-    <w:p>
-      <w:pPr>
-        <w:pStyle w:val="NormalWeb"/>
-        <w:rPr>
-          <w:rFonts w:ascii="Arial" w:hAnsi="Arial" w:cs="Arial"/>
-          <w:b/>
-          <w:bCs/>
+        <w:t>&lt;&lt;cs_{</w:t>
+      </w:r>
+      <w:proofErr w:type="spellStart"/>
+      <w:r>
+        <w:rPr>
+          <w:rFonts w:ascii="Arial" w:hAnsi="Arial" w:cs="Arial"/>
           <w:color w:val="000000"/>
           <w:sz w:val="22"/>
           <w:szCs w:val="22"/>
         </w:rPr>
-      </w:pPr>
-      <w:r>
-        <w:rPr>
-          <w:rFonts w:ascii="Arial" w:hAnsi="Arial" w:cs="Arial"/>
-          <w:b/>
-          <w:bCs/>
+        <w:t>hasNewDirections</w:t>
+      </w:r>
+      <w:proofErr w:type="spellEnd"/>
+      <w:r>
+        <w:rPr>
+          <w:rFonts w:ascii="Arial" w:hAnsi="Arial" w:cs="Arial"/>
           <w:color w:val="000000"/>
           <w:sz w:val="22"/>
           <w:szCs w:val="22"/>
         </w:rPr>
-        <w:t>Additional directions</w:t>
+        <w:t xml:space="preserve">=true}&gt;&gt; </w:t>
       </w:r>
     </w:p>
     <w:p>
@@ -2935,6 +4009,8 @@
         <w:pStyle w:val="NormalWeb"/>
         <w:rPr>
           <w:rFonts w:ascii="Arial" w:hAnsi="Arial" w:cs="Arial"/>
+          <w:b/>
+          <w:bCs/>
           <w:color w:val="000000"/>
           <w:sz w:val="22"/>
           <w:szCs w:val="22"/>
@@ -2943,12 +4019,13 @@
       <w:r>
         <w:rPr>
           <w:rFonts w:ascii="Arial" w:hAnsi="Arial" w:cs="Arial"/>
+          <w:b/>
+          <w:bCs/>
           <w:color w:val="000000"/>
           <w:sz w:val="22"/>
           <w:szCs w:val="22"/>
         </w:rPr>
-        <w:lastRenderedPageBreak/>
-        <w:t>&lt;&lt;rs_disposalHearingAddNewDirectionsDJ&gt;&gt;</w:t>
+        <w:t>Additional directions</w:t>
       </w:r>
     </w:p>
     <w:p>
@@ -2968,19 +4045,20 @@
           <w:sz w:val="22"/>
           <w:szCs w:val="22"/>
         </w:rPr>
-        <w:t>&lt;&lt;value.directionComment&gt;&gt;</w:t>
-      </w:r>
-    </w:p>
-    <w:p>
-      <w:pPr>
-        <w:pStyle w:val="NormalWeb"/>
+        <w:lastRenderedPageBreak/>
+        <w:t>&lt;&lt;</w:t>
+      </w:r>
+      <w:proofErr w:type="spellStart"/>
+      <w:r>
         <w:rPr>
           <w:rFonts w:ascii="Arial" w:hAnsi="Arial" w:cs="Arial"/>
           <w:color w:val="000000"/>
           <w:sz w:val="22"/>
           <w:szCs w:val="22"/>
         </w:rPr>
-      </w:pPr>
+        <w:t>rs_disposalHearingAddNewDirectionsDJ</w:t>
+      </w:r>
+      <w:proofErr w:type="spellEnd"/>
       <w:r>
         <w:rPr>
           <w:rFonts w:ascii="Arial" w:hAnsi="Arial" w:cs="Arial"/>
@@ -2988,7 +4066,87 @@
           <w:sz w:val="22"/>
           <w:szCs w:val="22"/>
         </w:rPr>
-        <w:t>&lt;&lt;es_disposalHearingAddNewDirectionsDJ&gt;&gt;</w:t>
+        <w:t>&gt;&gt;</w:t>
+      </w:r>
+    </w:p>
+    <w:p>
+      <w:pPr>
+        <w:pStyle w:val="NormalWeb"/>
+        <w:rPr>
+          <w:rFonts w:ascii="Arial" w:hAnsi="Arial" w:cs="Arial"/>
+          <w:color w:val="000000"/>
+          <w:sz w:val="22"/>
+          <w:szCs w:val="22"/>
+        </w:rPr>
+      </w:pPr>
+      <w:r>
+        <w:rPr>
+          <w:rFonts w:ascii="Arial" w:hAnsi="Arial" w:cs="Arial"/>
+          <w:color w:val="000000"/>
+          <w:sz w:val="22"/>
+          <w:szCs w:val="22"/>
+        </w:rPr>
+        <w:t>&lt;&lt;</w:t>
+      </w:r>
+      <w:proofErr w:type="spellStart"/>
+      <w:r>
+        <w:rPr>
+          <w:rFonts w:ascii="Arial" w:hAnsi="Arial" w:cs="Arial"/>
+          <w:color w:val="000000"/>
+          <w:sz w:val="22"/>
+          <w:szCs w:val="22"/>
+        </w:rPr>
+        <w:t>value.directionComment</w:t>
+      </w:r>
+      <w:proofErr w:type="spellEnd"/>
+      <w:r>
+        <w:rPr>
+          <w:rFonts w:ascii="Arial" w:hAnsi="Arial" w:cs="Arial"/>
+          <w:color w:val="000000"/>
+          <w:sz w:val="22"/>
+          <w:szCs w:val="22"/>
+        </w:rPr>
+        <w:t>&gt;&gt;</w:t>
+      </w:r>
+    </w:p>
+    <w:p>
+      <w:pPr>
+        <w:pStyle w:val="NormalWeb"/>
+        <w:rPr>
+          <w:rFonts w:ascii="Arial" w:hAnsi="Arial" w:cs="Arial"/>
+          <w:color w:val="000000"/>
+          <w:sz w:val="22"/>
+          <w:szCs w:val="22"/>
+        </w:rPr>
+      </w:pPr>
+      <w:r>
+        <w:rPr>
+          <w:rFonts w:ascii="Arial" w:hAnsi="Arial" w:cs="Arial"/>
+          <w:color w:val="000000"/>
+          <w:sz w:val="22"/>
+          <w:szCs w:val="22"/>
+        </w:rPr>
+        <w:t>&lt;&lt;</w:t>
+      </w:r>
+      <w:proofErr w:type="spellStart"/>
+      <w:r>
+        <w:rPr>
+          <w:rFonts w:ascii="Arial" w:hAnsi="Arial" w:cs="Arial"/>
+          <w:color w:val="000000"/>
+          <w:sz w:val="22"/>
+          <w:szCs w:val="22"/>
+        </w:rPr>
+        <w:t>es_disposalHearingAddNewDirectionsDJ</w:t>
+      </w:r>
+      <w:proofErr w:type="spellEnd"/>
+      <w:r>
+        <w:rPr>
+          <w:rFonts w:ascii="Arial" w:hAnsi="Arial" w:cs="Arial"/>
+          <w:color w:val="000000"/>
+          <w:sz w:val="22"/>
+          <w:szCs w:val="22"/>
+        </w:rPr>
+        <w:t>&gt;&gt;</w:t>
       </w:r>
     </w:p>
     <w:p>

</xml_diff>